<commit_message>
Updated documentation for goals.
</commit_message>
<xml_diff>
--- a/prep/documentation.docx
+++ b/prep/documentation.docx
@@ -530,7 +530,7 @@
       <w:r>
         <w:t xml:space="preserve"> (</w:t>
       </w:r>
-      <w:hyperlink r:id="rId5" w:history="1">
+      <w:hyperlink r:id="rId6" w:history="1">
         <w:r>
           <w:rPr>
             <w:rStyle w:val="Hyperlink"/>
@@ -723,15 +723,7 @@
         <w:rPr>
           <w:rFonts w:eastAsiaTheme="minorEastAsia"/>
         </w:rPr>
-        <w:t>(NELHA</w:t>
-      </w:r>
-      <w:bookmarkStart w:id="0" w:name="_GoBack"/>
-      <w:bookmarkEnd w:id="0"/>
-      <w:r>
-        <w:rPr>
-          <w:rFonts w:eastAsiaTheme="minorEastAsia"/>
-        </w:rPr>
-        <w:t xml:space="preserve"> as best?)</w:t>
+        <w:t>(NELHA as best?)</w:t>
       </w:r>
     </w:p>
     <w:p/>
@@ -4397,27 +4389,400 @@
       </w:r>
     </w:p>
     <w:p>
-      <w:proofErr w:type="gramStart"/>
-      <w:r>
-        <w:t xml:space="preserve">Data from </w:t>
-      </w:r>
-      <w:proofErr w:type="spellStart"/>
-      <w:r>
-        <w:t>dbedt</w:t>
-      </w:r>
-      <w:proofErr w:type="spellEnd"/>
-      <w:r>
-        <w:t>.</w:t>
-      </w:r>
-      <w:proofErr w:type="gramEnd"/>
-      <w:r>
-        <w:t xml:space="preserve"> Used </w:t>
-      </w:r>
+      <w:pPr>
+        <w:rPr>
+          <w:i/>
+        </w:rPr>
+      </w:pPr>
+      <w:r>
+        <w:t>Sustainable tourism was scored based on the benefit of visitors to economic growth (</w:t>
+      </w:r>
+      <w:r>
+        <w:rPr>
+          <w:i/>
+        </w:rPr>
+        <w:t xml:space="preserve">economic) </w:t>
+      </w:r>
+      <w:r>
+        <w:t>while taking into account the</w:t>
+      </w:r>
+      <w:r>
+        <w:rPr>
+          <w:i/>
+        </w:rPr>
+        <w:t xml:space="preserve"> </w:t>
+      </w:r>
+      <w:r>
+        <w:t>preservation of social and cultural values of residents</w:t>
+      </w:r>
+      <w:r>
+        <w:rPr>
+          <w:i/>
+        </w:rPr>
+        <w:t xml:space="preserve"> (sentiment) </w:t>
+      </w:r>
+      <w:r>
+        <w:t xml:space="preserve">and </w:t>
+      </w:r>
+      <w:r>
+        <w:t>the natural environment (</w:t>
+      </w:r>
+      <w:r>
+        <w:rPr>
+          <w:i/>
+        </w:rPr>
+        <w:t xml:space="preserve">environment). </w:t>
+      </w:r>
+    </w:p>
+    <w:p>
+      <w:pPr>
+        <w:rPr>
+          <w:rFonts w:ascii="Times New Roman" w:hAnsi="Times New Roman" w:cs="Times New Roman"/>
+          <w:i/>
+          <w:sz w:val="24"/>
+          <w:szCs w:val="24"/>
+        </w:rPr>
+      </w:pPr>
+      <m:oMathPara>
+        <m:oMath>
+          <m:sSub>
+            <m:sSubPr>
+              <m:ctrlPr>
+                <w:rPr>
+                  <w:rFonts w:ascii="Cambria Math" w:hAnsi="Cambria Math" w:cs="Times New Roman"/>
+                  <w:i/>
+                  <w:sz w:val="24"/>
+                  <w:szCs w:val="24"/>
+                </w:rPr>
+              </m:ctrlPr>
+            </m:sSubPr>
+            <m:e>
+              <m:r>
+                <w:rPr>
+                  <w:rFonts w:ascii="Cambria Math" w:hAnsi="Cambria Math" w:cs="Times New Roman"/>
+                  <w:sz w:val="24"/>
+                  <w:szCs w:val="24"/>
+                </w:rPr>
+                <m:t>X</m:t>
+              </m:r>
+            </m:e>
+            <m:sub>
+              <m:r>
+                <w:rPr>
+                  <w:rFonts w:ascii="Cambria Math" w:hAnsi="Cambria Math" w:cs="Times New Roman"/>
+                  <w:sz w:val="24"/>
+                  <w:szCs w:val="24"/>
+                </w:rPr>
+                <m:t>T</m:t>
+              </m:r>
+            </m:sub>
+          </m:sSub>
+          <m:r>
+            <w:rPr>
+              <w:rFonts w:ascii="Cambria Math" w:hAnsi="Cambria Math" w:cs="Times New Roman"/>
+              <w:sz w:val="24"/>
+              <w:szCs w:val="24"/>
+            </w:rPr>
+            <m:t>=</m:t>
+          </m:r>
+          <m:f>
+            <m:fPr>
+              <m:ctrlPr>
+                <w:rPr>
+                  <w:rFonts w:ascii="Cambria Math" w:hAnsi="Cambria Math" w:cs="Times New Roman"/>
+                  <w:i/>
+                  <w:sz w:val="24"/>
+                  <w:szCs w:val="24"/>
+                </w:rPr>
+              </m:ctrlPr>
+            </m:fPr>
+            <m:num>
+              <m:r>
+                <w:rPr>
+                  <w:rFonts w:ascii="Cambria Math" w:hAnsi="Cambria Math" w:cs="Times New Roman"/>
+                  <w:sz w:val="24"/>
+                  <w:szCs w:val="24"/>
+                </w:rPr>
+                <m:t>economic+sentiment +</m:t>
+              </m:r>
+              <m:r>
+                <w:rPr>
+                  <w:rFonts w:ascii="Cambria Math" w:hAnsi="Cambria Math" w:cs="Times New Roman"/>
+                  <w:sz w:val="24"/>
+                  <w:szCs w:val="24"/>
+                </w:rPr>
+                <m:t>environment</m:t>
+              </m:r>
+            </m:num>
+            <m:den>
+              <m:r>
+                <w:rPr>
+                  <w:rFonts w:ascii="Cambria Math" w:hAnsi="Cambria Math" w:cs="Times New Roman"/>
+                  <w:sz w:val="24"/>
+                  <w:szCs w:val="24"/>
+                </w:rPr>
+                <m:t>3</m:t>
+              </m:r>
+            </m:den>
+          </m:f>
+        </m:oMath>
+      </m:oMathPara>
     </w:p>
     <w:p/>
     <w:p>
       <w:pPr>
         <w:rPr>
+          <w:i/>
+        </w:rPr>
+      </w:pPr>
+      <w:r>
+        <w:t xml:space="preserve">The mean of </w:t>
+      </w:r>
+      <w:r>
+        <w:rPr>
+          <w:i/>
+        </w:rPr>
+        <w:t xml:space="preserve">sentiment </w:t>
+      </w:r>
+      <w:r>
+        <w:t>(</w:t>
+      </w:r>
+      <w:r>
+        <w:t>visitor estimated GDP</w:t>
+      </w:r>
+      <w:r>
+        <w:t>)</w:t>
+      </w:r>
+      <w:r>
+        <w:t xml:space="preserve">, </w:t>
+      </w:r>
+      <w:r>
+        <w:rPr>
+          <w:i/>
+        </w:rPr>
+        <w:t>sentiment</w:t>
+      </w:r>
+      <w:r>
+        <w:rPr>
+          <w:i/>
+        </w:rPr>
+        <w:t xml:space="preserve"> </w:t>
+      </w:r>
+      <w:r>
+        <w:t xml:space="preserve">(preservation of social and cultural values), and </w:t>
+      </w:r>
+      <w:r>
+        <w:rPr>
+          <w:i/>
+        </w:rPr>
+        <w:t>environment</w:t>
+      </w:r>
+      <w:r>
+        <w:t xml:space="preserve"> (protection of key habitats)</w:t>
+      </w:r>
+      <w:r>
+        <w:t xml:space="preserve"> were used to generate regional scores for sustainable tourism.</w:t>
+      </w:r>
+      <w:bookmarkStart w:id="0" w:name="_GoBack"/>
+      <w:bookmarkEnd w:id="0"/>
+    </w:p>
+    <w:p>
+      <w:r>
+        <w:t xml:space="preserve">Data </w:t>
+      </w:r>
+      <w:r>
+        <w:t>was attained form the State of Hawaiʻi Department of Business, Economic Development, and Tourism (DBEDT)</w:t>
+      </w:r>
+      <w:r>
+        <w:t xml:space="preserve"> and</w:t>
+      </w:r>
+      <w:r>
+        <w:t xml:space="preserve"> the Hawaiʻi Tourism Authority</w:t>
+      </w:r>
+      <w:r>
+        <w:t xml:space="preserve"> </w:t>
+      </w:r>
+      <w:r>
+        <w:t>(</w:t>
+      </w:r>
+      <w:r>
+        <w:t>HTA</w:t>
+      </w:r>
+      <w:r>
+        <w:t>)</w:t>
+      </w:r>
+      <w:r>
+        <w:t xml:space="preserve">. </w:t>
+      </w:r>
+      <w:r>
+        <w:t>Data on economic growth was obtained from HTA for</w:t>
+      </w:r>
+      <w:r>
+        <w:t xml:space="preserve"> the statewide visitor contribution</w:t>
+      </w:r>
+      <w:r>
+        <w:t xml:space="preserve"> to the economy (HTA 2016 Final Annual Report). </w:t>
+      </w:r>
+    </w:p>
+    <w:p>
+      <w:r>
+        <w:rPr>
+          <w:i/>
+        </w:rPr>
+        <w:t xml:space="preserve">Economic </w:t>
+      </w:r>
+      <w:r>
+        <w:t xml:space="preserve">was scored based on county estimated visitor contribution to GDP. </w:t>
+      </w:r>
+      <w:r>
+        <w:t>Visitor contribution to the economy was measured in USD</w:t>
+      </w:r>
+      <w:r>
+        <w:t xml:space="preserve"> inf</w:t>
+      </w:r>
+      <w:r>
+        <w:t xml:space="preserve">lation adjusted (real) GDP from. The reference level for visitor contribution to economic growth was set at </w:t>
+      </w:r>
+      <w:r>
+        <w:t>$13,280 mil by 2020 or 2.5% annual growth rate</w:t>
+      </w:r>
+      <w:r>
+        <w:t xml:space="preserve"> (</w:t>
+      </w:r>
+      <w:r>
+        <w:t xml:space="preserve">HTA 2016 </w:t>
+      </w:r>
+      <w:r>
+        <w:t>Annual Report)</w:t>
+      </w:r>
+      <w:r>
+        <w:t>. Visitor generated GDP was estimated to county level by weighting GDP by the average daily number of visitors to each county (visitors defined as overnight stays</w:t>
+      </w:r>
+      <w:r>
+        <w:t xml:space="preserve"> DBEDT 2016 databook</w:t>
+      </w:r>
+      <w:r>
+        <w:t>).</w:t>
+      </w:r>
+      <w:r>
+        <w:t xml:space="preserve"> </w:t>
+      </w:r>
+    </w:p>
+    <w:p>
+      <w:r>
+        <w:rPr>
+          <w:i/>
+        </w:rPr>
+        <w:t>Sentiment</w:t>
+      </w:r>
+      <w:r>
+        <w:t xml:space="preserve"> </w:t>
+      </w:r>
+      <w:r>
+        <w:t xml:space="preserve">scores the preservation of </w:t>
+      </w:r>
+      <w:r>
+        <w:t xml:space="preserve">social and cultural values estimated </w:t>
+      </w:r>
+      <w:r>
+        <w:t xml:space="preserve">though HTA visitor sentiment surveys. Three questions have </w:t>
+      </w:r>
+      <w:r>
+        <w:t xml:space="preserve">been asked consistently and thus have </w:t>
+      </w:r>
+      <w:r>
+        <w:t>time-series information and were used to score the agreement</w:t>
+      </w:r>
+      <w:r>
+        <w:t xml:space="preserve"> or sentiment of residents</w:t>
+      </w:r>
+      <w:r>
+        <w:t xml:space="preserve"> on the benefits and impac</w:t>
+      </w:r>
+      <w:r>
+        <w:t>t of tourism in Hawaiʻi</w:t>
+      </w:r>
+      <w:r>
+        <w:t xml:space="preserve">. </w:t>
+      </w:r>
+      <w:r>
+        <w:t xml:space="preserve">The three questions were to rate the level of </w:t>
+      </w:r>
+      <w:r>
+        <w:t xml:space="preserve">impact and </w:t>
+      </w:r>
+      <w:r>
+        <w:t xml:space="preserve">agreement on : </w:t>
+      </w:r>
+      <w:r>
+        <w:t>1. Rate the overall i</w:t>
+      </w:r>
+      <w:r>
+        <w:t xml:space="preserve">mpact of tourism on your family, 2. </w:t>
+      </w:r>
+      <w:r>
+        <w:t>T</w:t>
+      </w:r>
+      <w:r>
+        <w:t>ourism has brought m</w:t>
+      </w:r>
+      <w:r>
+        <w:t>ore benefits than problems, and 3. T</w:t>
+      </w:r>
+      <w:r>
+        <w:t>he island is being run for the tourists at the expense of the local people</w:t>
+      </w:r>
+      <w:r>
+        <w:t>.</w:t>
+      </w:r>
+      <w:r>
+        <w:t xml:space="preserve"> </w:t>
+      </w:r>
+      <w:r>
+        <w:t xml:space="preserve">The three questions were normalized for a score of 0 to 100 with 100 being positive or agreement on positive impacts of tourism for residence of Hawaii. </w:t>
+      </w:r>
+      <w:r>
+        <w:t>Q</w:t>
+      </w:r>
+      <w:r>
+        <w:t>uestions were averaged and scored to a reference value of 80% as set by the Hawaii Tourism Authority as their target acceptance rate</w:t>
+      </w:r>
+      <w:r>
+        <w:t xml:space="preserve"> (HTA 2016 Annual Report)</w:t>
+      </w:r>
+      <w:r>
+        <w:t>.</w:t>
+      </w:r>
+    </w:p>
+    <w:p>
+      <w:r>
+        <w:t xml:space="preserve"> </w:t>
+      </w:r>
+      <w:r>
+        <w:rPr>
+          <w:i/>
+        </w:rPr>
+        <w:t xml:space="preserve">Environment </w:t>
+      </w:r>
+      <w:r>
+        <w:t>scores the protection of the natural environment including coastal areas (Marine Protected Areas, Community Subsistence Fishing Areas</w:t>
+      </w:r>
+      <w:proofErr w:type="gramStart"/>
+      <w:r>
+        <w:t>,  and</w:t>
+      </w:r>
+      <w:proofErr w:type="gramEnd"/>
+      <w:r>
+        <w:t xml:space="preserve"> watersheds (state of Hawaiʻi priority watersheds). </w:t>
+      </w:r>
+      <w:r>
+        <w:t xml:space="preserve">Environmental protection data comes from the Aloha+ dashboard on marine managed areas with a reference rate of 30% nearshore areas effectively managed by 2030. </w:t>
+      </w:r>
+    </w:p>
+    <w:p/>
+    <w:p>
+      <w:pPr>
+        <w:rPr>
           <w:b/>
         </w:rPr>
       </w:pPr>
@@ -4425,7 +4790,183 @@
         <w:rPr>
           <w:b/>
         </w:rPr>
+        <w:t>Sense of Place</w:t>
+      </w:r>
+    </w:p>
+    <w:p>
+      <w:pPr>
+        <w:rPr>
+          <w:rFonts w:ascii="Times New Roman" w:hAnsi="Times New Roman" w:cs="Times New Roman"/>
+          <w:sz w:val="24"/>
+          <w:szCs w:val="24"/>
+        </w:rPr>
+      </w:pPr>
+      <w:r>
+        <w:rPr>
+          <w:rFonts w:ascii="Times New Roman" w:hAnsi="Times New Roman" w:cs="Times New Roman"/>
+          <w:sz w:val="24"/>
+          <w:szCs w:val="24"/>
+        </w:rPr>
+        <w:lastRenderedPageBreak/>
+        <w:t>Cultural values are expressed in the development of this goal and several of the other goals and we recognize local and culture values as important to all aspects of ocean health. A working group that includes the Office of Hawaiian Affairs, cultural advisors, and community members are assisting in the definition and development of this goal for Hawai’i. This goal stresses the importance of past, present, and future for the connection of people to places (</w:t>
+      </w:r>
+      <w:proofErr w:type="spellStart"/>
+      <w:r>
+        <w:rPr>
+          <w:rFonts w:ascii="Times New Roman" w:hAnsi="Times New Roman" w:cs="Times New Roman"/>
+          <w:sz w:val="24"/>
+          <w:szCs w:val="24"/>
+        </w:rPr>
+        <w:t>āina</w:t>
+      </w:r>
+      <w:proofErr w:type="spellEnd"/>
+      <w:r>
+        <w:rPr>
+          <w:rFonts w:ascii="Times New Roman" w:hAnsi="Times New Roman" w:cs="Times New Roman"/>
+          <w:sz w:val="24"/>
+          <w:szCs w:val="24"/>
+        </w:rPr>
+        <w:t xml:space="preserve">) and relationships or networks of people with each other. Together these define community. Suggested metrics for this goal are the connection of the past, present, and future through knowledge of and representation of Hawaiian place names (ex. </w:t>
+      </w:r>
+      <w:proofErr w:type="spellStart"/>
+      <w:r>
+        <w:rPr>
+          <w:rFonts w:ascii="Times New Roman" w:hAnsi="Times New Roman" w:cs="Times New Roman"/>
+          <w:sz w:val="24"/>
+          <w:szCs w:val="24"/>
+        </w:rPr>
+        <w:t>ahupuaa</w:t>
+      </w:r>
+      <w:proofErr w:type="spellEnd"/>
+      <w:r>
+        <w:rPr>
+          <w:rFonts w:ascii="Times New Roman" w:hAnsi="Times New Roman" w:cs="Times New Roman"/>
+          <w:sz w:val="24"/>
+          <w:szCs w:val="24"/>
+        </w:rPr>
+        <w:t xml:space="preserve"> boundary signs), network of communities (# of members), acres of community managed areas and/or number of community stewardship programs, and place-based educational opportunities. Hawaiian place names represent knowledge of the past and Hawaiian place names tell a story of the place, what the place was known for or used for. This cultural history is important for present day stewardship and cultural practices and education of local environmental stewardship and culture is necessary for keeping the connection of people to place into the future. Defining shared values and building economic opportunities and support for community programs is a recommended indicator under the Smart Sustainable Communities target under Hawaii Green Growth Aloha+ Challenge.</w:t>
+      </w:r>
+    </w:p>
+    <w:p>
+      <w:pPr>
+        <w:jc w:val="center"/>
+        <w:rPr>
+          <w:rFonts w:ascii="Times New Roman" w:hAnsi="Times New Roman" w:cs="Times New Roman"/>
+          <w:sz w:val="24"/>
+          <w:szCs w:val="24"/>
+        </w:rPr>
+      </w:pPr>
+    </w:p>
+    <w:p>
+      <w:pPr>
+        <w:jc w:val="center"/>
+        <w:rPr>
+          <w:rFonts w:ascii="Times New Roman" w:hAnsi="Times New Roman" w:cs="Times New Roman"/>
+          <w:sz w:val="24"/>
+          <w:szCs w:val="24"/>
+        </w:rPr>
+      </w:pPr>
+      <m:oMath>
+        <m:sSub>
+          <m:sSubPr>
+            <m:ctrlPr>
+              <w:rPr>
+                <w:rFonts w:ascii="Cambria Math" w:hAnsi="Cambria Math" w:cs="Times New Roman"/>
+                <w:i/>
+                <w:sz w:val="24"/>
+                <w:szCs w:val="24"/>
+              </w:rPr>
+            </m:ctrlPr>
+          </m:sSubPr>
+          <m:e>
+            <m:r>
+              <w:rPr>
+                <w:rFonts w:ascii="Cambria Math" w:hAnsi="Cambria Math" w:cs="Times New Roman"/>
+                <w:sz w:val="24"/>
+                <w:szCs w:val="24"/>
+              </w:rPr>
+              <m:t>X</m:t>
+            </m:r>
+          </m:e>
+          <m:sub>
+            <m:r>
+              <w:rPr>
+                <w:rFonts w:ascii="Cambria Math" w:hAnsi="Cambria Math" w:cs="Times New Roman"/>
+                <w:sz w:val="24"/>
+                <w:szCs w:val="24"/>
+              </w:rPr>
+              <m:t>C</m:t>
+            </m:r>
+          </m:sub>
+        </m:sSub>
+        <m:r>
+          <w:rPr>
+            <w:rFonts w:ascii="Cambria Math" w:hAnsi="Cambria Math" w:cs="Times New Roman"/>
+            <w:sz w:val="24"/>
+            <w:szCs w:val="24"/>
+          </w:rPr>
+          <m:t>=Hawaiian Place Names+Netwo</m:t>
+        </m:r>
+        <m:r>
+          <w:rPr>
+            <w:rFonts w:ascii="Cambria Math" w:hAnsi="Cambria Math" w:cs="Times New Roman"/>
+            <w:sz w:val="24"/>
+            <w:szCs w:val="24"/>
+          </w:rPr>
+          <m:t>rks of People+Area Under Stewardship+Place Based Education Opportunities</m:t>
+        </m:r>
+      </m:oMath>
+      <w:r>
+        <w:rPr>
+          <w:rFonts w:ascii="Times New Roman" w:eastAsiaTheme="minorEastAsia" w:hAnsi="Times New Roman" w:cs="Times New Roman"/>
+          <w:sz w:val="24"/>
+          <w:szCs w:val="24"/>
+        </w:rPr>
+        <w:t xml:space="preserve"> </w:t>
+      </w:r>
+    </w:p>
+    <w:p>
+      <w:pPr>
+        <w:rPr>
+          <w:rFonts w:ascii="Times New Roman" w:hAnsi="Times New Roman" w:cs="Times New Roman"/>
+          <w:sz w:val="24"/>
+          <w:szCs w:val="24"/>
+        </w:rPr>
+      </w:pPr>
+    </w:p>
+    <w:p/>
+    <w:p/>
+    <w:p>
+      <w:pPr>
+        <w:rPr>
+          <w:b/>
+        </w:rPr>
+      </w:pPr>
+      <w:r>
+        <w:rPr>
+          <w:b/>
+        </w:rPr>
         <w:t>Clean Water</w:t>
+      </w:r>
+    </w:p>
+    <w:p>
+      <w:pPr>
+        <w:rPr>
+          <w:b/>
+        </w:rPr>
+      </w:pPr>
+    </w:p>
+    <w:p>
+      <w:pPr>
+        <w:rPr>
+          <w:b/>
+        </w:rPr>
+      </w:pPr>
+      <w:r>
+        <w:rPr>
+          <w:b/>
+        </w:rPr>
+        <w:t>ICC data used as reference layer in OHI to compensate for marine debris pressure</w:t>
       </w:r>
     </w:p>
     <w:p>
@@ -4482,6 +5023,7 @@
     </w:p>
     <w:p>
       <w:r>
+        <w:lastRenderedPageBreak/>
         <w:t>Data good from 2008 to 2016</w:t>
       </w:r>
     </w:p>
@@ -4601,6 +5143,103 @@
     </w:sectPr>
   </w:body>
 </w:document>
+</file>
+
+<file path=word/numbering.xml><?xml version="1.0" encoding="utf-8"?>
+<w:numbering xmlns:wpc="http://schemas.microsoft.com/office/word/2010/wordprocessingCanvas" xmlns:mc="http://schemas.openxmlformats.org/markup-compatibility/2006" xmlns:o="urn:schemas-microsoft-com:office:office" xmlns:r="http://schemas.openxmlformats.org/officeDocument/2006/relationships" xmlns:m="http://schemas.openxmlformats.org/officeDocument/2006/math" xmlns:v="urn:schemas-microsoft-com:vml" xmlns:wp14="http://schemas.microsoft.com/office/word/2010/wordprocessingDrawing" xmlns:wp="http://schemas.openxmlformats.org/drawingml/2006/wordprocessingDrawing" xmlns:w10="urn:schemas-microsoft-com:office:word" xmlns:w="http://schemas.openxmlformats.org/wordprocessingml/2006/main" xmlns:w14="http://schemas.microsoft.com/office/word/2010/wordml" xmlns:wpg="http://schemas.microsoft.com/office/word/2010/wordprocessingGroup" xmlns:wpi="http://schemas.microsoft.com/office/word/2010/wordprocessingInk" xmlns:wne="http://schemas.microsoft.com/office/word/2006/wordml" xmlns:wps="http://schemas.microsoft.com/office/word/2010/wordprocessingShape" mc:Ignorable="w14 wp14">
+  <w:abstractNum w:abstractNumId="0">
+    <w:nsid w:val="218062C3"/>
+    <w:multiLevelType w:val="hybridMultilevel"/>
+    <w:tmpl w:val="FB5EE896"/>
+    <w:lvl w:ilvl="0" w:tplc="0409000F">
+      <w:start w:val="1"/>
+      <w:numFmt w:val="decimal"/>
+      <w:lvlText w:val="%1."/>
+      <w:lvlJc w:val="left"/>
+      <w:pPr>
+        <w:ind w:left="720" w:hanging="360"/>
+      </w:pPr>
+      <w:rPr>
+        <w:rFonts w:hint="default"/>
+      </w:rPr>
+    </w:lvl>
+    <w:lvl w:ilvl="1" w:tplc="04090019" w:tentative="1">
+      <w:start w:val="1"/>
+      <w:numFmt w:val="lowerLetter"/>
+      <w:lvlText w:val="%2."/>
+      <w:lvlJc w:val="left"/>
+      <w:pPr>
+        <w:ind w:left="1440" w:hanging="360"/>
+      </w:pPr>
+    </w:lvl>
+    <w:lvl w:ilvl="2" w:tplc="0409001B" w:tentative="1">
+      <w:start w:val="1"/>
+      <w:numFmt w:val="lowerRoman"/>
+      <w:lvlText w:val="%3."/>
+      <w:lvlJc w:val="right"/>
+      <w:pPr>
+        <w:ind w:left="2160" w:hanging="180"/>
+      </w:pPr>
+    </w:lvl>
+    <w:lvl w:ilvl="3" w:tplc="0409000F" w:tentative="1">
+      <w:start w:val="1"/>
+      <w:numFmt w:val="decimal"/>
+      <w:lvlText w:val="%4."/>
+      <w:lvlJc w:val="left"/>
+      <w:pPr>
+        <w:ind w:left="2880" w:hanging="360"/>
+      </w:pPr>
+    </w:lvl>
+    <w:lvl w:ilvl="4" w:tplc="04090019" w:tentative="1">
+      <w:start w:val="1"/>
+      <w:numFmt w:val="lowerLetter"/>
+      <w:lvlText w:val="%5."/>
+      <w:lvlJc w:val="left"/>
+      <w:pPr>
+        <w:ind w:left="3600" w:hanging="360"/>
+      </w:pPr>
+    </w:lvl>
+    <w:lvl w:ilvl="5" w:tplc="0409001B" w:tentative="1">
+      <w:start w:val="1"/>
+      <w:numFmt w:val="lowerRoman"/>
+      <w:lvlText w:val="%6."/>
+      <w:lvlJc w:val="right"/>
+      <w:pPr>
+        <w:ind w:left="4320" w:hanging="180"/>
+      </w:pPr>
+    </w:lvl>
+    <w:lvl w:ilvl="6" w:tplc="0409000F" w:tentative="1">
+      <w:start w:val="1"/>
+      <w:numFmt w:val="decimal"/>
+      <w:lvlText w:val="%7."/>
+      <w:lvlJc w:val="left"/>
+      <w:pPr>
+        <w:ind w:left="5040" w:hanging="360"/>
+      </w:pPr>
+    </w:lvl>
+    <w:lvl w:ilvl="7" w:tplc="04090019" w:tentative="1">
+      <w:start w:val="1"/>
+      <w:numFmt w:val="lowerLetter"/>
+      <w:lvlText w:val="%8."/>
+      <w:lvlJc w:val="left"/>
+      <w:pPr>
+        <w:ind w:left="5760" w:hanging="360"/>
+      </w:pPr>
+    </w:lvl>
+    <w:lvl w:ilvl="8" w:tplc="0409001B" w:tentative="1">
+      <w:start w:val="1"/>
+      <w:numFmt w:val="lowerRoman"/>
+      <w:lvlText w:val="%9."/>
+      <w:lvlJc w:val="right"/>
+      <w:pPr>
+        <w:ind w:left="6480" w:hanging="180"/>
+      </w:pPr>
+    </w:lvl>
+  </w:abstractNum>
+  <w:num w:numId="1">
+    <w:abstractNumId w:val="0"/>
+  </w:num>
+</w:numbering>
 </file>
 
 <file path=word/styles.xml><?xml version="1.0" encoding="utf-8"?>
@@ -4840,6 +5479,17 @@
       <w:sz w:val="16"/>
       <w:szCs w:val="16"/>
     </w:rPr>
+  </w:style>
+  <w:style w:type="paragraph" w:styleId="ListParagraph">
+    <w:name w:val="List Paragraph"/>
+    <w:basedOn w:val="Normal"/>
+    <w:uiPriority w:val="34"/>
+    <w:qFormat/>
+    <w:rsid w:val="00F80449"/>
+    <w:pPr>
+      <w:ind w:left="720"/>
+      <w:contextualSpacing/>
+    </w:pPr>
   </w:style>
 </w:styles>
 </file>
@@ -5081,6 +5731,17 @@
       <w:sz w:val="16"/>
       <w:szCs w:val="16"/>
     </w:rPr>
+  </w:style>
+  <w:style w:type="paragraph" w:styleId="ListParagraph">
+    <w:name w:val="List Paragraph"/>
+    <w:basedOn w:val="Normal"/>
+    <w:uiPriority w:val="34"/>
+    <w:qFormat/>
+    <w:rsid w:val="00F80449"/>
+    <w:pPr>
+      <w:ind w:left="720"/>
+      <w:contextualSpacing/>
+    </w:pPr>
   </w:style>
 </w:styles>
 </file>

</xml_diff>

<commit_message>
working on Livelihoods and Economies data prep
</commit_message>
<xml_diff>
--- a/prep/documentation.docx
+++ b/prep/documentation.docx
@@ -4503,7 +4503,15 @@
                   <w:sz w:val="24"/>
                   <w:szCs w:val="24"/>
                 </w:rPr>
-                <m:t>economic+sentiment +</m:t>
+                <m:t>economic</m:t>
+              </m:r>
+              <m:r>
+                <w:rPr>
+                  <w:rFonts w:ascii="Cambria Math" w:hAnsi="Cambria Math" w:cs="Times New Roman"/>
+                  <w:sz w:val="24"/>
+                  <w:szCs w:val="24"/>
+                </w:rPr>
+                <m:t>+sentiment +</m:t>
               </m:r>
               <m:r>
                 <w:rPr>
@@ -4528,314 +4536,432 @@
         </m:oMath>
       </m:oMathPara>
     </w:p>
-    <w:p/>
     <w:p>
       <w:pPr>
         <w:rPr>
           <w:i/>
         </w:rPr>
       </w:pPr>
-      <w:r>
-        <w:t xml:space="preserve">The mean of </w:t>
-      </w:r>
+      <w:proofErr w:type="gramStart"/>
       <w:r>
         <w:rPr>
           <w:i/>
         </w:rPr>
-        <w:t xml:space="preserve">sentiment </w:t>
-      </w:r>
-      <w:r>
-        <w:t>(</w:t>
-      </w:r>
-      <w:r>
-        <w:t>visitor estimated GDP</w:t>
-      </w:r>
-      <w:r>
-        <w:t>)</w:t>
-      </w:r>
-      <w:r>
-        <w:t xml:space="preserve">, </w:t>
-      </w:r>
+        <w:t>economic</w:t>
+      </w:r>
+      <w:proofErr w:type="gramEnd"/>
       <w:r>
         <w:rPr>
           <w:i/>
         </w:rPr>
-        <w:t>sentiment</w:t>
-      </w:r>
-      <w:r>
-        <w:rPr>
-          <w:i/>
-        </w:rPr>
-        <w:t xml:space="preserve"> </w:t>
-      </w:r>
-      <w:r>
-        <w:t xml:space="preserve">(preservation of social and cultural values), and </w:t>
-      </w:r>
-      <w:r>
-        <w:rPr>
-          <w:i/>
-        </w:rPr>
-        <w:t>environment</w:t>
-      </w:r>
-      <w:r>
-        <w:t xml:space="preserve"> (protection of key habitats)</w:t>
-      </w:r>
-      <w:r>
-        <w:t xml:space="preserve"> were used to generate regional scores for sustainable tourism.</w:t>
+        <w:t xml:space="preserve"> = (visitor GDP * visitor days per county)*r</w:t>
       </w:r>
     </w:p>
     <w:p>
-      <w:r>
-        <w:t xml:space="preserve">Data </w:t>
-      </w:r>
-      <w:r>
-        <w:t>was attained form the State of Hawaiʻi Department of Business, Economic Development, and Tourism (DBEDT)</w:t>
-      </w:r>
-      <w:r>
-        <w:t xml:space="preserve"> and</w:t>
-      </w:r>
-      <w:r>
-        <w:t xml:space="preserve"> the Hawaiʻi Tourism Authority</w:t>
-      </w:r>
-      <w:r>
-        <w:t xml:space="preserve"> </w:t>
-      </w:r>
-      <w:r>
-        <w:t>(</w:t>
-      </w:r>
-      <w:r>
-        <w:t>HTA</w:t>
-      </w:r>
-      <w:r>
-        <w:t>)</w:t>
-      </w:r>
-      <w:r>
-        <w:t xml:space="preserve">. </w:t>
-      </w:r>
-      <w:r>
-        <w:t>Data on economic growth was obtained from HTA for</w:t>
-      </w:r>
-      <w:r>
-        <w:t xml:space="preserve"> the statewide visitor contribution</w:t>
-      </w:r>
-      <w:r>
-        <w:t xml:space="preserve"> to the economy (HTA 2016 Final Annual Report). </w:t>
+      <w:pPr>
+        <w:rPr>
+          <w:i/>
+        </w:rPr>
+      </w:pPr>
+      <w:r>
+        <w:rPr>
+          <w:i/>
+        </w:rPr>
+        <w:t>r = annual growth rate in visitor generated GDP</w:t>
       </w:r>
     </w:p>
     <w:p>
-      <w:r>
+      <w:pPr>
         <w:rPr>
           <w:i/>
         </w:rPr>
-        <w:t xml:space="preserve">Economic </w:t>
-      </w:r>
-      <w:r>
-        <w:t xml:space="preserve">was scored based on county estimated visitor contribution to GDP. </w:t>
-      </w:r>
-      <w:r>
-        <w:t>Visitor contribution to the economy was measured in USD</w:t>
-      </w:r>
-      <w:r>
-        <w:t xml:space="preserve"> inf</w:t>
-      </w:r>
-      <w:r>
-        <w:t xml:space="preserve">lation adjusted (real) GDP from. The reference level for visitor contribution to economic growth was set at </w:t>
-      </w:r>
-      <w:r>
-        <w:t>$13,280 mil by 2020 or 2.5% annual growth rate</w:t>
-      </w:r>
-      <w:r>
-        <w:t xml:space="preserve"> (</w:t>
-      </w:r>
-      <w:r>
-        <w:t xml:space="preserve">HTA 2016 </w:t>
-      </w:r>
-      <w:r>
-        <w:t>Annual Report)</w:t>
-      </w:r>
-      <w:r>
-        <w:t>. Visitor generated GDP was estimated to county level by weighting GDP by the average daily number of visitors to each county (visitors defined as overnight stays</w:t>
-      </w:r>
-      <w:r>
-        <w:t xml:space="preserve"> DBEDT 2016 databook</w:t>
-      </w:r>
-      <w:r>
-        <w:t>).</w:t>
-      </w:r>
-      <w:r>
-        <w:t xml:space="preserve"> </w:t>
+      </w:pPr>
+      <w:proofErr w:type="gramStart"/>
+      <w:r>
+        <w:rPr>
+          <w:i/>
+        </w:rPr>
+        <w:t>r</w:t>
+      </w:r>
+      <w:proofErr w:type="gramEnd"/>
+      <w:r>
+        <w:rPr>
+          <w:i/>
+        </w:rPr>
+        <w:t xml:space="preserve"> ≥2.5% = 1</w:t>
       </w:r>
     </w:p>
     <w:p>
-      <w:r>
+      <w:pPr>
         <w:rPr>
           <w:i/>
         </w:rPr>
-        <w:t>Sentiment</w:t>
-      </w:r>
-      <w:r>
-        <w:t xml:space="preserve"> </w:t>
-      </w:r>
-      <w:r>
-        <w:t xml:space="preserve">scores the preservation of </w:t>
-      </w:r>
-      <w:r>
-        <w:t xml:space="preserve">social and cultural values estimated </w:t>
-      </w:r>
-      <w:r>
-        <w:t xml:space="preserve">though HTA visitor sentiment surveys. Three questions have </w:t>
-      </w:r>
-      <w:r>
-        <w:t xml:space="preserve">been asked consistently and thus have </w:t>
-      </w:r>
-      <w:r>
-        <w:t>time-series information and were used to score the agreement</w:t>
-      </w:r>
-      <w:r>
-        <w:t xml:space="preserve"> or sentiment of residents</w:t>
-      </w:r>
-      <w:r>
-        <w:t xml:space="preserve"> on the benefits and impac</w:t>
-      </w:r>
-      <w:r>
-        <w:t>t of tourism in Hawaiʻi</w:t>
-      </w:r>
-      <w:r>
-        <w:t xml:space="preserve">. </w:t>
-      </w:r>
-      <w:r>
-        <w:t xml:space="preserve">The three questions were to rate the level of </w:t>
-      </w:r>
-      <w:r>
-        <w:t xml:space="preserve">impact and </w:t>
-      </w:r>
-      <w:r>
-        <w:t xml:space="preserve">agreement on : </w:t>
-      </w:r>
-      <w:r>
-        <w:t>1. Rate the overall i</w:t>
-      </w:r>
-      <w:r>
-        <w:t xml:space="preserve">mpact of tourism on your family, 2. </w:t>
-      </w:r>
-      <w:r>
-        <w:t>T</w:t>
-      </w:r>
-      <w:r>
-        <w:t>ourism has brought m</w:t>
-      </w:r>
-      <w:r>
-        <w:t>ore benefits than problems, and 3. T</w:t>
-      </w:r>
-      <w:r>
-        <w:t>he island is being run for the tourists at the expense of the local people</w:t>
-      </w:r>
-      <w:r>
-        <w:t>.</w:t>
-      </w:r>
-      <w:r>
-        <w:t xml:space="preserve"> </w:t>
-      </w:r>
-      <w:r>
-        <w:t xml:space="preserve">The three questions were normalized for a score of 0 to 100 with 100 being positive or agreement on positive impacts of tourism for residence of Hawaii. </w:t>
-      </w:r>
-      <w:r>
-        <w:t>Q</w:t>
-      </w:r>
-      <w:r>
-        <w:t>uestions were averaged and scored to a reference value of 80% as set by the Hawaii Tourism Authority as their target acceptance rate</w:t>
-      </w:r>
-      <w:r>
-        <w:t xml:space="preserve"> (HTA 2016 Annual Report)</w:t>
-      </w:r>
-      <w:r>
-        <w:t>.</w:t>
+      </w:pPr>
+      <w:r>
+        <w:rPr>
+          <w:i/>
+        </w:rPr>
+        <w:t>r≤1.5 and r</w:t>
+      </w:r>
+      <w:r>
+        <w:rPr>
+          <w:i/>
+        </w:rPr>
+        <w:t xml:space="preserve"> ≥</w:t>
+      </w:r>
+      <w:r>
+        <w:rPr>
+          <w:i/>
+        </w:rPr>
+        <w:t xml:space="preserve"> = -5.0% =0.5</w:t>
       </w:r>
     </w:p>
     <w:p>
-      <w:r>
-        <w:t xml:space="preserve"> </w:t>
-      </w:r>
-      <w:r>
+      <w:pPr>
         <w:rPr>
           <w:i/>
         </w:rPr>
-        <w:t xml:space="preserve">Environment </w:t>
-      </w:r>
-      <w:r>
-        <w:t xml:space="preserve">scores the protection of the natural environment including </w:t>
-      </w:r>
-      <w:r>
-        <w:t>ocean areas</w:t>
-      </w:r>
-      <w:r>
-        <w:t xml:space="preserve"> (Marine Protected Areas, Commu</w:t>
-      </w:r>
-      <w:r>
-        <w:t>nity Subsistence Fishing Areas,</w:t>
-      </w:r>
-      <w:r>
-        <w:t xml:space="preserve"> </w:t>
-      </w:r>
-      <w:proofErr w:type="gramStart"/>
-      <w:r>
-        <w:t>NOAA</w:t>
-      </w:r>
-      <w:proofErr w:type="gramEnd"/>
-      <w:r>
-        <w:t xml:space="preserve"> Sanctuary Areas</w:t>
-      </w:r>
-      <w:r>
-        <w:t>)</w:t>
-      </w:r>
-      <w:r>
-        <w:t xml:space="preserve"> </w:t>
-      </w:r>
-      <w:r>
-        <w:t xml:space="preserve">and watersheds (state of Hawaiʻi priority watersheds). </w:t>
-      </w:r>
-      <w:r>
-        <w:t xml:space="preserve">Environmental protection data comes from the Aloha+ dashboard on marine managed areas with a reference rate of 30% nearshore areas effectively managed by 2030. </w:t>
+      </w:pPr>
+      <w:r>
+        <w:rPr>
+          <w:i/>
+        </w:rPr>
+        <w:t>r&lt;5.0% and r&gt;25% =0.25</w:t>
       </w:r>
     </w:p>
     <w:p>
+      <w:pPr>
+        <w:rPr>
+          <w:i/>
+        </w:rPr>
+      </w:pPr>
+    </w:p>
+    <w:p>
+      <w:pPr>
+        <w:rPr>
+          <w:i/>
+        </w:rPr>
+      </w:pPr>
+      <w:r>
+        <w:t xml:space="preserve">The mean of </w:t>
+      </w:r>
+      <w:r>
+        <w:rPr>
+          <w:i/>
+        </w:rPr>
+        <w:t xml:space="preserve">sentiment </w:t>
+      </w:r>
+      <w:r>
+        <w:t>(</w:t>
+      </w:r>
+      <w:r>
+        <w:t>visitor estimated GDP</w:t>
+      </w:r>
+      <w:r>
+        <w:t>)</w:t>
+      </w:r>
+      <w:r>
+        <w:t xml:space="preserve">, </w:t>
+      </w:r>
+      <w:r>
+        <w:rPr>
+          <w:i/>
+        </w:rPr>
+        <w:t>sentiment</w:t>
+      </w:r>
+      <w:r>
+        <w:rPr>
+          <w:i/>
+        </w:rPr>
+        <w:t xml:space="preserve"> </w:t>
+      </w:r>
+      <w:r>
+        <w:t xml:space="preserve">(preservation of social and cultural values), and </w:t>
+      </w:r>
+      <w:r>
+        <w:rPr>
+          <w:i/>
+        </w:rPr>
+        <w:t>environment</w:t>
+      </w:r>
+      <w:r>
+        <w:t xml:space="preserve"> (protection of key habitats)</w:t>
+      </w:r>
+      <w:r>
+        <w:t xml:space="preserve"> were used to generate regional scores for sustainable tourism.</w:t>
+      </w:r>
+    </w:p>
+    <w:p>
+      <w:r>
+        <w:t xml:space="preserve">Data </w:t>
+      </w:r>
+      <w:r>
+        <w:t>was attained form the State of Hawaiʻi Department of Business, Economic Development, and Tourism (DBEDT)</w:t>
+      </w:r>
+      <w:r>
+        <w:t xml:space="preserve"> and</w:t>
+      </w:r>
+      <w:r>
+        <w:t xml:space="preserve"> the Hawaiʻi Tourism Authority</w:t>
+      </w:r>
+      <w:r>
+        <w:t xml:space="preserve"> </w:t>
+      </w:r>
+      <w:r>
+        <w:t>(</w:t>
+      </w:r>
+      <w:r>
+        <w:t>HTA</w:t>
+      </w:r>
+      <w:r>
+        <w:t>)</w:t>
+      </w:r>
+      <w:r>
+        <w:t xml:space="preserve">. </w:t>
+      </w:r>
+      <w:r>
+        <w:t>Data on economic growth was obtained from HTA for</w:t>
+      </w:r>
+      <w:r>
+        <w:t xml:space="preserve"> the statewide visitor contribution</w:t>
+      </w:r>
+      <w:r>
+        <w:t xml:space="preserve"> to the economy (HTA 2016 Final Annual Report). </w:t>
+      </w:r>
+    </w:p>
+    <w:p>
+      <w:r>
+        <w:rPr>
+          <w:i/>
+        </w:rPr>
+        <w:t xml:space="preserve">Economic </w:t>
+      </w:r>
+      <w:r>
+        <w:t xml:space="preserve">was scored based on county estimated visitor contribution to GDP. </w:t>
+      </w:r>
+      <w:r>
+        <w:t>Visitor contribution to the economy was measured in USD</w:t>
+      </w:r>
+      <w:r>
+        <w:t xml:space="preserve"> inf</w:t>
+      </w:r>
+      <w:r>
+        <w:t xml:space="preserve">lation adjusted (real) GDP from. The reference level for visitor contribution to economic growth was set at </w:t>
+      </w:r>
+      <w:r>
+        <w:t>$13,280 mil by 2020 or 2.5% annual growth rate</w:t>
+      </w:r>
+      <w:r>
+        <w:t xml:space="preserve"> (</w:t>
+      </w:r>
+      <w:r>
+        <w:t xml:space="preserve">HTA 2016 </w:t>
+      </w:r>
+      <w:r>
+        <w:t>Annual Report)</w:t>
+      </w:r>
+      <w:r>
+        <w:t xml:space="preserve">. </w:t>
+      </w:r>
+      <w:r>
+        <w:t xml:space="preserve"> </w:t>
+      </w:r>
+      <w:r>
+        <w:t>Visitor generated GDP was estimated to county level by weighting GDP by the average daily number of visitors to each county (visitors defined as overnight stays</w:t>
+      </w:r>
+      <w:r>
+        <w:t xml:space="preserve"> DBEDT 2016 databook</w:t>
+      </w:r>
+      <w:r>
+        <w:t>).</w:t>
+      </w:r>
+      <w:r>
+        <w:t xml:space="preserve"> </w:t>
+      </w:r>
+    </w:p>
+    <w:p>
+      <w:r>
+        <w:rPr>
+          <w:i/>
+        </w:rPr>
+        <w:t>Sentiment</w:t>
+      </w:r>
+      <w:r>
+        <w:t xml:space="preserve"> </w:t>
+      </w:r>
+      <w:r>
+        <w:t xml:space="preserve">scores the preservation of </w:t>
+      </w:r>
+      <w:r>
+        <w:t xml:space="preserve">social and cultural values estimated </w:t>
+      </w:r>
+      <w:r>
+        <w:t xml:space="preserve">though HTA visitor sentiment surveys. Three questions have </w:t>
+      </w:r>
+      <w:r>
+        <w:t xml:space="preserve">been asked consistently and thus have </w:t>
+      </w:r>
+      <w:r>
+        <w:t>time-series information and were used to score the agreement</w:t>
+      </w:r>
+      <w:r>
+        <w:t xml:space="preserve"> or sentiment of residents</w:t>
+      </w:r>
+      <w:r>
+        <w:t xml:space="preserve"> on the benefits and impac</w:t>
+      </w:r>
+      <w:r>
+        <w:t>t of tourism in Hawaiʻi</w:t>
+      </w:r>
+      <w:r>
+        <w:t xml:space="preserve">. </w:t>
+      </w:r>
+      <w:r>
+        <w:t xml:space="preserve">The three questions were to rate the level of </w:t>
+      </w:r>
+      <w:r>
+        <w:t xml:space="preserve">impact and </w:t>
+      </w:r>
+      <w:r>
+        <w:t xml:space="preserve">agreement on : </w:t>
+      </w:r>
+      <w:r>
+        <w:t>1. Rate the overall i</w:t>
+      </w:r>
+      <w:r>
+        <w:t xml:space="preserve">mpact of tourism on your family, 2. </w:t>
+      </w:r>
+      <w:r>
+        <w:t>T</w:t>
+      </w:r>
+      <w:r>
+        <w:t>ourism has brought m</w:t>
+      </w:r>
+      <w:r>
+        <w:t>ore benefits than problems, and 3. T</w:t>
+      </w:r>
+      <w:r>
+        <w:t>he island is being run for the tourists at the expense of the local people</w:t>
+      </w:r>
+      <w:r>
+        <w:t>.</w:t>
+      </w:r>
+      <w:r>
+        <w:t xml:space="preserve"> </w:t>
+      </w:r>
+      <w:r>
+        <w:t xml:space="preserve">The three questions were normalized for a score of 0 to 100 with 100 being positive or agreement on positive impacts of tourism for residence of Hawaii. </w:t>
+      </w:r>
+      <w:r>
+        <w:t>Q</w:t>
+      </w:r>
+      <w:r>
+        <w:t>uestions were averaged and scored to a reference value of 80% as set by the Hawaii Tourism Authority as their target acceptance rate</w:t>
+      </w:r>
+      <w:r>
+        <w:t xml:space="preserve"> (HTA 2016 Annual Report)</w:t>
+      </w:r>
+      <w:r>
+        <w:t>.</w:t>
+      </w:r>
+    </w:p>
+    <w:p>
+      <w:r>
+        <w:lastRenderedPageBreak/>
+        <w:t xml:space="preserve"> </w:t>
+      </w:r>
+      <w:r>
+        <w:rPr>
+          <w:i/>
+        </w:rPr>
+        <w:t xml:space="preserve">Environment </w:t>
+      </w:r>
+      <w:r>
+        <w:t xml:space="preserve">scores the protection of the natural environment including </w:t>
+      </w:r>
+      <w:r>
+        <w:t>ocean areas</w:t>
+      </w:r>
+      <w:r>
+        <w:t xml:space="preserve"> (Marine Protected Areas, Commu</w:t>
+      </w:r>
+      <w:r>
+        <w:t>nity Subsistence Fishing Areas,</w:t>
+      </w:r>
+      <w:r>
+        <w:t xml:space="preserve"> </w:t>
+      </w:r>
+      <w:proofErr w:type="gramStart"/>
+      <w:r>
+        <w:t>NOAA</w:t>
+      </w:r>
+      <w:proofErr w:type="gramEnd"/>
+      <w:r>
+        <w:t xml:space="preserve"> Sanctuary Areas</w:t>
+      </w:r>
+      <w:r>
+        <w:t>)</w:t>
+      </w:r>
+      <w:r>
+        <w:t xml:space="preserve"> </w:t>
+      </w:r>
+      <w:r>
+        <w:t xml:space="preserve">and watersheds (state of Hawaiʻi priority watersheds). </w:t>
+      </w:r>
+      <w:r>
+        <w:t xml:space="preserve">Environmental protection data comes from the Aloha+ dashboard on marine managed areas with a reference rate of 30% nearshore areas effectively managed by 2030. </w:t>
+      </w:r>
+    </w:p>
+    <w:p>
+      <w:r>
+        <w:t>RESULTS</w:t>
+      </w:r>
+    </w:p>
+    <w:p>
+      <w:r>
+        <w:t>Scores</w:t>
+      </w:r>
+      <w:r>
+        <w:t xml:space="preserve"> ranged from 59 to 65</w:t>
+      </w:r>
+      <w:r>
+        <w:t xml:space="preserve"> by region. Scores a</w:t>
+      </w:r>
+      <w:r>
+        <w:t xml:space="preserve">re low considering that </w:t>
+      </w:r>
+      <w:proofErr w:type="spellStart"/>
+      <w:r>
+        <w:t>Hawaiʻi’s</w:t>
+      </w:r>
+      <w:proofErr w:type="spellEnd"/>
+      <w:r>
+        <w:t xml:space="preserve"> economy’</w:t>
+      </w:r>
+      <w:r>
+        <w:t xml:space="preserve">s main contributor is the tourism industry. The low scores reflect the need to balance the economic gains with </w:t>
+      </w:r>
+      <w:r>
+        <w:t xml:space="preserve">the preservation of </w:t>
+      </w:r>
+      <w:proofErr w:type="spellStart"/>
+      <w:r>
+        <w:t>Hawaiʻi’</w:t>
+      </w:r>
+      <w:r>
+        <w:t>s</w:t>
+      </w:r>
+      <w:proofErr w:type="spellEnd"/>
+      <w:r>
+        <w:t xml:space="preserve"> unique cultural and natural environment. </w:t>
+      </w:r>
+      <w:r>
+        <w:t>Working group participants have identified several areas to improve to i</w:t>
+      </w:r>
       <w:bookmarkStart w:id="0" w:name="_GoBack"/>
       <w:bookmarkEnd w:id="0"/>
-    </w:p>
-    <w:p>
-      <w:r>
-        <w:t xml:space="preserve">Scores ranged from 52 to 70 by region. Scores are low considering that </w:t>
-      </w:r>
-      <w:proofErr w:type="spellStart"/>
-      <w:r>
-        <w:t>Hawaiʻiʻs</w:t>
-      </w:r>
-      <w:proofErr w:type="spellEnd"/>
-      <w:r>
-        <w:t xml:space="preserve"> </w:t>
-      </w:r>
-      <w:proofErr w:type="spellStart"/>
-      <w:r>
-        <w:t>economyʻs</w:t>
-      </w:r>
-      <w:proofErr w:type="spellEnd"/>
-      <w:r>
-        <w:t xml:space="preserve"> main contributor is the tourism industry. The low scores reflect the need to balance the economic gains with </w:t>
-      </w:r>
-      <w:r>
-        <w:lastRenderedPageBreak/>
-        <w:t xml:space="preserve">the preservation of </w:t>
-      </w:r>
-      <w:proofErr w:type="spellStart"/>
-      <w:r>
-        <w:t>Hawaiʻiʻs</w:t>
-      </w:r>
-      <w:proofErr w:type="spellEnd"/>
-      <w:r>
-        <w:t xml:space="preserve"> unique cultural and natural environment. </w:t>
-      </w:r>
-      <w:r>
-        <w:t xml:space="preserve">Working group participants have identified several areas to improve to increase preservation of social and cultural values and the natural environment. These include increased tourism education programs and a proportion of the tax revenues generated from the tourism industry allocated to community and environmental preservation.  </w:t>
+      <w:r>
+        <w:t xml:space="preserve">ncrease preservation of social and cultural values and the natural environment. These include increased tourism education programs and a proportion of the tax revenues generated from the tourism industry allocated to community and environmental preservation.  </w:t>
       </w:r>
     </w:p>
     <w:p/>
@@ -5034,7 +5160,6 @@
     </w:p>
     <w:p>
       <w:r>
-        <w:lastRenderedPageBreak/>
         <w:t>Marine debris as pressure layer</w:t>
       </w:r>
     </w:p>

</xml_diff>

<commit_message>
removed mineral extraction from Liv
</commit_message>
<xml_diff>
--- a/prep/documentation.docx
+++ b/prep/documentation.docx
@@ -38,37 +38,8 @@
       </w:r>
     </w:p>
     <w:p>
-      <w:proofErr w:type="gramStart"/>
-      <w:r>
-        <w:t>Stock assessment from pelagic, bottom fish, and reef fish.</w:t>
-      </w:r>
-      <w:proofErr w:type="gramEnd"/>
-      <w:r>
-        <w:t xml:space="preserve"> Stock assessments did not over-lap with the most recent catch data. The most recent stock assessments were 2012-2013 for most species. I used the last ten years of stock assessment data to run a linear regression model to predict stock status to 2016. If stock status was non-linear then the ten year mean stock status was used. The stock indicator for pelagic species was SB/</w:t>
-      </w:r>
-      <w:proofErr w:type="spellStart"/>
-      <w:r>
-        <w:t>Sbmsy</w:t>
-      </w:r>
-      <w:proofErr w:type="spellEnd"/>
-      <w:r>
-        <w:t>. Bottom fish stock assessment was for the aggregated species complex for the Hawaiʻi deep 7 and used B/</w:t>
-      </w:r>
-      <w:proofErr w:type="spellStart"/>
-      <w:r>
-        <w:t>Bmsy</w:t>
-      </w:r>
-      <w:proofErr w:type="spellEnd"/>
-      <w:r>
-        <w:t xml:space="preserve"> as the stock indicator. Reef fish stock assessment used the spawning potential ratio (SPR) as the stock indicator the reef fish spawning stock was compared to the Northwest Hawaiian Islands and the stock assessment is not reported by year so the stock status was held constant over the 5 assessment years. </w:t>
-      </w:r>
-      <w:proofErr w:type="gramStart"/>
-      <w:r>
-        <w:t>Used median scores for each group (pelagic, bottom, and reef to gap fill for species that lack formal stock assessments.</w:t>
-      </w:r>
-      <w:proofErr w:type="gramEnd"/>
-      <w:r>
-        <w:t xml:space="preserve"> </w:t>
+      <w:r>
+        <w:t xml:space="preserve">Stock assessment from pelagic, bottom fish, and reef fish. Stock assessments did not over-lap with the most recent catch data. The most recent stock assessments were 2012-2013 for most species. I used the last ten years of stock assessment data to run a linear regression model to predict stock status to 2016. If stock status was non-linear then the ten year mean stock status was used. The stock indicator for pelagic species was SB/Sbmsy. Bottom fish stock assessment was for the aggregated species complex for the Hawaiʻi deep 7 and used B/Bmsy as the stock indicator. Reef fish stock assessment used the spawning potential ratio (SPR) as the stock indicator the reef fish spawning stock was compared to the Northwest Hawaiian Islands and the stock assessment is not reported by year so the stock status was held constant over the 5 assessment years. Used median scores for each group (pelagic, bottom, and reef to gap fill for species that lack formal stock assessments. </w:t>
       </w:r>
     </w:p>
     <w:p>
@@ -77,65 +48,21 @@
           <w:b/>
         </w:rPr>
       </w:pPr>
-      <w:proofErr w:type="spellStart"/>
       <w:r>
         <w:rPr>
           <w:b/>
         </w:rPr>
         <w:t>Mariculture</w:t>
       </w:r>
-      <w:proofErr w:type="spellEnd"/>
-    </w:p>
-    <w:p>
-      <w:proofErr w:type="spellStart"/>
-      <w:r>
-        <w:t>Mariculture</w:t>
-      </w:r>
-      <w:proofErr w:type="spellEnd"/>
-      <w:r>
-        <w:t xml:space="preserve"> is measures as the local production/harvest of seafood for consumption and the production potential from local fishponds known as </w:t>
-      </w:r>
-      <w:proofErr w:type="spellStart"/>
-      <w:r>
-        <w:t>loko</w:t>
-      </w:r>
-      <w:proofErr w:type="spellEnd"/>
-      <w:r>
-        <w:t xml:space="preserve"> </w:t>
-      </w:r>
-      <w:proofErr w:type="spellStart"/>
-      <w:proofErr w:type="gramStart"/>
-      <w:r>
-        <w:t>ia</w:t>
-      </w:r>
-      <w:proofErr w:type="gramEnd"/>
-      <w:r>
-        <w:t>.</w:t>
-      </w:r>
-      <w:proofErr w:type="spellEnd"/>
-      <w:r>
-        <w:t xml:space="preserve"> </w:t>
-      </w:r>
-    </w:p>
-    <w:p>
-      <w:r>
-        <w:t xml:space="preserve">Commercial </w:t>
-      </w:r>
-      <w:proofErr w:type="spellStart"/>
-      <w:r>
-        <w:t>mariculture</w:t>
-      </w:r>
-      <w:proofErr w:type="spellEnd"/>
-      <w:r>
-        <w:t xml:space="preserve"> production is a small fraction of the total seafood production potential of fishponds in Hawaii and thus represents a small percentage of the overall </w:t>
-      </w:r>
-      <w:proofErr w:type="spellStart"/>
-      <w:r>
-        <w:t>mariculture</w:t>
-      </w:r>
-      <w:proofErr w:type="spellEnd"/>
-      <w:r>
-        <w:t xml:space="preserve"> score. </w:t>
+    </w:p>
+    <w:p>
+      <w:r>
+        <w:t xml:space="preserve">Mariculture is measures as the local production/harvest of seafood for consumption and the production potential from local fishponds known as loko ia. </w:t>
+      </w:r>
+    </w:p>
+    <w:p>
+      <w:r>
+        <w:t xml:space="preserve">Commercial mariculture production is a small fraction of the total seafood production potential of fishponds in Hawaii and thus represents a small percentage of the overall mariculture score. </w:t>
       </w:r>
       <w:r>
         <w:t>ADD section on importance of fishponds here.</w:t>
@@ -145,7 +72,6 @@
       <w:pPr>
         <w:spacing w:before="240"/>
       </w:pPr>
-      <w:proofErr w:type="gramStart"/>
       <w:r>
         <w:t>However the value of aquaculture products (</w:t>
       </w:r>
@@ -164,20 +90,11 @@
       <w:r>
         <w:t xml:space="preserve"> in the state following seed crops, flowers and nursery products, and cattle (USDA Annual Statistics Bulletin 2011).</w:t>
       </w:r>
-      <w:proofErr w:type="gramEnd"/>
       <w:r>
         <w:t xml:space="preserve"> </w:t>
       </w:r>
       <w:r>
-        <w:t xml:space="preserve">Revenue from </w:t>
-      </w:r>
-      <w:proofErr w:type="spellStart"/>
-      <w:r>
-        <w:t>mariculture</w:t>
-      </w:r>
-      <w:proofErr w:type="spellEnd"/>
-      <w:r>
-        <w:t xml:space="preserve"> is incorporated into Livelihoods and Economies.</w:t>
+        <w:t>Revenue from mariculture is incorporated into Livelihoods and Economies.</w:t>
       </w:r>
     </w:p>
     <w:p>
@@ -195,208 +112,74 @@
       <w:pPr>
         <w:spacing w:before="240"/>
       </w:pPr>
-      <w:proofErr w:type="gramStart"/>
       <w:r>
         <w:t>Abalone (</w:t>
       </w:r>
-      <w:proofErr w:type="spellStart"/>
       <w:r>
         <w:rPr>
           <w:i/>
         </w:rPr>
-        <w:t>Haliotus</w:t>
-      </w:r>
-      <w:proofErr w:type="spellEnd"/>
+        <w:t>Haliotus sp)</w:t>
+      </w:r>
+      <w:r>
+        <w:t>, oysters (</w:t>
+      </w:r>
       <w:r>
         <w:rPr>
           <w:i/>
         </w:rPr>
-        <w:t xml:space="preserve"> </w:t>
-      </w:r>
-      <w:proofErr w:type="spellStart"/>
+        <w:t xml:space="preserve">Crassostrea gigas </w:t>
+      </w:r>
+      <w:r>
+        <w:t xml:space="preserve">and </w:t>
+      </w:r>
       <w:r>
         <w:rPr>
           <w:i/>
         </w:rPr>
-        <w:t>sp</w:t>
-      </w:r>
-      <w:proofErr w:type="spellEnd"/>
+        <w:t>Crassostrea sikamea</w:t>
+      </w:r>
+      <w:r>
+        <w:t>), clams (</w:t>
+      </w:r>
       <w:r>
         <w:rPr>
           <w:i/>
         </w:rPr>
+        <w:t>Venerupis philippinarum</w:t>
+      </w:r>
+      <w:r>
         <w:t>)</w:t>
       </w:r>
       <w:r>
-        <w:t>, oysters (</w:t>
-      </w:r>
-      <w:proofErr w:type="spellStart"/>
+        <w:t>, kahala (</w:t>
+      </w:r>
       <w:r>
         <w:rPr>
           <w:i/>
         </w:rPr>
-        <w:t>Crassostrea</w:t>
-      </w:r>
-      <w:proofErr w:type="spellEnd"/>
+        <w:t>Seriola dumerili</w:t>
+      </w:r>
+      <w:r>
+        <w:t>), Pacific White Shrimp</w:t>
+      </w:r>
+      <w:r>
+        <w:t xml:space="preserve"> (</w:t>
+      </w:r>
       <w:r>
         <w:rPr>
           <w:i/>
         </w:rPr>
-        <w:t xml:space="preserve"> </w:t>
-      </w:r>
-      <w:proofErr w:type="spellStart"/>
-      <w:r>
-        <w:rPr>
-          <w:i/>
-        </w:rPr>
-        <w:t>gigas</w:t>
-      </w:r>
-      <w:proofErr w:type="spellEnd"/>
-      <w:r>
-        <w:rPr>
-          <w:i/>
-        </w:rPr>
-        <w:t xml:space="preserve"> </w:t>
-      </w:r>
-      <w:r>
-        <w:t xml:space="preserve">and </w:t>
-      </w:r>
-      <w:proofErr w:type="spellStart"/>
-      <w:r>
-        <w:rPr>
-          <w:i/>
-        </w:rPr>
-        <w:t>Crassostrea</w:t>
-      </w:r>
-      <w:proofErr w:type="spellEnd"/>
-      <w:r>
-        <w:rPr>
-          <w:i/>
-        </w:rPr>
-        <w:t xml:space="preserve"> </w:t>
-      </w:r>
-      <w:proofErr w:type="spellStart"/>
-      <w:r>
-        <w:rPr>
-          <w:i/>
-        </w:rPr>
-        <w:t>sikamea</w:t>
-      </w:r>
-      <w:proofErr w:type="spellEnd"/>
-      <w:r>
-        <w:t>), clams (</w:t>
-      </w:r>
-      <w:proofErr w:type="spellStart"/>
-      <w:r>
-        <w:rPr>
-          <w:i/>
-        </w:rPr>
-        <w:t>Venerupis</w:t>
-      </w:r>
-      <w:proofErr w:type="spellEnd"/>
-      <w:r>
-        <w:rPr>
-          <w:i/>
-        </w:rPr>
-        <w:t xml:space="preserve"> </w:t>
-      </w:r>
-      <w:proofErr w:type="spellStart"/>
-      <w:r>
-        <w:rPr>
-          <w:i/>
-        </w:rPr>
-        <w:t>philippinarum</w:t>
-      </w:r>
-      <w:proofErr w:type="spellEnd"/>
+        <w:t>Penaeus vannamei</w:t>
+      </w:r>
       <w:r>
         <w:t>)</w:t>
       </w:r>
       <w:r>
-        <w:t xml:space="preserve">, </w:t>
-      </w:r>
-      <w:proofErr w:type="spellStart"/>
-      <w:r>
-        <w:t>kahala</w:t>
-      </w:r>
-      <w:proofErr w:type="spellEnd"/>
-      <w:r>
-        <w:t xml:space="preserve"> (</w:t>
-      </w:r>
-      <w:proofErr w:type="spellStart"/>
-      <w:r>
-        <w:rPr>
-          <w:i/>
-        </w:rPr>
-        <w:t>Seriola</w:t>
-      </w:r>
-      <w:proofErr w:type="spellEnd"/>
-      <w:r>
-        <w:rPr>
-          <w:i/>
-        </w:rPr>
-        <w:t xml:space="preserve"> </w:t>
-      </w:r>
-      <w:proofErr w:type="spellStart"/>
-      <w:r>
-        <w:rPr>
-          <w:i/>
-        </w:rPr>
-        <w:t>dumerili</w:t>
-      </w:r>
-      <w:proofErr w:type="spellEnd"/>
-      <w:r>
-        <w:t>), Pacific White Shrimp</w:t>
-      </w:r>
-      <w:r>
-        <w:t xml:space="preserve"> (</w:t>
-      </w:r>
-      <w:proofErr w:type="spellStart"/>
-      <w:r>
-        <w:rPr>
-          <w:i/>
-        </w:rPr>
-        <w:t>Penaeus</w:t>
-      </w:r>
-      <w:proofErr w:type="spellEnd"/>
-      <w:r>
-        <w:rPr>
-          <w:i/>
-        </w:rPr>
-        <w:t xml:space="preserve"> </w:t>
-      </w:r>
-      <w:proofErr w:type="spellStart"/>
-      <w:r>
-        <w:rPr>
-          <w:i/>
-        </w:rPr>
-        <w:t>vannamei</w:t>
-      </w:r>
-      <w:proofErr w:type="spellEnd"/>
-      <w:r>
-        <w:t>)</w:t>
-      </w:r>
-      <w:r>
-        <w:t>, and limu (</w:t>
-      </w:r>
-      <w:proofErr w:type="spellStart"/>
-      <w:r>
-        <w:t>Gracilaria</w:t>
-      </w:r>
-      <w:proofErr w:type="spellEnd"/>
-      <w:r>
-        <w:t xml:space="preserve"> sp.).</w:t>
-      </w:r>
-      <w:proofErr w:type="gramEnd"/>
-      <w:r>
-        <w:t xml:space="preserve"> </w:t>
-      </w:r>
-      <w:proofErr w:type="spellStart"/>
-      <w:r>
-        <w:t>Moi</w:t>
-      </w:r>
-      <w:proofErr w:type="spellEnd"/>
-      <w:r>
-        <w:t xml:space="preserve"> </w:t>
+        <w:t>, and limu (Gracilaria sp.).</w:t>
+      </w:r>
+      <w:r>
+        <w:t xml:space="preserve"> Moi </w:t>
       </w:r>
       <w:r>
         <w:t>(</w:t>
@@ -498,31 +281,7 @@
     </w:p>
     <w:p>
       <w:r>
-        <w:t>The production (</w:t>
-      </w:r>
-      <w:proofErr w:type="spellStart"/>
-      <w:r>
-        <w:t>lbs</w:t>
-      </w:r>
-      <w:proofErr w:type="spellEnd"/>
-      <w:r>
-        <w:t xml:space="preserve"> of seafood) is reported at the state level to prevent disclosure of sensitive information. To get county level estimates of production the </w:t>
-      </w:r>
-      <w:proofErr w:type="spellStart"/>
-      <w:r>
-        <w:t>lbs</w:t>
-      </w:r>
-      <w:proofErr w:type="spellEnd"/>
-      <w:r>
-        <w:t xml:space="preserve"> of finfish and shellfish produced at the state level were multiplied by the estimated number of finfish and shellfish operators by county. The </w:t>
-      </w:r>
-      <w:proofErr w:type="gramStart"/>
-      <w:r>
-        <w:t>number of operators are</w:t>
-      </w:r>
-      <w:proofErr w:type="gramEnd"/>
-      <w:r>
-        <w:t xml:space="preserve"> reported to USDA via census every 5 years</w:t>
+        <w:t>The production (lbs of seafood) is reported at the state level to prevent disclosure of sensitive information. To get county level estimates of production the lbs of finfish and shellfish produced at the state level were multiplied by the estimated number of finfish and shellfish operators by county. The number of operators are reported to USDA via census every 5 years</w:t>
       </w:r>
       <w:r>
         <w:t xml:space="preserve"> (2002, 2007, 2012)</w:t>
@@ -697,21 +456,7 @@
         <w:rPr>
           <w:rFonts w:eastAsiaTheme="minorEastAsia"/>
         </w:rPr>
-        <w:t xml:space="preserve">What would completely sustainable </w:t>
-      </w:r>
-      <w:proofErr w:type="spellStart"/>
-      <w:r>
-        <w:rPr>
-          <w:rFonts w:eastAsiaTheme="minorEastAsia"/>
-        </w:rPr>
-        <w:t>mariculture</w:t>
-      </w:r>
-      <w:proofErr w:type="spellEnd"/>
-      <w:r>
-        <w:rPr>
-          <w:rFonts w:eastAsiaTheme="minorEastAsia"/>
-        </w:rPr>
-        <w:t xml:space="preserve"> look like for what we can control – local and sustainable feed production, native species or biosecurity threat.</w:t>
+        <w:t>What would completely sustainable mariculture look like for what we can control – local and sustainable feed production, native species or biosecurity threat.</w:t>
       </w:r>
       <w:r>
         <w:rPr>
@@ -1107,7 +852,6 @@
                 <w:szCs w:val="24"/>
               </w:rPr>
             </w:pPr>
-            <w:proofErr w:type="spellStart"/>
             <w:r>
               <w:rPr>
                 <w:rFonts w:ascii="Arial" w:eastAsia="Times New Roman" w:hAnsi="Arial" w:cs="Arial"/>
@@ -1117,81 +861,8 @@
                 <w:sz w:val="24"/>
                 <w:szCs w:val="24"/>
               </w:rPr>
-              <w:t>Haliotus</w:t>
-            </w:r>
-            <w:proofErr w:type="spellEnd"/>
-            <w:r>
-              <w:rPr>
-                <w:rFonts w:ascii="Arial" w:eastAsia="Times New Roman" w:hAnsi="Arial" w:cs="Arial"/>
-                <w:i/>
-                <w:iCs/>
-                <w:color w:val="333333"/>
-                <w:sz w:val="24"/>
-                <w:szCs w:val="24"/>
-              </w:rPr>
-              <w:t xml:space="preserve"> </w:t>
-            </w:r>
-            <w:proofErr w:type="spellStart"/>
-            <w:r>
-              <w:rPr>
-                <w:rFonts w:ascii="Arial" w:eastAsia="Times New Roman" w:hAnsi="Arial" w:cs="Arial"/>
-                <w:i/>
-                <w:iCs/>
-                <w:color w:val="333333"/>
-                <w:sz w:val="24"/>
-                <w:szCs w:val="24"/>
-              </w:rPr>
-              <w:t>refens</w:t>
-            </w:r>
-            <w:proofErr w:type="spellEnd"/>
-            <w:r>
-              <w:rPr>
-                <w:rFonts w:ascii="Arial" w:eastAsia="Times New Roman" w:hAnsi="Arial" w:cs="Arial"/>
-                <w:i/>
-                <w:iCs/>
-                <w:color w:val="333333"/>
-                <w:sz w:val="24"/>
-                <w:szCs w:val="24"/>
-              </w:rPr>
-              <w:t xml:space="preserve">, </w:t>
-            </w:r>
-            <w:proofErr w:type="spellStart"/>
-            <w:r>
-              <w:rPr>
-                <w:rFonts w:ascii="Arial" w:eastAsia="Times New Roman" w:hAnsi="Arial" w:cs="Arial"/>
-                <w:i/>
-                <w:iCs/>
-                <w:color w:val="333333"/>
-                <w:sz w:val="24"/>
-                <w:szCs w:val="24"/>
-              </w:rPr>
-              <w:t>Haliotus</w:t>
-            </w:r>
-            <w:proofErr w:type="spellEnd"/>
-            <w:r>
-              <w:rPr>
-                <w:rFonts w:ascii="Arial" w:eastAsia="Times New Roman" w:hAnsi="Arial" w:cs="Arial"/>
-                <w:i/>
-                <w:iCs/>
-                <w:color w:val="333333"/>
-                <w:sz w:val="24"/>
-                <w:szCs w:val="24"/>
-              </w:rPr>
-              <w:t xml:space="preserve"> discus </w:t>
-            </w:r>
-            <w:proofErr w:type="spellStart"/>
-            <w:r>
-              <w:rPr>
-                <w:rFonts w:ascii="Arial" w:eastAsia="Times New Roman" w:hAnsi="Arial" w:cs="Arial"/>
-                <w:i/>
-                <w:iCs/>
-                <w:color w:val="333333"/>
-                <w:sz w:val="24"/>
-                <w:szCs w:val="24"/>
-              </w:rPr>
-              <w:t>hanai</w:t>
-            </w:r>
-            <w:proofErr w:type="spellEnd"/>
+              <w:t>Haliotus refens, Haliotus discus hanai</w:t>
+            </w:r>
           </w:p>
         </w:tc>
         <w:tc>
@@ -1402,7 +1073,6 @@
                 <w:szCs w:val="24"/>
               </w:rPr>
             </w:pPr>
-            <w:proofErr w:type="spellStart"/>
             <w:r>
               <w:rPr>
                 <w:rFonts w:ascii="Arial" w:eastAsia="Times New Roman" w:hAnsi="Arial" w:cs="Arial"/>
@@ -1410,17 +1080,7 @@
                 <w:sz w:val="24"/>
                 <w:szCs w:val="24"/>
               </w:rPr>
-              <w:t>Broodstock</w:t>
-            </w:r>
-            <w:proofErr w:type="spellEnd"/>
-            <w:r>
-              <w:rPr>
-                <w:rFonts w:ascii="Arial" w:eastAsia="Times New Roman" w:hAnsi="Arial" w:cs="Arial"/>
-                <w:color w:val="333333"/>
-                <w:sz w:val="24"/>
-                <w:szCs w:val="24"/>
-              </w:rPr>
-              <w:t xml:space="preserve"> and juvenile shrimp</w:t>
+              <w:t>Broodstock and juvenile shrimp</w:t>
             </w:r>
           </w:p>
         </w:tc>
@@ -1449,7 +1109,6 @@
                 <w:szCs w:val="24"/>
               </w:rPr>
             </w:pPr>
-            <w:proofErr w:type="spellStart"/>
             <w:r>
               <w:rPr>
                 <w:rFonts w:ascii="Arial" w:eastAsia="Times New Roman" w:hAnsi="Arial" w:cs="Arial"/>
@@ -1472,7 +1131,6 @@
               </w:rPr>
               <w:t>itopenaeus</w:t>
             </w:r>
-            <w:proofErr w:type="spellEnd"/>
             <w:r>
               <w:rPr>
                 <w:rFonts w:ascii="Arial" w:eastAsia="Times New Roman" w:hAnsi="Arial" w:cs="Arial"/>
@@ -1482,45 +1140,8 @@
                 <w:sz w:val="24"/>
                 <w:szCs w:val="24"/>
               </w:rPr>
-              <w:t xml:space="preserve">. </w:t>
-            </w:r>
-            <w:proofErr w:type="spellStart"/>
-            <w:r>
-              <w:rPr>
-                <w:rFonts w:ascii="Arial" w:eastAsia="Times New Roman" w:hAnsi="Arial" w:cs="Arial"/>
-                <w:i/>
-                <w:iCs/>
-                <w:color w:val="333333"/>
-                <w:sz w:val="24"/>
-                <w:szCs w:val="24"/>
-              </w:rPr>
-              <w:t>vanamei</w:t>
-            </w:r>
-            <w:proofErr w:type="spellEnd"/>
-            <w:r>
-              <w:rPr>
-                <w:rFonts w:ascii="Arial" w:eastAsia="Times New Roman" w:hAnsi="Arial" w:cs="Arial"/>
-                <w:i/>
-                <w:iCs/>
-                <w:color w:val="333333"/>
-                <w:sz w:val="24"/>
-                <w:szCs w:val="24"/>
-              </w:rPr>
-              <w:t xml:space="preserve">, L. monodon, L. </w:t>
-            </w:r>
-            <w:proofErr w:type="spellStart"/>
-            <w:r>
-              <w:rPr>
-                <w:rFonts w:ascii="Arial" w:eastAsia="Times New Roman" w:hAnsi="Arial" w:cs="Arial"/>
-                <w:i/>
-                <w:iCs/>
-                <w:color w:val="333333"/>
-                <w:sz w:val="24"/>
-                <w:szCs w:val="24"/>
-              </w:rPr>
-              <w:t>stylirostris</w:t>
-            </w:r>
-            <w:proofErr w:type="spellEnd"/>
+              <w:t>. vanamei, L. monodon, L. stylirostris</w:t>
+            </w:r>
           </w:p>
         </w:tc>
         <w:tc>
@@ -1731,7 +1352,6 @@
                 <w:szCs w:val="24"/>
               </w:rPr>
             </w:pPr>
-            <w:proofErr w:type="spellStart"/>
             <w:r>
               <w:rPr>
                 <w:rFonts w:ascii="Arial" w:eastAsia="Times New Roman" w:hAnsi="Arial" w:cs="Arial"/>
@@ -1739,17 +1359,7 @@
                 <w:sz w:val="24"/>
                 <w:szCs w:val="24"/>
               </w:rPr>
-              <w:t>Kahala</w:t>
-            </w:r>
-            <w:proofErr w:type="spellEnd"/>
-            <w:r>
-              <w:rPr>
-                <w:rFonts w:ascii="Arial" w:eastAsia="Times New Roman" w:hAnsi="Arial" w:cs="Arial"/>
-                <w:color w:val="333333"/>
-                <w:sz w:val="24"/>
-                <w:szCs w:val="24"/>
-              </w:rPr>
-              <w:t xml:space="preserve"> (amberjack)</w:t>
+              <w:t>Kahala (amberjack)</w:t>
             </w:r>
           </w:p>
         </w:tc>
@@ -1778,7 +1388,6 @@
                 <w:szCs w:val="24"/>
               </w:rPr>
             </w:pPr>
-            <w:proofErr w:type="spellStart"/>
             <w:r>
               <w:rPr>
                 <w:rFonts w:ascii="Arial" w:eastAsia="Times New Roman" w:hAnsi="Arial" w:cs="Arial"/>
@@ -1788,33 +1397,8 @@
                 <w:sz w:val="24"/>
                 <w:szCs w:val="24"/>
               </w:rPr>
-              <w:t>Seriola</w:t>
-            </w:r>
-            <w:proofErr w:type="spellEnd"/>
-            <w:r>
-              <w:rPr>
-                <w:rFonts w:ascii="Arial" w:eastAsia="Times New Roman" w:hAnsi="Arial" w:cs="Arial"/>
-                <w:i/>
-                <w:iCs/>
-                <w:color w:val="333333"/>
-                <w:sz w:val="24"/>
-                <w:szCs w:val="24"/>
-              </w:rPr>
-              <w:t xml:space="preserve"> </w:t>
-            </w:r>
-            <w:proofErr w:type="spellStart"/>
-            <w:r>
-              <w:rPr>
-                <w:rFonts w:ascii="Arial" w:eastAsia="Times New Roman" w:hAnsi="Arial" w:cs="Arial"/>
-                <w:i/>
-                <w:iCs/>
-                <w:color w:val="333333"/>
-                <w:sz w:val="24"/>
-                <w:szCs w:val="24"/>
-              </w:rPr>
-              <w:t>dumerili</w:t>
-            </w:r>
-            <w:proofErr w:type="spellEnd"/>
+              <w:t>Seriola dumerili</w:t>
+            </w:r>
           </w:p>
         </w:tc>
         <w:tc>
@@ -2327,7 +1911,6 @@
                 <w:szCs w:val="24"/>
               </w:rPr>
             </w:pPr>
-            <w:proofErr w:type="spellStart"/>
             <w:r>
               <w:rPr>
                 <w:rFonts w:ascii="Arial" w:eastAsia="Times New Roman" w:hAnsi="Arial" w:cs="Arial"/>
@@ -2337,33 +1920,8 @@
                 <w:sz w:val="24"/>
                 <w:szCs w:val="24"/>
               </w:rPr>
-              <w:t>Penaeus</w:t>
-            </w:r>
-            <w:proofErr w:type="spellEnd"/>
-            <w:r>
-              <w:rPr>
-                <w:rFonts w:ascii="Arial" w:eastAsia="Times New Roman" w:hAnsi="Arial" w:cs="Arial"/>
-                <w:i/>
-                <w:iCs/>
-                <w:color w:val="333333"/>
-                <w:sz w:val="24"/>
-                <w:szCs w:val="24"/>
-              </w:rPr>
-              <w:t xml:space="preserve"> </w:t>
-            </w:r>
-            <w:proofErr w:type="spellStart"/>
-            <w:r>
-              <w:rPr>
-                <w:rFonts w:ascii="Arial" w:eastAsia="Times New Roman" w:hAnsi="Arial" w:cs="Arial"/>
-                <w:i/>
-                <w:iCs/>
-                <w:color w:val="333333"/>
-                <w:sz w:val="24"/>
-                <w:szCs w:val="24"/>
-              </w:rPr>
-              <w:t>vannamei</w:t>
-            </w:r>
-            <w:proofErr w:type="spellEnd"/>
+              <w:t>Penaeus vannamei</w:t>
+            </w:r>
           </w:p>
         </w:tc>
         <w:tc>
@@ -2619,69 +2177,8 @@
                 <w:sz w:val="24"/>
                 <w:szCs w:val="24"/>
               </w:rPr>
-              <w:t xml:space="preserve">Spirulina </w:t>
-            </w:r>
-            <w:proofErr w:type="spellStart"/>
-            <w:r>
-              <w:rPr>
-                <w:rFonts w:ascii="Arial" w:eastAsia="Times New Roman" w:hAnsi="Arial" w:cs="Arial"/>
-                <w:i/>
-                <w:iCs/>
-                <w:color w:val="333333"/>
-                <w:sz w:val="24"/>
-                <w:szCs w:val="24"/>
-              </w:rPr>
-              <w:t>sp</w:t>
-            </w:r>
-            <w:proofErr w:type="spellEnd"/>
-            <w:r>
-              <w:rPr>
-                <w:rFonts w:ascii="Arial" w:eastAsia="Times New Roman" w:hAnsi="Arial" w:cs="Arial"/>
-                <w:i/>
-                <w:iCs/>
-                <w:color w:val="333333"/>
-                <w:sz w:val="24"/>
-                <w:szCs w:val="24"/>
-              </w:rPr>
-              <w:t xml:space="preserve">, </w:t>
-            </w:r>
-            <w:proofErr w:type="spellStart"/>
-            <w:r>
-              <w:rPr>
-                <w:rFonts w:ascii="Arial" w:eastAsia="Times New Roman" w:hAnsi="Arial" w:cs="Arial"/>
-                <w:i/>
-                <w:iCs/>
-                <w:color w:val="333333"/>
-                <w:sz w:val="24"/>
-                <w:szCs w:val="24"/>
-              </w:rPr>
-              <w:t>Hematococcus</w:t>
-            </w:r>
-            <w:proofErr w:type="spellEnd"/>
-            <w:r>
-              <w:rPr>
-                <w:rFonts w:ascii="Arial" w:eastAsia="Times New Roman" w:hAnsi="Arial" w:cs="Arial"/>
-                <w:i/>
-                <w:iCs/>
-                <w:color w:val="333333"/>
-                <w:sz w:val="24"/>
-                <w:szCs w:val="24"/>
-              </w:rPr>
-              <w:t xml:space="preserve"> </w:t>
-            </w:r>
-            <w:proofErr w:type="spellStart"/>
-            <w:r>
-              <w:rPr>
-                <w:rFonts w:ascii="Arial" w:eastAsia="Times New Roman" w:hAnsi="Arial" w:cs="Arial"/>
-                <w:i/>
-                <w:iCs/>
-                <w:color w:val="333333"/>
-                <w:sz w:val="24"/>
-                <w:szCs w:val="24"/>
-              </w:rPr>
-              <w:t>sp</w:t>
-            </w:r>
-            <w:proofErr w:type="spellEnd"/>
+              <w:t>Spirulina sp, Hematococcus sp</w:t>
+            </w:r>
           </w:p>
         </w:tc>
         <w:tc>
@@ -2937,21 +2434,8 @@
                 <w:sz w:val="24"/>
                 <w:szCs w:val="24"/>
               </w:rPr>
-              <w:t xml:space="preserve">Hippocampus </w:t>
-            </w:r>
-            <w:proofErr w:type="spellStart"/>
-            <w:r>
-              <w:rPr>
-                <w:rFonts w:ascii="Arial" w:eastAsia="Times New Roman" w:hAnsi="Arial" w:cs="Arial"/>
-                <w:i/>
-                <w:iCs/>
-                <w:color w:val="333333"/>
-                <w:sz w:val="24"/>
-                <w:szCs w:val="24"/>
-              </w:rPr>
-              <w:t>sp</w:t>
-            </w:r>
-            <w:proofErr w:type="spellEnd"/>
+              <w:t>Hippocampus sp</w:t>
+            </w:r>
           </w:p>
         </w:tc>
         <w:tc>
@@ -3198,7 +2682,6 @@
                 <w:szCs w:val="24"/>
               </w:rPr>
             </w:pPr>
-            <w:proofErr w:type="spellStart"/>
             <w:r>
               <w:rPr>
                 <w:rFonts w:ascii="Arial" w:eastAsia="Times New Roman" w:hAnsi="Arial" w:cs="Arial"/>
@@ -3208,33 +2691,8 @@
                 <w:sz w:val="24"/>
                 <w:szCs w:val="24"/>
               </w:rPr>
-              <w:t>Gracilaria</w:t>
-            </w:r>
-            <w:proofErr w:type="spellEnd"/>
-            <w:r>
-              <w:rPr>
-                <w:rFonts w:ascii="Arial" w:eastAsia="Times New Roman" w:hAnsi="Arial" w:cs="Arial"/>
-                <w:i/>
-                <w:iCs/>
-                <w:color w:val="333333"/>
-                <w:sz w:val="24"/>
-                <w:szCs w:val="24"/>
-              </w:rPr>
-              <w:t xml:space="preserve"> </w:t>
-            </w:r>
-            <w:proofErr w:type="spellStart"/>
-            <w:r>
-              <w:rPr>
-                <w:rFonts w:ascii="Arial" w:eastAsia="Times New Roman" w:hAnsi="Arial" w:cs="Arial"/>
-                <w:i/>
-                <w:iCs/>
-                <w:color w:val="333333"/>
-                <w:sz w:val="24"/>
-                <w:szCs w:val="24"/>
-              </w:rPr>
-              <w:t>sp</w:t>
-            </w:r>
-            <w:proofErr w:type="spellEnd"/>
+              <w:t>Gracilaria sp</w:t>
+            </w:r>
           </w:p>
         </w:tc>
         <w:tc>
@@ -3481,7 +2939,6 @@
                 <w:szCs w:val="24"/>
               </w:rPr>
             </w:pPr>
-            <w:proofErr w:type="spellStart"/>
             <w:r>
               <w:rPr>
                 <w:rFonts w:ascii="Arial" w:eastAsia="Times New Roman" w:hAnsi="Arial" w:cs="Arial"/>
@@ -3491,33 +2948,8 @@
                 <w:sz w:val="24"/>
                 <w:szCs w:val="24"/>
               </w:rPr>
-              <w:t>Mercenaria</w:t>
-            </w:r>
-            <w:proofErr w:type="spellEnd"/>
-            <w:r>
-              <w:rPr>
-                <w:rFonts w:ascii="Arial" w:eastAsia="Times New Roman" w:hAnsi="Arial" w:cs="Arial"/>
-                <w:i/>
-                <w:iCs/>
-                <w:color w:val="333333"/>
-                <w:sz w:val="24"/>
-                <w:szCs w:val="24"/>
-              </w:rPr>
-              <w:t xml:space="preserve"> </w:t>
-            </w:r>
-            <w:proofErr w:type="spellStart"/>
-            <w:r>
-              <w:rPr>
-                <w:rFonts w:ascii="Arial" w:eastAsia="Times New Roman" w:hAnsi="Arial" w:cs="Arial"/>
-                <w:i/>
-                <w:iCs/>
-                <w:color w:val="333333"/>
-                <w:sz w:val="24"/>
-                <w:szCs w:val="24"/>
-              </w:rPr>
-              <w:t>mercenaria</w:t>
-            </w:r>
-            <w:proofErr w:type="spellEnd"/>
+              <w:t>Mercenaria mercenaria</w:t>
+            </w:r>
           </w:p>
         </w:tc>
         <w:tc>
@@ -3764,7 +3196,6 @@
                 <w:szCs w:val="24"/>
               </w:rPr>
             </w:pPr>
-            <w:proofErr w:type="spellStart"/>
             <w:r>
               <w:rPr>
                 <w:rFonts w:ascii="Arial" w:eastAsia="Times New Roman" w:hAnsi="Arial" w:cs="Arial"/>
@@ -3774,129 +3205,8 @@
                 <w:sz w:val="24"/>
                 <w:szCs w:val="24"/>
               </w:rPr>
-              <w:t>Crassostrea</w:t>
-            </w:r>
-            <w:proofErr w:type="spellEnd"/>
-            <w:r>
-              <w:rPr>
-                <w:rFonts w:ascii="Arial" w:eastAsia="Times New Roman" w:hAnsi="Arial" w:cs="Arial"/>
-                <w:i/>
-                <w:iCs/>
-                <w:color w:val="333333"/>
-                <w:sz w:val="24"/>
-                <w:szCs w:val="24"/>
-              </w:rPr>
-              <w:t xml:space="preserve"> </w:t>
-            </w:r>
-            <w:proofErr w:type="spellStart"/>
-            <w:r>
-              <w:rPr>
-                <w:rFonts w:ascii="Arial" w:eastAsia="Times New Roman" w:hAnsi="Arial" w:cs="Arial"/>
-                <w:i/>
-                <w:iCs/>
-                <w:color w:val="333333"/>
-                <w:sz w:val="24"/>
-                <w:szCs w:val="24"/>
-              </w:rPr>
-              <w:t>gigas</w:t>
-            </w:r>
-            <w:proofErr w:type="spellEnd"/>
-            <w:r>
-              <w:rPr>
-                <w:rFonts w:ascii="Arial" w:eastAsia="Times New Roman" w:hAnsi="Arial" w:cs="Arial"/>
-                <w:i/>
-                <w:iCs/>
-                <w:color w:val="333333"/>
-                <w:sz w:val="24"/>
-                <w:szCs w:val="24"/>
-              </w:rPr>
-              <w:t xml:space="preserve">, </w:t>
-            </w:r>
-            <w:proofErr w:type="spellStart"/>
-            <w:r>
-              <w:rPr>
-                <w:rFonts w:ascii="Arial" w:eastAsia="Times New Roman" w:hAnsi="Arial" w:cs="Arial"/>
-                <w:i/>
-                <w:iCs/>
-                <w:color w:val="333333"/>
-                <w:sz w:val="24"/>
-                <w:szCs w:val="24"/>
-              </w:rPr>
-              <w:t>Venerupis</w:t>
-            </w:r>
-            <w:proofErr w:type="spellEnd"/>
-            <w:r>
-              <w:rPr>
-                <w:rFonts w:ascii="Arial" w:eastAsia="Times New Roman" w:hAnsi="Arial" w:cs="Arial"/>
-                <w:i/>
-                <w:iCs/>
-                <w:color w:val="333333"/>
-                <w:sz w:val="24"/>
-                <w:szCs w:val="24"/>
-              </w:rPr>
-              <w:t xml:space="preserve"> </w:t>
-            </w:r>
-            <w:proofErr w:type="spellStart"/>
-            <w:r>
-              <w:rPr>
-                <w:rFonts w:ascii="Arial" w:eastAsia="Times New Roman" w:hAnsi="Arial" w:cs="Arial"/>
-                <w:i/>
-                <w:iCs/>
-                <w:color w:val="333333"/>
-                <w:sz w:val="24"/>
-                <w:szCs w:val="24"/>
-              </w:rPr>
-              <w:t>Philippinarum</w:t>
-            </w:r>
-            <w:proofErr w:type="spellEnd"/>
-            <w:r>
-              <w:rPr>
-                <w:rFonts w:ascii="Arial" w:eastAsia="Times New Roman" w:hAnsi="Arial" w:cs="Arial"/>
-                <w:i/>
-                <w:iCs/>
-                <w:color w:val="333333"/>
-                <w:sz w:val="24"/>
-                <w:szCs w:val="24"/>
-              </w:rPr>
-              <w:t xml:space="preserve">, </w:t>
-            </w:r>
-            <w:proofErr w:type="spellStart"/>
-            <w:r>
-              <w:rPr>
-                <w:rFonts w:ascii="Arial" w:eastAsia="Times New Roman" w:hAnsi="Arial" w:cs="Arial"/>
-                <w:i/>
-                <w:iCs/>
-                <w:color w:val="333333"/>
-                <w:sz w:val="24"/>
-                <w:szCs w:val="24"/>
-              </w:rPr>
-              <w:t>Crassostrea</w:t>
-            </w:r>
-            <w:proofErr w:type="spellEnd"/>
-            <w:r>
-              <w:rPr>
-                <w:rFonts w:ascii="Arial" w:eastAsia="Times New Roman" w:hAnsi="Arial" w:cs="Arial"/>
-                <w:i/>
-                <w:iCs/>
-                <w:color w:val="333333"/>
-                <w:sz w:val="24"/>
-                <w:szCs w:val="24"/>
-              </w:rPr>
-              <w:t xml:space="preserve"> </w:t>
-            </w:r>
-            <w:proofErr w:type="spellStart"/>
-            <w:r>
-              <w:rPr>
-                <w:rFonts w:ascii="Arial" w:eastAsia="Times New Roman" w:hAnsi="Arial" w:cs="Arial"/>
-                <w:i/>
-                <w:iCs/>
-                <w:color w:val="333333"/>
-                <w:sz w:val="24"/>
-                <w:szCs w:val="24"/>
-              </w:rPr>
-              <w:t>Sikamea</w:t>
-            </w:r>
-            <w:proofErr w:type="spellEnd"/>
+              <w:t>Crassostrea gigas, Venerupis Philippinarum, Crassostrea Sikamea</w:t>
+            </w:r>
           </w:p>
         </w:tc>
         <w:tc>
@@ -4143,7 +3453,6 @@
                 <w:szCs w:val="24"/>
               </w:rPr>
             </w:pPr>
-            <w:proofErr w:type="spellStart"/>
             <w:r>
               <w:rPr>
                 <w:rFonts w:ascii="Arial" w:eastAsia="Times New Roman" w:hAnsi="Arial" w:cs="Arial"/>
@@ -4154,25 +3463,14 @@
               </w:rPr>
               <w:t>Oreochromis</w:t>
             </w:r>
-            <w:proofErr w:type="spellEnd"/>
-            <w:r>
-              <w:rPr>
-                <w:rFonts w:ascii="Arial" w:eastAsia="Times New Roman" w:hAnsi="Arial" w:cs="Arial"/>
-                <w:sz w:val="24"/>
-                <w:szCs w:val="24"/>
-              </w:rPr>
-              <w:t> </w:t>
-            </w:r>
-            <w:proofErr w:type="spellStart"/>
-            <w:r>
-              <w:rPr>
-                <w:rFonts w:ascii="Arial" w:eastAsia="Times New Roman" w:hAnsi="Arial" w:cs="Arial"/>
-                <w:sz w:val="24"/>
-                <w:szCs w:val="24"/>
-              </w:rPr>
-              <w:t>sp</w:t>
-            </w:r>
-            <w:proofErr w:type="spellEnd"/>
+            <w:r>
+              <w:rPr>
+                <w:rFonts w:ascii="Arial" w:eastAsia="Times New Roman" w:hAnsi="Arial" w:cs="Arial"/>
+                <w:sz w:val="24"/>
+                <w:szCs w:val="24"/>
+              </w:rPr>
+              <w:t> sp</w:t>
+            </w:r>
           </w:p>
         </w:tc>
         <w:tc>
@@ -4542,19 +3840,24 @@
           <w:i/>
         </w:rPr>
       </w:pPr>
-      <w:proofErr w:type="gramStart"/>
       <w:r>
         <w:rPr>
           <w:i/>
         </w:rPr>
-        <w:t>economic</w:t>
-      </w:r>
-      <w:proofErr w:type="gramEnd"/>
-      <w:r>
+        <w:t>economic = (visitor GDP * visitor days per county)*r</w:t>
+      </w:r>
+    </w:p>
+    <w:p>
+      <w:pPr>
         <w:rPr>
           <w:i/>
         </w:rPr>
-        <w:t xml:space="preserve"> = (visitor GDP * visitor days per county)*r</w:t>
+      </w:pPr>
+      <w:r>
+        <w:rPr>
+          <w:i/>
+        </w:rPr>
+        <w:t>r = annual growth rate in visitor generated GDP</w:t>
       </w:r>
     </w:p>
     <w:p>
@@ -4567,28 +3870,7 @@
         <w:rPr>
           <w:i/>
         </w:rPr>
-        <w:t>r = annual growth rate in visitor generated GDP</w:t>
-      </w:r>
-    </w:p>
-    <w:p>
-      <w:pPr>
-        <w:rPr>
-          <w:i/>
-        </w:rPr>
-      </w:pPr>
-      <w:proofErr w:type="gramStart"/>
-      <w:r>
-        <w:rPr>
-          <w:i/>
-        </w:rPr>
-        <w:t>r</w:t>
-      </w:r>
-      <w:proofErr w:type="gramEnd"/>
-      <w:r>
-        <w:rPr>
-          <w:i/>
-        </w:rPr>
-        <w:t xml:space="preserve"> ≥2.5% = 1</w:t>
+        <w:t>r ≥2.5% = 1</w:t>
       </w:r>
     </w:p>
     <w:p>
@@ -4891,13 +4173,8 @@
       <w:r>
         <w:t xml:space="preserve"> </w:t>
       </w:r>
-      <w:proofErr w:type="gramStart"/>
-      <w:r>
-        <w:t>NOAA</w:t>
-      </w:r>
-      <w:proofErr w:type="gramEnd"/>
-      <w:r>
-        <w:t xml:space="preserve"> Sanctuary Areas</w:t>
+      <w:r>
+        <w:t>NOAA Sanctuary Areas</w:t>
       </w:r>
       <w:r>
         <w:t>)</w:t>
@@ -4928,32 +4205,16 @@
         <w:t xml:space="preserve"> by region. Scores a</w:t>
       </w:r>
       <w:r>
-        <w:t xml:space="preserve">re low considering that </w:t>
-      </w:r>
-      <w:proofErr w:type="spellStart"/>
-      <w:r>
-        <w:t>Hawaiʻi’s</w:t>
-      </w:r>
-      <w:proofErr w:type="spellEnd"/>
-      <w:r>
-        <w:t xml:space="preserve"> economy’</w:t>
+        <w:t>re low considering that Hawaiʻi’s economy’</w:t>
       </w:r>
       <w:r>
         <w:t xml:space="preserve">s main contributor is the tourism industry. The low scores reflect the need to balance the economic gains with </w:t>
       </w:r>
       <w:r>
-        <w:t xml:space="preserve">the preservation of </w:t>
-      </w:r>
-      <w:proofErr w:type="spellStart"/>
-      <w:r>
-        <w:t>Hawaiʻi’</w:t>
-      </w:r>
-      <w:r>
-        <w:t>s</w:t>
-      </w:r>
-      <w:proofErr w:type="spellEnd"/>
-      <w:r>
-        <w:t xml:space="preserve"> unique cultural and natural environment. </w:t>
+        <w:t>the preservation of Hawaiʻi’</w:t>
+      </w:r>
+      <w:r>
+        <w:t xml:space="preserve">s unique cultural and natural environment. </w:t>
       </w:r>
       <w:r>
         <w:t xml:space="preserve">Working group participants have identified several areas to improve to increase preservation of social and cultural values and the natural environment. These include increased tourism education programs and a proportion of the tax revenues generated from the tourism industry allocated to community and environmental preservation.  </w:t>
@@ -4981,13 +4242,15 @@
         <w:t>Self-employed and state employe</w:t>
       </w:r>
       <w:r>
-        <w:t xml:space="preserve">d data sets were aggregated and summarized by county. However, when </w:t>
+        <w:t xml:space="preserve">d data sets were aggregated and summarized by county. However, when aggregated to county some of the information was undisclosed therefore this data represents a conservative estimate of Livelihoods and Revenue. </w:t>
+      </w:r>
+    </w:p>
+    <w:p>
+      <w:r>
+        <w:t>What is gdp inflation adjusted too? What year is the reference usd? 2010?</w:t>
       </w:r>
       <w:bookmarkStart w:id="0" w:name="_GoBack"/>
       <w:bookmarkEnd w:id="0"/>
-      <w:r>
-        <w:t xml:space="preserve">aggregated to county some of the information was undisclosed therefore this data represents a conservative estimate of Livelihoods and Revenue. </w:t>
-      </w:r>
     </w:p>
     <w:p>
       <w:pPr>
@@ -5016,43 +4279,7 @@
           <w:sz w:val="24"/>
           <w:szCs w:val="24"/>
         </w:rPr>
-        <w:t>Cultural values are expressed in the development of this goal and several of the other goals and we recognize local and culture values as important to all aspects of ocean health. A working group that includes the Office of Hawaiian Affairs, cultural advisors, and community members are assisting in the definition and development of this goal for Hawai’i. This goal stresses the importance of past, present, and future for the connection of people to places (</w:t>
-      </w:r>
-      <w:proofErr w:type="spellStart"/>
-      <w:r>
-        <w:rPr>
-          <w:rFonts w:ascii="Times New Roman" w:hAnsi="Times New Roman" w:cs="Times New Roman"/>
-          <w:sz w:val="24"/>
-          <w:szCs w:val="24"/>
-        </w:rPr>
-        <w:t>āina</w:t>
-      </w:r>
-      <w:proofErr w:type="spellEnd"/>
-      <w:r>
-        <w:rPr>
-          <w:rFonts w:ascii="Times New Roman" w:hAnsi="Times New Roman" w:cs="Times New Roman"/>
-          <w:sz w:val="24"/>
-          <w:szCs w:val="24"/>
-        </w:rPr>
-        <w:t xml:space="preserve">) and relationships or networks of people with each other. Together these define community. Suggested metrics for this goal are the connection of the past, present, and future through knowledge of and representation of Hawaiian place names (ex. </w:t>
-      </w:r>
-      <w:proofErr w:type="spellStart"/>
-      <w:r>
-        <w:rPr>
-          <w:rFonts w:ascii="Times New Roman" w:hAnsi="Times New Roman" w:cs="Times New Roman"/>
-          <w:sz w:val="24"/>
-          <w:szCs w:val="24"/>
-        </w:rPr>
-        <w:t>ahupuaa</w:t>
-      </w:r>
-      <w:proofErr w:type="spellEnd"/>
-      <w:r>
-        <w:rPr>
-          <w:rFonts w:ascii="Times New Roman" w:hAnsi="Times New Roman" w:cs="Times New Roman"/>
-          <w:sz w:val="24"/>
-          <w:szCs w:val="24"/>
-        </w:rPr>
-        <w:t xml:space="preserve"> boundary signs), network of communities (# of members), acres of community managed areas and/or number of community stewardship programs, and place-based educational opportunities. Hawaiian place names represent knowledge of the past and Hawaiian place names tell a story of the place, what the place was known for or used for. This cultural history is important for present day stewardship and cultural practices and education of local environmental stewardship and culture is necessary for keeping the connection of people to place into the future. Defining shared values and building economic opportunities and support for community programs is a recommended indicator under the Smart Sustainable Communities target under Hawaii Green Growth Aloha+ Challenge.</w:t>
+        <w:t>Cultural values are expressed in the development of this goal and several of the other goals and we recognize local and culture values as important to all aspects of ocean health. A working group that includes the Office of Hawaiian Affairs, cultural advisors, and community members are assisting in the definition and development of this goal for Hawai’i. This goal stresses the importance of past, present, and future for the connection of people to places (āina) and relationships or networks of people with each other. Together these define community. Suggested metrics for this goal are the connection of the past, present, and future through knowledge of and representation of Hawaiian place names (ex. ahupuaa boundary signs), network of communities (# of members), acres of community managed areas and/or number of community stewardship programs, and place-based educational opportunities. Hawaiian place names represent knowledge of the past and Hawaiian place names tell a story of the place, what the place was known for or used for. This cultural history is important for present day stewardship and cultural practices and education of local environmental stewardship and culture is necessary for keeping the connection of people to place into the future. Defining shared values and building economic opportunities and support for community programs is a recommended indicator under the Smart Sustainable Communities target under Hawaii Green Growth Aloha+ Challenge.</w:t>
       </w:r>
     </w:p>
     <w:p>
@@ -5207,19 +4434,9 @@
       <w:r>
         <w:t xml:space="preserve">Jordan </w:t>
       </w:r>
-      <w:proofErr w:type="spellStart"/>
-      <w:r>
-        <w:t>Toshimasa</w:t>
-      </w:r>
-      <w:proofErr w:type="spellEnd"/>
-      <w:r>
-        <w:t xml:space="preserve"> </w:t>
-      </w:r>
-      <w:proofErr w:type="spellStart"/>
-      <w:r>
-        <w:t>Muratsuchi</w:t>
-      </w:r>
-      <w:proofErr w:type="spellEnd"/>
+      <w:r>
+        <w:t>Toshimasa Muratsuchi</w:t>
+      </w:r>
     </w:p>
     <w:p>
       <w:r>
@@ -5240,13 +4457,8 @@
       </w:r>
     </w:p>
     <w:p>
-      <w:proofErr w:type="gramStart"/>
-      <w:r>
-        <w:t>Debris per person per mile as reference.</w:t>
-      </w:r>
-      <w:proofErr w:type="gramEnd"/>
-      <w:r>
-        <w:t xml:space="preserve"> Per person cleaning up</w:t>
+      <w:r>
+        <w:t>Debris per person per mile as reference. Per person cleaning up</w:t>
       </w:r>
     </w:p>
     <w:p>
@@ -5266,26 +4478,13 @@
       </w:r>
     </w:p>
     <w:p>
-      <w:proofErr w:type="spellStart"/>
-      <w:r>
-        <w:t>Jambeck</w:t>
-      </w:r>
-      <w:proofErr w:type="spellEnd"/>
-      <w:r>
-        <w:t xml:space="preserve"> et al 2015 </w:t>
-      </w:r>
-    </w:p>
-    <w:p>
-      <w:r>
-        <w:t xml:space="preserve">What proportion is Hawaii based vs external sources? </w:t>
-      </w:r>
-      <w:proofErr w:type="gramStart"/>
-      <w:r>
-        <w:t>Tsunami marine debris?</w:t>
-      </w:r>
-      <w:proofErr w:type="gramEnd"/>
-      <w:r>
-        <w:t xml:space="preserve"> </w:t>
+      <w:r>
+        <w:t xml:space="preserve">Jambeck et al 2015 </w:t>
+      </w:r>
+    </w:p>
+    <w:p>
+      <w:r>
+        <w:t xml:space="preserve">What proportion is Hawaii based vs external sources? Tsunami marine debris? </w:t>
       </w:r>
     </w:p>
     <w:p>

</xml_diff>

<commit_message>
working liv models for LE goal
</commit_message>
<xml_diff>
--- a/prep/documentation.docx
+++ b/prep/documentation.docx
@@ -38,8 +38,37 @@
       </w:r>
     </w:p>
     <w:p>
-      <w:r>
-        <w:t xml:space="preserve">Stock assessment from pelagic, bottom fish, and reef fish. Stock assessments did not over-lap with the most recent catch data. The most recent stock assessments were 2012-2013 for most species. I used the last ten years of stock assessment data to run a linear regression model to predict stock status to 2016. If stock status was non-linear then the ten year mean stock status was used. The stock indicator for pelagic species was SB/Sbmsy. Bottom fish stock assessment was for the aggregated species complex for the Hawaiʻi deep 7 and used B/Bmsy as the stock indicator. Reef fish stock assessment used the spawning potential ratio (SPR) as the stock indicator the reef fish spawning stock was compared to the Northwest Hawaiian Islands and the stock assessment is not reported by year so the stock status was held constant over the 5 assessment years. Used median scores for each group (pelagic, bottom, and reef to gap fill for species that lack formal stock assessments. </w:t>
+      <w:proofErr w:type="gramStart"/>
+      <w:r>
+        <w:t>Stock assessment from pelagic, bottom fish, and reef fish.</w:t>
+      </w:r>
+      <w:proofErr w:type="gramEnd"/>
+      <w:r>
+        <w:t xml:space="preserve"> Stock assessments did not over-lap with the most recent catch data. The most recent stock assessments were 2012-2013 for most species. I used the last ten years of stock assessment data to run a linear regression model to predict stock status to 2016. If stock status was non-linear then the ten year mean stock status was used. The stock indicator for pelagic species was SB/</w:t>
+      </w:r>
+      <w:proofErr w:type="spellStart"/>
+      <w:r>
+        <w:t>Sbmsy</w:t>
+      </w:r>
+      <w:proofErr w:type="spellEnd"/>
+      <w:r>
+        <w:t>. Bottom fish stock assessment was for the aggregated species complex for the Hawaiʻi deep 7 and used B/</w:t>
+      </w:r>
+      <w:proofErr w:type="spellStart"/>
+      <w:r>
+        <w:t>Bmsy</w:t>
+      </w:r>
+      <w:proofErr w:type="spellEnd"/>
+      <w:r>
+        <w:t xml:space="preserve"> as the stock indicator. Reef fish stock assessment used the spawning potential ratio (SPR) as the stock indicator the reef fish spawning stock was compared to the Northwest Hawaiian Islands and the stock assessment is not reported by year so the stock status was held constant over the 5 assessment years. </w:t>
+      </w:r>
+      <w:proofErr w:type="gramStart"/>
+      <w:r>
+        <w:t>Used median scores for each group (pelagic, bottom, and reef to gap fill for species that lack formal stock assessments.</w:t>
+      </w:r>
+      <w:proofErr w:type="gramEnd"/>
+      <w:r>
+        <w:t xml:space="preserve"> </w:t>
       </w:r>
     </w:p>
     <w:p>
@@ -48,21 +77,65 @@
           <w:b/>
         </w:rPr>
       </w:pPr>
+      <w:proofErr w:type="spellStart"/>
       <w:r>
         <w:rPr>
           <w:b/>
         </w:rPr>
         <w:t>Mariculture</w:t>
       </w:r>
-    </w:p>
-    <w:p>
-      <w:r>
-        <w:t xml:space="preserve">Mariculture is measures as the local production/harvest of seafood for consumption and the production potential from local fishponds known as loko ia. </w:t>
-      </w:r>
-    </w:p>
-    <w:p>
-      <w:r>
-        <w:t xml:space="preserve">Commercial mariculture production is a small fraction of the total seafood production potential of fishponds in Hawaii and thus represents a small percentage of the overall mariculture score. </w:t>
+      <w:proofErr w:type="spellEnd"/>
+    </w:p>
+    <w:p>
+      <w:proofErr w:type="spellStart"/>
+      <w:r>
+        <w:t>Mariculture</w:t>
+      </w:r>
+      <w:proofErr w:type="spellEnd"/>
+      <w:r>
+        <w:t xml:space="preserve"> is measures as the local production/harvest of seafood for consumption and the production potential from local fishponds known as </w:t>
+      </w:r>
+      <w:proofErr w:type="spellStart"/>
+      <w:r>
+        <w:t>loko</w:t>
+      </w:r>
+      <w:proofErr w:type="spellEnd"/>
+      <w:r>
+        <w:t xml:space="preserve"> </w:t>
+      </w:r>
+      <w:proofErr w:type="spellStart"/>
+      <w:proofErr w:type="gramStart"/>
+      <w:r>
+        <w:t>ia</w:t>
+      </w:r>
+      <w:proofErr w:type="gramEnd"/>
+      <w:r>
+        <w:t>.</w:t>
+      </w:r>
+      <w:proofErr w:type="spellEnd"/>
+      <w:r>
+        <w:t xml:space="preserve"> </w:t>
+      </w:r>
+    </w:p>
+    <w:p>
+      <w:r>
+        <w:t xml:space="preserve">Commercial </w:t>
+      </w:r>
+      <w:proofErr w:type="spellStart"/>
+      <w:r>
+        <w:t>mariculture</w:t>
+      </w:r>
+      <w:proofErr w:type="spellEnd"/>
+      <w:r>
+        <w:t xml:space="preserve"> production is a small fraction of the total seafood production potential of fishponds in Hawaii and thus represents a small percentage of the overall </w:t>
+      </w:r>
+      <w:proofErr w:type="spellStart"/>
+      <w:r>
+        <w:t>mariculture</w:t>
+      </w:r>
+      <w:proofErr w:type="spellEnd"/>
+      <w:r>
+        <w:t xml:space="preserve"> score. </w:t>
       </w:r>
       <w:r>
         <w:t>ADD section on importance of fishponds here.</w:t>
@@ -72,6 +145,7 @@
       <w:pPr>
         <w:spacing w:before="240"/>
       </w:pPr>
+      <w:proofErr w:type="gramStart"/>
       <w:r>
         <w:t>However the value of aquaculture products (</w:t>
       </w:r>
@@ -90,11 +164,20 @@
       <w:r>
         <w:t xml:space="preserve"> in the state following seed crops, flowers and nursery products, and cattle (USDA Annual Statistics Bulletin 2011).</w:t>
       </w:r>
+      <w:proofErr w:type="gramEnd"/>
       <w:r>
         <w:t xml:space="preserve"> </w:t>
       </w:r>
       <w:r>
-        <w:t>Revenue from mariculture is incorporated into Livelihoods and Economies.</w:t>
+        <w:t xml:space="preserve">Revenue from </w:t>
+      </w:r>
+      <w:proofErr w:type="spellStart"/>
+      <w:r>
+        <w:t>mariculture</w:t>
+      </w:r>
+      <w:proofErr w:type="spellEnd"/>
+      <w:r>
+        <w:t xml:space="preserve"> is incorporated into Livelihoods and Economies.</w:t>
       </w:r>
     </w:p>
     <w:p>
@@ -112,74 +195,208 @@
       <w:pPr>
         <w:spacing w:before="240"/>
       </w:pPr>
+      <w:proofErr w:type="gramStart"/>
       <w:r>
         <w:t>Abalone (</w:t>
       </w:r>
+      <w:proofErr w:type="spellStart"/>
       <w:r>
         <w:rPr>
           <w:i/>
         </w:rPr>
-        <w:t>Haliotus sp)</w:t>
+        <w:t>Haliotus</w:t>
+      </w:r>
+      <w:proofErr w:type="spellEnd"/>
+      <w:r>
+        <w:rPr>
+          <w:i/>
+        </w:rPr>
+        <w:t xml:space="preserve"> </w:t>
+      </w:r>
+      <w:proofErr w:type="spellStart"/>
+      <w:r>
+        <w:rPr>
+          <w:i/>
+        </w:rPr>
+        <w:t>sp</w:t>
+      </w:r>
+      <w:proofErr w:type="spellEnd"/>
+      <w:r>
+        <w:rPr>
+          <w:i/>
+        </w:rPr>
+        <w:t>)</w:t>
       </w:r>
       <w:r>
         <w:t>, oysters (</w:t>
       </w:r>
+      <w:proofErr w:type="spellStart"/>
       <w:r>
         <w:rPr>
           <w:i/>
         </w:rPr>
-        <w:t xml:space="preserve">Crassostrea gigas </w:t>
+        <w:t>Crassostrea</w:t>
+      </w:r>
+      <w:proofErr w:type="spellEnd"/>
+      <w:r>
+        <w:rPr>
+          <w:i/>
+        </w:rPr>
+        <w:t xml:space="preserve"> </w:t>
+      </w:r>
+      <w:proofErr w:type="spellStart"/>
+      <w:r>
+        <w:rPr>
+          <w:i/>
+        </w:rPr>
+        <w:t>gigas</w:t>
+      </w:r>
+      <w:proofErr w:type="spellEnd"/>
+      <w:r>
+        <w:rPr>
+          <w:i/>
+        </w:rPr>
+        <w:t xml:space="preserve"> </w:t>
       </w:r>
       <w:r>
         <w:t xml:space="preserve">and </w:t>
       </w:r>
+      <w:proofErr w:type="spellStart"/>
       <w:r>
         <w:rPr>
           <w:i/>
         </w:rPr>
-        <w:t>Crassostrea sikamea</w:t>
-      </w:r>
+        <w:t>Crassostrea</w:t>
+      </w:r>
+      <w:proofErr w:type="spellEnd"/>
+      <w:r>
+        <w:rPr>
+          <w:i/>
+        </w:rPr>
+        <w:t xml:space="preserve"> </w:t>
+      </w:r>
+      <w:proofErr w:type="spellStart"/>
+      <w:r>
+        <w:rPr>
+          <w:i/>
+        </w:rPr>
+        <w:t>sikamea</w:t>
+      </w:r>
+      <w:proofErr w:type="spellEnd"/>
       <w:r>
         <w:t>), clams (</w:t>
       </w:r>
+      <w:proofErr w:type="spellStart"/>
       <w:r>
         <w:rPr>
           <w:i/>
         </w:rPr>
-        <w:t>Venerupis philippinarum</w:t>
-      </w:r>
+        <w:t>Venerupis</w:t>
+      </w:r>
+      <w:proofErr w:type="spellEnd"/>
+      <w:r>
+        <w:rPr>
+          <w:i/>
+        </w:rPr>
+        <w:t xml:space="preserve"> </w:t>
+      </w:r>
+      <w:proofErr w:type="spellStart"/>
+      <w:r>
+        <w:rPr>
+          <w:i/>
+        </w:rPr>
+        <w:t>philippinarum</w:t>
+      </w:r>
+      <w:proofErr w:type="spellEnd"/>
       <w:r>
         <w:t>)</w:t>
       </w:r>
       <w:r>
-        <w:t>, kahala (</w:t>
-      </w:r>
+        <w:t xml:space="preserve">, </w:t>
+      </w:r>
+      <w:proofErr w:type="spellStart"/>
+      <w:r>
+        <w:t>kahala</w:t>
+      </w:r>
+      <w:proofErr w:type="spellEnd"/>
+      <w:r>
+        <w:t xml:space="preserve"> (</w:t>
+      </w:r>
+      <w:proofErr w:type="spellStart"/>
       <w:r>
         <w:rPr>
           <w:i/>
         </w:rPr>
-        <w:t>Seriola dumerili</w:t>
-      </w:r>
+        <w:t>Seriola</w:t>
+      </w:r>
+      <w:proofErr w:type="spellEnd"/>
+      <w:r>
+        <w:rPr>
+          <w:i/>
+        </w:rPr>
+        <w:t xml:space="preserve"> </w:t>
+      </w:r>
+      <w:proofErr w:type="spellStart"/>
+      <w:r>
+        <w:rPr>
+          <w:i/>
+        </w:rPr>
+        <w:t>dumerili</w:t>
+      </w:r>
+      <w:proofErr w:type="spellEnd"/>
       <w:r>
         <w:t>), Pacific White Shrimp</w:t>
       </w:r>
       <w:r>
         <w:t xml:space="preserve"> (</w:t>
       </w:r>
+      <w:proofErr w:type="spellStart"/>
       <w:r>
         <w:rPr>
           <w:i/>
         </w:rPr>
-        <w:t>Penaeus vannamei</w:t>
-      </w:r>
+        <w:t>Penaeus</w:t>
+      </w:r>
+      <w:proofErr w:type="spellEnd"/>
+      <w:r>
+        <w:rPr>
+          <w:i/>
+        </w:rPr>
+        <w:t xml:space="preserve"> </w:t>
+      </w:r>
+      <w:proofErr w:type="spellStart"/>
+      <w:r>
+        <w:rPr>
+          <w:i/>
+        </w:rPr>
+        <w:t>vannamei</w:t>
+      </w:r>
+      <w:proofErr w:type="spellEnd"/>
       <w:r>
         <w:t>)</w:t>
       </w:r>
       <w:r>
-        <w:t>, and limu (Gracilaria sp.).</w:t>
-      </w:r>
-      <w:r>
-        <w:t xml:space="preserve"> Moi </w:t>
+        <w:t>, and limu (</w:t>
+      </w:r>
+      <w:proofErr w:type="spellStart"/>
+      <w:r>
+        <w:t>Gracilaria</w:t>
+      </w:r>
+      <w:proofErr w:type="spellEnd"/>
+      <w:r>
+        <w:t xml:space="preserve"> sp.).</w:t>
+      </w:r>
+      <w:proofErr w:type="gramEnd"/>
+      <w:r>
+        <w:t xml:space="preserve"> </w:t>
+      </w:r>
+      <w:proofErr w:type="spellStart"/>
+      <w:r>
+        <w:t>Moi</w:t>
+      </w:r>
+      <w:proofErr w:type="spellEnd"/>
+      <w:r>
+        <w:t xml:space="preserve"> </w:t>
       </w:r>
       <w:r>
         <w:t>(</w:t>
@@ -281,7 +498,31 @@
     </w:p>
     <w:p>
       <w:r>
-        <w:t>The production (lbs of seafood) is reported at the state level to prevent disclosure of sensitive information. To get county level estimates of production the lbs of finfish and shellfish produced at the state level were multiplied by the estimated number of finfish and shellfish operators by county. The number of operators are reported to USDA via census every 5 years</w:t>
+        <w:t>The production (</w:t>
+      </w:r>
+      <w:proofErr w:type="spellStart"/>
+      <w:r>
+        <w:t>lbs</w:t>
+      </w:r>
+      <w:proofErr w:type="spellEnd"/>
+      <w:r>
+        <w:t xml:space="preserve"> of seafood) is reported at the state level to prevent disclosure of sensitive information. To get county level estimates of production the </w:t>
+      </w:r>
+      <w:proofErr w:type="spellStart"/>
+      <w:r>
+        <w:t>lbs</w:t>
+      </w:r>
+      <w:proofErr w:type="spellEnd"/>
+      <w:r>
+        <w:t xml:space="preserve"> of finfish and shellfish produced at the state level were multiplied by the estimated number of finfish and shellfish operators by county. The </w:t>
+      </w:r>
+      <w:proofErr w:type="gramStart"/>
+      <w:r>
+        <w:t>number of operators are</w:t>
+      </w:r>
+      <w:proofErr w:type="gramEnd"/>
+      <w:r>
+        <w:t xml:space="preserve"> reported to USDA via census every 5 years</w:t>
       </w:r>
       <w:r>
         <w:t xml:space="preserve"> (2002, 2007, 2012)</w:t>
@@ -456,7 +697,21 @@
         <w:rPr>
           <w:rFonts w:eastAsiaTheme="minorEastAsia"/>
         </w:rPr>
-        <w:t>What would completely sustainable mariculture look like for what we can control – local and sustainable feed production, native species or biosecurity threat.</w:t>
+        <w:t xml:space="preserve">What would completely sustainable </w:t>
+      </w:r>
+      <w:proofErr w:type="spellStart"/>
+      <w:r>
+        <w:rPr>
+          <w:rFonts w:eastAsiaTheme="minorEastAsia"/>
+        </w:rPr>
+        <w:t>mariculture</w:t>
+      </w:r>
+      <w:proofErr w:type="spellEnd"/>
+      <w:r>
+        <w:rPr>
+          <w:rFonts w:eastAsiaTheme="minorEastAsia"/>
+        </w:rPr>
+        <w:t xml:space="preserve"> look like for what we can control – local and sustainable feed production, native species or biosecurity threat.</w:t>
       </w:r>
       <w:r>
         <w:rPr>
@@ -852,6 +1107,7 @@
                 <w:szCs w:val="24"/>
               </w:rPr>
             </w:pPr>
+            <w:proofErr w:type="spellStart"/>
             <w:r>
               <w:rPr>
                 <w:rFonts w:ascii="Arial" w:eastAsia="Times New Roman" w:hAnsi="Arial" w:cs="Arial"/>
@@ -861,8 +1117,81 @@
                 <w:sz w:val="24"/>
                 <w:szCs w:val="24"/>
               </w:rPr>
-              <w:t>Haliotus refens, Haliotus discus hanai</w:t>
-            </w:r>
+              <w:t>Haliotus</w:t>
+            </w:r>
+            <w:proofErr w:type="spellEnd"/>
+            <w:r>
+              <w:rPr>
+                <w:rFonts w:ascii="Arial" w:eastAsia="Times New Roman" w:hAnsi="Arial" w:cs="Arial"/>
+                <w:i/>
+                <w:iCs/>
+                <w:color w:val="333333"/>
+                <w:sz w:val="24"/>
+                <w:szCs w:val="24"/>
+              </w:rPr>
+              <w:t xml:space="preserve"> </w:t>
+            </w:r>
+            <w:proofErr w:type="spellStart"/>
+            <w:r>
+              <w:rPr>
+                <w:rFonts w:ascii="Arial" w:eastAsia="Times New Roman" w:hAnsi="Arial" w:cs="Arial"/>
+                <w:i/>
+                <w:iCs/>
+                <w:color w:val="333333"/>
+                <w:sz w:val="24"/>
+                <w:szCs w:val="24"/>
+              </w:rPr>
+              <w:t>refens</w:t>
+            </w:r>
+            <w:proofErr w:type="spellEnd"/>
+            <w:r>
+              <w:rPr>
+                <w:rFonts w:ascii="Arial" w:eastAsia="Times New Roman" w:hAnsi="Arial" w:cs="Arial"/>
+                <w:i/>
+                <w:iCs/>
+                <w:color w:val="333333"/>
+                <w:sz w:val="24"/>
+                <w:szCs w:val="24"/>
+              </w:rPr>
+              <w:t xml:space="preserve">, </w:t>
+            </w:r>
+            <w:proofErr w:type="spellStart"/>
+            <w:r>
+              <w:rPr>
+                <w:rFonts w:ascii="Arial" w:eastAsia="Times New Roman" w:hAnsi="Arial" w:cs="Arial"/>
+                <w:i/>
+                <w:iCs/>
+                <w:color w:val="333333"/>
+                <w:sz w:val="24"/>
+                <w:szCs w:val="24"/>
+              </w:rPr>
+              <w:t>Haliotus</w:t>
+            </w:r>
+            <w:proofErr w:type="spellEnd"/>
+            <w:r>
+              <w:rPr>
+                <w:rFonts w:ascii="Arial" w:eastAsia="Times New Roman" w:hAnsi="Arial" w:cs="Arial"/>
+                <w:i/>
+                <w:iCs/>
+                <w:color w:val="333333"/>
+                <w:sz w:val="24"/>
+                <w:szCs w:val="24"/>
+              </w:rPr>
+              <w:t xml:space="preserve"> discus </w:t>
+            </w:r>
+            <w:proofErr w:type="spellStart"/>
+            <w:r>
+              <w:rPr>
+                <w:rFonts w:ascii="Arial" w:eastAsia="Times New Roman" w:hAnsi="Arial" w:cs="Arial"/>
+                <w:i/>
+                <w:iCs/>
+                <w:color w:val="333333"/>
+                <w:sz w:val="24"/>
+                <w:szCs w:val="24"/>
+              </w:rPr>
+              <w:t>hanai</w:t>
+            </w:r>
+            <w:proofErr w:type="spellEnd"/>
           </w:p>
         </w:tc>
         <w:tc>
@@ -1073,14 +1402,25 @@
                 <w:szCs w:val="24"/>
               </w:rPr>
             </w:pPr>
-            <w:r>
-              <w:rPr>
-                <w:rFonts w:ascii="Arial" w:eastAsia="Times New Roman" w:hAnsi="Arial" w:cs="Arial"/>
-                <w:color w:val="333333"/>
-                <w:sz w:val="24"/>
-                <w:szCs w:val="24"/>
-              </w:rPr>
-              <w:t>Broodstock and juvenile shrimp</w:t>
+            <w:proofErr w:type="spellStart"/>
+            <w:r>
+              <w:rPr>
+                <w:rFonts w:ascii="Arial" w:eastAsia="Times New Roman" w:hAnsi="Arial" w:cs="Arial"/>
+                <w:color w:val="333333"/>
+                <w:sz w:val="24"/>
+                <w:szCs w:val="24"/>
+              </w:rPr>
+              <w:t>Broodstock</w:t>
+            </w:r>
+            <w:proofErr w:type="spellEnd"/>
+            <w:r>
+              <w:rPr>
+                <w:rFonts w:ascii="Arial" w:eastAsia="Times New Roman" w:hAnsi="Arial" w:cs="Arial"/>
+                <w:color w:val="333333"/>
+                <w:sz w:val="24"/>
+                <w:szCs w:val="24"/>
+              </w:rPr>
+              <w:t xml:space="preserve"> and juvenile shrimp</w:t>
             </w:r>
           </w:p>
         </w:tc>
@@ -1109,6 +1449,7 @@
                 <w:szCs w:val="24"/>
               </w:rPr>
             </w:pPr>
+            <w:proofErr w:type="spellStart"/>
             <w:r>
               <w:rPr>
                 <w:rFonts w:ascii="Arial" w:eastAsia="Times New Roman" w:hAnsi="Arial" w:cs="Arial"/>
@@ -1131,6 +1472,7 @@
               </w:rPr>
               <w:t>itopenaeus</w:t>
             </w:r>
+            <w:proofErr w:type="spellEnd"/>
             <w:r>
               <w:rPr>
                 <w:rFonts w:ascii="Arial" w:eastAsia="Times New Roman" w:hAnsi="Arial" w:cs="Arial"/>
@@ -1140,8 +1482,45 @@
                 <w:sz w:val="24"/>
                 <w:szCs w:val="24"/>
               </w:rPr>
-              <w:t>. vanamei, L. monodon, L. stylirostris</w:t>
-            </w:r>
+              <w:t xml:space="preserve">. </w:t>
+            </w:r>
+            <w:proofErr w:type="spellStart"/>
+            <w:r>
+              <w:rPr>
+                <w:rFonts w:ascii="Arial" w:eastAsia="Times New Roman" w:hAnsi="Arial" w:cs="Arial"/>
+                <w:i/>
+                <w:iCs/>
+                <w:color w:val="333333"/>
+                <w:sz w:val="24"/>
+                <w:szCs w:val="24"/>
+              </w:rPr>
+              <w:t>vanamei</w:t>
+            </w:r>
+            <w:proofErr w:type="spellEnd"/>
+            <w:r>
+              <w:rPr>
+                <w:rFonts w:ascii="Arial" w:eastAsia="Times New Roman" w:hAnsi="Arial" w:cs="Arial"/>
+                <w:i/>
+                <w:iCs/>
+                <w:color w:val="333333"/>
+                <w:sz w:val="24"/>
+                <w:szCs w:val="24"/>
+              </w:rPr>
+              <w:t xml:space="preserve">, L. monodon, L. </w:t>
+            </w:r>
+            <w:proofErr w:type="spellStart"/>
+            <w:r>
+              <w:rPr>
+                <w:rFonts w:ascii="Arial" w:eastAsia="Times New Roman" w:hAnsi="Arial" w:cs="Arial"/>
+                <w:i/>
+                <w:iCs/>
+                <w:color w:val="333333"/>
+                <w:sz w:val="24"/>
+                <w:szCs w:val="24"/>
+              </w:rPr>
+              <w:t>stylirostris</w:t>
+            </w:r>
+            <w:proofErr w:type="spellEnd"/>
           </w:p>
         </w:tc>
         <w:tc>
@@ -1352,14 +1731,25 @@
                 <w:szCs w:val="24"/>
               </w:rPr>
             </w:pPr>
-            <w:r>
-              <w:rPr>
-                <w:rFonts w:ascii="Arial" w:eastAsia="Times New Roman" w:hAnsi="Arial" w:cs="Arial"/>
-                <w:color w:val="333333"/>
-                <w:sz w:val="24"/>
-                <w:szCs w:val="24"/>
-              </w:rPr>
-              <w:t>Kahala (amberjack)</w:t>
+            <w:proofErr w:type="spellStart"/>
+            <w:r>
+              <w:rPr>
+                <w:rFonts w:ascii="Arial" w:eastAsia="Times New Roman" w:hAnsi="Arial" w:cs="Arial"/>
+                <w:color w:val="333333"/>
+                <w:sz w:val="24"/>
+                <w:szCs w:val="24"/>
+              </w:rPr>
+              <w:t>Kahala</w:t>
+            </w:r>
+            <w:proofErr w:type="spellEnd"/>
+            <w:r>
+              <w:rPr>
+                <w:rFonts w:ascii="Arial" w:eastAsia="Times New Roman" w:hAnsi="Arial" w:cs="Arial"/>
+                <w:color w:val="333333"/>
+                <w:sz w:val="24"/>
+                <w:szCs w:val="24"/>
+              </w:rPr>
+              <w:t xml:space="preserve"> (amberjack)</w:t>
             </w:r>
           </w:p>
         </w:tc>
@@ -1388,6 +1778,7 @@
                 <w:szCs w:val="24"/>
               </w:rPr>
             </w:pPr>
+            <w:proofErr w:type="spellStart"/>
             <w:r>
               <w:rPr>
                 <w:rFonts w:ascii="Arial" w:eastAsia="Times New Roman" w:hAnsi="Arial" w:cs="Arial"/>
@@ -1397,8 +1788,33 @@
                 <w:sz w:val="24"/>
                 <w:szCs w:val="24"/>
               </w:rPr>
-              <w:t>Seriola dumerili</w:t>
-            </w:r>
+              <w:t>Seriola</w:t>
+            </w:r>
+            <w:proofErr w:type="spellEnd"/>
+            <w:r>
+              <w:rPr>
+                <w:rFonts w:ascii="Arial" w:eastAsia="Times New Roman" w:hAnsi="Arial" w:cs="Arial"/>
+                <w:i/>
+                <w:iCs/>
+                <w:color w:val="333333"/>
+                <w:sz w:val="24"/>
+                <w:szCs w:val="24"/>
+              </w:rPr>
+              <w:t xml:space="preserve"> </w:t>
+            </w:r>
+            <w:proofErr w:type="spellStart"/>
+            <w:r>
+              <w:rPr>
+                <w:rFonts w:ascii="Arial" w:eastAsia="Times New Roman" w:hAnsi="Arial" w:cs="Arial"/>
+                <w:i/>
+                <w:iCs/>
+                <w:color w:val="333333"/>
+                <w:sz w:val="24"/>
+                <w:szCs w:val="24"/>
+              </w:rPr>
+              <w:t>dumerili</w:t>
+            </w:r>
+            <w:proofErr w:type="spellEnd"/>
           </w:p>
         </w:tc>
         <w:tc>
@@ -1911,6 +2327,7 @@
                 <w:szCs w:val="24"/>
               </w:rPr>
             </w:pPr>
+            <w:proofErr w:type="spellStart"/>
             <w:r>
               <w:rPr>
                 <w:rFonts w:ascii="Arial" w:eastAsia="Times New Roman" w:hAnsi="Arial" w:cs="Arial"/>
@@ -1920,8 +2337,33 @@
                 <w:sz w:val="24"/>
                 <w:szCs w:val="24"/>
               </w:rPr>
-              <w:t>Penaeus vannamei</w:t>
-            </w:r>
+              <w:t>Penaeus</w:t>
+            </w:r>
+            <w:proofErr w:type="spellEnd"/>
+            <w:r>
+              <w:rPr>
+                <w:rFonts w:ascii="Arial" w:eastAsia="Times New Roman" w:hAnsi="Arial" w:cs="Arial"/>
+                <w:i/>
+                <w:iCs/>
+                <w:color w:val="333333"/>
+                <w:sz w:val="24"/>
+                <w:szCs w:val="24"/>
+              </w:rPr>
+              <w:t xml:space="preserve"> </w:t>
+            </w:r>
+            <w:proofErr w:type="spellStart"/>
+            <w:r>
+              <w:rPr>
+                <w:rFonts w:ascii="Arial" w:eastAsia="Times New Roman" w:hAnsi="Arial" w:cs="Arial"/>
+                <w:i/>
+                <w:iCs/>
+                <w:color w:val="333333"/>
+                <w:sz w:val="24"/>
+                <w:szCs w:val="24"/>
+              </w:rPr>
+              <w:t>vannamei</w:t>
+            </w:r>
+            <w:proofErr w:type="spellEnd"/>
           </w:p>
         </w:tc>
         <w:tc>
@@ -2177,8 +2619,69 @@
                 <w:sz w:val="24"/>
                 <w:szCs w:val="24"/>
               </w:rPr>
-              <w:t>Spirulina sp, Hematococcus sp</w:t>
-            </w:r>
+              <w:t xml:space="preserve">Spirulina </w:t>
+            </w:r>
+            <w:proofErr w:type="spellStart"/>
+            <w:r>
+              <w:rPr>
+                <w:rFonts w:ascii="Arial" w:eastAsia="Times New Roman" w:hAnsi="Arial" w:cs="Arial"/>
+                <w:i/>
+                <w:iCs/>
+                <w:color w:val="333333"/>
+                <w:sz w:val="24"/>
+                <w:szCs w:val="24"/>
+              </w:rPr>
+              <w:t>sp</w:t>
+            </w:r>
+            <w:proofErr w:type="spellEnd"/>
+            <w:r>
+              <w:rPr>
+                <w:rFonts w:ascii="Arial" w:eastAsia="Times New Roman" w:hAnsi="Arial" w:cs="Arial"/>
+                <w:i/>
+                <w:iCs/>
+                <w:color w:val="333333"/>
+                <w:sz w:val="24"/>
+                <w:szCs w:val="24"/>
+              </w:rPr>
+              <w:t xml:space="preserve">, </w:t>
+            </w:r>
+            <w:proofErr w:type="spellStart"/>
+            <w:r>
+              <w:rPr>
+                <w:rFonts w:ascii="Arial" w:eastAsia="Times New Roman" w:hAnsi="Arial" w:cs="Arial"/>
+                <w:i/>
+                <w:iCs/>
+                <w:color w:val="333333"/>
+                <w:sz w:val="24"/>
+                <w:szCs w:val="24"/>
+              </w:rPr>
+              <w:t>Hematococcus</w:t>
+            </w:r>
+            <w:proofErr w:type="spellEnd"/>
+            <w:r>
+              <w:rPr>
+                <w:rFonts w:ascii="Arial" w:eastAsia="Times New Roman" w:hAnsi="Arial" w:cs="Arial"/>
+                <w:i/>
+                <w:iCs/>
+                <w:color w:val="333333"/>
+                <w:sz w:val="24"/>
+                <w:szCs w:val="24"/>
+              </w:rPr>
+              <w:t xml:space="preserve"> </w:t>
+            </w:r>
+            <w:proofErr w:type="spellStart"/>
+            <w:r>
+              <w:rPr>
+                <w:rFonts w:ascii="Arial" w:eastAsia="Times New Roman" w:hAnsi="Arial" w:cs="Arial"/>
+                <w:i/>
+                <w:iCs/>
+                <w:color w:val="333333"/>
+                <w:sz w:val="24"/>
+                <w:szCs w:val="24"/>
+              </w:rPr>
+              <w:t>sp</w:t>
+            </w:r>
+            <w:proofErr w:type="spellEnd"/>
           </w:p>
         </w:tc>
         <w:tc>
@@ -2434,8 +2937,21 @@
                 <w:sz w:val="24"/>
                 <w:szCs w:val="24"/>
               </w:rPr>
-              <w:t>Hippocampus sp</w:t>
-            </w:r>
+              <w:t xml:space="preserve">Hippocampus </w:t>
+            </w:r>
+            <w:proofErr w:type="spellStart"/>
+            <w:r>
+              <w:rPr>
+                <w:rFonts w:ascii="Arial" w:eastAsia="Times New Roman" w:hAnsi="Arial" w:cs="Arial"/>
+                <w:i/>
+                <w:iCs/>
+                <w:color w:val="333333"/>
+                <w:sz w:val="24"/>
+                <w:szCs w:val="24"/>
+              </w:rPr>
+              <w:t>sp</w:t>
+            </w:r>
+            <w:proofErr w:type="spellEnd"/>
           </w:p>
         </w:tc>
         <w:tc>
@@ -2682,6 +3198,7 @@
                 <w:szCs w:val="24"/>
               </w:rPr>
             </w:pPr>
+            <w:proofErr w:type="spellStart"/>
             <w:r>
               <w:rPr>
                 <w:rFonts w:ascii="Arial" w:eastAsia="Times New Roman" w:hAnsi="Arial" w:cs="Arial"/>
@@ -2691,8 +3208,33 @@
                 <w:sz w:val="24"/>
                 <w:szCs w:val="24"/>
               </w:rPr>
-              <w:t>Gracilaria sp</w:t>
-            </w:r>
+              <w:t>Gracilaria</w:t>
+            </w:r>
+            <w:proofErr w:type="spellEnd"/>
+            <w:r>
+              <w:rPr>
+                <w:rFonts w:ascii="Arial" w:eastAsia="Times New Roman" w:hAnsi="Arial" w:cs="Arial"/>
+                <w:i/>
+                <w:iCs/>
+                <w:color w:val="333333"/>
+                <w:sz w:val="24"/>
+                <w:szCs w:val="24"/>
+              </w:rPr>
+              <w:t xml:space="preserve"> </w:t>
+            </w:r>
+            <w:proofErr w:type="spellStart"/>
+            <w:r>
+              <w:rPr>
+                <w:rFonts w:ascii="Arial" w:eastAsia="Times New Roman" w:hAnsi="Arial" w:cs="Arial"/>
+                <w:i/>
+                <w:iCs/>
+                <w:color w:val="333333"/>
+                <w:sz w:val="24"/>
+                <w:szCs w:val="24"/>
+              </w:rPr>
+              <w:t>sp</w:t>
+            </w:r>
+            <w:proofErr w:type="spellEnd"/>
           </w:p>
         </w:tc>
         <w:tc>
@@ -2939,6 +3481,7 @@
                 <w:szCs w:val="24"/>
               </w:rPr>
             </w:pPr>
+            <w:proofErr w:type="spellStart"/>
             <w:r>
               <w:rPr>
                 <w:rFonts w:ascii="Arial" w:eastAsia="Times New Roman" w:hAnsi="Arial" w:cs="Arial"/>
@@ -2948,8 +3491,33 @@
                 <w:sz w:val="24"/>
                 <w:szCs w:val="24"/>
               </w:rPr>
-              <w:t>Mercenaria mercenaria</w:t>
-            </w:r>
+              <w:t>Mercenaria</w:t>
+            </w:r>
+            <w:proofErr w:type="spellEnd"/>
+            <w:r>
+              <w:rPr>
+                <w:rFonts w:ascii="Arial" w:eastAsia="Times New Roman" w:hAnsi="Arial" w:cs="Arial"/>
+                <w:i/>
+                <w:iCs/>
+                <w:color w:val="333333"/>
+                <w:sz w:val="24"/>
+                <w:szCs w:val="24"/>
+              </w:rPr>
+              <w:t xml:space="preserve"> </w:t>
+            </w:r>
+            <w:proofErr w:type="spellStart"/>
+            <w:r>
+              <w:rPr>
+                <w:rFonts w:ascii="Arial" w:eastAsia="Times New Roman" w:hAnsi="Arial" w:cs="Arial"/>
+                <w:i/>
+                <w:iCs/>
+                <w:color w:val="333333"/>
+                <w:sz w:val="24"/>
+                <w:szCs w:val="24"/>
+              </w:rPr>
+              <w:t>mercenaria</w:t>
+            </w:r>
+            <w:proofErr w:type="spellEnd"/>
           </w:p>
         </w:tc>
         <w:tc>
@@ -3196,6 +3764,7 @@
                 <w:szCs w:val="24"/>
               </w:rPr>
             </w:pPr>
+            <w:proofErr w:type="spellStart"/>
             <w:r>
               <w:rPr>
                 <w:rFonts w:ascii="Arial" w:eastAsia="Times New Roman" w:hAnsi="Arial" w:cs="Arial"/>
@@ -3205,8 +3774,129 @@
                 <w:sz w:val="24"/>
                 <w:szCs w:val="24"/>
               </w:rPr>
-              <w:t>Crassostrea gigas, Venerupis Philippinarum, Crassostrea Sikamea</w:t>
-            </w:r>
+              <w:t>Crassostrea</w:t>
+            </w:r>
+            <w:proofErr w:type="spellEnd"/>
+            <w:r>
+              <w:rPr>
+                <w:rFonts w:ascii="Arial" w:eastAsia="Times New Roman" w:hAnsi="Arial" w:cs="Arial"/>
+                <w:i/>
+                <w:iCs/>
+                <w:color w:val="333333"/>
+                <w:sz w:val="24"/>
+                <w:szCs w:val="24"/>
+              </w:rPr>
+              <w:t xml:space="preserve"> </w:t>
+            </w:r>
+            <w:proofErr w:type="spellStart"/>
+            <w:r>
+              <w:rPr>
+                <w:rFonts w:ascii="Arial" w:eastAsia="Times New Roman" w:hAnsi="Arial" w:cs="Arial"/>
+                <w:i/>
+                <w:iCs/>
+                <w:color w:val="333333"/>
+                <w:sz w:val="24"/>
+                <w:szCs w:val="24"/>
+              </w:rPr>
+              <w:t>gigas</w:t>
+            </w:r>
+            <w:proofErr w:type="spellEnd"/>
+            <w:r>
+              <w:rPr>
+                <w:rFonts w:ascii="Arial" w:eastAsia="Times New Roman" w:hAnsi="Arial" w:cs="Arial"/>
+                <w:i/>
+                <w:iCs/>
+                <w:color w:val="333333"/>
+                <w:sz w:val="24"/>
+                <w:szCs w:val="24"/>
+              </w:rPr>
+              <w:t xml:space="preserve">, </w:t>
+            </w:r>
+            <w:proofErr w:type="spellStart"/>
+            <w:r>
+              <w:rPr>
+                <w:rFonts w:ascii="Arial" w:eastAsia="Times New Roman" w:hAnsi="Arial" w:cs="Arial"/>
+                <w:i/>
+                <w:iCs/>
+                <w:color w:val="333333"/>
+                <w:sz w:val="24"/>
+                <w:szCs w:val="24"/>
+              </w:rPr>
+              <w:t>Venerupis</w:t>
+            </w:r>
+            <w:proofErr w:type="spellEnd"/>
+            <w:r>
+              <w:rPr>
+                <w:rFonts w:ascii="Arial" w:eastAsia="Times New Roman" w:hAnsi="Arial" w:cs="Arial"/>
+                <w:i/>
+                <w:iCs/>
+                <w:color w:val="333333"/>
+                <w:sz w:val="24"/>
+                <w:szCs w:val="24"/>
+              </w:rPr>
+              <w:t xml:space="preserve"> </w:t>
+            </w:r>
+            <w:proofErr w:type="spellStart"/>
+            <w:r>
+              <w:rPr>
+                <w:rFonts w:ascii="Arial" w:eastAsia="Times New Roman" w:hAnsi="Arial" w:cs="Arial"/>
+                <w:i/>
+                <w:iCs/>
+                <w:color w:val="333333"/>
+                <w:sz w:val="24"/>
+                <w:szCs w:val="24"/>
+              </w:rPr>
+              <w:t>Philippinarum</w:t>
+            </w:r>
+            <w:proofErr w:type="spellEnd"/>
+            <w:r>
+              <w:rPr>
+                <w:rFonts w:ascii="Arial" w:eastAsia="Times New Roman" w:hAnsi="Arial" w:cs="Arial"/>
+                <w:i/>
+                <w:iCs/>
+                <w:color w:val="333333"/>
+                <w:sz w:val="24"/>
+                <w:szCs w:val="24"/>
+              </w:rPr>
+              <w:t xml:space="preserve">, </w:t>
+            </w:r>
+            <w:proofErr w:type="spellStart"/>
+            <w:r>
+              <w:rPr>
+                <w:rFonts w:ascii="Arial" w:eastAsia="Times New Roman" w:hAnsi="Arial" w:cs="Arial"/>
+                <w:i/>
+                <w:iCs/>
+                <w:color w:val="333333"/>
+                <w:sz w:val="24"/>
+                <w:szCs w:val="24"/>
+              </w:rPr>
+              <w:t>Crassostrea</w:t>
+            </w:r>
+            <w:proofErr w:type="spellEnd"/>
+            <w:r>
+              <w:rPr>
+                <w:rFonts w:ascii="Arial" w:eastAsia="Times New Roman" w:hAnsi="Arial" w:cs="Arial"/>
+                <w:i/>
+                <w:iCs/>
+                <w:color w:val="333333"/>
+                <w:sz w:val="24"/>
+                <w:szCs w:val="24"/>
+              </w:rPr>
+              <w:t xml:space="preserve"> </w:t>
+            </w:r>
+            <w:proofErr w:type="spellStart"/>
+            <w:r>
+              <w:rPr>
+                <w:rFonts w:ascii="Arial" w:eastAsia="Times New Roman" w:hAnsi="Arial" w:cs="Arial"/>
+                <w:i/>
+                <w:iCs/>
+                <w:color w:val="333333"/>
+                <w:sz w:val="24"/>
+                <w:szCs w:val="24"/>
+              </w:rPr>
+              <w:t>Sikamea</w:t>
+            </w:r>
+            <w:proofErr w:type="spellEnd"/>
           </w:p>
         </w:tc>
         <w:tc>
@@ -3453,6 +4143,7 @@
                 <w:szCs w:val="24"/>
               </w:rPr>
             </w:pPr>
+            <w:proofErr w:type="spellStart"/>
             <w:r>
               <w:rPr>
                 <w:rFonts w:ascii="Arial" w:eastAsia="Times New Roman" w:hAnsi="Arial" w:cs="Arial"/>
@@ -3463,14 +4154,25 @@
               </w:rPr>
               <w:t>Oreochromis</w:t>
             </w:r>
-            <w:r>
-              <w:rPr>
-                <w:rFonts w:ascii="Arial" w:eastAsia="Times New Roman" w:hAnsi="Arial" w:cs="Arial"/>
-                <w:sz w:val="24"/>
-                <w:szCs w:val="24"/>
-              </w:rPr>
-              <w:t> sp</w:t>
-            </w:r>
+            <w:proofErr w:type="spellEnd"/>
+            <w:r>
+              <w:rPr>
+                <w:rFonts w:ascii="Arial" w:eastAsia="Times New Roman" w:hAnsi="Arial" w:cs="Arial"/>
+                <w:sz w:val="24"/>
+                <w:szCs w:val="24"/>
+              </w:rPr>
+              <w:t> </w:t>
+            </w:r>
+            <w:proofErr w:type="spellStart"/>
+            <w:r>
+              <w:rPr>
+                <w:rFonts w:ascii="Arial" w:eastAsia="Times New Roman" w:hAnsi="Arial" w:cs="Arial"/>
+                <w:sz w:val="24"/>
+                <w:szCs w:val="24"/>
+              </w:rPr>
+              <w:t>sp</w:t>
+            </w:r>
+            <w:proofErr w:type="spellEnd"/>
           </w:p>
         </w:tc>
         <w:tc>
@@ -3840,11 +4542,19 @@
           <w:i/>
         </w:rPr>
       </w:pPr>
+      <w:proofErr w:type="gramStart"/>
       <w:r>
         <w:rPr>
           <w:i/>
         </w:rPr>
-        <w:t>economic = (visitor GDP * visitor days per county)*r</w:t>
+        <w:t>economic</w:t>
+      </w:r>
+      <w:proofErr w:type="gramEnd"/>
+      <w:r>
+        <w:rPr>
+          <w:i/>
+        </w:rPr>
+        <w:t xml:space="preserve"> = (visitor GDP * visitor days per county)*r</w:t>
       </w:r>
     </w:p>
     <w:p>
@@ -3866,11 +4576,19 @@
           <w:i/>
         </w:rPr>
       </w:pPr>
+      <w:proofErr w:type="gramStart"/>
       <w:r>
         <w:rPr>
           <w:i/>
         </w:rPr>
-        <w:t>r ≥2.5% = 1</w:t>
+        <w:t>r</w:t>
+      </w:r>
+      <w:proofErr w:type="gramEnd"/>
+      <w:r>
+        <w:rPr>
+          <w:i/>
+        </w:rPr>
+        <w:t xml:space="preserve"> ≥2.5% = 1</w:t>
       </w:r>
     </w:p>
     <w:p>
@@ -4173,8 +4891,13 @@
       <w:r>
         <w:t xml:space="preserve"> </w:t>
       </w:r>
-      <w:r>
-        <w:t>NOAA Sanctuary Areas</w:t>
+      <w:proofErr w:type="gramStart"/>
+      <w:r>
+        <w:t>NOAA</w:t>
+      </w:r>
+      <w:proofErr w:type="gramEnd"/>
+      <w:r>
+        <w:t xml:space="preserve"> Sanctuary Areas</w:t>
       </w:r>
       <w:r>
         <w:t>)</w:t>
@@ -4205,16 +4928,32 @@
         <w:t xml:space="preserve"> by region. Scores a</w:t>
       </w:r>
       <w:r>
-        <w:t>re low considering that Hawaiʻi’s economy’</w:t>
+        <w:t xml:space="preserve">re low considering that </w:t>
+      </w:r>
+      <w:proofErr w:type="spellStart"/>
+      <w:r>
+        <w:t>Hawaiʻi’s</w:t>
+      </w:r>
+      <w:proofErr w:type="spellEnd"/>
+      <w:r>
+        <w:t xml:space="preserve"> economy’</w:t>
       </w:r>
       <w:r>
         <w:t xml:space="preserve">s main contributor is the tourism industry. The low scores reflect the need to balance the economic gains with </w:t>
       </w:r>
       <w:r>
-        <w:t>the preservation of Hawaiʻi’</w:t>
-      </w:r>
-      <w:r>
-        <w:t xml:space="preserve">s unique cultural and natural environment. </w:t>
+        <w:t xml:space="preserve">the preservation of </w:t>
+      </w:r>
+      <w:proofErr w:type="spellStart"/>
+      <w:r>
+        <w:t>Hawaiʻi’</w:t>
+      </w:r>
+      <w:r>
+        <w:t>s</w:t>
+      </w:r>
+      <w:proofErr w:type="spellEnd"/>
+      <w:r>
+        <w:t xml:space="preserve"> unique cultural and natural environment. </w:t>
       </w:r>
       <w:r>
         <w:t xml:space="preserve">Working group participants have identified several areas to improve to increase preservation of social and cultural values and the natural environment. These include increased tourism education programs and a proportion of the tax revenues generated from the tourism industry allocated to community and environmental preservation.  </w:t>
@@ -4236,7 +4975,19 @@
     </w:p>
     <w:p>
       <w:r>
-        <w:t xml:space="preserve">Data from ENOW on Employment (jobs), Wages, and Revenue by ocean sector. </w:t>
+        <w:t>Data from ENOW on Employment (jobs), Wages, and Revenue by ocean sector.</w:t>
+      </w:r>
+      <w:r>
+        <w:t xml:space="preserve"> Sectors </w:t>
+      </w:r>
+      <w:r>
+        <w:t>include</w:t>
+      </w:r>
+      <w:r>
+        <w:t xml:space="preserve">: Marine Construction, Living Resources, Ship and Boat Building, Tourism and Recreation, and Marine Transportation. </w:t>
+      </w:r>
+      <w:r>
+        <w:t xml:space="preserve"> </w:t>
       </w:r>
       <w:r>
         <w:t>Self-employed and state employe</w:t>
@@ -4246,12 +4997,661 @@
       </w:r>
     </w:p>
     <w:p>
-      <w:r>
-        <w:t>What is gdp inflation adjusted too? What year is the reference usd? 2010?</w:t>
+      <m:oMathPara>
+        <m:oMath>
+          <m:sSub>
+            <m:sSubPr>
+              <m:ctrlPr>
+                <w:rPr>
+                  <w:rFonts w:ascii="Cambria Math" w:hAnsi="Cambria Math"/>
+                  <w:i/>
+                </w:rPr>
+              </m:ctrlPr>
+            </m:sSubPr>
+            <m:e>
+              <m:r>
+                <w:rPr>
+                  <w:rFonts w:ascii="Cambria Math" w:hAnsi="Cambria Math"/>
+                </w:rPr>
+                <m:t>X</m:t>
+              </m:r>
+            </m:e>
+            <m:sub>
+              <m:r>
+                <w:rPr>
+                  <w:rFonts w:ascii="Cambria Math" w:hAnsi="Cambria Math"/>
+                </w:rPr>
+                <m:t>LE</m:t>
+              </m:r>
+            </m:sub>
+          </m:sSub>
+          <m:r>
+            <w:rPr>
+              <w:rFonts w:ascii="Cambria Math" w:hAnsi="Cambria Math"/>
+            </w:rPr>
+            <m:t>=</m:t>
+          </m:r>
+          <m:f>
+            <m:fPr>
+              <m:ctrlPr>
+                <w:rPr>
+                  <w:rFonts w:ascii="Cambria Math" w:hAnsi="Cambria Math"/>
+                  <w:i/>
+                </w:rPr>
+              </m:ctrlPr>
+            </m:fPr>
+            <m:num>
+              <m:sSub>
+                <m:sSubPr>
+                  <m:ctrlPr>
+                    <w:rPr>
+                      <w:rFonts w:ascii="Cambria Math" w:hAnsi="Cambria Math"/>
+                      <w:i/>
+                    </w:rPr>
+                  </m:ctrlPr>
+                </m:sSubPr>
+                <m:e>
+                  <m:r>
+                    <w:rPr>
+                      <w:rFonts w:ascii="Cambria Math" w:hAnsi="Cambria Math"/>
+                    </w:rPr>
+                    <m:t>X</m:t>
+                  </m:r>
+                </m:e>
+                <m:sub>
+                  <m:r>
+                    <w:rPr>
+                      <w:rFonts w:ascii="Cambria Math" w:hAnsi="Cambria Math"/>
+                    </w:rPr>
+                    <m:t>LIV</m:t>
+                  </m:r>
+                </m:sub>
+              </m:sSub>
+              <m:r>
+                <w:rPr>
+                  <w:rFonts w:ascii="Cambria Math" w:hAnsi="Cambria Math"/>
+                </w:rPr>
+                <m:t>+</m:t>
+              </m:r>
+              <m:sSub>
+                <m:sSubPr>
+                  <m:ctrlPr>
+                    <w:rPr>
+                      <w:rFonts w:ascii="Cambria Math" w:hAnsi="Cambria Math"/>
+                      <w:i/>
+                    </w:rPr>
+                  </m:ctrlPr>
+                </m:sSubPr>
+                <m:e>
+                  <m:r>
+                    <w:rPr>
+                      <w:rFonts w:ascii="Cambria Math" w:hAnsi="Cambria Math"/>
+                    </w:rPr>
+                    <m:t>X</m:t>
+                  </m:r>
+                </m:e>
+                <m:sub>
+                  <m:r>
+                    <w:rPr>
+                      <w:rFonts w:ascii="Cambria Math" w:hAnsi="Cambria Math"/>
+                    </w:rPr>
+                    <m:t>ECO</m:t>
+                  </m:r>
+                </m:sub>
+              </m:sSub>
+            </m:num>
+            <m:den>
+              <m:r>
+                <w:rPr>
+                  <w:rFonts w:ascii="Cambria Math" w:hAnsi="Cambria Math"/>
+                </w:rPr>
+                <m:t>2</m:t>
+              </m:r>
+            </m:den>
+          </m:f>
+        </m:oMath>
+      </m:oMathPara>
+    </w:p>
+    <w:p>
+      <w:r>
+        <w:t xml:space="preserve">Livelihoods: </w:t>
+      </w:r>
+    </w:p>
+    <w:p>
+      <m:oMathPara>
+        <m:oMath>
+          <m:sSub>
+            <m:sSubPr>
+              <m:ctrlPr>
+                <w:rPr>
+                  <w:rFonts w:ascii="Cambria Math" w:hAnsi="Cambria Math"/>
+                  <w:i/>
+                </w:rPr>
+              </m:ctrlPr>
+            </m:sSubPr>
+            <m:e>
+              <m:r>
+                <w:rPr>
+                  <w:rFonts w:ascii="Cambria Math" w:hAnsi="Cambria Math"/>
+                </w:rPr>
+                <m:t>X</m:t>
+              </m:r>
+            </m:e>
+            <m:sub>
+              <m:r>
+                <w:rPr>
+                  <w:rFonts w:ascii="Cambria Math" w:hAnsi="Cambria Math"/>
+                </w:rPr>
+                <m:t>LIV</m:t>
+              </m:r>
+            </m:sub>
+          </m:sSub>
+          <m:r>
+            <w:rPr>
+              <w:rFonts w:ascii="Cambria Math" w:hAnsi="Cambria Math"/>
+            </w:rPr>
+            <m:t>=</m:t>
+          </m:r>
+          <m:f>
+            <m:fPr>
+              <m:ctrlPr>
+                <w:rPr>
+                  <w:rFonts w:ascii="Cambria Math" w:hAnsi="Cambria Math"/>
+                  <w:i/>
+                </w:rPr>
+              </m:ctrlPr>
+            </m:fPr>
+            <m:num>
+              <m:f>
+                <m:fPr>
+                  <m:ctrlPr>
+                    <w:rPr>
+                      <w:rFonts w:ascii="Cambria Math" w:hAnsi="Cambria Math"/>
+                      <w:i/>
+                    </w:rPr>
+                  </m:ctrlPr>
+                </m:fPr>
+                <m:num>
+                  <m:nary>
+                    <m:naryPr>
+                      <m:chr m:val="∑"/>
+                      <m:limLoc m:val="undOvr"/>
+                      <m:supHide m:val="1"/>
+                      <m:ctrlPr>
+                        <w:rPr>
+                          <w:rFonts w:ascii="Cambria Math" w:hAnsi="Cambria Math"/>
+                          <w:i/>
+                        </w:rPr>
+                      </m:ctrlPr>
+                    </m:naryPr>
+                    <m:sub>
+                      <m:r>
+                        <w:rPr>
+                          <w:rFonts w:ascii="Cambria Math" w:hAnsi="Cambria Math"/>
+                        </w:rPr>
+                        <m:t>z</m:t>
+                      </m:r>
+                    </m:sub>
+                    <m:sup/>
+                    <m:e>
+                      <m:sSub>
+                        <m:sSubPr>
+                          <m:ctrlPr>
+                            <w:rPr>
+                              <w:rFonts w:ascii="Cambria Math" w:hAnsi="Cambria Math"/>
+                              <w:i/>
+                            </w:rPr>
+                          </m:ctrlPr>
+                        </m:sSubPr>
+                        <m:e>
+                          <m:r>
+                            <w:rPr>
+                              <w:rFonts w:ascii="Cambria Math" w:hAnsi="Cambria Math"/>
+                            </w:rPr>
+                            <m:t>j</m:t>
+                          </m:r>
+                        </m:e>
+                        <m:sub>
+                          <m:r>
+                            <w:rPr>
+                              <w:rFonts w:ascii="Cambria Math" w:hAnsi="Cambria Math"/>
+                            </w:rPr>
+                            <m:t>c,z</m:t>
+                          </m:r>
+                        </m:sub>
+                      </m:sSub>
+                    </m:e>
+                  </m:nary>
+                </m:num>
+                <m:den>
+                  <m:nary>
+                    <m:naryPr>
+                      <m:chr m:val="∑"/>
+                      <m:limLoc m:val="undOvr"/>
+                      <m:supHide m:val="1"/>
+                      <m:ctrlPr>
+                        <w:rPr>
+                          <w:rFonts w:ascii="Cambria Math" w:hAnsi="Cambria Math"/>
+                          <w:i/>
+                        </w:rPr>
+                      </m:ctrlPr>
+                    </m:naryPr>
+                    <m:sub>
+                      <m:r>
+                        <w:rPr>
+                          <w:rFonts w:ascii="Cambria Math" w:hAnsi="Cambria Math"/>
+                        </w:rPr>
+                        <m:t>z</m:t>
+                      </m:r>
+                    </m:sub>
+                    <m:sup/>
+                    <m:e>
+                      <m:sSub>
+                        <m:sSubPr>
+                          <m:ctrlPr>
+                            <w:rPr>
+                              <w:rFonts w:ascii="Cambria Math" w:hAnsi="Cambria Math"/>
+                              <w:i/>
+                            </w:rPr>
+                          </m:ctrlPr>
+                        </m:sSubPr>
+                        <m:e>
+                          <m:r>
+                            <w:rPr>
+                              <w:rFonts w:ascii="Cambria Math" w:hAnsi="Cambria Math"/>
+                            </w:rPr>
+                            <m:t>j</m:t>
+                          </m:r>
+                        </m:e>
+                        <m:sub>
+                          <m:r>
+                            <w:rPr>
+                              <w:rFonts w:ascii="Cambria Math" w:hAnsi="Cambria Math"/>
+                            </w:rPr>
+                            <m:t>r</m:t>
+                          </m:r>
+                          <m:r>
+                            <w:rPr>
+                              <w:rFonts w:ascii="Cambria Math" w:hAnsi="Cambria Math"/>
+                            </w:rPr>
+                            <m:t>,z</m:t>
+                          </m:r>
+                        </m:sub>
+                      </m:sSub>
+                    </m:e>
+                  </m:nary>
+                </m:den>
+              </m:f>
+              <m:r>
+                <w:rPr>
+                  <w:rFonts w:ascii="Cambria Math" w:hAnsi="Cambria Math"/>
+                </w:rPr>
+                <m:t>+</m:t>
+              </m:r>
+              <m:nary>
+                <m:naryPr>
+                  <m:chr m:val="∑"/>
+                  <m:limLoc m:val="undOvr"/>
+                  <m:supHide m:val="1"/>
+                  <m:ctrlPr>
+                    <w:rPr>
+                      <w:rFonts w:ascii="Cambria Math" w:hAnsi="Cambria Math"/>
+                      <w:i/>
+                    </w:rPr>
+                  </m:ctrlPr>
+                </m:naryPr>
+                <m:sub>
+                  <m:r>
+                    <w:rPr>
+                      <w:rFonts w:ascii="Cambria Math" w:hAnsi="Cambria Math"/>
+                    </w:rPr>
+                    <m:t>z</m:t>
+                  </m:r>
+                </m:sub>
+                <m:sup/>
+                <m:e>
+                  <m:f>
+                    <m:fPr>
+                      <m:ctrlPr>
+                        <w:rPr>
+                          <w:rFonts w:ascii="Cambria Math" w:hAnsi="Cambria Math"/>
+                          <w:i/>
+                        </w:rPr>
+                      </m:ctrlPr>
+                    </m:fPr>
+                    <m:num>
+                      <m:sSub>
+                        <m:sSubPr>
+                          <m:ctrlPr>
+                            <w:rPr>
+                              <w:rFonts w:ascii="Cambria Math" w:hAnsi="Cambria Math"/>
+                              <w:i/>
+                            </w:rPr>
+                          </m:ctrlPr>
+                        </m:sSubPr>
+                        <m:e>
+                          <m:r>
+                            <w:rPr>
+                              <w:rFonts w:ascii="Cambria Math" w:hAnsi="Cambria Math"/>
+                            </w:rPr>
+                            <m:t>g</m:t>
+                          </m:r>
+                        </m:e>
+                        <m:sub>
+                          <m:r>
+                            <w:rPr>
+                              <w:rFonts w:ascii="Cambria Math" w:hAnsi="Cambria Math"/>
+                            </w:rPr>
+                            <m:t>c,z</m:t>
+                          </m:r>
+                        </m:sub>
+                      </m:sSub>
+                    </m:num>
+                    <m:den>
+                      <m:sSub>
+                        <m:sSubPr>
+                          <m:ctrlPr>
+                            <w:rPr>
+                              <w:rFonts w:ascii="Cambria Math" w:hAnsi="Cambria Math"/>
+                              <w:i/>
+                            </w:rPr>
+                          </m:ctrlPr>
+                        </m:sSubPr>
+                        <m:e>
+                          <m:r>
+                            <w:rPr>
+                              <w:rFonts w:ascii="Cambria Math" w:hAnsi="Cambria Math"/>
+                            </w:rPr>
+                            <m:t>g</m:t>
+                          </m:r>
+                        </m:e>
+                        <m:sub>
+                          <m:r>
+                            <w:rPr>
+                              <w:rFonts w:ascii="Cambria Math" w:hAnsi="Cambria Math"/>
+                            </w:rPr>
+                            <m:t>livable</m:t>
+                          </m:r>
+                        </m:sub>
+                      </m:sSub>
+                    </m:den>
+                  </m:f>
+                </m:e>
+              </m:nary>
+            </m:num>
+            <m:den>
+              <m:r>
+                <w:rPr>
+                  <w:rFonts w:ascii="Cambria Math" w:hAnsi="Cambria Math"/>
+                </w:rPr>
+                <m:t>2</m:t>
+              </m:r>
+            </m:den>
+          </m:f>
+        </m:oMath>
+      </m:oMathPara>
+    </w:p>
+    <w:p>
+      <w:r>
+        <w:t xml:space="preserve">Livelihoods was measured as the number of jobs per </w:t>
+      </w:r>
+      <w:r>
+        <w:t xml:space="preserve">marine and ocean </w:t>
+      </w:r>
+      <w:r>
+        <w:t xml:space="preserve">sector </w:t>
+      </w:r>
+      <w:r>
+        <w:t>(</w:t>
+      </w:r>
+      <w:r>
+        <w:rPr>
+          <w:i/>
+        </w:rPr>
+        <w:t>z</w:t>
+      </w:r>
+      <w:r>
+        <w:t xml:space="preserve">) </w:t>
+      </w:r>
+      <w:r>
+        <w:t>in relation to a moving 5 year window temporal reference year number of jobs and the sector average wage in relation to livable wage per adult ($32,818/year, 2016 Living Wage Calculator).</w:t>
+      </w:r>
+    </w:p>
+    <w:p>
+      <w:r>
+        <w:t>Economies:</w:t>
+      </w:r>
+    </w:p>
+    <w:p>
+      <m:oMathPara>
+        <m:oMath>
+          <m:sSub>
+            <m:sSubPr>
+              <m:ctrlPr>
+                <w:rPr>
+                  <w:rFonts w:ascii="Cambria Math" w:hAnsi="Cambria Math"/>
+                  <w:i/>
+                </w:rPr>
+              </m:ctrlPr>
+            </m:sSubPr>
+            <m:e>
+              <m:r>
+                <w:rPr>
+                  <w:rFonts w:ascii="Cambria Math" w:hAnsi="Cambria Math"/>
+                </w:rPr>
+                <m:t>X</m:t>
+              </m:r>
+            </m:e>
+            <m:sub>
+              <m:r>
+                <w:rPr>
+                  <w:rFonts w:ascii="Cambria Math" w:hAnsi="Cambria Math"/>
+                </w:rPr>
+                <m:t>ECO</m:t>
+              </m:r>
+            </m:sub>
+          </m:sSub>
+          <m:r>
+            <w:rPr>
+              <w:rFonts w:ascii="Cambria Math" w:hAnsi="Cambria Math"/>
+            </w:rPr>
+            <m:t>=</m:t>
+          </m:r>
+          <m:nary>
+            <m:naryPr>
+              <m:chr m:val="∑"/>
+              <m:limLoc m:val="undOvr"/>
+              <m:supHide m:val="1"/>
+              <m:ctrlPr>
+                <w:rPr>
+                  <w:rFonts w:ascii="Cambria Math" w:hAnsi="Cambria Math"/>
+                  <w:i/>
+                </w:rPr>
+              </m:ctrlPr>
+            </m:naryPr>
+            <m:sub>
+              <m:r>
+                <w:rPr>
+                  <w:rFonts w:ascii="Cambria Math" w:hAnsi="Cambria Math"/>
+                </w:rPr>
+                <m:t>z</m:t>
+              </m:r>
+            </m:sub>
+            <m:sup/>
+            <m:e>
+              <m:f>
+                <m:fPr>
+                  <m:ctrlPr>
+                    <w:rPr>
+                      <w:rFonts w:ascii="Cambria Math" w:hAnsi="Cambria Math"/>
+                      <w:i/>
+                    </w:rPr>
+                  </m:ctrlPr>
+                </m:fPr>
+                <m:num>
+                  <m:sSub>
+                    <m:sSubPr>
+                      <m:ctrlPr>
+                        <w:rPr>
+                          <w:rFonts w:ascii="Cambria Math" w:hAnsi="Cambria Math"/>
+                          <w:i/>
+                        </w:rPr>
+                      </m:ctrlPr>
+                    </m:sSubPr>
+                    <m:e>
+                      <m:r>
+                        <w:rPr>
+                          <w:rFonts w:ascii="Cambria Math" w:hAnsi="Cambria Math"/>
+                        </w:rPr>
+                        <m:t>e</m:t>
+                      </m:r>
+                    </m:e>
+                    <m:sub>
+                      <m:r>
+                        <w:rPr>
+                          <w:rFonts w:ascii="Cambria Math" w:hAnsi="Cambria Math"/>
+                        </w:rPr>
+                        <m:t>c,z</m:t>
+                      </m:r>
+                    </m:sub>
+                  </m:sSub>
+                </m:num>
+                <m:den>
+                  <m:sSub>
+                    <m:sSubPr>
+                      <m:ctrlPr>
+                        <w:rPr>
+                          <w:rFonts w:ascii="Cambria Math" w:hAnsi="Cambria Math"/>
+                          <w:i/>
+                        </w:rPr>
+                      </m:ctrlPr>
+                    </m:sSubPr>
+                    <m:e>
+                      <m:r>
+                        <w:rPr>
+                          <w:rFonts w:ascii="Cambria Math" w:hAnsi="Cambria Math"/>
+                        </w:rPr>
+                        <m:t>e</m:t>
+                      </m:r>
+                    </m:e>
+                    <m:sub>
+                      <m:r>
+                        <w:rPr>
+                          <w:rFonts w:ascii="Cambria Math" w:hAnsi="Cambria Math"/>
+                        </w:rPr>
+                        <m:t>r,z</m:t>
+                      </m:r>
+                    </m:sub>
+                  </m:sSub>
+                </m:den>
+              </m:f>
+            </m:e>
+          </m:nary>
+        </m:oMath>
+      </m:oMathPara>
+    </w:p>
+    <w:p/>
+    <w:p>
+      <w:proofErr w:type="gramStart"/>
+      <w:r>
+        <w:t>Where e is the total adjusted revenue generated from each marine and ocean sector (</w:t>
+      </w:r>
+      <w:r>
+        <w:rPr>
+          <w:i/>
+        </w:rPr>
+        <w:t>z</w:t>
+      </w:r>
+      <w:r>
+        <w:t>).</w:t>
+      </w:r>
+      <w:proofErr w:type="gramEnd"/>
+    </w:p>
+    <w:p>
+      <w:r>
+        <w:t xml:space="preserve">What is </w:t>
+      </w:r>
+      <w:proofErr w:type="spellStart"/>
+      <w:r>
+        <w:t>gdp</w:t>
+      </w:r>
+      <w:proofErr w:type="spellEnd"/>
+      <w:r>
+        <w:t xml:space="preserve"> inflation adjusted too? What year is the reference </w:t>
+      </w:r>
+      <w:proofErr w:type="spellStart"/>
+      <w:r>
+        <w:t>usd</w:t>
+      </w:r>
+      <w:proofErr w:type="spellEnd"/>
+      <w:r>
+        <w:t>? 2010?</w:t>
+      </w:r>
+    </w:p>
+    <w:p>
+      <w:r>
+        <w:lastRenderedPageBreak/>
+        <w:t xml:space="preserve">If total direct and indirect revenue then </w:t>
+      </w:r>
+      <w:proofErr w:type="gramStart"/>
+      <w:r>
+        <w:t>need</w:t>
+      </w:r>
+      <w:proofErr w:type="gramEnd"/>
+      <w:r>
+        <w:t xml:space="preserve"> economic multipliers:</w:t>
+      </w:r>
+    </w:p>
+    <w:p>
+      <w:r>
+        <w:t xml:space="preserve">Industry </w:t>
+      </w:r>
+      <w:r>
+        <w:t>multipliers:</w:t>
+      </w:r>
+      <w:r>
+        <w:t xml:space="preserve"> (</w:t>
+      </w:r>
+      <w:hyperlink r:id="rId7" w:history="1">
+        <w:r>
+          <w:rPr>
+            <w:rStyle w:val="Hyperlink"/>
+          </w:rPr>
+          <w:t>http://files.hawaii.gov/dbedt/economic/reports/IO/2007_state_io_study.pdf</w:t>
+        </w:r>
+      </w:hyperlink>
+      <w:r>
+        <w:t>)</w:t>
+      </w:r>
+    </w:p>
+    <w:p>
+      <w:proofErr w:type="spellStart"/>
+      <w:r>
+        <w:t>Auaculture</w:t>
+      </w:r>
+      <w:proofErr w:type="spellEnd"/>
+      <w:r>
+        <w:t xml:space="preserve"> 1.46</w:t>
+      </w:r>
+    </w:p>
+    <w:p>
+      <w:r>
+        <w:t>Commercial Fishing 1.42</w:t>
+      </w:r>
+    </w:p>
+    <w:p>
+      <w:r>
+        <w:t>Water Transportation 1.46</w:t>
       </w:r>
       <w:bookmarkStart w:id="0" w:name="_GoBack"/>
       <w:bookmarkEnd w:id="0"/>
     </w:p>
+    <w:p>
+      <w:r>
+        <w:t>Construction 1.54</w:t>
+      </w:r>
+    </w:p>
+    <w:p/>
     <w:p>
       <w:pPr>
         <w:rPr>
@@ -4279,7 +5679,43 @@
           <w:sz w:val="24"/>
           <w:szCs w:val="24"/>
         </w:rPr>
-        <w:t>Cultural values are expressed in the development of this goal and several of the other goals and we recognize local and culture values as important to all aspects of ocean health. A working group that includes the Office of Hawaiian Affairs, cultural advisors, and community members are assisting in the definition and development of this goal for Hawai’i. This goal stresses the importance of past, present, and future for the connection of people to places (āina) and relationships or networks of people with each other. Together these define community. Suggested metrics for this goal are the connection of the past, present, and future through knowledge of and representation of Hawaiian place names (ex. ahupuaa boundary signs), network of communities (# of members), acres of community managed areas and/or number of community stewardship programs, and place-based educational opportunities. Hawaiian place names represent knowledge of the past and Hawaiian place names tell a story of the place, what the place was known for or used for. This cultural history is important for present day stewardship and cultural practices and education of local environmental stewardship and culture is necessary for keeping the connection of people to place into the future. Defining shared values and building economic opportunities and support for community programs is a recommended indicator under the Smart Sustainable Communities target under Hawaii Green Growth Aloha+ Challenge.</w:t>
+        <w:t>Cultural values are expressed in the development of this goal and several of the other goals and we recognize local and culture values as important to all aspects of ocean health. A working group that includes the Office of Hawaiian Affairs, cultural advisors, and community members are assisting in the definition and development of this goal for Hawai’i. This goal stresses the importance of past, present, and future for the connection of people to places (</w:t>
+      </w:r>
+      <w:proofErr w:type="spellStart"/>
+      <w:r>
+        <w:rPr>
+          <w:rFonts w:ascii="Times New Roman" w:hAnsi="Times New Roman" w:cs="Times New Roman"/>
+          <w:sz w:val="24"/>
+          <w:szCs w:val="24"/>
+        </w:rPr>
+        <w:t>āina</w:t>
+      </w:r>
+      <w:proofErr w:type="spellEnd"/>
+      <w:r>
+        <w:rPr>
+          <w:rFonts w:ascii="Times New Roman" w:hAnsi="Times New Roman" w:cs="Times New Roman"/>
+          <w:sz w:val="24"/>
+          <w:szCs w:val="24"/>
+        </w:rPr>
+        <w:t xml:space="preserve">) and relationships or networks of people with each other. Together these define community. Suggested metrics for this goal are the connection of the past, present, and future through knowledge of and representation of Hawaiian place names (ex. </w:t>
+      </w:r>
+      <w:proofErr w:type="spellStart"/>
+      <w:r>
+        <w:rPr>
+          <w:rFonts w:ascii="Times New Roman" w:hAnsi="Times New Roman" w:cs="Times New Roman"/>
+          <w:sz w:val="24"/>
+          <w:szCs w:val="24"/>
+        </w:rPr>
+        <w:t>ahupuaa</w:t>
+      </w:r>
+      <w:proofErr w:type="spellEnd"/>
+      <w:r>
+        <w:rPr>
+          <w:rFonts w:ascii="Times New Roman" w:hAnsi="Times New Roman" w:cs="Times New Roman"/>
+          <w:sz w:val="24"/>
+          <w:szCs w:val="24"/>
+        </w:rPr>
+        <w:t xml:space="preserve"> boundary signs), network of communities (# of members), acres of community managed areas and/or number of community stewardship programs, and place-based educational opportunities. Hawaiian place names represent knowledge of the past and Hawaiian place names tell a story of the place, what the place was known for or used for. This cultural history is important for present day stewardship and cultural practices and education of local environmental stewardship and culture is necessary for keeping the connection of people to place into the future. Defining shared values and building economic opportunities and support for community programs is a recommended indicator under the Smart Sustainable Communities target under Hawaii Green Growth Aloha+ Challenge.</w:t>
       </w:r>
     </w:p>
     <w:p>
@@ -4434,9 +5870,19 @@
       <w:r>
         <w:t xml:space="preserve">Jordan </w:t>
       </w:r>
-      <w:r>
-        <w:t>Toshimasa Muratsuchi</w:t>
-      </w:r>
+      <w:proofErr w:type="spellStart"/>
+      <w:r>
+        <w:t>Toshimasa</w:t>
+      </w:r>
+      <w:proofErr w:type="spellEnd"/>
+      <w:r>
+        <w:t xml:space="preserve"> </w:t>
+      </w:r>
+      <w:proofErr w:type="spellStart"/>
+      <w:r>
+        <w:t>Muratsuchi</w:t>
+      </w:r>
+      <w:proofErr w:type="spellEnd"/>
     </w:p>
     <w:p>
       <w:r>
@@ -4457,8 +5903,13 @@
       </w:r>
     </w:p>
     <w:p>
-      <w:r>
-        <w:t>Debris per person per mile as reference. Per person cleaning up</w:t>
+      <w:proofErr w:type="gramStart"/>
+      <w:r>
+        <w:t>Debris per person per mile as reference.</w:t>
+      </w:r>
+      <w:proofErr w:type="gramEnd"/>
+      <w:r>
+        <w:t xml:space="preserve"> Per person cleaning up</w:t>
       </w:r>
     </w:p>
     <w:p>
@@ -4478,13 +5929,26 @@
       </w:r>
     </w:p>
     <w:p>
-      <w:r>
-        <w:t xml:space="preserve">Jambeck et al 2015 </w:t>
-      </w:r>
-    </w:p>
-    <w:p>
-      <w:r>
-        <w:t xml:space="preserve">What proportion is Hawaii based vs external sources? Tsunami marine debris? </w:t>
+      <w:proofErr w:type="spellStart"/>
+      <w:r>
+        <w:t>Jambeck</w:t>
+      </w:r>
+      <w:proofErr w:type="spellEnd"/>
+      <w:r>
+        <w:t xml:space="preserve"> et al 2015 </w:t>
+      </w:r>
+    </w:p>
+    <w:p>
+      <w:r>
+        <w:t xml:space="preserve">What proportion is Hawaii based vs external sources? </w:t>
+      </w:r>
+      <w:proofErr w:type="gramStart"/>
+      <w:r>
+        <w:t>Tsunami marine debris?</w:t>
+      </w:r>
+      <w:proofErr w:type="gramEnd"/>
+      <w:r>
+        <w:t xml:space="preserve"> </w:t>
       </w:r>
     </w:p>
     <w:p>
@@ -4499,7 +5963,6 @@
     </w:p>
     <w:p>
       <w:r>
-        <w:lastRenderedPageBreak/>
         <w:t xml:space="preserve">Clean water reference – more pick up = less in environment </w:t>
       </w:r>
       <w:r>

</xml_diff>

<commit_message>
LE goal finished, running smoothly. can be adjusted with indirect sector revenue if can find for ENOW data for Hawaii
</commit_message>
<xml_diff>
--- a/prep/documentation.docx
+++ b/prep/documentation.docx
@@ -5393,7 +5393,13 @@
     </w:p>
     <w:p>
       <w:r>
-        <w:t xml:space="preserve">Livelihoods was measured as the number of jobs per </w:t>
+        <w:t xml:space="preserve">Livelihoods was measured as the </w:t>
+      </w:r>
+      <w:r>
+        <w:t xml:space="preserve">current </w:t>
+      </w:r>
+      <w:r>
+        <w:t xml:space="preserve">number of jobs per </w:t>
       </w:r>
       <w:r>
         <w:t xml:space="preserve">marine and ocean </w:t>
@@ -5414,7 +5420,60 @@
         <w:t xml:space="preserve">) </w:t>
       </w:r>
       <w:r>
-        <w:t>in relation to a moving 5 year window temporal reference year number of jobs and the sector average wage in relation to livable wage per adult ($32,818/year, 2016 Living Wage Calculator).</w:t>
+        <w:t xml:space="preserve">in relation to </w:t>
+      </w:r>
+      <w:r>
+        <w:t xml:space="preserve">a </w:t>
+      </w:r>
+      <w:r>
+        <w:t xml:space="preserve">reference </w:t>
+      </w:r>
+      <w:r>
+        <w:t xml:space="preserve">year (2009) </w:t>
+      </w:r>
+      <w:r>
+        <w:t>and the sector average wage in rela</w:t>
+      </w:r>
+      <w:r>
+        <w:t xml:space="preserve">tion to </w:t>
+      </w:r>
+      <w:r>
+        <w:t>median</w:t>
+      </w:r>
+      <w:r>
+        <w:t xml:space="preserve"> wage calculated as </w:t>
+      </w:r>
+      <w:r>
+        <w:t xml:space="preserve">two year rolling average in constant 2013 USD (DBEDT Section 13.2 Hawaii </w:t>
+      </w:r>
+      <w:proofErr w:type="spellStart"/>
+      <w:r>
+        <w:t>Databook</w:t>
+      </w:r>
+      <w:proofErr w:type="spellEnd"/>
+      <w:r>
+        <w:t>/</w:t>
+      </w:r>
+      <w:r>
+        <w:t>)</w:t>
+      </w:r>
+      <w:r>
+        <w:t xml:space="preserve"> or per capita personal income</w:t>
+      </w:r>
+      <w:r>
+        <w:t>.</w:t>
+      </w:r>
+      <w:r>
+        <w:t xml:space="preserve"> Current year (</w:t>
+      </w:r>
+      <w:r>
+        <w:rPr>
+          <w:i/>
+        </w:rPr>
+        <w:t xml:space="preserve">c) </w:t>
+      </w:r>
+      <w:r>
+        <w:t>is the most recent year with available data (2013).</w:t>
       </w:r>
     </w:p>
     <w:p>
@@ -5569,6 +5628,7 @@
     </w:p>
     <w:p>
       <w:r>
+        <w:lastRenderedPageBreak/>
         <w:t xml:space="preserve">What is </w:t>
       </w:r>
       <w:proofErr w:type="spellStart"/>
@@ -5590,7 +5650,6 @@
     </w:p>
     <w:p>
       <w:r>
-        <w:lastRenderedPageBreak/>
         <w:t xml:space="preserve">If total direct and indirect revenue then </w:t>
       </w:r>
       <w:proofErr w:type="gramStart"/>
@@ -5625,11 +5684,9 @@
       </w:r>
     </w:p>
     <w:p>
-      <w:proofErr w:type="spellStart"/>
-      <w:r>
-        <w:t>Auaculture</w:t>
-      </w:r>
-      <w:proofErr w:type="spellEnd"/>
+      <w:r>
+        <w:t>Aquaculture</w:t>
+      </w:r>
       <w:r>
         <w:t xml:space="preserve"> 1.46</w:t>
       </w:r>
@@ -5642,15 +5699,1407 @@
     <w:p>
       <w:r>
         <w:t>Water Transportation 1.46</w:t>
+      </w:r>
+    </w:p>
+    <w:p>
+      <w:r>
+        <w:t>Construction 1.54</w:t>
       </w:r>
       <w:bookmarkStart w:id="0" w:name="_GoBack"/>
       <w:bookmarkEnd w:id="0"/>
     </w:p>
-    <w:p>
-      <w:r>
-        <w:t>Construction 1.54</w:t>
-      </w:r>
-    </w:p>
+    <w:tbl>
+      <w:tblPr>
+        <w:tblW w:w="4800" w:type="dxa"/>
+        <w:tblInd w:w="93" w:type="dxa"/>
+        <w:tblLook w:val="04A0" w:firstRow="1" w:lastRow="0" w:firstColumn="1" w:lastColumn="0" w:noHBand="0" w:noVBand="1"/>
+      </w:tblPr>
+      <w:tblGrid>
+        <w:gridCol w:w="960"/>
+        <w:gridCol w:w="960"/>
+        <w:gridCol w:w="960"/>
+        <w:gridCol w:w="960"/>
+        <w:gridCol w:w="960"/>
+      </w:tblGrid>
+      <w:tr>
+        <w:trPr>
+          <w:trHeight w:val="300"/>
+        </w:trPr>
+        <w:tc>
+          <w:tcPr>
+            <w:tcW w:w="960" w:type="dxa"/>
+            <w:tcBorders>
+              <w:top w:val="single" w:sz="4" w:space="0" w:color="auto"/>
+              <w:left w:val="nil"/>
+              <w:bottom w:val="nil"/>
+              <w:right w:val="nil"/>
+            </w:tcBorders>
+            <w:shd w:val="clear" w:color="auto" w:fill="auto"/>
+            <w:noWrap/>
+            <w:vAlign w:val="bottom"/>
+            <w:hideMark/>
+          </w:tcPr>
+          <w:p>
+            <w:pPr>
+              <w:spacing w:after="0" w:line="240" w:lineRule="auto"/>
+              <w:rPr>
+                <w:rFonts w:ascii="Calibri" w:eastAsia="Times New Roman" w:hAnsi="Calibri" w:cs="Times New Roman"/>
+                <w:color w:val="000000"/>
+              </w:rPr>
+            </w:pPr>
+            <w:r>
+              <w:rPr>
+                <w:rFonts w:ascii="Calibri" w:eastAsia="Times New Roman" w:hAnsi="Calibri" w:cs="Times New Roman"/>
+                <w:color w:val="000000"/>
+              </w:rPr>
+              <w:t>Goal</w:t>
+            </w:r>
+          </w:p>
+        </w:tc>
+        <w:tc>
+          <w:tcPr>
+            <w:tcW w:w="960" w:type="dxa"/>
+            <w:tcBorders>
+              <w:top w:val="single" w:sz="4" w:space="0" w:color="auto"/>
+              <w:left w:val="nil"/>
+              <w:bottom w:val="nil"/>
+              <w:right w:val="nil"/>
+            </w:tcBorders>
+            <w:shd w:val="clear" w:color="auto" w:fill="auto"/>
+            <w:noWrap/>
+            <w:vAlign w:val="bottom"/>
+            <w:hideMark/>
+          </w:tcPr>
+          <w:p>
+            <w:pPr>
+              <w:spacing w:after="0" w:line="240" w:lineRule="auto"/>
+              <w:rPr>
+                <w:rFonts w:ascii="Calibri" w:eastAsia="Times New Roman" w:hAnsi="Calibri" w:cs="Times New Roman"/>
+                <w:color w:val="000000"/>
+              </w:rPr>
+            </w:pPr>
+            <w:proofErr w:type="spellStart"/>
+            <w:r>
+              <w:rPr>
+                <w:rFonts w:ascii="Calibri" w:eastAsia="Times New Roman" w:hAnsi="Calibri" w:cs="Times New Roman"/>
+                <w:color w:val="000000"/>
+              </w:rPr>
+              <w:t>Subgoal</w:t>
+            </w:r>
+            <w:proofErr w:type="spellEnd"/>
+          </w:p>
+        </w:tc>
+        <w:tc>
+          <w:tcPr>
+            <w:tcW w:w="960" w:type="dxa"/>
+            <w:tcBorders>
+              <w:top w:val="single" w:sz="4" w:space="0" w:color="auto"/>
+              <w:left w:val="nil"/>
+              <w:bottom w:val="nil"/>
+              <w:right w:val="nil"/>
+            </w:tcBorders>
+            <w:shd w:val="clear" w:color="auto" w:fill="auto"/>
+            <w:noWrap/>
+            <w:vAlign w:val="bottom"/>
+            <w:hideMark/>
+          </w:tcPr>
+          <w:p>
+            <w:pPr>
+              <w:spacing w:after="0" w:line="240" w:lineRule="auto"/>
+              <w:jc w:val="center"/>
+              <w:rPr>
+                <w:rFonts w:ascii="Calibri" w:eastAsia="Times New Roman" w:hAnsi="Calibri" w:cs="Times New Roman"/>
+                <w:color w:val="000000"/>
+              </w:rPr>
+            </w:pPr>
+            <w:r>
+              <w:rPr>
+                <w:rFonts w:ascii="Calibri" w:eastAsia="Times New Roman" w:hAnsi="Calibri" w:cs="Times New Roman"/>
+                <w:color w:val="000000"/>
+              </w:rPr>
+              <w:t>Region</w:t>
+            </w:r>
+          </w:p>
+        </w:tc>
+        <w:tc>
+          <w:tcPr>
+            <w:tcW w:w="960" w:type="dxa"/>
+            <w:tcBorders>
+              <w:top w:val="single" w:sz="4" w:space="0" w:color="auto"/>
+              <w:left w:val="nil"/>
+              <w:bottom w:val="nil"/>
+              <w:right w:val="nil"/>
+            </w:tcBorders>
+            <w:shd w:val="clear" w:color="auto" w:fill="auto"/>
+            <w:noWrap/>
+            <w:vAlign w:val="bottom"/>
+            <w:hideMark/>
+          </w:tcPr>
+          <w:p>
+            <w:pPr>
+              <w:spacing w:after="0" w:line="240" w:lineRule="auto"/>
+              <w:jc w:val="center"/>
+              <w:rPr>
+                <w:rFonts w:ascii="Calibri" w:eastAsia="Times New Roman" w:hAnsi="Calibri" w:cs="Times New Roman"/>
+                <w:color w:val="000000"/>
+              </w:rPr>
+            </w:pPr>
+            <w:r>
+              <w:rPr>
+                <w:rFonts w:ascii="Calibri" w:eastAsia="Times New Roman" w:hAnsi="Calibri" w:cs="Times New Roman"/>
+                <w:color w:val="000000"/>
+              </w:rPr>
+              <w:t>Score</w:t>
+            </w:r>
+          </w:p>
+        </w:tc>
+        <w:tc>
+          <w:tcPr>
+            <w:tcW w:w="960" w:type="dxa"/>
+            <w:tcBorders>
+              <w:top w:val="single" w:sz="4" w:space="0" w:color="auto"/>
+              <w:left w:val="nil"/>
+              <w:bottom w:val="nil"/>
+              <w:right w:val="nil"/>
+            </w:tcBorders>
+            <w:shd w:val="clear" w:color="auto" w:fill="auto"/>
+            <w:noWrap/>
+            <w:vAlign w:val="bottom"/>
+            <w:hideMark/>
+          </w:tcPr>
+          <w:p>
+            <w:pPr>
+              <w:spacing w:after="0" w:line="240" w:lineRule="auto"/>
+              <w:jc w:val="center"/>
+              <w:rPr>
+                <w:rFonts w:ascii="Calibri" w:eastAsia="Times New Roman" w:hAnsi="Calibri" w:cs="Times New Roman"/>
+                <w:color w:val="000000"/>
+              </w:rPr>
+            </w:pPr>
+            <w:r>
+              <w:rPr>
+                <w:rFonts w:ascii="Calibri" w:eastAsia="Times New Roman" w:hAnsi="Calibri" w:cs="Times New Roman"/>
+                <w:color w:val="000000"/>
+              </w:rPr>
+              <w:t>Trend</w:t>
+            </w:r>
+          </w:p>
+        </w:tc>
+      </w:tr>
+      <w:tr>
+        <w:trPr>
+          <w:trHeight w:val="300"/>
+        </w:trPr>
+        <w:tc>
+          <w:tcPr>
+            <w:tcW w:w="960" w:type="dxa"/>
+            <w:tcBorders>
+              <w:top w:val="single" w:sz="4" w:space="0" w:color="auto"/>
+              <w:left w:val="nil"/>
+              <w:bottom w:val="nil"/>
+              <w:right w:val="nil"/>
+            </w:tcBorders>
+            <w:shd w:val="clear" w:color="auto" w:fill="auto"/>
+            <w:noWrap/>
+            <w:vAlign w:val="bottom"/>
+            <w:hideMark/>
+          </w:tcPr>
+          <w:p>
+            <w:pPr>
+              <w:spacing w:after="0" w:line="240" w:lineRule="auto"/>
+              <w:rPr>
+                <w:rFonts w:ascii="Calibri" w:eastAsia="Times New Roman" w:hAnsi="Calibri" w:cs="Times New Roman"/>
+                <w:color w:val="000000"/>
+              </w:rPr>
+            </w:pPr>
+            <w:r>
+              <w:rPr>
+                <w:rFonts w:ascii="Calibri" w:eastAsia="Times New Roman" w:hAnsi="Calibri" w:cs="Times New Roman"/>
+                <w:color w:val="000000"/>
+              </w:rPr>
+              <w:t>LE</w:t>
+            </w:r>
+          </w:p>
+        </w:tc>
+        <w:tc>
+          <w:tcPr>
+            <w:tcW w:w="960" w:type="dxa"/>
+            <w:tcBorders>
+              <w:top w:val="single" w:sz="4" w:space="0" w:color="auto"/>
+              <w:left w:val="nil"/>
+              <w:bottom w:val="nil"/>
+              <w:right w:val="nil"/>
+            </w:tcBorders>
+            <w:shd w:val="clear" w:color="auto" w:fill="auto"/>
+            <w:noWrap/>
+            <w:vAlign w:val="bottom"/>
+            <w:hideMark/>
+          </w:tcPr>
+          <w:p>
+            <w:pPr>
+              <w:spacing w:after="0" w:line="240" w:lineRule="auto"/>
+              <w:rPr>
+                <w:rFonts w:ascii="Calibri" w:eastAsia="Times New Roman" w:hAnsi="Calibri" w:cs="Times New Roman"/>
+                <w:color w:val="000000"/>
+              </w:rPr>
+            </w:pPr>
+            <w:r>
+              <w:rPr>
+                <w:rFonts w:ascii="Calibri" w:eastAsia="Times New Roman" w:hAnsi="Calibri" w:cs="Times New Roman"/>
+                <w:color w:val="000000"/>
+              </w:rPr>
+              <w:t>Liv</w:t>
+            </w:r>
+          </w:p>
+        </w:tc>
+        <w:tc>
+          <w:tcPr>
+            <w:tcW w:w="960" w:type="dxa"/>
+            <w:tcBorders>
+              <w:top w:val="single" w:sz="4" w:space="0" w:color="auto"/>
+              <w:left w:val="nil"/>
+              <w:bottom w:val="nil"/>
+              <w:right w:val="nil"/>
+            </w:tcBorders>
+            <w:shd w:val="clear" w:color="auto" w:fill="auto"/>
+            <w:noWrap/>
+            <w:vAlign w:val="bottom"/>
+            <w:hideMark/>
+          </w:tcPr>
+          <w:p>
+            <w:pPr>
+              <w:spacing w:after="0" w:line="240" w:lineRule="auto"/>
+              <w:jc w:val="center"/>
+              <w:rPr>
+                <w:rFonts w:ascii="Calibri" w:eastAsia="Times New Roman" w:hAnsi="Calibri" w:cs="Times New Roman"/>
+                <w:color w:val="000000"/>
+              </w:rPr>
+            </w:pPr>
+            <w:r>
+              <w:rPr>
+                <w:rFonts w:ascii="Calibri" w:eastAsia="Times New Roman" w:hAnsi="Calibri" w:cs="Times New Roman"/>
+                <w:color w:val="000000"/>
+              </w:rPr>
+              <w:t>1</w:t>
+            </w:r>
+          </w:p>
+        </w:tc>
+        <w:tc>
+          <w:tcPr>
+            <w:tcW w:w="960" w:type="dxa"/>
+            <w:tcBorders>
+              <w:top w:val="single" w:sz="4" w:space="0" w:color="auto"/>
+              <w:left w:val="nil"/>
+              <w:bottom w:val="nil"/>
+              <w:right w:val="nil"/>
+            </w:tcBorders>
+            <w:shd w:val="clear" w:color="auto" w:fill="auto"/>
+            <w:noWrap/>
+            <w:vAlign w:val="bottom"/>
+            <w:hideMark/>
+          </w:tcPr>
+          <w:p>
+            <w:pPr>
+              <w:spacing w:after="0" w:line="240" w:lineRule="auto"/>
+              <w:jc w:val="center"/>
+              <w:rPr>
+                <w:rFonts w:ascii="Calibri" w:eastAsia="Times New Roman" w:hAnsi="Calibri" w:cs="Times New Roman"/>
+                <w:color w:val="000000"/>
+              </w:rPr>
+            </w:pPr>
+            <w:r>
+              <w:rPr>
+                <w:rFonts w:ascii="Calibri" w:eastAsia="Times New Roman" w:hAnsi="Calibri" w:cs="Times New Roman"/>
+                <w:color w:val="000000"/>
+              </w:rPr>
+              <w:t>87.6</w:t>
+            </w:r>
+          </w:p>
+        </w:tc>
+        <w:tc>
+          <w:tcPr>
+            <w:tcW w:w="960" w:type="dxa"/>
+            <w:tcBorders>
+              <w:top w:val="single" w:sz="4" w:space="0" w:color="auto"/>
+              <w:left w:val="nil"/>
+              <w:bottom w:val="nil"/>
+              <w:right w:val="nil"/>
+            </w:tcBorders>
+            <w:shd w:val="clear" w:color="auto" w:fill="auto"/>
+            <w:noWrap/>
+            <w:vAlign w:val="bottom"/>
+            <w:hideMark/>
+          </w:tcPr>
+          <w:p>
+            <w:pPr>
+              <w:spacing w:after="0" w:line="240" w:lineRule="auto"/>
+              <w:jc w:val="center"/>
+              <w:rPr>
+                <w:rFonts w:ascii="Calibri" w:eastAsia="Times New Roman" w:hAnsi="Calibri" w:cs="Times New Roman"/>
+                <w:color w:val="000000"/>
+              </w:rPr>
+            </w:pPr>
+            <w:r>
+              <w:rPr>
+                <w:rFonts w:ascii="Calibri" w:eastAsia="Times New Roman" w:hAnsi="Calibri" w:cs="Times New Roman"/>
+                <w:color w:val="000000"/>
+              </w:rPr>
+              <w:t>0.57</w:t>
+            </w:r>
+          </w:p>
+        </w:tc>
+      </w:tr>
+      <w:tr>
+        <w:trPr>
+          <w:trHeight w:val="300"/>
+        </w:trPr>
+        <w:tc>
+          <w:tcPr>
+            <w:tcW w:w="960" w:type="dxa"/>
+            <w:tcBorders>
+              <w:top w:val="nil"/>
+              <w:left w:val="nil"/>
+              <w:bottom w:val="nil"/>
+              <w:right w:val="nil"/>
+            </w:tcBorders>
+            <w:shd w:val="clear" w:color="auto" w:fill="auto"/>
+            <w:noWrap/>
+            <w:vAlign w:val="bottom"/>
+            <w:hideMark/>
+          </w:tcPr>
+          <w:p>
+            <w:pPr>
+              <w:spacing w:after="0" w:line="240" w:lineRule="auto"/>
+              <w:rPr>
+                <w:rFonts w:ascii="Calibri" w:eastAsia="Times New Roman" w:hAnsi="Calibri" w:cs="Times New Roman"/>
+                <w:color w:val="000000"/>
+              </w:rPr>
+            </w:pPr>
+          </w:p>
+        </w:tc>
+        <w:tc>
+          <w:tcPr>
+            <w:tcW w:w="960" w:type="dxa"/>
+            <w:tcBorders>
+              <w:top w:val="nil"/>
+              <w:left w:val="nil"/>
+              <w:bottom w:val="nil"/>
+              <w:right w:val="nil"/>
+            </w:tcBorders>
+            <w:shd w:val="clear" w:color="auto" w:fill="auto"/>
+            <w:noWrap/>
+            <w:vAlign w:val="bottom"/>
+            <w:hideMark/>
+          </w:tcPr>
+          <w:p>
+            <w:pPr>
+              <w:spacing w:after="0" w:line="240" w:lineRule="auto"/>
+              <w:rPr>
+                <w:rFonts w:ascii="Calibri" w:eastAsia="Times New Roman" w:hAnsi="Calibri" w:cs="Times New Roman"/>
+                <w:color w:val="000000"/>
+              </w:rPr>
+            </w:pPr>
+          </w:p>
+        </w:tc>
+        <w:tc>
+          <w:tcPr>
+            <w:tcW w:w="960" w:type="dxa"/>
+            <w:tcBorders>
+              <w:top w:val="nil"/>
+              <w:left w:val="nil"/>
+              <w:bottom w:val="nil"/>
+              <w:right w:val="nil"/>
+            </w:tcBorders>
+            <w:shd w:val="clear" w:color="auto" w:fill="auto"/>
+            <w:noWrap/>
+            <w:vAlign w:val="bottom"/>
+            <w:hideMark/>
+          </w:tcPr>
+          <w:p>
+            <w:pPr>
+              <w:spacing w:after="0" w:line="240" w:lineRule="auto"/>
+              <w:jc w:val="center"/>
+              <w:rPr>
+                <w:rFonts w:ascii="Calibri" w:eastAsia="Times New Roman" w:hAnsi="Calibri" w:cs="Times New Roman"/>
+                <w:color w:val="000000"/>
+              </w:rPr>
+            </w:pPr>
+            <w:r>
+              <w:rPr>
+                <w:rFonts w:ascii="Calibri" w:eastAsia="Times New Roman" w:hAnsi="Calibri" w:cs="Times New Roman"/>
+                <w:color w:val="000000"/>
+              </w:rPr>
+              <w:t>2</w:t>
+            </w:r>
+          </w:p>
+        </w:tc>
+        <w:tc>
+          <w:tcPr>
+            <w:tcW w:w="960" w:type="dxa"/>
+            <w:tcBorders>
+              <w:top w:val="nil"/>
+              <w:left w:val="nil"/>
+              <w:bottom w:val="nil"/>
+              <w:right w:val="nil"/>
+            </w:tcBorders>
+            <w:shd w:val="clear" w:color="auto" w:fill="auto"/>
+            <w:noWrap/>
+            <w:vAlign w:val="bottom"/>
+            <w:hideMark/>
+          </w:tcPr>
+          <w:p>
+            <w:pPr>
+              <w:spacing w:after="0" w:line="240" w:lineRule="auto"/>
+              <w:jc w:val="center"/>
+              <w:rPr>
+                <w:rFonts w:ascii="Calibri" w:eastAsia="Times New Roman" w:hAnsi="Calibri" w:cs="Times New Roman"/>
+                <w:color w:val="000000"/>
+              </w:rPr>
+            </w:pPr>
+            <w:r>
+              <w:rPr>
+                <w:rFonts w:ascii="Calibri" w:eastAsia="Times New Roman" w:hAnsi="Calibri" w:cs="Times New Roman"/>
+                <w:color w:val="000000"/>
+              </w:rPr>
+              <w:t>87</w:t>
+            </w:r>
+          </w:p>
+        </w:tc>
+        <w:tc>
+          <w:tcPr>
+            <w:tcW w:w="960" w:type="dxa"/>
+            <w:tcBorders>
+              <w:top w:val="nil"/>
+              <w:left w:val="nil"/>
+              <w:bottom w:val="nil"/>
+              <w:right w:val="nil"/>
+            </w:tcBorders>
+            <w:shd w:val="clear" w:color="auto" w:fill="auto"/>
+            <w:noWrap/>
+            <w:vAlign w:val="bottom"/>
+            <w:hideMark/>
+          </w:tcPr>
+          <w:p>
+            <w:pPr>
+              <w:spacing w:after="0" w:line="240" w:lineRule="auto"/>
+              <w:jc w:val="center"/>
+              <w:rPr>
+                <w:rFonts w:ascii="Calibri" w:eastAsia="Times New Roman" w:hAnsi="Calibri" w:cs="Times New Roman"/>
+                <w:color w:val="000000"/>
+              </w:rPr>
+            </w:pPr>
+            <w:r>
+              <w:rPr>
+                <w:rFonts w:ascii="Calibri" w:eastAsia="Times New Roman" w:hAnsi="Calibri" w:cs="Times New Roman"/>
+                <w:color w:val="000000"/>
+              </w:rPr>
+              <w:t>0.58</w:t>
+            </w:r>
+          </w:p>
+        </w:tc>
+      </w:tr>
+      <w:tr>
+        <w:trPr>
+          <w:trHeight w:val="300"/>
+        </w:trPr>
+        <w:tc>
+          <w:tcPr>
+            <w:tcW w:w="960" w:type="dxa"/>
+            <w:tcBorders>
+              <w:top w:val="nil"/>
+              <w:left w:val="nil"/>
+              <w:bottom w:val="nil"/>
+              <w:right w:val="nil"/>
+            </w:tcBorders>
+            <w:shd w:val="clear" w:color="auto" w:fill="auto"/>
+            <w:noWrap/>
+            <w:vAlign w:val="bottom"/>
+            <w:hideMark/>
+          </w:tcPr>
+          <w:p>
+            <w:pPr>
+              <w:spacing w:after="0" w:line="240" w:lineRule="auto"/>
+              <w:rPr>
+                <w:rFonts w:ascii="Calibri" w:eastAsia="Times New Roman" w:hAnsi="Calibri" w:cs="Times New Roman"/>
+                <w:color w:val="000000"/>
+              </w:rPr>
+            </w:pPr>
+          </w:p>
+        </w:tc>
+        <w:tc>
+          <w:tcPr>
+            <w:tcW w:w="960" w:type="dxa"/>
+            <w:tcBorders>
+              <w:top w:val="nil"/>
+              <w:left w:val="nil"/>
+              <w:bottom w:val="nil"/>
+              <w:right w:val="nil"/>
+            </w:tcBorders>
+            <w:shd w:val="clear" w:color="auto" w:fill="auto"/>
+            <w:noWrap/>
+            <w:vAlign w:val="bottom"/>
+            <w:hideMark/>
+          </w:tcPr>
+          <w:p>
+            <w:pPr>
+              <w:spacing w:after="0" w:line="240" w:lineRule="auto"/>
+              <w:rPr>
+                <w:rFonts w:ascii="Calibri" w:eastAsia="Times New Roman" w:hAnsi="Calibri" w:cs="Times New Roman"/>
+                <w:color w:val="000000"/>
+              </w:rPr>
+            </w:pPr>
+          </w:p>
+        </w:tc>
+        <w:tc>
+          <w:tcPr>
+            <w:tcW w:w="960" w:type="dxa"/>
+            <w:tcBorders>
+              <w:top w:val="nil"/>
+              <w:left w:val="nil"/>
+              <w:bottom w:val="nil"/>
+              <w:right w:val="nil"/>
+            </w:tcBorders>
+            <w:shd w:val="clear" w:color="auto" w:fill="auto"/>
+            <w:noWrap/>
+            <w:vAlign w:val="bottom"/>
+            <w:hideMark/>
+          </w:tcPr>
+          <w:p>
+            <w:pPr>
+              <w:spacing w:after="0" w:line="240" w:lineRule="auto"/>
+              <w:jc w:val="center"/>
+              <w:rPr>
+                <w:rFonts w:ascii="Calibri" w:eastAsia="Times New Roman" w:hAnsi="Calibri" w:cs="Times New Roman"/>
+                <w:color w:val="000000"/>
+              </w:rPr>
+            </w:pPr>
+            <w:r>
+              <w:rPr>
+                <w:rFonts w:ascii="Calibri" w:eastAsia="Times New Roman" w:hAnsi="Calibri" w:cs="Times New Roman"/>
+                <w:color w:val="000000"/>
+              </w:rPr>
+              <w:t>3</w:t>
+            </w:r>
+          </w:p>
+        </w:tc>
+        <w:tc>
+          <w:tcPr>
+            <w:tcW w:w="960" w:type="dxa"/>
+            <w:tcBorders>
+              <w:top w:val="nil"/>
+              <w:left w:val="nil"/>
+              <w:bottom w:val="nil"/>
+              <w:right w:val="nil"/>
+            </w:tcBorders>
+            <w:shd w:val="clear" w:color="auto" w:fill="auto"/>
+            <w:noWrap/>
+            <w:vAlign w:val="bottom"/>
+            <w:hideMark/>
+          </w:tcPr>
+          <w:p>
+            <w:pPr>
+              <w:spacing w:after="0" w:line="240" w:lineRule="auto"/>
+              <w:jc w:val="center"/>
+              <w:rPr>
+                <w:rFonts w:ascii="Calibri" w:eastAsia="Times New Roman" w:hAnsi="Calibri" w:cs="Times New Roman"/>
+                <w:color w:val="000000"/>
+              </w:rPr>
+            </w:pPr>
+            <w:r>
+              <w:rPr>
+                <w:rFonts w:ascii="Calibri" w:eastAsia="Times New Roman" w:hAnsi="Calibri" w:cs="Times New Roman"/>
+                <w:color w:val="000000"/>
+              </w:rPr>
+              <w:t>100</w:t>
+            </w:r>
+          </w:p>
+        </w:tc>
+        <w:tc>
+          <w:tcPr>
+            <w:tcW w:w="960" w:type="dxa"/>
+            <w:tcBorders>
+              <w:top w:val="nil"/>
+              <w:left w:val="nil"/>
+              <w:bottom w:val="nil"/>
+              <w:right w:val="nil"/>
+            </w:tcBorders>
+            <w:shd w:val="clear" w:color="auto" w:fill="auto"/>
+            <w:noWrap/>
+            <w:vAlign w:val="bottom"/>
+            <w:hideMark/>
+          </w:tcPr>
+          <w:p>
+            <w:pPr>
+              <w:spacing w:after="0" w:line="240" w:lineRule="auto"/>
+              <w:jc w:val="center"/>
+              <w:rPr>
+                <w:rFonts w:ascii="Calibri" w:eastAsia="Times New Roman" w:hAnsi="Calibri" w:cs="Times New Roman"/>
+                <w:color w:val="000000"/>
+              </w:rPr>
+            </w:pPr>
+            <w:r>
+              <w:rPr>
+                <w:rFonts w:ascii="Calibri" w:eastAsia="Times New Roman" w:hAnsi="Calibri" w:cs="Times New Roman"/>
+                <w:color w:val="000000"/>
+              </w:rPr>
+              <w:t>0.55</w:t>
+            </w:r>
+          </w:p>
+        </w:tc>
+      </w:tr>
+      <w:tr>
+        <w:trPr>
+          <w:trHeight w:val="300"/>
+        </w:trPr>
+        <w:tc>
+          <w:tcPr>
+            <w:tcW w:w="960" w:type="dxa"/>
+            <w:tcBorders>
+              <w:top w:val="nil"/>
+              <w:left w:val="nil"/>
+              <w:bottom w:val="nil"/>
+              <w:right w:val="nil"/>
+            </w:tcBorders>
+            <w:shd w:val="clear" w:color="auto" w:fill="auto"/>
+            <w:noWrap/>
+            <w:vAlign w:val="bottom"/>
+            <w:hideMark/>
+          </w:tcPr>
+          <w:p>
+            <w:pPr>
+              <w:spacing w:after="0" w:line="240" w:lineRule="auto"/>
+              <w:rPr>
+                <w:rFonts w:ascii="Calibri" w:eastAsia="Times New Roman" w:hAnsi="Calibri" w:cs="Times New Roman"/>
+                <w:color w:val="000000"/>
+              </w:rPr>
+            </w:pPr>
+          </w:p>
+        </w:tc>
+        <w:tc>
+          <w:tcPr>
+            <w:tcW w:w="960" w:type="dxa"/>
+            <w:tcBorders>
+              <w:top w:val="nil"/>
+              <w:left w:val="nil"/>
+              <w:bottom w:val="nil"/>
+              <w:right w:val="nil"/>
+            </w:tcBorders>
+            <w:shd w:val="clear" w:color="auto" w:fill="auto"/>
+            <w:noWrap/>
+            <w:vAlign w:val="bottom"/>
+            <w:hideMark/>
+          </w:tcPr>
+          <w:p>
+            <w:pPr>
+              <w:spacing w:after="0" w:line="240" w:lineRule="auto"/>
+              <w:rPr>
+                <w:rFonts w:ascii="Calibri" w:eastAsia="Times New Roman" w:hAnsi="Calibri" w:cs="Times New Roman"/>
+                <w:color w:val="000000"/>
+              </w:rPr>
+            </w:pPr>
+          </w:p>
+        </w:tc>
+        <w:tc>
+          <w:tcPr>
+            <w:tcW w:w="960" w:type="dxa"/>
+            <w:tcBorders>
+              <w:top w:val="nil"/>
+              <w:left w:val="nil"/>
+              <w:bottom w:val="nil"/>
+              <w:right w:val="nil"/>
+            </w:tcBorders>
+            <w:shd w:val="clear" w:color="auto" w:fill="auto"/>
+            <w:noWrap/>
+            <w:vAlign w:val="bottom"/>
+            <w:hideMark/>
+          </w:tcPr>
+          <w:p>
+            <w:pPr>
+              <w:spacing w:after="0" w:line="240" w:lineRule="auto"/>
+              <w:jc w:val="center"/>
+              <w:rPr>
+                <w:rFonts w:ascii="Calibri" w:eastAsia="Times New Roman" w:hAnsi="Calibri" w:cs="Times New Roman"/>
+                <w:color w:val="000000"/>
+              </w:rPr>
+            </w:pPr>
+            <w:r>
+              <w:rPr>
+                <w:rFonts w:ascii="Calibri" w:eastAsia="Times New Roman" w:hAnsi="Calibri" w:cs="Times New Roman"/>
+                <w:color w:val="000000"/>
+              </w:rPr>
+              <w:t>4</w:t>
+            </w:r>
+          </w:p>
+        </w:tc>
+        <w:tc>
+          <w:tcPr>
+            <w:tcW w:w="960" w:type="dxa"/>
+            <w:tcBorders>
+              <w:top w:val="nil"/>
+              <w:left w:val="nil"/>
+              <w:bottom w:val="nil"/>
+              <w:right w:val="nil"/>
+            </w:tcBorders>
+            <w:shd w:val="clear" w:color="auto" w:fill="auto"/>
+            <w:noWrap/>
+            <w:vAlign w:val="bottom"/>
+            <w:hideMark/>
+          </w:tcPr>
+          <w:p>
+            <w:pPr>
+              <w:spacing w:after="0" w:line="240" w:lineRule="auto"/>
+              <w:jc w:val="center"/>
+              <w:rPr>
+                <w:rFonts w:ascii="Calibri" w:eastAsia="Times New Roman" w:hAnsi="Calibri" w:cs="Times New Roman"/>
+                <w:color w:val="000000"/>
+              </w:rPr>
+            </w:pPr>
+            <w:r>
+              <w:rPr>
+                <w:rFonts w:ascii="Calibri" w:eastAsia="Times New Roman" w:hAnsi="Calibri" w:cs="Times New Roman"/>
+                <w:color w:val="000000"/>
+              </w:rPr>
+              <w:t>70</w:t>
+            </w:r>
+          </w:p>
+        </w:tc>
+        <w:tc>
+          <w:tcPr>
+            <w:tcW w:w="960" w:type="dxa"/>
+            <w:tcBorders>
+              <w:top w:val="nil"/>
+              <w:left w:val="nil"/>
+              <w:bottom w:val="nil"/>
+              <w:right w:val="nil"/>
+            </w:tcBorders>
+            <w:shd w:val="clear" w:color="auto" w:fill="auto"/>
+            <w:noWrap/>
+            <w:vAlign w:val="bottom"/>
+            <w:hideMark/>
+          </w:tcPr>
+          <w:p>
+            <w:pPr>
+              <w:spacing w:after="0" w:line="240" w:lineRule="auto"/>
+              <w:jc w:val="center"/>
+              <w:rPr>
+                <w:rFonts w:ascii="Calibri" w:eastAsia="Times New Roman" w:hAnsi="Calibri" w:cs="Times New Roman"/>
+                <w:color w:val="000000"/>
+              </w:rPr>
+            </w:pPr>
+            <w:r>
+              <w:rPr>
+                <w:rFonts w:ascii="Calibri" w:eastAsia="Times New Roman" w:hAnsi="Calibri" w:cs="Times New Roman"/>
+                <w:color w:val="000000"/>
+              </w:rPr>
+              <w:t>0.58</w:t>
+            </w:r>
+          </w:p>
+        </w:tc>
+      </w:tr>
+      <w:tr>
+        <w:trPr>
+          <w:trHeight w:val="300"/>
+        </w:trPr>
+        <w:tc>
+          <w:tcPr>
+            <w:tcW w:w="960" w:type="dxa"/>
+            <w:tcBorders>
+              <w:top w:val="nil"/>
+              <w:left w:val="nil"/>
+              <w:bottom w:val="nil"/>
+              <w:right w:val="nil"/>
+            </w:tcBorders>
+            <w:shd w:val="clear" w:color="auto" w:fill="auto"/>
+            <w:noWrap/>
+            <w:vAlign w:val="bottom"/>
+            <w:hideMark/>
+          </w:tcPr>
+          <w:p>
+            <w:pPr>
+              <w:spacing w:after="0" w:line="240" w:lineRule="auto"/>
+              <w:rPr>
+                <w:rFonts w:ascii="Calibri" w:eastAsia="Times New Roman" w:hAnsi="Calibri" w:cs="Times New Roman"/>
+                <w:color w:val="000000"/>
+              </w:rPr>
+            </w:pPr>
+          </w:p>
+        </w:tc>
+        <w:tc>
+          <w:tcPr>
+            <w:tcW w:w="960" w:type="dxa"/>
+            <w:tcBorders>
+              <w:top w:val="nil"/>
+              <w:left w:val="nil"/>
+              <w:bottom w:val="nil"/>
+              <w:right w:val="nil"/>
+            </w:tcBorders>
+            <w:shd w:val="clear" w:color="auto" w:fill="auto"/>
+            <w:noWrap/>
+            <w:vAlign w:val="bottom"/>
+            <w:hideMark/>
+          </w:tcPr>
+          <w:p>
+            <w:pPr>
+              <w:spacing w:after="0" w:line="240" w:lineRule="auto"/>
+              <w:rPr>
+                <w:rFonts w:ascii="Calibri" w:eastAsia="Times New Roman" w:hAnsi="Calibri" w:cs="Times New Roman"/>
+                <w:color w:val="000000"/>
+              </w:rPr>
+            </w:pPr>
+            <w:r>
+              <w:rPr>
+                <w:rFonts w:ascii="Calibri" w:eastAsia="Times New Roman" w:hAnsi="Calibri" w:cs="Times New Roman"/>
+                <w:color w:val="000000"/>
+              </w:rPr>
+              <w:t>Eco</w:t>
+            </w:r>
+          </w:p>
+        </w:tc>
+        <w:tc>
+          <w:tcPr>
+            <w:tcW w:w="960" w:type="dxa"/>
+            <w:tcBorders>
+              <w:top w:val="nil"/>
+              <w:left w:val="nil"/>
+              <w:bottom w:val="nil"/>
+              <w:right w:val="nil"/>
+            </w:tcBorders>
+            <w:shd w:val="clear" w:color="auto" w:fill="auto"/>
+            <w:noWrap/>
+            <w:vAlign w:val="bottom"/>
+            <w:hideMark/>
+          </w:tcPr>
+          <w:p>
+            <w:pPr>
+              <w:spacing w:after="0" w:line="240" w:lineRule="auto"/>
+              <w:jc w:val="center"/>
+              <w:rPr>
+                <w:rFonts w:ascii="Calibri" w:eastAsia="Times New Roman" w:hAnsi="Calibri" w:cs="Times New Roman"/>
+                <w:color w:val="000000"/>
+              </w:rPr>
+            </w:pPr>
+            <w:r>
+              <w:rPr>
+                <w:rFonts w:ascii="Calibri" w:eastAsia="Times New Roman" w:hAnsi="Calibri" w:cs="Times New Roman"/>
+                <w:color w:val="000000"/>
+              </w:rPr>
+              <w:t>1</w:t>
+            </w:r>
+          </w:p>
+        </w:tc>
+        <w:tc>
+          <w:tcPr>
+            <w:tcW w:w="960" w:type="dxa"/>
+            <w:tcBorders>
+              <w:top w:val="nil"/>
+              <w:left w:val="nil"/>
+              <w:bottom w:val="nil"/>
+              <w:right w:val="nil"/>
+            </w:tcBorders>
+            <w:shd w:val="clear" w:color="auto" w:fill="auto"/>
+            <w:noWrap/>
+            <w:vAlign w:val="bottom"/>
+            <w:hideMark/>
+          </w:tcPr>
+          <w:p>
+            <w:pPr>
+              <w:spacing w:after="0" w:line="240" w:lineRule="auto"/>
+              <w:jc w:val="center"/>
+              <w:rPr>
+                <w:rFonts w:ascii="Calibri" w:eastAsia="Times New Roman" w:hAnsi="Calibri" w:cs="Times New Roman"/>
+                <w:color w:val="000000"/>
+              </w:rPr>
+            </w:pPr>
+            <w:r>
+              <w:rPr>
+                <w:rFonts w:ascii="Calibri" w:eastAsia="Times New Roman" w:hAnsi="Calibri" w:cs="Times New Roman"/>
+                <w:color w:val="000000"/>
+              </w:rPr>
+              <w:t>100</w:t>
+            </w:r>
+          </w:p>
+        </w:tc>
+        <w:tc>
+          <w:tcPr>
+            <w:tcW w:w="960" w:type="dxa"/>
+            <w:tcBorders>
+              <w:top w:val="nil"/>
+              <w:left w:val="nil"/>
+              <w:bottom w:val="nil"/>
+              <w:right w:val="nil"/>
+            </w:tcBorders>
+            <w:shd w:val="clear" w:color="auto" w:fill="auto"/>
+            <w:noWrap/>
+            <w:vAlign w:val="bottom"/>
+            <w:hideMark/>
+          </w:tcPr>
+          <w:p>
+            <w:pPr>
+              <w:spacing w:after="0" w:line="240" w:lineRule="auto"/>
+              <w:jc w:val="center"/>
+              <w:rPr>
+                <w:rFonts w:ascii="Calibri" w:eastAsia="Times New Roman" w:hAnsi="Calibri" w:cs="Times New Roman"/>
+                <w:color w:val="000000"/>
+              </w:rPr>
+            </w:pPr>
+            <w:r>
+              <w:rPr>
+                <w:rFonts w:ascii="Calibri" w:eastAsia="Times New Roman" w:hAnsi="Calibri" w:cs="Times New Roman"/>
+                <w:color w:val="000000"/>
+              </w:rPr>
+              <w:t>1</w:t>
+            </w:r>
+          </w:p>
+        </w:tc>
+      </w:tr>
+      <w:tr>
+        <w:trPr>
+          <w:trHeight w:val="300"/>
+        </w:trPr>
+        <w:tc>
+          <w:tcPr>
+            <w:tcW w:w="960" w:type="dxa"/>
+            <w:tcBorders>
+              <w:top w:val="nil"/>
+              <w:left w:val="nil"/>
+              <w:bottom w:val="nil"/>
+              <w:right w:val="nil"/>
+            </w:tcBorders>
+            <w:shd w:val="clear" w:color="auto" w:fill="auto"/>
+            <w:noWrap/>
+            <w:vAlign w:val="bottom"/>
+            <w:hideMark/>
+          </w:tcPr>
+          <w:p>
+            <w:pPr>
+              <w:spacing w:after="0" w:line="240" w:lineRule="auto"/>
+              <w:rPr>
+                <w:rFonts w:ascii="Calibri" w:eastAsia="Times New Roman" w:hAnsi="Calibri" w:cs="Times New Roman"/>
+                <w:color w:val="000000"/>
+              </w:rPr>
+            </w:pPr>
+          </w:p>
+        </w:tc>
+        <w:tc>
+          <w:tcPr>
+            <w:tcW w:w="960" w:type="dxa"/>
+            <w:tcBorders>
+              <w:top w:val="nil"/>
+              <w:left w:val="nil"/>
+              <w:bottom w:val="nil"/>
+              <w:right w:val="nil"/>
+            </w:tcBorders>
+            <w:shd w:val="clear" w:color="auto" w:fill="auto"/>
+            <w:noWrap/>
+            <w:vAlign w:val="bottom"/>
+            <w:hideMark/>
+          </w:tcPr>
+          <w:p>
+            <w:pPr>
+              <w:spacing w:after="0" w:line="240" w:lineRule="auto"/>
+              <w:rPr>
+                <w:rFonts w:ascii="Calibri" w:eastAsia="Times New Roman" w:hAnsi="Calibri" w:cs="Times New Roman"/>
+                <w:color w:val="000000"/>
+              </w:rPr>
+            </w:pPr>
+          </w:p>
+        </w:tc>
+        <w:tc>
+          <w:tcPr>
+            <w:tcW w:w="960" w:type="dxa"/>
+            <w:tcBorders>
+              <w:top w:val="nil"/>
+              <w:left w:val="nil"/>
+              <w:bottom w:val="nil"/>
+              <w:right w:val="nil"/>
+            </w:tcBorders>
+            <w:shd w:val="clear" w:color="auto" w:fill="auto"/>
+            <w:noWrap/>
+            <w:vAlign w:val="bottom"/>
+            <w:hideMark/>
+          </w:tcPr>
+          <w:p>
+            <w:pPr>
+              <w:spacing w:after="0" w:line="240" w:lineRule="auto"/>
+              <w:jc w:val="center"/>
+              <w:rPr>
+                <w:rFonts w:ascii="Calibri" w:eastAsia="Times New Roman" w:hAnsi="Calibri" w:cs="Times New Roman"/>
+                <w:color w:val="000000"/>
+              </w:rPr>
+            </w:pPr>
+            <w:r>
+              <w:rPr>
+                <w:rFonts w:ascii="Calibri" w:eastAsia="Times New Roman" w:hAnsi="Calibri" w:cs="Times New Roman"/>
+                <w:color w:val="000000"/>
+              </w:rPr>
+              <w:t>2</w:t>
+            </w:r>
+          </w:p>
+        </w:tc>
+        <w:tc>
+          <w:tcPr>
+            <w:tcW w:w="960" w:type="dxa"/>
+            <w:tcBorders>
+              <w:top w:val="nil"/>
+              <w:left w:val="nil"/>
+              <w:bottom w:val="nil"/>
+              <w:right w:val="nil"/>
+            </w:tcBorders>
+            <w:shd w:val="clear" w:color="auto" w:fill="auto"/>
+            <w:noWrap/>
+            <w:vAlign w:val="bottom"/>
+            <w:hideMark/>
+          </w:tcPr>
+          <w:p>
+            <w:pPr>
+              <w:spacing w:after="0" w:line="240" w:lineRule="auto"/>
+              <w:jc w:val="center"/>
+              <w:rPr>
+                <w:rFonts w:ascii="Calibri" w:eastAsia="Times New Roman" w:hAnsi="Calibri" w:cs="Times New Roman"/>
+                <w:color w:val="000000"/>
+              </w:rPr>
+            </w:pPr>
+            <w:r>
+              <w:rPr>
+                <w:rFonts w:ascii="Calibri" w:eastAsia="Times New Roman" w:hAnsi="Calibri" w:cs="Times New Roman"/>
+                <w:color w:val="000000"/>
+              </w:rPr>
+              <w:t>100</w:t>
+            </w:r>
+          </w:p>
+        </w:tc>
+        <w:tc>
+          <w:tcPr>
+            <w:tcW w:w="960" w:type="dxa"/>
+            <w:tcBorders>
+              <w:top w:val="nil"/>
+              <w:left w:val="nil"/>
+              <w:bottom w:val="nil"/>
+              <w:right w:val="nil"/>
+            </w:tcBorders>
+            <w:shd w:val="clear" w:color="auto" w:fill="auto"/>
+            <w:noWrap/>
+            <w:vAlign w:val="bottom"/>
+            <w:hideMark/>
+          </w:tcPr>
+          <w:p>
+            <w:pPr>
+              <w:spacing w:after="0" w:line="240" w:lineRule="auto"/>
+              <w:jc w:val="center"/>
+              <w:rPr>
+                <w:rFonts w:ascii="Calibri" w:eastAsia="Times New Roman" w:hAnsi="Calibri" w:cs="Times New Roman"/>
+                <w:color w:val="000000"/>
+              </w:rPr>
+            </w:pPr>
+            <w:r>
+              <w:rPr>
+                <w:rFonts w:ascii="Calibri" w:eastAsia="Times New Roman" w:hAnsi="Calibri" w:cs="Times New Roman"/>
+                <w:color w:val="000000"/>
+              </w:rPr>
+              <w:t>-1</w:t>
+            </w:r>
+          </w:p>
+        </w:tc>
+      </w:tr>
+      <w:tr>
+        <w:trPr>
+          <w:trHeight w:val="300"/>
+        </w:trPr>
+        <w:tc>
+          <w:tcPr>
+            <w:tcW w:w="960" w:type="dxa"/>
+            <w:tcBorders>
+              <w:top w:val="nil"/>
+              <w:left w:val="nil"/>
+              <w:bottom w:val="nil"/>
+              <w:right w:val="nil"/>
+            </w:tcBorders>
+            <w:shd w:val="clear" w:color="auto" w:fill="auto"/>
+            <w:noWrap/>
+            <w:vAlign w:val="bottom"/>
+            <w:hideMark/>
+          </w:tcPr>
+          <w:p>
+            <w:pPr>
+              <w:spacing w:after="0" w:line="240" w:lineRule="auto"/>
+              <w:rPr>
+                <w:rFonts w:ascii="Calibri" w:eastAsia="Times New Roman" w:hAnsi="Calibri" w:cs="Times New Roman"/>
+                <w:color w:val="000000"/>
+              </w:rPr>
+            </w:pPr>
+          </w:p>
+        </w:tc>
+        <w:tc>
+          <w:tcPr>
+            <w:tcW w:w="960" w:type="dxa"/>
+            <w:tcBorders>
+              <w:top w:val="nil"/>
+              <w:left w:val="nil"/>
+              <w:bottom w:val="nil"/>
+              <w:right w:val="nil"/>
+            </w:tcBorders>
+            <w:shd w:val="clear" w:color="auto" w:fill="auto"/>
+            <w:noWrap/>
+            <w:vAlign w:val="bottom"/>
+            <w:hideMark/>
+          </w:tcPr>
+          <w:p>
+            <w:pPr>
+              <w:spacing w:after="0" w:line="240" w:lineRule="auto"/>
+              <w:rPr>
+                <w:rFonts w:ascii="Calibri" w:eastAsia="Times New Roman" w:hAnsi="Calibri" w:cs="Times New Roman"/>
+                <w:color w:val="000000"/>
+              </w:rPr>
+            </w:pPr>
+          </w:p>
+        </w:tc>
+        <w:tc>
+          <w:tcPr>
+            <w:tcW w:w="960" w:type="dxa"/>
+            <w:tcBorders>
+              <w:top w:val="nil"/>
+              <w:left w:val="nil"/>
+              <w:bottom w:val="nil"/>
+              <w:right w:val="nil"/>
+            </w:tcBorders>
+            <w:shd w:val="clear" w:color="auto" w:fill="auto"/>
+            <w:noWrap/>
+            <w:vAlign w:val="bottom"/>
+            <w:hideMark/>
+          </w:tcPr>
+          <w:p>
+            <w:pPr>
+              <w:spacing w:after="0" w:line="240" w:lineRule="auto"/>
+              <w:jc w:val="center"/>
+              <w:rPr>
+                <w:rFonts w:ascii="Calibri" w:eastAsia="Times New Roman" w:hAnsi="Calibri" w:cs="Times New Roman"/>
+                <w:color w:val="000000"/>
+              </w:rPr>
+            </w:pPr>
+            <w:r>
+              <w:rPr>
+                <w:rFonts w:ascii="Calibri" w:eastAsia="Times New Roman" w:hAnsi="Calibri" w:cs="Times New Roman"/>
+                <w:color w:val="000000"/>
+              </w:rPr>
+              <w:t>3</w:t>
+            </w:r>
+          </w:p>
+        </w:tc>
+        <w:tc>
+          <w:tcPr>
+            <w:tcW w:w="960" w:type="dxa"/>
+            <w:tcBorders>
+              <w:top w:val="nil"/>
+              <w:left w:val="nil"/>
+              <w:bottom w:val="nil"/>
+              <w:right w:val="nil"/>
+            </w:tcBorders>
+            <w:shd w:val="clear" w:color="auto" w:fill="auto"/>
+            <w:noWrap/>
+            <w:vAlign w:val="bottom"/>
+            <w:hideMark/>
+          </w:tcPr>
+          <w:p>
+            <w:pPr>
+              <w:spacing w:after="0" w:line="240" w:lineRule="auto"/>
+              <w:jc w:val="center"/>
+              <w:rPr>
+                <w:rFonts w:ascii="Calibri" w:eastAsia="Times New Roman" w:hAnsi="Calibri" w:cs="Times New Roman"/>
+                <w:color w:val="000000"/>
+              </w:rPr>
+            </w:pPr>
+            <w:r>
+              <w:rPr>
+                <w:rFonts w:ascii="Calibri" w:eastAsia="Times New Roman" w:hAnsi="Calibri" w:cs="Times New Roman"/>
+                <w:color w:val="000000"/>
+              </w:rPr>
+              <w:t>100</w:t>
+            </w:r>
+          </w:p>
+        </w:tc>
+        <w:tc>
+          <w:tcPr>
+            <w:tcW w:w="960" w:type="dxa"/>
+            <w:tcBorders>
+              <w:top w:val="nil"/>
+              <w:left w:val="nil"/>
+              <w:bottom w:val="nil"/>
+              <w:right w:val="nil"/>
+            </w:tcBorders>
+            <w:shd w:val="clear" w:color="auto" w:fill="auto"/>
+            <w:noWrap/>
+            <w:vAlign w:val="bottom"/>
+            <w:hideMark/>
+          </w:tcPr>
+          <w:p>
+            <w:pPr>
+              <w:spacing w:after="0" w:line="240" w:lineRule="auto"/>
+              <w:jc w:val="center"/>
+              <w:rPr>
+                <w:rFonts w:ascii="Calibri" w:eastAsia="Times New Roman" w:hAnsi="Calibri" w:cs="Times New Roman"/>
+                <w:color w:val="000000"/>
+              </w:rPr>
+            </w:pPr>
+            <w:r>
+              <w:rPr>
+                <w:rFonts w:ascii="Calibri" w:eastAsia="Times New Roman" w:hAnsi="Calibri" w:cs="Times New Roman"/>
+                <w:color w:val="000000"/>
+              </w:rPr>
+              <w:t>1</w:t>
+            </w:r>
+          </w:p>
+        </w:tc>
+      </w:tr>
+      <w:tr>
+        <w:trPr>
+          <w:trHeight w:val="300"/>
+        </w:trPr>
+        <w:tc>
+          <w:tcPr>
+            <w:tcW w:w="960" w:type="dxa"/>
+            <w:tcBorders>
+              <w:top w:val="nil"/>
+              <w:left w:val="nil"/>
+              <w:bottom w:val="nil"/>
+              <w:right w:val="nil"/>
+            </w:tcBorders>
+            <w:shd w:val="clear" w:color="auto" w:fill="auto"/>
+            <w:noWrap/>
+            <w:vAlign w:val="bottom"/>
+            <w:hideMark/>
+          </w:tcPr>
+          <w:p>
+            <w:pPr>
+              <w:spacing w:after="0" w:line="240" w:lineRule="auto"/>
+              <w:rPr>
+                <w:rFonts w:ascii="Calibri" w:eastAsia="Times New Roman" w:hAnsi="Calibri" w:cs="Times New Roman"/>
+                <w:color w:val="000000"/>
+              </w:rPr>
+            </w:pPr>
+          </w:p>
+        </w:tc>
+        <w:tc>
+          <w:tcPr>
+            <w:tcW w:w="960" w:type="dxa"/>
+            <w:tcBorders>
+              <w:top w:val="nil"/>
+              <w:left w:val="nil"/>
+              <w:bottom w:val="nil"/>
+              <w:right w:val="nil"/>
+            </w:tcBorders>
+            <w:shd w:val="clear" w:color="auto" w:fill="auto"/>
+            <w:noWrap/>
+            <w:vAlign w:val="bottom"/>
+            <w:hideMark/>
+          </w:tcPr>
+          <w:p>
+            <w:pPr>
+              <w:spacing w:after="0" w:line="240" w:lineRule="auto"/>
+              <w:rPr>
+                <w:rFonts w:ascii="Calibri" w:eastAsia="Times New Roman" w:hAnsi="Calibri" w:cs="Times New Roman"/>
+                <w:color w:val="000000"/>
+              </w:rPr>
+            </w:pPr>
+          </w:p>
+        </w:tc>
+        <w:tc>
+          <w:tcPr>
+            <w:tcW w:w="960" w:type="dxa"/>
+            <w:tcBorders>
+              <w:top w:val="nil"/>
+              <w:left w:val="nil"/>
+              <w:bottom w:val="nil"/>
+              <w:right w:val="nil"/>
+            </w:tcBorders>
+            <w:shd w:val="clear" w:color="auto" w:fill="auto"/>
+            <w:noWrap/>
+            <w:vAlign w:val="bottom"/>
+            <w:hideMark/>
+          </w:tcPr>
+          <w:p>
+            <w:pPr>
+              <w:spacing w:after="0" w:line="240" w:lineRule="auto"/>
+              <w:jc w:val="center"/>
+              <w:rPr>
+                <w:rFonts w:ascii="Calibri" w:eastAsia="Times New Roman" w:hAnsi="Calibri" w:cs="Times New Roman"/>
+                <w:color w:val="000000"/>
+              </w:rPr>
+            </w:pPr>
+            <w:r>
+              <w:rPr>
+                <w:rFonts w:ascii="Calibri" w:eastAsia="Times New Roman" w:hAnsi="Calibri" w:cs="Times New Roman"/>
+                <w:color w:val="000000"/>
+              </w:rPr>
+              <w:t>4</w:t>
+            </w:r>
+          </w:p>
+        </w:tc>
+        <w:tc>
+          <w:tcPr>
+            <w:tcW w:w="960" w:type="dxa"/>
+            <w:tcBorders>
+              <w:top w:val="nil"/>
+              <w:left w:val="nil"/>
+              <w:bottom w:val="nil"/>
+              <w:right w:val="nil"/>
+            </w:tcBorders>
+            <w:shd w:val="clear" w:color="auto" w:fill="auto"/>
+            <w:noWrap/>
+            <w:vAlign w:val="bottom"/>
+            <w:hideMark/>
+          </w:tcPr>
+          <w:p>
+            <w:pPr>
+              <w:spacing w:after="0" w:line="240" w:lineRule="auto"/>
+              <w:jc w:val="center"/>
+              <w:rPr>
+                <w:rFonts w:ascii="Calibri" w:eastAsia="Times New Roman" w:hAnsi="Calibri" w:cs="Times New Roman"/>
+                <w:color w:val="000000"/>
+              </w:rPr>
+            </w:pPr>
+            <w:r>
+              <w:rPr>
+                <w:rFonts w:ascii="Calibri" w:eastAsia="Times New Roman" w:hAnsi="Calibri" w:cs="Times New Roman"/>
+                <w:color w:val="000000"/>
+              </w:rPr>
+              <w:t>100</w:t>
+            </w:r>
+          </w:p>
+        </w:tc>
+        <w:tc>
+          <w:tcPr>
+            <w:tcW w:w="960" w:type="dxa"/>
+            <w:tcBorders>
+              <w:top w:val="nil"/>
+              <w:left w:val="nil"/>
+              <w:bottom w:val="nil"/>
+              <w:right w:val="nil"/>
+            </w:tcBorders>
+            <w:shd w:val="clear" w:color="auto" w:fill="auto"/>
+            <w:noWrap/>
+            <w:vAlign w:val="bottom"/>
+            <w:hideMark/>
+          </w:tcPr>
+          <w:p>
+            <w:pPr>
+              <w:spacing w:after="0" w:line="240" w:lineRule="auto"/>
+              <w:jc w:val="center"/>
+              <w:rPr>
+                <w:rFonts w:ascii="Calibri" w:eastAsia="Times New Roman" w:hAnsi="Calibri" w:cs="Times New Roman"/>
+                <w:color w:val="000000"/>
+              </w:rPr>
+            </w:pPr>
+            <w:r>
+              <w:rPr>
+                <w:rFonts w:ascii="Calibri" w:eastAsia="Times New Roman" w:hAnsi="Calibri" w:cs="Times New Roman"/>
+                <w:color w:val="000000"/>
+              </w:rPr>
+              <w:t>1</w:t>
+            </w:r>
+          </w:p>
+        </w:tc>
+      </w:tr>
+    </w:tbl>
     <w:p/>
     <w:p>
       <w:pPr>
@@ -5963,6 +7412,7 @@
     </w:p>
     <w:p>
       <w:r>
+        <w:lastRenderedPageBreak/>
         <w:t xml:space="preserve">Clean water reference – more pick up = less in environment </w:t>
       </w:r>
       <w:r>

</xml_diff>

<commit_message>
fixed dply issue in Tourism goal trend calculations and updated documentation of OHI tourism
</commit_message>
<xml_diff>
--- a/prep/documentation.docx
+++ b/prep/documentation.docx
@@ -4959,6 +4959,525 @@
         <w:t xml:space="preserve">Working group participants have identified several areas to improve to increase preservation of social and cultural values and the natural environment. These include increased tourism education programs and a proportion of the tax revenues generated from the tourism industry allocated to community and environmental preservation.  </w:t>
       </w:r>
     </w:p>
+    <w:tbl>
+      <w:tblPr>
+        <w:tblW w:w="2880" w:type="dxa"/>
+        <w:tblInd w:w="93" w:type="dxa"/>
+        <w:tblLook w:val="04A0" w:firstRow="1" w:lastRow="0" w:firstColumn="1" w:lastColumn="0" w:noHBand="0" w:noVBand="1"/>
+      </w:tblPr>
+      <w:tblGrid>
+        <w:gridCol w:w="960"/>
+        <w:gridCol w:w="960"/>
+        <w:gridCol w:w="960"/>
+      </w:tblGrid>
+      <w:tr>
+        <w:trPr>
+          <w:trHeight w:val="300"/>
+        </w:trPr>
+        <w:tc>
+          <w:tcPr>
+            <w:tcW w:w="960" w:type="dxa"/>
+            <w:tcBorders>
+              <w:top w:val="single" w:sz="4" w:space="0" w:color="auto"/>
+              <w:left w:val="nil"/>
+              <w:bottom w:val="single" w:sz="4" w:space="0" w:color="auto"/>
+              <w:right w:val="nil"/>
+            </w:tcBorders>
+            <w:shd w:val="clear" w:color="auto" w:fill="auto"/>
+            <w:noWrap/>
+            <w:vAlign w:val="bottom"/>
+            <w:hideMark/>
+          </w:tcPr>
+          <w:p>
+            <w:pPr>
+              <w:spacing w:after="0" w:line="240" w:lineRule="auto"/>
+              <w:jc w:val="center"/>
+              <w:rPr>
+                <w:rFonts w:ascii="Calibri" w:eastAsia="Times New Roman" w:hAnsi="Calibri" w:cs="Times New Roman"/>
+                <w:color w:val="000000"/>
+              </w:rPr>
+            </w:pPr>
+            <w:r>
+              <w:rPr>
+                <w:rFonts w:ascii="Calibri" w:eastAsia="Times New Roman" w:hAnsi="Calibri" w:cs="Times New Roman"/>
+                <w:color w:val="000000"/>
+              </w:rPr>
+              <w:t>Region</w:t>
+            </w:r>
+          </w:p>
+        </w:tc>
+        <w:tc>
+          <w:tcPr>
+            <w:tcW w:w="960" w:type="dxa"/>
+            <w:tcBorders>
+              <w:top w:val="single" w:sz="4" w:space="0" w:color="auto"/>
+              <w:left w:val="nil"/>
+              <w:bottom w:val="single" w:sz="4" w:space="0" w:color="auto"/>
+              <w:right w:val="nil"/>
+            </w:tcBorders>
+            <w:shd w:val="clear" w:color="auto" w:fill="auto"/>
+            <w:noWrap/>
+            <w:vAlign w:val="bottom"/>
+            <w:hideMark/>
+          </w:tcPr>
+          <w:p>
+            <w:pPr>
+              <w:spacing w:after="0" w:line="240" w:lineRule="auto"/>
+              <w:jc w:val="center"/>
+              <w:rPr>
+                <w:rFonts w:ascii="Calibri" w:eastAsia="Times New Roman" w:hAnsi="Calibri" w:cs="Times New Roman"/>
+                <w:color w:val="000000"/>
+              </w:rPr>
+            </w:pPr>
+            <w:r>
+              <w:rPr>
+                <w:rFonts w:ascii="Calibri" w:eastAsia="Times New Roman" w:hAnsi="Calibri" w:cs="Times New Roman"/>
+                <w:color w:val="000000"/>
+              </w:rPr>
+              <w:t>Score</w:t>
+            </w:r>
+          </w:p>
+        </w:tc>
+        <w:tc>
+          <w:tcPr>
+            <w:tcW w:w="960" w:type="dxa"/>
+            <w:tcBorders>
+              <w:top w:val="single" w:sz="4" w:space="0" w:color="auto"/>
+              <w:left w:val="nil"/>
+              <w:bottom w:val="single" w:sz="4" w:space="0" w:color="auto"/>
+              <w:right w:val="nil"/>
+            </w:tcBorders>
+            <w:shd w:val="clear" w:color="auto" w:fill="auto"/>
+            <w:noWrap/>
+            <w:vAlign w:val="bottom"/>
+            <w:hideMark/>
+          </w:tcPr>
+          <w:p>
+            <w:pPr>
+              <w:spacing w:after="0" w:line="240" w:lineRule="auto"/>
+              <w:jc w:val="center"/>
+              <w:rPr>
+                <w:rFonts w:ascii="Calibri" w:eastAsia="Times New Roman" w:hAnsi="Calibri" w:cs="Times New Roman"/>
+                <w:color w:val="000000"/>
+              </w:rPr>
+            </w:pPr>
+            <w:r>
+              <w:rPr>
+                <w:rFonts w:ascii="Calibri" w:eastAsia="Times New Roman" w:hAnsi="Calibri" w:cs="Times New Roman"/>
+                <w:color w:val="000000"/>
+              </w:rPr>
+              <w:t>Trend</w:t>
+            </w:r>
+          </w:p>
+        </w:tc>
+      </w:tr>
+      <w:tr>
+        <w:trPr>
+          <w:trHeight w:val="300"/>
+        </w:trPr>
+        <w:tc>
+          <w:tcPr>
+            <w:tcW w:w="960" w:type="dxa"/>
+            <w:tcBorders>
+              <w:top w:val="single" w:sz="4" w:space="0" w:color="auto"/>
+              <w:left w:val="nil"/>
+              <w:bottom w:val="nil"/>
+              <w:right w:val="nil"/>
+            </w:tcBorders>
+            <w:shd w:val="clear" w:color="auto" w:fill="auto"/>
+            <w:noWrap/>
+            <w:vAlign w:val="bottom"/>
+            <w:hideMark/>
+          </w:tcPr>
+          <w:p>
+            <w:pPr>
+              <w:spacing w:after="0" w:line="240" w:lineRule="auto"/>
+              <w:jc w:val="center"/>
+              <w:rPr>
+                <w:rFonts w:ascii="Calibri" w:eastAsia="Times New Roman" w:hAnsi="Calibri" w:cs="Times New Roman"/>
+                <w:color w:val="000000"/>
+              </w:rPr>
+            </w:pPr>
+            <w:r>
+              <w:rPr>
+                <w:rFonts w:ascii="Calibri" w:eastAsia="Times New Roman" w:hAnsi="Calibri" w:cs="Times New Roman"/>
+                <w:color w:val="000000"/>
+              </w:rPr>
+              <w:t>1</w:t>
+            </w:r>
+          </w:p>
+        </w:tc>
+        <w:tc>
+          <w:tcPr>
+            <w:tcW w:w="960" w:type="dxa"/>
+            <w:tcBorders>
+              <w:top w:val="single" w:sz="4" w:space="0" w:color="auto"/>
+              <w:left w:val="nil"/>
+              <w:bottom w:val="nil"/>
+              <w:right w:val="nil"/>
+            </w:tcBorders>
+            <w:shd w:val="clear" w:color="auto" w:fill="auto"/>
+            <w:noWrap/>
+            <w:vAlign w:val="bottom"/>
+            <w:hideMark/>
+          </w:tcPr>
+          <w:p>
+            <w:pPr>
+              <w:spacing w:after="0" w:line="240" w:lineRule="auto"/>
+              <w:jc w:val="center"/>
+              <w:rPr>
+                <w:rFonts w:ascii="Calibri" w:eastAsia="Times New Roman" w:hAnsi="Calibri" w:cs="Times New Roman"/>
+                <w:color w:val="000000"/>
+              </w:rPr>
+            </w:pPr>
+            <w:r>
+              <w:rPr>
+                <w:rFonts w:ascii="Calibri" w:eastAsia="Times New Roman" w:hAnsi="Calibri" w:cs="Times New Roman"/>
+                <w:color w:val="000000"/>
+              </w:rPr>
+              <w:t>62.5</w:t>
+            </w:r>
+          </w:p>
+        </w:tc>
+        <w:tc>
+          <w:tcPr>
+            <w:tcW w:w="960" w:type="dxa"/>
+            <w:tcBorders>
+              <w:top w:val="single" w:sz="4" w:space="0" w:color="auto"/>
+              <w:left w:val="nil"/>
+              <w:bottom w:val="nil"/>
+              <w:right w:val="nil"/>
+            </w:tcBorders>
+            <w:shd w:val="clear" w:color="auto" w:fill="auto"/>
+            <w:noWrap/>
+            <w:vAlign w:val="bottom"/>
+            <w:hideMark/>
+          </w:tcPr>
+          <w:p>
+            <w:pPr>
+              <w:spacing w:after="0" w:line="240" w:lineRule="auto"/>
+              <w:jc w:val="center"/>
+              <w:rPr>
+                <w:rFonts w:ascii="Calibri" w:eastAsia="Times New Roman" w:hAnsi="Calibri" w:cs="Times New Roman"/>
+                <w:color w:val="000000"/>
+              </w:rPr>
+            </w:pPr>
+            <w:r>
+              <w:rPr>
+                <w:rFonts w:ascii="Calibri" w:eastAsia="Times New Roman" w:hAnsi="Calibri" w:cs="Times New Roman"/>
+                <w:color w:val="000000"/>
+              </w:rPr>
+              <w:t>-0.29</w:t>
+            </w:r>
+          </w:p>
+        </w:tc>
+      </w:tr>
+      <w:tr>
+        <w:trPr>
+          <w:trHeight w:val="300"/>
+        </w:trPr>
+        <w:tc>
+          <w:tcPr>
+            <w:tcW w:w="960" w:type="dxa"/>
+            <w:tcBorders>
+              <w:top w:val="nil"/>
+              <w:left w:val="nil"/>
+              <w:bottom w:val="nil"/>
+              <w:right w:val="nil"/>
+            </w:tcBorders>
+            <w:shd w:val="clear" w:color="auto" w:fill="auto"/>
+            <w:noWrap/>
+            <w:vAlign w:val="bottom"/>
+            <w:hideMark/>
+          </w:tcPr>
+          <w:p>
+            <w:pPr>
+              <w:spacing w:after="0" w:line="240" w:lineRule="auto"/>
+              <w:jc w:val="center"/>
+              <w:rPr>
+                <w:rFonts w:ascii="Calibri" w:eastAsia="Times New Roman" w:hAnsi="Calibri" w:cs="Times New Roman"/>
+                <w:color w:val="000000"/>
+              </w:rPr>
+            </w:pPr>
+            <w:r>
+              <w:rPr>
+                <w:rFonts w:ascii="Calibri" w:eastAsia="Times New Roman" w:hAnsi="Calibri" w:cs="Times New Roman"/>
+                <w:color w:val="000000"/>
+              </w:rPr>
+              <w:t>2</w:t>
+            </w:r>
+          </w:p>
+        </w:tc>
+        <w:tc>
+          <w:tcPr>
+            <w:tcW w:w="960" w:type="dxa"/>
+            <w:tcBorders>
+              <w:top w:val="nil"/>
+              <w:left w:val="nil"/>
+              <w:bottom w:val="nil"/>
+              <w:right w:val="nil"/>
+            </w:tcBorders>
+            <w:shd w:val="clear" w:color="auto" w:fill="auto"/>
+            <w:noWrap/>
+            <w:vAlign w:val="bottom"/>
+            <w:hideMark/>
+          </w:tcPr>
+          <w:p>
+            <w:pPr>
+              <w:spacing w:after="0" w:line="240" w:lineRule="auto"/>
+              <w:jc w:val="center"/>
+              <w:rPr>
+                <w:rFonts w:ascii="Calibri" w:eastAsia="Times New Roman" w:hAnsi="Calibri" w:cs="Times New Roman"/>
+                <w:color w:val="000000"/>
+              </w:rPr>
+            </w:pPr>
+            <w:r>
+              <w:rPr>
+                <w:rFonts w:ascii="Calibri" w:eastAsia="Times New Roman" w:hAnsi="Calibri" w:cs="Times New Roman"/>
+                <w:color w:val="000000"/>
+              </w:rPr>
+              <w:t>65.2</w:t>
+            </w:r>
+          </w:p>
+        </w:tc>
+        <w:tc>
+          <w:tcPr>
+            <w:tcW w:w="960" w:type="dxa"/>
+            <w:tcBorders>
+              <w:top w:val="nil"/>
+              <w:left w:val="nil"/>
+              <w:bottom w:val="nil"/>
+              <w:right w:val="nil"/>
+            </w:tcBorders>
+            <w:shd w:val="clear" w:color="auto" w:fill="auto"/>
+            <w:noWrap/>
+            <w:vAlign w:val="bottom"/>
+            <w:hideMark/>
+          </w:tcPr>
+          <w:p>
+            <w:pPr>
+              <w:spacing w:after="0" w:line="240" w:lineRule="auto"/>
+              <w:jc w:val="center"/>
+              <w:rPr>
+                <w:rFonts w:ascii="Calibri" w:eastAsia="Times New Roman" w:hAnsi="Calibri" w:cs="Times New Roman"/>
+                <w:color w:val="000000"/>
+              </w:rPr>
+            </w:pPr>
+            <w:r>
+              <w:rPr>
+                <w:rFonts w:ascii="Calibri" w:eastAsia="Times New Roman" w:hAnsi="Calibri" w:cs="Times New Roman"/>
+                <w:color w:val="000000"/>
+              </w:rPr>
+              <w:t>-0.28</w:t>
+            </w:r>
+          </w:p>
+        </w:tc>
+        <w:bookmarkStart w:id="0" w:name="_GoBack"/>
+        <w:bookmarkEnd w:id="0"/>
+      </w:tr>
+      <w:tr>
+        <w:trPr>
+          <w:trHeight w:val="300"/>
+        </w:trPr>
+        <w:tc>
+          <w:tcPr>
+            <w:tcW w:w="960" w:type="dxa"/>
+            <w:tcBorders>
+              <w:top w:val="nil"/>
+              <w:left w:val="nil"/>
+              <w:bottom w:val="nil"/>
+              <w:right w:val="nil"/>
+            </w:tcBorders>
+            <w:shd w:val="clear" w:color="auto" w:fill="auto"/>
+            <w:noWrap/>
+            <w:vAlign w:val="bottom"/>
+            <w:hideMark/>
+          </w:tcPr>
+          <w:p>
+            <w:pPr>
+              <w:spacing w:after="0" w:line="240" w:lineRule="auto"/>
+              <w:jc w:val="center"/>
+              <w:rPr>
+                <w:rFonts w:ascii="Calibri" w:eastAsia="Times New Roman" w:hAnsi="Calibri" w:cs="Times New Roman"/>
+                <w:color w:val="000000"/>
+              </w:rPr>
+            </w:pPr>
+            <w:r>
+              <w:rPr>
+                <w:rFonts w:ascii="Calibri" w:eastAsia="Times New Roman" w:hAnsi="Calibri" w:cs="Times New Roman"/>
+                <w:color w:val="000000"/>
+              </w:rPr>
+              <w:t>3</w:t>
+            </w:r>
+          </w:p>
+        </w:tc>
+        <w:tc>
+          <w:tcPr>
+            <w:tcW w:w="960" w:type="dxa"/>
+            <w:tcBorders>
+              <w:top w:val="nil"/>
+              <w:left w:val="nil"/>
+              <w:bottom w:val="nil"/>
+              <w:right w:val="nil"/>
+            </w:tcBorders>
+            <w:shd w:val="clear" w:color="auto" w:fill="auto"/>
+            <w:noWrap/>
+            <w:vAlign w:val="bottom"/>
+            <w:hideMark/>
+          </w:tcPr>
+          <w:p>
+            <w:pPr>
+              <w:spacing w:after="0" w:line="240" w:lineRule="auto"/>
+              <w:jc w:val="center"/>
+              <w:rPr>
+                <w:rFonts w:ascii="Calibri" w:eastAsia="Times New Roman" w:hAnsi="Calibri" w:cs="Times New Roman"/>
+                <w:color w:val="000000"/>
+              </w:rPr>
+            </w:pPr>
+            <w:r>
+              <w:rPr>
+                <w:rFonts w:ascii="Calibri" w:eastAsia="Times New Roman" w:hAnsi="Calibri" w:cs="Times New Roman"/>
+                <w:color w:val="000000"/>
+              </w:rPr>
+              <w:t>59.1</w:t>
+            </w:r>
+          </w:p>
+        </w:tc>
+        <w:tc>
+          <w:tcPr>
+            <w:tcW w:w="960" w:type="dxa"/>
+            <w:tcBorders>
+              <w:top w:val="nil"/>
+              <w:left w:val="nil"/>
+              <w:bottom w:val="nil"/>
+              <w:right w:val="nil"/>
+            </w:tcBorders>
+            <w:shd w:val="clear" w:color="auto" w:fill="auto"/>
+            <w:noWrap/>
+            <w:vAlign w:val="bottom"/>
+            <w:hideMark/>
+          </w:tcPr>
+          <w:p>
+            <w:pPr>
+              <w:spacing w:after="0" w:line="240" w:lineRule="auto"/>
+              <w:jc w:val="center"/>
+              <w:rPr>
+                <w:rFonts w:ascii="Calibri" w:eastAsia="Times New Roman" w:hAnsi="Calibri" w:cs="Times New Roman"/>
+                <w:color w:val="000000"/>
+              </w:rPr>
+            </w:pPr>
+            <w:r>
+              <w:rPr>
+                <w:rFonts w:ascii="Calibri" w:eastAsia="Times New Roman" w:hAnsi="Calibri" w:cs="Times New Roman"/>
+                <w:color w:val="000000"/>
+              </w:rPr>
+              <w:t>-0.38</w:t>
+            </w:r>
+          </w:p>
+        </w:tc>
+      </w:tr>
+      <w:tr>
+        <w:trPr>
+          <w:trHeight w:val="300"/>
+        </w:trPr>
+        <w:tc>
+          <w:tcPr>
+            <w:tcW w:w="960" w:type="dxa"/>
+            <w:tcBorders>
+              <w:top w:val="nil"/>
+              <w:left w:val="nil"/>
+              <w:bottom w:val="nil"/>
+              <w:right w:val="nil"/>
+            </w:tcBorders>
+            <w:shd w:val="clear" w:color="auto" w:fill="auto"/>
+            <w:noWrap/>
+            <w:vAlign w:val="bottom"/>
+            <w:hideMark/>
+          </w:tcPr>
+          <w:p>
+            <w:pPr>
+              <w:spacing w:after="0" w:line="240" w:lineRule="auto"/>
+              <w:jc w:val="center"/>
+              <w:rPr>
+                <w:rFonts w:ascii="Calibri" w:eastAsia="Times New Roman" w:hAnsi="Calibri" w:cs="Times New Roman"/>
+                <w:color w:val="000000"/>
+              </w:rPr>
+            </w:pPr>
+            <w:r>
+              <w:rPr>
+                <w:rFonts w:ascii="Calibri" w:eastAsia="Times New Roman" w:hAnsi="Calibri" w:cs="Times New Roman"/>
+                <w:color w:val="000000"/>
+              </w:rPr>
+              <w:t>4</w:t>
+            </w:r>
+          </w:p>
+        </w:tc>
+        <w:tc>
+          <w:tcPr>
+            <w:tcW w:w="960" w:type="dxa"/>
+            <w:tcBorders>
+              <w:top w:val="nil"/>
+              <w:left w:val="nil"/>
+              <w:bottom w:val="nil"/>
+              <w:right w:val="nil"/>
+            </w:tcBorders>
+            <w:shd w:val="clear" w:color="auto" w:fill="auto"/>
+            <w:noWrap/>
+            <w:vAlign w:val="bottom"/>
+            <w:hideMark/>
+          </w:tcPr>
+          <w:p>
+            <w:pPr>
+              <w:spacing w:after="0" w:line="240" w:lineRule="auto"/>
+              <w:jc w:val="center"/>
+              <w:rPr>
+                <w:rFonts w:ascii="Calibri" w:eastAsia="Times New Roman" w:hAnsi="Calibri" w:cs="Times New Roman"/>
+                <w:color w:val="000000"/>
+              </w:rPr>
+            </w:pPr>
+            <w:r>
+              <w:rPr>
+                <w:rFonts w:ascii="Calibri" w:eastAsia="Times New Roman" w:hAnsi="Calibri" w:cs="Times New Roman"/>
+                <w:color w:val="000000"/>
+              </w:rPr>
+              <w:t>62.4</w:t>
+            </w:r>
+          </w:p>
+        </w:tc>
+        <w:tc>
+          <w:tcPr>
+            <w:tcW w:w="960" w:type="dxa"/>
+            <w:tcBorders>
+              <w:top w:val="nil"/>
+              <w:left w:val="nil"/>
+              <w:bottom w:val="nil"/>
+              <w:right w:val="nil"/>
+            </w:tcBorders>
+            <w:shd w:val="clear" w:color="auto" w:fill="auto"/>
+            <w:noWrap/>
+            <w:vAlign w:val="bottom"/>
+            <w:hideMark/>
+          </w:tcPr>
+          <w:p>
+            <w:pPr>
+              <w:spacing w:after="0" w:line="240" w:lineRule="auto"/>
+              <w:jc w:val="center"/>
+              <w:rPr>
+                <w:rFonts w:ascii="Calibri" w:eastAsia="Times New Roman" w:hAnsi="Calibri" w:cs="Times New Roman"/>
+                <w:color w:val="000000"/>
+              </w:rPr>
+            </w:pPr>
+            <w:r>
+              <w:rPr>
+                <w:rFonts w:ascii="Calibri" w:eastAsia="Times New Roman" w:hAnsi="Calibri" w:cs="Times New Roman"/>
+                <w:color w:val="000000"/>
+              </w:rPr>
+              <w:t>-0.38</w:t>
+            </w:r>
+          </w:p>
+        </w:tc>
+      </w:tr>
+    </w:tbl>
     <w:p/>
     <w:p>
       <w:pPr>
@@ -5461,6 +5980,15 @@
         <w:t xml:space="preserve"> or per capita personal income</w:t>
       </w:r>
       <w:r>
+        <w:t xml:space="preserve"> in 2015 $48,288 (DBEDT </w:t>
+      </w:r>
+      <w:r>
+        <w:t>http://dbedt.hawaii.gov/economic/ranks/</w:t>
+      </w:r>
+      <w:r>
+        <w:t>)</w:t>
+      </w:r>
+      <w:r>
         <w:t>.</w:t>
       </w:r>
       <w:r>
@@ -5628,7 +6156,6 @@
     </w:p>
     <w:p>
       <w:r>
-        <w:lastRenderedPageBreak/>
         <w:t xml:space="preserve">What is </w:t>
       </w:r>
       <w:proofErr w:type="spellStart"/>
@@ -5705,8 +6232,6 @@
       <w:r>
         <w:t>Construction 1.54</w:t>
       </w:r>
-      <w:bookmarkStart w:id="0" w:name="_GoBack"/>
-      <w:bookmarkEnd w:id="0"/>
     </w:p>
     <w:tbl>
       <w:tblPr>
@@ -7164,7 +7689,16 @@
           <w:sz w:val="24"/>
           <w:szCs w:val="24"/>
         </w:rPr>
-        <w:t xml:space="preserve"> boundary signs), network of communities (# of members), acres of community managed areas and/or number of community stewardship programs, and place-based educational opportunities. Hawaiian place names represent knowledge of the past and Hawaiian place names tell a story of the place, what the place was known for or used for. This cultural history is important for present day stewardship and cultural practices and education of local environmental stewardship and culture is necessary for keeping the connection of people to place into the future. Defining shared values and building economic opportunities and support for community programs is a recommended indicator under the Smart Sustainable Communities target under Hawaii Green Growth Aloha+ Challenge.</w:t>
+        <w:t xml:space="preserve"> boundary signs), network of communities (# of members), acres of community managed areas and/or number of community stewardship programs, and place-based educational opportunities. Hawaiian place names represent knowledge of the past and Hawaiian place names tell a story of the place, what the place was known for or used for. This cultural history is important for present day </w:t>
+      </w:r>
+      <w:r>
+        <w:rPr>
+          <w:rFonts w:ascii="Times New Roman" w:hAnsi="Times New Roman" w:cs="Times New Roman"/>
+          <w:sz w:val="24"/>
+          <w:szCs w:val="24"/>
+        </w:rPr>
+        <w:lastRenderedPageBreak/>
+        <w:t>stewardship and cultural practices and education of local environmental stewardship and culture is necessary for keeping the connection of people to place into the future. Defining shared values and building economic opportunities and support for community programs is a recommended indicator under the Smart Sustainable Communities target under Hawaii Green Growth Aloha+ Challenge.</w:t>
       </w:r>
     </w:p>
     <w:p>
@@ -7380,6 +7914,7 @@
     <w:p>
       <w:proofErr w:type="spellStart"/>
       <w:r>
+        <w:lastRenderedPageBreak/>
         <w:t>Jambeck</w:t>
       </w:r>
       <w:proofErr w:type="spellEnd"/>
@@ -7412,7 +7947,6 @@
     </w:p>
     <w:p>
       <w:r>
-        <w:lastRenderedPageBreak/>
         <w:t xml:space="preserve">Clean water reference – more pick up = less in environment </w:t>
       </w:r>
       <w:r>

</xml_diff>

<commit_message>
ao goal, layers updated, goal model modified. need additional information on beach access by region and total biomass by island
</commit_message>
<xml_diff>
--- a/prep/documentation.docx
+++ b/prep/documentation.docx
@@ -38,37 +38,8 @@
       </w:r>
     </w:p>
     <w:p>
-      <w:proofErr w:type="gramStart"/>
-      <w:r>
-        <w:t>Stock assessment from pelagic, bottom fish, and reef fish.</w:t>
-      </w:r>
-      <w:proofErr w:type="gramEnd"/>
-      <w:r>
-        <w:t xml:space="preserve"> Stock assessments did not over-lap with the most recent catch data. The most recent stock assessments were 2012-2013 for most species. I used the last ten years of stock assessment data to run a linear regression model to predict stock status to 2016. If stock status was non-linear then the ten year mean stock status was used. The stock indicator for pelagic species was SB/</w:t>
-      </w:r>
-      <w:proofErr w:type="spellStart"/>
-      <w:r>
-        <w:t>Sbmsy</w:t>
-      </w:r>
-      <w:proofErr w:type="spellEnd"/>
-      <w:r>
-        <w:t>. Bottom fish stock assessment was for the aggregated species complex for the Hawaiʻi deep 7 and used B/</w:t>
-      </w:r>
-      <w:proofErr w:type="spellStart"/>
-      <w:r>
-        <w:t>Bmsy</w:t>
-      </w:r>
-      <w:proofErr w:type="spellEnd"/>
-      <w:r>
-        <w:t xml:space="preserve"> as the stock indicator. Reef fish stock assessment used the spawning potential ratio (SPR) as the stock indicator the reef fish spawning stock was compared to the Northwest Hawaiian Islands and the stock assessment is not reported by year so the stock status was held constant over the 5 assessment years. </w:t>
-      </w:r>
-      <w:proofErr w:type="gramStart"/>
-      <w:r>
-        <w:t>Used median scores for each group (pelagic, bottom, and reef to gap fill for species that lack formal stock assessments.</w:t>
-      </w:r>
-      <w:proofErr w:type="gramEnd"/>
-      <w:r>
-        <w:t xml:space="preserve"> </w:t>
+      <w:r>
+        <w:t xml:space="preserve">Stock assessment from pelagic, bottom fish, and reef fish. Stock assessments did not over-lap with the most recent catch data. The most recent stock assessments were 2012-2013 for most species. I used the last ten years of stock assessment data to run a linear regression model to predict stock status to 2016. If stock status was non-linear then the ten year mean stock status was used. The stock indicator for pelagic species was SB/Sbmsy. Bottom fish stock assessment was for the aggregated species complex for the Hawaiʻi deep 7 and used B/Bmsy as the stock indicator. Reef fish stock assessment used the spawning potential ratio (SPR) as the stock indicator the reef fish spawning stock was compared to the Northwest Hawaiian Islands and the stock assessment is not reported by year so the stock status was held constant over the 5 assessment years. Used median scores for each group (pelagic, bottom, and reef to gap fill for species that lack formal stock assessments. </w:t>
       </w:r>
     </w:p>
     <w:p>
@@ -77,65 +48,21 @@
           <w:b/>
         </w:rPr>
       </w:pPr>
-      <w:proofErr w:type="spellStart"/>
       <w:r>
         <w:rPr>
           <w:b/>
         </w:rPr>
         <w:t>Mariculture</w:t>
       </w:r>
-      <w:proofErr w:type="spellEnd"/>
-    </w:p>
-    <w:p>
-      <w:proofErr w:type="spellStart"/>
-      <w:r>
-        <w:t>Mariculture</w:t>
-      </w:r>
-      <w:proofErr w:type="spellEnd"/>
-      <w:r>
-        <w:t xml:space="preserve"> is measures as the local production/harvest of seafood for consumption and the production potential from local fishponds known as </w:t>
-      </w:r>
-      <w:proofErr w:type="spellStart"/>
-      <w:r>
-        <w:t>loko</w:t>
-      </w:r>
-      <w:proofErr w:type="spellEnd"/>
-      <w:r>
-        <w:t xml:space="preserve"> </w:t>
-      </w:r>
-      <w:proofErr w:type="spellStart"/>
-      <w:proofErr w:type="gramStart"/>
-      <w:r>
-        <w:t>ia</w:t>
-      </w:r>
-      <w:proofErr w:type="gramEnd"/>
-      <w:r>
-        <w:t>.</w:t>
-      </w:r>
-      <w:proofErr w:type="spellEnd"/>
-      <w:r>
-        <w:t xml:space="preserve"> </w:t>
-      </w:r>
-    </w:p>
-    <w:p>
-      <w:r>
-        <w:t xml:space="preserve">Commercial </w:t>
-      </w:r>
-      <w:proofErr w:type="spellStart"/>
-      <w:r>
-        <w:t>mariculture</w:t>
-      </w:r>
-      <w:proofErr w:type="spellEnd"/>
-      <w:r>
-        <w:t xml:space="preserve"> production is a small fraction of the total seafood production potential of fishponds in Hawaii and thus represents a small percentage of the overall </w:t>
-      </w:r>
-      <w:proofErr w:type="spellStart"/>
-      <w:r>
-        <w:t>mariculture</w:t>
-      </w:r>
-      <w:proofErr w:type="spellEnd"/>
-      <w:r>
-        <w:t xml:space="preserve"> score. </w:t>
+    </w:p>
+    <w:p>
+      <w:r>
+        <w:t xml:space="preserve">Mariculture is measures as the local production/harvest of seafood for consumption and the production potential from local fishponds known as loko ia. </w:t>
+      </w:r>
+    </w:p>
+    <w:p>
+      <w:r>
+        <w:t xml:space="preserve">Commercial mariculture production is a small fraction of the total seafood production potential of fishponds in Hawaii and thus represents a small percentage of the overall mariculture score. </w:t>
       </w:r>
       <w:r>
         <w:t>ADD section on importance of fishponds here.</w:t>
@@ -145,7 +72,6 @@
       <w:pPr>
         <w:spacing w:before="240"/>
       </w:pPr>
-      <w:proofErr w:type="gramStart"/>
       <w:r>
         <w:t>However the value of aquaculture products (</w:t>
       </w:r>
@@ -164,20 +90,11 @@
       <w:r>
         <w:t xml:space="preserve"> in the state following seed crops, flowers and nursery products, and cattle (USDA Annual Statistics Bulletin 2011).</w:t>
       </w:r>
-      <w:proofErr w:type="gramEnd"/>
       <w:r>
         <w:t xml:space="preserve"> </w:t>
       </w:r>
       <w:r>
-        <w:t xml:space="preserve">Revenue from </w:t>
-      </w:r>
-      <w:proofErr w:type="spellStart"/>
-      <w:r>
-        <w:t>mariculture</w:t>
-      </w:r>
-      <w:proofErr w:type="spellEnd"/>
-      <w:r>
-        <w:t xml:space="preserve"> is incorporated into Livelihoods and Economies.</w:t>
+        <w:t>Revenue from mariculture is incorporated into Livelihoods and Economies.</w:t>
       </w:r>
     </w:p>
     <w:p>
@@ -195,227 +112,93 @@
       <w:pPr>
         <w:spacing w:before="240"/>
       </w:pPr>
-      <w:proofErr w:type="gramStart"/>
       <w:r>
         <w:t>Abalone (</w:t>
       </w:r>
-      <w:proofErr w:type="spellStart"/>
       <w:r>
         <w:rPr>
           <w:i/>
         </w:rPr>
-        <w:t>Haliotus</w:t>
-      </w:r>
-      <w:proofErr w:type="spellEnd"/>
+        <w:t>Haliotus sp)</w:t>
+      </w:r>
+      <w:r>
+        <w:t>, oysters (</w:t>
+      </w:r>
       <w:r>
         <w:rPr>
           <w:i/>
         </w:rPr>
+        <w:t xml:space="preserve">Crassostrea gigas </w:t>
+      </w:r>
+      <w:r>
+        <w:t xml:space="preserve">and </w:t>
+      </w:r>
+      <w:r>
+        <w:rPr>
+          <w:i/>
+        </w:rPr>
+        <w:t>Crassostrea sikamea</w:t>
+      </w:r>
+      <w:r>
+        <w:t>), clams (</w:t>
+      </w:r>
+      <w:r>
+        <w:rPr>
+          <w:i/>
+        </w:rPr>
+        <w:t>Venerupis philippinarum</w:t>
+      </w:r>
+      <w:r>
+        <w:t>)</w:t>
+      </w:r>
+      <w:r>
+        <w:t>, kahala (</w:t>
+      </w:r>
+      <w:r>
+        <w:rPr>
+          <w:i/>
+        </w:rPr>
+        <w:t>Seriola dumerili</w:t>
+      </w:r>
+      <w:r>
+        <w:t>), Pacific White Shrimp</w:t>
+      </w:r>
+      <w:r>
+        <w:t xml:space="preserve"> (</w:t>
+      </w:r>
+      <w:r>
+        <w:rPr>
+          <w:i/>
+        </w:rPr>
+        <w:t>Penaeus vannamei</w:t>
+      </w:r>
+      <w:r>
+        <w:t>)</w:t>
+      </w:r>
+      <w:r>
+        <w:t>, and limu (Gracilaria sp.).</w:t>
+      </w:r>
+      <w:r>
+        <w:t xml:space="preserve"> Moi </w:t>
+      </w:r>
+      <w:r>
+        <w:t>(</w:t>
+      </w:r>
+      <w:r>
+        <w:t>Pacific Threadfin</w:t>
+      </w:r>
+      <w:r>
+        <w:t>) is</w:t>
+      </w:r>
+      <w:r>
         <w:t xml:space="preserve"> </w:t>
       </w:r>
-      <w:proofErr w:type="spellStart"/>
-      <w:r>
-        <w:rPr>
-          <w:i/>
-        </w:rPr>
-        <w:t>sp</w:t>
-      </w:r>
-      <w:proofErr w:type="spellEnd"/>
-      <w:r>
-        <w:rPr>
-          <w:i/>
-        </w:rPr>
-        <w:t>)</w:t>
-      </w:r>
-      <w:r>
-        <w:t>, oysters (</w:t>
-      </w:r>
-      <w:proofErr w:type="spellStart"/>
-      <w:r>
-        <w:rPr>
-          <w:i/>
-        </w:rPr>
-        <w:t>Crassostrea</w:t>
-      </w:r>
-      <w:proofErr w:type="spellEnd"/>
-      <w:r>
-        <w:rPr>
-          <w:i/>
-        </w:rPr>
+      <w:r>
+        <w:t>not on the State of Hawaii Department of Agriculture list but it is produced locally for out planting in fishponds.</w:t>
+      </w:r>
+      <w:r>
         <w:t xml:space="preserve"> </w:t>
       </w:r>
-      <w:proofErr w:type="spellStart"/>
-      <w:r>
-        <w:rPr>
-          <w:i/>
-        </w:rPr>
-        <w:t>gigas</w:t>
-      </w:r>
-      <w:proofErr w:type="spellEnd"/>
-      <w:r>
-        <w:rPr>
-          <w:i/>
-        </w:rPr>
-        <w:t xml:space="preserve"> </w:t>
-      </w:r>
-      <w:r>
-        <w:t xml:space="preserve">and </w:t>
-      </w:r>
-      <w:proofErr w:type="spellStart"/>
-      <w:r>
-        <w:rPr>
-          <w:i/>
-        </w:rPr>
-        <w:t>Crassostrea</w:t>
-      </w:r>
-      <w:proofErr w:type="spellEnd"/>
-      <w:r>
-        <w:rPr>
-          <w:i/>
-        </w:rPr>
-        <w:t xml:space="preserve"> </w:t>
-      </w:r>
-      <w:proofErr w:type="spellStart"/>
-      <w:r>
-        <w:rPr>
-          <w:i/>
-        </w:rPr>
-        <w:t>sikamea</w:t>
-      </w:r>
-      <w:proofErr w:type="spellEnd"/>
-      <w:r>
-        <w:t>), clams (</w:t>
-      </w:r>
-      <w:proofErr w:type="spellStart"/>
-      <w:r>
-        <w:rPr>
-          <w:i/>
-        </w:rPr>
-        <w:t>Venerupis</w:t>
-      </w:r>
-      <w:proofErr w:type="spellEnd"/>
-      <w:r>
-        <w:rPr>
-          <w:i/>
-        </w:rPr>
-        <w:t xml:space="preserve"> </w:t>
-      </w:r>
-      <w:proofErr w:type="spellStart"/>
-      <w:r>
-        <w:rPr>
-          <w:i/>
-        </w:rPr>
-        <w:t>philippinarum</w:t>
-      </w:r>
-      <w:proofErr w:type="spellEnd"/>
-      <w:r>
-        <w:t>)</w:t>
-      </w:r>
-      <w:r>
-        <w:t xml:space="preserve">, </w:t>
-      </w:r>
-      <w:proofErr w:type="spellStart"/>
-      <w:r>
-        <w:t>kahala</w:t>
-      </w:r>
-      <w:proofErr w:type="spellEnd"/>
-      <w:r>
-        <w:t xml:space="preserve"> (</w:t>
-      </w:r>
-      <w:proofErr w:type="spellStart"/>
-      <w:r>
-        <w:rPr>
-          <w:i/>
-        </w:rPr>
-        <w:t>Seriola</w:t>
-      </w:r>
-      <w:proofErr w:type="spellEnd"/>
-      <w:r>
-        <w:rPr>
-          <w:i/>
-        </w:rPr>
-        <w:t xml:space="preserve"> </w:t>
-      </w:r>
-      <w:proofErr w:type="spellStart"/>
-      <w:r>
-        <w:rPr>
-          <w:i/>
-        </w:rPr>
-        <w:t>dumerili</w:t>
-      </w:r>
-      <w:proofErr w:type="spellEnd"/>
-      <w:r>
-        <w:t>), Pacific White Shrimp</w:t>
-      </w:r>
-      <w:r>
-        <w:t xml:space="preserve"> (</w:t>
-      </w:r>
-      <w:proofErr w:type="spellStart"/>
-      <w:r>
-        <w:rPr>
-          <w:i/>
-        </w:rPr>
-        <w:t>Penaeus</w:t>
-      </w:r>
-      <w:proofErr w:type="spellEnd"/>
-      <w:r>
-        <w:rPr>
-          <w:i/>
-        </w:rPr>
-        <w:t xml:space="preserve"> </w:t>
-      </w:r>
-      <w:proofErr w:type="spellStart"/>
-      <w:r>
-        <w:rPr>
-          <w:i/>
-        </w:rPr>
-        <w:t>vannamei</w:t>
-      </w:r>
-      <w:proofErr w:type="spellEnd"/>
-      <w:r>
-        <w:t>)</w:t>
-      </w:r>
-      <w:r>
-        <w:t>, and limu (</w:t>
-      </w:r>
-      <w:proofErr w:type="spellStart"/>
-      <w:r>
-        <w:t>Gracilaria</w:t>
-      </w:r>
-      <w:proofErr w:type="spellEnd"/>
-      <w:r>
-        <w:t xml:space="preserve"> sp.).</w:t>
-      </w:r>
-      <w:proofErr w:type="gramEnd"/>
-      <w:r>
-        <w:t xml:space="preserve"> </w:t>
-      </w:r>
-      <w:proofErr w:type="spellStart"/>
-      <w:r>
-        <w:t>Moi</w:t>
-      </w:r>
-      <w:proofErr w:type="spellEnd"/>
-      <w:r>
-        <w:t xml:space="preserve"> </w:t>
-      </w:r>
-      <w:r>
-        <w:t>(</w:t>
-      </w:r>
-      <w:r>
-        <w:t>Pacific Threadfin</w:t>
-      </w:r>
-      <w:r>
-        <w:t>) is</w:t>
-      </w:r>
-      <w:r>
-        <w:t xml:space="preserve"> </w:t>
-      </w:r>
-      <w:r>
-        <w:t>not on the State of Hawaii Department of Agriculture list but it is produced locally for out planting in fishponds.</w:t>
-      </w:r>
-      <w:r>
-        <w:t xml:space="preserve"> </w:t>
-      </w:r>
       <w:r>
         <w:t xml:space="preserve"> The sustainability of the </w:t>
       </w:r>
@@ -429,10 +212,7 @@
         <w:t>1</w:t>
       </w:r>
       <w:r>
-        <w:t xml:space="preserve"> plant b</w:t>
-      </w:r>
-      <w:r>
-        <w:t>ased; 0 imported feed, 1 local feed)</w:t>
+        <w:t xml:space="preserve"> plant based; 0 imported feed, 1 local feed)</w:t>
       </w:r>
       <w:r>
         <w:t xml:space="preserve"> and</w:t>
@@ -498,31 +278,7 @@
     </w:p>
     <w:p>
       <w:r>
-        <w:t>The production (</w:t>
-      </w:r>
-      <w:proofErr w:type="spellStart"/>
-      <w:r>
-        <w:t>lbs</w:t>
-      </w:r>
-      <w:proofErr w:type="spellEnd"/>
-      <w:r>
-        <w:t xml:space="preserve"> of seafood) is reported at the state level to prevent disclosure of sensitive information. To get county level estimates of production the </w:t>
-      </w:r>
-      <w:proofErr w:type="spellStart"/>
-      <w:r>
-        <w:t>lbs</w:t>
-      </w:r>
-      <w:proofErr w:type="spellEnd"/>
-      <w:r>
-        <w:t xml:space="preserve"> of finfish and shellfish produced at the state level were multiplied by the estimated number of finfish and shellfish operators by county. The </w:t>
-      </w:r>
-      <w:proofErr w:type="gramStart"/>
-      <w:r>
-        <w:t>number of operators are</w:t>
-      </w:r>
-      <w:proofErr w:type="gramEnd"/>
-      <w:r>
-        <w:t xml:space="preserve"> reported to USDA via census every 5 years</w:t>
+        <w:t>The production (lbs of seafood) is reported at the state level to prevent disclosure of sensitive information. To get county level estimates of production the lbs of finfish and shellfish produced at the state level were multiplied by the estimated number of finfish and shellfish operators by county. The number of operators are reported to USDA via census every 5 years</w:t>
       </w:r>
       <w:r>
         <w:t xml:space="preserve"> (2002, 2007, 2012)</w:t>
@@ -697,21 +453,7 @@
         <w:rPr>
           <w:rFonts w:eastAsiaTheme="minorEastAsia"/>
         </w:rPr>
-        <w:t xml:space="preserve">What would completely sustainable </w:t>
-      </w:r>
-      <w:proofErr w:type="spellStart"/>
-      <w:r>
-        <w:rPr>
-          <w:rFonts w:eastAsiaTheme="minorEastAsia"/>
-        </w:rPr>
-        <w:t>mariculture</w:t>
-      </w:r>
-      <w:proofErr w:type="spellEnd"/>
-      <w:r>
-        <w:rPr>
-          <w:rFonts w:eastAsiaTheme="minorEastAsia"/>
-        </w:rPr>
-        <w:t xml:space="preserve"> look like for what we can control – local and sustainable feed production, native species or biosecurity threat.</w:t>
+        <w:t>What would completely sustainable mariculture look like for what we can control – local and sustainable feed production, native species or biosecurity threat.</w:t>
       </w:r>
       <w:r>
         <w:rPr>
@@ -739,19 +481,19 @@
             <w:rPr>
               <w:rFonts w:ascii="Cambria Math" w:hAnsi="Cambria Math"/>
             </w:rPr>
-            <m:t>Fishponds</m:t>
+            <m:t>Fishponds=</m:t>
           </m:r>
           <m:r>
             <w:rPr>
               <w:rFonts w:ascii="Cambria Math" w:hAnsi="Cambria Math"/>
             </w:rPr>
-            <m:t>=</m:t>
+            <m:t>area of fishpo</m:t>
           </m:r>
           <m:r>
             <w:rPr>
               <w:rFonts w:ascii="Cambria Math" w:hAnsi="Cambria Math"/>
             </w:rPr>
-            <m:t xml:space="preserve">area of fishponds restored </m:t>
+            <m:t xml:space="preserve">nds restored </m:t>
           </m:r>
           <m:r>
             <w:rPr>
@@ -1107,7 +849,6 @@
                 <w:szCs w:val="24"/>
               </w:rPr>
             </w:pPr>
-            <w:proofErr w:type="spellStart"/>
             <w:r>
               <w:rPr>
                 <w:rFonts w:ascii="Arial" w:eastAsia="Times New Roman" w:hAnsi="Arial" w:cs="Arial"/>
@@ -1117,81 +858,8 @@
                 <w:sz w:val="24"/>
                 <w:szCs w:val="24"/>
               </w:rPr>
-              <w:t>Haliotus</w:t>
-            </w:r>
-            <w:proofErr w:type="spellEnd"/>
-            <w:r>
-              <w:rPr>
-                <w:rFonts w:ascii="Arial" w:eastAsia="Times New Roman" w:hAnsi="Arial" w:cs="Arial"/>
-                <w:i/>
-                <w:iCs/>
-                <w:color w:val="333333"/>
-                <w:sz w:val="24"/>
-                <w:szCs w:val="24"/>
-              </w:rPr>
-              <w:t xml:space="preserve"> </w:t>
-            </w:r>
-            <w:proofErr w:type="spellStart"/>
-            <w:r>
-              <w:rPr>
-                <w:rFonts w:ascii="Arial" w:eastAsia="Times New Roman" w:hAnsi="Arial" w:cs="Arial"/>
-                <w:i/>
-                <w:iCs/>
-                <w:color w:val="333333"/>
-                <w:sz w:val="24"/>
-                <w:szCs w:val="24"/>
-              </w:rPr>
-              <w:t>refens</w:t>
-            </w:r>
-            <w:proofErr w:type="spellEnd"/>
-            <w:r>
-              <w:rPr>
-                <w:rFonts w:ascii="Arial" w:eastAsia="Times New Roman" w:hAnsi="Arial" w:cs="Arial"/>
-                <w:i/>
-                <w:iCs/>
-                <w:color w:val="333333"/>
-                <w:sz w:val="24"/>
-                <w:szCs w:val="24"/>
-              </w:rPr>
-              <w:t xml:space="preserve">, </w:t>
-            </w:r>
-            <w:proofErr w:type="spellStart"/>
-            <w:r>
-              <w:rPr>
-                <w:rFonts w:ascii="Arial" w:eastAsia="Times New Roman" w:hAnsi="Arial" w:cs="Arial"/>
-                <w:i/>
-                <w:iCs/>
-                <w:color w:val="333333"/>
-                <w:sz w:val="24"/>
-                <w:szCs w:val="24"/>
-              </w:rPr>
-              <w:t>Haliotus</w:t>
-            </w:r>
-            <w:proofErr w:type="spellEnd"/>
-            <w:r>
-              <w:rPr>
-                <w:rFonts w:ascii="Arial" w:eastAsia="Times New Roman" w:hAnsi="Arial" w:cs="Arial"/>
-                <w:i/>
-                <w:iCs/>
-                <w:color w:val="333333"/>
-                <w:sz w:val="24"/>
-                <w:szCs w:val="24"/>
-              </w:rPr>
-              <w:t xml:space="preserve"> discus </w:t>
-            </w:r>
-            <w:proofErr w:type="spellStart"/>
-            <w:r>
-              <w:rPr>
-                <w:rFonts w:ascii="Arial" w:eastAsia="Times New Roman" w:hAnsi="Arial" w:cs="Arial"/>
-                <w:i/>
-                <w:iCs/>
-                <w:color w:val="333333"/>
-                <w:sz w:val="24"/>
-                <w:szCs w:val="24"/>
-              </w:rPr>
-              <w:t>hanai</w:t>
-            </w:r>
-            <w:proofErr w:type="spellEnd"/>
+              <w:t>Haliotus refens, Haliotus discus hanai</w:t>
+            </w:r>
           </w:p>
         </w:tc>
         <w:tc>
@@ -1402,7 +1070,6 @@
                 <w:szCs w:val="24"/>
               </w:rPr>
             </w:pPr>
-            <w:proofErr w:type="spellStart"/>
             <w:r>
               <w:rPr>
                 <w:rFonts w:ascii="Arial" w:eastAsia="Times New Roman" w:hAnsi="Arial" w:cs="Arial"/>
@@ -1410,17 +1077,7 @@
                 <w:sz w:val="24"/>
                 <w:szCs w:val="24"/>
               </w:rPr>
-              <w:t>Broodstock</w:t>
-            </w:r>
-            <w:proofErr w:type="spellEnd"/>
-            <w:r>
-              <w:rPr>
-                <w:rFonts w:ascii="Arial" w:eastAsia="Times New Roman" w:hAnsi="Arial" w:cs="Arial"/>
-                <w:color w:val="333333"/>
-                <w:sz w:val="24"/>
-                <w:szCs w:val="24"/>
-              </w:rPr>
-              <w:t xml:space="preserve"> and juvenile shrimp</w:t>
+              <w:t>Broodstock and juvenile shrimp</w:t>
             </w:r>
           </w:p>
         </w:tc>
@@ -1449,7 +1106,6 @@
                 <w:szCs w:val="24"/>
               </w:rPr>
             </w:pPr>
-            <w:proofErr w:type="spellStart"/>
             <w:r>
               <w:rPr>
                 <w:rFonts w:ascii="Arial" w:eastAsia="Times New Roman" w:hAnsi="Arial" w:cs="Arial"/>
@@ -1472,7 +1128,6 @@
               </w:rPr>
               <w:t>itopenaeus</w:t>
             </w:r>
-            <w:proofErr w:type="spellEnd"/>
             <w:r>
               <w:rPr>
                 <w:rFonts w:ascii="Arial" w:eastAsia="Times New Roman" w:hAnsi="Arial" w:cs="Arial"/>
@@ -1482,45 +1137,8 @@
                 <w:sz w:val="24"/>
                 <w:szCs w:val="24"/>
               </w:rPr>
-              <w:t xml:space="preserve">. </w:t>
-            </w:r>
-            <w:proofErr w:type="spellStart"/>
-            <w:r>
-              <w:rPr>
-                <w:rFonts w:ascii="Arial" w:eastAsia="Times New Roman" w:hAnsi="Arial" w:cs="Arial"/>
-                <w:i/>
-                <w:iCs/>
-                <w:color w:val="333333"/>
-                <w:sz w:val="24"/>
-                <w:szCs w:val="24"/>
-              </w:rPr>
-              <w:t>vanamei</w:t>
-            </w:r>
-            <w:proofErr w:type="spellEnd"/>
-            <w:r>
-              <w:rPr>
-                <w:rFonts w:ascii="Arial" w:eastAsia="Times New Roman" w:hAnsi="Arial" w:cs="Arial"/>
-                <w:i/>
-                <w:iCs/>
-                <w:color w:val="333333"/>
-                <w:sz w:val="24"/>
-                <w:szCs w:val="24"/>
-              </w:rPr>
-              <w:t xml:space="preserve">, L. monodon, L. </w:t>
-            </w:r>
-            <w:proofErr w:type="spellStart"/>
-            <w:r>
-              <w:rPr>
-                <w:rFonts w:ascii="Arial" w:eastAsia="Times New Roman" w:hAnsi="Arial" w:cs="Arial"/>
-                <w:i/>
-                <w:iCs/>
-                <w:color w:val="333333"/>
-                <w:sz w:val="24"/>
-                <w:szCs w:val="24"/>
-              </w:rPr>
-              <w:t>stylirostris</w:t>
-            </w:r>
-            <w:proofErr w:type="spellEnd"/>
+              <w:t>. vanamei, L. monodon, L. stylirostris</w:t>
+            </w:r>
           </w:p>
         </w:tc>
         <w:tc>
@@ -1731,7 +1349,6 @@
                 <w:szCs w:val="24"/>
               </w:rPr>
             </w:pPr>
-            <w:proofErr w:type="spellStart"/>
             <w:r>
               <w:rPr>
                 <w:rFonts w:ascii="Arial" w:eastAsia="Times New Roman" w:hAnsi="Arial" w:cs="Arial"/>
@@ -1739,17 +1356,7 @@
                 <w:sz w:val="24"/>
                 <w:szCs w:val="24"/>
               </w:rPr>
-              <w:t>Kahala</w:t>
-            </w:r>
-            <w:proofErr w:type="spellEnd"/>
-            <w:r>
-              <w:rPr>
-                <w:rFonts w:ascii="Arial" w:eastAsia="Times New Roman" w:hAnsi="Arial" w:cs="Arial"/>
-                <w:color w:val="333333"/>
-                <w:sz w:val="24"/>
-                <w:szCs w:val="24"/>
-              </w:rPr>
-              <w:t xml:space="preserve"> (amberjack)</w:t>
+              <w:t>Kahala (amberjack)</w:t>
             </w:r>
           </w:p>
         </w:tc>
@@ -1778,7 +1385,6 @@
                 <w:szCs w:val="24"/>
               </w:rPr>
             </w:pPr>
-            <w:proofErr w:type="spellStart"/>
             <w:r>
               <w:rPr>
                 <w:rFonts w:ascii="Arial" w:eastAsia="Times New Roman" w:hAnsi="Arial" w:cs="Arial"/>
@@ -1788,33 +1394,8 @@
                 <w:sz w:val="24"/>
                 <w:szCs w:val="24"/>
               </w:rPr>
-              <w:t>Seriola</w:t>
-            </w:r>
-            <w:proofErr w:type="spellEnd"/>
-            <w:r>
-              <w:rPr>
-                <w:rFonts w:ascii="Arial" w:eastAsia="Times New Roman" w:hAnsi="Arial" w:cs="Arial"/>
-                <w:i/>
-                <w:iCs/>
-                <w:color w:val="333333"/>
-                <w:sz w:val="24"/>
-                <w:szCs w:val="24"/>
-              </w:rPr>
-              <w:t xml:space="preserve"> </w:t>
-            </w:r>
-            <w:proofErr w:type="spellStart"/>
-            <w:r>
-              <w:rPr>
-                <w:rFonts w:ascii="Arial" w:eastAsia="Times New Roman" w:hAnsi="Arial" w:cs="Arial"/>
-                <w:i/>
-                <w:iCs/>
-                <w:color w:val="333333"/>
-                <w:sz w:val="24"/>
-                <w:szCs w:val="24"/>
-              </w:rPr>
-              <w:t>dumerili</w:t>
-            </w:r>
-            <w:proofErr w:type="spellEnd"/>
+              <w:t>Seriola dumerili</w:t>
+            </w:r>
           </w:p>
         </w:tc>
         <w:tc>
@@ -2327,7 +1908,6 @@
                 <w:szCs w:val="24"/>
               </w:rPr>
             </w:pPr>
-            <w:proofErr w:type="spellStart"/>
             <w:r>
               <w:rPr>
                 <w:rFonts w:ascii="Arial" w:eastAsia="Times New Roman" w:hAnsi="Arial" w:cs="Arial"/>
@@ -2337,33 +1917,8 @@
                 <w:sz w:val="24"/>
                 <w:szCs w:val="24"/>
               </w:rPr>
-              <w:t>Penaeus</w:t>
-            </w:r>
-            <w:proofErr w:type="spellEnd"/>
-            <w:r>
-              <w:rPr>
-                <w:rFonts w:ascii="Arial" w:eastAsia="Times New Roman" w:hAnsi="Arial" w:cs="Arial"/>
-                <w:i/>
-                <w:iCs/>
-                <w:color w:val="333333"/>
-                <w:sz w:val="24"/>
-                <w:szCs w:val="24"/>
-              </w:rPr>
-              <w:t xml:space="preserve"> </w:t>
-            </w:r>
-            <w:proofErr w:type="spellStart"/>
-            <w:r>
-              <w:rPr>
-                <w:rFonts w:ascii="Arial" w:eastAsia="Times New Roman" w:hAnsi="Arial" w:cs="Arial"/>
-                <w:i/>
-                <w:iCs/>
-                <w:color w:val="333333"/>
-                <w:sz w:val="24"/>
-                <w:szCs w:val="24"/>
-              </w:rPr>
-              <w:t>vannamei</w:t>
-            </w:r>
-            <w:proofErr w:type="spellEnd"/>
+              <w:t>Penaeus vannamei</w:t>
+            </w:r>
           </w:p>
         </w:tc>
         <w:tc>
@@ -2619,69 +2174,8 @@
                 <w:sz w:val="24"/>
                 <w:szCs w:val="24"/>
               </w:rPr>
-              <w:t xml:space="preserve">Spirulina </w:t>
-            </w:r>
-            <w:proofErr w:type="spellStart"/>
-            <w:r>
-              <w:rPr>
-                <w:rFonts w:ascii="Arial" w:eastAsia="Times New Roman" w:hAnsi="Arial" w:cs="Arial"/>
-                <w:i/>
-                <w:iCs/>
-                <w:color w:val="333333"/>
-                <w:sz w:val="24"/>
-                <w:szCs w:val="24"/>
-              </w:rPr>
-              <w:t>sp</w:t>
-            </w:r>
-            <w:proofErr w:type="spellEnd"/>
-            <w:r>
-              <w:rPr>
-                <w:rFonts w:ascii="Arial" w:eastAsia="Times New Roman" w:hAnsi="Arial" w:cs="Arial"/>
-                <w:i/>
-                <w:iCs/>
-                <w:color w:val="333333"/>
-                <w:sz w:val="24"/>
-                <w:szCs w:val="24"/>
-              </w:rPr>
-              <w:t xml:space="preserve">, </w:t>
-            </w:r>
-            <w:proofErr w:type="spellStart"/>
-            <w:r>
-              <w:rPr>
-                <w:rFonts w:ascii="Arial" w:eastAsia="Times New Roman" w:hAnsi="Arial" w:cs="Arial"/>
-                <w:i/>
-                <w:iCs/>
-                <w:color w:val="333333"/>
-                <w:sz w:val="24"/>
-                <w:szCs w:val="24"/>
-              </w:rPr>
-              <w:t>Hematococcus</w:t>
-            </w:r>
-            <w:proofErr w:type="spellEnd"/>
-            <w:r>
-              <w:rPr>
-                <w:rFonts w:ascii="Arial" w:eastAsia="Times New Roman" w:hAnsi="Arial" w:cs="Arial"/>
-                <w:i/>
-                <w:iCs/>
-                <w:color w:val="333333"/>
-                <w:sz w:val="24"/>
-                <w:szCs w:val="24"/>
-              </w:rPr>
-              <w:t xml:space="preserve"> </w:t>
-            </w:r>
-            <w:proofErr w:type="spellStart"/>
-            <w:r>
-              <w:rPr>
-                <w:rFonts w:ascii="Arial" w:eastAsia="Times New Roman" w:hAnsi="Arial" w:cs="Arial"/>
-                <w:i/>
-                <w:iCs/>
-                <w:color w:val="333333"/>
-                <w:sz w:val="24"/>
-                <w:szCs w:val="24"/>
-              </w:rPr>
-              <w:t>sp</w:t>
-            </w:r>
-            <w:proofErr w:type="spellEnd"/>
+              <w:t>Spirulina sp, Hematococcus sp</w:t>
+            </w:r>
           </w:p>
         </w:tc>
         <w:tc>
@@ -2937,21 +2431,8 @@
                 <w:sz w:val="24"/>
                 <w:szCs w:val="24"/>
               </w:rPr>
-              <w:t xml:space="preserve">Hippocampus </w:t>
-            </w:r>
-            <w:proofErr w:type="spellStart"/>
-            <w:r>
-              <w:rPr>
-                <w:rFonts w:ascii="Arial" w:eastAsia="Times New Roman" w:hAnsi="Arial" w:cs="Arial"/>
-                <w:i/>
-                <w:iCs/>
-                <w:color w:val="333333"/>
-                <w:sz w:val="24"/>
-                <w:szCs w:val="24"/>
-              </w:rPr>
-              <w:t>sp</w:t>
-            </w:r>
-            <w:proofErr w:type="spellEnd"/>
+              <w:t>Hippocampus sp</w:t>
+            </w:r>
           </w:p>
         </w:tc>
         <w:tc>
@@ -3198,7 +2679,6 @@
                 <w:szCs w:val="24"/>
               </w:rPr>
             </w:pPr>
-            <w:proofErr w:type="spellStart"/>
             <w:r>
               <w:rPr>
                 <w:rFonts w:ascii="Arial" w:eastAsia="Times New Roman" w:hAnsi="Arial" w:cs="Arial"/>
@@ -3208,33 +2688,8 @@
                 <w:sz w:val="24"/>
                 <w:szCs w:val="24"/>
               </w:rPr>
-              <w:t>Gracilaria</w:t>
-            </w:r>
-            <w:proofErr w:type="spellEnd"/>
-            <w:r>
-              <w:rPr>
-                <w:rFonts w:ascii="Arial" w:eastAsia="Times New Roman" w:hAnsi="Arial" w:cs="Arial"/>
-                <w:i/>
-                <w:iCs/>
-                <w:color w:val="333333"/>
-                <w:sz w:val="24"/>
-                <w:szCs w:val="24"/>
-              </w:rPr>
-              <w:t xml:space="preserve"> </w:t>
-            </w:r>
-            <w:proofErr w:type="spellStart"/>
-            <w:r>
-              <w:rPr>
-                <w:rFonts w:ascii="Arial" w:eastAsia="Times New Roman" w:hAnsi="Arial" w:cs="Arial"/>
-                <w:i/>
-                <w:iCs/>
-                <w:color w:val="333333"/>
-                <w:sz w:val="24"/>
-                <w:szCs w:val="24"/>
-              </w:rPr>
-              <w:t>sp</w:t>
-            </w:r>
-            <w:proofErr w:type="spellEnd"/>
+              <w:t>Gracilaria sp</w:t>
+            </w:r>
           </w:p>
         </w:tc>
         <w:tc>
@@ -3481,7 +2936,6 @@
                 <w:szCs w:val="24"/>
               </w:rPr>
             </w:pPr>
-            <w:proofErr w:type="spellStart"/>
             <w:r>
               <w:rPr>
                 <w:rFonts w:ascii="Arial" w:eastAsia="Times New Roman" w:hAnsi="Arial" w:cs="Arial"/>
@@ -3491,33 +2945,8 @@
                 <w:sz w:val="24"/>
                 <w:szCs w:val="24"/>
               </w:rPr>
-              <w:t>Mercenaria</w:t>
-            </w:r>
-            <w:proofErr w:type="spellEnd"/>
-            <w:r>
-              <w:rPr>
-                <w:rFonts w:ascii="Arial" w:eastAsia="Times New Roman" w:hAnsi="Arial" w:cs="Arial"/>
-                <w:i/>
-                <w:iCs/>
-                <w:color w:val="333333"/>
-                <w:sz w:val="24"/>
-                <w:szCs w:val="24"/>
-              </w:rPr>
-              <w:t xml:space="preserve"> </w:t>
-            </w:r>
-            <w:proofErr w:type="spellStart"/>
-            <w:r>
-              <w:rPr>
-                <w:rFonts w:ascii="Arial" w:eastAsia="Times New Roman" w:hAnsi="Arial" w:cs="Arial"/>
-                <w:i/>
-                <w:iCs/>
-                <w:color w:val="333333"/>
-                <w:sz w:val="24"/>
-                <w:szCs w:val="24"/>
-              </w:rPr>
-              <w:t>mercenaria</w:t>
-            </w:r>
-            <w:proofErr w:type="spellEnd"/>
+              <w:t>Mercenaria mercenaria</w:t>
+            </w:r>
           </w:p>
         </w:tc>
         <w:tc>
@@ -3764,7 +3193,6 @@
                 <w:szCs w:val="24"/>
               </w:rPr>
             </w:pPr>
-            <w:proofErr w:type="spellStart"/>
             <w:r>
               <w:rPr>
                 <w:rFonts w:ascii="Arial" w:eastAsia="Times New Roman" w:hAnsi="Arial" w:cs="Arial"/>
@@ -3774,129 +3202,8 @@
                 <w:sz w:val="24"/>
                 <w:szCs w:val="24"/>
               </w:rPr>
-              <w:t>Crassostrea</w:t>
-            </w:r>
-            <w:proofErr w:type="spellEnd"/>
-            <w:r>
-              <w:rPr>
-                <w:rFonts w:ascii="Arial" w:eastAsia="Times New Roman" w:hAnsi="Arial" w:cs="Arial"/>
-                <w:i/>
-                <w:iCs/>
-                <w:color w:val="333333"/>
-                <w:sz w:val="24"/>
-                <w:szCs w:val="24"/>
-              </w:rPr>
-              <w:t xml:space="preserve"> </w:t>
-            </w:r>
-            <w:proofErr w:type="spellStart"/>
-            <w:r>
-              <w:rPr>
-                <w:rFonts w:ascii="Arial" w:eastAsia="Times New Roman" w:hAnsi="Arial" w:cs="Arial"/>
-                <w:i/>
-                <w:iCs/>
-                <w:color w:val="333333"/>
-                <w:sz w:val="24"/>
-                <w:szCs w:val="24"/>
-              </w:rPr>
-              <w:t>gigas</w:t>
-            </w:r>
-            <w:proofErr w:type="spellEnd"/>
-            <w:r>
-              <w:rPr>
-                <w:rFonts w:ascii="Arial" w:eastAsia="Times New Roman" w:hAnsi="Arial" w:cs="Arial"/>
-                <w:i/>
-                <w:iCs/>
-                <w:color w:val="333333"/>
-                <w:sz w:val="24"/>
-                <w:szCs w:val="24"/>
-              </w:rPr>
-              <w:t xml:space="preserve">, </w:t>
-            </w:r>
-            <w:proofErr w:type="spellStart"/>
-            <w:r>
-              <w:rPr>
-                <w:rFonts w:ascii="Arial" w:eastAsia="Times New Roman" w:hAnsi="Arial" w:cs="Arial"/>
-                <w:i/>
-                <w:iCs/>
-                <w:color w:val="333333"/>
-                <w:sz w:val="24"/>
-                <w:szCs w:val="24"/>
-              </w:rPr>
-              <w:t>Venerupis</w:t>
-            </w:r>
-            <w:proofErr w:type="spellEnd"/>
-            <w:r>
-              <w:rPr>
-                <w:rFonts w:ascii="Arial" w:eastAsia="Times New Roman" w:hAnsi="Arial" w:cs="Arial"/>
-                <w:i/>
-                <w:iCs/>
-                <w:color w:val="333333"/>
-                <w:sz w:val="24"/>
-                <w:szCs w:val="24"/>
-              </w:rPr>
-              <w:t xml:space="preserve"> </w:t>
-            </w:r>
-            <w:proofErr w:type="spellStart"/>
-            <w:r>
-              <w:rPr>
-                <w:rFonts w:ascii="Arial" w:eastAsia="Times New Roman" w:hAnsi="Arial" w:cs="Arial"/>
-                <w:i/>
-                <w:iCs/>
-                <w:color w:val="333333"/>
-                <w:sz w:val="24"/>
-                <w:szCs w:val="24"/>
-              </w:rPr>
-              <w:t>Philippinarum</w:t>
-            </w:r>
-            <w:proofErr w:type="spellEnd"/>
-            <w:r>
-              <w:rPr>
-                <w:rFonts w:ascii="Arial" w:eastAsia="Times New Roman" w:hAnsi="Arial" w:cs="Arial"/>
-                <w:i/>
-                <w:iCs/>
-                <w:color w:val="333333"/>
-                <w:sz w:val="24"/>
-                <w:szCs w:val="24"/>
-              </w:rPr>
-              <w:t xml:space="preserve">, </w:t>
-            </w:r>
-            <w:proofErr w:type="spellStart"/>
-            <w:r>
-              <w:rPr>
-                <w:rFonts w:ascii="Arial" w:eastAsia="Times New Roman" w:hAnsi="Arial" w:cs="Arial"/>
-                <w:i/>
-                <w:iCs/>
-                <w:color w:val="333333"/>
-                <w:sz w:val="24"/>
-                <w:szCs w:val="24"/>
-              </w:rPr>
-              <w:t>Crassostrea</w:t>
-            </w:r>
-            <w:proofErr w:type="spellEnd"/>
-            <w:r>
-              <w:rPr>
-                <w:rFonts w:ascii="Arial" w:eastAsia="Times New Roman" w:hAnsi="Arial" w:cs="Arial"/>
-                <w:i/>
-                <w:iCs/>
-                <w:color w:val="333333"/>
-                <w:sz w:val="24"/>
-                <w:szCs w:val="24"/>
-              </w:rPr>
-              <w:t xml:space="preserve"> </w:t>
-            </w:r>
-            <w:proofErr w:type="spellStart"/>
-            <w:r>
-              <w:rPr>
-                <w:rFonts w:ascii="Arial" w:eastAsia="Times New Roman" w:hAnsi="Arial" w:cs="Arial"/>
-                <w:i/>
-                <w:iCs/>
-                <w:color w:val="333333"/>
-                <w:sz w:val="24"/>
-                <w:szCs w:val="24"/>
-              </w:rPr>
-              <w:t>Sikamea</w:t>
-            </w:r>
-            <w:proofErr w:type="spellEnd"/>
+              <w:t>Crassostrea gigas, Venerupis Philippinarum, Crassostrea Sikamea</w:t>
+            </w:r>
           </w:p>
         </w:tc>
         <w:tc>
@@ -4143,7 +3450,6 @@
                 <w:szCs w:val="24"/>
               </w:rPr>
             </w:pPr>
-            <w:proofErr w:type="spellStart"/>
             <w:r>
               <w:rPr>
                 <w:rFonts w:ascii="Arial" w:eastAsia="Times New Roman" w:hAnsi="Arial" w:cs="Arial"/>
@@ -4154,25 +3460,14 @@
               </w:rPr>
               <w:t>Oreochromis</w:t>
             </w:r>
-            <w:proofErr w:type="spellEnd"/>
-            <w:r>
-              <w:rPr>
-                <w:rFonts w:ascii="Arial" w:eastAsia="Times New Roman" w:hAnsi="Arial" w:cs="Arial"/>
-                <w:sz w:val="24"/>
-                <w:szCs w:val="24"/>
-              </w:rPr>
-              <w:t> </w:t>
-            </w:r>
-            <w:proofErr w:type="spellStart"/>
-            <w:r>
-              <w:rPr>
-                <w:rFonts w:ascii="Arial" w:eastAsia="Times New Roman" w:hAnsi="Arial" w:cs="Arial"/>
-                <w:sz w:val="24"/>
-                <w:szCs w:val="24"/>
-              </w:rPr>
-              <w:t>sp</w:t>
-            </w:r>
-            <w:proofErr w:type="spellEnd"/>
+            <w:r>
+              <w:rPr>
+                <w:rFonts w:ascii="Arial" w:eastAsia="Times New Roman" w:hAnsi="Arial" w:cs="Arial"/>
+                <w:sz w:val="24"/>
+                <w:szCs w:val="24"/>
+              </w:rPr>
+              <w:t> sp</w:t>
+            </w:r>
           </w:p>
         </w:tc>
         <w:tc>
@@ -4375,6 +3670,462 @@
       </w:pPr>
     </w:p>
     <w:p/>
+    <w:p>
+      <w:pPr>
+        <w:rPr>
+          <w:b/>
+        </w:rPr>
+      </w:pPr>
+      <w:r>
+        <w:rPr>
+          <w:b/>
+        </w:rPr>
+        <w:t>Artisanal Fishing Opportunities</w:t>
+      </w:r>
+    </w:p>
+    <w:p>
+      <w:pPr>
+        <w:rPr>
+          <w:b/>
+        </w:rPr>
+      </w:pPr>
+      <m:oMathPara>
+        <m:oMath>
+          <m:sSub>
+            <m:sSubPr>
+              <m:ctrlPr>
+                <w:rPr>
+                  <w:rFonts w:ascii="Cambria Math" w:hAnsi="Cambria Math"/>
+                  <w:b/>
+                  <w:i/>
+                </w:rPr>
+              </m:ctrlPr>
+            </m:sSubPr>
+            <m:e>
+              <m:r>
+                <m:rPr>
+                  <m:sty m:val="bi"/>
+                </m:rPr>
+                <w:rPr>
+                  <w:rFonts w:ascii="Cambria Math" w:hAnsi="Cambria Math"/>
+                </w:rPr>
+                <m:t>X</m:t>
+              </m:r>
+            </m:e>
+            <m:sub>
+              <m:r>
+                <m:rPr>
+                  <m:sty m:val="bi"/>
+                </m:rPr>
+                <w:rPr>
+                  <w:rFonts w:ascii="Cambria Math" w:hAnsi="Cambria Math"/>
+                </w:rPr>
+                <m:t>AO</m:t>
+              </m:r>
+            </m:sub>
+          </m:sSub>
+          <m:r>
+            <m:rPr>
+              <m:sty m:val="bi"/>
+            </m:rPr>
+            <w:rPr>
+              <w:rFonts w:ascii="Cambria Math" w:hAnsi="Cambria Math"/>
+            </w:rPr>
+            <m:t>=</m:t>
+          </m:r>
+          <m:f>
+            <m:fPr>
+              <m:ctrlPr>
+                <w:rPr>
+                  <w:rFonts w:ascii="Cambria Math" w:hAnsi="Cambria Math"/>
+                  <w:b/>
+                  <w:i/>
+                </w:rPr>
+              </m:ctrlPr>
+            </m:fPr>
+            <m:num>
+              <m:f>
+                <m:fPr>
+                  <m:ctrlPr>
+                    <w:rPr>
+                      <w:rFonts w:ascii="Cambria Math" w:hAnsi="Cambria Math"/>
+                      <w:b/>
+                      <w:i/>
+                    </w:rPr>
+                  </m:ctrlPr>
+                </m:fPr>
+                <m:num>
+                  <m:sSub>
+                    <m:sSubPr>
+                      <m:ctrlPr>
+                        <w:rPr>
+                          <w:rFonts w:ascii="Cambria Math" w:hAnsi="Cambria Math"/>
+                          <w:b/>
+                          <w:i/>
+                        </w:rPr>
+                      </m:ctrlPr>
+                    </m:sSubPr>
+                    <m:e>
+                      <m:r>
+                        <m:rPr>
+                          <m:sty m:val="bi"/>
+                        </m:rPr>
+                        <w:rPr>
+                          <w:rFonts w:ascii="Cambria Math" w:hAnsi="Cambria Math"/>
+                        </w:rPr>
+                        <m:t>A</m:t>
+                      </m:r>
+                    </m:e>
+                    <m:sub>
+                      <m:r>
+                        <m:rPr>
+                          <m:sty m:val="bi"/>
+                        </m:rPr>
+                        <w:rPr>
+                          <w:rFonts w:ascii="Cambria Math" w:hAnsi="Cambria Math"/>
+                        </w:rPr>
+                        <m:t>c</m:t>
+                      </m:r>
+                    </m:sub>
+                  </m:sSub>
+                </m:num>
+                <m:den>
+                  <m:sSub>
+                    <m:sSubPr>
+                      <m:ctrlPr>
+                        <w:rPr>
+                          <w:rFonts w:ascii="Cambria Math" w:hAnsi="Cambria Math"/>
+                          <w:b/>
+                          <w:i/>
+                        </w:rPr>
+                      </m:ctrlPr>
+                    </m:sSubPr>
+                    <m:e>
+                      <m:r>
+                        <m:rPr>
+                          <m:sty m:val="bi"/>
+                        </m:rPr>
+                        <w:rPr>
+                          <w:rFonts w:ascii="Cambria Math" w:hAnsi="Cambria Math"/>
+                        </w:rPr>
+                        <m:t>A</m:t>
+                      </m:r>
+                    </m:e>
+                    <m:sub>
+                      <m:r>
+                        <m:rPr>
+                          <m:sty m:val="bi"/>
+                        </m:rPr>
+                        <w:rPr>
+                          <w:rFonts w:ascii="Cambria Math" w:hAnsi="Cambria Math"/>
+                        </w:rPr>
+                        <m:t>r</m:t>
+                      </m:r>
+                    </m:sub>
+                  </m:sSub>
+                </m:den>
+              </m:f>
+              <m:r>
+                <m:rPr>
+                  <m:sty m:val="bi"/>
+                </m:rPr>
+                <w:rPr>
+                  <w:rFonts w:ascii="Cambria Math" w:hAnsi="Cambria Math"/>
+                </w:rPr>
+                <m:t xml:space="preserve">+ </m:t>
+              </m:r>
+              <m:f>
+                <m:fPr>
+                  <m:ctrlPr>
+                    <w:rPr>
+                      <w:rFonts w:ascii="Cambria Math" w:hAnsi="Cambria Math"/>
+                      <w:b/>
+                      <w:i/>
+                    </w:rPr>
+                  </m:ctrlPr>
+                </m:fPr>
+                <m:num>
+                  <m:sSub>
+                    <m:sSubPr>
+                      <m:ctrlPr>
+                        <w:rPr>
+                          <w:rFonts w:ascii="Cambria Math" w:hAnsi="Cambria Math"/>
+                          <w:b/>
+                          <w:i/>
+                        </w:rPr>
+                      </m:ctrlPr>
+                    </m:sSubPr>
+                    <m:e>
+                      <m:r>
+                        <m:rPr>
+                          <m:sty m:val="bi"/>
+                        </m:rPr>
+                        <w:rPr>
+                          <w:rFonts w:ascii="Cambria Math" w:hAnsi="Cambria Math"/>
+                        </w:rPr>
+                        <m:t>R</m:t>
+                      </m:r>
+                    </m:e>
+                    <m:sub>
+                      <m:r>
+                        <m:rPr>
+                          <m:sty m:val="bi"/>
+                        </m:rPr>
+                        <w:rPr>
+                          <w:rFonts w:ascii="Cambria Math" w:hAnsi="Cambria Math"/>
+                        </w:rPr>
+                        <m:t>c</m:t>
+                      </m:r>
+                    </m:sub>
+                  </m:sSub>
+                </m:num>
+                <m:den>
+                  <m:sSub>
+                    <m:sSubPr>
+                      <m:ctrlPr>
+                        <w:rPr>
+                          <w:rFonts w:ascii="Cambria Math" w:hAnsi="Cambria Math"/>
+                          <w:b/>
+                          <w:i/>
+                        </w:rPr>
+                      </m:ctrlPr>
+                    </m:sSubPr>
+                    <m:e>
+                      <m:r>
+                        <m:rPr>
+                          <m:sty m:val="bi"/>
+                        </m:rPr>
+                        <w:rPr>
+                          <w:rFonts w:ascii="Cambria Math" w:hAnsi="Cambria Math"/>
+                        </w:rPr>
+                        <m:t>R</m:t>
+                      </m:r>
+                    </m:e>
+                    <m:sub>
+                      <m:r>
+                        <m:rPr>
+                          <m:sty m:val="bi"/>
+                        </m:rPr>
+                        <w:rPr>
+                          <w:rFonts w:ascii="Cambria Math" w:hAnsi="Cambria Math"/>
+                        </w:rPr>
+                        <m:t>r</m:t>
+                      </m:r>
+                    </m:sub>
+                  </m:sSub>
+                </m:den>
+              </m:f>
+              <m:r>
+                <m:rPr>
+                  <m:sty m:val="bi"/>
+                </m:rPr>
+                <w:rPr>
+                  <w:rFonts w:ascii="Cambria Math" w:hAnsi="Cambria Math"/>
+                </w:rPr>
+                <m:t>+</m:t>
+              </m:r>
+              <m:f>
+                <m:fPr>
+                  <m:ctrlPr>
+                    <w:rPr>
+                      <w:rFonts w:ascii="Cambria Math" w:hAnsi="Cambria Math"/>
+                      <w:b/>
+                      <w:i/>
+                    </w:rPr>
+                  </m:ctrlPr>
+                </m:fPr>
+                <m:num>
+                  <m:sSub>
+                    <m:sSubPr>
+                      <m:ctrlPr>
+                        <w:rPr>
+                          <w:rFonts w:ascii="Cambria Math" w:hAnsi="Cambria Math"/>
+                          <w:b/>
+                          <w:i/>
+                        </w:rPr>
+                      </m:ctrlPr>
+                    </m:sSubPr>
+                    <m:e>
+                      <m:r>
+                        <m:rPr>
+                          <m:sty m:val="bi"/>
+                        </m:rPr>
+                        <w:rPr>
+                          <w:rFonts w:ascii="Cambria Math" w:hAnsi="Cambria Math"/>
+                        </w:rPr>
+                        <m:t>N</m:t>
+                      </m:r>
+                    </m:e>
+                    <m:sub>
+                      <m:r>
+                        <m:rPr>
+                          <m:sty m:val="bi"/>
+                        </m:rPr>
+                        <w:rPr>
+                          <w:rFonts w:ascii="Cambria Math" w:hAnsi="Cambria Math"/>
+                        </w:rPr>
+                        <m:t>c</m:t>
+                      </m:r>
+                    </m:sub>
+                  </m:sSub>
+                </m:num>
+                <m:den>
+                  <m:sSub>
+                    <m:sSubPr>
+                      <m:ctrlPr>
+                        <w:rPr>
+                          <w:rFonts w:ascii="Cambria Math" w:hAnsi="Cambria Math"/>
+                          <w:b/>
+                          <w:i/>
+                        </w:rPr>
+                      </m:ctrlPr>
+                    </m:sSubPr>
+                    <m:e>
+                      <m:r>
+                        <m:rPr>
+                          <m:sty m:val="bi"/>
+                        </m:rPr>
+                        <w:rPr>
+                          <w:rFonts w:ascii="Cambria Math" w:hAnsi="Cambria Math"/>
+                        </w:rPr>
+                        <m:t>N</m:t>
+                      </m:r>
+                    </m:e>
+                    <m:sub>
+                      <m:r>
+                        <m:rPr>
+                          <m:sty m:val="bi"/>
+                        </m:rPr>
+                        <w:rPr>
+                          <w:rFonts w:ascii="Cambria Math" w:hAnsi="Cambria Math"/>
+                        </w:rPr>
+                        <m:t>r</m:t>
+                      </m:r>
+                    </m:sub>
+                  </m:sSub>
+                </m:den>
+              </m:f>
+            </m:num>
+            <m:den>
+              <m:r>
+                <m:rPr>
+                  <m:sty m:val="bi"/>
+                </m:rPr>
+                <w:rPr>
+                  <w:rFonts w:ascii="Cambria Math" w:hAnsi="Cambria Math"/>
+                </w:rPr>
+                <m:t>3</m:t>
+              </m:r>
+            </m:den>
+          </m:f>
+          <m:r>
+            <m:rPr>
+              <m:sty m:val="bi"/>
+            </m:rPr>
+            <w:rPr>
+              <w:rFonts w:ascii="Cambria Math" w:hAnsi="Cambria Math"/>
+            </w:rPr>
+            <m:t xml:space="preserve">    </m:t>
+          </m:r>
+        </m:oMath>
+      </m:oMathPara>
+    </w:p>
+    <w:p>
+      <w:r>
+        <w:t xml:space="preserve">Three components were identified by stakeholders as key components for measuring artisanal fishing opportunities. These components are access to the resource, the availability of the resource, and number of subsistence or artisanal fishers. </w:t>
+      </w:r>
+    </w:p>
+    <w:p>
+      <w:r>
+        <w:t>Access</w:t>
+      </w:r>
+      <w:r>
+        <w:t xml:space="preserve"> was determined as an issue for artisanal fishing opportunities. Access was defined as the number of beach or coastal access points from the workshops. With development of coastal areas, including hotels, the access and parking for artisanal fishers can be reduced. </w:t>
+      </w:r>
+      <w:r>
+        <w:t xml:space="preserve">Beach access is under county jurisdiction. </w:t>
+      </w:r>
+      <w:r>
+        <w:t>The data for beach access was not available therefore access was assessed by….</w:t>
+      </w:r>
+      <w:bookmarkStart w:id="0" w:name="_GoBack"/>
+      <w:bookmarkEnd w:id="0"/>
+    </w:p>
+    <w:p>
+      <w:r>
+        <w:t xml:space="preserve">Resource was measured as the current biomass of coastal resource fish (fish that are commonly harvested) to the reference biomass of coastal resource fish. </w:t>
+      </w:r>
+    </w:p>
+    <w:p>
+      <w:r>
+        <w:t>Ideally need would be assessed based on number of subsistence fishers</w:t>
+      </w:r>
+      <w:r>
+        <w:t xml:space="preserve">; </w:t>
+      </w:r>
+      <w:r>
+        <w:t xml:space="preserve">however the number of subsistence fishers is unknown. </w:t>
+      </w:r>
+      <w:r>
+        <w:t xml:space="preserve">Need </w:t>
+      </w:r>
+      <w:r>
+        <w:t xml:space="preserve">was </w:t>
+      </w:r>
+      <w:r>
+        <w:t xml:space="preserve">assessed </w:t>
+      </w:r>
+      <w:r>
+        <w:t>the</w:t>
+      </w:r>
+      <w:r>
+        <w:t xml:space="preserve"> </w:t>
+      </w:r>
+      <w:r>
+        <w:t xml:space="preserve">percent of households that fish.  </w:t>
+      </w:r>
+      <w:r>
+        <w:t xml:space="preserve">Data comes from </w:t>
+      </w:r>
+      <w:r>
+        <w:t>the National Atmospheric and Oceanic Administration Hawaiʻi Marine Recreational Fishing Survey (</w:t>
+      </w:r>
+      <w:hyperlink r:id="rId7" w:history="1">
+        <w:r>
+          <w:rPr>
+            <w:rStyle w:val="Hyperlink"/>
+          </w:rPr>
+          <w:t>http://www.fpir.noaa.gov/SFD/SFD_rcf_hmrfs.html</w:t>
+        </w:r>
+      </w:hyperlink>
+      <w:r>
+        <w:t xml:space="preserve">) contracted through the State of Hawaiʻi Department of Land and Natural Resources Division of Aquatic Resources. </w:t>
+      </w:r>
+      <w:r>
+        <w:t xml:space="preserve"> The percent of households that fish was multiplied by the number of residents per region to obtain an estimate of fishers per region. This number is likely an overestimate given that not all household members will be fishers but it does allow for a comparison of need across regions. </w:t>
+      </w:r>
+    </w:p>
+    <w:p>
+      <w:pPr>
+        <w:rPr>
+          <w:b/>
+        </w:rPr>
+      </w:pPr>
+    </w:p>
+    <w:p>
+      <w:pPr>
+        <w:rPr>
+          <w:b/>
+        </w:rPr>
+      </w:pPr>
+    </w:p>
+    <w:p>
+      <w:pPr>
+        <w:rPr>
+          <w:b/>
+        </w:rPr>
+      </w:pPr>
+    </w:p>
     <w:p>
       <w:pPr>
         <w:rPr>
@@ -4511,15 +4262,7 @@
                   <w:sz w:val="24"/>
                   <w:szCs w:val="24"/>
                 </w:rPr>
-                <m:t>+sentiment +</m:t>
-              </m:r>
-              <m:r>
-                <w:rPr>
-                  <w:rFonts w:ascii="Cambria Math" w:hAnsi="Cambria Math" w:cs="Times New Roman"/>
-                  <w:sz w:val="24"/>
-                  <w:szCs w:val="24"/>
-                </w:rPr>
-                <m:t>environment</m:t>
+                <m:t>+sentiment +environment</m:t>
               </m:r>
             </m:num>
             <m:den>
@@ -4542,19 +4285,24 @@
           <w:i/>
         </w:rPr>
       </w:pPr>
-      <w:proofErr w:type="gramStart"/>
       <w:r>
         <w:rPr>
           <w:i/>
         </w:rPr>
-        <w:t>economic</w:t>
-      </w:r>
-      <w:proofErr w:type="gramEnd"/>
-      <w:r>
+        <w:t>economic = (visitor GDP * visitor days per county)*r</w:t>
+      </w:r>
+    </w:p>
+    <w:p>
+      <w:pPr>
         <w:rPr>
           <w:i/>
         </w:rPr>
-        <w:t xml:space="preserve"> = (visitor GDP * visitor days per county)*r</w:t>
+      </w:pPr>
+      <w:r>
+        <w:rPr>
+          <w:i/>
+        </w:rPr>
+        <w:t>r = annual growth rate in visitor generated GDP</w:t>
       </w:r>
     </w:p>
     <w:p>
@@ -4567,7 +4315,8 @@
         <w:rPr>
           <w:i/>
         </w:rPr>
-        <w:t>r = annual growth rate in visitor generated GDP</w:t>
+        <w:lastRenderedPageBreak/>
+        <w:t>r ≥2.5% = 1</w:t>
       </w:r>
     </w:p>
     <w:p>
@@ -4576,19 +4325,24 @@
           <w:i/>
         </w:rPr>
       </w:pPr>
-      <w:proofErr w:type="gramStart"/>
       <w:r>
         <w:rPr>
           <w:i/>
         </w:rPr>
-        <w:t>r</w:t>
-      </w:r>
-      <w:proofErr w:type="gramEnd"/>
-      <w:r>
+        <w:t>r≤1.5 and r ≥ = -5.0% =0.5</w:t>
+      </w:r>
+    </w:p>
+    <w:p>
+      <w:pPr>
         <w:rPr>
           <w:i/>
         </w:rPr>
-        <w:t xml:space="preserve"> ≥2.5% = 1</w:t>
+      </w:pPr>
+      <w:r>
+        <w:rPr>
+          <w:i/>
+        </w:rPr>
+        <w:t>r&lt;5.0% and r&gt;25% =0.25</w:t>
       </w:r>
     </w:p>
     <w:p>
@@ -4597,315 +4351,253 @@
           <w:i/>
         </w:rPr>
       </w:pPr>
-      <w:r>
+    </w:p>
+    <w:p>
+      <w:pPr>
         <w:rPr>
           <w:i/>
         </w:rPr>
-        <w:t>r≤1.5 and r</w:t>
+      </w:pPr>
+      <w:r>
+        <w:t xml:space="preserve">The mean of </w:t>
       </w:r>
       <w:r>
         <w:rPr>
           <w:i/>
         </w:rPr>
-        <w:t xml:space="preserve"> ≥</w:t>
+        <w:t xml:space="preserve">sentiment </w:t>
+      </w:r>
+      <w:r>
+        <w:t xml:space="preserve">(visitor estimated GDP), </w:t>
       </w:r>
       <w:r>
         <w:rPr>
           <w:i/>
         </w:rPr>
-        <w:t xml:space="preserve"> = -5.0% =0.5</w:t>
-      </w:r>
-    </w:p>
-    <w:p>
-      <w:pPr>
+        <w:t xml:space="preserve">sentiment </w:t>
+      </w:r>
+      <w:r>
+        <w:t xml:space="preserve">(preservation of social and cultural values), and </w:t>
+      </w:r>
+      <w:r>
         <w:rPr>
           <w:i/>
         </w:rPr>
-      </w:pPr>
+        <w:t>environment</w:t>
+      </w:r>
+      <w:r>
+        <w:t xml:space="preserve"> (protection of key habitats) were used to generate regional scores for sustainable tourism.</w:t>
+      </w:r>
+    </w:p>
+    <w:p>
+      <w:r>
+        <w:t xml:space="preserve">Data </w:t>
+      </w:r>
+      <w:r>
+        <w:t>was attained form the State of Hawaiʻi Department of Business, Economic Development, and Tourism (DBEDT)</w:t>
+      </w:r>
+      <w:r>
+        <w:t xml:space="preserve"> and</w:t>
+      </w:r>
+      <w:r>
+        <w:t xml:space="preserve"> the Hawaiʻi Tourism Authority</w:t>
+      </w:r>
+      <w:r>
+        <w:t xml:space="preserve"> </w:t>
+      </w:r>
+      <w:r>
+        <w:t>(</w:t>
+      </w:r>
+      <w:r>
+        <w:t>HTA</w:t>
+      </w:r>
+      <w:r>
+        <w:t>)</w:t>
+      </w:r>
+      <w:r>
+        <w:t xml:space="preserve">. </w:t>
+      </w:r>
+      <w:r>
+        <w:t>Data on economic growth was obtained from HTA for</w:t>
+      </w:r>
+      <w:r>
+        <w:t xml:space="preserve"> the statewide visitor contribution</w:t>
+      </w:r>
+      <w:r>
+        <w:t xml:space="preserve"> to the economy (HTA 2016 Final Annual Report). </w:t>
+      </w:r>
+    </w:p>
+    <w:p>
       <w:r>
         <w:rPr>
           <w:i/>
         </w:rPr>
-        <w:t>r&lt;5.0% and r&gt;25% =0.25</w:t>
-      </w:r>
-    </w:p>
-    <w:p>
-      <w:pPr>
+        <w:t xml:space="preserve">Economic </w:t>
+      </w:r>
+      <w:r>
+        <w:t xml:space="preserve">was scored based on county estimated visitor contribution to GDP. </w:t>
+      </w:r>
+      <w:r>
+        <w:t>Visitor contribution to the economy was measured in USD</w:t>
+      </w:r>
+      <w:r>
+        <w:t xml:space="preserve"> inf</w:t>
+      </w:r>
+      <w:r>
+        <w:t xml:space="preserve">lation adjusted (real) GDP from. The reference level for visitor contribution to economic growth was set at </w:t>
+      </w:r>
+      <w:r>
+        <w:t>$13,280 mil by 2020 or 2.5% annual growth rate</w:t>
+      </w:r>
+      <w:r>
+        <w:t xml:space="preserve"> (</w:t>
+      </w:r>
+      <w:r>
+        <w:t xml:space="preserve">HTA 2016 </w:t>
+      </w:r>
+      <w:r>
+        <w:t>Annual Report)</w:t>
+      </w:r>
+      <w:r>
+        <w:t xml:space="preserve">. </w:t>
+      </w:r>
+      <w:r>
+        <w:t xml:space="preserve"> </w:t>
+      </w:r>
+      <w:r>
+        <w:t>Visitor generated GDP was estimated to county level by weighting GDP by the average daily number of visitors to each county (visitors defined as overnight stays</w:t>
+      </w:r>
+      <w:r>
+        <w:t xml:space="preserve"> DBEDT 2016 databook</w:t>
+      </w:r>
+      <w:r>
+        <w:t>).</w:t>
+      </w:r>
+      <w:r>
+        <w:t xml:space="preserve"> </w:t>
+      </w:r>
+    </w:p>
+    <w:p>
+      <w:r>
         <w:rPr>
           <w:i/>
         </w:rPr>
-      </w:pPr>
-    </w:p>
-    <w:p>
-      <w:pPr>
+        <w:t>Sentiment</w:t>
+      </w:r>
+      <w:r>
+        <w:t xml:space="preserve"> </w:t>
+      </w:r>
+      <w:r>
+        <w:t xml:space="preserve">scores the preservation of </w:t>
+      </w:r>
+      <w:r>
+        <w:t xml:space="preserve">social and cultural values estimated </w:t>
+      </w:r>
+      <w:r>
+        <w:t xml:space="preserve">though HTA visitor sentiment surveys. Three questions have </w:t>
+      </w:r>
+      <w:r>
+        <w:t xml:space="preserve">been asked consistently and thus have </w:t>
+      </w:r>
+      <w:r>
+        <w:t>time-series information and were used to score the agreement</w:t>
+      </w:r>
+      <w:r>
+        <w:t xml:space="preserve"> or sentiment of residents</w:t>
+      </w:r>
+      <w:r>
+        <w:t xml:space="preserve"> on the benefits and impac</w:t>
+      </w:r>
+      <w:r>
+        <w:t>t of tourism in Hawaiʻi</w:t>
+      </w:r>
+      <w:r>
+        <w:t xml:space="preserve">. </w:t>
+      </w:r>
+      <w:r>
+        <w:t xml:space="preserve">The three questions were to rate the level of </w:t>
+      </w:r>
+      <w:r>
+        <w:t xml:space="preserve">impact and </w:t>
+      </w:r>
+      <w:r>
+        <w:t xml:space="preserve">agreement on : </w:t>
+      </w:r>
+      <w:r>
+        <w:t>1. Rate the overall i</w:t>
+      </w:r>
+      <w:r>
+        <w:t xml:space="preserve">mpact of tourism on your family, 2. </w:t>
+      </w:r>
+      <w:r>
+        <w:t>T</w:t>
+      </w:r>
+      <w:r>
+        <w:t>ourism has brought m</w:t>
+      </w:r>
+      <w:r>
+        <w:t>ore benefits than problems, and 3. T</w:t>
+      </w:r>
+      <w:r>
+        <w:t>he island is being run for the tourists at the expense of the local people</w:t>
+      </w:r>
+      <w:r>
+        <w:t>.</w:t>
+      </w:r>
+      <w:r>
+        <w:t xml:space="preserve"> </w:t>
+      </w:r>
+      <w:r>
+        <w:t xml:space="preserve">The three questions were normalized for a score of 0 to 100 with 100 being positive or agreement on positive impacts of tourism for residence of Hawaii. </w:t>
+      </w:r>
+      <w:r>
+        <w:t>Q</w:t>
+      </w:r>
+      <w:r>
+        <w:t>uestions were averaged and scored to a reference value of 80% as set by the Hawaii Tourism Authority as their target acceptance rate</w:t>
+      </w:r>
+      <w:r>
+        <w:t xml:space="preserve"> (HTA 2016 Annual Report)</w:t>
+      </w:r>
+      <w:r>
+        <w:t>.</w:t>
+      </w:r>
+    </w:p>
+    <w:p>
+      <w:r>
+        <w:t xml:space="preserve"> </w:t>
+      </w:r>
+      <w:r>
         <w:rPr>
           <w:i/>
         </w:rPr>
-      </w:pPr>
-      <w:r>
-        <w:t xml:space="preserve">The mean of </w:t>
-      </w:r>
-      <w:r>
-        <w:rPr>
-          <w:i/>
-        </w:rPr>
-        <w:t xml:space="preserve">sentiment </w:t>
-      </w:r>
-      <w:r>
-        <w:t>(</w:t>
-      </w:r>
-      <w:r>
-        <w:t>visitor estimated GDP</w:t>
+        <w:t xml:space="preserve">Environment </w:t>
+      </w:r>
+      <w:r>
+        <w:t xml:space="preserve">scores the protection of the natural environment including </w:t>
+      </w:r>
+      <w:r>
+        <w:t>ocean areas</w:t>
+      </w:r>
+      <w:r>
+        <w:t xml:space="preserve"> (Marine Protected Areas, Commu</w:t>
+      </w:r>
+      <w:r>
+        <w:t>nity Subsistence Fishing Areas,</w:t>
+      </w:r>
+      <w:r>
+        <w:t xml:space="preserve"> </w:t>
+      </w:r>
+      <w:r>
+        <w:t>NOAA Sanctuary Areas</w:t>
       </w:r>
       <w:r>
         <w:t>)</w:t>
       </w:r>
       <w:r>
-        <w:t xml:space="preserve">, </w:t>
-      </w:r>
-      <w:r>
-        <w:rPr>
-          <w:i/>
-        </w:rPr>
-        <w:t>sentiment</w:t>
-      </w:r>
-      <w:r>
-        <w:rPr>
-          <w:i/>
-        </w:rPr>
         <w:t xml:space="preserve"> </w:t>
       </w:r>
       <w:r>
-        <w:t xml:space="preserve">(preservation of social and cultural values), and </w:t>
-      </w:r>
-      <w:r>
-        <w:rPr>
-          <w:i/>
-        </w:rPr>
-        <w:t>environment</w:t>
-      </w:r>
-      <w:r>
-        <w:t xml:space="preserve"> (protection of key habitats)</w:t>
-      </w:r>
-      <w:r>
-        <w:t xml:space="preserve"> were used to generate regional scores for sustainable tourism.</w:t>
-      </w:r>
-    </w:p>
-    <w:p>
-      <w:r>
-        <w:t xml:space="preserve">Data </w:t>
-      </w:r>
-      <w:r>
-        <w:t>was attained form the State of Hawaiʻi Department of Business, Economic Development, and Tourism (DBEDT)</w:t>
-      </w:r>
-      <w:r>
-        <w:t xml:space="preserve"> and</w:t>
-      </w:r>
-      <w:r>
-        <w:t xml:space="preserve"> the Hawaiʻi Tourism Authority</w:t>
-      </w:r>
-      <w:r>
-        <w:t xml:space="preserve"> </w:t>
-      </w:r>
-      <w:r>
-        <w:t>(</w:t>
-      </w:r>
-      <w:r>
-        <w:t>HTA</w:t>
-      </w:r>
-      <w:r>
-        <w:t>)</w:t>
-      </w:r>
-      <w:r>
-        <w:t xml:space="preserve">. </w:t>
-      </w:r>
-      <w:r>
-        <w:t>Data on economic growth was obtained from HTA for</w:t>
-      </w:r>
-      <w:r>
-        <w:t xml:space="preserve"> the statewide visitor contribution</w:t>
-      </w:r>
-      <w:r>
-        <w:t xml:space="preserve"> to the economy (HTA 2016 Final Annual Report). </w:t>
-      </w:r>
-    </w:p>
-    <w:p>
-      <w:r>
-        <w:rPr>
-          <w:i/>
-        </w:rPr>
-        <w:t xml:space="preserve">Economic </w:t>
-      </w:r>
-      <w:r>
-        <w:t xml:space="preserve">was scored based on county estimated visitor contribution to GDP. </w:t>
-      </w:r>
-      <w:r>
-        <w:t>Visitor contribution to the economy was measured in USD</w:t>
-      </w:r>
-      <w:r>
-        <w:t xml:space="preserve"> inf</w:t>
-      </w:r>
-      <w:r>
-        <w:t xml:space="preserve">lation adjusted (real) GDP from. The reference level for visitor contribution to economic growth was set at </w:t>
-      </w:r>
-      <w:r>
-        <w:t>$13,280 mil by 2020 or 2.5% annual growth rate</w:t>
-      </w:r>
-      <w:r>
-        <w:t xml:space="preserve"> (</w:t>
-      </w:r>
-      <w:r>
-        <w:t xml:space="preserve">HTA 2016 </w:t>
-      </w:r>
-      <w:r>
-        <w:t>Annual Report)</w:t>
-      </w:r>
-      <w:r>
-        <w:t xml:space="preserve">. </w:t>
-      </w:r>
-      <w:r>
-        <w:t xml:space="preserve"> </w:t>
-      </w:r>
-      <w:r>
-        <w:t>Visitor generated GDP was estimated to county level by weighting GDP by the average daily number of visitors to each county (visitors defined as overnight stays</w:t>
-      </w:r>
-      <w:r>
-        <w:t xml:space="preserve"> DBEDT 2016 databook</w:t>
-      </w:r>
-      <w:r>
-        <w:t>).</w:t>
-      </w:r>
-      <w:r>
-        <w:t xml:space="preserve"> </w:t>
-      </w:r>
-    </w:p>
-    <w:p>
-      <w:r>
-        <w:rPr>
-          <w:i/>
-        </w:rPr>
-        <w:t>Sentiment</w:t>
-      </w:r>
-      <w:r>
-        <w:t xml:space="preserve"> </w:t>
-      </w:r>
-      <w:r>
-        <w:t xml:space="preserve">scores the preservation of </w:t>
-      </w:r>
-      <w:r>
-        <w:t xml:space="preserve">social and cultural values estimated </w:t>
-      </w:r>
-      <w:r>
-        <w:t xml:space="preserve">though HTA visitor sentiment surveys. Three questions have </w:t>
-      </w:r>
-      <w:r>
-        <w:t xml:space="preserve">been asked consistently and thus have </w:t>
-      </w:r>
-      <w:r>
-        <w:t>time-series information and were used to score the agreement</w:t>
-      </w:r>
-      <w:r>
-        <w:t xml:space="preserve"> or sentiment of residents</w:t>
-      </w:r>
-      <w:r>
-        <w:t xml:space="preserve"> on the benefits and impac</w:t>
-      </w:r>
-      <w:r>
-        <w:t>t of tourism in Hawaiʻi</w:t>
-      </w:r>
-      <w:r>
-        <w:t xml:space="preserve">. </w:t>
-      </w:r>
-      <w:r>
-        <w:t xml:space="preserve">The three questions were to rate the level of </w:t>
-      </w:r>
-      <w:r>
-        <w:t xml:space="preserve">impact and </w:t>
-      </w:r>
-      <w:r>
-        <w:t xml:space="preserve">agreement on : </w:t>
-      </w:r>
-      <w:r>
-        <w:t>1. Rate the overall i</w:t>
-      </w:r>
-      <w:r>
-        <w:t xml:space="preserve">mpact of tourism on your family, 2. </w:t>
-      </w:r>
-      <w:r>
-        <w:t>T</w:t>
-      </w:r>
-      <w:r>
-        <w:t>ourism has brought m</w:t>
-      </w:r>
-      <w:r>
-        <w:t>ore benefits than problems, and 3. T</w:t>
-      </w:r>
-      <w:r>
-        <w:t>he island is being run for the tourists at the expense of the local people</w:t>
-      </w:r>
-      <w:r>
-        <w:t>.</w:t>
-      </w:r>
-      <w:r>
-        <w:t xml:space="preserve"> </w:t>
-      </w:r>
-      <w:r>
-        <w:t xml:space="preserve">The three questions were normalized for a score of 0 to 100 with 100 being positive or agreement on positive impacts of tourism for residence of Hawaii. </w:t>
-      </w:r>
-      <w:r>
-        <w:t>Q</w:t>
-      </w:r>
-      <w:r>
-        <w:t>uestions were averaged and scored to a reference value of 80% as set by the Hawaii Tourism Authority as their target acceptance rate</w:t>
-      </w:r>
-      <w:r>
-        <w:t xml:space="preserve"> (HTA 2016 Annual Report)</w:t>
-      </w:r>
-      <w:r>
-        <w:t>.</w:t>
-      </w:r>
-    </w:p>
-    <w:p>
-      <w:r>
-        <w:lastRenderedPageBreak/>
-        <w:t xml:space="preserve"> </w:t>
-      </w:r>
-      <w:r>
-        <w:rPr>
-          <w:i/>
-        </w:rPr>
-        <w:t xml:space="preserve">Environment </w:t>
-      </w:r>
-      <w:r>
-        <w:t xml:space="preserve">scores the protection of the natural environment including </w:t>
-      </w:r>
-      <w:r>
-        <w:t>ocean areas</w:t>
-      </w:r>
-      <w:r>
-        <w:t xml:space="preserve"> (Marine Protected Areas, Commu</w:t>
-      </w:r>
-      <w:r>
-        <w:t>nity Subsistence Fishing Areas,</w:t>
-      </w:r>
-      <w:r>
-        <w:t xml:space="preserve"> </w:t>
-      </w:r>
-      <w:proofErr w:type="gramStart"/>
-      <w:r>
-        <w:t>NOAA</w:t>
-      </w:r>
-      <w:proofErr w:type="gramEnd"/>
-      <w:r>
-        <w:t xml:space="preserve"> Sanctuary Areas</w:t>
-      </w:r>
-      <w:r>
-        <w:t>)</w:t>
-      </w:r>
-      <w:r>
-        <w:t xml:space="preserve"> </w:t>
-      </w:r>
-      <w:r>
         <w:t xml:space="preserve">and watersheds (state of Hawaiʻi priority watersheds). </w:t>
       </w:r>
       <w:r>
@@ -4928,32 +4620,16 @@
         <w:t xml:space="preserve"> by region. Scores a</w:t>
       </w:r>
       <w:r>
-        <w:t xml:space="preserve">re low considering that </w:t>
-      </w:r>
-      <w:proofErr w:type="spellStart"/>
-      <w:r>
-        <w:t>Hawaiʻi’s</w:t>
-      </w:r>
-      <w:proofErr w:type="spellEnd"/>
-      <w:r>
-        <w:t xml:space="preserve"> economy’</w:t>
+        <w:t>re low considering that Hawaiʻi’s economy’</w:t>
       </w:r>
       <w:r>
         <w:t xml:space="preserve">s main contributor is the tourism industry. The low scores reflect the need to balance the economic gains with </w:t>
       </w:r>
       <w:r>
-        <w:t xml:space="preserve">the preservation of </w:t>
-      </w:r>
-      <w:proofErr w:type="spellStart"/>
-      <w:r>
-        <w:t>Hawaiʻi’</w:t>
-      </w:r>
-      <w:r>
-        <w:t>s</w:t>
-      </w:r>
-      <w:proofErr w:type="spellEnd"/>
-      <w:r>
-        <w:t xml:space="preserve"> unique cultural and natural environment. </w:t>
+        <w:t>the preservation of Hawaiʻi’</w:t>
+      </w:r>
+      <w:r>
+        <w:t xml:space="preserve">s unique cultural and natural environment. </w:t>
       </w:r>
       <w:r>
         <w:t xml:space="preserve">Working group participants have identified several areas to improve to increase preservation of social and cultural values and the natural environment. These include increased tourism education programs and a proportion of the tax revenues generated from the tourism industry allocated to community and environmental preservation.  </w:t>
@@ -5002,6 +4678,7 @@
                 <w:rFonts w:ascii="Calibri" w:eastAsia="Times New Roman" w:hAnsi="Calibri" w:cs="Times New Roman"/>
                 <w:color w:val="000000"/>
               </w:rPr>
+              <w:lastRenderedPageBreak/>
               <w:t>Region</w:t>
             </w:r>
           </w:p>
@@ -5272,8 +4949,6 @@
             </w:r>
           </w:p>
         </w:tc>
-        <w:bookmarkStart w:id="0" w:name="_GoBack"/>
-        <w:bookmarkEnd w:id="0"/>
       </w:tr>
       <w:tr>
         <w:trPr>
@@ -5787,13 +5462,7 @@
                             <w:rPr>
                               <w:rFonts w:ascii="Cambria Math" w:hAnsi="Cambria Math"/>
                             </w:rPr>
-                            <m:t>r</m:t>
-                          </m:r>
-                          <m:r>
-                            <w:rPr>
-                              <w:rFonts w:ascii="Cambria Math" w:hAnsi="Cambria Math"/>
-                            </w:rPr>
-                            <m:t>,z</m:t>
+                            <m:t>r,z</m:t>
                           </m:r>
                         </m:sub>
                       </m:sSub>
@@ -5963,13 +5632,8 @@
         <w:t xml:space="preserve"> wage calculated as </w:t>
       </w:r>
       <w:r>
-        <w:t xml:space="preserve">two year rolling average in constant 2013 USD (DBEDT Section 13.2 Hawaii </w:t>
-      </w:r>
-      <w:proofErr w:type="spellStart"/>
-      <w:r>
-        <w:t>Databook</w:t>
-      </w:r>
-      <w:proofErr w:type="spellEnd"/>
+        <w:t>two year rolling average in constant 2013 USD (DBEDT Section 13.2 Hawaii Databook</w:t>
+      </w:r>
       <w:r>
         <w:t>/</w:t>
       </w:r>
@@ -6139,7 +5803,6 @@
     </w:p>
     <w:p/>
     <w:p>
-      <w:proofErr w:type="gramStart"/>
       <w:r>
         <w:t>Where e is the total adjusted revenue generated from each marine and ocean sector (</w:t>
       </w:r>
@@ -6152,40 +5815,15 @@
       <w:r>
         <w:t>).</w:t>
       </w:r>
-      <w:proofErr w:type="gramEnd"/>
-    </w:p>
-    <w:p>
-      <w:r>
-        <w:t xml:space="preserve">What is </w:t>
-      </w:r>
-      <w:proofErr w:type="spellStart"/>
-      <w:r>
-        <w:t>gdp</w:t>
-      </w:r>
-      <w:proofErr w:type="spellEnd"/>
-      <w:r>
-        <w:t xml:space="preserve"> inflation adjusted too? What year is the reference </w:t>
-      </w:r>
-      <w:proofErr w:type="spellStart"/>
-      <w:r>
-        <w:t>usd</w:t>
-      </w:r>
-      <w:proofErr w:type="spellEnd"/>
-      <w:r>
-        <w:t>? 2010?</w:t>
-      </w:r>
-    </w:p>
-    <w:p>
-      <w:r>
-        <w:t xml:space="preserve">If total direct and indirect revenue then </w:t>
-      </w:r>
-      <w:proofErr w:type="gramStart"/>
-      <w:r>
-        <w:t>need</w:t>
-      </w:r>
-      <w:proofErr w:type="gramEnd"/>
-      <w:r>
-        <w:t xml:space="preserve"> economic multipliers:</w:t>
+    </w:p>
+    <w:p>
+      <w:r>
+        <w:t>What is gdp inflation adjusted too? What year is the reference usd? 2010?</w:t>
+      </w:r>
+    </w:p>
+    <w:p>
+      <w:r>
+        <w:t>If total direct and indirect revenue then need economic multipliers:</w:t>
       </w:r>
     </w:p>
     <w:p>
@@ -6198,7 +5836,7 @@
       <w:r>
         <w:t xml:space="preserve"> (</w:t>
       </w:r>
-      <w:hyperlink r:id="rId7" w:history="1">
+      <w:hyperlink r:id="rId8" w:history="1">
         <w:r>
           <w:rPr>
             <w:rStyle w:val="Hyperlink"/>
@@ -6225,6 +5863,7 @@
     </w:p>
     <w:p>
       <w:r>
+        <w:lastRenderedPageBreak/>
         <w:t>Water Transportation 1.46</w:t>
       </w:r>
     </w:p>
@@ -6303,7 +5942,6 @@
                 <w:color w:val="000000"/>
               </w:rPr>
             </w:pPr>
-            <w:proofErr w:type="spellStart"/>
             <w:r>
               <w:rPr>
                 <w:rFonts w:ascii="Calibri" w:eastAsia="Times New Roman" w:hAnsi="Calibri" w:cs="Times New Roman"/>
@@ -6311,7 +5949,6 @@
               </w:rPr>
               <w:t>Subgoal</w:t>
             </w:r>
-            <w:proofErr w:type="spellEnd"/>
           </w:p>
         </w:tc>
         <w:tc>
@@ -7653,52 +7290,7 @@
           <w:sz w:val="24"/>
           <w:szCs w:val="24"/>
         </w:rPr>
-        <w:t>Cultural values are expressed in the development of this goal and several of the other goals and we recognize local and culture values as important to all aspects of ocean health. A working group that includes the Office of Hawaiian Affairs, cultural advisors, and community members are assisting in the definition and development of this goal for Hawai’i. This goal stresses the importance of past, present, and future for the connection of people to places (</w:t>
-      </w:r>
-      <w:proofErr w:type="spellStart"/>
-      <w:r>
-        <w:rPr>
-          <w:rFonts w:ascii="Times New Roman" w:hAnsi="Times New Roman" w:cs="Times New Roman"/>
-          <w:sz w:val="24"/>
-          <w:szCs w:val="24"/>
-        </w:rPr>
-        <w:t>āina</w:t>
-      </w:r>
-      <w:proofErr w:type="spellEnd"/>
-      <w:r>
-        <w:rPr>
-          <w:rFonts w:ascii="Times New Roman" w:hAnsi="Times New Roman" w:cs="Times New Roman"/>
-          <w:sz w:val="24"/>
-          <w:szCs w:val="24"/>
-        </w:rPr>
-        <w:t xml:space="preserve">) and relationships or networks of people with each other. Together these define community. Suggested metrics for this goal are the connection of the past, present, and future through knowledge of and representation of Hawaiian place names (ex. </w:t>
-      </w:r>
-      <w:proofErr w:type="spellStart"/>
-      <w:r>
-        <w:rPr>
-          <w:rFonts w:ascii="Times New Roman" w:hAnsi="Times New Roman" w:cs="Times New Roman"/>
-          <w:sz w:val="24"/>
-          <w:szCs w:val="24"/>
-        </w:rPr>
-        <w:t>ahupuaa</w:t>
-      </w:r>
-      <w:proofErr w:type="spellEnd"/>
-      <w:r>
-        <w:rPr>
-          <w:rFonts w:ascii="Times New Roman" w:hAnsi="Times New Roman" w:cs="Times New Roman"/>
-          <w:sz w:val="24"/>
-          <w:szCs w:val="24"/>
-        </w:rPr>
-        <w:t xml:space="preserve"> boundary signs), network of communities (# of members), acres of community managed areas and/or number of community stewardship programs, and place-based educational opportunities. Hawaiian place names represent knowledge of the past and Hawaiian place names tell a story of the place, what the place was known for or used for. This cultural history is important for present day </w:t>
-      </w:r>
-      <w:r>
-        <w:rPr>
-          <w:rFonts w:ascii="Times New Roman" w:hAnsi="Times New Roman" w:cs="Times New Roman"/>
-          <w:sz w:val="24"/>
-          <w:szCs w:val="24"/>
-        </w:rPr>
-        <w:lastRenderedPageBreak/>
-        <w:t>stewardship and cultural practices and education of local environmental stewardship and culture is necessary for keeping the connection of people to place into the future. Defining shared values and building economic opportunities and support for community programs is a recommended indicator under the Smart Sustainable Communities target under Hawaii Green Growth Aloha+ Challenge.</w:t>
+        <w:t>Cultural values are expressed in the development of this goal and several of the other goals and we recognize local and culture values as important to all aspects of ocean health. A working group that includes the Office of Hawaiian Affairs, cultural advisors, and community members are assisting in the definition and development of this goal for Hawai’i. This goal stresses the importance of past, present, and future for the connection of people to places (āina) and relationships or networks of people with each other. Together these define community. Suggested metrics for this goal are the connection of the past, present, and future through knowledge of and representation of Hawaiian place names (ex. ahupuaa boundary signs), network of communities (# of members), acres of community managed areas and/or number of community stewardship programs, and place-based educational opportunities. Hawaiian place names represent knowledge of the past and Hawaiian place names tell a story of the place, what the place was known for or used for. This cultural history is important for present day stewardship and keeping the connection of people to place into the future. Defining shared values and building economic opportunities and support for community programs is a recommended indicator under the Smart Sustainable Communities target under Hawaii Green Growth Aloha+ Challenge.</w:t>
       </w:r>
     </w:p>
     <w:p>
@@ -7759,15 +7351,7 @@
             <w:sz w:val="24"/>
             <w:szCs w:val="24"/>
           </w:rPr>
-          <m:t>=Hawaiian Place Names+Netwo</m:t>
-        </m:r>
-        <m:r>
-          <w:rPr>
-            <w:rFonts w:ascii="Cambria Math" w:hAnsi="Cambria Math" w:cs="Times New Roman"/>
-            <w:sz w:val="24"/>
-            <w:szCs w:val="24"/>
-          </w:rPr>
-          <m:t>rks of People+Area Under Stewardship+Place Based Education Opportunities</m:t>
+          <m:t>=Hawaiian Place Names+Networks of People+Area Under Stewardship+Place Based Education Opportunities</m:t>
         </m:r>
       </m:oMath>
       <w:r>
@@ -7800,6 +7384,7 @@
         <w:rPr>
           <w:b/>
         </w:rPr>
+        <w:lastRenderedPageBreak/>
         <w:t>Clean Water</w:t>
       </w:r>
     </w:p>
@@ -7853,19 +7438,9 @@
       <w:r>
         <w:t xml:space="preserve">Jordan </w:t>
       </w:r>
-      <w:proofErr w:type="spellStart"/>
-      <w:r>
-        <w:t>Toshimasa</w:t>
-      </w:r>
-      <w:proofErr w:type="spellEnd"/>
-      <w:r>
-        <w:t xml:space="preserve"> </w:t>
-      </w:r>
-      <w:proofErr w:type="spellStart"/>
-      <w:r>
-        <w:t>Muratsuchi</w:t>
-      </w:r>
-      <w:proofErr w:type="spellEnd"/>
+      <w:r>
+        <w:t>Toshimasa Muratsuchi</w:t>
+      </w:r>
     </w:p>
     <w:p>
       <w:r>
@@ -7886,13 +7461,8 @@
       </w:r>
     </w:p>
     <w:p>
-      <w:proofErr w:type="gramStart"/>
-      <w:r>
-        <w:t>Debris per person per mile as reference.</w:t>
-      </w:r>
-      <w:proofErr w:type="gramEnd"/>
-      <w:r>
-        <w:t xml:space="preserve"> Per person cleaning up</w:t>
+      <w:r>
+        <w:t>Debris per person per mile as reference. Per person cleaning up</w:t>
       </w:r>
     </w:p>
     <w:p>
@@ -7912,27 +7482,13 @@
       </w:r>
     </w:p>
     <w:p>
-      <w:proofErr w:type="spellStart"/>
-      <w:r>
-        <w:lastRenderedPageBreak/>
-        <w:t>Jambeck</w:t>
-      </w:r>
-      <w:proofErr w:type="spellEnd"/>
-      <w:r>
-        <w:t xml:space="preserve"> et al 2015 </w:t>
-      </w:r>
-    </w:p>
-    <w:p>
-      <w:r>
-        <w:t xml:space="preserve">What proportion is Hawaii based vs external sources? </w:t>
-      </w:r>
-      <w:proofErr w:type="gramStart"/>
-      <w:r>
-        <w:t>Tsunami marine debris?</w:t>
-      </w:r>
-      <w:proofErr w:type="gramEnd"/>
-      <w:r>
-        <w:t xml:space="preserve"> </w:t>
+      <w:r>
+        <w:t xml:space="preserve">Jambeck et al 2015 </w:t>
+      </w:r>
+    </w:p>
+    <w:p>
+      <w:r>
+        <w:t xml:space="preserve">What proportion is Hawaii based vs external sources? Tsunami marine debris? </w:t>
       </w:r>
     </w:p>
     <w:p>
@@ -7971,24 +7527,349 @@
             <w:rPr>
               <w:rFonts w:ascii="Cambria Math" w:hAnsi="Cambria Math"/>
             </w:rPr>
-            <m:t>Marine Debris</m:t>
-          </m:r>
-          <m:r>
-            <w:rPr>
-              <w:rFonts w:ascii="Cambria Math" w:hAnsi="Cambria Math"/>
-            </w:rPr>
-            <m:t>=</m:t>
-          </m:r>
-          <m:r>
-            <w:rPr>
-              <w:rFonts w:ascii="Cambria Math" w:hAnsi="Cambria Math"/>
-            </w:rPr>
-            <m:t xml:space="preserve">lbs/person/mile </m:t>
+            <m:t xml:space="preserve">Marine Debris=lbs/person/mile </m:t>
           </m:r>
         </m:oMath>
       </m:oMathPara>
     </w:p>
     <w:p/>
+    <w:p/>
+    <w:p>
+      <w:pPr>
+        <w:rPr>
+          <w:b/>
+        </w:rPr>
+      </w:pPr>
+      <w:r>
+        <w:rPr>
+          <w:b/>
+        </w:rPr>
+        <w:lastRenderedPageBreak/>
+        <w:t xml:space="preserve">Biodiversity </w:t>
+      </w:r>
+    </w:p>
+    <w:p>
+      <w:r>
+        <w:t>Habitats</w:t>
+      </w:r>
+    </w:p>
+    <w:p>
+      <w:pPr>
+        <w:rPr>
+          <w:i/>
+        </w:rPr>
+      </w:pPr>
+      <w:r>
+        <w:rPr>
+          <w:i/>
+        </w:rPr>
+        <w:t>Coral reefs</w:t>
+      </w:r>
+    </w:p>
+    <w:p>
+      <w:r>
+        <w:t xml:space="preserve">Coral reef extent from cumulative impact mapping layers that combine hard bottom and coral reef habitats to a depth of XXX. </w:t>
+      </w:r>
+      <w:r>
+        <w:t xml:space="preserve"> </w:t>
+      </w:r>
+    </w:p>
+    <w:p>
+      <w:pPr>
+        <w:rPr>
+          <w:rFonts w:eastAsia="Times New Roman" w:cs="Arial"/>
+          <w:color w:val="222222"/>
+        </w:rPr>
+      </w:pPr>
+      <w:r>
+        <w:t>Coral reef condition indicators come from the Hawaii Monitoring and Research Colla</w:t>
+      </w:r>
+      <w:r>
+        <w:t xml:space="preserve">borative who supported the </w:t>
+      </w:r>
+      <w:r>
+        <w:rPr>
+          <w:rFonts w:eastAsia="Times New Roman" w:cs="Arial"/>
+          <w:color w:val="222222"/>
+        </w:rPr>
+        <w:t>development and implementation of a</w:t>
+      </w:r>
+      <w:r>
+        <w:rPr>
+          <w:rFonts w:eastAsia="Times New Roman" w:cs="Arial"/>
+          <w:color w:val="222222"/>
+        </w:rPr>
+        <w:t xml:space="preserve"> </w:t>
+      </w:r>
+      <w:r>
+        <w:rPr>
+          <w:rFonts w:eastAsia="Times New Roman" w:cs="Arial"/>
+          <w:color w:val="222222"/>
+        </w:rPr>
+        <w:t xml:space="preserve">database of </w:t>
+      </w:r>
+      <w:r>
+        <w:rPr>
+          <w:rFonts w:eastAsia="Times New Roman" w:cs="Arial"/>
+          <w:color w:val="222222"/>
+        </w:rPr>
+        <w:t xml:space="preserve">combined </w:t>
+      </w:r>
+      <w:r>
+        <w:rPr>
+          <w:rFonts w:eastAsia="Times New Roman" w:cs="Arial"/>
+          <w:color w:val="222222"/>
+        </w:rPr>
+        <w:t xml:space="preserve">coral reef monitoring </w:t>
+      </w:r>
+      <w:r>
+        <w:rPr>
+          <w:rFonts w:eastAsia="Times New Roman" w:cs="Arial"/>
+          <w:color w:val="222222"/>
+        </w:rPr>
+        <w:t>dataset</w:t>
+      </w:r>
+      <w:r>
+        <w:rPr>
+          <w:rFonts w:eastAsia="Times New Roman" w:cs="Arial"/>
+          <w:color w:val="222222"/>
+        </w:rPr>
+        <w:t>s for Hawaii</w:t>
+      </w:r>
+      <w:r>
+        <w:rPr>
+          <w:rFonts w:eastAsia="Times New Roman" w:cs="Arial"/>
+          <w:color w:val="222222"/>
+        </w:rPr>
+        <w:t xml:space="preserve"> that will</w:t>
+      </w:r>
+      <w:r>
+        <w:rPr>
+          <w:rFonts w:eastAsia="Times New Roman" w:cs="Arial"/>
+          <w:color w:val="222222"/>
+        </w:rPr>
+        <w:t xml:space="preserve">: </w:t>
+      </w:r>
+      <w:r>
+        <w:rPr>
+          <w:rFonts w:eastAsia="Times New Roman" w:cs="Arial"/>
+          <w:color w:val="222222"/>
+        </w:rPr>
+        <w:t>live and grow at DAR</w:t>
+      </w:r>
+      <w:r>
+        <w:rPr>
+          <w:rFonts w:eastAsia="Times New Roman" w:cs="Arial"/>
+          <w:color w:val="222222"/>
+        </w:rPr>
+        <w:t>; be used to develop measurements of reef status and trends</w:t>
+      </w:r>
+      <w:r>
+        <w:rPr>
+          <w:rFonts w:eastAsia="Times New Roman" w:cs="Arial"/>
+          <w:color w:val="222222"/>
+        </w:rPr>
+        <w:t xml:space="preserve"> </w:t>
+      </w:r>
+      <w:r>
+        <w:rPr>
+          <w:rFonts w:eastAsia="Times New Roman" w:cs="Arial"/>
+          <w:color w:val="222222"/>
+        </w:rPr>
+        <w:t>to support reef management decisions statewide,</w:t>
+      </w:r>
+      <w:r>
+        <w:rPr>
+          <w:rFonts w:eastAsia="Times New Roman" w:cs="Arial"/>
+          <w:color w:val="222222"/>
+        </w:rPr>
+        <w:t xml:space="preserve"> and</w:t>
+      </w:r>
+      <w:r>
+        <w:rPr>
+          <w:rFonts w:eastAsia="Times New Roman" w:cs="Arial"/>
+          <w:color w:val="222222"/>
+        </w:rPr>
+        <w:t>;</w:t>
+      </w:r>
+      <w:r>
+        <w:rPr>
+          <w:rFonts w:eastAsia="Times New Roman" w:cs="Arial"/>
+          <w:color w:val="222222"/>
+        </w:rPr>
+        <w:t xml:space="preserve"> </w:t>
+      </w:r>
+      <w:r>
+        <w:rPr>
+          <w:rFonts w:eastAsia="Times New Roman" w:cs="Arial"/>
+          <w:color w:val="222222"/>
+        </w:rPr>
+        <w:t>measure</w:t>
+      </w:r>
+      <w:r>
+        <w:rPr>
+          <w:rFonts w:eastAsia="Times New Roman" w:cs="Arial"/>
+          <w:color w:val="222222"/>
+        </w:rPr>
+        <w:t xml:space="preserve"> our progress toward the </w:t>
+      </w:r>
+      <w:r>
+        <w:rPr>
+          <w:rFonts w:eastAsia="Times New Roman" w:cs="Arial"/>
+          <w:color w:val="222222"/>
+        </w:rPr>
+        <w:t>Sustainable Hawaii Initiative goal to effectively manage 30% of our nearshore ocean waters by 2030</w:t>
+      </w:r>
+      <w:r>
+        <w:rPr>
+          <w:rFonts w:eastAsia="Times New Roman" w:cs="Arial"/>
+          <w:color w:val="222222"/>
+        </w:rPr>
+        <w:t>.</w:t>
+      </w:r>
+    </w:p>
+    <w:p>
+      <w:r>
+        <w:t>Coral reef condition</w:t>
+      </w:r>
+      <w:r>
+        <w:t xml:space="preserve"> (coral reef index)</w:t>
+      </w:r>
+      <w:r>
+        <w:t xml:space="preserve"> is assessed as the combined indicators for % coral cover, </w:t>
+      </w:r>
+      <w:r>
+        <w:t xml:space="preserve">%macroalgae, % coralline algae,  and the ratio of calcifiers to non calcifiers, all fish biomass,  resource fish biomass, parrotfish biomass, total fish biomass no sharks and jacks. Ranked high to low among 42 Mokus and indicators averaged. </w:t>
+      </w:r>
+    </w:p>
+    <w:p>
+      <w:r>
+        <w:t>What do the number  units represent – biomass calculated as ?</w:t>
+      </w:r>
+    </w:p>
+    <w:p>
+      <w:r>
+        <w:t xml:space="preserve">Notes on coral reef health number form HMRC </w:t>
+      </w:r>
+    </w:p>
+    <w:p>
+      <w:r>
+        <w:t xml:space="preserve"> </w:t>
+      </w:r>
+      <w:r>
+        <w:t>Niʻihau combined with Kauai</w:t>
+      </w:r>
+    </w:p>
+    <w:p>
+      <w:r>
+        <w:t>Koalawae combined with Maui Nui</w:t>
+      </w:r>
+    </w:p>
+    <w:p>
+      <w:pPr>
+        <w:rPr>
+          <w:b/>
+        </w:rPr>
+      </w:pPr>
+    </w:p>
+    <w:p>
+      <w:pPr>
+        <w:rPr>
+          <w:i/>
+        </w:rPr>
+      </w:pPr>
+      <w:r>
+        <w:rPr>
+          <w:i/>
+        </w:rPr>
+        <w:t>Beaches</w:t>
+      </w:r>
+    </w:p>
+    <w:p>
+      <w:pPr>
+        <w:rPr>
+          <w:i/>
+        </w:rPr>
+      </w:pPr>
+    </w:p>
+    <w:p>
+      <w:pPr>
+        <w:rPr>
+          <w:i/>
+        </w:rPr>
+      </w:pPr>
+      <w:r>
+        <w:rPr>
+          <w:i/>
+        </w:rPr>
+        <w:t>Wetlands &amp; Estuaries</w:t>
+      </w:r>
+    </w:p>
+    <w:p>
+      <w:pPr>
+        <w:rPr>
+          <w:i/>
+        </w:rPr>
+      </w:pPr>
+    </w:p>
+    <w:p>
+      <w:pPr>
+        <w:rPr>
+          <w:i/>
+        </w:rPr>
+      </w:pPr>
+      <w:r>
+        <w:rPr>
+          <w:i/>
+        </w:rPr>
+        <w:t>Species</w:t>
+      </w:r>
+    </w:p>
+    <w:p>
+      <w:pPr>
+        <w:rPr>
+          <w:i/>
+        </w:rPr>
+      </w:pPr>
+      <w:r>
+        <w:rPr>
+          <w:i/>
+        </w:rPr>
+        <w:t>Fish</w:t>
+      </w:r>
+      <w:r>
+        <w:rPr>
+          <w:i/>
+        </w:rPr>
+        <w:t xml:space="preserve"> – biomass of reef fish ranked by spatial reference (by Moku). Fish species richness… </w:t>
+      </w:r>
+    </w:p>
+    <w:p>
+      <w:pPr>
+        <w:rPr>
+          <w:i/>
+        </w:rPr>
+      </w:pPr>
+      <w:r>
+        <w:rPr>
+          <w:i/>
+        </w:rPr>
+        <w:t xml:space="preserve">Marine Mammals </w:t>
+      </w:r>
+      <w:r>
+        <w:rPr>
+          <w:i/>
+        </w:rPr>
+        <w:t>&amp; Turtles</w:t>
+      </w:r>
+    </w:p>
+    <w:p>
+      <w:pPr>
+        <w:rPr>
+          <w:i/>
+        </w:rPr>
+      </w:pPr>
+    </w:p>
     <w:sectPr>
       <w:pgSz w:w="12240" w:h="15840"/>
       <w:pgMar w:top="1440" w:right="1440" w:bottom="1440" w:left="1440" w:header="720" w:footer="720" w:gutter="0"/>

</xml_diff>

<commit_message>
added references for HAB subgoal and data
</commit_message>
<xml_diff>
--- a/prep/documentation.docx
+++ b/prep/documentation.docx
@@ -38,8 +38,37 @@
       </w:r>
     </w:p>
     <w:p>
-      <w:r>
-        <w:t xml:space="preserve">Stock assessment from pelagic, bottom fish, and reef fish. Stock assessments did not over-lap with the most recent catch data. The most recent stock assessments were 2012-2013 for most species. I used the last ten years of stock assessment data to run a linear regression model to predict stock status to 2016. If stock status was non-linear then the ten year mean stock status was used. The stock indicator for pelagic species was SB/Sbmsy. Bottom fish stock assessment was for the aggregated species complex for the Hawaiʻi deep 7 and used B/Bmsy as the stock indicator. Reef fish stock assessment used the spawning potential ratio (SPR) as the stock indicator the reef fish spawning stock was compared to the Northwest Hawaiian Islands and the stock assessment is not reported by year so the stock status was held constant over the 5 assessment years. Used median scores for each group (pelagic, bottom, and reef to gap fill for species that lack formal stock assessments. </w:t>
+      <w:proofErr w:type="gramStart"/>
+      <w:r>
+        <w:t>Stock assessment from pelagic, bottom fish, and reef fish.</w:t>
+      </w:r>
+      <w:proofErr w:type="gramEnd"/>
+      <w:r>
+        <w:t xml:space="preserve"> Stock assessments did not over-lap with the most recent catch data. The most recent stock assessments were 2012-2013 for most species. I used the last ten years of stock assessment data to run a linear regression model to predict stock status to 2016. If stock status was non-linear then the ten year mean stock status was used. The stock indicator for pelagic species was SB/</w:t>
+      </w:r>
+      <w:proofErr w:type="spellStart"/>
+      <w:r>
+        <w:t>Sbmsy</w:t>
+      </w:r>
+      <w:proofErr w:type="spellEnd"/>
+      <w:r>
+        <w:t>. Bottom fish stock assessment was for the aggregated species complex for the Hawaiʻi deep 7 and used B/</w:t>
+      </w:r>
+      <w:proofErr w:type="spellStart"/>
+      <w:r>
+        <w:t>Bmsy</w:t>
+      </w:r>
+      <w:proofErr w:type="spellEnd"/>
+      <w:r>
+        <w:t xml:space="preserve"> as the stock indicator. Reef fish stock assessment used the spawning potential ratio (SPR) as the stock indicator the reef fish spawning stock was compared to the Northwest Hawaiian Islands and the stock assessment is not reported by year so the stock status was held constant over the 5 assessment years. </w:t>
+      </w:r>
+      <w:proofErr w:type="gramStart"/>
+      <w:r>
+        <w:t>Used median scores for each group (pelagic, bottom, and reef to gap fill for species that lack formal stock assessments.</w:t>
+      </w:r>
+      <w:proofErr w:type="gramEnd"/>
+      <w:r>
+        <w:t xml:space="preserve"> </w:t>
       </w:r>
     </w:p>
     <w:p>
@@ -48,21 +77,65 @@
           <w:b/>
         </w:rPr>
       </w:pPr>
+      <w:proofErr w:type="spellStart"/>
       <w:r>
         <w:rPr>
           <w:b/>
         </w:rPr>
         <w:t>Mariculture</w:t>
       </w:r>
-    </w:p>
-    <w:p>
-      <w:r>
-        <w:t xml:space="preserve">Mariculture is measures as the local production/harvest of seafood for consumption and the production potential from local fishponds known as loko ia. </w:t>
-      </w:r>
-    </w:p>
-    <w:p>
-      <w:r>
-        <w:t xml:space="preserve">Commercial mariculture production is a small fraction of the total seafood production potential of fishponds in Hawaii and thus represents a small percentage of the overall mariculture score. </w:t>
+      <w:proofErr w:type="spellEnd"/>
+    </w:p>
+    <w:p>
+      <w:proofErr w:type="spellStart"/>
+      <w:r>
+        <w:t>Mariculture</w:t>
+      </w:r>
+      <w:proofErr w:type="spellEnd"/>
+      <w:r>
+        <w:t xml:space="preserve"> is measures as the local production/harvest of seafood for consumption and the production potential from local fishponds known as </w:t>
+      </w:r>
+      <w:proofErr w:type="spellStart"/>
+      <w:r>
+        <w:t>loko</w:t>
+      </w:r>
+      <w:proofErr w:type="spellEnd"/>
+      <w:r>
+        <w:t xml:space="preserve"> </w:t>
+      </w:r>
+      <w:proofErr w:type="spellStart"/>
+      <w:proofErr w:type="gramStart"/>
+      <w:r>
+        <w:t>ia</w:t>
+      </w:r>
+      <w:proofErr w:type="gramEnd"/>
+      <w:r>
+        <w:t>.</w:t>
+      </w:r>
+      <w:proofErr w:type="spellEnd"/>
+      <w:r>
+        <w:t xml:space="preserve"> </w:t>
+      </w:r>
+    </w:p>
+    <w:p>
+      <w:r>
+        <w:t xml:space="preserve">Commercial </w:t>
+      </w:r>
+      <w:proofErr w:type="spellStart"/>
+      <w:r>
+        <w:t>mariculture</w:t>
+      </w:r>
+      <w:proofErr w:type="spellEnd"/>
+      <w:r>
+        <w:t xml:space="preserve"> production is a small fraction of the total seafood production potential of fishponds in Hawaii and thus represents a small percentage of the overall </w:t>
+      </w:r>
+      <w:proofErr w:type="spellStart"/>
+      <w:r>
+        <w:t>mariculture</w:t>
+      </w:r>
+      <w:proofErr w:type="spellEnd"/>
+      <w:r>
+        <w:t xml:space="preserve"> score. </w:t>
       </w:r>
       <w:r>
         <w:t>ADD section on importance of fishponds here.</w:t>
@@ -72,6 +145,7 @@
       <w:pPr>
         <w:spacing w:before="240"/>
       </w:pPr>
+      <w:proofErr w:type="gramStart"/>
       <w:r>
         <w:t>However the value of aquaculture products (</w:t>
       </w:r>
@@ -90,11 +164,20 @@
       <w:r>
         <w:t xml:space="preserve"> in the state following seed crops, flowers and nursery products, and cattle (USDA Annual Statistics Bulletin 2011).</w:t>
       </w:r>
+      <w:proofErr w:type="gramEnd"/>
       <w:r>
         <w:t xml:space="preserve"> </w:t>
       </w:r>
       <w:r>
-        <w:t>Revenue from mariculture is incorporated into Livelihoods and Economies.</w:t>
+        <w:t xml:space="preserve">Revenue from </w:t>
+      </w:r>
+      <w:proofErr w:type="spellStart"/>
+      <w:r>
+        <w:t>mariculture</w:t>
+      </w:r>
+      <w:proofErr w:type="spellEnd"/>
+      <w:r>
+        <w:t xml:space="preserve"> is incorporated into Livelihoods and Economies.</w:t>
       </w:r>
     </w:p>
     <w:p>
@@ -112,74 +195,208 @@
       <w:pPr>
         <w:spacing w:before="240"/>
       </w:pPr>
+      <w:proofErr w:type="gramStart"/>
       <w:r>
         <w:t>Abalone (</w:t>
       </w:r>
+      <w:proofErr w:type="spellStart"/>
       <w:r>
         <w:rPr>
           <w:i/>
         </w:rPr>
-        <w:t>Haliotus sp)</w:t>
+        <w:t>Haliotus</w:t>
+      </w:r>
+      <w:proofErr w:type="spellEnd"/>
+      <w:r>
+        <w:rPr>
+          <w:i/>
+        </w:rPr>
+        <w:t xml:space="preserve"> </w:t>
+      </w:r>
+      <w:proofErr w:type="spellStart"/>
+      <w:r>
+        <w:rPr>
+          <w:i/>
+        </w:rPr>
+        <w:t>sp</w:t>
+      </w:r>
+      <w:proofErr w:type="spellEnd"/>
+      <w:r>
+        <w:rPr>
+          <w:i/>
+        </w:rPr>
+        <w:t>)</w:t>
       </w:r>
       <w:r>
         <w:t>, oysters (</w:t>
       </w:r>
+      <w:proofErr w:type="spellStart"/>
       <w:r>
         <w:rPr>
           <w:i/>
         </w:rPr>
-        <w:t xml:space="preserve">Crassostrea gigas </w:t>
+        <w:t>Crassostrea</w:t>
+      </w:r>
+      <w:proofErr w:type="spellEnd"/>
+      <w:r>
+        <w:rPr>
+          <w:i/>
+        </w:rPr>
+        <w:t xml:space="preserve"> </w:t>
+      </w:r>
+      <w:proofErr w:type="spellStart"/>
+      <w:r>
+        <w:rPr>
+          <w:i/>
+        </w:rPr>
+        <w:t>gigas</w:t>
+      </w:r>
+      <w:proofErr w:type="spellEnd"/>
+      <w:r>
+        <w:rPr>
+          <w:i/>
+        </w:rPr>
+        <w:t xml:space="preserve"> </w:t>
       </w:r>
       <w:r>
         <w:t xml:space="preserve">and </w:t>
       </w:r>
+      <w:proofErr w:type="spellStart"/>
       <w:r>
         <w:rPr>
           <w:i/>
         </w:rPr>
-        <w:t>Crassostrea sikamea</w:t>
-      </w:r>
+        <w:t>Crassostrea</w:t>
+      </w:r>
+      <w:proofErr w:type="spellEnd"/>
+      <w:r>
+        <w:rPr>
+          <w:i/>
+        </w:rPr>
+        <w:t xml:space="preserve"> </w:t>
+      </w:r>
+      <w:proofErr w:type="spellStart"/>
+      <w:r>
+        <w:rPr>
+          <w:i/>
+        </w:rPr>
+        <w:t>sikamea</w:t>
+      </w:r>
+      <w:proofErr w:type="spellEnd"/>
       <w:r>
         <w:t>), clams (</w:t>
       </w:r>
+      <w:proofErr w:type="spellStart"/>
       <w:r>
         <w:rPr>
           <w:i/>
         </w:rPr>
-        <w:t>Venerupis philippinarum</w:t>
-      </w:r>
+        <w:t>Venerupis</w:t>
+      </w:r>
+      <w:proofErr w:type="spellEnd"/>
+      <w:r>
+        <w:rPr>
+          <w:i/>
+        </w:rPr>
+        <w:t xml:space="preserve"> </w:t>
+      </w:r>
+      <w:proofErr w:type="spellStart"/>
+      <w:r>
+        <w:rPr>
+          <w:i/>
+        </w:rPr>
+        <w:t>philippinarum</w:t>
+      </w:r>
+      <w:proofErr w:type="spellEnd"/>
       <w:r>
         <w:t>)</w:t>
       </w:r>
       <w:r>
-        <w:t>, kahala (</w:t>
-      </w:r>
+        <w:t xml:space="preserve">, </w:t>
+      </w:r>
+      <w:proofErr w:type="spellStart"/>
+      <w:r>
+        <w:t>kahala</w:t>
+      </w:r>
+      <w:proofErr w:type="spellEnd"/>
+      <w:r>
+        <w:t xml:space="preserve"> (</w:t>
+      </w:r>
+      <w:proofErr w:type="spellStart"/>
       <w:r>
         <w:rPr>
           <w:i/>
         </w:rPr>
-        <w:t>Seriola dumerili</w:t>
-      </w:r>
+        <w:t>Seriola</w:t>
+      </w:r>
+      <w:proofErr w:type="spellEnd"/>
+      <w:r>
+        <w:rPr>
+          <w:i/>
+        </w:rPr>
+        <w:t xml:space="preserve"> </w:t>
+      </w:r>
+      <w:proofErr w:type="spellStart"/>
+      <w:r>
+        <w:rPr>
+          <w:i/>
+        </w:rPr>
+        <w:t>dumerili</w:t>
+      </w:r>
+      <w:proofErr w:type="spellEnd"/>
       <w:r>
         <w:t>), Pacific White Shrimp</w:t>
       </w:r>
       <w:r>
         <w:t xml:space="preserve"> (</w:t>
       </w:r>
+      <w:proofErr w:type="spellStart"/>
       <w:r>
         <w:rPr>
           <w:i/>
         </w:rPr>
-        <w:t>Penaeus vannamei</w:t>
-      </w:r>
+        <w:t>Penaeus</w:t>
+      </w:r>
+      <w:proofErr w:type="spellEnd"/>
+      <w:r>
+        <w:rPr>
+          <w:i/>
+        </w:rPr>
+        <w:t xml:space="preserve"> </w:t>
+      </w:r>
+      <w:proofErr w:type="spellStart"/>
+      <w:r>
+        <w:rPr>
+          <w:i/>
+        </w:rPr>
+        <w:t>vannamei</w:t>
+      </w:r>
+      <w:proofErr w:type="spellEnd"/>
       <w:r>
         <w:t>)</w:t>
       </w:r>
       <w:r>
-        <w:t>, and limu (Gracilaria sp.).</w:t>
-      </w:r>
-      <w:r>
-        <w:t xml:space="preserve"> Moi </w:t>
+        <w:t>, and limu (</w:t>
+      </w:r>
+      <w:proofErr w:type="spellStart"/>
+      <w:r>
+        <w:t>Gracilaria</w:t>
+      </w:r>
+      <w:proofErr w:type="spellEnd"/>
+      <w:r>
+        <w:t xml:space="preserve"> sp.).</w:t>
+      </w:r>
+      <w:proofErr w:type="gramEnd"/>
+      <w:r>
+        <w:t xml:space="preserve"> </w:t>
+      </w:r>
+      <w:proofErr w:type="spellStart"/>
+      <w:r>
+        <w:t>Moi</w:t>
+      </w:r>
+      <w:proofErr w:type="spellEnd"/>
+      <w:r>
+        <w:t xml:space="preserve"> </w:t>
       </w:r>
       <w:r>
         <w:t>(</w:t>
@@ -212,7 +429,15 @@
         <w:t>1</w:t>
       </w:r>
       <w:r>
-        <w:t xml:space="preserve"> plant based; 0 imported feed, 1 local feed)</w:t>
+        <w:t xml:space="preserve"> plant based; 0 imported feed, 1 local </w:t>
+      </w:r>
+      <w:proofErr w:type="gramStart"/>
+      <w:r>
+        <w:t>feed</w:t>
+      </w:r>
+      <w:proofErr w:type="gramEnd"/>
+      <w:r>
+        <w:t>)</w:t>
       </w:r>
       <w:r>
         <w:t xml:space="preserve"> and</w:t>
@@ -278,7 +503,31 @@
     </w:p>
     <w:p>
       <w:r>
-        <w:t>The production (lbs of seafood) is reported at the state level to prevent disclosure of sensitive information. To get county level estimates of production the lbs of finfish and shellfish produced at the state level were multiplied by the estimated number of finfish and shellfish operators by county. The number of operators are reported to USDA via census every 5 years</w:t>
+        <w:t>The production (</w:t>
+      </w:r>
+      <w:proofErr w:type="spellStart"/>
+      <w:r>
+        <w:t>lbs</w:t>
+      </w:r>
+      <w:proofErr w:type="spellEnd"/>
+      <w:r>
+        <w:t xml:space="preserve"> of seafood) is reported at the state level to prevent disclosure of sensitive information. To get county level estimates of production the </w:t>
+      </w:r>
+      <w:proofErr w:type="spellStart"/>
+      <w:r>
+        <w:t>lbs</w:t>
+      </w:r>
+      <w:proofErr w:type="spellEnd"/>
+      <w:r>
+        <w:t xml:space="preserve"> of finfish and shellfish produced at the state level were multiplied by the estimated number of finfish and shellfish operators by county. The </w:t>
+      </w:r>
+      <w:proofErr w:type="gramStart"/>
+      <w:r>
+        <w:t>number of operators are</w:t>
+      </w:r>
+      <w:proofErr w:type="gramEnd"/>
+      <w:r>
+        <w:t xml:space="preserve"> reported to USDA via census every 5 years</w:t>
       </w:r>
       <w:r>
         <w:t xml:space="preserve"> (2002, 2007, 2012)</w:t>
@@ -329,25 +578,7 @@
                 <w:rPr>
                   <w:rFonts w:ascii="Cambria Math" w:hAnsi="Cambria Math"/>
                 </w:rPr>
-                <m:t>Operations</m:t>
-              </m:r>
-              <m:r>
-                <w:rPr>
-                  <w:rFonts w:ascii="Cambria Math" w:hAnsi="Cambria Math"/>
-                </w:rPr>
-                <m:t>*area allocated</m:t>
-              </m:r>
-              <m:r>
-                <w:rPr>
-                  <w:rFonts w:ascii="Cambria Math" w:hAnsi="Cambria Math"/>
-                </w:rPr>
-                <m:t>+Fishponds</m:t>
-              </m:r>
-              <m:r>
-                <w:rPr>
-                  <w:rFonts w:ascii="Cambria Math" w:hAnsi="Cambria Math"/>
-                </w:rPr>
-                <m:t>*fishpond area</m:t>
+                <m:t>Operations*area allocated+Fishponds*fishpond area</m:t>
               </m:r>
               <m:ctrlPr>
                 <w:rPr>
@@ -387,7 +618,13 @@
             <w:rPr>
               <w:rFonts w:ascii="Cambria Math" w:hAnsi="Cambria Math"/>
             </w:rPr>
-            <m:t>Operations=</m:t>
+            <m:t>Operati</m:t>
+          </m:r>
+          <m:r>
+            <w:rPr>
+              <w:rFonts w:ascii="Cambria Math" w:hAnsi="Cambria Math"/>
+            </w:rPr>
+            <m:t>ons=</m:t>
           </m:r>
           <m:f>
             <m:fPr>
@@ -411,13 +648,7 @@
                 <w:rPr>
                   <w:rFonts w:ascii="Cambria Math" w:hAnsi="Cambria Math"/>
                 </w:rPr>
-                <m:t>maximum harvest</m:t>
-              </m:r>
-              <m:r>
-                <w:rPr>
-                  <w:rFonts w:ascii="Cambria Math" w:hAnsi="Cambria Math"/>
-                </w:rPr>
-                <m:t xml:space="preserve"> </m:t>
+                <m:t xml:space="preserve">maximum harvest </m:t>
               </m:r>
             </m:den>
           </m:f>
@@ -453,7 +684,21 @@
         <w:rPr>
           <w:rFonts w:eastAsiaTheme="minorEastAsia"/>
         </w:rPr>
-        <w:t>What would completely sustainable mariculture look like for what we can control – local and sustainable feed production, native species or biosecurity threat.</w:t>
+        <w:t xml:space="preserve">What would completely sustainable </w:t>
+      </w:r>
+      <w:proofErr w:type="spellStart"/>
+      <w:r>
+        <w:rPr>
+          <w:rFonts w:eastAsiaTheme="minorEastAsia"/>
+        </w:rPr>
+        <w:t>mariculture</w:t>
+      </w:r>
+      <w:proofErr w:type="spellEnd"/>
+      <w:r>
+        <w:rPr>
+          <w:rFonts w:eastAsiaTheme="minorEastAsia"/>
+        </w:rPr>
+        <w:t xml:space="preserve"> look like for what we can control – local and sustainable feed production, native species or biosecurity threat.</w:t>
       </w:r>
       <w:r>
         <w:rPr>
@@ -481,31 +726,7 @@
             <w:rPr>
               <w:rFonts w:ascii="Cambria Math" w:hAnsi="Cambria Math"/>
             </w:rPr>
-            <m:t>Fishponds=</m:t>
-          </m:r>
-          <m:r>
-            <w:rPr>
-              <w:rFonts w:ascii="Cambria Math" w:hAnsi="Cambria Math"/>
-            </w:rPr>
-            <m:t>area of fishpo</m:t>
-          </m:r>
-          <m:r>
-            <w:rPr>
-              <w:rFonts w:ascii="Cambria Math" w:hAnsi="Cambria Math"/>
-            </w:rPr>
-            <m:t xml:space="preserve">nds restored </m:t>
-          </m:r>
-          <m:r>
-            <w:rPr>
-              <w:rFonts w:ascii="Cambria Math" w:hAnsi="Cambria Math"/>
-            </w:rPr>
-            <m:t>/</m:t>
-          </m:r>
-          <m:r>
-            <w:rPr>
-              <w:rFonts w:ascii="Cambria Math" w:hAnsi="Cambria Math"/>
-            </w:rPr>
-            <m:t xml:space="preserve"> current area of fishponds</m:t>
+            <m:t>Fishponds=area of fishponds restored / current area of fishponds</m:t>
           </m:r>
         </m:oMath>
       </m:oMathPara>
@@ -849,6 +1070,7 @@
                 <w:szCs w:val="24"/>
               </w:rPr>
             </w:pPr>
+            <w:proofErr w:type="spellStart"/>
             <w:r>
               <w:rPr>
                 <w:rFonts w:ascii="Arial" w:eastAsia="Times New Roman" w:hAnsi="Arial" w:cs="Arial"/>
@@ -858,8 +1080,81 @@
                 <w:sz w:val="24"/>
                 <w:szCs w:val="24"/>
               </w:rPr>
-              <w:t>Haliotus refens, Haliotus discus hanai</w:t>
-            </w:r>
+              <w:t>Haliotus</w:t>
+            </w:r>
+            <w:proofErr w:type="spellEnd"/>
+            <w:r>
+              <w:rPr>
+                <w:rFonts w:ascii="Arial" w:eastAsia="Times New Roman" w:hAnsi="Arial" w:cs="Arial"/>
+                <w:i/>
+                <w:iCs/>
+                <w:color w:val="333333"/>
+                <w:sz w:val="24"/>
+                <w:szCs w:val="24"/>
+              </w:rPr>
+              <w:t xml:space="preserve"> </w:t>
+            </w:r>
+            <w:proofErr w:type="spellStart"/>
+            <w:r>
+              <w:rPr>
+                <w:rFonts w:ascii="Arial" w:eastAsia="Times New Roman" w:hAnsi="Arial" w:cs="Arial"/>
+                <w:i/>
+                <w:iCs/>
+                <w:color w:val="333333"/>
+                <w:sz w:val="24"/>
+                <w:szCs w:val="24"/>
+              </w:rPr>
+              <w:t>refens</w:t>
+            </w:r>
+            <w:proofErr w:type="spellEnd"/>
+            <w:r>
+              <w:rPr>
+                <w:rFonts w:ascii="Arial" w:eastAsia="Times New Roman" w:hAnsi="Arial" w:cs="Arial"/>
+                <w:i/>
+                <w:iCs/>
+                <w:color w:val="333333"/>
+                <w:sz w:val="24"/>
+                <w:szCs w:val="24"/>
+              </w:rPr>
+              <w:t xml:space="preserve">, </w:t>
+            </w:r>
+            <w:proofErr w:type="spellStart"/>
+            <w:r>
+              <w:rPr>
+                <w:rFonts w:ascii="Arial" w:eastAsia="Times New Roman" w:hAnsi="Arial" w:cs="Arial"/>
+                <w:i/>
+                <w:iCs/>
+                <w:color w:val="333333"/>
+                <w:sz w:val="24"/>
+                <w:szCs w:val="24"/>
+              </w:rPr>
+              <w:t>Haliotus</w:t>
+            </w:r>
+            <w:proofErr w:type="spellEnd"/>
+            <w:r>
+              <w:rPr>
+                <w:rFonts w:ascii="Arial" w:eastAsia="Times New Roman" w:hAnsi="Arial" w:cs="Arial"/>
+                <w:i/>
+                <w:iCs/>
+                <w:color w:val="333333"/>
+                <w:sz w:val="24"/>
+                <w:szCs w:val="24"/>
+              </w:rPr>
+              <w:t xml:space="preserve"> discus </w:t>
+            </w:r>
+            <w:proofErr w:type="spellStart"/>
+            <w:r>
+              <w:rPr>
+                <w:rFonts w:ascii="Arial" w:eastAsia="Times New Roman" w:hAnsi="Arial" w:cs="Arial"/>
+                <w:i/>
+                <w:iCs/>
+                <w:color w:val="333333"/>
+                <w:sz w:val="24"/>
+                <w:szCs w:val="24"/>
+              </w:rPr>
+              <w:t>hanai</w:t>
+            </w:r>
+            <w:proofErr w:type="spellEnd"/>
           </w:p>
         </w:tc>
         <w:tc>
@@ -1070,6 +1365,7 @@
                 <w:szCs w:val="24"/>
               </w:rPr>
             </w:pPr>
+            <w:proofErr w:type="spellStart"/>
             <w:r>
               <w:rPr>
                 <w:rFonts w:ascii="Arial" w:eastAsia="Times New Roman" w:hAnsi="Arial" w:cs="Arial"/>
@@ -1077,7 +1373,17 @@
                 <w:sz w:val="24"/>
                 <w:szCs w:val="24"/>
               </w:rPr>
-              <w:t>Broodstock and juvenile shrimp</w:t>
+              <w:t>Broodstock</w:t>
+            </w:r>
+            <w:proofErr w:type="spellEnd"/>
+            <w:r>
+              <w:rPr>
+                <w:rFonts w:ascii="Arial" w:eastAsia="Times New Roman" w:hAnsi="Arial" w:cs="Arial"/>
+                <w:color w:val="333333"/>
+                <w:sz w:val="24"/>
+                <w:szCs w:val="24"/>
+              </w:rPr>
+              <w:t xml:space="preserve"> and juvenile shrimp</w:t>
             </w:r>
           </w:p>
         </w:tc>
@@ -1106,6 +1412,7 @@
                 <w:szCs w:val="24"/>
               </w:rPr>
             </w:pPr>
+            <w:proofErr w:type="spellStart"/>
             <w:r>
               <w:rPr>
                 <w:rFonts w:ascii="Arial" w:eastAsia="Times New Roman" w:hAnsi="Arial" w:cs="Arial"/>
@@ -1128,6 +1435,7 @@
               </w:rPr>
               <w:t>itopenaeus</w:t>
             </w:r>
+            <w:proofErr w:type="spellEnd"/>
             <w:r>
               <w:rPr>
                 <w:rFonts w:ascii="Arial" w:eastAsia="Times New Roman" w:hAnsi="Arial" w:cs="Arial"/>
@@ -1137,8 +1445,45 @@
                 <w:sz w:val="24"/>
                 <w:szCs w:val="24"/>
               </w:rPr>
-              <w:t>. vanamei, L. monodon, L. stylirostris</w:t>
-            </w:r>
+              <w:t xml:space="preserve">. </w:t>
+            </w:r>
+            <w:proofErr w:type="spellStart"/>
+            <w:r>
+              <w:rPr>
+                <w:rFonts w:ascii="Arial" w:eastAsia="Times New Roman" w:hAnsi="Arial" w:cs="Arial"/>
+                <w:i/>
+                <w:iCs/>
+                <w:color w:val="333333"/>
+                <w:sz w:val="24"/>
+                <w:szCs w:val="24"/>
+              </w:rPr>
+              <w:t>vanamei</w:t>
+            </w:r>
+            <w:proofErr w:type="spellEnd"/>
+            <w:r>
+              <w:rPr>
+                <w:rFonts w:ascii="Arial" w:eastAsia="Times New Roman" w:hAnsi="Arial" w:cs="Arial"/>
+                <w:i/>
+                <w:iCs/>
+                <w:color w:val="333333"/>
+                <w:sz w:val="24"/>
+                <w:szCs w:val="24"/>
+              </w:rPr>
+              <w:t xml:space="preserve">, L. monodon, L. </w:t>
+            </w:r>
+            <w:proofErr w:type="spellStart"/>
+            <w:r>
+              <w:rPr>
+                <w:rFonts w:ascii="Arial" w:eastAsia="Times New Roman" w:hAnsi="Arial" w:cs="Arial"/>
+                <w:i/>
+                <w:iCs/>
+                <w:color w:val="333333"/>
+                <w:sz w:val="24"/>
+                <w:szCs w:val="24"/>
+              </w:rPr>
+              <w:t>stylirostris</w:t>
+            </w:r>
+            <w:proofErr w:type="spellEnd"/>
           </w:p>
         </w:tc>
         <w:tc>
@@ -1349,6 +1694,7 @@
                 <w:szCs w:val="24"/>
               </w:rPr>
             </w:pPr>
+            <w:proofErr w:type="spellStart"/>
             <w:r>
               <w:rPr>
                 <w:rFonts w:ascii="Arial" w:eastAsia="Times New Roman" w:hAnsi="Arial" w:cs="Arial"/>
@@ -1356,7 +1702,17 @@
                 <w:sz w:val="24"/>
                 <w:szCs w:val="24"/>
               </w:rPr>
-              <w:t>Kahala (amberjack)</w:t>
+              <w:t>Kahala</w:t>
+            </w:r>
+            <w:proofErr w:type="spellEnd"/>
+            <w:r>
+              <w:rPr>
+                <w:rFonts w:ascii="Arial" w:eastAsia="Times New Roman" w:hAnsi="Arial" w:cs="Arial"/>
+                <w:color w:val="333333"/>
+                <w:sz w:val="24"/>
+                <w:szCs w:val="24"/>
+              </w:rPr>
+              <w:t xml:space="preserve"> (amberjack)</w:t>
             </w:r>
           </w:p>
         </w:tc>
@@ -1385,6 +1741,7 @@
                 <w:szCs w:val="24"/>
               </w:rPr>
             </w:pPr>
+            <w:proofErr w:type="spellStart"/>
             <w:r>
               <w:rPr>
                 <w:rFonts w:ascii="Arial" w:eastAsia="Times New Roman" w:hAnsi="Arial" w:cs="Arial"/>
@@ -1394,8 +1751,33 @@
                 <w:sz w:val="24"/>
                 <w:szCs w:val="24"/>
               </w:rPr>
-              <w:t>Seriola dumerili</w:t>
-            </w:r>
+              <w:t>Seriola</w:t>
+            </w:r>
+            <w:proofErr w:type="spellEnd"/>
+            <w:r>
+              <w:rPr>
+                <w:rFonts w:ascii="Arial" w:eastAsia="Times New Roman" w:hAnsi="Arial" w:cs="Arial"/>
+                <w:i/>
+                <w:iCs/>
+                <w:color w:val="333333"/>
+                <w:sz w:val="24"/>
+                <w:szCs w:val="24"/>
+              </w:rPr>
+              <w:t xml:space="preserve"> </w:t>
+            </w:r>
+            <w:proofErr w:type="spellStart"/>
+            <w:r>
+              <w:rPr>
+                <w:rFonts w:ascii="Arial" w:eastAsia="Times New Roman" w:hAnsi="Arial" w:cs="Arial"/>
+                <w:i/>
+                <w:iCs/>
+                <w:color w:val="333333"/>
+                <w:sz w:val="24"/>
+                <w:szCs w:val="24"/>
+              </w:rPr>
+              <w:t>dumerili</w:t>
+            </w:r>
+            <w:proofErr w:type="spellEnd"/>
           </w:p>
         </w:tc>
         <w:tc>
@@ -1908,6 +2290,7 @@
                 <w:szCs w:val="24"/>
               </w:rPr>
             </w:pPr>
+            <w:proofErr w:type="spellStart"/>
             <w:r>
               <w:rPr>
                 <w:rFonts w:ascii="Arial" w:eastAsia="Times New Roman" w:hAnsi="Arial" w:cs="Arial"/>
@@ -1917,8 +2300,33 @@
                 <w:sz w:val="24"/>
                 <w:szCs w:val="24"/>
               </w:rPr>
-              <w:t>Penaeus vannamei</w:t>
-            </w:r>
+              <w:t>Penaeus</w:t>
+            </w:r>
+            <w:proofErr w:type="spellEnd"/>
+            <w:r>
+              <w:rPr>
+                <w:rFonts w:ascii="Arial" w:eastAsia="Times New Roman" w:hAnsi="Arial" w:cs="Arial"/>
+                <w:i/>
+                <w:iCs/>
+                <w:color w:val="333333"/>
+                <w:sz w:val="24"/>
+                <w:szCs w:val="24"/>
+              </w:rPr>
+              <w:t xml:space="preserve"> </w:t>
+            </w:r>
+            <w:proofErr w:type="spellStart"/>
+            <w:r>
+              <w:rPr>
+                <w:rFonts w:ascii="Arial" w:eastAsia="Times New Roman" w:hAnsi="Arial" w:cs="Arial"/>
+                <w:i/>
+                <w:iCs/>
+                <w:color w:val="333333"/>
+                <w:sz w:val="24"/>
+                <w:szCs w:val="24"/>
+              </w:rPr>
+              <w:t>vannamei</w:t>
+            </w:r>
+            <w:proofErr w:type="spellEnd"/>
           </w:p>
         </w:tc>
         <w:tc>
@@ -2174,8 +2582,69 @@
                 <w:sz w:val="24"/>
                 <w:szCs w:val="24"/>
               </w:rPr>
-              <w:t>Spirulina sp, Hematococcus sp</w:t>
-            </w:r>
+              <w:t xml:space="preserve">Spirulina </w:t>
+            </w:r>
+            <w:proofErr w:type="spellStart"/>
+            <w:r>
+              <w:rPr>
+                <w:rFonts w:ascii="Arial" w:eastAsia="Times New Roman" w:hAnsi="Arial" w:cs="Arial"/>
+                <w:i/>
+                <w:iCs/>
+                <w:color w:val="333333"/>
+                <w:sz w:val="24"/>
+                <w:szCs w:val="24"/>
+              </w:rPr>
+              <w:t>sp</w:t>
+            </w:r>
+            <w:proofErr w:type="spellEnd"/>
+            <w:r>
+              <w:rPr>
+                <w:rFonts w:ascii="Arial" w:eastAsia="Times New Roman" w:hAnsi="Arial" w:cs="Arial"/>
+                <w:i/>
+                <w:iCs/>
+                <w:color w:val="333333"/>
+                <w:sz w:val="24"/>
+                <w:szCs w:val="24"/>
+              </w:rPr>
+              <w:t xml:space="preserve">, </w:t>
+            </w:r>
+            <w:proofErr w:type="spellStart"/>
+            <w:r>
+              <w:rPr>
+                <w:rFonts w:ascii="Arial" w:eastAsia="Times New Roman" w:hAnsi="Arial" w:cs="Arial"/>
+                <w:i/>
+                <w:iCs/>
+                <w:color w:val="333333"/>
+                <w:sz w:val="24"/>
+                <w:szCs w:val="24"/>
+              </w:rPr>
+              <w:t>Hematococcus</w:t>
+            </w:r>
+            <w:proofErr w:type="spellEnd"/>
+            <w:r>
+              <w:rPr>
+                <w:rFonts w:ascii="Arial" w:eastAsia="Times New Roman" w:hAnsi="Arial" w:cs="Arial"/>
+                <w:i/>
+                <w:iCs/>
+                <w:color w:val="333333"/>
+                <w:sz w:val="24"/>
+                <w:szCs w:val="24"/>
+              </w:rPr>
+              <w:t xml:space="preserve"> </w:t>
+            </w:r>
+            <w:proofErr w:type="spellStart"/>
+            <w:r>
+              <w:rPr>
+                <w:rFonts w:ascii="Arial" w:eastAsia="Times New Roman" w:hAnsi="Arial" w:cs="Arial"/>
+                <w:i/>
+                <w:iCs/>
+                <w:color w:val="333333"/>
+                <w:sz w:val="24"/>
+                <w:szCs w:val="24"/>
+              </w:rPr>
+              <w:t>sp</w:t>
+            </w:r>
+            <w:proofErr w:type="spellEnd"/>
           </w:p>
         </w:tc>
         <w:tc>
@@ -2431,8 +2900,21 @@
                 <w:sz w:val="24"/>
                 <w:szCs w:val="24"/>
               </w:rPr>
-              <w:t>Hippocampus sp</w:t>
-            </w:r>
+              <w:t xml:space="preserve">Hippocampus </w:t>
+            </w:r>
+            <w:proofErr w:type="spellStart"/>
+            <w:r>
+              <w:rPr>
+                <w:rFonts w:ascii="Arial" w:eastAsia="Times New Roman" w:hAnsi="Arial" w:cs="Arial"/>
+                <w:i/>
+                <w:iCs/>
+                <w:color w:val="333333"/>
+                <w:sz w:val="24"/>
+                <w:szCs w:val="24"/>
+              </w:rPr>
+              <w:t>sp</w:t>
+            </w:r>
+            <w:proofErr w:type="spellEnd"/>
           </w:p>
         </w:tc>
         <w:tc>
@@ -2679,6 +3161,7 @@
                 <w:szCs w:val="24"/>
               </w:rPr>
             </w:pPr>
+            <w:proofErr w:type="spellStart"/>
             <w:r>
               <w:rPr>
                 <w:rFonts w:ascii="Arial" w:eastAsia="Times New Roman" w:hAnsi="Arial" w:cs="Arial"/>
@@ -2688,8 +3171,33 @@
                 <w:sz w:val="24"/>
                 <w:szCs w:val="24"/>
               </w:rPr>
-              <w:t>Gracilaria sp</w:t>
-            </w:r>
+              <w:t>Gracilaria</w:t>
+            </w:r>
+            <w:proofErr w:type="spellEnd"/>
+            <w:r>
+              <w:rPr>
+                <w:rFonts w:ascii="Arial" w:eastAsia="Times New Roman" w:hAnsi="Arial" w:cs="Arial"/>
+                <w:i/>
+                <w:iCs/>
+                <w:color w:val="333333"/>
+                <w:sz w:val="24"/>
+                <w:szCs w:val="24"/>
+              </w:rPr>
+              <w:t xml:space="preserve"> </w:t>
+            </w:r>
+            <w:proofErr w:type="spellStart"/>
+            <w:r>
+              <w:rPr>
+                <w:rFonts w:ascii="Arial" w:eastAsia="Times New Roman" w:hAnsi="Arial" w:cs="Arial"/>
+                <w:i/>
+                <w:iCs/>
+                <w:color w:val="333333"/>
+                <w:sz w:val="24"/>
+                <w:szCs w:val="24"/>
+              </w:rPr>
+              <w:t>sp</w:t>
+            </w:r>
+            <w:proofErr w:type="spellEnd"/>
           </w:p>
         </w:tc>
         <w:tc>
@@ -2936,6 +3444,7 @@
                 <w:szCs w:val="24"/>
               </w:rPr>
             </w:pPr>
+            <w:proofErr w:type="spellStart"/>
             <w:r>
               <w:rPr>
                 <w:rFonts w:ascii="Arial" w:eastAsia="Times New Roman" w:hAnsi="Arial" w:cs="Arial"/>
@@ -2945,8 +3454,33 @@
                 <w:sz w:val="24"/>
                 <w:szCs w:val="24"/>
               </w:rPr>
-              <w:t>Mercenaria mercenaria</w:t>
-            </w:r>
+              <w:t>Mercenaria</w:t>
+            </w:r>
+            <w:proofErr w:type="spellEnd"/>
+            <w:r>
+              <w:rPr>
+                <w:rFonts w:ascii="Arial" w:eastAsia="Times New Roman" w:hAnsi="Arial" w:cs="Arial"/>
+                <w:i/>
+                <w:iCs/>
+                <w:color w:val="333333"/>
+                <w:sz w:val="24"/>
+                <w:szCs w:val="24"/>
+              </w:rPr>
+              <w:t xml:space="preserve"> </w:t>
+            </w:r>
+            <w:proofErr w:type="spellStart"/>
+            <w:r>
+              <w:rPr>
+                <w:rFonts w:ascii="Arial" w:eastAsia="Times New Roman" w:hAnsi="Arial" w:cs="Arial"/>
+                <w:i/>
+                <w:iCs/>
+                <w:color w:val="333333"/>
+                <w:sz w:val="24"/>
+                <w:szCs w:val="24"/>
+              </w:rPr>
+              <w:t>mercenaria</w:t>
+            </w:r>
+            <w:proofErr w:type="spellEnd"/>
           </w:p>
         </w:tc>
         <w:tc>
@@ -3193,6 +3727,7 @@
                 <w:szCs w:val="24"/>
               </w:rPr>
             </w:pPr>
+            <w:proofErr w:type="spellStart"/>
             <w:r>
               <w:rPr>
                 <w:rFonts w:ascii="Arial" w:eastAsia="Times New Roman" w:hAnsi="Arial" w:cs="Arial"/>
@@ -3202,8 +3737,129 @@
                 <w:sz w:val="24"/>
                 <w:szCs w:val="24"/>
               </w:rPr>
-              <w:t>Crassostrea gigas, Venerupis Philippinarum, Crassostrea Sikamea</w:t>
-            </w:r>
+              <w:t>Crassostrea</w:t>
+            </w:r>
+            <w:proofErr w:type="spellEnd"/>
+            <w:r>
+              <w:rPr>
+                <w:rFonts w:ascii="Arial" w:eastAsia="Times New Roman" w:hAnsi="Arial" w:cs="Arial"/>
+                <w:i/>
+                <w:iCs/>
+                <w:color w:val="333333"/>
+                <w:sz w:val="24"/>
+                <w:szCs w:val="24"/>
+              </w:rPr>
+              <w:t xml:space="preserve"> </w:t>
+            </w:r>
+            <w:proofErr w:type="spellStart"/>
+            <w:r>
+              <w:rPr>
+                <w:rFonts w:ascii="Arial" w:eastAsia="Times New Roman" w:hAnsi="Arial" w:cs="Arial"/>
+                <w:i/>
+                <w:iCs/>
+                <w:color w:val="333333"/>
+                <w:sz w:val="24"/>
+                <w:szCs w:val="24"/>
+              </w:rPr>
+              <w:t>gigas</w:t>
+            </w:r>
+            <w:proofErr w:type="spellEnd"/>
+            <w:r>
+              <w:rPr>
+                <w:rFonts w:ascii="Arial" w:eastAsia="Times New Roman" w:hAnsi="Arial" w:cs="Arial"/>
+                <w:i/>
+                <w:iCs/>
+                <w:color w:val="333333"/>
+                <w:sz w:val="24"/>
+                <w:szCs w:val="24"/>
+              </w:rPr>
+              <w:t xml:space="preserve">, </w:t>
+            </w:r>
+            <w:proofErr w:type="spellStart"/>
+            <w:r>
+              <w:rPr>
+                <w:rFonts w:ascii="Arial" w:eastAsia="Times New Roman" w:hAnsi="Arial" w:cs="Arial"/>
+                <w:i/>
+                <w:iCs/>
+                <w:color w:val="333333"/>
+                <w:sz w:val="24"/>
+                <w:szCs w:val="24"/>
+              </w:rPr>
+              <w:t>Venerupis</w:t>
+            </w:r>
+            <w:proofErr w:type="spellEnd"/>
+            <w:r>
+              <w:rPr>
+                <w:rFonts w:ascii="Arial" w:eastAsia="Times New Roman" w:hAnsi="Arial" w:cs="Arial"/>
+                <w:i/>
+                <w:iCs/>
+                <w:color w:val="333333"/>
+                <w:sz w:val="24"/>
+                <w:szCs w:val="24"/>
+              </w:rPr>
+              <w:t xml:space="preserve"> </w:t>
+            </w:r>
+            <w:proofErr w:type="spellStart"/>
+            <w:r>
+              <w:rPr>
+                <w:rFonts w:ascii="Arial" w:eastAsia="Times New Roman" w:hAnsi="Arial" w:cs="Arial"/>
+                <w:i/>
+                <w:iCs/>
+                <w:color w:val="333333"/>
+                <w:sz w:val="24"/>
+                <w:szCs w:val="24"/>
+              </w:rPr>
+              <w:t>Philippinarum</w:t>
+            </w:r>
+            <w:proofErr w:type="spellEnd"/>
+            <w:r>
+              <w:rPr>
+                <w:rFonts w:ascii="Arial" w:eastAsia="Times New Roman" w:hAnsi="Arial" w:cs="Arial"/>
+                <w:i/>
+                <w:iCs/>
+                <w:color w:val="333333"/>
+                <w:sz w:val="24"/>
+                <w:szCs w:val="24"/>
+              </w:rPr>
+              <w:t xml:space="preserve">, </w:t>
+            </w:r>
+            <w:proofErr w:type="spellStart"/>
+            <w:r>
+              <w:rPr>
+                <w:rFonts w:ascii="Arial" w:eastAsia="Times New Roman" w:hAnsi="Arial" w:cs="Arial"/>
+                <w:i/>
+                <w:iCs/>
+                <w:color w:val="333333"/>
+                <w:sz w:val="24"/>
+                <w:szCs w:val="24"/>
+              </w:rPr>
+              <w:t>Crassostrea</w:t>
+            </w:r>
+            <w:proofErr w:type="spellEnd"/>
+            <w:r>
+              <w:rPr>
+                <w:rFonts w:ascii="Arial" w:eastAsia="Times New Roman" w:hAnsi="Arial" w:cs="Arial"/>
+                <w:i/>
+                <w:iCs/>
+                <w:color w:val="333333"/>
+                <w:sz w:val="24"/>
+                <w:szCs w:val="24"/>
+              </w:rPr>
+              <w:t xml:space="preserve"> </w:t>
+            </w:r>
+            <w:proofErr w:type="spellStart"/>
+            <w:r>
+              <w:rPr>
+                <w:rFonts w:ascii="Arial" w:eastAsia="Times New Roman" w:hAnsi="Arial" w:cs="Arial"/>
+                <w:i/>
+                <w:iCs/>
+                <w:color w:val="333333"/>
+                <w:sz w:val="24"/>
+                <w:szCs w:val="24"/>
+              </w:rPr>
+              <w:t>Sikamea</w:t>
+            </w:r>
+            <w:proofErr w:type="spellEnd"/>
           </w:p>
         </w:tc>
         <w:tc>
@@ -3450,6 +4106,7 @@
                 <w:szCs w:val="24"/>
               </w:rPr>
             </w:pPr>
+            <w:proofErr w:type="spellStart"/>
             <w:r>
               <w:rPr>
                 <w:rFonts w:ascii="Arial" w:eastAsia="Times New Roman" w:hAnsi="Arial" w:cs="Arial"/>
@@ -3460,14 +4117,25 @@
               </w:rPr>
               <w:t>Oreochromis</w:t>
             </w:r>
-            <w:r>
-              <w:rPr>
-                <w:rFonts w:ascii="Arial" w:eastAsia="Times New Roman" w:hAnsi="Arial" w:cs="Arial"/>
-                <w:sz w:val="24"/>
-                <w:szCs w:val="24"/>
-              </w:rPr>
-              <w:t> sp</w:t>
-            </w:r>
+            <w:proofErr w:type="spellEnd"/>
+            <w:r>
+              <w:rPr>
+                <w:rFonts w:ascii="Arial" w:eastAsia="Times New Roman" w:hAnsi="Arial" w:cs="Arial"/>
+                <w:sz w:val="24"/>
+                <w:szCs w:val="24"/>
+              </w:rPr>
+              <w:t> </w:t>
+            </w:r>
+            <w:proofErr w:type="spellStart"/>
+            <w:r>
+              <w:rPr>
+                <w:rFonts w:ascii="Arial" w:eastAsia="Times New Roman" w:hAnsi="Arial" w:cs="Arial"/>
+                <w:sz w:val="24"/>
+                <w:szCs w:val="24"/>
+              </w:rPr>
+              <w:t>sp</w:t>
+            </w:r>
+            <w:proofErr w:type="spellEnd"/>
           </w:p>
         </w:tc>
         <w:tc>
@@ -3686,6 +4354,7 @@
     <w:p>
       <w:pPr>
         <w:rPr>
+          <w:rFonts w:eastAsiaTheme="minorEastAsia"/>
           <w:b/>
         </w:rPr>
       </w:pPr>
@@ -4031,6 +4700,54 @@
       </m:oMathPara>
     </w:p>
     <w:p>
+      <w:pPr>
+        <w:rPr>
+          <w:rFonts w:eastAsiaTheme="minorEastAsia"/>
+          <w:b/>
+        </w:rPr>
+      </w:pPr>
+    </w:p>
+    <w:p>
+      <w:pPr>
+        <w:rPr>
+          <w:b/>
+        </w:rPr>
+      </w:pPr>
+      <w:sdt>
+        <w:sdtPr>
+          <w:rPr>
+            <w:rFonts w:ascii="Cambria Math" w:hAnsi="Cambria Math"/>
+            <w:b/>
+            <w:i/>
+          </w:rPr>
+          <w:id w:val="-1438207621"/>
+          <w:placeholder>
+            <w:docPart w:val="DefaultPlaceholder_1075446218"/>
+          </w:placeholder>
+          <w:temporary/>
+          <w:showingPlcHdr/>
+          <w:equation/>
+        </w:sdtPr>
+        <w:sdtEndPr/>
+        <w:sdtContent>
+          <m:oMathPara>
+            <m:oMath>
+              <m:r>
+                <m:rPr>
+                  <m:sty m:val="p"/>
+                </m:rPr>
+                <w:rPr>
+                  <w:rStyle w:val="PlaceholderText"/>
+                  <w:rFonts w:ascii="Cambria Math" w:hAnsi="Cambria Math"/>
+                </w:rPr>
+                <m:t>Type equation here.</m:t>
+              </m:r>
+            </m:oMath>
+          </m:oMathPara>
+        </w:sdtContent>
+      </w:sdt>
+    </w:p>
+    <w:p>
       <w:r>
         <w:t xml:space="preserve">Three components were identified by stakeholders as key components for measuring artisanal fishing opportunities. These components are access to the resource, the availability of the resource, and number of subsistence or artisanal fishers. </w:t>
       </w:r>
@@ -4040,16 +4757,8 @@
         <w:t>Access</w:t>
       </w:r>
       <w:r>
-        <w:t xml:space="preserve"> was determined as an issue for artisanal fishing opportunities. Access was defined as the number of beach or coastal access points from the workshops. With development of coastal areas, including hotels, the access and parking for artisanal fishers can be reduced. </w:t>
-      </w:r>
-      <w:r>
-        <w:t xml:space="preserve">Beach access is under county jurisdiction. </w:t>
-      </w:r>
-      <w:r>
-        <w:t>The data for beach access was not available therefore access was assessed by….</w:t>
-      </w:r>
-      <w:bookmarkStart w:id="0" w:name="_GoBack"/>
-      <w:bookmarkEnd w:id="0"/>
+        <w:t xml:space="preserve"> was determined as an issue for artisanal fishing opportunities. Access was defined as the number of beach or coastal access points from the workshops. With development of coastal areas, including hotels, the access and parking for artisanal fishers can be reduced. Beach access is under county jurisdiction. The data for beach access was not available therefore access was assessed by….</w:t>
+      </w:r>
     </w:p>
     <w:p>
       <w:r>
@@ -4058,13 +4767,7 @@
     </w:p>
     <w:p>
       <w:r>
-        <w:t>Ideally need would be assessed based on number of subsistence fishers</w:t>
-      </w:r>
-      <w:r>
-        <w:t xml:space="preserve">; </w:t>
-      </w:r>
-      <w:r>
-        <w:t xml:space="preserve">however the number of subsistence fishers is unknown. </w:t>
+        <w:t xml:space="preserve">Ideally need would be assessed based on number of subsistence fishers; however the number of subsistence fishers is unknown. </w:t>
       </w:r>
       <w:r>
         <w:t xml:space="preserve">Need </w:t>
@@ -4254,15 +4957,7 @@
                   <w:sz w:val="24"/>
                   <w:szCs w:val="24"/>
                 </w:rPr>
-                <m:t>economic</m:t>
-              </m:r>
-              <m:r>
-                <w:rPr>
-                  <w:rFonts w:ascii="Cambria Math" w:hAnsi="Cambria Math" w:cs="Times New Roman"/>
-                  <w:sz w:val="24"/>
-                  <w:szCs w:val="24"/>
-                </w:rPr>
-                <m:t>+sentiment +environment</m:t>
+                <m:t>economic+sentiment +environment</m:t>
               </m:r>
             </m:num>
             <m:den>
@@ -4285,11 +4980,20 @@
           <w:i/>
         </w:rPr>
       </w:pPr>
+      <w:proofErr w:type="gramStart"/>
       <w:r>
         <w:rPr>
           <w:i/>
         </w:rPr>
-        <w:t>economic = (visitor GDP * visitor days per county)*r</w:t>
+        <w:lastRenderedPageBreak/>
+        <w:t>economic</w:t>
+      </w:r>
+      <w:proofErr w:type="gramEnd"/>
+      <w:r>
+        <w:rPr>
+          <w:i/>
+        </w:rPr>
+        <w:t xml:space="preserve"> = (visitor GDP * visitor days per county)*r</w:t>
       </w:r>
     </w:p>
     <w:p>
@@ -4311,328 +5015,365 @@
           <w:i/>
         </w:rPr>
       </w:pPr>
+      <w:proofErr w:type="gramStart"/>
       <w:r>
         <w:rPr>
           <w:i/>
         </w:rPr>
+        <w:t>r</w:t>
+      </w:r>
+      <w:proofErr w:type="gramEnd"/>
+      <w:r>
+        <w:rPr>
+          <w:i/>
+        </w:rPr>
+        <w:t xml:space="preserve"> ≥2.5% = 1</w:t>
+      </w:r>
+    </w:p>
+    <w:p>
+      <w:pPr>
+        <w:rPr>
+          <w:i/>
+        </w:rPr>
+      </w:pPr>
+      <w:r>
+        <w:rPr>
+          <w:i/>
+        </w:rPr>
+        <w:t>r≤1.5 and r ≥ = -5.0% =0.5</w:t>
+      </w:r>
+    </w:p>
+    <w:p>
+      <w:pPr>
+        <w:rPr>
+          <w:i/>
+        </w:rPr>
+      </w:pPr>
+      <w:r>
+        <w:rPr>
+          <w:i/>
+        </w:rPr>
+        <w:t>r&lt;5.0% and r&gt;25% =0.25</w:t>
+      </w:r>
+    </w:p>
+    <w:p>
+      <w:pPr>
+        <w:rPr>
+          <w:i/>
+        </w:rPr>
+      </w:pPr>
+    </w:p>
+    <w:p>
+      <w:pPr>
+        <w:rPr>
+          <w:i/>
+        </w:rPr>
+      </w:pPr>
+      <w:r>
+        <w:t xml:space="preserve">The mean of </w:t>
+      </w:r>
+      <w:r>
+        <w:rPr>
+          <w:i/>
+        </w:rPr>
+        <w:t xml:space="preserve">sentiment </w:t>
+      </w:r>
+      <w:r>
+        <w:t xml:space="preserve">(visitor estimated GDP), </w:t>
+      </w:r>
+      <w:r>
+        <w:rPr>
+          <w:i/>
+        </w:rPr>
+        <w:t xml:space="preserve">sentiment </w:t>
+      </w:r>
+      <w:r>
+        <w:t xml:space="preserve">(preservation of social and cultural values), and </w:t>
+      </w:r>
+      <w:r>
+        <w:rPr>
+          <w:i/>
+        </w:rPr>
+        <w:t>environment</w:t>
+      </w:r>
+      <w:r>
+        <w:t xml:space="preserve"> (protection of key habitats) were used to generate regional scores for sustainable tourism.</w:t>
+      </w:r>
+    </w:p>
+    <w:p>
+      <w:r>
+        <w:t xml:space="preserve">Data </w:t>
+      </w:r>
+      <w:r>
+        <w:t>was attained form the State of Hawaiʻi Department of Business, Economic Development, and Tourism (DBEDT)</w:t>
+      </w:r>
+      <w:r>
+        <w:t xml:space="preserve"> and</w:t>
+      </w:r>
+      <w:r>
+        <w:t xml:space="preserve"> the Hawaiʻi Tourism Authority</w:t>
+      </w:r>
+      <w:r>
+        <w:t xml:space="preserve"> </w:t>
+      </w:r>
+      <w:r>
+        <w:t>(</w:t>
+      </w:r>
+      <w:r>
+        <w:t>HTA</w:t>
+      </w:r>
+      <w:r>
+        <w:t>)</w:t>
+      </w:r>
+      <w:r>
+        <w:t xml:space="preserve">. </w:t>
+      </w:r>
+      <w:r>
+        <w:t>Data on economic growth was obtained from HTA for</w:t>
+      </w:r>
+      <w:r>
+        <w:t xml:space="preserve"> the statewide visitor contribution</w:t>
+      </w:r>
+      <w:r>
+        <w:t xml:space="preserve"> to the economy (HTA 2016 Final Annual Report). </w:t>
+      </w:r>
+    </w:p>
+    <w:p>
+      <w:r>
+        <w:rPr>
+          <w:i/>
+        </w:rPr>
+        <w:t xml:space="preserve">Economic </w:t>
+      </w:r>
+      <w:r>
+        <w:t xml:space="preserve">was scored based on county estimated visitor contribution to GDP. </w:t>
+      </w:r>
+      <w:r>
+        <w:t>Visitor contribution to the economy was measured in USD</w:t>
+      </w:r>
+      <w:r>
+        <w:t xml:space="preserve"> inf</w:t>
+      </w:r>
+      <w:r>
+        <w:t xml:space="preserve">lation adjusted (real) GDP from. The reference level for visitor contribution to economic growth was set at </w:t>
+      </w:r>
+      <w:r>
+        <w:t>$13,280 mil by 2020 or 2.5% annual growth rate</w:t>
+      </w:r>
+      <w:r>
+        <w:t xml:space="preserve"> (</w:t>
+      </w:r>
+      <w:r>
+        <w:t xml:space="preserve">HTA 2016 </w:t>
+      </w:r>
+      <w:r>
+        <w:t>Annual Report)</w:t>
+      </w:r>
+      <w:r>
+        <w:t xml:space="preserve">. </w:t>
+      </w:r>
+      <w:r>
+        <w:t xml:space="preserve"> </w:t>
+      </w:r>
+      <w:r>
+        <w:t>Visitor generated GDP was estimated to county level by weighting GDP by the average daily number of visitors to each county (visitors defined as overnight stays</w:t>
+      </w:r>
+      <w:r>
+        <w:t xml:space="preserve"> DBEDT 2016 </w:t>
+      </w:r>
+      <w:proofErr w:type="spellStart"/>
+      <w:r>
+        <w:t>databook</w:t>
+      </w:r>
+      <w:proofErr w:type="spellEnd"/>
+      <w:r>
+        <w:t>).</w:t>
+      </w:r>
+      <w:r>
+        <w:t xml:space="preserve"> </w:t>
+      </w:r>
+    </w:p>
+    <w:p>
+      <w:r>
+        <w:rPr>
+          <w:i/>
+        </w:rPr>
+        <w:t>Sentiment</w:t>
+      </w:r>
+      <w:r>
+        <w:t xml:space="preserve"> </w:t>
+      </w:r>
+      <w:r>
+        <w:t xml:space="preserve">scores the preservation of </w:t>
+      </w:r>
+      <w:r>
+        <w:t xml:space="preserve">social and cultural values estimated </w:t>
+      </w:r>
+      <w:r>
+        <w:t xml:space="preserve">though HTA visitor sentiment surveys. Three questions have </w:t>
+      </w:r>
+      <w:r>
+        <w:t xml:space="preserve">been asked consistently and thus have </w:t>
+      </w:r>
+      <w:r>
+        <w:t>time-series information and were used to score the agreement</w:t>
+      </w:r>
+      <w:r>
+        <w:t xml:space="preserve"> or sentiment of residents</w:t>
+      </w:r>
+      <w:r>
+        <w:t xml:space="preserve"> on the benefits and impac</w:t>
+      </w:r>
+      <w:r>
+        <w:t>t of tourism in Hawaiʻi</w:t>
+      </w:r>
+      <w:r>
+        <w:t xml:space="preserve">. </w:t>
+      </w:r>
+      <w:r>
+        <w:t xml:space="preserve">The three questions were to rate the level of </w:t>
+      </w:r>
+      <w:r>
+        <w:t xml:space="preserve">impact and </w:t>
+      </w:r>
+      <w:r>
+        <w:t xml:space="preserve">agreement on : </w:t>
+      </w:r>
+      <w:r>
+        <w:t>1. Rate the overall i</w:t>
+      </w:r>
+      <w:r>
+        <w:t xml:space="preserve">mpact of tourism on your family, 2. </w:t>
+      </w:r>
+      <w:r>
+        <w:t>T</w:t>
+      </w:r>
+      <w:r>
+        <w:t>ourism has brought m</w:t>
+      </w:r>
+      <w:r>
+        <w:t>ore benefits than problems, and 3. T</w:t>
+      </w:r>
+      <w:r>
+        <w:t>he island is being run for the tourists at the expense of the local people</w:t>
+      </w:r>
+      <w:r>
+        <w:t>.</w:t>
+      </w:r>
+      <w:r>
+        <w:t xml:space="preserve"> </w:t>
+      </w:r>
+      <w:r>
+        <w:t xml:space="preserve">The three questions were normalized for a score of 0 to 100 with 100 being positive or agreement on positive impacts of tourism for residence of Hawaii. </w:t>
+      </w:r>
+      <w:r>
+        <w:t>Q</w:t>
+      </w:r>
+      <w:r>
+        <w:t>uestions were averaged and scored to a reference value of 80% as set by the Hawaii Tourism Authority as their target acceptance rate</w:t>
+      </w:r>
+      <w:r>
+        <w:t xml:space="preserve"> (HTA 2016 Annual Report)</w:t>
+      </w:r>
+      <w:r>
+        <w:t>.</w:t>
+      </w:r>
+    </w:p>
+    <w:p>
+      <w:r>
+        <w:t xml:space="preserve"> </w:t>
+      </w:r>
+      <w:r>
+        <w:rPr>
+          <w:i/>
+        </w:rPr>
+        <w:t xml:space="preserve">Environment </w:t>
+      </w:r>
+      <w:r>
+        <w:t xml:space="preserve">scores the protection of the natural environment including </w:t>
+      </w:r>
+      <w:r>
+        <w:t>ocean areas</w:t>
+      </w:r>
+      <w:r>
+        <w:t xml:space="preserve"> (Marine Protected Areas, Commu</w:t>
+      </w:r>
+      <w:r>
+        <w:t>nity Subsistence Fishing Areas,</w:t>
+      </w:r>
+      <w:r>
+        <w:t xml:space="preserve"> </w:t>
+      </w:r>
+      <w:proofErr w:type="gramStart"/>
+      <w:r>
+        <w:t>NOAA</w:t>
+      </w:r>
+      <w:proofErr w:type="gramEnd"/>
+      <w:r>
+        <w:t xml:space="preserve"> Sanctuary Areas</w:t>
+      </w:r>
+      <w:r>
+        <w:t>)</w:t>
+      </w:r>
+      <w:r>
+        <w:t xml:space="preserve"> </w:t>
+      </w:r>
+      <w:r>
+        <w:t xml:space="preserve">and watersheds (state of Hawaiʻi priority watersheds). </w:t>
+      </w:r>
+      <w:r>
+        <w:t xml:space="preserve">Environmental protection data comes from the Aloha+ dashboard on marine managed areas with a reference rate of 30% nearshore areas effectively managed by 2030. </w:t>
+      </w:r>
+    </w:p>
+    <w:p>
+      <w:r>
+        <w:t>RESULTS</w:t>
+      </w:r>
+    </w:p>
+    <w:p>
+      <w:r>
+        <w:t>Scores</w:t>
+      </w:r>
+      <w:r>
+        <w:t xml:space="preserve"> ranged from 59 to 65</w:t>
+      </w:r>
+      <w:r>
+        <w:t xml:space="preserve"> by region. Scores a</w:t>
+      </w:r>
+      <w:r>
+        <w:t xml:space="preserve">re low considering that </w:t>
+      </w:r>
+      <w:proofErr w:type="spellStart"/>
+      <w:r>
+        <w:t>Hawaiʻi’s</w:t>
+      </w:r>
+      <w:proofErr w:type="spellEnd"/>
+      <w:r>
+        <w:t xml:space="preserve"> economy’</w:t>
+      </w:r>
+      <w:r>
+        <w:t xml:space="preserve">s main contributor is the tourism industry. The low scores reflect the need to balance the economic gains with </w:t>
+      </w:r>
+      <w:r>
+        <w:t xml:space="preserve">the preservation of </w:t>
+      </w:r>
+      <w:proofErr w:type="spellStart"/>
+      <w:r>
+        <w:t>Hawaiʻi’</w:t>
+      </w:r>
+      <w:r>
+        <w:t>s</w:t>
+      </w:r>
+      <w:proofErr w:type="spellEnd"/>
+      <w:r>
+        <w:t xml:space="preserve"> unique cultural and natural environment. </w:t>
+      </w:r>
+      <w:r>
+        <w:t xml:space="preserve">Working group participants have </w:t>
+      </w:r>
+      <w:r>
         <w:lastRenderedPageBreak/>
-        <w:t>r ≥2.5% = 1</w:t>
-      </w:r>
-    </w:p>
-    <w:p>
-      <w:pPr>
-        <w:rPr>
-          <w:i/>
-        </w:rPr>
-      </w:pPr>
-      <w:r>
-        <w:rPr>
-          <w:i/>
-        </w:rPr>
-        <w:t>r≤1.5 and r ≥ = -5.0% =0.5</w:t>
-      </w:r>
-    </w:p>
-    <w:p>
-      <w:pPr>
-        <w:rPr>
-          <w:i/>
-        </w:rPr>
-      </w:pPr>
-      <w:r>
-        <w:rPr>
-          <w:i/>
-        </w:rPr>
-        <w:t>r&lt;5.0% and r&gt;25% =0.25</w:t>
-      </w:r>
-    </w:p>
-    <w:p>
-      <w:pPr>
-        <w:rPr>
-          <w:i/>
-        </w:rPr>
-      </w:pPr>
-    </w:p>
-    <w:p>
-      <w:pPr>
-        <w:rPr>
-          <w:i/>
-        </w:rPr>
-      </w:pPr>
-      <w:r>
-        <w:t xml:space="preserve">The mean of </w:t>
-      </w:r>
-      <w:r>
-        <w:rPr>
-          <w:i/>
-        </w:rPr>
-        <w:t xml:space="preserve">sentiment </w:t>
-      </w:r>
-      <w:r>
-        <w:t xml:space="preserve">(visitor estimated GDP), </w:t>
-      </w:r>
-      <w:r>
-        <w:rPr>
-          <w:i/>
-        </w:rPr>
-        <w:t xml:space="preserve">sentiment </w:t>
-      </w:r>
-      <w:r>
-        <w:t xml:space="preserve">(preservation of social and cultural values), and </w:t>
-      </w:r>
-      <w:r>
-        <w:rPr>
-          <w:i/>
-        </w:rPr>
-        <w:t>environment</w:t>
-      </w:r>
-      <w:r>
-        <w:t xml:space="preserve"> (protection of key habitats) were used to generate regional scores for sustainable tourism.</w:t>
-      </w:r>
-    </w:p>
-    <w:p>
-      <w:r>
-        <w:t xml:space="preserve">Data </w:t>
-      </w:r>
-      <w:r>
-        <w:t>was attained form the State of Hawaiʻi Department of Business, Economic Development, and Tourism (DBEDT)</w:t>
-      </w:r>
-      <w:r>
-        <w:t xml:space="preserve"> and</w:t>
-      </w:r>
-      <w:r>
-        <w:t xml:space="preserve"> the Hawaiʻi Tourism Authority</w:t>
-      </w:r>
-      <w:r>
-        <w:t xml:space="preserve"> </w:t>
-      </w:r>
-      <w:r>
-        <w:t>(</w:t>
-      </w:r>
-      <w:r>
-        <w:t>HTA</w:t>
-      </w:r>
-      <w:r>
-        <w:t>)</w:t>
-      </w:r>
-      <w:r>
-        <w:t xml:space="preserve">. </w:t>
-      </w:r>
-      <w:r>
-        <w:t>Data on economic growth was obtained from HTA for</w:t>
-      </w:r>
-      <w:r>
-        <w:t xml:space="preserve"> the statewide visitor contribution</w:t>
-      </w:r>
-      <w:r>
-        <w:t xml:space="preserve"> to the economy (HTA 2016 Final Annual Report). </w:t>
-      </w:r>
-    </w:p>
-    <w:p>
-      <w:r>
-        <w:rPr>
-          <w:i/>
-        </w:rPr>
-        <w:t xml:space="preserve">Economic </w:t>
-      </w:r>
-      <w:r>
-        <w:t xml:space="preserve">was scored based on county estimated visitor contribution to GDP. </w:t>
-      </w:r>
-      <w:r>
-        <w:t>Visitor contribution to the economy was measured in USD</w:t>
-      </w:r>
-      <w:r>
-        <w:t xml:space="preserve"> inf</w:t>
-      </w:r>
-      <w:r>
-        <w:t xml:space="preserve">lation adjusted (real) GDP from. The reference level for visitor contribution to economic growth was set at </w:t>
-      </w:r>
-      <w:r>
-        <w:t>$13,280 mil by 2020 or 2.5% annual growth rate</w:t>
-      </w:r>
-      <w:r>
-        <w:t xml:space="preserve"> (</w:t>
-      </w:r>
-      <w:r>
-        <w:t xml:space="preserve">HTA 2016 </w:t>
-      </w:r>
-      <w:r>
-        <w:t>Annual Report)</w:t>
-      </w:r>
-      <w:r>
-        <w:t xml:space="preserve">. </w:t>
-      </w:r>
-      <w:r>
-        <w:t xml:space="preserve"> </w:t>
-      </w:r>
-      <w:r>
-        <w:t>Visitor generated GDP was estimated to county level by weighting GDP by the average daily number of visitors to each county (visitors defined as overnight stays</w:t>
-      </w:r>
-      <w:r>
-        <w:t xml:space="preserve"> DBEDT 2016 databook</w:t>
-      </w:r>
-      <w:r>
-        <w:t>).</w:t>
-      </w:r>
-      <w:r>
-        <w:t xml:space="preserve"> </w:t>
-      </w:r>
-    </w:p>
-    <w:p>
-      <w:r>
-        <w:rPr>
-          <w:i/>
-        </w:rPr>
-        <w:t>Sentiment</w:t>
-      </w:r>
-      <w:r>
-        <w:t xml:space="preserve"> </w:t>
-      </w:r>
-      <w:r>
-        <w:t xml:space="preserve">scores the preservation of </w:t>
-      </w:r>
-      <w:r>
-        <w:t xml:space="preserve">social and cultural values estimated </w:t>
-      </w:r>
-      <w:r>
-        <w:t xml:space="preserve">though HTA visitor sentiment surveys. Three questions have </w:t>
-      </w:r>
-      <w:r>
-        <w:t xml:space="preserve">been asked consistently and thus have </w:t>
-      </w:r>
-      <w:r>
-        <w:t>time-series information and were used to score the agreement</w:t>
-      </w:r>
-      <w:r>
-        <w:t xml:space="preserve"> or sentiment of residents</w:t>
-      </w:r>
-      <w:r>
-        <w:t xml:space="preserve"> on the benefits and impac</w:t>
-      </w:r>
-      <w:r>
-        <w:t>t of tourism in Hawaiʻi</w:t>
-      </w:r>
-      <w:r>
-        <w:t xml:space="preserve">. </w:t>
-      </w:r>
-      <w:r>
-        <w:t xml:space="preserve">The three questions were to rate the level of </w:t>
-      </w:r>
-      <w:r>
-        <w:t xml:space="preserve">impact and </w:t>
-      </w:r>
-      <w:r>
-        <w:t xml:space="preserve">agreement on : </w:t>
-      </w:r>
-      <w:r>
-        <w:t>1. Rate the overall i</w:t>
-      </w:r>
-      <w:r>
-        <w:t xml:space="preserve">mpact of tourism on your family, 2. </w:t>
-      </w:r>
-      <w:r>
-        <w:t>T</w:t>
-      </w:r>
-      <w:r>
-        <w:t>ourism has brought m</w:t>
-      </w:r>
-      <w:r>
-        <w:t>ore benefits than problems, and 3. T</w:t>
-      </w:r>
-      <w:r>
-        <w:t>he island is being run for the tourists at the expense of the local people</w:t>
-      </w:r>
-      <w:r>
-        <w:t>.</w:t>
-      </w:r>
-      <w:r>
-        <w:t xml:space="preserve"> </w:t>
-      </w:r>
-      <w:r>
-        <w:t xml:space="preserve">The three questions were normalized for a score of 0 to 100 with 100 being positive or agreement on positive impacts of tourism for residence of Hawaii. </w:t>
-      </w:r>
-      <w:r>
-        <w:t>Q</w:t>
-      </w:r>
-      <w:r>
-        <w:t>uestions were averaged and scored to a reference value of 80% as set by the Hawaii Tourism Authority as their target acceptance rate</w:t>
-      </w:r>
-      <w:r>
-        <w:t xml:space="preserve"> (HTA 2016 Annual Report)</w:t>
-      </w:r>
-      <w:r>
-        <w:t>.</w:t>
-      </w:r>
-    </w:p>
-    <w:p>
-      <w:r>
-        <w:t xml:space="preserve"> </w:t>
-      </w:r>
-      <w:r>
-        <w:rPr>
-          <w:i/>
-        </w:rPr>
-        <w:t xml:space="preserve">Environment </w:t>
-      </w:r>
-      <w:r>
-        <w:t xml:space="preserve">scores the protection of the natural environment including </w:t>
-      </w:r>
-      <w:r>
-        <w:t>ocean areas</w:t>
-      </w:r>
-      <w:r>
-        <w:t xml:space="preserve"> (Marine Protected Areas, Commu</w:t>
-      </w:r>
-      <w:r>
-        <w:t>nity Subsistence Fishing Areas,</w:t>
-      </w:r>
-      <w:r>
-        <w:t xml:space="preserve"> </w:t>
-      </w:r>
-      <w:r>
-        <w:t>NOAA Sanctuary Areas</w:t>
-      </w:r>
-      <w:r>
-        <w:t>)</w:t>
-      </w:r>
-      <w:r>
-        <w:t xml:space="preserve"> </w:t>
-      </w:r>
-      <w:r>
-        <w:t xml:space="preserve">and watersheds (state of Hawaiʻi priority watersheds). </w:t>
-      </w:r>
-      <w:r>
-        <w:t xml:space="preserve">Environmental protection data comes from the Aloha+ dashboard on marine managed areas with a reference rate of 30% nearshore areas effectively managed by 2030. </w:t>
-      </w:r>
-    </w:p>
-    <w:p>
-      <w:r>
-        <w:t>RESULTS</w:t>
-      </w:r>
-    </w:p>
-    <w:p>
-      <w:r>
-        <w:t>Scores</w:t>
-      </w:r>
-      <w:r>
-        <w:t xml:space="preserve"> ranged from 59 to 65</w:t>
-      </w:r>
-      <w:r>
-        <w:t xml:space="preserve"> by region. Scores a</w:t>
-      </w:r>
-      <w:r>
-        <w:t>re low considering that Hawaiʻi’s economy’</w:t>
-      </w:r>
-      <w:r>
-        <w:t xml:space="preserve">s main contributor is the tourism industry. The low scores reflect the need to balance the economic gains with </w:t>
-      </w:r>
-      <w:r>
-        <w:t>the preservation of Hawaiʻi’</w:t>
-      </w:r>
-      <w:r>
-        <w:t xml:space="preserve">s unique cultural and natural environment. </w:t>
-      </w:r>
-      <w:r>
-        <w:t xml:space="preserve">Working group participants have identified several areas to improve to increase preservation of social and cultural values and the natural environment. These include increased tourism education programs and a proportion of the tax revenues generated from the tourism industry allocated to community and environmental preservation.  </w:t>
+        <w:t xml:space="preserve">identified several areas to improve to increase preservation of social and cultural values and the natural environment. These include increased tourism education programs and a proportion of the tax revenues generated from the tourism industry allocated to community and environmental preservation.  </w:t>
       </w:r>
     </w:p>
     <w:tbl>
@@ -4678,7 +5419,6 @@
                 <w:rFonts w:ascii="Calibri" w:eastAsia="Times New Roman" w:hAnsi="Calibri" w:cs="Times New Roman"/>
                 <w:color w:val="000000"/>
               </w:rPr>
-              <w:lastRenderedPageBreak/>
               <w:t>Region</w:t>
             </w:r>
           </w:p>
@@ -5558,7 +6298,13 @@
                             <w:rPr>
                               <w:rFonts w:ascii="Cambria Math" w:hAnsi="Cambria Math"/>
                             </w:rPr>
-                            <m:t>livable</m:t>
+                            <m:t>livabl</m:t>
+                          </m:r>
+                          <m:r>
+                            <w:rPr>
+                              <w:rFonts w:ascii="Cambria Math" w:hAnsi="Cambria Math"/>
+                            </w:rPr>
+                            <m:t>e</m:t>
                           </m:r>
                         </m:sub>
                       </m:sSub>
@@ -5632,8 +6378,13 @@
         <w:t xml:space="preserve"> wage calculated as </w:t>
       </w:r>
       <w:r>
-        <w:t>two year rolling average in constant 2013 USD (DBEDT Section 13.2 Hawaii Databook</w:t>
-      </w:r>
+        <w:t xml:space="preserve">two year rolling average in constant 2013 USD (DBEDT Section 13.2 Hawaii </w:t>
+      </w:r>
+      <w:proofErr w:type="spellStart"/>
+      <w:r>
+        <w:t>Databook</w:t>
+      </w:r>
+      <w:proofErr w:type="spellEnd"/>
       <w:r>
         <w:t>/</w:t>
       </w:r>
@@ -5803,6 +6554,7 @@
     </w:p>
     <w:p/>
     <w:p>
+      <w:proofErr w:type="gramStart"/>
       <w:r>
         <w:t>Where e is the total adjusted revenue generated from each marine and ocean sector (</w:t>
       </w:r>
@@ -5815,19 +6567,45 @@
       <w:r>
         <w:t>).</w:t>
       </w:r>
-    </w:p>
-    <w:p>
-      <w:r>
-        <w:t>What is gdp inflation adjusted too? What year is the reference usd? 2010?</w:t>
-      </w:r>
-    </w:p>
-    <w:p>
-      <w:r>
-        <w:t>If total direct and indirect revenue then need economic multipliers:</w:t>
-      </w:r>
-    </w:p>
-    <w:p>
-      <w:r>
+      <w:proofErr w:type="gramEnd"/>
+    </w:p>
+    <w:p>
+      <w:r>
+        <w:t xml:space="preserve">What is </w:t>
+      </w:r>
+      <w:proofErr w:type="spellStart"/>
+      <w:r>
+        <w:t>gdp</w:t>
+      </w:r>
+      <w:proofErr w:type="spellEnd"/>
+      <w:r>
+        <w:t xml:space="preserve"> inflation adjusted too? What year is the reference </w:t>
+      </w:r>
+      <w:proofErr w:type="spellStart"/>
+      <w:r>
+        <w:t>usd</w:t>
+      </w:r>
+      <w:proofErr w:type="spellEnd"/>
+      <w:r>
+        <w:t>? 2010?</w:t>
+      </w:r>
+    </w:p>
+    <w:p>
+      <w:r>
+        <w:t xml:space="preserve">If total direct and indirect revenue then </w:t>
+      </w:r>
+      <w:proofErr w:type="gramStart"/>
+      <w:r>
+        <w:t>need</w:t>
+      </w:r>
+      <w:proofErr w:type="gramEnd"/>
+      <w:r>
+        <w:t xml:space="preserve"> economic multipliers:</w:t>
+      </w:r>
+    </w:p>
+    <w:p>
+      <w:r>
+        <w:lastRenderedPageBreak/>
         <w:t xml:space="preserve">Industry </w:t>
       </w:r>
       <w:r>
@@ -5863,7 +6641,6 @@
     </w:p>
     <w:p>
       <w:r>
-        <w:lastRenderedPageBreak/>
         <w:t>Water Transportation 1.46</w:t>
       </w:r>
     </w:p>
@@ -5942,6 +6719,7 @@
                 <w:color w:val="000000"/>
               </w:rPr>
             </w:pPr>
+            <w:proofErr w:type="spellStart"/>
             <w:r>
               <w:rPr>
                 <w:rFonts w:ascii="Calibri" w:eastAsia="Times New Roman" w:hAnsi="Calibri" w:cs="Times New Roman"/>
@@ -5949,6 +6727,7 @@
               </w:rPr>
               <w:t>Subgoal</w:t>
             </w:r>
+            <w:proofErr w:type="spellEnd"/>
           </w:p>
         </w:tc>
         <w:tc>
@@ -7290,7 +8069,43 @@
           <w:sz w:val="24"/>
           <w:szCs w:val="24"/>
         </w:rPr>
-        <w:t>Cultural values are expressed in the development of this goal and several of the other goals and we recognize local and culture values as important to all aspects of ocean health. A working group that includes the Office of Hawaiian Affairs, cultural advisors, and community members are assisting in the definition and development of this goal for Hawai’i. This goal stresses the importance of past, present, and future for the connection of people to places (āina) and relationships or networks of people with each other. Together these define community. Suggested metrics for this goal are the connection of the past, present, and future through knowledge of and representation of Hawaiian place names (ex. ahupuaa boundary signs), network of communities (# of members), acres of community managed areas and/or number of community stewardship programs, and place-based educational opportunities. Hawaiian place names represent knowledge of the past and Hawaiian place names tell a story of the place, what the place was known for or used for. This cultural history is important for present day stewardship and keeping the connection of people to place into the future. Defining shared values and building economic opportunities and support for community programs is a recommended indicator under the Smart Sustainable Communities target under Hawaii Green Growth Aloha+ Challenge.</w:t>
+        <w:t>Cultural values are expressed in the development of this goal and several of the other goals and we recognize local and culture values as important to all aspects of ocean health. A working group that includes the Office of Hawaiian Affairs, cultural advisors, and community members are assisting in the definition and development of this goal for Hawai’i. This goal stresses the importance of past, present, and future for the connection of people to places (</w:t>
+      </w:r>
+      <w:proofErr w:type="spellStart"/>
+      <w:r>
+        <w:rPr>
+          <w:rFonts w:ascii="Times New Roman" w:hAnsi="Times New Roman" w:cs="Times New Roman"/>
+          <w:sz w:val="24"/>
+          <w:szCs w:val="24"/>
+        </w:rPr>
+        <w:t>āina</w:t>
+      </w:r>
+      <w:proofErr w:type="spellEnd"/>
+      <w:r>
+        <w:rPr>
+          <w:rFonts w:ascii="Times New Roman" w:hAnsi="Times New Roman" w:cs="Times New Roman"/>
+          <w:sz w:val="24"/>
+          <w:szCs w:val="24"/>
+        </w:rPr>
+        <w:t xml:space="preserve">) and relationships or networks of people with each other. Together these define community. Suggested metrics for this goal are the connection of the past, present, and future through knowledge of and representation of Hawaiian place names (ex. </w:t>
+      </w:r>
+      <w:proofErr w:type="spellStart"/>
+      <w:r>
+        <w:rPr>
+          <w:rFonts w:ascii="Times New Roman" w:hAnsi="Times New Roman" w:cs="Times New Roman"/>
+          <w:sz w:val="24"/>
+          <w:szCs w:val="24"/>
+        </w:rPr>
+        <w:t>ahupuaa</w:t>
+      </w:r>
+      <w:proofErr w:type="spellEnd"/>
+      <w:r>
+        <w:rPr>
+          <w:rFonts w:ascii="Times New Roman" w:hAnsi="Times New Roman" w:cs="Times New Roman"/>
+          <w:sz w:val="24"/>
+          <w:szCs w:val="24"/>
+        </w:rPr>
+        <w:t xml:space="preserve"> boundary signs), network of communities (# of members), acres of community managed areas and/or number of community stewardship programs, and place-based educational opportunities. Hawaiian place names represent knowledge of the past and Hawaiian place names tell a story of the place, what the place was known for or used for. This cultural history is important for present day stewardship and keeping the connection of people to place into the future. Defining shared values and building economic opportunities and support for community programs is a recommended indicator under the Smart Sustainable Communities target under Hawaii Green Growth Aloha+ Challenge.</w:t>
       </w:r>
     </w:p>
     <w:p>
@@ -7384,137 +8199,168 @@
         <w:rPr>
           <w:b/>
         </w:rPr>
+        <w:t>Clean Water</w:t>
+      </w:r>
+    </w:p>
+    <w:p>
+      <w:pPr>
+        <w:rPr>
+          <w:b/>
+        </w:rPr>
+      </w:pPr>
+    </w:p>
+    <w:p>
+      <w:pPr>
+        <w:rPr>
+          <w:b/>
+        </w:rPr>
+      </w:pPr>
+      <w:r>
+        <w:rPr>
+          <w:b/>
+        </w:rPr>
+        <w:t>ICC data used as reference layer in OHI to compensate for marine debris pressure</w:t>
+      </w:r>
+    </w:p>
+    <w:p>
+      <w:r>
+        <w:t>Not much we can do to control marine debris at Hawaii scale</w:t>
+      </w:r>
+    </w:p>
+    <w:p>
+      <w:r>
+        <w:t>Marine debris as pressure layer</w:t>
+      </w:r>
+    </w:p>
+    <w:p>
+      <w:r>
+        <w:t>Need to stop a</w:t>
+      </w:r>
+      <w:r>
+        <w:t>t produc</w:t>
+      </w:r>
+      <w:r>
+        <w:t xml:space="preserve">tion, at the source. </w:t>
+      </w:r>
+    </w:p>
+    <w:p>
+      <w:r>
+        <w:t xml:space="preserve">Temporal and Spatial Analysis of Marine Debris </w:t>
+      </w:r>
+    </w:p>
+    <w:p>
+      <w:r>
+        <w:t xml:space="preserve">Jordan </w:t>
+      </w:r>
+      <w:proofErr w:type="spellStart"/>
+      <w:r>
+        <w:t>Toshimasa</w:t>
+      </w:r>
+      <w:proofErr w:type="spellEnd"/>
+      <w:r>
+        <w:t xml:space="preserve"> </w:t>
+      </w:r>
+      <w:proofErr w:type="spellStart"/>
+      <w:r>
+        <w:t>Muratsuchi</w:t>
+      </w:r>
+      <w:proofErr w:type="spellEnd"/>
+    </w:p>
+    <w:p>
+      <w:r>
+        <w:t>International coastal cleanup was annual event now year round</w:t>
+      </w:r>
+      <w:r>
+        <w:t xml:space="preserve"> post 2016</w:t>
+      </w:r>
+    </w:p>
+    <w:p>
+      <w:r>
+        <w:t>Data good from 2008 to 2016</w:t>
+      </w:r>
+    </w:p>
+    <w:p>
+      <w:r>
+        <w:t>Methods:</w:t>
+      </w:r>
+    </w:p>
+    <w:p>
+      <w:proofErr w:type="gramStart"/>
+      <w:r>
+        <w:t>Debris per person per mile as reference.</w:t>
+      </w:r>
+      <w:proofErr w:type="gramEnd"/>
+      <w:r>
+        <w:t xml:space="preserve"> Per person cleaning up</w:t>
+      </w:r>
+    </w:p>
+    <w:p>
+      <w:r>
+        <w:t>Is debris on Hawaii increasing?</w:t>
+      </w:r>
+    </w:p>
+    <w:p>
+      <w:r>
+        <w:t xml:space="preserve">Declining slightly since 2008 – how much </w:t>
+      </w:r>
+    </w:p>
+    <w:p/>
+    <w:p>
+      <w:r>
+        <w:t>References</w:t>
+      </w:r>
+    </w:p>
+    <w:p>
+      <w:proofErr w:type="spellStart"/>
+      <w:r>
+        <w:t>Jambeck</w:t>
+      </w:r>
+      <w:proofErr w:type="spellEnd"/>
+      <w:r>
+        <w:t xml:space="preserve"> et al 2015 </w:t>
+      </w:r>
+    </w:p>
+    <w:p>
+      <w:r>
+        <w:t xml:space="preserve">What proportion is Hawaii based vs external sources? </w:t>
+      </w:r>
+      <w:proofErr w:type="gramStart"/>
+      <w:r>
+        <w:t>Tsunami marine debris?</w:t>
+      </w:r>
+      <w:proofErr w:type="gramEnd"/>
+      <w:r>
+        <w:t xml:space="preserve"> </w:t>
+      </w:r>
+    </w:p>
+    <w:p>
+      <w:r>
+        <w:t>If Hawaii ends single use plastics what present reduction in marine debris would you expect?</w:t>
+      </w:r>
+    </w:p>
+    <w:p>
+      <w:r>
+        <w:t>Windward vs leeward affects?</w:t>
+      </w:r>
+    </w:p>
+    <w:p>
+      <w:r>
+        <w:t xml:space="preserve">Clean water reference – more pick up = less in environment </w:t>
+      </w:r>
+      <w:r>
+        <w:t xml:space="preserve"> 30% reduction in marine debris – fit with 30 by 30 target 30% reference</w:t>
+      </w:r>
+    </w:p>
+    <w:p>
+      <w:r>
         <w:lastRenderedPageBreak/>
-        <w:t>Clean Water</w:t>
-      </w:r>
-    </w:p>
-    <w:p>
-      <w:pPr>
-        <w:rPr>
-          <w:b/>
-        </w:rPr>
-      </w:pPr>
-    </w:p>
-    <w:p>
-      <w:pPr>
-        <w:rPr>
-          <w:b/>
-        </w:rPr>
-      </w:pPr>
-      <w:r>
-        <w:rPr>
-          <w:b/>
-        </w:rPr>
-        <w:t>ICC data used as reference layer in OHI to compensate for marine debris pressure</w:t>
-      </w:r>
-    </w:p>
-    <w:p>
-      <w:r>
-        <w:t>Not much we can do to control marine debris at Hawaii scale</w:t>
-      </w:r>
-    </w:p>
-    <w:p>
-      <w:r>
-        <w:t>Marine debris as pressure layer</w:t>
-      </w:r>
-    </w:p>
-    <w:p>
-      <w:r>
-        <w:t>Need to stop a</w:t>
-      </w:r>
-      <w:r>
-        <w:t>t produc</w:t>
-      </w:r>
-      <w:r>
-        <w:t xml:space="preserve">tion, at the source. </w:t>
-      </w:r>
-    </w:p>
-    <w:p>
-      <w:r>
-        <w:t xml:space="preserve">Temporal and Spatial Analysis of Marine Debris </w:t>
-      </w:r>
-    </w:p>
-    <w:p>
-      <w:r>
-        <w:t xml:space="preserve">Jordan </w:t>
-      </w:r>
-      <w:r>
-        <w:t>Toshimasa Muratsuchi</w:t>
-      </w:r>
-    </w:p>
-    <w:p>
-      <w:r>
-        <w:t>International coastal cleanup was annual event now year round</w:t>
-      </w:r>
-      <w:r>
-        <w:t xml:space="preserve"> post 2016</w:t>
-      </w:r>
-    </w:p>
-    <w:p>
-      <w:r>
-        <w:t>Data good from 2008 to 2016</w:t>
-      </w:r>
-    </w:p>
-    <w:p>
-      <w:r>
-        <w:t>Methods:</w:t>
-      </w:r>
-    </w:p>
-    <w:p>
-      <w:r>
-        <w:t>Debris per person per mile as reference. Per person cleaning up</w:t>
-      </w:r>
-    </w:p>
-    <w:p>
-      <w:r>
-        <w:t>Is debris on Hawaii increasing?</w:t>
-      </w:r>
-    </w:p>
-    <w:p>
-      <w:r>
-        <w:t xml:space="preserve">Declining slightly since 2008 – how much </w:t>
-      </w:r>
-    </w:p>
-    <w:p/>
-    <w:p>
-      <w:r>
-        <w:t>References</w:t>
-      </w:r>
-    </w:p>
-    <w:p>
-      <w:r>
-        <w:t xml:space="preserve">Jambeck et al 2015 </w:t>
-      </w:r>
-    </w:p>
-    <w:p>
-      <w:r>
-        <w:t xml:space="preserve">What proportion is Hawaii based vs external sources? Tsunami marine debris? </w:t>
-      </w:r>
-    </w:p>
-    <w:p>
-      <w:r>
-        <w:t>If Hawaii ends single use plastics what present reduction in marine debris would you expect?</w:t>
-      </w:r>
-    </w:p>
-    <w:p>
-      <w:r>
-        <w:t>Windward vs leeward affects?</w:t>
-      </w:r>
-    </w:p>
-    <w:p>
-      <w:r>
-        <w:t xml:space="preserve">Clean water reference – more pick up = less in environment </w:t>
-      </w:r>
-      <w:r>
-        <w:t xml:space="preserve"> 30% reduction in marine debris – fit with 30 by 30 target 30% reference</w:t>
-      </w:r>
-    </w:p>
-    <w:p>
-      <w:r>
         <w:t>Marine Debris</w:t>
       </w:r>
       <m:oMath>
         <m:r>
+          <m:rPr>
+            <m:sty m:val="p"/>
+          </m:rPr>
           <w:rPr>
             <w:rFonts w:ascii="Cambria Math" w:hAnsi="Cambria Math"/>
           </w:rPr>
@@ -7527,6 +8373,7 @@
             <w:rPr>
               <w:rFonts w:ascii="Cambria Math" w:hAnsi="Cambria Math"/>
             </w:rPr>
+            <w:lastRenderedPageBreak/>
             <m:t xml:space="preserve">Marine Debris=lbs/person/mile </m:t>
           </m:r>
         </m:oMath>
@@ -7544,11 +8391,361 @@
         <w:rPr>
           <w:b/>
         </w:rPr>
-        <w:lastRenderedPageBreak/>
         <w:t xml:space="preserve">Biodiversity </w:t>
       </w:r>
     </w:p>
     <w:p>
+      <w:pPr>
+        <w:rPr>
+          <w:i/>
+        </w:rPr>
+      </w:pPr>
+      <w:proofErr w:type="spellStart"/>
+      <w:r>
+        <w:rPr>
+          <w:i/>
+        </w:rPr>
+        <w:t>Opihi</w:t>
+      </w:r>
+      <w:proofErr w:type="spellEnd"/>
+      <w:r>
+        <w:rPr>
+          <w:i/>
+        </w:rPr>
+        <w:t xml:space="preserve"> data important – rest areas</w:t>
+      </w:r>
+    </w:p>
+    <w:p>
+      <w:pPr>
+        <w:rPr>
+          <w:i/>
+        </w:rPr>
+      </w:pPr>
+    </w:p>
+    <w:p>
+      <w:pPr>
+        <w:rPr>
+          <w:i/>
+        </w:rPr>
+      </w:pPr>
+      <w:r>
+        <w:rPr>
+          <w:i/>
+        </w:rPr>
+        <w:t xml:space="preserve">TNC </w:t>
+      </w:r>
+      <w:proofErr w:type="spellStart"/>
+      <w:r>
+        <w:rPr>
+          <w:i/>
+        </w:rPr>
+        <w:t>ecoregional</w:t>
+      </w:r>
+      <w:proofErr w:type="spellEnd"/>
+      <w:r>
+        <w:rPr>
+          <w:i/>
+        </w:rPr>
+        <w:t xml:space="preserve"> </w:t>
+      </w:r>
+      <w:proofErr w:type="gramStart"/>
+      <w:r>
+        <w:rPr>
+          <w:i/>
+        </w:rPr>
+        <w:t>assessment  -</w:t>
+      </w:r>
+      <w:proofErr w:type="gramEnd"/>
+      <w:r>
+        <w:rPr>
+          <w:i/>
+        </w:rPr>
+        <w:t xml:space="preserve">Joey got from NOAA – Joey steward of the database - </w:t>
+      </w:r>
+      <w:r>
+        <w:rPr>
+          <w:i/>
+        </w:rPr>
+        <w:t xml:space="preserve"> wetlands layer </w:t>
+      </w:r>
+      <w:r>
+        <w:rPr>
+          <w:i/>
+        </w:rPr>
+        <w:t>–</w:t>
+      </w:r>
+      <w:r>
+        <w:rPr>
+          <w:i/>
+        </w:rPr>
+        <w:t xml:space="preserve"> </w:t>
+      </w:r>
+    </w:p>
+    <w:p>
+      <w:pPr>
+        <w:rPr>
+          <w:i/>
+        </w:rPr>
+      </w:pPr>
+      <w:r>
+        <w:rPr>
+          <w:i/>
+        </w:rPr>
+        <w:t>Wetlands layer from TNC Reference – where got data from -</w:t>
+      </w:r>
+      <w:proofErr w:type="spellStart"/>
+      <w:r>
+        <w:rPr>
+          <w:i/>
+        </w:rPr>
+        <w:t>Merp</w:t>
+      </w:r>
+      <w:proofErr w:type="spellEnd"/>
+      <w:r>
+        <w:rPr>
+          <w:i/>
+        </w:rPr>
+        <w:t xml:space="preserve"> – </w:t>
+      </w:r>
+    </w:p>
+    <w:p>
+      <w:pPr>
+        <w:rPr>
+          <w:i/>
+        </w:rPr>
+      </w:pPr>
+      <w:r>
+        <w:rPr>
+          <w:i/>
+        </w:rPr>
+        <w:t xml:space="preserve">Run </w:t>
+      </w:r>
+      <w:proofErr w:type="spellStart"/>
+      <w:r>
+        <w:rPr>
+          <w:i/>
+        </w:rPr>
+        <w:t>marxsan</w:t>
+      </w:r>
+      <w:proofErr w:type="spellEnd"/>
+      <w:r>
+        <w:rPr>
+          <w:i/>
+        </w:rPr>
+        <w:t xml:space="preserve"> analysis for priority areas to work in conservation</w:t>
+      </w:r>
+    </w:p>
+    <w:p>
+      <w:pPr>
+        <w:rPr>
+          <w:i/>
+        </w:rPr>
+      </w:pPr>
+      <w:r>
+        <w:rPr>
+          <w:i/>
+        </w:rPr>
+        <w:t xml:space="preserve">Targets – conservation targets </w:t>
+      </w:r>
+    </w:p>
+    <w:p>
+      <w:pPr>
+        <w:rPr>
+          <w:i/>
+        </w:rPr>
+      </w:pPr>
+      <w:r>
+        <w:rPr>
+          <w:i/>
+        </w:rPr>
+        <w:t>Original – more information in attribute tables</w:t>
+      </w:r>
+    </w:p>
+    <w:p>
+      <w:pPr>
+        <w:rPr>
+          <w:i/>
+        </w:rPr>
+      </w:pPr>
+      <w:r>
+        <w:rPr>
+          <w:i/>
+        </w:rPr>
+        <w:t>Targets-</w:t>
+      </w:r>
+      <w:proofErr w:type="spellStart"/>
+      <w:r>
+        <w:rPr>
+          <w:i/>
+        </w:rPr>
+        <w:t>marxan</w:t>
+      </w:r>
+      <w:proofErr w:type="spellEnd"/>
+    </w:p>
+    <w:p>
+      <w:pPr>
+        <w:rPr>
+          <w:i/>
+        </w:rPr>
+      </w:pPr>
+      <w:r>
+        <w:rPr>
+          <w:i/>
+        </w:rPr>
+        <w:t xml:space="preserve">Conservation areas is the output of the </w:t>
+      </w:r>
+      <w:proofErr w:type="spellStart"/>
+      <w:r>
+        <w:rPr>
+          <w:i/>
+        </w:rPr>
+        <w:t>marxan</w:t>
+      </w:r>
+      <w:proofErr w:type="spellEnd"/>
+    </w:p>
+    <w:p>
+      <w:pPr>
+        <w:rPr>
+          <w:b/>
+        </w:rPr>
+      </w:pPr>
+    </w:p>
+    <w:p>
+      <w:pPr>
+        <w:rPr>
+          <w:b/>
+        </w:rPr>
+      </w:pPr>
+      <w:proofErr w:type="spellStart"/>
+      <w:r>
+        <w:rPr>
+          <w:b/>
+        </w:rPr>
+        <w:t>Cummulative</w:t>
+      </w:r>
+      <w:proofErr w:type="spellEnd"/>
+      <w:r>
+        <w:rPr>
+          <w:b/>
+        </w:rPr>
+        <w:t xml:space="preserve"> impact – </w:t>
+      </w:r>
+      <w:proofErr w:type="spellStart"/>
+      <w:r>
+        <w:rPr>
+          <w:b/>
+        </w:rPr>
+        <w:t>mesophotic</w:t>
+      </w:r>
+      <w:proofErr w:type="spellEnd"/>
+      <w:r>
+        <w:rPr>
+          <w:b/>
+        </w:rPr>
+        <w:t xml:space="preserve"> - </w:t>
+      </w:r>
+    </w:p>
+    <w:p>
+      <w:pPr>
+        <w:rPr>
+          <w:b/>
+        </w:rPr>
+      </w:pPr>
+      <w:r>
+        <w:rPr>
+          <w:b/>
+        </w:rPr>
+        <w:t xml:space="preserve">Nearshore all </w:t>
+      </w:r>
+      <w:proofErr w:type="spellStart"/>
+      <w:r>
+        <w:rPr>
+          <w:b/>
+        </w:rPr>
+        <w:t>habmerged</w:t>
+      </w:r>
+      <w:proofErr w:type="spellEnd"/>
+      <w:r>
+        <w:rPr>
+          <w:b/>
+        </w:rPr>
+        <w:t xml:space="preserve"> – NOAA 2007 habitat data </w:t>
+      </w:r>
+    </w:p>
+    <w:p>
+      <w:pPr>
+        <w:rPr>
+          <w:b/>
+        </w:rPr>
+      </w:pPr>
+      <w:r>
+        <w:rPr>
+          <w:b/>
+        </w:rPr>
+        <w:t xml:space="preserve">Nearshore </w:t>
+      </w:r>
+      <w:proofErr w:type="spellStart"/>
+      <w:r>
+        <w:rPr>
+          <w:b/>
+        </w:rPr>
+        <w:t>habs</w:t>
+      </w:r>
+      <w:proofErr w:type="spellEnd"/>
+      <w:r>
+        <w:rPr>
+          <w:b/>
+        </w:rPr>
+        <w:t xml:space="preserve"> final compare to maps in thesis to figure out wat categories relate to which habitat</w:t>
+      </w:r>
+    </w:p>
+    <w:p>
+      <w:pPr>
+        <w:rPr>
+          <w:b/>
+        </w:rPr>
+      </w:pPr>
+      <w:r>
+        <w:rPr>
+          <w:b/>
+        </w:rPr>
+        <w:t>3</w:t>
+      </w:r>
+    </w:p>
+    <w:p>
+      <w:pPr>
+        <w:rPr>
+          <w:b/>
+        </w:rPr>
+      </w:pPr>
+      <w:r>
+        <w:rPr>
+          <w:b/>
+        </w:rPr>
+        <w:t>2</w:t>
+      </w:r>
+    </w:p>
+    <w:p>
+      <w:pPr>
+        <w:rPr>
+          <w:b/>
+        </w:rPr>
+      </w:pPr>
+      <w:r>
+        <w:rPr>
+          <w:b/>
+        </w:rPr>
+        <w:t>1</w:t>
+      </w:r>
+    </w:p>
+    <w:p>
+      <w:pPr>
+        <w:rPr>
+          <w:b/>
+        </w:rPr>
+      </w:pPr>
+    </w:p>
+    <w:p>
       <w:r>
         <w:t>Habitats</w:t>
       </w:r>
@@ -7567,8 +8764,13 @@
       </w:r>
     </w:p>
     <w:p>
-      <w:r>
-        <w:t xml:space="preserve">Coral reef extent from cumulative impact mapping layers that combine hard bottom and coral reef habitats to a depth of XXX. </w:t>
+      <w:proofErr w:type="gramStart"/>
+      <w:r>
+        <w:t>Coral reef extent from cumulative impact mapping layers that combine hard bottom and coral reef habitats to a depth of XXX.</w:t>
+      </w:r>
+      <w:proofErr w:type="gramEnd"/>
+      <w:r>
+        <w:t xml:space="preserve"> </w:t>
       </w:r>
       <w:r>
         <w:t xml:space="preserve"> </w:t>
@@ -7582,6 +8784,7 @@
         </w:rPr>
       </w:pPr>
       <w:r>
+        <w:lastRenderedPageBreak/>
         <w:t>Coral reef condition indicators come from the Hawaii Monitoring and Research Colla</w:t>
       </w:r>
       <w:r>
@@ -7739,12 +8942,44 @@
         <w:t xml:space="preserve"> is assessed as the combined indicators for % coral cover, </w:t>
       </w:r>
       <w:r>
-        <w:t xml:space="preserve">%macroalgae, % coralline algae,  and the ratio of calcifiers to non calcifiers, all fish biomass,  resource fish biomass, parrotfish biomass, total fish biomass no sharks and jacks. Ranked high to low among 42 Mokus and indicators averaged. </w:t>
-      </w:r>
-    </w:p>
-    <w:p>
-      <w:r>
-        <w:t>What do the number  units represent – biomass calculated as ?</w:t>
+        <w:t xml:space="preserve">%macroalgae, % coralline algae,  and the ratio of </w:t>
+      </w:r>
+      <w:proofErr w:type="spellStart"/>
+      <w:r>
+        <w:t>calcifiers</w:t>
+      </w:r>
+      <w:proofErr w:type="spellEnd"/>
+      <w:r>
+        <w:t xml:space="preserve"> to non </w:t>
+      </w:r>
+      <w:proofErr w:type="spellStart"/>
+      <w:r>
+        <w:t>calcifiers</w:t>
+      </w:r>
+      <w:proofErr w:type="spellEnd"/>
+      <w:r>
+        <w:t xml:space="preserve">, all fish biomass,  resource fish biomass, parrotfish biomass, total fish biomass no sharks and jacks. Ranked high to low among 42 </w:t>
+      </w:r>
+      <w:proofErr w:type="spellStart"/>
+      <w:r>
+        <w:t>Mokus</w:t>
+      </w:r>
+      <w:proofErr w:type="spellEnd"/>
+      <w:r>
+        <w:t xml:space="preserve"> and indicators averaged. </w:t>
+      </w:r>
+    </w:p>
+    <w:p>
+      <w:r>
+        <w:t xml:space="preserve">What do the </w:t>
+      </w:r>
+      <w:proofErr w:type="gramStart"/>
+      <w:r>
+        <w:t>number  units</w:t>
+      </w:r>
+      <w:proofErr w:type="gramEnd"/>
+      <w:r>
+        <w:t xml:space="preserve"> represent – biomass calculated as ?</w:t>
       </w:r>
     </w:p>
     <w:p>
@@ -7756,13 +8991,23 @@
       <w:r>
         <w:t xml:space="preserve"> </w:t>
       </w:r>
-      <w:r>
-        <w:t>Niʻihau combined with Kauai</w:t>
-      </w:r>
-    </w:p>
-    <w:p>
-      <w:r>
-        <w:t>Koalawae combined with Maui Nui</w:t>
+      <w:proofErr w:type="spellStart"/>
+      <w:r>
+        <w:t>Niʻihau</w:t>
+      </w:r>
+      <w:proofErr w:type="spellEnd"/>
+      <w:r>
+        <w:t xml:space="preserve"> combined with Kauai</w:t>
+      </w:r>
+    </w:p>
+    <w:p>
+      <w:proofErr w:type="spellStart"/>
+      <w:r>
+        <w:t>Koalawae</w:t>
+      </w:r>
+      <w:proofErr w:type="spellEnd"/>
+      <w:r>
+        <w:t xml:space="preserve"> combined with Maui Nui</w:t>
       </w:r>
     </w:p>
     <w:p>
@@ -7811,6 +9056,122 @@
           <w:i/>
         </w:rPr>
       </w:pPr>
+      <w:r>
+        <w:rPr>
+          <w:i/>
+        </w:rPr>
+        <w:t>Wetlands</w:t>
+      </w:r>
+    </w:p>
+    <w:p>
+      <w:r>
+        <w:t xml:space="preserve">The </w:t>
+      </w:r>
+      <w:proofErr w:type="gramStart"/>
+      <w:r>
+        <w:t>extent of wetlands were</w:t>
+      </w:r>
+      <w:proofErr w:type="gramEnd"/>
+      <w:r>
+        <w:t xml:space="preserve"> assessed f</w:t>
+      </w:r>
+      <w:r>
+        <w:t xml:space="preserve">rom NOAA </w:t>
+      </w:r>
+      <w:proofErr w:type="spellStart"/>
+      <w:r>
+        <w:t>ccap</w:t>
+      </w:r>
+      <w:proofErr w:type="spellEnd"/>
+      <w:r>
+        <w:t xml:space="preserve"> data</w:t>
+      </w:r>
+      <w:r>
+        <w:t xml:space="preserve"> clipped to within 1 km inland from the coast to capture coastal wetlands extent. Estuary </w:t>
+      </w:r>
+      <w:r>
+        <w:t>categories</w:t>
+      </w:r>
+      <w:r>
+        <w:t xml:space="preserve"> included in this assessment are </w:t>
+      </w:r>
+      <w:r>
+        <w:t>estuarine emergent wetland, estuarine forested wetland, estuarine scrub shrub wetland</w:t>
+      </w:r>
+      <w:r>
+        <w:t xml:space="preserve"> (</w:t>
+      </w:r>
+      <w:hyperlink r:id="rId9" w:history="1">
+        <w:r>
+          <w:rPr>
+            <w:rStyle w:val="Hyperlink"/>
+          </w:rPr>
+          <w:t>https://coast.noaa.gov/data/digitalcoast/pdf/ccap-class-scheme-regional.pdf</w:t>
+        </w:r>
+      </w:hyperlink>
+      <w:r>
+        <w:t xml:space="preserve">). </w:t>
+      </w:r>
+      <w:proofErr w:type="gramStart"/>
+      <w:r>
+        <w:t>Spatial resolution to 2.4m</w:t>
+      </w:r>
+      <w:r>
+        <w:rPr>
+          <w:vertAlign w:val="superscript"/>
+        </w:rPr>
+        <w:t>2</w:t>
+      </w:r>
+      <w:r>
+        <w:t>.</w:t>
+      </w:r>
+      <w:proofErr w:type="gramEnd"/>
+      <w:r>
+        <w:t xml:space="preserve"> </w:t>
+      </w:r>
+      <w:r>
+        <w:t xml:space="preserve">Surveys are repeated every 5 years to measure changes in land cover. </w:t>
+      </w:r>
+    </w:p>
+    <w:p>
+      <w:r>
+        <w:t>The reference condit</w:t>
+      </w:r>
+      <w:r>
+        <w:t xml:space="preserve">ion used for the assessment is wetland area in 1989 at the time of the no net loss act (what is this policy reference).  The </w:t>
+      </w:r>
+      <w:proofErr w:type="gramStart"/>
+      <w:r>
+        <w:t xml:space="preserve">predevelopment  </w:t>
+      </w:r>
+      <w:r>
+        <w:t>(</w:t>
+      </w:r>
+      <w:proofErr w:type="gramEnd"/>
+      <w:r>
+        <w:t xml:space="preserve">1780) </w:t>
+      </w:r>
+      <w:r>
+        <w:t xml:space="preserve">extent of wetlands in Hawaii has been estimated to be 58,800 acres or 238 square </w:t>
+      </w:r>
+      <w:proofErr w:type="spellStart"/>
+      <w:r>
+        <w:t>kms</w:t>
+      </w:r>
+      <w:proofErr w:type="spellEnd"/>
+      <w:r>
+        <w:t xml:space="preserve"> and estimates in 1980s are 51,800 acres. </w:t>
+      </w:r>
+      <w:bookmarkStart w:id="0" w:name="_GoBack"/>
+      <w:bookmarkEnd w:id="0"/>
+    </w:p>
+    <w:p>
+      <w:r>
+        <w:t>The trend</w:t>
+      </w:r>
+      <w:r>
+        <w:t xml:space="preserve"> of wetlands was assessed as the percent loss from 2005 to 2010/2011. </w:t>
+      </w:r>
     </w:p>
     <w:p>
       <w:pPr>
@@ -7822,6 +9183,65 @@
         <w:rPr>
           <w:i/>
         </w:rPr>
+        <w:t>Estuaries</w:t>
+      </w:r>
+    </w:p>
+    <w:p>
+      <w:r>
+        <w:t xml:space="preserve">There is not a complete database for estuaries in Hawaii. The database form TNC ERA has estuaries however it needs to be updated and estuary classifications assigned. </w:t>
+      </w:r>
+    </w:p>
+    <w:p>
+      <w:pPr>
+        <w:rPr>
+          <w:i/>
+        </w:rPr>
+      </w:pPr>
+    </w:p>
+    <w:p>
+      <w:pPr>
+        <w:rPr>
+          <w:i/>
+        </w:rPr>
+      </w:pPr>
+      <w:r>
+        <w:rPr>
+          <w:i/>
+        </w:rPr>
+        <w:lastRenderedPageBreak/>
+        <w:t xml:space="preserve">Intertidal – Chris Bird – </w:t>
+      </w:r>
+      <w:proofErr w:type="gramStart"/>
+      <w:r>
+        <w:rPr>
+          <w:i/>
+        </w:rPr>
+        <w:t xml:space="preserve">definition </w:t>
+      </w:r>
+      <w:r>
+        <w:rPr>
+          <w:i/>
+        </w:rPr>
+        <w:t xml:space="preserve"> -</w:t>
+      </w:r>
+      <w:proofErr w:type="gramEnd"/>
+      <w:r>
+        <w:rPr>
+          <w:i/>
+        </w:rPr>
+        <w:t xml:space="preserve"> rocky intertidal – length – shorelines rocky from ESI data layers – just extent </w:t>
+      </w:r>
+    </w:p>
+    <w:p>
+      <w:pPr>
+        <w:rPr>
+          <w:i/>
+        </w:rPr>
+      </w:pPr>
+      <w:r>
+        <w:rPr>
+          <w:i/>
+        </w:rPr>
         <w:t>Species</w:t>
       </w:r>
     </w:p>
@@ -7841,7 +9261,21 @@
         <w:rPr>
           <w:i/>
         </w:rPr>
-        <w:t xml:space="preserve"> – biomass of reef fish ranked by spatial reference (by Moku). Fish species richness… </w:t>
+        <w:t xml:space="preserve"> – biomass of reef fish ranked by spatial reference (by </w:t>
+      </w:r>
+      <w:proofErr w:type="spellStart"/>
+      <w:r>
+        <w:rPr>
+          <w:i/>
+        </w:rPr>
+        <w:t>Moku</w:t>
+      </w:r>
+      <w:proofErr w:type="spellEnd"/>
+      <w:r>
+        <w:rPr>
+          <w:i/>
+        </w:rPr>
+        <w:t xml:space="preserve">). Fish species richness… </w:t>
       </w:r>
     </w:p>
     <w:p>
@@ -8481,6 +9915,530 @@
 </w:styles>
 </file>
 
+<file path=word/glossary/document.xml><?xml version="1.0" encoding="utf-8"?>
+<w:glossaryDocument xmlns:wpc="http://schemas.microsoft.com/office/word/2010/wordprocessingCanvas" xmlns:mc="http://schemas.openxmlformats.org/markup-compatibility/2006" xmlns:o="urn:schemas-microsoft-com:office:office" xmlns:r="http://schemas.openxmlformats.org/officeDocument/2006/relationships" xmlns:m="http://schemas.openxmlformats.org/officeDocument/2006/math" xmlns:v="urn:schemas-microsoft-com:vml" xmlns:wp14="http://schemas.microsoft.com/office/word/2010/wordprocessingDrawing" xmlns:wp="http://schemas.openxmlformats.org/drawingml/2006/wordprocessingDrawing" xmlns:w10="urn:schemas-microsoft-com:office:word" xmlns:w="http://schemas.openxmlformats.org/wordprocessingml/2006/main" xmlns:w14="http://schemas.microsoft.com/office/word/2010/wordml" xmlns:wpg="http://schemas.microsoft.com/office/word/2010/wordprocessingGroup" xmlns:wpi="http://schemas.microsoft.com/office/word/2010/wordprocessingInk" xmlns:wne="http://schemas.microsoft.com/office/word/2006/wordml" xmlns:wps="http://schemas.microsoft.com/office/word/2010/wordprocessingShape" mc:Ignorable="w14 wp14">
+  <w:docParts>
+    <w:docPart>
+      <w:docPartPr>
+        <w:name w:val="DefaultPlaceholder_1075446218"/>
+        <w:category>
+          <w:name w:val="General"/>
+          <w:gallery w:val="placeholder"/>
+        </w:category>
+        <w:types>
+          <w:type w:val="bbPlcHdr"/>
+        </w:types>
+        <w:behaviors>
+          <w:behavior w:val="content"/>
+        </w:behaviors>
+        <w:guid w:val="{611A5343-DDBB-4B07-B6F7-74DEADA12D46}"/>
+      </w:docPartPr>
+      <w:docPartBody>
+        <w:p>
+          <w:r>
+            <w:rPr>
+              <w:rStyle w:val="PlaceholderText"/>
+            </w:rPr>
+            <w:t>Type equation here.</w:t>
+          </w:r>
+        </w:p>
+      </w:docPartBody>
+    </w:docPart>
+  </w:docParts>
+</w:glossaryDocument>
+</file>
+
+<file path=word/glossary/fontTable.xml><?xml version="1.0" encoding="utf-8"?>
+<w:fonts xmlns:mc="http://schemas.openxmlformats.org/markup-compatibility/2006" xmlns:r="http://schemas.openxmlformats.org/officeDocument/2006/relationships" xmlns:w="http://schemas.openxmlformats.org/wordprocessingml/2006/main" xmlns:w14="http://schemas.microsoft.com/office/word/2010/wordml" mc:Ignorable="w14">
+  <w:font w:name="Times New Roman">
+    <w:panose1 w:val="02020603050405020304"/>
+    <w:charset w:val="00"/>
+    <w:family w:val="roman"/>
+    <w:pitch w:val="variable"/>
+    <w:sig w:usb0="E0002AFF" w:usb1="C0007841" w:usb2="00000009" w:usb3="00000000" w:csb0="000001FF" w:csb1="00000000"/>
+  </w:font>
+  <w:font w:name="Calibri">
+    <w:panose1 w:val="020F0502020204030204"/>
+    <w:charset w:val="00"/>
+    <w:family w:val="swiss"/>
+    <w:pitch w:val="variable"/>
+    <w:sig w:usb0="E00002FF" w:usb1="4000ACFF" w:usb2="00000001" w:usb3="00000000" w:csb0="0000019F" w:csb1="00000000"/>
+  </w:font>
+  <w:font w:name="Tahoma">
+    <w:panose1 w:val="020B0604030504040204"/>
+    <w:charset w:val="00"/>
+    <w:family w:val="swiss"/>
+    <w:pitch w:val="variable"/>
+    <w:sig w:usb0="E1002EFF" w:usb1="C000605B" w:usb2="00000029" w:usb3="00000000" w:csb0="000101FF" w:csb1="00000000"/>
+  </w:font>
+  <w:font w:name="Cambria Math">
+    <w:panose1 w:val="02040503050406030204"/>
+    <w:charset w:val="00"/>
+    <w:family w:val="roman"/>
+    <w:pitch w:val="variable"/>
+    <w:sig w:usb0="E00002FF" w:usb1="420024FF" w:usb2="00000000" w:usb3="00000000" w:csb0="0000019F" w:csb1="00000000"/>
+  </w:font>
+  <w:font w:name="Arial">
+    <w:panose1 w:val="020B0604020202020204"/>
+    <w:charset w:val="00"/>
+    <w:family w:val="swiss"/>
+    <w:pitch w:val="variable"/>
+    <w:sig w:usb0="E0002AFF" w:usb1="C0007843" w:usb2="00000009" w:usb3="00000000" w:csb0="000001FF" w:csb1="00000000"/>
+  </w:font>
+  <w:font w:name="Cambria">
+    <w:panose1 w:val="02040503050406030204"/>
+    <w:charset w:val="00"/>
+    <w:family w:val="roman"/>
+    <w:pitch w:val="variable"/>
+    <w:sig w:usb0="E00002FF" w:usb1="400004FF" w:usb2="00000000" w:usb3="00000000" w:csb0="0000019F" w:csb1="00000000"/>
+  </w:font>
+</w:fonts>
+</file>
+
+<file path=word/glossary/settings.xml><?xml version="1.0" encoding="utf-8"?>
+<w:settings xmlns:mc="http://schemas.openxmlformats.org/markup-compatibility/2006" xmlns:o="urn:schemas-microsoft-com:office:office" xmlns:r="http://schemas.openxmlformats.org/officeDocument/2006/relationships" xmlns:m="http://schemas.openxmlformats.org/officeDocument/2006/math" xmlns:v="urn:schemas-microsoft-com:vml" xmlns:w10="urn:schemas-microsoft-com:office:word" xmlns:w="http://schemas.openxmlformats.org/wordprocessingml/2006/main" xmlns:w14="http://schemas.microsoft.com/office/word/2010/wordml" xmlns:sl="http://schemas.openxmlformats.org/schemaLibrary/2006/main" mc:Ignorable="w14">
+  <w:view w:val="normal"/>
+  <w:defaultTabStop w:val="720"/>
+  <w:characterSpacingControl w:val="doNotCompress"/>
+  <w:compat>
+    <w:useFELayout/>
+    <w:compatSetting w:name="compatibilityMode" w:uri="http://schemas.microsoft.com/office/word" w:val="14"/>
+    <w:compatSetting w:name="overrideTableStyleFontSizeAndJustification" w:uri="http://schemas.microsoft.com/office/word" w:val="1"/>
+    <w:compatSetting w:name="enableOpenTypeFeatures" w:uri="http://schemas.microsoft.com/office/word" w:val="1"/>
+    <w:compatSetting w:name="doNotFlipMirrorIndents" w:uri="http://schemas.microsoft.com/office/word" w:val="1"/>
+  </w:compat>
+  <w:rsids>
+    <w:rsidRoot w:val="0094384C"/>
+    <w:rsid w:val="003E682A"/>
+    <w:rsid w:val="0094384C"/>
+  </w:rsids>
+  <m:mathPr>
+    <m:mathFont m:val="Cambria Math"/>
+    <m:brkBin m:val="before"/>
+    <m:brkBinSub m:val="--"/>
+    <m:smallFrac m:val="0"/>
+    <m:dispDef/>
+    <m:lMargin m:val="0"/>
+    <m:rMargin m:val="0"/>
+    <m:defJc m:val="centerGroup"/>
+    <m:wrapIndent m:val="1440"/>
+    <m:intLim m:val="subSup"/>
+    <m:naryLim m:val="undOvr"/>
+  </m:mathPr>
+  <w:themeFontLang w:val="en-US"/>
+  <w:clrSchemeMapping w:bg1="light1" w:t1="dark1" w:bg2="light2" w:t2="dark2" w:accent1="accent1" w:accent2="accent2" w:accent3="accent3" w:accent4="accent4" w:accent5="accent5" w:accent6="accent6" w:hyperlink="hyperlink" w:followedHyperlink="followedHyperlink"/>
+  <w:decimalSymbol w:val="."/>
+  <w:listSeparator w:val=","/>
+</w:settings>
+</file>
+
+<file path=word/glossary/styles.xml><?xml version="1.0" encoding="utf-8"?>
+<w:styles xmlns:mc="http://schemas.openxmlformats.org/markup-compatibility/2006" xmlns:r="http://schemas.openxmlformats.org/officeDocument/2006/relationships" xmlns:w="http://schemas.openxmlformats.org/wordprocessingml/2006/main" xmlns:w14="http://schemas.microsoft.com/office/word/2010/wordml" mc:Ignorable="w14">
+  <w:docDefaults>
+    <w:rPrDefault>
+      <w:rPr>
+        <w:rFonts w:asciiTheme="minorHAnsi" w:eastAsiaTheme="minorEastAsia" w:hAnsiTheme="minorHAnsi" w:cstheme="minorBidi"/>
+        <w:sz w:val="22"/>
+        <w:szCs w:val="22"/>
+        <w:lang w:val="en-US" w:eastAsia="en-US" w:bidi="ar-SA"/>
+      </w:rPr>
+    </w:rPrDefault>
+    <w:pPrDefault>
+      <w:pPr>
+        <w:spacing w:after="200" w:line="276" w:lineRule="auto"/>
+      </w:pPr>
+    </w:pPrDefault>
+  </w:docDefaults>
+  <w:latentStyles w:defLockedState="0" w:defUIPriority="99" w:defSemiHidden="1" w:defUnhideWhenUsed="1" w:defQFormat="0" w:count="267">
+    <w:lsdException w:name="Normal" w:semiHidden="0" w:uiPriority="0" w:unhideWhenUsed="0" w:qFormat="1"/>
+    <w:lsdException w:name="heading 1" w:semiHidden="0" w:uiPriority="9" w:unhideWhenUsed="0" w:qFormat="1"/>
+    <w:lsdException w:name="heading 2" w:uiPriority="9" w:qFormat="1"/>
+    <w:lsdException w:name="heading 3" w:uiPriority="9" w:qFormat="1"/>
+    <w:lsdException w:name="heading 4" w:uiPriority="9" w:qFormat="1"/>
+    <w:lsdException w:name="heading 5" w:uiPriority="9" w:qFormat="1"/>
+    <w:lsdException w:name="heading 6" w:uiPriority="9" w:qFormat="1"/>
+    <w:lsdException w:name="heading 7" w:uiPriority="9" w:qFormat="1"/>
+    <w:lsdException w:name="heading 8" w:uiPriority="9" w:qFormat="1"/>
+    <w:lsdException w:name="heading 9" w:uiPriority="9" w:qFormat="1"/>
+    <w:lsdException w:name="toc 1" w:uiPriority="39"/>
+    <w:lsdException w:name="toc 2" w:uiPriority="39"/>
+    <w:lsdException w:name="toc 3" w:uiPriority="39"/>
+    <w:lsdException w:name="toc 4" w:uiPriority="39"/>
+    <w:lsdException w:name="toc 5" w:uiPriority="39"/>
+    <w:lsdException w:name="toc 6" w:uiPriority="39"/>
+    <w:lsdException w:name="toc 7" w:uiPriority="39"/>
+    <w:lsdException w:name="toc 8" w:uiPriority="39"/>
+    <w:lsdException w:name="toc 9" w:uiPriority="39"/>
+    <w:lsdException w:name="caption" w:uiPriority="35" w:qFormat="1"/>
+    <w:lsdException w:name="Title" w:semiHidden="0" w:uiPriority="10" w:unhideWhenUsed="0" w:qFormat="1"/>
+    <w:lsdException w:name="Default Paragraph Font" w:uiPriority="1"/>
+    <w:lsdException w:name="Subtitle" w:semiHidden="0" w:uiPriority="11" w:unhideWhenUsed="0" w:qFormat="1"/>
+    <w:lsdException w:name="Strong" w:semiHidden="0" w:uiPriority="22" w:unhideWhenUsed="0" w:qFormat="1"/>
+    <w:lsdException w:name="Emphasis" w:semiHidden="0" w:uiPriority="20" w:unhideWhenUsed="0" w:qFormat="1"/>
+    <w:lsdException w:name="Table Grid" w:semiHidden="0" w:uiPriority="59" w:unhideWhenUsed="0"/>
+    <w:lsdException w:name="Placeholder Text" w:unhideWhenUsed="0"/>
+    <w:lsdException w:name="No Spacing" w:semiHidden="0" w:uiPriority="1" w:unhideWhenUsed="0" w:qFormat="1"/>
+    <w:lsdException w:name="Light Shading" w:semiHidden="0" w:uiPriority="60" w:unhideWhenUsed="0"/>
+    <w:lsdException w:name="Light List" w:semiHidden="0" w:uiPriority="61" w:unhideWhenUsed="0"/>
+    <w:lsdException w:name="Light Grid" w:semiHidden="0" w:uiPriority="62" w:unhideWhenUsed="0"/>
+    <w:lsdException w:name="Medium Shading 1" w:semiHidden="0" w:uiPriority="63" w:unhideWhenUsed="0"/>
+    <w:lsdException w:name="Medium Shading 2" w:semiHidden="0" w:uiPriority="64" w:unhideWhenUsed="0"/>
+    <w:lsdException w:name="Medium List 1" w:semiHidden="0" w:uiPriority="65" w:unhideWhenUsed="0"/>
+    <w:lsdException w:name="Medium List 2" w:semiHidden="0" w:uiPriority="66" w:unhideWhenUsed="0"/>
+    <w:lsdException w:name="Medium Grid 1" w:semiHidden="0" w:uiPriority="67" w:unhideWhenUsed="0"/>
+    <w:lsdException w:name="Medium Grid 2" w:semiHidden="0" w:uiPriority="68" w:unhideWhenUsed="0"/>
+    <w:lsdException w:name="Medium Grid 3" w:semiHidden="0" w:uiPriority="69" w:unhideWhenUsed="0"/>
+    <w:lsdException w:name="Dark List" w:semiHidden="0" w:uiPriority="70" w:unhideWhenUsed="0"/>
+    <w:lsdException w:name="Colorful Shading" w:semiHidden="0" w:uiPriority="71" w:unhideWhenUsed="0"/>
+    <w:lsdException w:name="Colorful List" w:semiHidden="0" w:uiPriority="72" w:unhideWhenUsed="0"/>
+    <w:lsdException w:name="Colorful Grid" w:semiHidden="0" w:uiPriority="73" w:unhideWhenUsed="0"/>
+    <w:lsdException w:name="Light Shading Accent 1" w:semiHidden="0" w:uiPriority="60" w:unhideWhenUsed="0"/>
+    <w:lsdException w:name="Light List Accent 1" w:semiHidden="0" w:uiPriority="61" w:unhideWhenUsed="0"/>
+    <w:lsdException w:name="Light Grid Accent 1" w:semiHidden="0" w:uiPriority="62" w:unhideWhenUsed="0"/>
+    <w:lsdException w:name="Medium Shading 1 Accent 1" w:semiHidden="0" w:uiPriority="63" w:unhideWhenUsed="0"/>
+    <w:lsdException w:name="Medium Shading 2 Accent 1" w:semiHidden="0" w:uiPriority="64" w:unhideWhenUsed="0"/>
+    <w:lsdException w:name="Medium List 1 Accent 1" w:semiHidden="0" w:uiPriority="65" w:unhideWhenUsed="0"/>
+    <w:lsdException w:name="Revision" w:unhideWhenUsed="0"/>
+    <w:lsdException w:name="List Paragraph" w:semiHidden="0" w:uiPriority="34" w:unhideWhenUsed="0" w:qFormat="1"/>
+    <w:lsdException w:name="Quote" w:semiHidden="0" w:uiPriority="29" w:unhideWhenUsed="0" w:qFormat="1"/>
+    <w:lsdException w:name="Intense Quote" w:semiHidden="0" w:uiPriority="30" w:unhideWhenUsed="0" w:qFormat="1"/>
+    <w:lsdException w:name="Medium List 2 Accent 1" w:semiHidden="0" w:uiPriority="66" w:unhideWhenUsed="0"/>
+    <w:lsdException w:name="Medium Grid 1 Accent 1" w:semiHidden="0" w:uiPriority="67" w:unhideWhenUsed="0"/>
+    <w:lsdException w:name="Medium Grid 2 Accent 1" w:semiHidden="0" w:uiPriority="68" w:unhideWhenUsed="0"/>
+    <w:lsdException w:name="Medium Grid 3 Accent 1" w:semiHidden="0" w:uiPriority="69" w:unhideWhenUsed="0"/>
+    <w:lsdException w:name="Dark List Accent 1" w:semiHidden="0" w:uiPriority="70" w:unhideWhenUsed="0"/>
+    <w:lsdException w:name="Colorful Shading Accent 1" w:semiHidden="0" w:uiPriority="71" w:unhideWhenUsed="0"/>
+    <w:lsdException w:name="Colorful List Accent 1" w:semiHidden="0" w:uiPriority="72" w:unhideWhenUsed="0"/>
+    <w:lsdException w:name="Colorful Grid Accent 1" w:semiHidden="0" w:uiPriority="73" w:unhideWhenUsed="0"/>
+    <w:lsdException w:name="Light Shading Accent 2" w:semiHidden="0" w:uiPriority="60" w:unhideWhenUsed="0"/>
+    <w:lsdException w:name="Light List Accent 2" w:semiHidden="0" w:uiPriority="61" w:unhideWhenUsed="0"/>
+    <w:lsdException w:name="Light Grid Accent 2" w:semiHidden="0" w:uiPriority="62" w:unhideWhenUsed="0"/>
+    <w:lsdException w:name="Medium Shading 1 Accent 2" w:semiHidden="0" w:uiPriority="63" w:unhideWhenUsed="0"/>
+    <w:lsdException w:name="Medium Shading 2 Accent 2" w:semiHidden="0" w:uiPriority="64" w:unhideWhenUsed="0"/>
+    <w:lsdException w:name="Medium List 1 Accent 2" w:semiHidden="0" w:uiPriority="65" w:unhideWhenUsed="0"/>
+    <w:lsdException w:name="Medium List 2 Accent 2" w:semiHidden="0" w:uiPriority="66" w:unhideWhenUsed="0"/>
+    <w:lsdException w:name="Medium Grid 1 Accent 2" w:semiHidden="0" w:uiPriority="67" w:unhideWhenUsed="0"/>
+    <w:lsdException w:name="Medium Grid 2 Accent 2" w:semiHidden="0" w:uiPriority="68" w:unhideWhenUsed="0"/>
+    <w:lsdException w:name="Medium Grid 3 Accent 2" w:semiHidden="0" w:uiPriority="69" w:unhideWhenUsed="0"/>
+    <w:lsdException w:name="Dark List Accent 2" w:semiHidden="0" w:uiPriority="70" w:unhideWhenUsed="0"/>
+    <w:lsdException w:name="Colorful Shading Accent 2" w:semiHidden="0" w:uiPriority="71" w:unhideWhenUsed="0"/>
+    <w:lsdException w:name="Colorful List Accent 2" w:semiHidden="0" w:uiPriority="72" w:unhideWhenUsed="0"/>
+    <w:lsdException w:name="Colorful Grid Accent 2" w:semiHidden="0" w:uiPriority="73" w:unhideWhenUsed="0"/>
+    <w:lsdException w:name="Light Shading Accent 3" w:semiHidden="0" w:uiPriority="60" w:unhideWhenUsed="0"/>
+    <w:lsdException w:name="Light List Accent 3" w:semiHidden="0" w:uiPriority="61" w:unhideWhenUsed="0"/>
+    <w:lsdException w:name="Light Grid Accent 3" w:semiHidden="0" w:uiPriority="62" w:unhideWhenUsed="0"/>
+    <w:lsdException w:name="Medium Shading 1 Accent 3" w:semiHidden="0" w:uiPriority="63" w:unhideWhenUsed="0"/>
+    <w:lsdException w:name="Medium Shading 2 Accent 3" w:semiHidden="0" w:uiPriority="64" w:unhideWhenUsed="0"/>
+    <w:lsdException w:name="Medium List 1 Accent 3" w:semiHidden="0" w:uiPriority="65" w:unhideWhenUsed="0"/>
+    <w:lsdException w:name="Medium List 2 Accent 3" w:semiHidden="0" w:uiPriority="66" w:unhideWhenUsed="0"/>
+    <w:lsdException w:name="Medium Grid 1 Accent 3" w:semiHidden="0" w:uiPriority="67" w:unhideWhenUsed="0"/>
+    <w:lsdException w:name="Medium Grid 2 Accent 3" w:semiHidden="0" w:uiPriority="68" w:unhideWhenUsed="0"/>
+    <w:lsdException w:name="Medium Grid 3 Accent 3" w:semiHidden="0" w:uiPriority="69" w:unhideWhenUsed="0"/>
+    <w:lsdException w:name="Dark List Accent 3" w:semiHidden="0" w:uiPriority="70" w:unhideWhenUsed="0"/>
+    <w:lsdException w:name="Colorful Shading Accent 3" w:semiHidden="0" w:uiPriority="71" w:unhideWhenUsed="0"/>
+    <w:lsdException w:name="Colorful List Accent 3" w:semiHidden="0" w:uiPriority="72" w:unhideWhenUsed="0"/>
+    <w:lsdException w:name="Colorful Grid Accent 3" w:semiHidden="0" w:uiPriority="73" w:unhideWhenUsed="0"/>
+    <w:lsdException w:name="Light Shading Accent 4" w:semiHidden="0" w:uiPriority="60" w:unhideWhenUsed="0"/>
+    <w:lsdException w:name="Light List Accent 4" w:semiHidden="0" w:uiPriority="61" w:unhideWhenUsed="0"/>
+    <w:lsdException w:name="Light Grid Accent 4" w:semiHidden="0" w:uiPriority="62" w:unhideWhenUsed="0"/>
+    <w:lsdException w:name="Medium Shading 1 Accent 4" w:semiHidden="0" w:uiPriority="63" w:unhideWhenUsed="0"/>
+    <w:lsdException w:name="Medium Shading 2 Accent 4" w:semiHidden="0" w:uiPriority="64" w:unhideWhenUsed="0"/>
+    <w:lsdException w:name="Medium List 1 Accent 4" w:semiHidden="0" w:uiPriority="65" w:unhideWhenUsed="0"/>
+    <w:lsdException w:name="Medium List 2 Accent 4" w:semiHidden="0" w:uiPriority="66" w:unhideWhenUsed="0"/>
+    <w:lsdException w:name="Medium Grid 1 Accent 4" w:semiHidden="0" w:uiPriority="67" w:unhideWhenUsed="0"/>
+    <w:lsdException w:name="Medium Grid 2 Accent 4" w:semiHidden="0" w:uiPriority="68" w:unhideWhenUsed="0"/>
+    <w:lsdException w:name="Medium Grid 3 Accent 4" w:semiHidden="0" w:uiPriority="69" w:unhideWhenUsed="0"/>
+    <w:lsdException w:name="Dark List Accent 4" w:semiHidden="0" w:uiPriority="70" w:unhideWhenUsed="0"/>
+    <w:lsdException w:name="Colorful Shading Accent 4" w:semiHidden="0" w:uiPriority="71" w:unhideWhenUsed="0"/>
+    <w:lsdException w:name="Colorful List Accent 4" w:semiHidden="0" w:uiPriority="72" w:unhideWhenUsed="0"/>
+    <w:lsdException w:name="Colorful Grid Accent 4" w:semiHidden="0" w:uiPriority="73" w:unhideWhenUsed="0"/>
+    <w:lsdException w:name="Light Shading Accent 5" w:semiHidden="0" w:uiPriority="60" w:unhideWhenUsed="0"/>
+    <w:lsdException w:name="Light List Accent 5" w:semiHidden="0" w:uiPriority="61" w:unhideWhenUsed="0"/>
+    <w:lsdException w:name="Light Grid Accent 5" w:semiHidden="0" w:uiPriority="62" w:unhideWhenUsed="0"/>
+    <w:lsdException w:name="Medium Shading 1 Accent 5" w:semiHidden="0" w:uiPriority="63" w:unhideWhenUsed="0"/>
+    <w:lsdException w:name="Medium Shading 2 Accent 5" w:semiHidden="0" w:uiPriority="64" w:unhideWhenUsed="0"/>
+    <w:lsdException w:name="Medium List 1 Accent 5" w:semiHidden="0" w:uiPriority="65" w:unhideWhenUsed="0"/>
+    <w:lsdException w:name="Medium List 2 Accent 5" w:semiHidden="0" w:uiPriority="66" w:unhideWhenUsed="0"/>
+    <w:lsdException w:name="Medium Grid 1 Accent 5" w:semiHidden="0" w:uiPriority="67" w:unhideWhenUsed="0"/>
+    <w:lsdException w:name="Medium Grid 2 Accent 5" w:semiHidden="0" w:uiPriority="68" w:unhideWhenUsed="0"/>
+    <w:lsdException w:name="Medium Grid 3 Accent 5" w:semiHidden="0" w:uiPriority="69" w:unhideWhenUsed="0"/>
+    <w:lsdException w:name="Dark List Accent 5" w:semiHidden="0" w:uiPriority="70" w:unhideWhenUsed="0"/>
+    <w:lsdException w:name="Colorful Shading Accent 5" w:semiHidden="0" w:uiPriority="71" w:unhideWhenUsed="0"/>
+    <w:lsdException w:name="Colorful List Accent 5" w:semiHidden="0" w:uiPriority="72" w:unhideWhenUsed="0"/>
+    <w:lsdException w:name="Colorful Grid Accent 5" w:semiHidden="0" w:uiPriority="73" w:unhideWhenUsed="0"/>
+    <w:lsdException w:name="Light Shading Accent 6" w:semiHidden="0" w:uiPriority="60" w:unhideWhenUsed="0"/>
+    <w:lsdException w:name="Light List Accent 6" w:semiHidden="0" w:uiPriority="61" w:unhideWhenUsed="0"/>
+    <w:lsdException w:name="Light Grid Accent 6" w:semiHidden="0" w:uiPriority="62" w:unhideWhenUsed="0"/>
+    <w:lsdException w:name="Medium Shading 1 Accent 6" w:semiHidden="0" w:uiPriority="63" w:unhideWhenUsed="0"/>
+    <w:lsdException w:name="Medium Shading 2 Accent 6" w:semiHidden="0" w:uiPriority="64" w:unhideWhenUsed="0"/>
+    <w:lsdException w:name="Medium List 1 Accent 6" w:semiHidden="0" w:uiPriority="65" w:unhideWhenUsed="0"/>
+    <w:lsdException w:name="Medium List 2 Accent 6" w:semiHidden="0" w:uiPriority="66" w:unhideWhenUsed="0"/>
+    <w:lsdException w:name="Medium Grid 1 Accent 6" w:semiHidden="0" w:uiPriority="67" w:unhideWhenUsed="0"/>
+    <w:lsdException w:name="Medium Grid 2 Accent 6" w:semiHidden="0" w:uiPriority="68" w:unhideWhenUsed="0"/>
+    <w:lsdException w:name="Medium Grid 3 Accent 6" w:semiHidden="0" w:uiPriority="69" w:unhideWhenUsed="0"/>
+    <w:lsdException w:name="Dark List Accent 6" w:semiHidden="0" w:uiPriority="70" w:unhideWhenUsed="0"/>
+    <w:lsdException w:name="Colorful Shading Accent 6" w:semiHidden="0" w:uiPriority="71" w:unhideWhenUsed="0"/>
+    <w:lsdException w:name="Colorful List Accent 6" w:semiHidden="0" w:uiPriority="72" w:unhideWhenUsed="0"/>
+    <w:lsdException w:name="Colorful Grid Accent 6" w:semiHidden="0" w:uiPriority="73" w:unhideWhenUsed="0"/>
+    <w:lsdException w:name="Subtle Emphasis" w:semiHidden="0" w:uiPriority="19" w:unhideWhenUsed="0" w:qFormat="1"/>
+    <w:lsdException w:name="Intense Emphasis" w:semiHidden="0" w:uiPriority="21" w:unhideWhenUsed="0" w:qFormat="1"/>
+    <w:lsdException w:name="Subtle Reference" w:semiHidden="0" w:uiPriority="31" w:unhideWhenUsed="0" w:qFormat="1"/>
+    <w:lsdException w:name="Intense Reference" w:semiHidden="0" w:uiPriority="32" w:unhideWhenUsed="0" w:qFormat="1"/>
+    <w:lsdException w:name="Book Title" w:semiHidden="0" w:uiPriority="33" w:unhideWhenUsed="0" w:qFormat="1"/>
+    <w:lsdException w:name="Bibliography" w:uiPriority="37"/>
+    <w:lsdException w:name="TOC Heading" w:uiPriority="39" w:qFormat="1"/>
+  </w:latentStyles>
+  <w:style w:type="paragraph" w:default="1" w:styleId="Normal">
+    <w:name w:val="Normal"/>
+    <w:qFormat/>
+  </w:style>
+  <w:style w:type="character" w:default="1" w:styleId="DefaultParagraphFont">
+    <w:name w:val="Default Paragraph Font"/>
+    <w:uiPriority w:val="1"/>
+    <w:semiHidden/>
+    <w:unhideWhenUsed/>
+  </w:style>
+  <w:style w:type="table" w:default="1" w:styleId="TableNormal">
+    <w:name w:val="Normal Table"/>
+    <w:uiPriority w:val="99"/>
+    <w:semiHidden/>
+    <w:unhideWhenUsed/>
+    <w:tblPr>
+      <w:tblInd w:w="0" w:type="dxa"/>
+      <w:tblCellMar>
+        <w:top w:w="0" w:type="dxa"/>
+        <w:left w:w="108" w:type="dxa"/>
+        <w:bottom w:w="0" w:type="dxa"/>
+        <w:right w:w="108" w:type="dxa"/>
+      </w:tblCellMar>
+    </w:tblPr>
+  </w:style>
+  <w:style w:type="numbering" w:default="1" w:styleId="NoList">
+    <w:name w:val="No List"/>
+    <w:uiPriority w:val="99"/>
+    <w:semiHidden/>
+    <w:unhideWhenUsed/>
+  </w:style>
+  <w:style w:type="character" w:styleId="PlaceholderText">
+    <w:name w:val="Placeholder Text"/>
+    <w:basedOn w:val="DefaultParagraphFont"/>
+    <w:uiPriority w:val="99"/>
+    <w:semiHidden/>
+    <w:rsid w:val="0094384C"/>
+    <w:rPr>
+      <w:color w:val="808080"/>
+    </w:rPr>
+  </w:style>
+</w:styles>
+</file>
+
+<file path=word/glossary/stylesWithEffects.xml><?xml version="1.0" encoding="utf-8"?>
+<w:styles xmlns:wpc="http://schemas.microsoft.com/office/word/2010/wordprocessingCanvas" xmlns:mc="http://schemas.openxmlformats.org/markup-compatibility/2006" xmlns:o="urn:schemas-microsoft-com:office:office" xmlns:r="http://schemas.openxmlformats.org/officeDocument/2006/relationships" xmlns:m="http://schemas.openxmlformats.org/officeDocument/2006/math" xmlns:v="urn:schemas-microsoft-com:vml" xmlns:wp14="http://schemas.microsoft.com/office/word/2010/wordprocessingDrawing" xmlns:wp="http://schemas.openxmlformats.org/drawingml/2006/wordprocessingDrawing" xmlns:w10="urn:schemas-microsoft-com:office:word" xmlns:w="http://schemas.openxmlformats.org/wordprocessingml/2006/main" xmlns:w14="http://schemas.microsoft.com/office/word/2010/wordml" xmlns:wpg="http://schemas.microsoft.com/office/word/2010/wordprocessingGroup" xmlns:wpi="http://schemas.microsoft.com/office/word/2010/wordprocessingInk" xmlns:wne="http://schemas.microsoft.com/office/word/2006/wordml" xmlns:wps="http://schemas.microsoft.com/office/word/2010/wordprocessingShape" mc:Ignorable="w14 wp14">
+  <w:docDefaults>
+    <w:rPrDefault>
+      <w:rPr>
+        <w:rFonts w:asciiTheme="minorHAnsi" w:eastAsiaTheme="minorEastAsia" w:hAnsiTheme="minorHAnsi" w:cstheme="minorBidi"/>
+        <w:sz w:val="22"/>
+        <w:szCs w:val="22"/>
+        <w:lang w:val="en-US" w:eastAsia="en-US" w:bidi="ar-SA"/>
+      </w:rPr>
+    </w:rPrDefault>
+    <w:pPrDefault>
+      <w:pPr>
+        <w:spacing w:after="200" w:line="276" w:lineRule="auto"/>
+      </w:pPr>
+    </w:pPrDefault>
+  </w:docDefaults>
+  <w:latentStyles w:defLockedState="0" w:defUIPriority="99" w:defSemiHidden="1" w:defUnhideWhenUsed="1" w:defQFormat="0" w:count="267">
+    <w:lsdException w:name="Normal" w:semiHidden="0" w:uiPriority="0" w:unhideWhenUsed="0" w:qFormat="1"/>
+    <w:lsdException w:name="heading 1" w:semiHidden="0" w:uiPriority="9" w:unhideWhenUsed="0" w:qFormat="1"/>
+    <w:lsdException w:name="heading 2" w:uiPriority="9" w:qFormat="1"/>
+    <w:lsdException w:name="heading 3" w:uiPriority="9" w:qFormat="1"/>
+    <w:lsdException w:name="heading 4" w:uiPriority="9" w:qFormat="1"/>
+    <w:lsdException w:name="heading 5" w:uiPriority="9" w:qFormat="1"/>
+    <w:lsdException w:name="heading 6" w:uiPriority="9" w:qFormat="1"/>
+    <w:lsdException w:name="heading 7" w:uiPriority="9" w:qFormat="1"/>
+    <w:lsdException w:name="heading 8" w:uiPriority="9" w:qFormat="1"/>
+    <w:lsdException w:name="heading 9" w:uiPriority="9" w:qFormat="1"/>
+    <w:lsdException w:name="toc 1" w:uiPriority="39"/>
+    <w:lsdException w:name="toc 2" w:uiPriority="39"/>
+    <w:lsdException w:name="toc 3" w:uiPriority="39"/>
+    <w:lsdException w:name="toc 4" w:uiPriority="39"/>
+    <w:lsdException w:name="toc 5" w:uiPriority="39"/>
+    <w:lsdException w:name="toc 6" w:uiPriority="39"/>
+    <w:lsdException w:name="toc 7" w:uiPriority="39"/>
+    <w:lsdException w:name="toc 8" w:uiPriority="39"/>
+    <w:lsdException w:name="toc 9" w:uiPriority="39"/>
+    <w:lsdException w:name="caption" w:uiPriority="35" w:qFormat="1"/>
+    <w:lsdException w:name="Title" w:semiHidden="0" w:uiPriority="10" w:unhideWhenUsed="0" w:qFormat="1"/>
+    <w:lsdException w:name="Default Paragraph Font" w:uiPriority="1"/>
+    <w:lsdException w:name="Subtitle" w:semiHidden="0" w:uiPriority="11" w:unhideWhenUsed="0" w:qFormat="1"/>
+    <w:lsdException w:name="Strong" w:semiHidden="0" w:uiPriority="22" w:unhideWhenUsed="0" w:qFormat="1"/>
+    <w:lsdException w:name="Emphasis" w:semiHidden="0" w:uiPriority="20" w:unhideWhenUsed="0" w:qFormat="1"/>
+    <w:lsdException w:name="Table Grid" w:semiHidden="0" w:uiPriority="59" w:unhideWhenUsed="0"/>
+    <w:lsdException w:name="Placeholder Text" w:unhideWhenUsed="0"/>
+    <w:lsdException w:name="No Spacing" w:semiHidden="0" w:uiPriority="1" w:unhideWhenUsed="0" w:qFormat="1"/>
+    <w:lsdException w:name="Light Shading" w:semiHidden="0" w:uiPriority="60" w:unhideWhenUsed="0"/>
+    <w:lsdException w:name="Light List" w:semiHidden="0" w:uiPriority="61" w:unhideWhenUsed="0"/>
+    <w:lsdException w:name="Light Grid" w:semiHidden="0" w:uiPriority="62" w:unhideWhenUsed="0"/>
+    <w:lsdException w:name="Medium Shading 1" w:semiHidden="0" w:uiPriority="63" w:unhideWhenUsed="0"/>
+    <w:lsdException w:name="Medium Shading 2" w:semiHidden="0" w:uiPriority="64" w:unhideWhenUsed="0"/>
+    <w:lsdException w:name="Medium List 1" w:semiHidden="0" w:uiPriority="65" w:unhideWhenUsed="0"/>
+    <w:lsdException w:name="Medium List 2" w:semiHidden="0" w:uiPriority="66" w:unhideWhenUsed="0"/>
+    <w:lsdException w:name="Medium Grid 1" w:semiHidden="0" w:uiPriority="67" w:unhideWhenUsed="0"/>
+    <w:lsdException w:name="Medium Grid 2" w:semiHidden="0" w:uiPriority="68" w:unhideWhenUsed="0"/>
+    <w:lsdException w:name="Medium Grid 3" w:semiHidden="0" w:uiPriority="69" w:unhideWhenUsed="0"/>
+    <w:lsdException w:name="Dark List" w:semiHidden="0" w:uiPriority="70" w:unhideWhenUsed="0"/>
+    <w:lsdException w:name="Colorful Shading" w:semiHidden="0" w:uiPriority="71" w:unhideWhenUsed="0"/>
+    <w:lsdException w:name="Colorful List" w:semiHidden="0" w:uiPriority="72" w:unhideWhenUsed="0"/>
+    <w:lsdException w:name="Colorful Grid" w:semiHidden="0" w:uiPriority="73" w:unhideWhenUsed="0"/>
+    <w:lsdException w:name="Light Shading Accent 1" w:semiHidden="0" w:uiPriority="60" w:unhideWhenUsed="0"/>
+    <w:lsdException w:name="Light List Accent 1" w:semiHidden="0" w:uiPriority="61" w:unhideWhenUsed="0"/>
+    <w:lsdException w:name="Light Grid Accent 1" w:semiHidden="0" w:uiPriority="62" w:unhideWhenUsed="0"/>
+    <w:lsdException w:name="Medium Shading 1 Accent 1" w:semiHidden="0" w:uiPriority="63" w:unhideWhenUsed="0"/>
+    <w:lsdException w:name="Medium Shading 2 Accent 1" w:semiHidden="0" w:uiPriority="64" w:unhideWhenUsed="0"/>
+    <w:lsdException w:name="Medium List 1 Accent 1" w:semiHidden="0" w:uiPriority="65" w:unhideWhenUsed="0"/>
+    <w:lsdException w:name="Revision" w:unhideWhenUsed="0"/>
+    <w:lsdException w:name="List Paragraph" w:semiHidden="0" w:uiPriority="34" w:unhideWhenUsed="0" w:qFormat="1"/>
+    <w:lsdException w:name="Quote" w:semiHidden="0" w:uiPriority="29" w:unhideWhenUsed="0" w:qFormat="1"/>
+    <w:lsdException w:name="Intense Quote" w:semiHidden="0" w:uiPriority="30" w:unhideWhenUsed="0" w:qFormat="1"/>
+    <w:lsdException w:name="Medium List 2 Accent 1" w:semiHidden="0" w:uiPriority="66" w:unhideWhenUsed="0"/>
+    <w:lsdException w:name="Medium Grid 1 Accent 1" w:semiHidden="0" w:uiPriority="67" w:unhideWhenUsed="0"/>
+    <w:lsdException w:name="Medium Grid 2 Accent 1" w:semiHidden="0" w:uiPriority="68" w:unhideWhenUsed="0"/>
+    <w:lsdException w:name="Medium Grid 3 Accent 1" w:semiHidden="0" w:uiPriority="69" w:unhideWhenUsed="0"/>
+    <w:lsdException w:name="Dark List Accent 1" w:semiHidden="0" w:uiPriority="70" w:unhideWhenUsed="0"/>
+    <w:lsdException w:name="Colorful Shading Accent 1" w:semiHidden="0" w:uiPriority="71" w:unhideWhenUsed="0"/>
+    <w:lsdException w:name="Colorful List Accent 1" w:semiHidden="0" w:uiPriority="72" w:unhideWhenUsed="0"/>
+    <w:lsdException w:name="Colorful Grid Accent 1" w:semiHidden="0" w:uiPriority="73" w:unhideWhenUsed="0"/>
+    <w:lsdException w:name="Light Shading Accent 2" w:semiHidden="0" w:uiPriority="60" w:unhideWhenUsed="0"/>
+    <w:lsdException w:name="Light List Accent 2" w:semiHidden="0" w:uiPriority="61" w:unhideWhenUsed="0"/>
+    <w:lsdException w:name="Light Grid Accent 2" w:semiHidden="0" w:uiPriority="62" w:unhideWhenUsed="0"/>
+    <w:lsdException w:name="Medium Shading 1 Accent 2" w:semiHidden="0" w:uiPriority="63" w:unhideWhenUsed="0"/>
+    <w:lsdException w:name="Medium Shading 2 Accent 2" w:semiHidden="0" w:uiPriority="64" w:unhideWhenUsed="0"/>
+    <w:lsdException w:name="Medium List 1 Accent 2" w:semiHidden="0" w:uiPriority="65" w:unhideWhenUsed="0"/>
+    <w:lsdException w:name="Medium List 2 Accent 2" w:semiHidden="0" w:uiPriority="66" w:unhideWhenUsed="0"/>
+    <w:lsdException w:name="Medium Grid 1 Accent 2" w:semiHidden="0" w:uiPriority="67" w:unhideWhenUsed="0"/>
+    <w:lsdException w:name="Medium Grid 2 Accent 2" w:semiHidden="0" w:uiPriority="68" w:unhideWhenUsed="0"/>
+    <w:lsdException w:name="Medium Grid 3 Accent 2" w:semiHidden="0" w:uiPriority="69" w:unhideWhenUsed="0"/>
+    <w:lsdException w:name="Dark List Accent 2" w:semiHidden="0" w:uiPriority="70" w:unhideWhenUsed="0"/>
+    <w:lsdException w:name="Colorful Shading Accent 2" w:semiHidden="0" w:uiPriority="71" w:unhideWhenUsed="0"/>
+    <w:lsdException w:name="Colorful List Accent 2" w:semiHidden="0" w:uiPriority="72" w:unhideWhenUsed="0"/>
+    <w:lsdException w:name="Colorful Grid Accent 2" w:semiHidden="0" w:uiPriority="73" w:unhideWhenUsed="0"/>
+    <w:lsdException w:name="Light Shading Accent 3" w:semiHidden="0" w:uiPriority="60" w:unhideWhenUsed="0"/>
+    <w:lsdException w:name="Light List Accent 3" w:semiHidden="0" w:uiPriority="61" w:unhideWhenUsed="0"/>
+    <w:lsdException w:name="Light Grid Accent 3" w:semiHidden="0" w:uiPriority="62" w:unhideWhenUsed="0"/>
+    <w:lsdException w:name="Medium Shading 1 Accent 3" w:semiHidden="0" w:uiPriority="63" w:unhideWhenUsed="0"/>
+    <w:lsdException w:name="Medium Shading 2 Accent 3" w:semiHidden="0" w:uiPriority="64" w:unhideWhenUsed="0"/>
+    <w:lsdException w:name="Medium List 1 Accent 3" w:semiHidden="0" w:uiPriority="65" w:unhideWhenUsed="0"/>
+    <w:lsdException w:name="Medium List 2 Accent 3" w:semiHidden="0" w:uiPriority="66" w:unhideWhenUsed="0"/>
+    <w:lsdException w:name="Medium Grid 1 Accent 3" w:semiHidden="0" w:uiPriority="67" w:unhideWhenUsed="0"/>
+    <w:lsdException w:name="Medium Grid 2 Accent 3" w:semiHidden="0" w:uiPriority="68" w:unhideWhenUsed="0"/>
+    <w:lsdException w:name="Medium Grid 3 Accent 3" w:semiHidden="0" w:uiPriority="69" w:unhideWhenUsed="0"/>
+    <w:lsdException w:name="Dark List Accent 3" w:semiHidden="0" w:uiPriority="70" w:unhideWhenUsed="0"/>
+    <w:lsdException w:name="Colorful Shading Accent 3" w:semiHidden="0" w:uiPriority="71" w:unhideWhenUsed="0"/>
+    <w:lsdException w:name="Colorful List Accent 3" w:semiHidden="0" w:uiPriority="72" w:unhideWhenUsed="0"/>
+    <w:lsdException w:name="Colorful Grid Accent 3" w:semiHidden="0" w:uiPriority="73" w:unhideWhenUsed="0"/>
+    <w:lsdException w:name="Light Shading Accent 4" w:semiHidden="0" w:uiPriority="60" w:unhideWhenUsed="0"/>
+    <w:lsdException w:name="Light List Accent 4" w:semiHidden="0" w:uiPriority="61" w:unhideWhenUsed="0"/>
+    <w:lsdException w:name="Light Grid Accent 4" w:semiHidden="0" w:uiPriority="62" w:unhideWhenUsed="0"/>
+    <w:lsdException w:name="Medium Shading 1 Accent 4" w:semiHidden="0" w:uiPriority="63" w:unhideWhenUsed="0"/>
+    <w:lsdException w:name="Medium Shading 2 Accent 4" w:semiHidden="0" w:uiPriority="64" w:unhideWhenUsed="0"/>
+    <w:lsdException w:name="Medium List 1 Accent 4" w:semiHidden="0" w:uiPriority="65" w:unhideWhenUsed="0"/>
+    <w:lsdException w:name="Medium List 2 Accent 4" w:semiHidden="0" w:uiPriority="66" w:unhideWhenUsed="0"/>
+    <w:lsdException w:name="Medium Grid 1 Accent 4" w:semiHidden="0" w:uiPriority="67" w:unhideWhenUsed="0"/>
+    <w:lsdException w:name="Medium Grid 2 Accent 4" w:semiHidden="0" w:uiPriority="68" w:unhideWhenUsed="0"/>
+    <w:lsdException w:name="Medium Grid 3 Accent 4" w:semiHidden="0" w:uiPriority="69" w:unhideWhenUsed="0"/>
+    <w:lsdException w:name="Dark List Accent 4" w:semiHidden="0" w:uiPriority="70" w:unhideWhenUsed="0"/>
+    <w:lsdException w:name="Colorful Shading Accent 4" w:semiHidden="0" w:uiPriority="71" w:unhideWhenUsed="0"/>
+    <w:lsdException w:name="Colorful List Accent 4" w:semiHidden="0" w:uiPriority="72" w:unhideWhenUsed="0"/>
+    <w:lsdException w:name="Colorful Grid Accent 4" w:semiHidden="0" w:uiPriority="73" w:unhideWhenUsed="0"/>
+    <w:lsdException w:name="Light Shading Accent 5" w:semiHidden="0" w:uiPriority="60" w:unhideWhenUsed="0"/>
+    <w:lsdException w:name="Light List Accent 5" w:semiHidden="0" w:uiPriority="61" w:unhideWhenUsed="0"/>
+    <w:lsdException w:name="Light Grid Accent 5" w:semiHidden="0" w:uiPriority="62" w:unhideWhenUsed="0"/>
+    <w:lsdException w:name="Medium Shading 1 Accent 5" w:semiHidden="0" w:uiPriority="63" w:unhideWhenUsed="0"/>
+    <w:lsdException w:name="Medium Shading 2 Accent 5" w:semiHidden="0" w:uiPriority="64" w:unhideWhenUsed="0"/>
+    <w:lsdException w:name="Medium List 1 Accent 5" w:semiHidden="0" w:uiPriority="65" w:unhideWhenUsed="0"/>
+    <w:lsdException w:name="Medium List 2 Accent 5" w:semiHidden="0" w:uiPriority="66" w:unhideWhenUsed="0"/>
+    <w:lsdException w:name="Medium Grid 1 Accent 5" w:semiHidden="0" w:uiPriority="67" w:unhideWhenUsed="0"/>
+    <w:lsdException w:name="Medium Grid 2 Accent 5" w:semiHidden="0" w:uiPriority="68" w:unhideWhenUsed="0"/>
+    <w:lsdException w:name="Medium Grid 3 Accent 5" w:semiHidden="0" w:uiPriority="69" w:unhideWhenUsed="0"/>
+    <w:lsdException w:name="Dark List Accent 5" w:semiHidden="0" w:uiPriority="70" w:unhideWhenUsed="0"/>
+    <w:lsdException w:name="Colorful Shading Accent 5" w:semiHidden="0" w:uiPriority="71" w:unhideWhenUsed="0"/>
+    <w:lsdException w:name="Colorful List Accent 5" w:semiHidden="0" w:uiPriority="72" w:unhideWhenUsed="0"/>
+    <w:lsdException w:name="Colorful Grid Accent 5" w:semiHidden="0" w:uiPriority="73" w:unhideWhenUsed="0"/>
+    <w:lsdException w:name="Light Shading Accent 6" w:semiHidden="0" w:uiPriority="60" w:unhideWhenUsed="0"/>
+    <w:lsdException w:name="Light List Accent 6" w:semiHidden="0" w:uiPriority="61" w:unhideWhenUsed="0"/>
+    <w:lsdException w:name="Light Grid Accent 6" w:semiHidden="0" w:uiPriority="62" w:unhideWhenUsed="0"/>
+    <w:lsdException w:name="Medium Shading 1 Accent 6" w:semiHidden="0" w:uiPriority="63" w:unhideWhenUsed="0"/>
+    <w:lsdException w:name="Medium Shading 2 Accent 6" w:semiHidden="0" w:uiPriority="64" w:unhideWhenUsed="0"/>
+    <w:lsdException w:name="Medium List 1 Accent 6" w:semiHidden="0" w:uiPriority="65" w:unhideWhenUsed="0"/>
+    <w:lsdException w:name="Medium List 2 Accent 6" w:semiHidden="0" w:uiPriority="66" w:unhideWhenUsed="0"/>
+    <w:lsdException w:name="Medium Grid 1 Accent 6" w:semiHidden="0" w:uiPriority="67" w:unhideWhenUsed="0"/>
+    <w:lsdException w:name="Medium Grid 2 Accent 6" w:semiHidden="0" w:uiPriority="68" w:unhideWhenUsed="0"/>
+    <w:lsdException w:name="Medium Grid 3 Accent 6" w:semiHidden="0" w:uiPriority="69" w:unhideWhenUsed="0"/>
+    <w:lsdException w:name="Dark List Accent 6" w:semiHidden="0" w:uiPriority="70" w:unhideWhenUsed="0"/>
+    <w:lsdException w:name="Colorful Shading Accent 6" w:semiHidden="0" w:uiPriority="71" w:unhideWhenUsed="0"/>
+    <w:lsdException w:name="Colorful List Accent 6" w:semiHidden="0" w:uiPriority="72" w:unhideWhenUsed="0"/>
+    <w:lsdException w:name="Colorful Grid Accent 6" w:semiHidden="0" w:uiPriority="73" w:unhideWhenUsed="0"/>
+    <w:lsdException w:name="Subtle Emphasis" w:semiHidden="0" w:uiPriority="19" w:unhideWhenUsed="0" w:qFormat="1"/>
+    <w:lsdException w:name="Intense Emphasis" w:semiHidden="0" w:uiPriority="21" w:unhideWhenUsed="0" w:qFormat="1"/>
+    <w:lsdException w:name="Subtle Reference" w:semiHidden="0" w:uiPriority="31" w:unhideWhenUsed="0" w:qFormat="1"/>
+    <w:lsdException w:name="Intense Reference" w:semiHidden="0" w:uiPriority="32" w:unhideWhenUsed="0" w:qFormat="1"/>
+    <w:lsdException w:name="Book Title" w:semiHidden="0" w:uiPriority="33" w:unhideWhenUsed="0" w:qFormat="1"/>
+    <w:lsdException w:name="Bibliography" w:uiPriority="37"/>
+    <w:lsdException w:name="TOC Heading" w:uiPriority="39" w:qFormat="1"/>
+  </w:latentStyles>
+  <w:style w:type="paragraph" w:default="1" w:styleId="Normal">
+    <w:name w:val="Normal"/>
+    <w:qFormat/>
+  </w:style>
+  <w:style w:type="character" w:default="1" w:styleId="DefaultParagraphFont">
+    <w:name w:val="Default Paragraph Font"/>
+    <w:uiPriority w:val="1"/>
+    <w:semiHidden/>
+    <w:unhideWhenUsed/>
+  </w:style>
+  <w:style w:type="table" w:default="1" w:styleId="TableNormal">
+    <w:name w:val="Normal Table"/>
+    <w:uiPriority w:val="99"/>
+    <w:semiHidden/>
+    <w:unhideWhenUsed/>
+    <w:tblPr>
+      <w:tblInd w:w="0" w:type="dxa"/>
+      <w:tblCellMar>
+        <w:top w:w="0" w:type="dxa"/>
+        <w:left w:w="108" w:type="dxa"/>
+        <w:bottom w:w="0" w:type="dxa"/>
+        <w:right w:w="108" w:type="dxa"/>
+      </w:tblCellMar>
+    </w:tblPr>
+  </w:style>
+  <w:style w:type="numbering" w:default="1" w:styleId="NoList">
+    <w:name w:val="No List"/>
+    <w:uiPriority w:val="99"/>
+    <w:semiHidden/>
+    <w:unhideWhenUsed/>
+  </w:style>
+  <w:style w:type="character" w:styleId="PlaceholderText">
+    <w:name w:val="Placeholder Text"/>
+    <w:basedOn w:val="DefaultParagraphFont"/>
+    <w:uiPriority w:val="99"/>
+    <w:semiHidden/>
+    <w:rsid w:val="0094384C"/>
+    <w:rPr>
+      <w:color w:val="808080"/>
+    </w:rPr>
+  </w:style>
+</w:styles>
+</file>
+
+<file path=word/glossary/webSettings.xml><?xml version="1.0" encoding="utf-8"?>
+<w:webSettings xmlns:mc="http://schemas.openxmlformats.org/markup-compatibility/2006" xmlns:r="http://schemas.openxmlformats.org/officeDocument/2006/relationships" xmlns:w="http://schemas.openxmlformats.org/wordprocessingml/2006/main" xmlns:w14="http://schemas.microsoft.com/office/word/2010/wordml" mc:Ignorable="w14">
+  <w:optimizeForBrowser/>
+  <w:allowPNG/>
+</w:webSettings>
+</file>
+
 <file path=word/theme/theme1.xml><?xml version="1.0" encoding="utf-8"?>
 <a:theme xmlns:a="http://schemas.openxmlformats.org/drawingml/2006/main" name="Office Theme">
   <a:themeElements>

</xml_diff>

<commit_message>
pressures scored to region. still need to be normalized
</commit_message>
<xml_diff>
--- a/prep/documentation.docx
+++ b/prep/documentation.docx
@@ -10243,6 +10243,7 @@
       <w:pPr>
         <w:rPr>
           <w:rFonts w:ascii="Times New Roman" w:hAnsi="Times New Roman" w:cs="Times New Roman"/>
+          <w:b/>
           <w:sz w:val="24"/>
           <w:szCs w:val="24"/>
         </w:rPr>
@@ -10250,6 +10251,597 @@
       <w:r>
         <w:rPr>
           <w:rFonts w:ascii="Times New Roman" w:hAnsi="Times New Roman" w:cs="Times New Roman"/>
+          <w:b/>
+          <w:sz w:val="24"/>
+          <w:szCs w:val="24"/>
+        </w:rPr>
+        <w:t>OHA meeting notes</w:t>
+      </w:r>
+    </w:p>
+    <w:p>
+      <w:pPr>
+        <w:rPr>
+          <w:rFonts w:ascii="Times New Roman" w:hAnsi="Times New Roman" w:cs="Times New Roman"/>
+          <w:sz w:val="24"/>
+          <w:szCs w:val="24"/>
+        </w:rPr>
+      </w:pPr>
+      <w:r>
+        <w:rPr>
+          <w:rFonts w:ascii="Times New Roman" w:hAnsi="Times New Roman" w:cs="Times New Roman"/>
+          <w:sz w:val="24"/>
+          <w:szCs w:val="24"/>
+        </w:rPr>
+        <w:t xml:space="preserve">To explore as part of the index – economic support for ocean health </w:t>
+      </w:r>
+    </w:p>
+    <w:p>
+      <w:pPr>
+        <w:rPr>
+          <w:rFonts w:ascii="Times New Roman" w:hAnsi="Times New Roman" w:cs="Times New Roman"/>
+          <w:sz w:val="24"/>
+          <w:szCs w:val="24"/>
+        </w:rPr>
+      </w:pPr>
+      <w:r>
+        <w:rPr>
+          <w:rFonts w:ascii="Times New Roman" w:hAnsi="Times New Roman" w:cs="Times New Roman"/>
+          <w:sz w:val="24"/>
+          <w:szCs w:val="24"/>
+        </w:rPr>
+        <w:t xml:space="preserve">% of development projects that support green infrastructure or ocean/watershed health DDP </w:t>
+      </w:r>
+    </w:p>
+    <w:p>
+      <w:pPr>
+        <w:rPr>
+          <w:rFonts w:ascii="Times New Roman" w:hAnsi="Times New Roman" w:cs="Times New Roman"/>
+          <w:sz w:val="24"/>
+          <w:szCs w:val="24"/>
+        </w:rPr>
+      </w:pPr>
+      <w:r>
+        <w:rPr>
+          <w:rFonts w:ascii="Times New Roman" w:hAnsi="Times New Roman" w:cs="Times New Roman"/>
+          <w:sz w:val="24"/>
+          <w:szCs w:val="24"/>
+        </w:rPr>
+        <w:t>Salt production important story to showcase – loss of production and threats</w:t>
+      </w:r>
+    </w:p>
+    <w:p>
+      <w:pPr>
+        <w:rPr>
+          <w:rFonts w:ascii="Times New Roman" w:hAnsi="Times New Roman" w:cs="Times New Roman"/>
+          <w:sz w:val="24"/>
+          <w:szCs w:val="24"/>
+        </w:rPr>
+      </w:pPr>
+      <w:r>
+        <w:rPr>
+          <w:rFonts w:ascii="Times New Roman" w:hAnsi="Times New Roman" w:cs="Times New Roman"/>
+          <w:sz w:val="24"/>
+          <w:szCs w:val="24"/>
+        </w:rPr>
+        <w:t>Climate change mitigation – resilience to include for coastal protection goal</w:t>
+      </w:r>
+    </w:p>
+    <w:p>
+      <w:pPr>
+        <w:rPr>
+          <w:rFonts w:ascii="Times New Roman" w:hAnsi="Times New Roman" w:cs="Times New Roman"/>
+          <w:sz w:val="24"/>
+          <w:szCs w:val="24"/>
+        </w:rPr>
+      </w:pPr>
+      <w:r>
+        <w:rPr>
+          <w:rFonts w:ascii="Times New Roman" w:hAnsi="Times New Roman" w:cs="Times New Roman"/>
+          <w:sz w:val="24"/>
+          <w:szCs w:val="24"/>
+        </w:rPr>
+        <w:t xml:space="preserve">Clean waters goal to include % sustainable or green development </w:t>
+      </w:r>
+    </w:p>
+    <w:p>
+      <w:pPr>
+        <w:rPr>
+          <w:rFonts w:ascii="Times New Roman" w:hAnsi="Times New Roman" w:cs="Times New Roman"/>
+          <w:b/>
+          <w:sz w:val="24"/>
+          <w:szCs w:val="24"/>
+        </w:rPr>
+      </w:pPr>
+      <w:r>
+        <w:rPr>
+          <w:rFonts w:ascii="Times New Roman" w:hAnsi="Times New Roman" w:cs="Times New Roman"/>
+          <w:b/>
+          <w:sz w:val="24"/>
+          <w:szCs w:val="24"/>
+        </w:rPr>
+        <w:lastRenderedPageBreak/>
+        <w:t>Indicators –</w:t>
+      </w:r>
+    </w:p>
+    <w:p>
+      <w:pPr>
+        <w:rPr>
+          <w:rFonts w:ascii="Times New Roman" w:hAnsi="Times New Roman" w:cs="Times New Roman"/>
+          <w:b/>
+          <w:sz w:val="24"/>
+          <w:szCs w:val="24"/>
+        </w:rPr>
+      </w:pPr>
+      <w:r>
+        <w:rPr>
+          <w:rFonts w:ascii="Times New Roman" w:hAnsi="Times New Roman" w:cs="Times New Roman"/>
+          <w:b/>
+          <w:sz w:val="24"/>
+          <w:szCs w:val="24"/>
+        </w:rPr>
+        <w:t>All have to do about k</w:t>
+      </w:r>
+      <w:r>
+        <w:rPr>
+          <w:rFonts w:ascii="Times New Roman" w:hAnsi="Times New Roman" w:cs="Times New Roman"/>
+          <w:b/>
+          <w:sz w:val="24"/>
+          <w:szCs w:val="24"/>
+        </w:rPr>
+        <w:t>nowledge about place</w:t>
+      </w:r>
+      <w:r>
+        <w:rPr>
+          <w:rFonts w:ascii="Times New Roman" w:hAnsi="Times New Roman" w:cs="Times New Roman"/>
+          <w:b/>
+          <w:sz w:val="24"/>
+          <w:szCs w:val="24"/>
+        </w:rPr>
+        <w:t>s and community</w:t>
+      </w:r>
+      <w:r>
+        <w:rPr>
+          <w:rFonts w:ascii="Times New Roman" w:hAnsi="Times New Roman" w:cs="Times New Roman"/>
+          <w:b/>
+          <w:sz w:val="24"/>
+          <w:szCs w:val="24"/>
+        </w:rPr>
+        <w:t xml:space="preserve"> </w:t>
+      </w:r>
+    </w:p>
+    <w:p>
+      <w:pPr>
+        <w:ind w:left="720" w:hanging="720"/>
+        <w:rPr>
+          <w:rFonts w:ascii="Times New Roman" w:hAnsi="Times New Roman" w:cs="Times New Roman"/>
+          <w:b/>
+          <w:sz w:val="24"/>
+          <w:szCs w:val="24"/>
+        </w:rPr>
+      </w:pPr>
+      <w:r>
+        <w:rPr>
+          <w:rFonts w:ascii="Times New Roman" w:hAnsi="Times New Roman" w:cs="Times New Roman"/>
+          <w:b/>
+          <w:sz w:val="24"/>
+          <w:szCs w:val="24"/>
+        </w:rPr>
+        <w:tab/>
+        <w:t>City and county signs</w:t>
+      </w:r>
+    </w:p>
+    <w:p>
+      <w:pPr>
+        <w:ind w:left="720" w:hanging="720"/>
+        <w:rPr>
+          <w:rFonts w:ascii="Times New Roman" w:hAnsi="Times New Roman" w:cs="Times New Roman"/>
+          <w:b/>
+          <w:sz w:val="24"/>
+          <w:szCs w:val="24"/>
+        </w:rPr>
+      </w:pPr>
+      <w:r>
+        <w:rPr>
+          <w:rFonts w:ascii="Times New Roman" w:hAnsi="Times New Roman" w:cs="Times New Roman"/>
+          <w:b/>
+          <w:sz w:val="24"/>
+          <w:szCs w:val="24"/>
+        </w:rPr>
+        <w:tab/>
+        <w:t>Community participation in activities and stewardship</w:t>
+      </w:r>
+      <w:r>
+        <w:rPr>
+          <w:rFonts w:ascii="Times New Roman" w:hAnsi="Times New Roman" w:cs="Times New Roman"/>
+          <w:b/>
+          <w:sz w:val="24"/>
+          <w:szCs w:val="24"/>
+        </w:rPr>
+        <w:t xml:space="preserve"> – data from Makai watch, </w:t>
+      </w:r>
+      <w:proofErr w:type="spellStart"/>
+      <w:r>
+        <w:rPr>
+          <w:rFonts w:ascii="Times New Roman" w:hAnsi="Times New Roman" w:cs="Times New Roman"/>
+          <w:b/>
+          <w:sz w:val="24"/>
+          <w:szCs w:val="24"/>
+        </w:rPr>
+        <w:t>Kua</w:t>
+      </w:r>
+      <w:proofErr w:type="spellEnd"/>
+      <w:r>
+        <w:rPr>
+          <w:rFonts w:ascii="Times New Roman" w:hAnsi="Times New Roman" w:cs="Times New Roman"/>
+          <w:b/>
+          <w:sz w:val="24"/>
+          <w:szCs w:val="24"/>
+        </w:rPr>
+        <w:t xml:space="preserve">, TNC, </w:t>
+      </w:r>
+    </w:p>
+    <w:p>
+      <w:pPr>
+        <w:ind w:left="720" w:hanging="720"/>
+        <w:rPr>
+          <w:rFonts w:ascii="Times New Roman" w:hAnsi="Times New Roman" w:cs="Times New Roman"/>
+          <w:b/>
+          <w:sz w:val="24"/>
+          <w:szCs w:val="24"/>
+        </w:rPr>
+      </w:pPr>
+      <w:r>
+        <w:rPr>
+          <w:rFonts w:ascii="Times New Roman" w:hAnsi="Times New Roman" w:cs="Times New Roman"/>
+          <w:b/>
+          <w:sz w:val="24"/>
+          <w:szCs w:val="24"/>
+        </w:rPr>
+        <w:tab/>
+        <w:t>Place based education programs</w:t>
+      </w:r>
+    </w:p>
+    <w:p>
+      <w:pPr>
+        <w:ind w:left="720" w:hanging="720"/>
+        <w:rPr>
+          <w:rFonts w:ascii="Times New Roman" w:hAnsi="Times New Roman" w:cs="Times New Roman"/>
+          <w:b/>
+          <w:sz w:val="24"/>
+          <w:szCs w:val="24"/>
+        </w:rPr>
+      </w:pPr>
+      <w:r>
+        <w:rPr>
+          <w:rFonts w:ascii="Times New Roman" w:hAnsi="Times New Roman" w:cs="Times New Roman"/>
+          <w:b/>
+          <w:sz w:val="24"/>
+          <w:szCs w:val="24"/>
+        </w:rPr>
+        <w:tab/>
+        <w:t xml:space="preserve">Knowledge about special places – historic sights, cultural, special places – </w:t>
+      </w:r>
+      <w:proofErr w:type="spellStart"/>
+      <w:r>
+        <w:rPr>
+          <w:rFonts w:ascii="Times New Roman" w:hAnsi="Times New Roman" w:cs="Times New Roman"/>
+          <w:b/>
+          <w:sz w:val="24"/>
+          <w:szCs w:val="24"/>
+        </w:rPr>
+        <w:t>Kipuka</w:t>
+      </w:r>
+      <w:proofErr w:type="spellEnd"/>
+      <w:r>
+        <w:rPr>
+          <w:rFonts w:ascii="Times New Roman" w:hAnsi="Times New Roman" w:cs="Times New Roman"/>
+          <w:b/>
+          <w:sz w:val="24"/>
+          <w:szCs w:val="24"/>
+        </w:rPr>
+        <w:t xml:space="preserve"> database –OHA – use data or # records 2011-2016</w:t>
+      </w:r>
+    </w:p>
+    <w:p>
+      <w:pPr>
+        <w:rPr>
+          <w:rFonts w:ascii="Times New Roman" w:hAnsi="Times New Roman" w:cs="Times New Roman"/>
+          <w:sz w:val="24"/>
+          <w:szCs w:val="24"/>
+        </w:rPr>
+      </w:pPr>
+      <w:r>
+        <w:rPr>
+          <w:rFonts w:ascii="Times New Roman" w:hAnsi="Times New Roman" w:cs="Times New Roman"/>
+          <w:sz w:val="24"/>
+          <w:szCs w:val="24"/>
+        </w:rPr>
+        <w:t>Other potential indicators</w:t>
+      </w:r>
+    </w:p>
+    <w:p>
+      <w:pPr>
+        <w:rPr>
+          <w:rFonts w:ascii="Times New Roman" w:hAnsi="Times New Roman" w:cs="Times New Roman"/>
+          <w:sz w:val="24"/>
+          <w:szCs w:val="24"/>
+        </w:rPr>
+      </w:pPr>
+      <w:r>
+        <w:rPr>
+          <w:rFonts w:ascii="Times New Roman" w:hAnsi="Times New Roman" w:cs="Times New Roman"/>
+          <w:sz w:val="24"/>
+          <w:szCs w:val="24"/>
+        </w:rPr>
+        <w:t xml:space="preserve">Usage data or recreational data – sense of place linked to recreation activities as well as gathering, spiritual, </w:t>
+      </w:r>
+      <w:proofErr w:type="spellStart"/>
+      <w:r>
+        <w:rPr>
+          <w:rFonts w:ascii="Times New Roman" w:hAnsi="Times New Roman" w:cs="Times New Roman"/>
+          <w:sz w:val="24"/>
+          <w:szCs w:val="24"/>
+        </w:rPr>
+        <w:t>etc</w:t>
+      </w:r>
+      <w:proofErr w:type="spellEnd"/>
+      <w:r>
+        <w:rPr>
+          <w:rFonts w:ascii="Times New Roman" w:hAnsi="Times New Roman" w:cs="Times New Roman"/>
+          <w:sz w:val="24"/>
+          <w:szCs w:val="24"/>
+        </w:rPr>
+        <w:t>,</w:t>
+      </w:r>
+    </w:p>
+    <w:p>
+      <w:pPr>
+        <w:rPr>
+          <w:rFonts w:ascii="Times New Roman" w:hAnsi="Times New Roman" w:cs="Times New Roman"/>
+          <w:sz w:val="24"/>
+          <w:szCs w:val="24"/>
+        </w:rPr>
+      </w:pPr>
+      <w:proofErr w:type="spellStart"/>
+      <w:r>
+        <w:rPr>
+          <w:rFonts w:ascii="Times New Roman" w:hAnsi="Times New Roman" w:cs="Times New Roman"/>
+          <w:sz w:val="24"/>
+          <w:szCs w:val="24"/>
+        </w:rPr>
+        <w:t>Wahi</w:t>
+      </w:r>
+      <w:proofErr w:type="spellEnd"/>
+      <w:r>
+        <w:rPr>
+          <w:rFonts w:ascii="Times New Roman" w:hAnsi="Times New Roman" w:cs="Times New Roman"/>
+          <w:sz w:val="24"/>
+          <w:szCs w:val="24"/>
+        </w:rPr>
+        <w:t xml:space="preserve"> </w:t>
+      </w:r>
+      <w:proofErr w:type="spellStart"/>
+      <w:r>
+        <w:rPr>
+          <w:rFonts w:ascii="Times New Roman" w:hAnsi="Times New Roman" w:cs="Times New Roman"/>
+          <w:sz w:val="24"/>
+          <w:szCs w:val="24"/>
+        </w:rPr>
+        <w:t>pana</w:t>
+      </w:r>
+      <w:proofErr w:type="spellEnd"/>
+      <w:r>
+        <w:rPr>
+          <w:rFonts w:ascii="Times New Roman" w:hAnsi="Times New Roman" w:cs="Times New Roman"/>
+          <w:sz w:val="24"/>
+          <w:szCs w:val="24"/>
+        </w:rPr>
+        <w:t xml:space="preserve"> is the stories of a place, not </w:t>
+      </w:r>
+      <w:proofErr w:type="spellStart"/>
+      <w:r>
+        <w:rPr>
+          <w:rFonts w:ascii="Times New Roman" w:hAnsi="Times New Roman" w:cs="Times New Roman"/>
+          <w:sz w:val="24"/>
+          <w:szCs w:val="24"/>
+        </w:rPr>
+        <w:t>wahi</w:t>
+      </w:r>
+      <w:proofErr w:type="spellEnd"/>
+      <w:r>
+        <w:rPr>
+          <w:rFonts w:ascii="Times New Roman" w:hAnsi="Times New Roman" w:cs="Times New Roman"/>
+          <w:sz w:val="24"/>
+          <w:szCs w:val="24"/>
+        </w:rPr>
+        <w:t xml:space="preserve"> </w:t>
+      </w:r>
+      <w:proofErr w:type="spellStart"/>
+      <w:r>
+        <w:rPr>
+          <w:rFonts w:ascii="Times New Roman" w:hAnsi="Times New Roman" w:cs="Times New Roman"/>
+          <w:sz w:val="24"/>
+          <w:szCs w:val="24"/>
+        </w:rPr>
+        <w:t>kapu</w:t>
+      </w:r>
+      <w:proofErr w:type="spellEnd"/>
+      <w:r>
+        <w:rPr>
+          <w:rFonts w:ascii="Times New Roman" w:hAnsi="Times New Roman" w:cs="Times New Roman"/>
+          <w:sz w:val="24"/>
+          <w:szCs w:val="24"/>
+        </w:rPr>
+        <w:t xml:space="preserve"> or sacred places</w:t>
+      </w:r>
+    </w:p>
+    <w:p>
+      <w:pPr>
+        <w:rPr>
+          <w:rFonts w:ascii="Times New Roman" w:hAnsi="Times New Roman" w:cs="Times New Roman"/>
+          <w:sz w:val="24"/>
+          <w:szCs w:val="24"/>
+        </w:rPr>
+      </w:pPr>
+      <w:r>
+        <w:rPr>
+          <w:rFonts w:ascii="Times New Roman" w:hAnsi="Times New Roman" w:cs="Times New Roman"/>
+          <w:sz w:val="24"/>
+          <w:szCs w:val="24"/>
+        </w:rPr>
+        <w:t xml:space="preserve">Signage – </w:t>
+      </w:r>
+      <w:proofErr w:type="gramStart"/>
+      <w:r>
+        <w:rPr>
+          <w:rFonts w:ascii="Times New Roman" w:hAnsi="Times New Roman" w:cs="Times New Roman"/>
+          <w:sz w:val="24"/>
+          <w:szCs w:val="24"/>
+        </w:rPr>
+        <w:t>state and county park</w:t>
+      </w:r>
+      <w:proofErr w:type="gramEnd"/>
+      <w:r>
+        <w:rPr>
+          <w:rFonts w:ascii="Times New Roman" w:hAnsi="Times New Roman" w:cs="Times New Roman"/>
+          <w:sz w:val="24"/>
+          <w:szCs w:val="24"/>
+        </w:rPr>
+        <w:t xml:space="preserve"> signs with Hawaiian or traditional place names </w:t>
+      </w:r>
+    </w:p>
+    <w:p>
+      <w:pPr>
+        <w:rPr>
+          <w:rFonts w:ascii="Times New Roman" w:hAnsi="Times New Roman" w:cs="Times New Roman"/>
+          <w:sz w:val="24"/>
+          <w:szCs w:val="24"/>
+        </w:rPr>
+      </w:pPr>
+      <w:r>
+        <w:rPr>
+          <w:rFonts w:ascii="Times New Roman" w:hAnsi="Times New Roman" w:cs="Times New Roman"/>
+          <w:sz w:val="24"/>
+          <w:szCs w:val="24"/>
+        </w:rPr>
+        <w:t>Place can be defined by what types of activities occur – usage if at smaller scales this would be a good depiction of sense of place</w:t>
+      </w:r>
+    </w:p>
+    <w:p>
+      <w:pPr>
+        <w:rPr>
+          <w:rFonts w:ascii="Times New Roman" w:hAnsi="Times New Roman" w:cs="Times New Roman"/>
+          <w:sz w:val="24"/>
+          <w:szCs w:val="24"/>
+        </w:rPr>
+      </w:pPr>
+      <w:r>
+        <w:rPr>
+          <w:rFonts w:ascii="Times New Roman" w:hAnsi="Times New Roman" w:cs="Times New Roman"/>
+          <w:sz w:val="24"/>
+          <w:szCs w:val="24"/>
+        </w:rPr>
+        <w:t xml:space="preserve">Zoning or coastal management/conservation areas, undeveloped areas </w:t>
+      </w:r>
+      <w:proofErr w:type="spellStart"/>
+      <w:r>
+        <w:rPr>
+          <w:rFonts w:ascii="Times New Roman" w:hAnsi="Times New Roman" w:cs="Times New Roman"/>
+          <w:sz w:val="24"/>
+          <w:szCs w:val="24"/>
+        </w:rPr>
+        <w:t>etc</w:t>
+      </w:r>
+      <w:proofErr w:type="spellEnd"/>
+    </w:p>
+    <w:p>
+      <w:pPr>
+        <w:rPr>
+          <w:rFonts w:ascii="Times New Roman" w:hAnsi="Times New Roman" w:cs="Times New Roman"/>
+          <w:sz w:val="24"/>
+          <w:szCs w:val="24"/>
+        </w:rPr>
+      </w:pPr>
+      <w:r>
+        <w:rPr>
+          <w:rFonts w:ascii="Times New Roman" w:hAnsi="Times New Roman" w:cs="Times New Roman"/>
+          <w:sz w:val="24"/>
+          <w:szCs w:val="24"/>
+        </w:rPr>
+        <w:t>Longevity in a place = stronger sense of place, increased health of place or ability for the place to provide resources</w:t>
+      </w:r>
+    </w:p>
+    <w:p>
+      <w:pPr>
+        <w:rPr>
+          <w:rFonts w:ascii="Times New Roman" w:hAnsi="Times New Roman" w:cs="Times New Roman"/>
+          <w:sz w:val="24"/>
+          <w:szCs w:val="24"/>
+        </w:rPr>
+      </w:pPr>
+      <w:r>
+        <w:rPr>
+          <w:rFonts w:ascii="Times New Roman" w:hAnsi="Times New Roman" w:cs="Times New Roman"/>
+          <w:sz w:val="24"/>
+          <w:szCs w:val="24"/>
+        </w:rPr>
+        <w:t xml:space="preserve">Scale of assessment is course and does not allow for incorporation of some of the indicators or metrics </w:t>
+      </w:r>
+    </w:p>
+    <w:p>
+      <w:pPr>
+        <w:rPr>
+          <w:rFonts w:ascii="Times New Roman" w:hAnsi="Times New Roman" w:cs="Times New Roman"/>
+          <w:sz w:val="24"/>
+          <w:szCs w:val="24"/>
+        </w:rPr>
+      </w:pPr>
+      <w:r>
+        <w:rPr>
+          <w:rFonts w:ascii="Times New Roman" w:hAnsi="Times New Roman" w:cs="Times New Roman"/>
+          <w:sz w:val="24"/>
+          <w:szCs w:val="24"/>
+        </w:rPr>
+        <w:t>Finer scale metrics that have been proposed are: longevity in a place, usage or activities that occur in a place</w:t>
+      </w:r>
+    </w:p>
+    <w:p>
+      <w:pPr>
+        <w:rPr>
+          <w:rFonts w:ascii="Times New Roman" w:hAnsi="Times New Roman" w:cs="Times New Roman"/>
+          <w:sz w:val="24"/>
+          <w:szCs w:val="24"/>
+        </w:rPr>
+      </w:pPr>
+    </w:p>
+    <w:p>
+      <w:pPr>
+        <w:rPr>
+          <w:rFonts w:ascii="Times New Roman" w:hAnsi="Times New Roman" w:cs="Times New Roman"/>
+          <w:sz w:val="24"/>
+          <w:szCs w:val="24"/>
+        </w:rPr>
+      </w:pPr>
+      <w:r>
+        <w:rPr>
+          <w:rFonts w:ascii="Times New Roman" w:hAnsi="Times New Roman" w:cs="Times New Roman"/>
+          <w:sz w:val="24"/>
+          <w:szCs w:val="24"/>
+        </w:rPr>
+        <w:t xml:space="preserve"> Old Sense of Place development</w:t>
+      </w:r>
+    </w:p>
+    <w:p>
+      <w:pPr>
+        <w:rPr>
+          <w:rFonts w:ascii="Times New Roman" w:hAnsi="Times New Roman" w:cs="Times New Roman"/>
+          <w:sz w:val="24"/>
+          <w:szCs w:val="24"/>
+        </w:rPr>
+      </w:pPr>
+      <w:r>
+        <w:rPr>
+          <w:rFonts w:ascii="Times New Roman" w:hAnsi="Times New Roman" w:cs="Times New Roman"/>
           <w:sz w:val="24"/>
           <w:szCs w:val="24"/>
         </w:rPr>
@@ -10271,7 +10863,16 @@
           <w:sz w:val="24"/>
           <w:szCs w:val="24"/>
         </w:rPr>
-        <w:t xml:space="preserve">) and relationships or networks of people with each other. Together these define community. Suggested metrics for this goal are the connection of the past, present, and future through knowledge of and representation of Hawaiian place names (ex. </w:t>
+        <w:t xml:space="preserve">) and relationships or networks of people with each other. Together these define community. </w:t>
+      </w:r>
+      <w:r>
+        <w:rPr>
+          <w:rFonts w:ascii="Times New Roman" w:hAnsi="Times New Roman" w:cs="Times New Roman"/>
+          <w:sz w:val="24"/>
+          <w:szCs w:val="24"/>
+        </w:rPr>
+        <w:lastRenderedPageBreak/>
+        <w:t xml:space="preserve">Suggested metrics for this goal are the connection of the past, present, and future through knowledge of and representation of Hawaiian place names (ex. </w:t>
       </w:r>
       <w:proofErr w:type="spellStart"/>
       <w:r>
@@ -10289,16 +10890,7 @@
           <w:sz w:val="24"/>
           <w:szCs w:val="24"/>
         </w:rPr>
-        <w:t xml:space="preserve"> boundary signs), network of communities (# of members), acres of community managed areas and/or number of community stewardship programs, and place-based educational opportunities. Hawaiian place </w:t>
-      </w:r>
-      <w:r>
-        <w:rPr>
-          <w:rFonts w:ascii="Times New Roman" w:hAnsi="Times New Roman" w:cs="Times New Roman"/>
-          <w:sz w:val="24"/>
-          <w:szCs w:val="24"/>
-        </w:rPr>
-        <w:lastRenderedPageBreak/>
-        <w:t>names represent knowledge of the past and Hawaiian place names tell a story of the place, what the place was known for or used for. This cultural history is important for present day stewardship and keeping the connection of people to place into the future. Defining shared values and building economic opportunities and support for community programs is a recommended indicator under the Smart Sustainable Communities target under Hawaii Green Growth Aloha+ Challenge.</w:t>
+        <w:t xml:space="preserve"> boundary signs), network of communities (# of members), acres of community managed areas and/or number of community stewardship programs, and place-based educational opportunities. Hawaiian place names represent knowledge of the past and Hawaiian place names tell a story of the place, what the place was known for or used for. This cultural history is important for present day stewardship and keeping the connection of people to place into the future. Defining shared values and building economic opportunities and support for community programs is a recommended indicator under the Smart Sustainable Communities target under Hawaii Green Growth Aloha+ Challenge.</w:t>
       </w:r>
     </w:p>
     <w:p>
@@ -11623,8 +12215,6 @@
           <w:szCs w:val="24"/>
         </w:rPr>
       </w:pPr>
-      <w:bookmarkStart w:id="0" w:name="_GoBack"/>
-      <w:bookmarkEnd w:id="0"/>
     </w:p>
     <w:p>
       <w:pPr>
@@ -11689,6 +12279,7 @@
           <w:sz w:val="24"/>
           <w:szCs w:val="24"/>
         </w:rPr>
+        <w:lastRenderedPageBreak/>
         <w:t>ICC data used as reference layer in OHI to compensate for marine debris pressure</w:t>
       </w:r>
     </w:p>
@@ -11723,7 +12314,6 @@
           <w:sz w:val="24"/>
           <w:szCs w:val="24"/>
         </w:rPr>
-        <w:lastRenderedPageBreak/>
         <w:t>Marine debris as pressure layer</w:t>
       </w:r>
     </w:p>
@@ -12216,7 +12806,6 @@
           <w:sz w:val="24"/>
           <w:szCs w:val="24"/>
         </w:rPr>
-        <w:lastRenderedPageBreak/>
         <w:t xml:space="preserve">TNC </w:t>
       </w:r>
       <w:proofErr w:type="spellStart"/>
@@ -12689,7 +13278,6 @@
       <w:pPr>
         <w:rPr>
           <w:rFonts w:ascii="Times New Roman" w:hAnsi="Times New Roman" w:cs="Times New Roman"/>
-          <w:i/>
           <w:sz w:val="24"/>
           <w:szCs w:val="24"/>
         </w:rPr>
@@ -12697,110 +13285,76 @@
       <w:r>
         <w:rPr>
           <w:rFonts w:ascii="Times New Roman" w:hAnsi="Times New Roman" w:cs="Times New Roman"/>
-          <w:i/>
-          <w:sz w:val="24"/>
-          <w:szCs w:val="24"/>
-        </w:rPr>
-        <w:t>Coral reefs</w:t>
+          <w:sz w:val="24"/>
+          <w:szCs w:val="24"/>
+        </w:rPr>
+        <w:t>Hawaii land trust?</w:t>
       </w:r>
     </w:p>
     <w:p>
       <w:pPr>
         <w:rPr>
           <w:rFonts w:ascii="Times New Roman" w:hAnsi="Times New Roman" w:cs="Times New Roman"/>
+          <w:i/>
           <w:sz w:val="24"/>
           <w:szCs w:val="24"/>
         </w:rPr>
       </w:pPr>
-      <w:proofErr w:type="gramStart"/>
-      <w:r>
-        <w:rPr>
-          <w:rFonts w:ascii="Times New Roman" w:hAnsi="Times New Roman" w:cs="Times New Roman"/>
-          <w:sz w:val="24"/>
-          <w:szCs w:val="24"/>
-        </w:rPr>
-        <w:t xml:space="preserve">Coral reef extent from cumulative impact mapping layers that combine hard bottom and coral reef habitats to a depth of </w:t>
-      </w:r>
-      <w:r>
-        <w:rPr>
-          <w:rFonts w:ascii="Times New Roman" w:hAnsi="Times New Roman" w:cs="Times New Roman"/>
-          <w:sz w:val="24"/>
-          <w:szCs w:val="24"/>
-        </w:rPr>
-        <w:t>100 meters (Lecky 2016).</w:t>
-      </w:r>
-      <w:proofErr w:type="gramEnd"/>
-      <w:r>
-        <w:rPr>
-          <w:rFonts w:ascii="Times New Roman" w:hAnsi="Times New Roman" w:cs="Times New Roman"/>
-          <w:sz w:val="24"/>
-          <w:szCs w:val="24"/>
-        </w:rPr>
-        <w:t xml:space="preserve"> </w:t>
-      </w:r>
-      <w:r>
-        <w:rPr>
-          <w:rFonts w:ascii="Times New Roman" w:hAnsi="Times New Roman" w:cs="Times New Roman"/>
-          <w:sz w:val="24"/>
-          <w:szCs w:val="24"/>
-        </w:rPr>
-        <w:t xml:space="preserve"> </w:t>
-      </w:r>
-      <w:r>
-        <w:rPr>
-          <w:rFonts w:ascii="Times New Roman" w:hAnsi="Times New Roman" w:cs="Times New Roman"/>
-          <w:sz w:val="24"/>
-          <w:szCs w:val="24"/>
-        </w:rPr>
-        <w:t xml:space="preserve"> </w:t>
+      <w:r>
+        <w:rPr>
+          <w:rFonts w:ascii="Times New Roman" w:hAnsi="Times New Roman" w:cs="Times New Roman"/>
+          <w:i/>
+          <w:sz w:val="24"/>
+          <w:szCs w:val="24"/>
+        </w:rPr>
+        <w:t>Coral reefs</w:t>
       </w:r>
     </w:p>
     <w:p>
       <w:pPr>
         <w:rPr>
-          <w:rFonts w:ascii="Times New Roman" w:eastAsia="Times New Roman" w:hAnsi="Times New Roman" w:cs="Times New Roman"/>
-          <w:color w:val="222222"/>
+          <w:rFonts w:ascii="Times New Roman" w:hAnsi="Times New Roman" w:cs="Times New Roman"/>
           <w:sz w:val="24"/>
           <w:szCs w:val="24"/>
         </w:rPr>
       </w:pPr>
-      <w:r>
-        <w:rPr>
-          <w:rFonts w:ascii="Times New Roman" w:hAnsi="Times New Roman" w:cs="Times New Roman"/>
-          <w:sz w:val="24"/>
-          <w:szCs w:val="24"/>
-        </w:rPr>
-        <w:t>Coral reef condition indicators come from the Hawaii Monitoring and Research Colla</w:t>
-      </w:r>
-      <w:r>
-        <w:rPr>
-          <w:rFonts w:ascii="Times New Roman" w:hAnsi="Times New Roman" w:cs="Times New Roman"/>
-          <w:sz w:val="24"/>
-          <w:szCs w:val="24"/>
-        </w:rPr>
-        <w:t xml:space="preserve">borative </w:t>
-      </w:r>
-      <w:r>
-        <w:rPr>
-          <w:rFonts w:ascii="Times New Roman" w:hAnsi="Times New Roman" w:cs="Times New Roman"/>
-          <w:sz w:val="24"/>
-          <w:szCs w:val="24"/>
-        </w:rPr>
-        <w:t xml:space="preserve">and combined coral reef monitoring database </w:t>
-      </w:r>
-      <w:r>
-        <w:rPr>
-          <w:rFonts w:ascii="Times New Roman" w:eastAsia="Times New Roman" w:hAnsi="Times New Roman" w:cs="Times New Roman"/>
-          <w:color w:val="222222"/>
-          <w:sz w:val="24"/>
-          <w:szCs w:val="24"/>
-        </w:rPr>
-        <w:t>used to develop measurements of reef status and trends to support reef management decisions statewide, and; measure our progress toward the Sustainable Hawaii Initiative goal to effectively manage 30% of our nearshore ocean waters by 2030.</w:t>
-      </w:r>
-      <w:r>
-        <w:rPr>
-          <w:rFonts w:ascii="Times New Roman" w:eastAsia="Times New Roman" w:hAnsi="Times New Roman" w:cs="Times New Roman"/>
-          <w:color w:val="222222"/>
+      <w:proofErr w:type="gramStart"/>
+      <w:r>
+        <w:rPr>
+          <w:rFonts w:ascii="Times New Roman" w:hAnsi="Times New Roman" w:cs="Times New Roman"/>
+          <w:sz w:val="24"/>
+          <w:szCs w:val="24"/>
+        </w:rPr>
+        <w:t xml:space="preserve">Coral reef extent from cumulative impact mapping layers that combine hard bottom and coral reef habitats to a depth of </w:t>
+      </w:r>
+      <w:r>
+        <w:rPr>
+          <w:rFonts w:ascii="Times New Roman" w:hAnsi="Times New Roman" w:cs="Times New Roman"/>
+          <w:sz w:val="24"/>
+          <w:szCs w:val="24"/>
+        </w:rPr>
+        <w:t>100 meters (Lecky 2016).</w:t>
+      </w:r>
+      <w:proofErr w:type="gramEnd"/>
+      <w:r>
+        <w:rPr>
+          <w:rFonts w:ascii="Times New Roman" w:hAnsi="Times New Roman" w:cs="Times New Roman"/>
+          <w:sz w:val="24"/>
+          <w:szCs w:val="24"/>
+        </w:rPr>
+        <w:t xml:space="preserve"> </w:t>
+      </w:r>
+      <w:r>
+        <w:rPr>
+          <w:rFonts w:ascii="Times New Roman" w:hAnsi="Times New Roman" w:cs="Times New Roman"/>
+          <w:sz w:val="24"/>
+          <w:szCs w:val="24"/>
+        </w:rPr>
+        <w:t xml:space="preserve"> </w:t>
+      </w:r>
+      <w:r>
+        <w:rPr>
+          <w:rFonts w:ascii="Times New Roman" w:hAnsi="Times New Roman" w:cs="Times New Roman"/>
           <w:sz w:val="24"/>
           <w:szCs w:val="24"/>
         </w:rPr>
@@ -12810,7 +13364,8 @@
     <w:p>
       <w:pPr>
         <w:rPr>
-          <w:rFonts w:ascii="Times New Roman" w:hAnsi="Times New Roman" w:cs="Times New Roman"/>
+          <w:rFonts w:ascii="Times New Roman" w:eastAsia="Times New Roman" w:hAnsi="Times New Roman" w:cs="Times New Roman"/>
+          <w:color w:val="222222"/>
           <w:sz w:val="24"/>
           <w:szCs w:val="24"/>
         </w:rPr>
@@ -12821,6 +13376,58 @@
           <w:sz w:val="24"/>
           <w:szCs w:val="24"/>
         </w:rPr>
+        <w:t>Coral reef condition indicators come from the Hawaii Monitoring and Research Colla</w:t>
+      </w:r>
+      <w:r>
+        <w:rPr>
+          <w:rFonts w:ascii="Times New Roman" w:hAnsi="Times New Roman" w:cs="Times New Roman"/>
+          <w:sz w:val="24"/>
+          <w:szCs w:val="24"/>
+        </w:rPr>
+        <w:t xml:space="preserve">borative </w:t>
+      </w:r>
+      <w:r>
+        <w:rPr>
+          <w:rFonts w:ascii="Times New Roman" w:hAnsi="Times New Roman" w:cs="Times New Roman"/>
+          <w:sz w:val="24"/>
+          <w:szCs w:val="24"/>
+        </w:rPr>
+        <w:t xml:space="preserve">and combined coral reef monitoring database </w:t>
+      </w:r>
+      <w:r>
+        <w:rPr>
+          <w:rFonts w:ascii="Times New Roman" w:eastAsia="Times New Roman" w:hAnsi="Times New Roman" w:cs="Times New Roman"/>
+          <w:color w:val="222222"/>
+          <w:sz w:val="24"/>
+          <w:szCs w:val="24"/>
+        </w:rPr>
+        <w:t>used to develop measurements of reef status and trends to support reef management decisions statewide, and; measure our progress toward the Sustainable Hawaii Initiative goal to effectively manage 30% of our nearshore ocean waters by 2030.</w:t>
+      </w:r>
+      <w:r>
+        <w:rPr>
+          <w:rFonts w:ascii="Times New Roman" w:eastAsia="Times New Roman" w:hAnsi="Times New Roman" w:cs="Times New Roman"/>
+          <w:color w:val="222222"/>
+          <w:sz w:val="24"/>
+          <w:szCs w:val="24"/>
+        </w:rPr>
+        <w:t xml:space="preserve"> </w:t>
+      </w:r>
+    </w:p>
+    <w:p>
+      <w:pPr>
+        <w:rPr>
+          <w:rFonts w:ascii="Times New Roman" w:hAnsi="Times New Roman" w:cs="Times New Roman"/>
+          <w:sz w:val="24"/>
+          <w:szCs w:val="24"/>
+        </w:rPr>
+      </w:pPr>
+      <w:r>
+        <w:rPr>
+          <w:rFonts w:ascii="Times New Roman" w:hAnsi="Times New Roman" w:cs="Times New Roman"/>
+          <w:sz w:val="24"/>
+          <w:szCs w:val="24"/>
+        </w:rPr>
+        <w:lastRenderedPageBreak/>
         <w:t>Coral reef condition</w:t>
       </w:r>
       <w:r>
@@ -12854,7 +13461,6 @@
           <w:sz w:val="24"/>
           <w:szCs w:val="24"/>
         </w:rPr>
-        <w:lastRenderedPageBreak/>
         <w:t>calcifiers</w:t>
       </w:r>
       <w:proofErr w:type="spellEnd"/>
@@ -13417,6 +14023,111 @@
           <w:szCs w:val="24"/>
         </w:rPr>
         <w:t xml:space="preserve"> and estimates in 1980s are 51,800 acres. </w:t>
+      </w:r>
+      <w:r>
+        <w:rPr>
+          <w:rFonts w:ascii="Times New Roman" w:hAnsi="Times New Roman" w:cs="Times New Roman"/>
+          <w:sz w:val="24"/>
+          <w:szCs w:val="24"/>
+        </w:rPr>
+        <w:t xml:space="preserve"> </w:t>
+      </w:r>
+      <w:r>
+        <w:rPr>
+          <w:rFonts w:ascii="Times New Roman" w:hAnsi="Times New Roman" w:cs="Times New Roman"/>
+          <w:sz w:val="24"/>
+          <w:szCs w:val="24"/>
+        </w:rPr>
+        <w:t>Another report estimates a l</w:t>
+      </w:r>
+      <w:r>
+        <w:rPr>
+          <w:rFonts w:ascii="Times New Roman" w:hAnsi="Times New Roman" w:cs="Times New Roman"/>
+          <w:sz w:val="24"/>
+          <w:szCs w:val="24"/>
+        </w:rPr>
+        <w:t>oss of 7,000 acres of wetlands up to 1990 (Dahl 1990)</w:t>
+      </w:r>
+      <w:r>
+        <w:rPr>
+          <w:rFonts w:ascii="Times New Roman" w:hAnsi="Times New Roman" w:cs="Times New Roman"/>
+          <w:sz w:val="24"/>
+          <w:szCs w:val="24"/>
+        </w:rPr>
+        <w:t xml:space="preserve">. Combined sources from the DLNR and the above reports estimates wetland loss at 6% in Hawaii, however the greatest loss occurred in coastal wetlands, with Oahu particularly impacted. </w:t>
+      </w:r>
+    </w:p>
+    <w:p>
+      <w:pPr>
+        <w:rPr>
+          <w:rFonts w:ascii="Times New Roman" w:hAnsi="Times New Roman" w:cs="Times New Roman"/>
+          <w:sz w:val="24"/>
+          <w:szCs w:val="24"/>
+        </w:rPr>
+      </w:pPr>
+      <w:r>
+        <w:rPr>
+          <w:rFonts w:ascii="Times New Roman" w:hAnsi="Times New Roman" w:cs="Times New Roman"/>
+          <w:sz w:val="24"/>
+          <w:szCs w:val="24"/>
+        </w:rPr>
+        <w:t xml:space="preserve">There are significant data gaps on the historical wetland extent in Hawaii. The spatial mapping of wetlands for the historical extent of wetlands is </w:t>
+      </w:r>
+      <w:r>
+        <w:rPr>
+          <w:rFonts w:ascii="Times New Roman" w:hAnsi="Times New Roman" w:cs="Times New Roman"/>
+          <w:sz w:val="24"/>
+          <w:szCs w:val="24"/>
+        </w:rPr>
+        <w:t>very large spatial scales (</w:t>
+      </w:r>
+      <w:r>
+        <w:t>1:4,514)</w:t>
+      </w:r>
+      <w:r>
+        <w:rPr>
+          <w:rFonts w:ascii="Times New Roman" w:hAnsi="Times New Roman" w:cs="Times New Roman"/>
+          <w:sz w:val="24"/>
+          <w:szCs w:val="24"/>
+        </w:rPr>
+        <w:t xml:space="preserve"> and there for </w:t>
+      </w:r>
+      <w:r>
+        <w:rPr>
+          <w:rFonts w:ascii="Times New Roman" w:hAnsi="Times New Roman" w:cs="Times New Roman"/>
+          <w:sz w:val="24"/>
+          <w:szCs w:val="24"/>
+        </w:rPr>
+        <w:lastRenderedPageBreak/>
+        <w:t>not helpful for measuring perce</w:t>
+      </w:r>
+      <w:bookmarkStart w:id="0" w:name="_GoBack"/>
+      <w:bookmarkEnd w:id="0"/>
+      <w:r>
+        <w:rPr>
+          <w:rFonts w:ascii="Times New Roman" w:hAnsi="Times New Roman" w:cs="Times New Roman"/>
+          <w:sz w:val="24"/>
+          <w:szCs w:val="24"/>
+        </w:rPr>
+        <w:t xml:space="preserve">nt loss. Historical photos and maps can be used to estimate historical wetland distribution and condition. Historical wetlands are generally known about in Hawaii, with </w:t>
+      </w:r>
+      <w:proofErr w:type="spellStart"/>
+      <w:r>
+        <w:rPr>
+          <w:rFonts w:ascii="Times New Roman" w:hAnsi="Times New Roman" w:cs="Times New Roman"/>
+          <w:sz w:val="24"/>
+          <w:szCs w:val="24"/>
+        </w:rPr>
+        <w:t>Maualua</w:t>
+      </w:r>
+      <w:proofErr w:type="spellEnd"/>
+      <w:r>
+        <w:rPr>
+          <w:rFonts w:ascii="Times New Roman" w:hAnsi="Times New Roman" w:cs="Times New Roman"/>
+          <w:sz w:val="24"/>
+          <w:szCs w:val="24"/>
+        </w:rPr>
+        <w:t xml:space="preserve"> Bay and Waikiki among the historical wetlands that have been lost to urbanization and development.</w:t>
       </w:r>
     </w:p>
     <w:p>
@@ -15298,7 +16009,6 @@
                 <w:sz w:val="24"/>
                 <w:szCs w:val="24"/>
               </w:rPr>
-              <w:lastRenderedPageBreak/>
               <w:t xml:space="preserve">Fin whale </w:t>
             </w:r>
           </w:p>
@@ -18574,12 +19284,84 @@
           <w:szCs w:val="24"/>
         </w:rPr>
       </w:pPr>
-      <w:r>
-        <w:rPr>
-          <w:rFonts w:ascii="Times New Roman" w:hAnsi="Times New Roman" w:cs="Times New Roman"/>
-          <w:sz w:val="24"/>
-          <w:szCs w:val="24"/>
-        </w:rPr>
+      <w:proofErr w:type="gramStart"/>
+      <w:r>
+        <w:rPr>
+          <w:rFonts w:ascii="Times New Roman" w:hAnsi="Times New Roman" w:cs="Times New Roman"/>
+          <w:sz w:val="24"/>
+          <w:szCs w:val="24"/>
+        </w:rPr>
+        <w:t>Dahl, T. 1990.</w:t>
+      </w:r>
+      <w:proofErr w:type="gramEnd"/>
+      <w:r>
+        <w:rPr>
+          <w:rFonts w:ascii="Times New Roman" w:hAnsi="Times New Roman" w:cs="Times New Roman"/>
+          <w:sz w:val="24"/>
+          <w:szCs w:val="24"/>
+        </w:rPr>
+        <w:t xml:space="preserve"> Wetlands Loss </w:t>
+      </w:r>
+      <w:proofErr w:type="gramStart"/>
+      <w:r>
+        <w:rPr>
+          <w:rFonts w:ascii="Times New Roman" w:hAnsi="Times New Roman" w:cs="Times New Roman"/>
+          <w:sz w:val="24"/>
+          <w:szCs w:val="24"/>
+        </w:rPr>
+        <w:t>Since</w:t>
+      </w:r>
+      <w:proofErr w:type="gramEnd"/>
+      <w:r>
+        <w:rPr>
+          <w:rFonts w:ascii="Times New Roman" w:hAnsi="Times New Roman" w:cs="Times New Roman"/>
+          <w:sz w:val="24"/>
+          <w:szCs w:val="24"/>
+        </w:rPr>
+        <w:t xml:space="preserve"> the Revolution. </w:t>
+      </w:r>
+      <w:proofErr w:type="gramStart"/>
+      <w:r>
+        <w:rPr>
+          <w:rFonts w:ascii="Times New Roman" w:hAnsi="Times New Roman" w:cs="Times New Roman"/>
+          <w:sz w:val="24"/>
+          <w:szCs w:val="24"/>
+        </w:rPr>
+        <w:t>National Wetlands Inventory, US Fish and Wildlife Service.</w:t>
+      </w:r>
+      <w:proofErr w:type="gramEnd"/>
+      <w:r>
+        <w:rPr>
+          <w:rFonts w:ascii="Times New Roman" w:hAnsi="Times New Roman" w:cs="Times New Roman"/>
+          <w:sz w:val="24"/>
+          <w:szCs w:val="24"/>
+        </w:rPr>
+        <w:t xml:space="preserve"> </w:t>
+      </w:r>
+    </w:p>
+    <w:p>
+      <w:pPr>
+        <w:tabs>
+          <w:tab w:val="left" w:pos="810"/>
+        </w:tabs>
+        <w:autoSpaceDE w:val="0"/>
+        <w:autoSpaceDN w:val="0"/>
+        <w:adjustRightInd w:val="0"/>
+        <w:spacing w:after="0" w:line="240" w:lineRule="auto"/>
+        <w:ind w:left="720" w:hanging="720"/>
+        <w:rPr>
+          <w:rFonts w:ascii="Times New Roman" w:hAnsi="Times New Roman" w:cs="Times New Roman"/>
+          <w:sz w:val="24"/>
+          <w:szCs w:val="24"/>
+        </w:rPr>
+      </w:pPr>
+      <w:r>
+        <w:rPr>
+          <w:rFonts w:ascii="Times New Roman" w:hAnsi="Times New Roman" w:cs="Times New Roman"/>
+          <w:sz w:val="24"/>
+          <w:szCs w:val="24"/>
+        </w:rPr>
+        <w:lastRenderedPageBreak/>
         <w:t>Romine, B.M. and Fletcher, C.H., 2013. A summary of historical shoreline changes on beaches of Kauai, Oahu, and Maui;</w:t>
       </w:r>
     </w:p>
@@ -18613,6 +19395,37 @@
         <w:t>Coconut Creek (Florida), ISSN 0749-0208.</w:t>
       </w:r>
       <w:proofErr w:type="gramEnd"/>
+    </w:p>
+    <w:p>
+      <w:pPr>
+        <w:tabs>
+          <w:tab w:val="left" w:pos="810"/>
+        </w:tabs>
+        <w:ind w:left="720" w:hanging="720"/>
+        <w:rPr>
+          <w:rFonts w:ascii="Times New Roman" w:hAnsi="Times New Roman" w:cs="Times New Roman"/>
+          <w:sz w:val="24"/>
+          <w:szCs w:val="24"/>
+        </w:rPr>
+      </w:pPr>
+      <w:proofErr w:type="gramStart"/>
+      <w:r>
+        <w:rPr>
+          <w:rFonts w:ascii="Times New Roman" w:hAnsi="Times New Roman" w:cs="Times New Roman"/>
+          <w:sz w:val="24"/>
+          <w:szCs w:val="24"/>
+        </w:rPr>
+        <w:t>Hill, BR, national Hawaii Wetland Resources.</w:t>
+      </w:r>
+      <w:proofErr w:type="gramEnd"/>
+      <w:r>
+        <w:rPr>
+          <w:rFonts w:ascii="Times New Roman" w:hAnsi="Times New Roman" w:cs="Times New Roman"/>
+          <w:sz w:val="24"/>
+          <w:szCs w:val="24"/>
+        </w:rPr>
+        <w:t xml:space="preserve"> Water Summary: Wetland Resources. US Geological Survey</w:t>
+      </w:r>
     </w:p>
     <w:p>
       <w:pPr>

</xml_diff>

<commit_message>
working on habitats for CP and HAB
</commit_message>
<xml_diff>
--- a/prep/documentation.docx
+++ b/prep/documentation.docx
@@ -944,7 +944,7 @@
               <w:sz w:val="24"/>
               <w:szCs w:val="24"/>
             </w:rPr>
-            <m:t>Fishpo</m:t>
+            <m:t>Fishponds=area of fishpo</m:t>
           </m:r>
           <m:r>
             <w:rPr>
@@ -952,7 +952,7 @@
               <w:sz w:val="24"/>
               <w:szCs w:val="24"/>
             </w:rPr>
-            <m:t>nds=area of fishponds restored / current area of fishponds</m:t>
+            <m:t>nds restored / current area of fishponds</m:t>
           </m:r>
         </m:oMath>
       </m:oMathPara>
@@ -9629,6 +9629,32 @@
           <w:sz w:val="24"/>
           <w:szCs w:val="24"/>
         </w:rPr>
+        <w:t>HCA Conservation Connections?</w:t>
+      </w:r>
+    </w:p>
+    <w:p>
+      <w:pPr>
+        <w:rPr>
+          <w:rFonts w:ascii="Times New Roman" w:hAnsi="Times New Roman" w:cs="Times New Roman"/>
+          <w:sz w:val="24"/>
+          <w:szCs w:val="24"/>
+        </w:rPr>
+      </w:pPr>
+    </w:p>
+    <w:p>
+      <w:pPr>
+        <w:rPr>
+          <w:rFonts w:ascii="Times New Roman" w:hAnsi="Times New Roman" w:cs="Times New Roman"/>
+          <w:sz w:val="24"/>
+          <w:szCs w:val="24"/>
+        </w:rPr>
+      </w:pPr>
+      <w:r>
+        <w:rPr>
+          <w:rFonts w:ascii="Times New Roman" w:hAnsi="Times New Roman" w:cs="Times New Roman"/>
+          <w:sz w:val="24"/>
+          <w:szCs w:val="24"/>
+        </w:rPr>
         <w:t xml:space="preserve"> Old Sense of Place development</w:t>
       </w:r>
     </w:p>
@@ -9646,7 +9672,7 @@
           <w:sz w:val="24"/>
           <w:szCs w:val="24"/>
         </w:rPr>
-        <w:t xml:space="preserve">Cultural values are expressed in the development of this goal and several of the other goals and we recognize local and culture values as important to all aspects of ocean health. A working group that includes the Office of Hawaiian Affairs, cultural advisors, and community members are assisting in the definition and development of this goal for Hawai’i. This goal stresses the importance of past, present, and future for the connection of people to places (āina) and relationships or networks of people with each other. Together these define community. </w:t>
+        <w:t xml:space="preserve">Cultural values are expressed in the development of this goal and several of the other goals and we recognize local and culture values as important to all aspects of ocean health. A working </w:t>
       </w:r>
       <w:r>
         <w:rPr>
@@ -9655,7 +9681,7 @@
           <w:szCs w:val="24"/>
         </w:rPr>
         <w:lastRenderedPageBreak/>
-        <w:t>Suggested metrics for this goal are the connection of the past, present, and future through knowledge of and representation of Hawaiian place names (ex. ahupuaa boundary signs), network of communities (# of members), acres of community managed areas and/or number of community stewardship programs, and place-based educational opportunities. Hawaiian place names represent knowledge of the past and Hawaiian place names tell a story of the place, what the place was known for or used for. This cultural history is important for present day stewardship and keeping the connection of people to place into the future. Defining shared values and building economic opportunities and support for community programs is a recommended indicator under the Smart Sustainable Communities target under Hawaii Green Growth Aloha+ Challenge.</w:t>
+        <w:t>group that includes the Office of Hawaiian Affairs, cultural advisors, and community members are assisting in the definition and development of this goal for Hawai’i. This goal stresses the importance of past, present, and future for the connection of people to places (āina) and relationships or networks of people with each other. Together these define community. Suggested metrics for this goal are the connection of the past, present, and future through knowledge of and representation of Hawaiian place names (ex. ahupuaa boundary signs), network of communities (# of members), acres of community managed areas and/or number of community stewardship programs, and place-based educational opportunities. Hawaiian place names represent knowledge of the past and Hawaiian place names tell a story of the place, what the place was known for or used for. This cultural history is important for present day stewardship and keeping the connection of people to place into the future. Defining shared values and building economic opportunities and support for community programs is a recommended indicator under the Smart Sustainable Communities target under Hawaii Green Growth Aloha+ Challenge.</w:t>
       </w:r>
     </w:p>
     <w:p>
@@ -10982,7 +11008,6 @@
           <w:sz w:val="24"/>
           <w:szCs w:val="24"/>
         </w:rPr>
-        <w:lastRenderedPageBreak/>
         <w:t>ICC data used as reference layer in OHI to compensate for marine debris pressure</w:t>
       </w:r>
     </w:p>
@@ -11391,6 +11416,7 @@
           <w:sz w:val="24"/>
           <w:szCs w:val="24"/>
         </w:rPr>
+        <w:lastRenderedPageBreak/>
         <w:t>Is the health of the habitat weighted by the protective ability of the habitat and the extent of the habitat proportional to the total area of protected habitats.</w:t>
       </w:r>
     </w:p>
@@ -11863,8 +11889,6 @@
         </w:rPr>
         <w:t>Where total area is the sum of the area of all protective habitat types (wetlands, coral reefs, beaches).</w:t>
       </w:r>
-      <w:bookmarkStart w:id="0" w:name="_GoBack"/>
-      <w:bookmarkEnd w:id="0"/>
     </w:p>
     <w:p>
       <w:pPr>
@@ -12000,6 +12024,115 @@
       <w:pPr>
         <w:rPr>
           <w:rFonts w:ascii="Times New Roman" w:hAnsi="Times New Roman" w:cs="Times New Roman"/>
+          <w:sz w:val="24"/>
+          <w:szCs w:val="24"/>
+        </w:rPr>
+      </w:pPr>
+      <w:r>
+        <w:rPr>
+          <w:rFonts w:ascii="Times New Roman" w:hAnsi="Times New Roman" w:cs="Times New Roman"/>
+          <w:sz w:val="24"/>
+          <w:szCs w:val="24"/>
+        </w:rPr>
+        <w:t>Wetlands</w:t>
+      </w:r>
+    </w:p>
+    <w:p>
+      <w:pPr>
+        <w:rPr>
+          <w:rFonts w:ascii="Times New Roman" w:hAnsi="Times New Roman" w:cs="Times New Roman"/>
+          <w:sz w:val="24"/>
+          <w:szCs w:val="24"/>
+        </w:rPr>
+      </w:pPr>
+      <w:r>
+        <w:rPr>
+          <w:rFonts w:ascii="Times New Roman" w:hAnsi="Times New Roman" w:cs="Times New Roman"/>
+          <w:sz w:val="24"/>
+          <w:szCs w:val="24"/>
+        </w:rPr>
+        <w:t>Only shallow water wetlands were used from the National Wetlands Inventory</w:t>
+      </w:r>
+      <w:r>
+        <w:rPr>
+          <w:rFonts w:ascii="Times New Roman" w:hAnsi="Times New Roman" w:cs="Times New Roman"/>
+          <w:sz w:val="24"/>
+          <w:szCs w:val="24"/>
+        </w:rPr>
+        <w:t xml:space="preserve"> and clipped to 1km inland extent from the coastline (excludes deeper water areas such as estuaries which are included in the Habitats subgoal of Biodiversity)</w:t>
+      </w:r>
+      <w:r>
+        <w:rPr>
+          <w:rFonts w:ascii="Times New Roman" w:hAnsi="Times New Roman" w:cs="Times New Roman"/>
+          <w:sz w:val="24"/>
+          <w:szCs w:val="24"/>
+        </w:rPr>
+        <w:t>. To our knowledge data on wetland condition is not available. Combined sources from the DLNR and the above reports estimates total wetland (upland, freshwater, and coastal wetlands) loss at 6% in Hawaii, however the greatest loss occurred in coastal wetlands, with Oahu particularly impacted. Invasive species and land use practices pose large threats to coastal wetlands. Because condition</w:t>
+      </w:r>
+      <w:r>
+        <w:rPr>
+          <w:rFonts w:ascii="Times New Roman" w:hAnsi="Times New Roman" w:cs="Times New Roman"/>
+          <w:sz w:val="24"/>
+          <w:szCs w:val="24"/>
+        </w:rPr>
+        <w:t xml:space="preserve"> (historical extent of coastal wetlands)</w:t>
+      </w:r>
+      <w:r>
+        <w:rPr>
+          <w:rFonts w:ascii="Times New Roman" w:hAnsi="Times New Roman" w:cs="Times New Roman"/>
+          <w:sz w:val="24"/>
+          <w:szCs w:val="24"/>
+        </w:rPr>
+        <w:t xml:space="preserve"> is not known as score of 0.5 or 50% was</w:t>
+      </w:r>
+      <w:r>
+        <w:rPr>
+          <w:rFonts w:ascii="Times New Roman" w:hAnsi="Times New Roman" w:cs="Times New Roman"/>
+          <w:sz w:val="24"/>
+          <w:szCs w:val="24"/>
+        </w:rPr>
+        <w:t xml:space="preserve"> assigned to wetland condition. Historical photographs and maps could be digitized to gather this information for future assessments. </w:t>
+      </w:r>
+    </w:p>
+    <w:p>
+      <w:pPr>
+        <w:rPr>
+          <w:rFonts w:ascii="Times New Roman" w:hAnsi="Times New Roman" w:cs="Times New Roman"/>
+          <w:sz w:val="24"/>
+          <w:szCs w:val="24"/>
+        </w:rPr>
+      </w:pPr>
+      <w:r>
+        <w:rPr>
+          <w:rFonts w:ascii="Times New Roman" w:hAnsi="Times New Roman" w:cs="Times New Roman"/>
+          <w:sz w:val="24"/>
+          <w:szCs w:val="24"/>
+        </w:rPr>
+        <w:t>Trend in coastal wetlands was assessed as the difference in area from 2010/2011 to 2005 NOAA CCAP wetlands within 1 km of the coastline.</w:t>
+      </w:r>
+      <w:r>
+        <w:rPr>
+          <w:rFonts w:ascii="Times New Roman" w:hAnsi="Times New Roman" w:cs="Times New Roman"/>
+          <w:sz w:val="24"/>
+          <w:szCs w:val="24"/>
+        </w:rPr>
+        <w:t xml:space="preserve"> Spatial resolution changed from 30 meter to 3 meters from 2005 to 2010. </w:t>
+      </w:r>
+      <w:bookmarkStart w:id="0" w:name="_GoBack"/>
+      <w:bookmarkEnd w:id="0"/>
+      <w:r>
+        <w:rPr>
+          <w:rFonts w:ascii="Times New Roman" w:hAnsi="Times New Roman" w:cs="Times New Roman"/>
+          <w:sz w:val="24"/>
+          <w:szCs w:val="24"/>
+        </w:rPr>
+        <w:t xml:space="preserve"> </w:t>
+      </w:r>
+    </w:p>
+    <w:p>
+      <w:pPr>
+        <w:rPr>
+          <w:rFonts w:ascii="Times New Roman" w:hAnsi="Times New Roman" w:cs="Times New Roman"/>
           <w:b/>
           <w:sz w:val="24"/>
           <w:szCs w:val="24"/>
@@ -12134,6 +12267,7 @@
           <w:sz w:val="24"/>
           <w:szCs w:val="24"/>
         </w:rPr>
+        <w:lastRenderedPageBreak/>
         <w:t>Run marxsan analysis for priority areas to work in conservation</w:t>
       </w:r>
     </w:p>
@@ -12300,7 +12434,6 @@
           <w:sz w:val="24"/>
           <w:szCs w:val="24"/>
         </w:rPr>
-        <w:lastRenderedPageBreak/>
         <w:t xml:space="preserve">Coral reef extent from cumulative impact mapping layers that combine hard bottom and coral reef habitats to a depth of </w:t>
       </w:r>
       <w:r>
@@ -12582,6 +12715,7 @@
           <w:sz w:val="24"/>
           <w:szCs w:val="24"/>
         </w:rPr>
+        <w:lastRenderedPageBreak/>
         <w:t>Beach extent, condition, and trend data comes from Romine and Fletcher 2013).</w:t>
       </w:r>
       <w:r>
@@ -12796,7 +12930,6 @@
           <w:sz w:val="24"/>
           <w:szCs w:val="24"/>
         </w:rPr>
-        <w:lastRenderedPageBreak/>
         <w:t>The reference condit</w:t>
       </w:r>
       <w:r>
@@ -14904,6 +15037,7 @@
                 <w:sz w:val="24"/>
                 <w:szCs w:val="24"/>
               </w:rPr>
+              <w:lastRenderedPageBreak/>
               <w:t>Hawksbill</w:t>
             </w:r>
           </w:p>
@@ -16444,7 +16578,6 @@
                 <w:sz w:val="24"/>
                 <w:szCs w:val="24"/>
               </w:rPr>
-              <w:lastRenderedPageBreak/>
               <w:t xml:space="preserve">Rough-toothed dolphin </w:t>
             </w:r>
           </w:p>
@@ -17936,6 +18069,8 @@
   </w:compat>
   <w:rsids>
     <w:rsidRoot w:val="0094384C"/>
+    <w:rsid w:val="005675CD"/>
+    <w:rsid w:val="005D6792"/>
     <w:rsid w:val="0094384C"/>
     <w:rsid w:val="009D6607"/>
     <w:rsid w:val="00F13661"/>

</xml_diff>

<commit_message>
AO access updated, models need to be adjusted. CP data updated, trend data needs to be updated for coral reefs.
</commit_message>
<xml_diff>
--- a/prep/documentation.docx
+++ b/prep/documentation.docx
@@ -5548,7 +5548,23 @@
           <w:sz w:val="24"/>
           <w:szCs w:val="24"/>
         </w:rPr>
-        <w:t xml:space="preserve">Three components were identified by stakeholders as key components for measuring artisanal fishing opportunities. These components are access to the resource, the availability of the resource, and number of subsistence or artisanal fishers. </w:t>
+        <w:t>Three components were identified by stakeholders as key components for measuring artisanal fishing opportunities. These components are access to the resource, the availability of the resourc</w:t>
+      </w:r>
+      <w:r>
+        <w:rPr>
+          <w:rFonts w:ascii="Times New Roman" w:hAnsi="Times New Roman" w:cs="Times New Roman"/>
+          <w:sz w:val="24"/>
+          <w:szCs w:val="24"/>
+        </w:rPr>
+        <w:t>e, and number of subsistence/</w:t>
+      </w:r>
+      <w:r>
+        <w:rPr>
+          <w:rFonts w:ascii="Times New Roman" w:hAnsi="Times New Roman" w:cs="Times New Roman"/>
+          <w:sz w:val="24"/>
+          <w:szCs w:val="24"/>
+        </w:rPr>
+        <w:t xml:space="preserve">artisanal fishers. </w:t>
       </w:r>
     </w:p>
     <w:p>
@@ -5573,7 +5589,15 @@
           <w:sz w:val="24"/>
           <w:szCs w:val="24"/>
         </w:rPr>
-        <w:t xml:space="preserve"> was determined as an issue for artisanal fishing opportunities. Access was defined as the number of beach or coastal access points from the workshops. With development of coastal areas, including hotels, the access and parking for artisanal fishers can be reduced. Beach access is under county jurisdiction. The data for beach access was not available therefore access was assessed by….</w:t>
+        <w:t xml:space="preserve"> was determined as an issue for artisanal fishing opportunities. Access was defined as the number of beach or coastal access points from the workshops. With development of coastal areas, including hotels, the access and parking for artisanal fishers can be reduced. Beach access is under county jurisdiction. The data for beach access </w:t>
+      </w:r>
+      <w:r>
+        <w:rPr>
+          <w:rFonts w:ascii="Times New Roman" w:hAnsi="Times New Roman" w:cs="Times New Roman"/>
+          <w:sz w:val="24"/>
+          <w:szCs w:val="24"/>
+        </w:rPr>
+        <w:t>has not been provided by the county of Hawaii, we therefore used an average per coastline estimate for the draft of the index for Kauai Island.</w:t>
       </w:r>
     </w:p>
     <w:p>
@@ -5590,8 +5614,55 @@
           <w:sz w:val="24"/>
           <w:szCs w:val="24"/>
         </w:rPr>
-        <w:t xml:space="preserve">Resource was measured as the current biomass of coastal resource fish (fish that are commonly harvested) to the reference biomass of coastal resource fish. </w:t>
-      </w:r>
+        <w:t>Resource was measured as the current biomass of coastal resource fish (fish that are commonly harvested) to the reference bi</w:t>
+      </w:r>
+      <w:r>
+        <w:rPr>
+          <w:rFonts w:ascii="Times New Roman" w:hAnsi="Times New Roman" w:cs="Times New Roman"/>
+          <w:sz w:val="24"/>
+          <w:szCs w:val="24"/>
+        </w:rPr>
+        <w:t>omass of coastal resource fish. The scores come from the NOAA Coral Reef Report Card developed by the Coral Reef Monitoring Program.</w:t>
+      </w:r>
+      <w:r>
+        <w:rPr>
+          <w:rFonts w:ascii="Times New Roman" w:hAnsi="Times New Roman" w:cs="Times New Roman"/>
+          <w:sz w:val="24"/>
+          <w:szCs w:val="24"/>
+        </w:rPr>
+        <w:t xml:space="preserve"> The reference fish biomass (</w:t>
+      </w:r>
+      <w:proofErr w:type="gramStart"/>
+      <w:r>
+        <w:rPr>
+          <w:rFonts w:ascii="Times New Roman" w:hAnsi="Times New Roman" w:cs="Times New Roman"/>
+          <w:i/>
+          <w:sz w:val="24"/>
+          <w:szCs w:val="24"/>
+        </w:rPr>
+        <w:t>R</w:t>
+      </w:r>
+      <w:r>
+        <w:rPr>
+          <w:rFonts w:ascii="Times New Roman" w:hAnsi="Times New Roman" w:cs="Times New Roman"/>
+          <w:i/>
+          <w:sz w:val="24"/>
+          <w:szCs w:val="24"/>
+          <w:vertAlign w:val="subscript"/>
+        </w:rPr>
+        <w:t>r</w:t>
+      </w:r>
+      <w:proofErr w:type="gramEnd"/>
+      <w:r>
+        <w:rPr>
+          <w:rFonts w:ascii="Times New Roman" w:hAnsi="Times New Roman" w:cs="Times New Roman"/>
+          <w:sz w:val="24"/>
+          <w:szCs w:val="24"/>
+        </w:rPr>
+        <w:t>) is the modeled pristine reef fish biomass in the absence of humans (Williams et al 2015).</w:t>
+      </w:r>
+      <w:bookmarkStart w:id="0" w:name="_GoBack"/>
+      <w:bookmarkEnd w:id="0"/>
     </w:p>
     <w:p>
       <w:pPr>
@@ -5698,7 +5769,91 @@
           <w:sz w:val="24"/>
           <w:szCs w:val="24"/>
         </w:rPr>
-        <w:t xml:space="preserve"> The percent of households that fish was multiplied by the number of residents per region to obtain an estimate of fishers per region. This number is likely an overestimate given that not all household members will be fishers but it does allow for a comparison of need across regions. </w:t>
+        <w:t xml:space="preserve"> The percent of households that fish was multiplied by the number of residents per region to obtain an estimate of fishers per region. This number is </w:t>
+      </w:r>
+      <w:r>
+        <w:rPr>
+          <w:rFonts w:ascii="Times New Roman" w:hAnsi="Times New Roman" w:cs="Times New Roman"/>
+          <w:sz w:val="24"/>
+          <w:szCs w:val="24"/>
+        </w:rPr>
+        <w:t xml:space="preserve">a proxy for the number of </w:t>
+      </w:r>
+      <w:r>
+        <w:rPr>
+          <w:rFonts w:ascii="Times New Roman" w:hAnsi="Times New Roman" w:cs="Times New Roman"/>
+          <w:sz w:val="24"/>
+          <w:szCs w:val="24"/>
+        </w:rPr>
+        <w:t>fishers</w:t>
+      </w:r>
+      <w:r>
+        <w:rPr>
+          <w:rFonts w:ascii="Times New Roman" w:hAnsi="Times New Roman" w:cs="Times New Roman"/>
+          <w:sz w:val="24"/>
+          <w:szCs w:val="24"/>
+        </w:rPr>
+        <w:t>,</w:t>
+      </w:r>
+      <w:r>
+        <w:rPr>
+          <w:rFonts w:ascii="Times New Roman" w:hAnsi="Times New Roman" w:cs="Times New Roman"/>
+          <w:sz w:val="24"/>
+          <w:szCs w:val="24"/>
+        </w:rPr>
+        <w:t xml:space="preserve"> but it does allow for a comparison of need across regions. </w:t>
+      </w:r>
+      <w:r>
+        <w:rPr>
+          <w:rFonts w:ascii="Times New Roman" w:hAnsi="Times New Roman" w:cs="Times New Roman"/>
+          <w:sz w:val="24"/>
+          <w:szCs w:val="24"/>
+        </w:rPr>
+        <w:t>The reference need was the combined total fishers in Hawaii</w:t>
+      </w:r>
+      <w:r>
+        <w:rPr>
+          <w:rFonts w:ascii="Times New Roman" w:hAnsi="Times New Roman" w:cs="Times New Roman"/>
+          <w:sz w:val="24"/>
+          <w:szCs w:val="24"/>
+        </w:rPr>
+        <w:t xml:space="preserve"> (</w:t>
+      </w:r>
+      <w:r>
+        <w:rPr>
+          <w:rFonts w:ascii="Times New Roman" w:hAnsi="Times New Roman" w:cs="Times New Roman"/>
+          <w:i/>
+          <w:sz w:val="24"/>
+          <w:szCs w:val="24"/>
+        </w:rPr>
+        <w:t>N</w:t>
+      </w:r>
+      <w:r>
+        <w:rPr>
+          <w:rFonts w:ascii="Times New Roman" w:hAnsi="Times New Roman" w:cs="Times New Roman"/>
+          <w:i/>
+          <w:sz w:val="24"/>
+          <w:szCs w:val="24"/>
+          <w:vertAlign w:val="subscript"/>
+        </w:rPr>
+        <w:t>r</w:t>
+      </w:r>
+      <w:r>
+        <w:rPr>
+          <w:rFonts w:ascii="Times New Roman" w:hAnsi="Times New Roman" w:cs="Times New Roman"/>
+          <w:i/>
+          <w:sz w:val="24"/>
+          <w:szCs w:val="24"/>
+        </w:rPr>
+        <w:t>)</w:t>
+      </w:r>
+      <w:r>
+        <w:rPr>
+          <w:rFonts w:ascii="Times New Roman" w:hAnsi="Times New Roman" w:cs="Times New Roman"/>
+          <w:sz w:val="24"/>
+          <w:szCs w:val="24"/>
+        </w:rPr>
+        <w:t>.</w:t>
       </w:r>
     </w:p>
     <w:p>
@@ -5747,6 +5902,7 @@
           <w:sz w:val="24"/>
           <w:szCs w:val="24"/>
         </w:rPr>
+        <w:lastRenderedPageBreak/>
         <w:t>Tourism</w:t>
       </w:r>
     </w:p>
@@ -6570,7 +6726,16 @@
           <w:sz w:val="24"/>
           <w:szCs w:val="24"/>
         </w:rPr>
-        <w:t>uestions were averaged and scored to a reference value of 80% as set by the Hawaii Tourism Authority as their target acceptance rate</w:t>
+        <w:t xml:space="preserve">uestions were averaged and </w:t>
+      </w:r>
+      <w:r>
+        <w:rPr>
+          <w:rFonts w:ascii="Times New Roman" w:hAnsi="Times New Roman" w:cs="Times New Roman"/>
+          <w:sz w:val="24"/>
+          <w:szCs w:val="24"/>
+        </w:rPr>
+        <w:lastRenderedPageBreak/>
+        <w:t>scored to a reference value of 80% as set by the Hawaii Tourism Authority as their target acceptance rate</w:t>
       </w:r>
       <w:r>
         <w:rPr>
@@ -6702,16 +6867,7 @@
           <w:sz w:val="24"/>
           <w:szCs w:val="24"/>
         </w:rPr>
-        <w:t xml:space="preserve">Environmental protection data comes from the </w:t>
-      </w:r>
-      <w:r>
-        <w:rPr>
-          <w:rFonts w:ascii="Times New Roman" w:hAnsi="Times New Roman" w:cs="Times New Roman"/>
-          <w:sz w:val="24"/>
-          <w:szCs w:val="24"/>
-        </w:rPr>
-        <w:lastRenderedPageBreak/>
-        <w:t xml:space="preserve">Aloha+ dashboard on marine managed areas with a reference rate of 30% nearshore areas effectively managed by 2030. </w:t>
+        <w:t xml:space="preserve">Environmental protection data comes from the Aloha+ dashboard on marine managed areas with a reference rate of 30% nearshore areas effectively managed by 2030. </w:t>
       </w:r>
     </w:p>
     <w:p>
@@ -8140,7 +8296,16 @@
           <w:sz w:val="24"/>
           <w:szCs w:val="24"/>
         </w:rPr>
-        <w:t xml:space="preserve"> wage calculated as </w:t>
+        <w:t xml:space="preserve"> wage </w:t>
+      </w:r>
+      <w:r>
+        <w:rPr>
+          <w:rFonts w:ascii="Times New Roman" w:hAnsi="Times New Roman" w:cs="Times New Roman"/>
+          <w:sz w:val="24"/>
+          <w:szCs w:val="24"/>
+        </w:rPr>
+        <w:lastRenderedPageBreak/>
+        <w:t xml:space="preserve">calculated as </w:t>
       </w:r>
       <w:r>
         <w:rPr>
@@ -8240,7 +8405,6 @@
           <w:sz w:val="24"/>
           <w:szCs w:val="24"/>
         </w:rPr>
-        <w:lastRenderedPageBreak/>
         <w:t xml:space="preserve">Wage per sector was referenced to estimated Hawaii </w:t>
       </w:r>
       <w:r>
@@ -10355,6 +10519,7 @@
           <w:sz w:val="24"/>
           <w:szCs w:val="24"/>
         </w:rPr>
+        <w:lastRenderedPageBreak/>
         <w:t>OHA meeting notes</w:t>
       </w:r>
     </w:p>
@@ -10406,7 +10571,6 @@
           <w:sz w:val="24"/>
           <w:szCs w:val="24"/>
         </w:rPr>
-        <w:lastRenderedPageBreak/>
         <w:t>Salt production important story to showcase – loss of production and threats</w:t>
       </w:r>
     </w:p>
@@ -10600,8 +10764,6 @@
         <w:tab/>
         <w:t>Place based education programs</w:t>
       </w:r>
-      <w:bookmarkStart w:id="0" w:name="_GoBack"/>
-      <w:bookmarkEnd w:id="0"/>
     </w:p>
     <w:p>
       <w:pPr>
@@ -10990,7 +11152,6 @@
           <w:sz w:val="24"/>
           <w:szCs w:val="24"/>
         </w:rPr>
-        <w:lastRenderedPageBreak/>
         <w:t xml:space="preserve"> Old Sense of Place development</w:t>
       </w:r>
     </w:p>
@@ -12340,6 +12501,7 @@
           <w:sz w:val="24"/>
           <w:szCs w:val="24"/>
         </w:rPr>
+        <w:lastRenderedPageBreak/>
         <w:t xml:space="preserve">The State of Hawaiʻi defines historic preservation as “the research, protection, restoration, rehabilitation, and interpretation of buildings, structures, objects, districts, areas, and sites, including underwater sites and burial sites, significant to the history, architecture, archaeology, or culture of this State, its communities, or the nation.” The definition of historic property means any building, structure, object, district, area, or site, including </w:t>
       </w:r>
       <w:proofErr w:type="spellStart"/>
@@ -12779,6 +12941,7 @@
           <w:sz w:val="24"/>
           <w:szCs w:val="24"/>
         </w:rPr>
+        <w:lastRenderedPageBreak/>
         <w:t>If Hawaii ends single use plastics what present reduction in marine debris would you expect?</w:t>
       </w:r>
     </w:p>
@@ -12838,7 +13001,6 @@
           <w:sz w:val="24"/>
           <w:szCs w:val="24"/>
         </w:rPr>
-        <w:lastRenderedPageBreak/>
         <w:t>Marine Debris</w:t>
       </w:r>
       <m:oMath>
@@ -13664,7 +13826,16 @@
           <w:sz w:val="24"/>
           <w:szCs w:val="24"/>
         </w:rPr>
-        <w:t xml:space="preserve">Condition of wetlands would ideally include prior extend and habitat condition including water quality, percent native species (absence of harmful invasive species), and protection or conservation status. To estimate condition we looked for prior wetland extent estimates. </w:t>
+        <w:t xml:space="preserve">Condition of wetlands would ideally include prior extend and habitat condition including water quality, percent native species (absence of harmful invasive species), and protection or conservation </w:t>
+      </w:r>
+      <w:r>
+        <w:rPr>
+          <w:rFonts w:ascii="Times New Roman" w:hAnsi="Times New Roman" w:cs="Times New Roman"/>
+          <w:sz w:val="24"/>
+          <w:szCs w:val="24"/>
+        </w:rPr>
+        <w:lastRenderedPageBreak/>
+        <w:t xml:space="preserve">status. To estimate condition we looked for prior wetland extent estimates. </w:t>
       </w:r>
       <w:r>
         <w:rPr>
@@ -13688,16 +13859,7 @@
           <w:sz w:val="24"/>
           <w:szCs w:val="24"/>
         </w:rPr>
-        <w:t xml:space="preserve"> is not known as score of 0.5 </w:t>
-      </w:r>
-      <w:r>
-        <w:rPr>
-          <w:rFonts w:ascii="Times New Roman" w:hAnsi="Times New Roman" w:cs="Times New Roman"/>
-          <w:sz w:val="24"/>
-          <w:szCs w:val="24"/>
-        </w:rPr>
-        <w:lastRenderedPageBreak/>
-        <w:t>or 50% was</w:t>
+        <w:t xml:space="preserve"> is not known as score of 0.5 or 50% was</w:t>
       </w:r>
       <w:r>
         <w:rPr>
@@ -14205,6 +14367,7 @@
           <w:sz w:val="24"/>
           <w:szCs w:val="24"/>
         </w:rPr>
+        <w:lastRenderedPageBreak/>
         <w:t>Coral reefs</w:t>
       </w:r>
     </w:p>
@@ -14274,7 +14437,6 @@
           <w:sz w:val="24"/>
           <w:szCs w:val="24"/>
         </w:rPr>
-        <w:lastRenderedPageBreak/>
         <w:t>Coral reef condition indicators come from the Hawaii Monitoring and Research Colla</w:t>
       </w:r>
       <w:r>
@@ -14797,7 +14959,16 @@
           <w:sz w:val="24"/>
           <w:szCs w:val="24"/>
         </w:rPr>
-        <w:t xml:space="preserve"> (</w:t>
+        <w:t xml:space="preserve"> </w:t>
+      </w:r>
+      <w:r>
+        <w:rPr>
+          <w:rFonts w:ascii="Times New Roman" w:hAnsi="Times New Roman" w:cs="Times New Roman"/>
+          <w:sz w:val="24"/>
+          <w:szCs w:val="24"/>
+        </w:rPr>
+        <w:lastRenderedPageBreak/>
+        <w:t>(</w:t>
       </w:r>
       <w:hyperlink r:id="rId10" w:history="1">
         <w:r>
@@ -14920,16 +15091,7 @@
           <w:sz w:val="24"/>
           <w:szCs w:val="24"/>
         </w:rPr>
-        <w:t xml:space="preserve"> and estimates in 1980s are </w:t>
-      </w:r>
-      <w:r>
-        <w:rPr>
-          <w:rFonts w:ascii="Times New Roman" w:hAnsi="Times New Roman" w:cs="Times New Roman"/>
-          <w:sz w:val="24"/>
-          <w:szCs w:val="24"/>
-        </w:rPr>
-        <w:lastRenderedPageBreak/>
-        <w:t xml:space="preserve">51,800 acres. </w:t>
+        <w:t xml:space="preserve"> and estimates in 1980s are 51,800 acres. </w:t>
       </w:r>
       <w:r>
         <w:rPr>
@@ -15652,7 +15814,6 @@
           <w:sz w:val="24"/>
           <w:szCs w:val="24"/>
         </w:rPr>
-        <w:lastRenderedPageBreak/>
         <w:t xml:space="preserve">M = </w:t>
       </w:r>
       <w:r>
@@ -19323,6 +19484,7 @@
                 <w:sz w:val="24"/>
                 <w:szCs w:val="24"/>
               </w:rPr>
+              <w:lastRenderedPageBreak/>
               <w:t xml:space="preserve">Rough-toothed dolphin </w:t>
             </w:r>
           </w:p>
@@ -20012,7 +20174,6 @@
                 <w:sz w:val="24"/>
                 <w:szCs w:val="24"/>
               </w:rPr>
-              <w:lastRenderedPageBreak/>
               <w:t xml:space="preserve">Striped dolphin </w:t>
             </w:r>
           </w:p>

</xml_diff>

<commit_message>
Updated SPP subgoal with ESA scores and fish biomass scores
</commit_message>
<xml_diff>
--- a/prep/documentation.docx
+++ b/prep/documentation.docx
@@ -5768,29 +5768,7 @@
               <w:sz w:val="24"/>
               <w:szCs w:val="24"/>
             </w:rPr>
-            <m:t>=</m:t>
-          </m:r>
-          <m:r>
-            <m:rPr>
-              <m:sty m:val="bi"/>
-            </m:rPr>
-            <w:rPr>
-              <w:rFonts w:ascii="Cambria Math" w:hAnsi="Cambria Math" w:cs="Arial"/>
-              <w:sz w:val="24"/>
-              <w:szCs w:val="24"/>
-            </w:rPr>
-            <m:t>(1-Du)*resource</m:t>
-          </m:r>
-          <m:r>
-            <m:rPr>
-              <m:sty m:val="bi"/>
-            </m:rPr>
-            <w:rPr>
-              <w:rFonts w:ascii="Cambria Math" w:hAnsi="Cambria Math" w:cs="Arial"/>
-              <w:sz w:val="24"/>
-              <w:szCs w:val="24"/>
-            </w:rPr>
-            <m:t xml:space="preserve">   </m:t>
+            <m:t xml:space="preserve">=(1-Du)*resource   </m:t>
           </m:r>
         </m:oMath>
       </m:oMathPara>
@@ -8128,6 +8106,62 @@
           <w:sz w:val="24"/>
           <w:szCs w:val="24"/>
         </w:rPr>
+        <w:t xml:space="preserve">Oceans jobs and revenue directly provide 18% to the economy of Hawaii. However there are many indirect economy benefits and markets. One could argue that the entire </w:t>
+      </w:r>
+      <w:r>
+        <w:rPr>
+          <w:rFonts w:ascii="Arial" w:hAnsi="Arial" w:cs="Arial"/>
+          <w:sz w:val="24"/>
+          <w:szCs w:val="24"/>
+        </w:rPr>
+        <w:lastRenderedPageBreak/>
+        <w:t xml:space="preserve">economy of Hawaii is based on the ocean. The attraction of visitors and tourism relies in part on a healthy ocean. </w:t>
+      </w:r>
+      <w:r>
+        <w:rPr>
+          <w:rFonts w:ascii="Arial" w:hAnsi="Arial" w:cs="Arial"/>
+          <w:sz w:val="24"/>
+          <w:szCs w:val="24"/>
+        </w:rPr>
+        <w:t xml:space="preserve">In fact tourism and recreation is 90.5% of </w:t>
+      </w:r>
+      <w:proofErr w:type="spellStart"/>
+      <w:proofErr w:type="gramStart"/>
+      <w:r>
+        <w:rPr>
+          <w:rFonts w:ascii="Arial" w:hAnsi="Arial" w:cs="Arial"/>
+          <w:sz w:val="24"/>
+          <w:szCs w:val="24"/>
+        </w:rPr>
+        <w:t>Hawaiis</w:t>
+      </w:r>
+      <w:proofErr w:type="spellEnd"/>
+      <w:proofErr w:type="gramEnd"/>
+      <w:r>
+        <w:rPr>
+          <w:rFonts w:ascii="Arial" w:hAnsi="Arial" w:cs="Arial"/>
+          <w:sz w:val="24"/>
+          <w:szCs w:val="24"/>
+        </w:rPr>
+        <w:t xml:space="preserve"> ocean economy.</w:t>
+      </w:r>
+      <w:bookmarkStart w:id="0" w:name="_GoBack"/>
+      <w:bookmarkEnd w:id="0"/>
+    </w:p>
+    <w:p>
+      <w:pPr>
+        <w:rPr>
+          <w:rFonts w:ascii="Arial" w:hAnsi="Arial" w:cs="Arial"/>
+          <w:sz w:val="24"/>
+          <w:szCs w:val="24"/>
+        </w:rPr>
+      </w:pPr>
+      <w:r>
+        <w:rPr>
+          <w:rFonts w:ascii="Arial" w:hAnsi="Arial" w:cs="Arial"/>
+          <w:sz w:val="24"/>
+          <w:szCs w:val="24"/>
+        </w:rPr>
         <w:t>Data from ENOW on Employment (jobs), Wages, and Revenue by ocean sector.</w:t>
       </w:r>
       <w:r>
@@ -8152,16 +8186,7 @@
           <w:sz w:val="24"/>
           <w:szCs w:val="24"/>
         </w:rPr>
-        <w:t xml:space="preserve">: Marine Construction, Living Resources, Ship and Boat Building, </w:t>
-      </w:r>
-      <w:r>
-        <w:rPr>
-          <w:rFonts w:ascii="Arial" w:hAnsi="Arial" w:cs="Arial"/>
-          <w:sz w:val="24"/>
-          <w:szCs w:val="24"/>
-        </w:rPr>
-        <w:lastRenderedPageBreak/>
-        <w:t xml:space="preserve">Tourism and Recreation, and Marine Transportation. </w:t>
+        <w:t xml:space="preserve">: Marine Construction, Living Resources, Ship and Boat Building, Tourism and Recreation, and Marine Transportation. </w:t>
       </w:r>
       <w:r>
         <w:rPr>
@@ -8909,10 +8934,43 @@
           <w:sz w:val="24"/>
           <w:szCs w:val="24"/>
         </w:rPr>
-        <w:t xml:space="preserve"> Data on ocean sector employment and wage comes from NOAA ENOW coast.noaa.gov and was adjusted by state unemployment rate (DBEDT).</w:t>
-      </w:r>
-      <w:bookmarkStart w:id="0" w:name="_GoBack"/>
-      <w:bookmarkEnd w:id="0"/>
+        <w:t xml:space="preserve"> Data on ocean sector employment and wage comes from NOAA </w:t>
+      </w:r>
+      <w:r>
+        <w:rPr>
+          <w:rFonts w:ascii="Arial" w:hAnsi="Arial" w:cs="Arial"/>
+          <w:sz w:val="24"/>
+          <w:szCs w:val="24"/>
+        </w:rPr>
+        <w:t>(</w:t>
+      </w:r>
+      <w:hyperlink r:id="rId9" w:history="1">
+        <w:r>
+          <w:rPr>
+            <w:rStyle w:val="Hyperlink"/>
+            <w:rFonts w:ascii="Arial" w:hAnsi="Arial" w:cs="Arial"/>
+            <w:sz w:val="24"/>
+            <w:szCs w:val="24"/>
+          </w:rPr>
+          <w:t>https://coast.noaa.gov/digitalcoast/tools/enow.html</w:t>
+        </w:r>
+      </w:hyperlink>
+      <w:r>
+        <w:rPr>
+          <w:rFonts w:ascii="Arial" w:hAnsi="Arial" w:cs="Arial"/>
+          <w:sz w:val="24"/>
+          <w:szCs w:val="24"/>
+        </w:rPr>
+        <w:t xml:space="preserve">) </w:t>
+      </w:r>
+      <w:r>
+        <w:rPr>
+          <w:rFonts w:ascii="Arial" w:hAnsi="Arial" w:cs="Arial"/>
+          <w:sz w:val="24"/>
+          <w:szCs w:val="24"/>
+        </w:rPr>
+        <w:t>and was adjusted by state unemployment rate (DBEDT).</w:t>
+      </w:r>
     </w:p>
     <w:p>
       <w:pPr>
@@ -9255,6 +9313,7 @@
           <w:sz w:val="24"/>
           <w:szCs w:val="24"/>
         </w:rPr>
+        <w:lastRenderedPageBreak/>
         <w:t xml:space="preserve">If total direct and indirect revenue then </w:t>
       </w:r>
       <w:proofErr w:type="gramStart"/>
@@ -9308,7 +9367,7 @@
         </w:rPr>
         <w:t xml:space="preserve"> (</w:t>
       </w:r>
-      <w:hyperlink r:id="rId9" w:history="1">
+      <w:hyperlink r:id="rId10" w:history="1">
         <w:r>
           <w:rPr>
             <w:rStyle w:val="Hyperlink"/>
@@ -9367,7 +9426,6 @@
           <w:sz w:val="24"/>
           <w:szCs w:val="24"/>
         </w:rPr>
-        <w:lastRenderedPageBreak/>
         <w:t>Commercial Fishing 1.42</w:t>
       </w:r>
     </w:p>
@@ -11236,6 +11294,7 @@
           <w:sz w:val="24"/>
           <w:szCs w:val="24"/>
         </w:rPr>
+        <w:lastRenderedPageBreak/>
         <w:tab/>
         <w:t>Place based education programs</w:t>
       </w:r>
@@ -11312,377 +11371,376 @@
           <w:sz w:val="24"/>
           <w:szCs w:val="24"/>
         </w:rPr>
+        <w:t xml:space="preserve">Usage data or recreational data – sense of place linked to recreation activities as well as gathering, spiritual, </w:t>
+      </w:r>
+      <w:proofErr w:type="spellStart"/>
+      <w:r>
+        <w:rPr>
+          <w:rFonts w:ascii="Arial" w:hAnsi="Arial" w:cs="Arial"/>
+          <w:sz w:val="24"/>
+          <w:szCs w:val="24"/>
+        </w:rPr>
+        <w:t>etc</w:t>
+      </w:r>
+      <w:proofErr w:type="spellEnd"/>
+      <w:r>
+        <w:rPr>
+          <w:rFonts w:ascii="Arial" w:hAnsi="Arial" w:cs="Arial"/>
+          <w:sz w:val="24"/>
+          <w:szCs w:val="24"/>
+        </w:rPr>
+        <w:t>,</w:t>
+      </w:r>
+    </w:p>
+    <w:p>
+      <w:pPr>
+        <w:rPr>
+          <w:rFonts w:ascii="Arial" w:hAnsi="Arial" w:cs="Arial"/>
+          <w:sz w:val="24"/>
+          <w:szCs w:val="24"/>
+        </w:rPr>
+      </w:pPr>
+      <w:proofErr w:type="spellStart"/>
+      <w:r>
+        <w:rPr>
+          <w:rFonts w:ascii="Arial" w:hAnsi="Arial" w:cs="Arial"/>
+          <w:sz w:val="24"/>
+          <w:szCs w:val="24"/>
+        </w:rPr>
+        <w:t>Wahi</w:t>
+      </w:r>
+      <w:proofErr w:type="spellEnd"/>
+      <w:r>
+        <w:rPr>
+          <w:rFonts w:ascii="Arial" w:hAnsi="Arial" w:cs="Arial"/>
+          <w:sz w:val="24"/>
+          <w:szCs w:val="24"/>
+        </w:rPr>
+        <w:t xml:space="preserve"> </w:t>
+      </w:r>
+      <w:proofErr w:type="spellStart"/>
+      <w:r>
+        <w:rPr>
+          <w:rFonts w:ascii="Arial" w:hAnsi="Arial" w:cs="Arial"/>
+          <w:sz w:val="24"/>
+          <w:szCs w:val="24"/>
+        </w:rPr>
+        <w:t>pana</w:t>
+      </w:r>
+      <w:proofErr w:type="spellEnd"/>
+      <w:r>
+        <w:rPr>
+          <w:rFonts w:ascii="Arial" w:hAnsi="Arial" w:cs="Arial"/>
+          <w:sz w:val="24"/>
+          <w:szCs w:val="24"/>
+        </w:rPr>
+        <w:t xml:space="preserve"> is the stories of a place, not </w:t>
+      </w:r>
+      <w:proofErr w:type="spellStart"/>
+      <w:r>
+        <w:rPr>
+          <w:rFonts w:ascii="Arial" w:hAnsi="Arial" w:cs="Arial"/>
+          <w:sz w:val="24"/>
+          <w:szCs w:val="24"/>
+        </w:rPr>
+        <w:t>wahi</w:t>
+      </w:r>
+      <w:proofErr w:type="spellEnd"/>
+      <w:r>
+        <w:rPr>
+          <w:rFonts w:ascii="Arial" w:hAnsi="Arial" w:cs="Arial"/>
+          <w:sz w:val="24"/>
+          <w:szCs w:val="24"/>
+        </w:rPr>
+        <w:t xml:space="preserve"> </w:t>
+      </w:r>
+      <w:proofErr w:type="spellStart"/>
+      <w:r>
+        <w:rPr>
+          <w:rFonts w:ascii="Arial" w:hAnsi="Arial" w:cs="Arial"/>
+          <w:sz w:val="24"/>
+          <w:szCs w:val="24"/>
+        </w:rPr>
+        <w:t>kapu</w:t>
+      </w:r>
+      <w:proofErr w:type="spellEnd"/>
+      <w:r>
+        <w:rPr>
+          <w:rFonts w:ascii="Arial" w:hAnsi="Arial" w:cs="Arial"/>
+          <w:sz w:val="24"/>
+          <w:szCs w:val="24"/>
+        </w:rPr>
+        <w:t xml:space="preserve"> or sacred places</w:t>
+      </w:r>
+    </w:p>
+    <w:p>
+      <w:pPr>
+        <w:rPr>
+          <w:rFonts w:ascii="Arial" w:hAnsi="Arial" w:cs="Arial"/>
+          <w:sz w:val="24"/>
+          <w:szCs w:val="24"/>
+        </w:rPr>
+      </w:pPr>
+      <w:r>
+        <w:rPr>
+          <w:rFonts w:ascii="Arial" w:hAnsi="Arial" w:cs="Arial"/>
+          <w:sz w:val="24"/>
+          <w:szCs w:val="24"/>
+        </w:rPr>
+        <w:t xml:space="preserve">Signage – </w:t>
+      </w:r>
+      <w:proofErr w:type="gramStart"/>
+      <w:r>
+        <w:rPr>
+          <w:rFonts w:ascii="Arial" w:hAnsi="Arial" w:cs="Arial"/>
+          <w:sz w:val="24"/>
+          <w:szCs w:val="24"/>
+        </w:rPr>
+        <w:t>state and county park</w:t>
+      </w:r>
+      <w:proofErr w:type="gramEnd"/>
+      <w:r>
+        <w:rPr>
+          <w:rFonts w:ascii="Arial" w:hAnsi="Arial" w:cs="Arial"/>
+          <w:sz w:val="24"/>
+          <w:szCs w:val="24"/>
+        </w:rPr>
+        <w:t xml:space="preserve"> signs with Hawaiian or traditional place names </w:t>
+      </w:r>
+    </w:p>
+    <w:p>
+      <w:pPr>
+        <w:rPr>
+          <w:rFonts w:ascii="Arial" w:hAnsi="Arial" w:cs="Arial"/>
+          <w:sz w:val="24"/>
+          <w:szCs w:val="24"/>
+        </w:rPr>
+      </w:pPr>
+      <w:r>
+        <w:rPr>
+          <w:rFonts w:ascii="Arial" w:hAnsi="Arial" w:cs="Arial"/>
+          <w:sz w:val="24"/>
+          <w:szCs w:val="24"/>
+        </w:rPr>
+        <w:t>Place can be defined by what types of activities occur – usage if at smaller scales this would be a good depiction of sense of place</w:t>
+      </w:r>
+    </w:p>
+    <w:p>
+      <w:pPr>
+        <w:rPr>
+          <w:rFonts w:ascii="Arial" w:hAnsi="Arial" w:cs="Arial"/>
+          <w:sz w:val="24"/>
+          <w:szCs w:val="24"/>
+        </w:rPr>
+      </w:pPr>
+      <w:r>
+        <w:rPr>
+          <w:rFonts w:ascii="Arial" w:hAnsi="Arial" w:cs="Arial"/>
+          <w:sz w:val="24"/>
+          <w:szCs w:val="24"/>
+        </w:rPr>
+        <w:t xml:space="preserve">Zoning or coastal management/conservation areas, undeveloped areas </w:t>
+      </w:r>
+      <w:proofErr w:type="spellStart"/>
+      <w:r>
+        <w:rPr>
+          <w:rFonts w:ascii="Arial" w:hAnsi="Arial" w:cs="Arial"/>
+          <w:sz w:val="24"/>
+          <w:szCs w:val="24"/>
+        </w:rPr>
+        <w:t>etc</w:t>
+      </w:r>
+      <w:proofErr w:type="spellEnd"/>
+    </w:p>
+    <w:p>
+      <w:pPr>
+        <w:rPr>
+          <w:rFonts w:ascii="Arial" w:hAnsi="Arial" w:cs="Arial"/>
+          <w:sz w:val="24"/>
+          <w:szCs w:val="24"/>
+        </w:rPr>
+      </w:pPr>
+      <w:r>
+        <w:rPr>
+          <w:rFonts w:ascii="Arial" w:hAnsi="Arial" w:cs="Arial"/>
+          <w:sz w:val="24"/>
+          <w:szCs w:val="24"/>
+        </w:rPr>
+        <w:t>Longevity in a place = stronger sense of place, increased health of place or ability for the place to provide resources</w:t>
+      </w:r>
+    </w:p>
+    <w:p>
+      <w:pPr>
+        <w:rPr>
+          <w:rFonts w:ascii="Arial" w:hAnsi="Arial" w:cs="Arial"/>
+          <w:sz w:val="24"/>
+          <w:szCs w:val="24"/>
+        </w:rPr>
+      </w:pPr>
+      <w:r>
+        <w:rPr>
+          <w:rFonts w:ascii="Arial" w:hAnsi="Arial" w:cs="Arial"/>
+          <w:sz w:val="24"/>
+          <w:szCs w:val="24"/>
+        </w:rPr>
+        <w:t xml:space="preserve">Scale of assessment is course and does not allow for incorporation of some of the indicators or metrics </w:t>
+      </w:r>
+    </w:p>
+    <w:p>
+      <w:pPr>
+        <w:rPr>
+          <w:rFonts w:ascii="Arial" w:hAnsi="Arial" w:cs="Arial"/>
+          <w:sz w:val="24"/>
+          <w:szCs w:val="24"/>
+        </w:rPr>
+      </w:pPr>
+      <w:r>
+        <w:rPr>
+          <w:rFonts w:ascii="Arial" w:hAnsi="Arial" w:cs="Arial"/>
+          <w:sz w:val="24"/>
+          <w:szCs w:val="24"/>
+        </w:rPr>
+        <w:t>Finer scale metrics that have been proposed are: longevity in a place, usage or activities that occur in a place</w:t>
+      </w:r>
+    </w:p>
+    <w:p>
+      <w:pPr>
+        <w:rPr>
+          <w:rFonts w:ascii="Arial" w:hAnsi="Arial" w:cs="Arial"/>
+          <w:sz w:val="24"/>
+          <w:szCs w:val="24"/>
+        </w:rPr>
+      </w:pPr>
+    </w:p>
+    <w:p>
+      <w:pPr>
+        <w:rPr>
+          <w:rFonts w:ascii="Arial" w:hAnsi="Arial" w:cs="Arial"/>
+          <w:sz w:val="24"/>
+          <w:szCs w:val="24"/>
+        </w:rPr>
+      </w:pPr>
+      <w:r>
+        <w:rPr>
+          <w:rFonts w:ascii="Arial" w:hAnsi="Arial" w:cs="Arial"/>
+          <w:sz w:val="24"/>
+          <w:szCs w:val="24"/>
+        </w:rPr>
+        <w:t>HCA Conservation</w:t>
+      </w:r>
+      <w:r>
+        <w:rPr>
+          <w:rFonts w:ascii="Arial" w:hAnsi="Arial" w:cs="Arial"/>
+          <w:sz w:val="24"/>
+          <w:szCs w:val="24"/>
+        </w:rPr>
+        <w:t xml:space="preserve"> </w:t>
+      </w:r>
+      <w:proofErr w:type="gramStart"/>
+      <w:r>
+        <w:rPr>
+          <w:rFonts w:ascii="Arial" w:hAnsi="Arial" w:cs="Arial"/>
+          <w:sz w:val="24"/>
+          <w:szCs w:val="24"/>
+        </w:rPr>
+        <w:t>Connections  http</w:t>
+      </w:r>
+      <w:proofErr w:type="gramEnd"/>
+      <w:r>
+        <w:rPr>
+          <w:rFonts w:ascii="Arial" w:hAnsi="Arial" w:cs="Arial"/>
+          <w:sz w:val="24"/>
+          <w:szCs w:val="24"/>
+        </w:rPr>
+        <w:t>://www.conservationconnections.org/</w:t>
+      </w:r>
+    </w:p>
+    <w:p>
+      <w:pPr>
+        <w:rPr>
+          <w:rFonts w:ascii="Arial" w:hAnsi="Arial" w:cs="Arial"/>
+          <w:sz w:val="24"/>
+          <w:szCs w:val="24"/>
+        </w:rPr>
+      </w:pPr>
+    </w:p>
+    <w:p>
+      <w:pPr>
+        <w:rPr>
+          <w:rFonts w:ascii="Arial" w:hAnsi="Arial" w:cs="Arial"/>
+          <w:sz w:val="24"/>
+          <w:szCs w:val="24"/>
+        </w:rPr>
+      </w:pPr>
+      <w:r>
+        <w:rPr>
+          <w:rFonts w:ascii="Arial" w:hAnsi="Arial" w:cs="Arial"/>
+          <w:sz w:val="24"/>
+          <w:szCs w:val="24"/>
+        </w:rPr>
+        <w:t xml:space="preserve"> Old Sense of Place development</w:t>
+      </w:r>
+    </w:p>
+    <w:p>
+      <w:pPr>
+        <w:rPr>
+          <w:rFonts w:ascii="Arial" w:hAnsi="Arial" w:cs="Arial"/>
+          <w:sz w:val="24"/>
+          <w:szCs w:val="24"/>
+        </w:rPr>
+      </w:pPr>
+      <w:r>
+        <w:rPr>
+          <w:rFonts w:ascii="Arial" w:hAnsi="Arial" w:cs="Arial"/>
+          <w:sz w:val="24"/>
+          <w:szCs w:val="24"/>
+        </w:rPr>
+        <w:t>Cultural values are expressed in the development of this goal and several of the other goals and we recognize local and culture values as important to all aspects of ocean health. A working group that includes the Office of Hawaiian Affairs, cultural advisors, and community members are assisting in the definition and development of this goal for Hawai’i. This goal stresses the importance of past, present, and future for the connection of people to places (</w:t>
+      </w:r>
+      <w:proofErr w:type="spellStart"/>
+      <w:r>
+        <w:rPr>
+          <w:rFonts w:ascii="Arial" w:hAnsi="Arial" w:cs="Arial"/>
+          <w:sz w:val="24"/>
+          <w:szCs w:val="24"/>
+        </w:rPr>
+        <w:t>āina</w:t>
+      </w:r>
+      <w:proofErr w:type="spellEnd"/>
+      <w:r>
+        <w:rPr>
+          <w:rFonts w:ascii="Arial" w:hAnsi="Arial" w:cs="Arial"/>
+          <w:sz w:val="24"/>
+          <w:szCs w:val="24"/>
+        </w:rPr>
+        <w:t xml:space="preserve">) and relationships or networks of people with each other. Together these define community. Suggested metrics for this goal are the connection of the past, present, and future through knowledge of and representation of Hawaiian place names (ex. </w:t>
+      </w:r>
+      <w:proofErr w:type="spellStart"/>
+      <w:r>
+        <w:rPr>
+          <w:rFonts w:ascii="Arial" w:hAnsi="Arial" w:cs="Arial"/>
+          <w:sz w:val="24"/>
+          <w:szCs w:val="24"/>
+        </w:rPr>
+        <w:t>ahupuaa</w:t>
+      </w:r>
+      <w:proofErr w:type="spellEnd"/>
+      <w:r>
+        <w:rPr>
+          <w:rFonts w:ascii="Arial" w:hAnsi="Arial" w:cs="Arial"/>
+          <w:sz w:val="24"/>
+          <w:szCs w:val="24"/>
+        </w:rPr>
+        <w:t xml:space="preserve"> boundary signs), network of communities (# of members), acres of community managed areas and/or number of community </w:t>
+      </w:r>
+      <w:r>
+        <w:rPr>
+          <w:rFonts w:ascii="Arial" w:hAnsi="Arial" w:cs="Arial"/>
+          <w:sz w:val="24"/>
+          <w:szCs w:val="24"/>
+        </w:rPr>
         <w:lastRenderedPageBreak/>
-        <w:t xml:space="preserve">Usage data or recreational data – sense of place linked to recreation activities as well as gathering, spiritual, </w:t>
-      </w:r>
-      <w:proofErr w:type="spellStart"/>
-      <w:r>
-        <w:rPr>
-          <w:rFonts w:ascii="Arial" w:hAnsi="Arial" w:cs="Arial"/>
-          <w:sz w:val="24"/>
-          <w:szCs w:val="24"/>
-        </w:rPr>
-        <w:t>etc</w:t>
-      </w:r>
-      <w:proofErr w:type="spellEnd"/>
-      <w:r>
-        <w:rPr>
-          <w:rFonts w:ascii="Arial" w:hAnsi="Arial" w:cs="Arial"/>
-          <w:sz w:val="24"/>
-          <w:szCs w:val="24"/>
-        </w:rPr>
-        <w:t>,</w:t>
-      </w:r>
-    </w:p>
-    <w:p>
-      <w:pPr>
-        <w:rPr>
-          <w:rFonts w:ascii="Arial" w:hAnsi="Arial" w:cs="Arial"/>
-          <w:sz w:val="24"/>
-          <w:szCs w:val="24"/>
-        </w:rPr>
-      </w:pPr>
-      <w:proofErr w:type="spellStart"/>
-      <w:r>
-        <w:rPr>
-          <w:rFonts w:ascii="Arial" w:hAnsi="Arial" w:cs="Arial"/>
-          <w:sz w:val="24"/>
-          <w:szCs w:val="24"/>
-        </w:rPr>
-        <w:t>Wahi</w:t>
-      </w:r>
-      <w:proofErr w:type="spellEnd"/>
-      <w:r>
-        <w:rPr>
-          <w:rFonts w:ascii="Arial" w:hAnsi="Arial" w:cs="Arial"/>
-          <w:sz w:val="24"/>
-          <w:szCs w:val="24"/>
-        </w:rPr>
-        <w:t xml:space="preserve"> </w:t>
-      </w:r>
-      <w:proofErr w:type="spellStart"/>
-      <w:r>
-        <w:rPr>
-          <w:rFonts w:ascii="Arial" w:hAnsi="Arial" w:cs="Arial"/>
-          <w:sz w:val="24"/>
-          <w:szCs w:val="24"/>
-        </w:rPr>
-        <w:t>pana</w:t>
-      </w:r>
-      <w:proofErr w:type="spellEnd"/>
-      <w:r>
-        <w:rPr>
-          <w:rFonts w:ascii="Arial" w:hAnsi="Arial" w:cs="Arial"/>
-          <w:sz w:val="24"/>
-          <w:szCs w:val="24"/>
-        </w:rPr>
-        <w:t xml:space="preserve"> is the stories of a place, not </w:t>
-      </w:r>
-      <w:proofErr w:type="spellStart"/>
-      <w:r>
-        <w:rPr>
-          <w:rFonts w:ascii="Arial" w:hAnsi="Arial" w:cs="Arial"/>
-          <w:sz w:val="24"/>
-          <w:szCs w:val="24"/>
-        </w:rPr>
-        <w:t>wahi</w:t>
-      </w:r>
-      <w:proofErr w:type="spellEnd"/>
-      <w:r>
-        <w:rPr>
-          <w:rFonts w:ascii="Arial" w:hAnsi="Arial" w:cs="Arial"/>
-          <w:sz w:val="24"/>
-          <w:szCs w:val="24"/>
-        </w:rPr>
-        <w:t xml:space="preserve"> </w:t>
-      </w:r>
-      <w:proofErr w:type="spellStart"/>
-      <w:r>
-        <w:rPr>
-          <w:rFonts w:ascii="Arial" w:hAnsi="Arial" w:cs="Arial"/>
-          <w:sz w:val="24"/>
-          <w:szCs w:val="24"/>
-        </w:rPr>
-        <w:t>kapu</w:t>
-      </w:r>
-      <w:proofErr w:type="spellEnd"/>
-      <w:r>
-        <w:rPr>
-          <w:rFonts w:ascii="Arial" w:hAnsi="Arial" w:cs="Arial"/>
-          <w:sz w:val="24"/>
-          <w:szCs w:val="24"/>
-        </w:rPr>
-        <w:t xml:space="preserve"> or sacred places</w:t>
-      </w:r>
-    </w:p>
-    <w:p>
-      <w:pPr>
-        <w:rPr>
-          <w:rFonts w:ascii="Arial" w:hAnsi="Arial" w:cs="Arial"/>
-          <w:sz w:val="24"/>
-          <w:szCs w:val="24"/>
-        </w:rPr>
-      </w:pPr>
-      <w:r>
-        <w:rPr>
-          <w:rFonts w:ascii="Arial" w:hAnsi="Arial" w:cs="Arial"/>
-          <w:sz w:val="24"/>
-          <w:szCs w:val="24"/>
-        </w:rPr>
-        <w:t xml:space="preserve">Signage – </w:t>
-      </w:r>
-      <w:proofErr w:type="gramStart"/>
-      <w:r>
-        <w:rPr>
-          <w:rFonts w:ascii="Arial" w:hAnsi="Arial" w:cs="Arial"/>
-          <w:sz w:val="24"/>
-          <w:szCs w:val="24"/>
-        </w:rPr>
-        <w:t>state and county park</w:t>
-      </w:r>
-      <w:proofErr w:type="gramEnd"/>
-      <w:r>
-        <w:rPr>
-          <w:rFonts w:ascii="Arial" w:hAnsi="Arial" w:cs="Arial"/>
-          <w:sz w:val="24"/>
-          <w:szCs w:val="24"/>
-        </w:rPr>
-        <w:t xml:space="preserve"> signs with Hawaiian or traditional place names </w:t>
-      </w:r>
-    </w:p>
-    <w:p>
-      <w:pPr>
-        <w:rPr>
-          <w:rFonts w:ascii="Arial" w:hAnsi="Arial" w:cs="Arial"/>
-          <w:sz w:val="24"/>
-          <w:szCs w:val="24"/>
-        </w:rPr>
-      </w:pPr>
-      <w:r>
-        <w:rPr>
-          <w:rFonts w:ascii="Arial" w:hAnsi="Arial" w:cs="Arial"/>
-          <w:sz w:val="24"/>
-          <w:szCs w:val="24"/>
-        </w:rPr>
-        <w:t>Place can be defined by what types of activities occur – usage if at smaller scales this would be a good depiction of sense of place</w:t>
-      </w:r>
-    </w:p>
-    <w:p>
-      <w:pPr>
-        <w:rPr>
-          <w:rFonts w:ascii="Arial" w:hAnsi="Arial" w:cs="Arial"/>
-          <w:sz w:val="24"/>
-          <w:szCs w:val="24"/>
-        </w:rPr>
-      </w:pPr>
-      <w:r>
-        <w:rPr>
-          <w:rFonts w:ascii="Arial" w:hAnsi="Arial" w:cs="Arial"/>
-          <w:sz w:val="24"/>
-          <w:szCs w:val="24"/>
-        </w:rPr>
-        <w:t xml:space="preserve">Zoning or coastal management/conservation areas, undeveloped areas </w:t>
-      </w:r>
-      <w:proofErr w:type="spellStart"/>
-      <w:r>
-        <w:rPr>
-          <w:rFonts w:ascii="Arial" w:hAnsi="Arial" w:cs="Arial"/>
-          <w:sz w:val="24"/>
-          <w:szCs w:val="24"/>
-        </w:rPr>
-        <w:t>etc</w:t>
-      </w:r>
-      <w:proofErr w:type="spellEnd"/>
-    </w:p>
-    <w:p>
-      <w:pPr>
-        <w:rPr>
-          <w:rFonts w:ascii="Arial" w:hAnsi="Arial" w:cs="Arial"/>
-          <w:sz w:val="24"/>
-          <w:szCs w:val="24"/>
-        </w:rPr>
-      </w:pPr>
-      <w:r>
-        <w:rPr>
-          <w:rFonts w:ascii="Arial" w:hAnsi="Arial" w:cs="Arial"/>
-          <w:sz w:val="24"/>
-          <w:szCs w:val="24"/>
-        </w:rPr>
-        <w:t>Longevity in a place = stronger sense of place, increased health of place or ability for the place to provide resources</w:t>
-      </w:r>
-    </w:p>
-    <w:p>
-      <w:pPr>
-        <w:rPr>
-          <w:rFonts w:ascii="Arial" w:hAnsi="Arial" w:cs="Arial"/>
-          <w:sz w:val="24"/>
-          <w:szCs w:val="24"/>
-        </w:rPr>
-      </w:pPr>
-      <w:r>
-        <w:rPr>
-          <w:rFonts w:ascii="Arial" w:hAnsi="Arial" w:cs="Arial"/>
-          <w:sz w:val="24"/>
-          <w:szCs w:val="24"/>
-        </w:rPr>
-        <w:t xml:space="preserve">Scale of assessment is course and does not allow for incorporation of some of the indicators or metrics </w:t>
-      </w:r>
-    </w:p>
-    <w:p>
-      <w:pPr>
-        <w:rPr>
-          <w:rFonts w:ascii="Arial" w:hAnsi="Arial" w:cs="Arial"/>
-          <w:sz w:val="24"/>
-          <w:szCs w:val="24"/>
-        </w:rPr>
-      </w:pPr>
-      <w:r>
-        <w:rPr>
-          <w:rFonts w:ascii="Arial" w:hAnsi="Arial" w:cs="Arial"/>
-          <w:sz w:val="24"/>
-          <w:szCs w:val="24"/>
-        </w:rPr>
-        <w:t>Finer scale metrics that have been proposed are: longevity in a place, usage or activities that occur in a place</w:t>
-      </w:r>
-    </w:p>
-    <w:p>
-      <w:pPr>
-        <w:rPr>
-          <w:rFonts w:ascii="Arial" w:hAnsi="Arial" w:cs="Arial"/>
-          <w:sz w:val="24"/>
-          <w:szCs w:val="24"/>
-        </w:rPr>
-      </w:pPr>
-    </w:p>
-    <w:p>
-      <w:pPr>
-        <w:rPr>
-          <w:rFonts w:ascii="Arial" w:hAnsi="Arial" w:cs="Arial"/>
-          <w:sz w:val="24"/>
-          <w:szCs w:val="24"/>
-        </w:rPr>
-      </w:pPr>
-      <w:r>
-        <w:rPr>
-          <w:rFonts w:ascii="Arial" w:hAnsi="Arial" w:cs="Arial"/>
-          <w:sz w:val="24"/>
-          <w:szCs w:val="24"/>
-        </w:rPr>
-        <w:t>HCA Conservation</w:t>
-      </w:r>
-      <w:r>
-        <w:rPr>
-          <w:rFonts w:ascii="Arial" w:hAnsi="Arial" w:cs="Arial"/>
-          <w:sz w:val="24"/>
-          <w:szCs w:val="24"/>
-        </w:rPr>
-        <w:t xml:space="preserve"> </w:t>
-      </w:r>
-      <w:proofErr w:type="gramStart"/>
-      <w:r>
-        <w:rPr>
-          <w:rFonts w:ascii="Arial" w:hAnsi="Arial" w:cs="Arial"/>
-          <w:sz w:val="24"/>
-          <w:szCs w:val="24"/>
-        </w:rPr>
-        <w:t>Connections  http</w:t>
-      </w:r>
-      <w:proofErr w:type="gramEnd"/>
-      <w:r>
-        <w:rPr>
-          <w:rFonts w:ascii="Arial" w:hAnsi="Arial" w:cs="Arial"/>
-          <w:sz w:val="24"/>
-          <w:szCs w:val="24"/>
-        </w:rPr>
-        <w:t>://www.conservationconnections.org/</w:t>
-      </w:r>
-    </w:p>
-    <w:p>
-      <w:pPr>
-        <w:rPr>
-          <w:rFonts w:ascii="Arial" w:hAnsi="Arial" w:cs="Arial"/>
-          <w:sz w:val="24"/>
-          <w:szCs w:val="24"/>
-        </w:rPr>
-      </w:pPr>
-    </w:p>
-    <w:p>
-      <w:pPr>
-        <w:rPr>
-          <w:rFonts w:ascii="Arial" w:hAnsi="Arial" w:cs="Arial"/>
-          <w:sz w:val="24"/>
-          <w:szCs w:val="24"/>
-        </w:rPr>
-      </w:pPr>
-      <w:r>
-        <w:rPr>
-          <w:rFonts w:ascii="Arial" w:hAnsi="Arial" w:cs="Arial"/>
-          <w:sz w:val="24"/>
-          <w:szCs w:val="24"/>
-        </w:rPr>
-        <w:t xml:space="preserve"> Old Sense of Place development</w:t>
-      </w:r>
-    </w:p>
-    <w:p>
-      <w:pPr>
-        <w:rPr>
-          <w:rFonts w:ascii="Arial" w:hAnsi="Arial" w:cs="Arial"/>
-          <w:sz w:val="24"/>
-          <w:szCs w:val="24"/>
-        </w:rPr>
-      </w:pPr>
-      <w:r>
-        <w:rPr>
-          <w:rFonts w:ascii="Arial" w:hAnsi="Arial" w:cs="Arial"/>
-          <w:sz w:val="24"/>
-          <w:szCs w:val="24"/>
-        </w:rPr>
-        <w:t>Cultural values are expressed in the development of this goal and several of the other goals and we recognize local and culture values as important to all aspects of ocean health. A working group that includes the Office of Hawaiian Affairs, cultural advisors, and community members are assisting in the definition and development of this goal for Hawai’i. This goal stresses the importance of past, present, and future for the connection of people to places (</w:t>
-      </w:r>
-      <w:proofErr w:type="spellStart"/>
-      <w:r>
-        <w:rPr>
-          <w:rFonts w:ascii="Arial" w:hAnsi="Arial" w:cs="Arial"/>
-          <w:sz w:val="24"/>
-          <w:szCs w:val="24"/>
-        </w:rPr>
-        <w:t>āina</w:t>
-      </w:r>
-      <w:proofErr w:type="spellEnd"/>
-      <w:r>
-        <w:rPr>
-          <w:rFonts w:ascii="Arial" w:hAnsi="Arial" w:cs="Arial"/>
-          <w:sz w:val="24"/>
-          <w:szCs w:val="24"/>
-        </w:rPr>
-        <w:t xml:space="preserve">) and relationships or networks of people with each other. Together these define community. Suggested metrics for this goal are the connection of the past, present, and future through knowledge of and representation of Hawaiian place names (ex. </w:t>
-      </w:r>
-      <w:proofErr w:type="spellStart"/>
-      <w:r>
-        <w:rPr>
-          <w:rFonts w:ascii="Arial" w:hAnsi="Arial" w:cs="Arial"/>
-          <w:sz w:val="24"/>
-          <w:szCs w:val="24"/>
-        </w:rPr>
-        <w:t>ahupuaa</w:t>
-      </w:r>
-      <w:proofErr w:type="spellEnd"/>
-      <w:r>
-        <w:rPr>
-          <w:rFonts w:ascii="Arial" w:hAnsi="Arial" w:cs="Arial"/>
-          <w:sz w:val="24"/>
-          <w:szCs w:val="24"/>
-        </w:rPr>
-        <w:t xml:space="preserve"> boundary signs), network of communities (# of members), acres of community managed areas and/or number of community stewardship programs, and place-based educational opportunities. Hawaiian place names represent knowledge of the past and Hawaiian place names tell a story of the place, what the place was known for or used for. This cultural history is important for present day stewardship and keeping the connection of people to place into the future. Defining shared values and building economic opportunities and support for community </w:t>
-      </w:r>
-      <w:r>
-        <w:rPr>
-          <w:rFonts w:ascii="Arial" w:hAnsi="Arial" w:cs="Arial"/>
-          <w:sz w:val="24"/>
-          <w:szCs w:val="24"/>
-        </w:rPr>
-        <w:lastRenderedPageBreak/>
-        <w:t>programs is a recommended indicator under the Smart Sustainable Communities target under Hawaii Green Growth Aloha+ Challenge.</w:t>
+        <w:t>stewardship programs, and place-based educational opportunities. Hawaiian place names represent knowledge of the past and Hawaiian place names tell a story of the place, what the place was known for or used for. This cultural history is important for present day stewardship and keeping the connection of people to place into the future. Defining shared values and building economic opportunities and support for community programs is a recommended indicator under the Smart Sustainable Communities target under Hawaii Green Growth Aloha+ Challenge.</w:t>
       </w:r>
     </w:p>
     <w:p>
@@ -13088,6 +13146,7 @@
           <w:sz w:val="24"/>
           <w:szCs w:val="24"/>
         </w:rPr>
+        <w:lastRenderedPageBreak/>
         <w:t>Not much we can do to control marine debris at Hawaii scale</w:t>
       </w:r>
     </w:p>
@@ -13147,7 +13206,6 @@
           <w:sz w:val="24"/>
           <w:szCs w:val="24"/>
         </w:rPr>
-        <w:lastRenderedPageBreak/>
         <w:t xml:space="preserve">Temporal and Spatial Analysis of Marine Debris </w:t>
       </w:r>
     </w:p>
@@ -14001,6 +14059,7 @@
           <w:sz w:val="24"/>
           <w:szCs w:val="24"/>
         </w:rPr>
+        <w:lastRenderedPageBreak/>
         <w:t>C is the condition at current (c) and reference (r) time points, w is the rank of protective ability, and A is the area within the EEZ for each habitat type.</w:t>
       </w:r>
     </w:p>
@@ -14019,7 +14078,6 @@
           <w:sz w:val="24"/>
           <w:szCs w:val="24"/>
         </w:rPr>
-        <w:lastRenderedPageBreak/>
         <w:t>Where total area is the sum of the area of all protective habitat types (wetlands, coral reefs, beaches).</w:t>
       </w:r>
       <w:proofErr w:type="gramEnd"/>
@@ -14195,7 +14253,7 @@
         </w:rPr>
         <w:t>trees and shrubs, locality (riverine), and salinity (</w:t>
       </w:r>
-      <w:hyperlink r:id="rId10" w:anchor="_ENREF_15" w:tooltip="National Oceanic and Atmospheric Administration,  #551" w:history="1">
+      <w:hyperlink r:id="rId11" w:anchor="_ENREF_15" w:tooltip="National Oceanic and Atmospheric Administration,  #551" w:history="1">
         <w:r>
           <w:rPr>
             <w:rStyle w:val="Hyperlink"/>
@@ -14304,7 +14362,7 @@
         </w:rPr>
         <w:t xml:space="preserve"> data clipped to within 1 km inland from the coast to capture coastal wetlands extent. Estuary categories included in this assessment are estuarine emergent wetland, estuarine forested wetland, estuarine scrub shrub wetland (</w:t>
       </w:r>
-      <w:hyperlink r:id="rId11" w:history="1">
+      <w:hyperlink r:id="rId12" w:history="1">
         <w:r>
           <w:rPr>
             <w:rStyle w:val="Hyperlink"/>
@@ -14470,6 +14528,7 @@
           <w:sz w:val="24"/>
           <w:szCs w:val="24"/>
         </w:rPr>
+        <w:lastRenderedPageBreak/>
         <w:t>Trend in coastal wetlands was assessed as the difference in area f</w:t>
       </w:r>
       <w:r>
@@ -14563,7 +14622,6 @@
           <w:sz w:val="24"/>
           <w:szCs w:val="24"/>
         </w:rPr>
-        <w:lastRenderedPageBreak/>
         <w:t xml:space="preserve">Biodiversity </w:t>
       </w:r>
     </w:p>
@@ -15096,7 +15154,7 @@
           <w:sz w:val="24"/>
           <w:szCs w:val="24"/>
         </w:rPr>
-        <w:t>used to develop measurements of reef status and trends to support reef management decisions statewide, and; measure our progress toward the Sustainable Hawaii Initiative goal to effectively manage 30% of our nearshore ocean waters by 2030.</w:t>
+        <w:t xml:space="preserve">used to develop </w:t>
       </w:r>
       <w:r>
         <w:rPr>
@@ -15105,6 +15163,16 @@
           <w:sz w:val="24"/>
           <w:szCs w:val="24"/>
         </w:rPr>
+        <w:lastRenderedPageBreak/>
+        <w:t>measurements of reef status and trends to support reef management decisions statewide, and; measure our progress toward the Sustainable Hawaii Initiative goal to effectively manage 30% of our nearshore ocean waters by 2030.</w:t>
+      </w:r>
+      <w:r>
+        <w:rPr>
+          <w:rFonts w:ascii="Arial" w:eastAsia="Times New Roman" w:hAnsi="Arial" w:cs="Arial"/>
+          <w:color w:val="222222"/>
+          <w:sz w:val="24"/>
+          <w:szCs w:val="24"/>
+        </w:rPr>
         <w:t xml:space="preserve"> </w:t>
       </w:r>
     </w:p>
@@ -15146,8 +15214,426 @@
           <w:sz w:val="24"/>
           <w:szCs w:val="24"/>
         </w:rPr>
-        <w:t xml:space="preserve">%macroalgae, % coralline algae,  and the </w:t>
-      </w:r>
+        <w:t xml:space="preserve">%macroalgae, % coralline algae,  and the ratio of </w:t>
+      </w:r>
+      <w:proofErr w:type="spellStart"/>
+      <w:r>
+        <w:rPr>
+          <w:rFonts w:ascii="Arial" w:hAnsi="Arial" w:cs="Arial"/>
+          <w:sz w:val="24"/>
+          <w:szCs w:val="24"/>
+        </w:rPr>
+        <w:t>calcifiers</w:t>
+      </w:r>
+      <w:proofErr w:type="spellEnd"/>
+      <w:r>
+        <w:rPr>
+          <w:rFonts w:ascii="Arial" w:hAnsi="Arial" w:cs="Arial"/>
+          <w:sz w:val="24"/>
+          <w:szCs w:val="24"/>
+        </w:rPr>
+        <w:t xml:space="preserve"> to non </w:t>
+      </w:r>
+      <w:proofErr w:type="spellStart"/>
+      <w:r>
+        <w:rPr>
+          <w:rFonts w:ascii="Arial" w:hAnsi="Arial" w:cs="Arial"/>
+          <w:sz w:val="24"/>
+          <w:szCs w:val="24"/>
+        </w:rPr>
+        <w:t>calcifiers</w:t>
+      </w:r>
+      <w:proofErr w:type="spellEnd"/>
+      <w:r>
+        <w:rPr>
+          <w:rFonts w:ascii="Arial" w:hAnsi="Arial" w:cs="Arial"/>
+          <w:sz w:val="24"/>
+          <w:szCs w:val="24"/>
+        </w:rPr>
+        <w:t xml:space="preserve">, all fish biomass,  resource fish biomass, parrotfish biomass, total fish biomass no sharks and jacks. </w:t>
+      </w:r>
+      <w:r>
+        <w:rPr>
+          <w:rFonts w:ascii="Arial" w:hAnsi="Arial" w:cs="Arial"/>
+          <w:sz w:val="24"/>
+          <w:szCs w:val="24"/>
+        </w:rPr>
+        <w:t xml:space="preserve">The coral reef index scores are a rank assessment among the </w:t>
+      </w:r>
+      <w:r>
+        <w:rPr>
+          <w:rFonts w:ascii="Arial" w:hAnsi="Arial" w:cs="Arial"/>
+          <w:sz w:val="24"/>
+          <w:szCs w:val="24"/>
+        </w:rPr>
+        <w:t xml:space="preserve">42 </w:t>
+      </w:r>
+      <w:proofErr w:type="spellStart"/>
+      <w:r>
+        <w:rPr>
+          <w:rFonts w:ascii="Arial" w:hAnsi="Arial" w:cs="Arial"/>
+          <w:sz w:val="24"/>
+          <w:szCs w:val="24"/>
+        </w:rPr>
+        <w:t>Mokus</w:t>
+      </w:r>
+      <w:proofErr w:type="spellEnd"/>
+      <w:r>
+        <w:rPr>
+          <w:rFonts w:ascii="Arial" w:hAnsi="Arial" w:cs="Arial"/>
+          <w:sz w:val="24"/>
+          <w:szCs w:val="24"/>
+        </w:rPr>
+        <w:t xml:space="preserve"> (traditional land management areas).</w:t>
+      </w:r>
+    </w:p>
+    <w:p>
+      <w:pPr>
+        <w:rPr>
+          <w:rFonts w:ascii="Arial" w:hAnsi="Arial" w:cs="Arial"/>
+          <w:sz w:val="24"/>
+          <w:szCs w:val="24"/>
+        </w:rPr>
+      </w:pPr>
+      <w:r>
+        <w:rPr>
+          <w:rFonts w:ascii="Arial" w:hAnsi="Arial" w:cs="Arial"/>
+          <w:sz w:val="24"/>
+          <w:szCs w:val="24"/>
+        </w:rPr>
+        <w:t xml:space="preserve">What do the </w:t>
+      </w:r>
+      <w:proofErr w:type="gramStart"/>
+      <w:r>
+        <w:rPr>
+          <w:rFonts w:ascii="Arial" w:hAnsi="Arial" w:cs="Arial"/>
+          <w:sz w:val="24"/>
+          <w:szCs w:val="24"/>
+        </w:rPr>
+        <w:t>number  units</w:t>
+      </w:r>
+      <w:proofErr w:type="gramEnd"/>
+      <w:r>
+        <w:rPr>
+          <w:rFonts w:ascii="Arial" w:hAnsi="Arial" w:cs="Arial"/>
+          <w:sz w:val="24"/>
+          <w:szCs w:val="24"/>
+        </w:rPr>
+        <w:t xml:space="preserve"> represent – biomass calculated as ?</w:t>
+      </w:r>
+    </w:p>
+    <w:p>
+      <w:pPr>
+        <w:rPr>
+          <w:rFonts w:ascii="Arial" w:hAnsi="Arial" w:cs="Arial"/>
+          <w:sz w:val="24"/>
+          <w:szCs w:val="24"/>
+        </w:rPr>
+      </w:pPr>
+      <w:r>
+        <w:rPr>
+          <w:rFonts w:ascii="Arial" w:hAnsi="Arial" w:cs="Arial"/>
+          <w:sz w:val="24"/>
+          <w:szCs w:val="24"/>
+        </w:rPr>
+        <w:t xml:space="preserve">Notes on coral reef health number form HMRC </w:t>
+      </w:r>
+    </w:p>
+    <w:p>
+      <w:pPr>
+        <w:rPr>
+          <w:rFonts w:ascii="Arial" w:hAnsi="Arial" w:cs="Arial"/>
+          <w:sz w:val="24"/>
+          <w:szCs w:val="24"/>
+        </w:rPr>
+      </w:pPr>
+      <w:r>
+        <w:rPr>
+          <w:rFonts w:ascii="Arial" w:hAnsi="Arial" w:cs="Arial"/>
+          <w:sz w:val="24"/>
+          <w:szCs w:val="24"/>
+        </w:rPr>
+        <w:t xml:space="preserve"> </w:t>
+      </w:r>
+      <w:proofErr w:type="spellStart"/>
+      <w:r>
+        <w:rPr>
+          <w:rFonts w:ascii="Arial" w:hAnsi="Arial" w:cs="Arial"/>
+          <w:sz w:val="24"/>
+          <w:szCs w:val="24"/>
+        </w:rPr>
+        <w:t>Niʻihau</w:t>
+      </w:r>
+      <w:proofErr w:type="spellEnd"/>
+      <w:r>
+        <w:rPr>
+          <w:rFonts w:ascii="Arial" w:hAnsi="Arial" w:cs="Arial"/>
+          <w:sz w:val="24"/>
+          <w:szCs w:val="24"/>
+        </w:rPr>
+        <w:t xml:space="preserve"> combined with Kauai</w:t>
+      </w:r>
+    </w:p>
+    <w:p>
+      <w:pPr>
+        <w:rPr>
+          <w:rFonts w:ascii="Arial" w:hAnsi="Arial" w:cs="Arial"/>
+          <w:sz w:val="24"/>
+          <w:szCs w:val="24"/>
+        </w:rPr>
+      </w:pPr>
+      <w:proofErr w:type="spellStart"/>
+      <w:r>
+        <w:rPr>
+          <w:rFonts w:ascii="Arial" w:hAnsi="Arial" w:cs="Arial"/>
+          <w:sz w:val="24"/>
+          <w:szCs w:val="24"/>
+        </w:rPr>
+        <w:t>Koalawae</w:t>
+      </w:r>
+      <w:proofErr w:type="spellEnd"/>
+      <w:r>
+        <w:rPr>
+          <w:rFonts w:ascii="Arial" w:hAnsi="Arial" w:cs="Arial"/>
+          <w:sz w:val="24"/>
+          <w:szCs w:val="24"/>
+        </w:rPr>
+        <w:t xml:space="preserve"> combined with Maui Nui</w:t>
+      </w:r>
+    </w:p>
+    <w:p>
+      <w:pPr>
+        <w:rPr>
+          <w:rFonts w:ascii="Arial" w:hAnsi="Arial" w:cs="Arial"/>
+          <w:sz w:val="24"/>
+          <w:szCs w:val="24"/>
+        </w:rPr>
+      </w:pPr>
+      <w:r>
+        <w:rPr>
+          <w:rFonts w:ascii="Arial" w:hAnsi="Arial" w:cs="Arial"/>
+          <w:sz w:val="24"/>
+          <w:szCs w:val="24"/>
+        </w:rPr>
+        <w:t>Coral Reef trend – to be determined</w:t>
+      </w:r>
+      <w:r>
+        <w:rPr>
+          <w:rFonts w:ascii="Arial" w:hAnsi="Arial" w:cs="Arial"/>
+          <w:sz w:val="24"/>
+          <w:szCs w:val="24"/>
+        </w:rPr>
+        <w:t xml:space="preserve"> at later date, from HIMARC but for now used data from CREP 2016 Report on change in % coral cover from 2011-2012 to 2016 surveys from the Main Hawaiian Islands.</w:t>
+      </w:r>
+    </w:p>
+    <w:p>
+      <w:pPr>
+        <w:rPr>
+          <w:rFonts w:ascii="Arial" w:hAnsi="Arial" w:cs="Arial"/>
+          <w:i/>
+          <w:sz w:val="24"/>
+          <w:szCs w:val="24"/>
+        </w:rPr>
+      </w:pPr>
+      <w:r>
+        <w:rPr>
+          <w:rFonts w:ascii="Arial" w:hAnsi="Arial" w:cs="Arial"/>
+          <w:i/>
+          <w:sz w:val="24"/>
+          <w:szCs w:val="24"/>
+        </w:rPr>
+        <w:t>Beaches</w:t>
+      </w:r>
+    </w:p>
+    <w:p>
+      <w:pPr>
+        <w:rPr>
+          <w:rFonts w:ascii="Arial" w:hAnsi="Arial" w:cs="Arial"/>
+          <w:sz w:val="24"/>
+          <w:szCs w:val="24"/>
+        </w:rPr>
+      </w:pPr>
+      <w:r>
+        <w:rPr>
+          <w:rFonts w:ascii="Arial" w:hAnsi="Arial" w:cs="Arial"/>
+          <w:sz w:val="24"/>
+          <w:szCs w:val="24"/>
+        </w:rPr>
+        <w:t>Beach extent, condition, and trend data comes from Romine and Fletcher 2013).</w:t>
+      </w:r>
+      <w:r>
+        <w:rPr>
+          <w:rFonts w:ascii="Arial" w:hAnsi="Arial" w:cs="Arial"/>
+          <w:sz w:val="24"/>
+          <w:szCs w:val="24"/>
+        </w:rPr>
+        <w:t xml:space="preserve"> Beach erosion is expected to increase with sea level rise. This i</w:t>
+      </w:r>
+      <w:r>
+        <w:rPr>
+          <w:rFonts w:ascii="Arial" w:hAnsi="Arial" w:cs="Arial"/>
+          <w:sz w:val="24"/>
+          <w:szCs w:val="24"/>
+        </w:rPr>
+        <w:t xml:space="preserve">s a large pressure on this goal. Extent is average beach length- ask Romine. Beach condition is the percent of beaches remaining stable (not eroding). The </w:t>
+      </w:r>
+      <w:r>
+        <w:rPr>
+          <w:rFonts w:ascii="Arial" w:hAnsi="Arial" w:cs="Arial"/>
+          <w:sz w:val="24"/>
+          <w:szCs w:val="24"/>
+        </w:rPr>
+        <w:t xml:space="preserve">beach trend is the </w:t>
+      </w:r>
+      <w:r>
+        <w:rPr>
+          <w:rFonts w:ascii="Arial" w:hAnsi="Arial" w:cs="Arial"/>
+          <w:sz w:val="24"/>
+          <w:szCs w:val="24"/>
+        </w:rPr>
+        <w:t xml:space="preserve">long term erosion rate (past century) calculated from Romine and Fletcher 2013. </w:t>
+      </w:r>
+      <w:r>
+        <w:rPr>
+          <w:rFonts w:ascii="Arial" w:hAnsi="Arial" w:cs="Arial"/>
+          <w:sz w:val="24"/>
+          <w:szCs w:val="24"/>
+        </w:rPr>
+        <w:t xml:space="preserve">This data may be updated as </w:t>
+      </w:r>
+      <w:r>
+        <w:rPr>
+          <w:rFonts w:ascii="Arial" w:hAnsi="Arial" w:cs="Arial"/>
+          <w:sz w:val="24"/>
+          <w:szCs w:val="24"/>
+        </w:rPr>
+        <w:t>USGS plans to assess the beach erosional rate every 5-10 years</w:t>
+      </w:r>
+      <w:r>
+        <w:rPr>
+          <w:rFonts w:ascii="Arial" w:hAnsi="Arial" w:cs="Arial"/>
+          <w:sz w:val="24"/>
+          <w:szCs w:val="24"/>
+        </w:rPr>
+        <w:t xml:space="preserve"> (REF)</w:t>
+      </w:r>
+      <w:r>
+        <w:rPr>
+          <w:rFonts w:ascii="Arial" w:hAnsi="Arial" w:cs="Arial"/>
+          <w:sz w:val="24"/>
+          <w:szCs w:val="24"/>
+        </w:rPr>
+        <w:t xml:space="preserve">. </w:t>
+      </w:r>
+    </w:p>
+    <w:p>
+      <w:pPr>
+        <w:rPr>
+          <w:rFonts w:ascii="Arial" w:hAnsi="Arial" w:cs="Arial"/>
+          <w:i/>
+          <w:sz w:val="24"/>
+          <w:szCs w:val="24"/>
+        </w:rPr>
+      </w:pPr>
+      <w:r>
+        <w:rPr>
+          <w:rFonts w:ascii="Arial" w:hAnsi="Arial" w:cs="Arial"/>
+          <w:i/>
+          <w:sz w:val="24"/>
+          <w:szCs w:val="24"/>
+        </w:rPr>
+        <w:t>Wetlands &amp; Estuaries</w:t>
+      </w:r>
+    </w:p>
+    <w:p>
+      <w:pPr>
+        <w:rPr>
+          <w:rFonts w:ascii="Arial" w:hAnsi="Arial" w:cs="Arial"/>
+          <w:i/>
+          <w:sz w:val="24"/>
+          <w:szCs w:val="24"/>
+        </w:rPr>
+      </w:pPr>
+      <w:r>
+        <w:rPr>
+          <w:rFonts w:ascii="Arial" w:hAnsi="Arial" w:cs="Arial"/>
+          <w:i/>
+          <w:sz w:val="24"/>
+          <w:szCs w:val="24"/>
+        </w:rPr>
+        <w:t>Wetlands</w:t>
+      </w:r>
+    </w:p>
+    <w:p>
+      <w:pPr>
+        <w:rPr>
+          <w:rFonts w:ascii="Arial" w:hAnsi="Arial" w:cs="Arial"/>
+          <w:sz w:val="24"/>
+          <w:szCs w:val="24"/>
+        </w:rPr>
+      </w:pPr>
+      <w:r>
+        <w:rPr>
+          <w:rFonts w:ascii="Arial" w:hAnsi="Arial" w:cs="Arial"/>
+          <w:sz w:val="24"/>
+          <w:szCs w:val="24"/>
+        </w:rPr>
+        <w:t>Refer to Coastal Protection Goal</w:t>
+      </w:r>
+    </w:p>
+    <w:p>
+      <w:pPr>
+        <w:rPr>
+          <w:rFonts w:ascii="Arial" w:hAnsi="Arial" w:cs="Arial"/>
+          <w:sz w:val="24"/>
+          <w:szCs w:val="24"/>
+        </w:rPr>
+      </w:pPr>
+    </w:p>
+    <w:p>
+      <w:pPr>
+        <w:rPr>
+          <w:rFonts w:ascii="Arial" w:hAnsi="Arial" w:cs="Arial"/>
+          <w:i/>
+          <w:sz w:val="24"/>
+          <w:szCs w:val="24"/>
+        </w:rPr>
+      </w:pPr>
+      <w:r>
+        <w:rPr>
+          <w:rFonts w:ascii="Arial" w:hAnsi="Arial" w:cs="Arial"/>
+          <w:i/>
+          <w:sz w:val="24"/>
+          <w:szCs w:val="24"/>
+        </w:rPr>
+        <w:t>Estuaries</w:t>
+      </w:r>
+    </w:p>
+    <w:p>
+      <w:pPr>
+        <w:rPr>
+          <w:rFonts w:ascii="Arial" w:hAnsi="Arial" w:cs="Arial"/>
+          <w:sz w:val="24"/>
+          <w:szCs w:val="24"/>
+        </w:rPr>
+      </w:pPr>
+      <w:r>
+        <w:rPr>
+          <w:rFonts w:ascii="Arial" w:hAnsi="Arial" w:cs="Arial"/>
+          <w:sz w:val="24"/>
+          <w:szCs w:val="24"/>
+        </w:rPr>
+        <w:t xml:space="preserve">There is not a complete database for estuaries in Hawaii. The database form TNC ERA has estuaries however it needs to be updated and estuary classifications assigned. </w:t>
+      </w:r>
+    </w:p>
+    <w:p>
+      <w:pPr>
+        <w:rPr>
+          <w:rFonts w:ascii="Arial" w:hAnsi="Arial" w:cs="Arial"/>
+          <w:sz w:val="24"/>
+          <w:szCs w:val="24"/>
+        </w:rPr>
+      </w:pPr>
       <w:r>
         <w:rPr>
           <w:rFonts w:ascii="Arial" w:hAnsi="Arial" w:cs="Arial"/>
@@ -15155,7 +15641,7 @@
           <w:szCs w:val="24"/>
         </w:rPr>
         <w:lastRenderedPageBreak/>
-        <w:t xml:space="preserve">ratio of </w:t>
+        <w:t xml:space="preserve">Only shallow water wetlands were used from the National Wetlands Inventory and clipped to 1km inland extent from the coastline (excludes deeper water areas such as estuaries which are included in the Habitats </w:t>
       </w:r>
       <w:proofErr w:type="spellStart"/>
       <w:r>
@@ -15164,7 +15650,7 @@
           <w:sz w:val="24"/>
           <w:szCs w:val="24"/>
         </w:rPr>
-        <w:t>calcifiers</w:t>
+        <w:t>subgoal</w:t>
       </w:r>
       <w:proofErr w:type="spellEnd"/>
       <w:r>
@@ -15173,199 +15659,17 @@
           <w:sz w:val="24"/>
           <w:szCs w:val="24"/>
         </w:rPr>
-        <w:t xml:space="preserve"> to non </w:t>
-      </w:r>
-      <w:proofErr w:type="spellStart"/>
-      <w:r>
-        <w:rPr>
-          <w:rFonts w:ascii="Arial" w:hAnsi="Arial" w:cs="Arial"/>
-          <w:sz w:val="24"/>
-          <w:szCs w:val="24"/>
-        </w:rPr>
-        <w:t>calcifiers</w:t>
-      </w:r>
-      <w:proofErr w:type="spellEnd"/>
-      <w:r>
-        <w:rPr>
-          <w:rFonts w:ascii="Arial" w:hAnsi="Arial" w:cs="Arial"/>
-          <w:sz w:val="24"/>
-          <w:szCs w:val="24"/>
-        </w:rPr>
-        <w:t xml:space="preserve">, all fish biomass,  resource fish biomass, parrotfish biomass, total fish biomass no sharks and jacks. </w:t>
-      </w:r>
-      <w:r>
-        <w:rPr>
-          <w:rFonts w:ascii="Arial" w:hAnsi="Arial" w:cs="Arial"/>
-          <w:sz w:val="24"/>
-          <w:szCs w:val="24"/>
-        </w:rPr>
-        <w:t xml:space="preserve">The coral reef index scores are a rank assessment among the </w:t>
-      </w:r>
-      <w:r>
-        <w:rPr>
-          <w:rFonts w:ascii="Arial" w:hAnsi="Arial" w:cs="Arial"/>
-          <w:sz w:val="24"/>
-          <w:szCs w:val="24"/>
-        </w:rPr>
-        <w:t xml:space="preserve">42 </w:t>
-      </w:r>
-      <w:proofErr w:type="spellStart"/>
-      <w:r>
-        <w:rPr>
-          <w:rFonts w:ascii="Arial" w:hAnsi="Arial" w:cs="Arial"/>
-          <w:sz w:val="24"/>
-          <w:szCs w:val="24"/>
-        </w:rPr>
-        <w:t>Mokus</w:t>
-      </w:r>
-      <w:proofErr w:type="spellEnd"/>
-      <w:r>
-        <w:rPr>
-          <w:rFonts w:ascii="Arial" w:hAnsi="Arial" w:cs="Arial"/>
-          <w:sz w:val="24"/>
-          <w:szCs w:val="24"/>
-        </w:rPr>
-        <w:t xml:space="preserve"> (traditional land management areas).</w:t>
-      </w:r>
-    </w:p>
-    <w:p>
-      <w:pPr>
-        <w:rPr>
-          <w:rFonts w:ascii="Arial" w:hAnsi="Arial" w:cs="Arial"/>
-          <w:sz w:val="24"/>
-          <w:szCs w:val="24"/>
-        </w:rPr>
-      </w:pPr>
-      <w:r>
-        <w:rPr>
-          <w:rFonts w:ascii="Arial" w:hAnsi="Arial" w:cs="Arial"/>
-          <w:sz w:val="24"/>
-          <w:szCs w:val="24"/>
-        </w:rPr>
-        <w:t xml:space="preserve">What do the </w:t>
-      </w:r>
-      <w:proofErr w:type="gramStart"/>
-      <w:r>
-        <w:rPr>
-          <w:rFonts w:ascii="Arial" w:hAnsi="Arial" w:cs="Arial"/>
-          <w:sz w:val="24"/>
-          <w:szCs w:val="24"/>
-        </w:rPr>
-        <w:t>number  units</w:t>
-      </w:r>
-      <w:proofErr w:type="gramEnd"/>
-      <w:r>
-        <w:rPr>
-          <w:rFonts w:ascii="Arial" w:hAnsi="Arial" w:cs="Arial"/>
-          <w:sz w:val="24"/>
-          <w:szCs w:val="24"/>
-        </w:rPr>
-        <w:t xml:space="preserve"> represent – biomass calculated as ?</w:t>
-      </w:r>
-    </w:p>
-    <w:p>
-      <w:pPr>
-        <w:rPr>
-          <w:rFonts w:ascii="Arial" w:hAnsi="Arial" w:cs="Arial"/>
-          <w:sz w:val="24"/>
-          <w:szCs w:val="24"/>
-        </w:rPr>
-      </w:pPr>
-      <w:r>
-        <w:rPr>
-          <w:rFonts w:ascii="Arial" w:hAnsi="Arial" w:cs="Arial"/>
-          <w:sz w:val="24"/>
-          <w:szCs w:val="24"/>
-        </w:rPr>
-        <w:t xml:space="preserve">Notes on coral reef health number form HMRC </w:t>
-      </w:r>
-    </w:p>
-    <w:p>
-      <w:pPr>
-        <w:rPr>
-          <w:rFonts w:ascii="Arial" w:hAnsi="Arial" w:cs="Arial"/>
-          <w:sz w:val="24"/>
-          <w:szCs w:val="24"/>
-        </w:rPr>
-      </w:pPr>
-      <w:r>
-        <w:rPr>
-          <w:rFonts w:ascii="Arial" w:hAnsi="Arial" w:cs="Arial"/>
-          <w:sz w:val="24"/>
-          <w:szCs w:val="24"/>
-        </w:rPr>
-        <w:t xml:space="preserve"> </w:t>
-      </w:r>
-      <w:proofErr w:type="spellStart"/>
-      <w:r>
-        <w:rPr>
-          <w:rFonts w:ascii="Arial" w:hAnsi="Arial" w:cs="Arial"/>
-          <w:sz w:val="24"/>
-          <w:szCs w:val="24"/>
-        </w:rPr>
-        <w:t>Niʻihau</w:t>
-      </w:r>
-      <w:proofErr w:type="spellEnd"/>
-      <w:r>
-        <w:rPr>
-          <w:rFonts w:ascii="Arial" w:hAnsi="Arial" w:cs="Arial"/>
-          <w:sz w:val="24"/>
-          <w:szCs w:val="24"/>
-        </w:rPr>
-        <w:t xml:space="preserve"> combined with Kauai</w:t>
-      </w:r>
-    </w:p>
-    <w:p>
-      <w:pPr>
-        <w:rPr>
-          <w:rFonts w:ascii="Arial" w:hAnsi="Arial" w:cs="Arial"/>
-          <w:sz w:val="24"/>
-          <w:szCs w:val="24"/>
-        </w:rPr>
-      </w:pPr>
-      <w:proofErr w:type="spellStart"/>
-      <w:r>
-        <w:rPr>
-          <w:rFonts w:ascii="Arial" w:hAnsi="Arial" w:cs="Arial"/>
-          <w:sz w:val="24"/>
-          <w:szCs w:val="24"/>
-        </w:rPr>
-        <w:t>Koalawae</w:t>
-      </w:r>
-      <w:proofErr w:type="spellEnd"/>
-      <w:r>
-        <w:rPr>
-          <w:rFonts w:ascii="Arial" w:hAnsi="Arial" w:cs="Arial"/>
-          <w:sz w:val="24"/>
-          <w:szCs w:val="24"/>
-        </w:rPr>
-        <w:t xml:space="preserve"> combined with Maui Nui</w:t>
-      </w:r>
-    </w:p>
-    <w:p>
-      <w:pPr>
-        <w:rPr>
-          <w:rFonts w:ascii="Arial" w:hAnsi="Arial" w:cs="Arial"/>
-          <w:sz w:val="24"/>
-          <w:szCs w:val="24"/>
-        </w:rPr>
-      </w:pPr>
-      <w:r>
-        <w:rPr>
-          <w:rFonts w:ascii="Arial" w:hAnsi="Arial" w:cs="Arial"/>
-          <w:sz w:val="24"/>
-          <w:szCs w:val="24"/>
-        </w:rPr>
-        <w:t>Coral Reef trend – to be determined</w:t>
-      </w:r>
-      <w:r>
-        <w:rPr>
-          <w:rFonts w:ascii="Arial" w:hAnsi="Arial" w:cs="Arial"/>
-          <w:sz w:val="24"/>
-          <w:szCs w:val="24"/>
-        </w:rPr>
-        <w:t xml:space="preserve"> at later date, from HIMARC but for now used data from CREP 2016 Report on change in % coral cover from 2011-2012 to 2016 surveys from the Main Hawaiian Islands.</w:t>
-      </w:r>
+        <w:t xml:space="preserve"> of Biodiversity). </w:t>
+      </w:r>
+    </w:p>
+    <w:p>
+      <w:pPr>
+        <w:rPr>
+          <w:rFonts w:ascii="Arial" w:hAnsi="Arial" w:cs="Arial"/>
+          <w:sz w:val="24"/>
+          <w:szCs w:val="24"/>
+        </w:rPr>
+      </w:pPr>
     </w:p>
     <w:p>
       <w:pPr>
@@ -15376,268 +15680,23 @@
           <w:szCs w:val="24"/>
         </w:rPr>
       </w:pPr>
-      <w:r>
+    </w:p>
+    <w:p>
+      <w:pPr>
         <w:rPr>
           <w:rFonts w:ascii="Arial" w:hAnsi="Arial" w:cs="Arial"/>
           <w:i/>
           <w:sz w:val="24"/>
           <w:szCs w:val="24"/>
         </w:rPr>
-        <w:t>Beaches</w:t>
-      </w:r>
-    </w:p>
-    <w:p>
-      <w:pPr>
-        <w:rPr>
-          <w:rFonts w:ascii="Arial" w:hAnsi="Arial" w:cs="Arial"/>
-          <w:sz w:val="24"/>
-          <w:szCs w:val="24"/>
-        </w:rPr>
-      </w:pPr>
-      <w:r>
-        <w:rPr>
-          <w:rFonts w:ascii="Arial" w:hAnsi="Arial" w:cs="Arial"/>
-          <w:sz w:val="24"/>
-          <w:szCs w:val="24"/>
-        </w:rPr>
-        <w:t>Beach extent, condition, and trend data comes from Romine and Fletcher 2013).</w:t>
-      </w:r>
-      <w:r>
-        <w:rPr>
-          <w:rFonts w:ascii="Arial" w:hAnsi="Arial" w:cs="Arial"/>
-          <w:sz w:val="24"/>
-          <w:szCs w:val="24"/>
-        </w:rPr>
-        <w:t xml:space="preserve"> Beach erosion is expected to increase with sea level rise. This i</w:t>
-      </w:r>
-      <w:r>
-        <w:rPr>
-          <w:rFonts w:ascii="Arial" w:hAnsi="Arial" w:cs="Arial"/>
-          <w:sz w:val="24"/>
-          <w:szCs w:val="24"/>
-        </w:rPr>
-        <w:t xml:space="preserve">s a large pressure on this goal. Extent is average beach length- ask Romine. Beach condition is the percent of beaches remaining stable (not eroding). The </w:t>
-      </w:r>
-      <w:r>
-        <w:rPr>
-          <w:rFonts w:ascii="Arial" w:hAnsi="Arial" w:cs="Arial"/>
-          <w:sz w:val="24"/>
-          <w:szCs w:val="24"/>
-        </w:rPr>
-        <w:t xml:space="preserve">beach trend is the </w:t>
-      </w:r>
-      <w:r>
-        <w:rPr>
-          <w:rFonts w:ascii="Arial" w:hAnsi="Arial" w:cs="Arial"/>
-          <w:sz w:val="24"/>
-          <w:szCs w:val="24"/>
-        </w:rPr>
-        <w:t xml:space="preserve">long term erosion rate (past century) calculated from Romine and Fletcher 2013. </w:t>
-      </w:r>
-      <w:r>
-        <w:rPr>
-          <w:rFonts w:ascii="Arial" w:hAnsi="Arial" w:cs="Arial"/>
-          <w:sz w:val="24"/>
-          <w:szCs w:val="24"/>
-        </w:rPr>
-        <w:t xml:space="preserve">This data may be updated as </w:t>
-      </w:r>
-      <w:r>
-        <w:rPr>
-          <w:rFonts w:ascii="Arial" w:hAnsi="Arial" w:cs="Arial"/>
-          <w:sz w:val="24"/>
-          <w:szCs w:val="24"/>
-        </w:rPr>
-        <w:t>USGS plans to assess the beach erosional rate every 5-10 years</w:t>
-      </w:r>
-      <w:r>
-        <w:rPr>
-          <w:rFonts w:ascii="Arial" w:hAnsi="Arial" w:cs="Arial"/>
-          <w:sz w:val="24"/>
-          <w:szCs w:val="24"/>
-        </w:rPr>
-        <w:t xml:space="preserve"> (REF)</w:t>
-      </w:r>
-      <w:r>
-        <w:rPr>
-          <w:rFonts w:ascii="Arial" w:hAnsi="Arial" w:cs="Arial"/>
-          <w:sz w:val="24"/>
-          <w:szCs w:val="24"/>
-        </w:rPr>
-        <w:t xml:space="preserve">. </w:t>
-      </w:r>
-    </w:p>
-    <w:p>
-      <w:pPr>
+      </w:pPr>
+      <w:r>
         <w:rPr>
           <w:rFonts w:ascii="Arial" w:hAnsi="Arial" w:cs="Arial"/>
           <w:i/>
           <w:sz w:val="24"/>
           <w:szCs w:val="24"/>
         </w:rPr>
-      </w:pPr>
-      <w:r>
-        <w:rPr>
-          <w:rFonts w:ascii="Arial" w:hAnsi="Arial" w:cs="Arial"/>
-          <w:i/>
-          <w:sz w:val="24"/>
-          <w:szCs w:val="24"/>
-        </w:rPr>
-        <w:t>Wetlands &amp; Estuaries</w:t>
-      </w:r>
-    </w:p>
-    <w:p>
-      <w:pPr>
-        <w:rPr>
-          <w:rFonts w:ascii="Arial" w:hAnsi="Arial" w:cs="Arial"/>
-          <w:i/>
-          <w:sz w:val="24"/>
-          <w:szCs w:val="24"/>
-        </w:rPr>
-      </w:pPr>
-      <w:r>
-        <w:rPr>
-          <w:rFonts w:ascii="Arial" w:hAnsi="Arial" w:cs="Arial"/>
-          <w:i/>
-          <w:sz w:val="24"/>
-          <w:szCs w:val="24"/>
-        </w:rPr>
-        <w:t>Wetlands</w:t>
-      </w:r>
-    </w:p>
-    <w:p>
-      <w:pPr>
-        <w:rPr>
-          <w:rFonts w:ascii="Arial" w:hAnsi="Arial" w:cs="Arial"/>
-          <w:sz w:val="24"/>
-          <w:szCs w:val="24"/>
-        </w:rPr>
-      </w:pPr>
-      <w:r>
-        <w:rPr>
-          <w:rFonts w:ascii="Arial" w:hAnsi="Arial" w:cs="Arial"/>
-          <w:sz w:val="24"/>
-          <w:szCs w:val="24"/>
-        </w:rPr>
-        <w:t>Refer to Coastal Protection Goal</w:t>
-      </w:r>
-    </w:p>
-    <w:p>
-      <w:pPr>
-        <w:rPr>
-          <w:rFonts w:ascii="Arial" w:hAnsi="Arial" w:cs="Arial"/>
-          <w:sz w:val="24"/>
-          <w:szCs w:val="24"/>
-        </w:rPr>
-      </w:pPr>
-    </w:p>
-    <w:p>
-      <w:pPr>
-        <w:rPr>
-          <w:rFonts w:ascii="Arial" w:hAnsi="Arial" w:cs="Arial"/>
-          <w:i/>
-          <w:sz w:val="24"/>
-          <w:szCs w:val="24"/>
-        </w:rPr>
-      </w:pPr>
-      <w:r>
-        <w:rPr>
-          <w:rFonts w:ascii="Arial" w:hAnsi="Arial" w:cs="Arial"/>
-          <w:i/>
-          <w:sz w:val="24"/>
-          <w:szCs w:val="24"/>
-        </w:rPr>
-        <w:t>Estuaries</w:t>
-      </w:r>
-    </w:p>
-    <w:p>
-      <w:pPr>
-        <w:rPr>
-          <w:rFonts w:ascii="Arial" w:hAnsi="Arial" w:cs="Arial"/>
-          <w:sz w:val="24"/>
-          <w:szCs w:val="24"/>
-        </w:rPr>
-      </w:pPr>
-      <w:r>
-        <w:rPr>
-          <w:rFonts w:ascii="Arial" w:hAnsi="Arial" w:cs="Arial"/>
-          <w:sz w:val="24"/>
-          <w:szCs w:val="24"/>
-        </w:rPr>
-        <w:t xml:space="preserve">There is not a complete database for estuaries in Hawaii. The database form TNC ERA has estuaries however it needs to be updated and estuary classifications assigned. </w:t>
-      </w:r>
-    </w:p>
-    <w:p>
-      <w:pPr>
-        <w:rPr>
-          <w:rFonts w:ascii="Arial" w:hAnsi="Arial" w:cs="Arial"/>
-          <w:sz w:val="24"/>
-          <w:szCs w:val="24"/>
-        </w:rPr>
-      </w:pPr>
-      <w:r>
-        <w:rPr>
-          <w:rFonts w:ascii="Arial" w:hAnsi="Arial" w:cs="Arial"/>
-          <w:sz w:val="24"/>
-          <w:szCs w:val="24"/>
-        </w:rPr>
-        <w:t xml:space="preserve">Only shallow water wetlands were used from the National Wetlands Inventory and clipped to 1km inland extent from the coastline (excludes deeper water areas such as estuaries which are included in the Habitats </w:t>
-      </w:r>
-      <w:proofErr w:type="spellStart"/>
-      <w:r>
-        <w:rPr>
-          <w:rFonts w:ascii="Arial" w:hAnsi="Arial" w:cs="Arial"/>
-          <w:sz w:val="24"/>
-          <w:szCs w:val="24"/>
-        </w:rPr>
-        <w:t>subgoal</w:t>
-      </w:r>
-      <w:proofErr w:type="spellEnd"/>
-      <w:r>
-        <w:rPr>
-          <w:rFonts w:ascii="Arial" w:hAnsi="Arial" w:cs="Arial"/>
-          <w:sz w:val="24"/>
-          <w:szCs w:val="24"/>
-        </w:rPr>
-        <w:t xml:space="preserve"> of Biodiversity). </w:t>
-      </w:r>
-    </w:p>
-    <w:p>
-      <w:pPr>
-        <w:rPr>
-          <w:rFonts w:ascii="Arial" w:hAnsi="Arial" w:cs="Arial"/>
-          <w:sz w:val="24"/>
-          <w:szCs w:val="24"/>
-        </w:rPr>
-      </w:pPr>
-    </w:p>
-    <w:p>
-      <w:pPr>
-        <w:rPr>
-          <w:rFonts w:ascii="Arial" w:hAnsi="Arial" w:cs="Arial"/>
-          <w:i/>
-          <w:sz w:val="24"/>
-          <w:szCs w:val="24"/>
-        </w:rPr>
-      </w:pPr>
-    </w:p>
-    <w:p>
-      <w:pPr>
-        <w:rPr>
-          <w:rFonts w:ascii="Arial" w:hAnsi="Arial" w:cs="Arial"/>
-          <w:i/>
-          <w:sz w:val="24"/>
-          <w:szCs w:val="24"/>
-        </w:rPr>
-      </w:pPr>
-      <w:r>
-        <w:rPr>
-          <w:rFonts w:ascii="Arial" w:hAnsi="Arial" w:cs="Arial"/>
-          <w:i/>
-          <w:sz w:val="24"/>
-          <w:szCs w:val="24"/>
-        </w:rPr>
-        <w:lastRenderedPageBreak/>
         <w:t xml:space="preserve">Intertidal – Chris Bird – </w:t>
       </w:r>
       <w:proofErr w:type="gramStart"/>
@@ -15963,7 +16022,7 @@
           <w:sz w:val="24"/>
           <w:szCs w:val="24"/>
         </w:rPr>
-        <w:t>components: ‘reef sharks’ and ‘</w:t>
+        <w:t xml:space="preserve">components: ‘reef sharks’ and </w:t>
       </w:r>
       <w:r>
         <w:rPr>
@@ -15972,9 +16031,9 @@
           <w:sz w:val="24"/>
           <w:szCs w:val="24"/>
         </w:rPr>
-        <w:t xml:space="preserve">other reef </w:t>
-      </w:r>
-      <w:proofErr w:type="spellStart"/>
+        <w:lastRenderedPageBreak/>
+        <w:t>‘</w:t>
+      </w:r>
       <w:r>
         <w:rPr>
           <w:rFonts w:ascii="Arial" w:eastAsia="Times New Roman" w:hAnsi="Arial" w:cs="Arial"/>
@@ -15982,9 +16041,9 @@
           <w:sz w:val="24"/>
           <w:szCs w:val="24"/>
         </w:rPr>
-        <w:t>piscivores</w:t>
-      </w:r>
-      <w:proofErr w:type="spellEnd"/>
+        <w:t xml:space="preserve">other reef </w:t>
+      </w:r>
+      <w:proofErr w:type="spellStart"/>
       <w:r>
         <w:rPr>
           <w:rFonts w:ascii="Arial" w:eastAsia="Times New Roman" w:hAnsi="Arial" w:cs="Arial"/>
@@ -15992,6 +16051,16 @@
           <w:sz w:val="24"/>
           <w:szCs w:val="24"/>
         </w:rPr>
+        <w:t>piscivores</w:t>
+      </w:r>
+      <w:proofErr w:type="spellEnd"/>
+      <w:r>
+        <w:rPr>
+          <w:rFonts w:ascii="Arial" w:eastAsia="Times New Roman" w:hAnsi="Arial" w:cs="Arial"/>
+          <w:color w:val="212121"/>
+          <w:sz w:val="24"/>
+          <w:szCs w:val="24"/>
+        </w:rPr>
         <w:t>’ with data taken respectively from towed-diver and point-count surveys by divers. High scores represent locations where upper trophic level fishes are still a conspicuous and ecologically important component of the reef ecosystem. </w:t>
       </w:r>
     </w:p>
@@ -16046,7 +16115,6 @@
           <w:sz w:val="24"/>
           <w:szCs w:val="24"/>
         </w:rPr>
-        <w:lastRenderedPageBreak/>
         <w:t xml:space="preserve">Data from the Main Hawaiian Islands Biogeographic </w:t>
       </w:r>
       <w:proofErr w:type="spellStart"/>
@@ -18820,6 +18888,7 @@
                 <w:sz w:val="24"/>
                 <w:szCs w:val="24"/>
               </w:rPr>
+              <w:lastRenderedPageBreak/>
               <w:t>Longman’s beaked whale</w:t>
             </w:r>
           </w:p>
@@ -19500,7 +19569,6 @@
                 <w:sz w:val="24"/>
                 <w:szCs w:val="24"/>
               </w:rPr>
-              <w:lastRenderedPageBreak/>
               <w:t>Pantropical spotted dolphin</w:t>
             </w:r>
           </w:p>

</xml_diff>

<commit_message>
looking code for scores page. can we just put in jpgs instead of pulling direcly from code?
</commit_message>
<xml_diff>
--- a/prep/documentation.docx
+++ b/prep/documentation.docx
@@ -204,7 +204,7 @@
           <w:sz w:val="24"/>
           <w:szCs w:val="24"/>
         </w:rPr>
-        <w:t xml:space="preserve">This model has proven to be </w:t>
+        <w:t xml:space="preserve">This model has proven to be successful in Hawaiʻi such as the Promise to Paeʻāina, a collaboration of # agencies </w:t>
       </w:r>
       <w:proofErr w:type="gramStart"/>
       <w:r>
@@ -213,7 +213,7 @@
           <w:sz w:val="24"/>
           <w:szCs w:val="24"/>
         </w:rPr>
-        <w:t>successful</w:t>
+        <w:t>and</w:t>
       </w:r>
       <w:proofErr w:type="gramEnd"/>
       <w:r>
@@ -222,7 +222,7 @@
           <w:sz w:val="24"/>
           <w:szCs w:val="24"/>
         </w:rPr>
-        <w:t xml:space="preserve"> in Hawaiʻi such as the Promise to Paeʻāina, a collaboration of # agencies and nonprofits to that set targets to achieve to make Hawaiʻi a better place before </w:t>
+        <w:t xml:space="preserve"> nonprofits to that set targets to achieve to make Hawaiʻi a better place before </w:t>
       </w:r>
       <w:proofErr w:type="spellStart"/>
       <w:r>
@@ -8145,8 +8145,6 @@
         </w:rPr>
         <w:t xml:space="preserve"> ocean economy.</w:t>
       </w:r>
-      <w:bookmarkStart w:id="0" w:name="_GoBack"/>
-      <w:bookmarkEnd w:id="0"/>
     </w:p>
     <w:p>
       <w:pPr>
@@ -11023,6 +11021,7 @@
         <w:rPr>
           <w:rFonts w:ascii="Arial" w:hAnsi="Arial" w:cs="Arial"/>
           <w:b/>
+          <w:color w:val="4F81BD" w:themeColor="accent1"/>
           <w:sz w:val="24"/>
           <w:szCs w:val="24"/>
         </w:rPr>
@@ -11031,6 +11030,108 @@
         <w:rPr>
           <w:rFonts w:ascii="Arial" w:hAnsi="Arial" w:cs="Arial"/>
           <w:b/>
+          <w:color w:val="4F81BD" w:themeColor="accent1"/>
+          <w:sz w:val="24"/>
+          <w:szCs w:val="24"/>
+        </w:rPr>
+        <w:t>Natural Products</w:t>
+      </w:r>
+    </w:p>
+    <w:p>
+      <w:pPr>
+        <w:rPr>
+          <w:rFonts w:ascii="Arial" w:hAnsi="Arial" w:cs="Arial"/>
+          <w:sz w:val="24"/>
+          <w:szCs w:val="24"/>
+        </w:rPr>
+      </w:pPr>
+      <w:r>
+        <w:rPr>
+          <w:rFonts w:ascii="Arial" w:hAnsi="Arial" w:cs="Arial"/>
+          <w:sz w:val="24"/>
+          <w:szCs w:val="24"/>
+        </w:rPr>
+        <w:t xml:space="preserve">Harvest </w:t>
+      </w:r>
+      <w:proofErr w:type="spellStart"/>
+      <w:r>
+        <w:rPr>
+          <w:rFonts w:ascii="Arial" w:hAnsi="Arial" w:cs="Arial"/>
+          <w:sz w:val="24"/>
+          <w:szCs w:val="24"/>
+        </w:rPr>
+        <w:t>lbs</w:t>
+      </w:r>
+      <w:proofErr w:type="spellEnd"/>
+      <w:r>
+        <w:rPr>
+          <w:rFonts w:ascii="Arial" w:hAnsi="Arial" w:cs="Arial"/>
+          <w:sz w:val="24"/>
+          <w:szCs w:val="24"/>
+        </w:rPr>
+        <w:t xml:space="preserve"> per square km of coral reef = exposure. Revenue </w:t>
+      </w:r>
+    </w:p>
+    <w:p>
+      <w:pPr>
+        <w:rPr>
+          <w:rFonts w:ascii="Arial" w:hAnsi="Arial" w:cs="Arial"/>
+          <w:sz w:val="24"/>
+          <w:szCs w:val="24"/>
+        </w:rPr>
+      </w:pPr>
+      <w:r>
+        <w:rPr>
+          <w:rFonts w:ascii="Helvetica" w:hAnsi="Helvetica" w:cs="Helvetica"/>
+          <w:color w:val="333333"/>
+          <w:spacing w:val="5"/>
+          <w:sz w:val="27"/>
+          <w:szCs w:val="27"/>
+          <w:shd w:val="clear" w:color="auto" w:fill="FFFFFF"/>
+        </w:rPr>
+        <w:t>Exposure is calculated as the (log-transformed) intensity of harvest per km</w:t>
+      </w:r>
+      <w:r>
+        <w:rPr>
+          <w:rFonts w:ascii="Helvetica" w:hAnsi="Helvetica" w:cs="Helvetica"/>
+          <w:color w:val="333333"/>
+          <w:spacing w:val="5"/>
+          <w:sz w:val="20"/>
+          <w:szCs w:val="20"/>
+          <w:shd w:val="clear" w:color="auto" w:fill="FFFFFF"/>
+          <w:vertAlign w:val="superscript"/>
+        </w:rPr>
+        <w:t>2</w:t>
+      </w:r>
+      <w:bookmarkStart w:id="0" w:name="_GoBack"/>
+      <w:bookmarkEnd w:id="0"/>
+    </w:p>
+    <w:p>
+      <w:pPr>
+        <w:rPr>
+          <w:rFonts w:ascii="Arial" w:hAnsi="Arial" w:cs="Arial"/>
+          <w:b/>
+          <w:color w:val="4F81BD" w:themeColor="accent1"/>
+          <w:sz w:val="24"/>
+          <w:szCs w:val="24"/>
+        </w:rPr>
+      </w:pPr>
+    </w:p>
+    <w:p>
+      <w:pPr>
+        <w:rPr>
+          <w:rFonts w:ascii="Arial" w:hAnsi="Arial" w:cs="Arial"/>
+          <w:b/>
+          <w:color w:val="4F81BD" w:themeColor="accent1"/>
+          <w:sz w:val="24"/>
+          <w:szCs w:val="24"/>
+        </w:rPr>
+      </w:pPr>
+      <w:r>
+        <w:rPr>
+          <w:rFonts w:ascii="Arial" w:hAnsi="Arial" w:cs="Arial"/>
+          <w:b/>
+          <w:color w:val="4F81BD" w:themeColor="accent1"/>
           <w:sz w:val="24"/>
           <w:szCs w:val="24"/>
         </w:rPr>
@@ -11042,6 +11143,7 @@
         <w:rPr>
           <w:rFonts w:ascii="Arial" w:hAnsi="Arial" w:cs="Arial"/>
           <w:b/>
+          <w:color w:val="4F81BD" w:themeColor="accent1"/>
           <w:sz w:val="24"/>
           <w:szCs w:val="24"/>
         </w:rPr>
@@ -11050,6 +11152,89 @@
         <w:rPr>
           <w:rFonts w:ascii="Arial" w:hAnsi="Arial" w:cs="Arial"/>
           <w:b/>
+          <w:color w:val="4F81BD" w:themeColor="accent1"/>
+          <w:sz w:val="24"/>
+          <w:szCs w:val="24"/>
+        </w:rPr>
+        <w:t>Lasting Special Places</w:t>
+      </w:r>
+    </w:p>
+    <w:p>
+      <w:pPr>
+        <w:rPr>
+          <w:rFonts w:ascii="Arial" w:hAnsi="Arial" w:cs="Arial"/>
+          <w:sz w:val="24"/>
+          <w:szCs w:val="24"/>
+        </w:rPr>
+      </w:pPr>
+      <w:proofErr w:type="gramStart"/>
+      <w:r>
+        <w:rPr>
+          <w:rFonts w:ascii="Arial" w:hAnsi="Arial" w:cs="Arial"/>
+          <w:sz w:val="24"/>
+          <w:szCs w:val="24"/>
+        </w:rPr>
+        <w:t>Clipped NOAA MPA inventory layer to 3nm offshore.</w:t>
+      </w:r>
+      <w:proofErr w:type="gramEnd"/>
+      <w:r>
+        <w:rPr>
+          <w:rFonts w:ascii="Arial" w:hAnsi="Arial" w:cs="Arial"/>
+          <w:sz w:val="24"/>
+          <w:szCs w:val="24"/>
+        </w:rPr>
+        <w:t xml:space="preserve"> MPAs classified by no take, no access, zoned with no take, and zoned with multiple </w:t>
+      </w:r>
+      <w:proofErr w:type="gramStart"/>
+      <w:r>
+        <w:rPr>
+          <w:rFonts w:ascii="Arial" w:hAnsi="Arial" w:cs="Arial"/>
+          <w:sz w:val="24"/>
+          <w:szCs w:val="24"/>
+        </w:rPr>
+        <w:t>use</w:t>
+      </w:r>
+      <w:proofErr w:type="gramEnd"/>
+      <w:r>
+        <w:rPr>
+          <w:rFonts w:ascii="Arial" w:hAnsi="Arial" w:cs="Arial"/>
+          <w:sz w:val="24"/>
+          <w:szCs w:val="24"/>
+        </w:rPr>
+        <w:t xml:space="preserve"> and zoned with uniform use. All MPAs with no </w:t>
+      </w:r>
+      <w:proofErr w:type="gramStart"/>
+      <w:r>
+        <w:rPr>
+          <w:rFonts w:ascii="Arial" w:hAnsi="Arial" w:cs="Arial"/>
+          <w:sz w:val="24"/>
+          <w:szCs w:val="24"/>
+        </w:rPr>
+        <w:t>take,</w:t>
+      </w:r>
+      <w:proofErr w:type="gramEnd"/>
+      <w:r>
+        <w:rPr>
+          <w:rFonts w:ascii="Arial" w:hAnsi="Arial" w:cs="Arial"/>
+          <w:sz w:val="24"/>
+          <w:szCs w:val="24"/>
+        </w:rPr>
+        <w:t xml:space="preserve"> no access or zoned with no take were given a weight of 1 and all other MPA classifications were given a weight of 0.5. The score of lasting special places was assessed as the ratio of the total area protected to the total area within 3nm from shore. </w:t>
+      </w:r>
+    </w:p>
+    <w:p>
+      <w:pPr>
+        <w:rPr>
+          <w:rFonts w:ascii="Arial" w:hAnsi="Arial" w:cs="Arial"/>
+          <w:b/>
+          <w:sz w:val="24"/>
+          <w:szCs w:val="24"/>
+        </w:rPr>
+      </w:pPr>
+      <w:r>
+        <w:rPr>
+          <w:rFonts w:ascii="Arial" w:hAnsi="Arial" w:cs="Arial"/>
+          <w:b/>
           <w:sz w:val="24"/>
           <w:szCs w:val="24"/>
         </w:rPr>
@@ -11087,6 +11272,7 @@
           <w:sz w:val="24"/>
           <w:szCs w:val="24"/>
         </w:rPr>
+        <w:lastRenderedPageBreak/>
         <w:t xml:space="preserve">% of development projects that support green infrastructure or ocean/watershed health DDP </w:t>
       </w:r>
     </w:p>
@@ -11294,7 +11480,6 @@
           <w:sz w:val="24"/>
           <w:szCs w:val="24"/>
         </w:rPr>
-        <w:lastRenderedPageBreak/>
         <w:tab/>
         <w:t>Place based education programs</w:t>
       </w:r>
@@ -11626,6 +11811,7 @@
           <w:sz w:val="24"/>
           <w:szCs w:val="24"/>
         </w:rPr>
+        <w:lastRenderedPageBreak/>
         <w:t>HCA Conservation</w:t>
       </w:r>
       <w:r>
@@ -11731,16 +11917,7 @@
           <w:sz w:val="24"/>
           <w:szCs w:val="24"/>
         </w:rPr>
-        <w:t xml:space="preserve"> boundary signs), network of communities (# of members), acres of community managed areas and/or number of community </w:t>
-      </w:r>
-      <w:r>
-        <w:rPr>
-          <w:rFonts w:ascii="Arial" w:hAnsi="Arial" w:cs="Arial"/>
-          <w:sz w:val="24"/>
-          <w:szCs w:val="24"/>
-        </w:rPr>
-        <w:lastRenderedPageBreak/>
-        <w:t>stewardship programs, and place-based educational opportunities. Hawaiian place names represent knowledge of the past and Hawaiian place names tell a story of the place, what the place was known for or used for. This cultural history is important for present day stewardship and keeping the connection of people to place into the future. Defining shared values and building economic opportunities and support for community programs is a recommended indicator under the Smart Sustainable Communities target under Hawaii Green Growth Aloha+ Challenge.</w:t>
+        <w:t xml:space="preserve"> boundary signs), network of communities (# of members), acres of community managed areas and/or number of community stewardship programs, and place-based educational opportunities. Hawaiian place names represent knowledge of the past and Hawaiian place names tell a story of the place, what the place was known for or used for. This cultural history is important for present day stewardship and keeping the connection of people to place into the future. Defining shared values and building economic opportunities and support for community programs is a recommended indicator under the Smart Sustainable Communities target under Hawaii Green Growth Aloha+ Challenge.</w:t>
       </w:r>
     </w:p>
     <w:p>
@@ -13036,7 +13213,16 @@
           <w:sz w:val="24"/>
           <w:szCs w:val="24"/>
         </w:rPr>
-        <w:t xml:space="preserve">The State of Hawaiʻi defines historic preservation as “the research, protection, restoration, rehabilitation, and interpretation of buildings, structures, objects, districts, areas, and sites, including underwater sites and burial sites, significant to the history, architecture, archaeology, or culture of this State, its communities, or the nation.” The definition of historic property means any building, structure, object, district, area, or site, including </w:t>
+        <w:t xml:space="preserve">The State of Hawaiʻi defines historic preservation as “the research, protection, restoration, rehabilitation, and interpretation of buildings, structures, objects, districts, </w:t>
+      </w:r>
+      <w:r>
+        <w:rPr>
+          <w:rFonts w:ascii="Arial" w:hAnsi="Arial" w:cs="Arial"/>
+          <w:sz w:val="24"/>
+          <w:szCs w:val="24"/>
+        </w:rPr>
+        <w:lastRenderedPageBreak/>
+        <w:t xml:space="preserve">areas, and sites, including underwater sites and burial sites, significant to the history, architecture, archaeology, or culture of this State, its communities, or the nation.” The definition of historic property means any building, structure, object, district, area, or site, including </w:t>
       </w:r>
       <w:proofErr w:type="spellStart"/>
       <w:r>
@@ -13089,6 +13275,7 @@
         <w:rPr>
           <w:rFonts w:ascii="Arial" w:hAnsi="Arial" w:cs="Arial"/>
           <w:b/>
+          <w:color w:val="4F81BD" w:themeColor="accent1"/>
           <w:sz w:val="24"/>
           <w:szCs w:val="24"/>
         </w:rPr>
@@ -13097,6 +13284,7 @@
         <w:rPr>
           <w:rFonts w:ascii="Arial" w:hAnsi="Arial" w:cs="Arial"/>
           <w:b/>
+          <w:color w:val="4F81BD" w:themeColor="accent1"/>
           <w:sz w:val="24"/>
           <w:szCs w:val="24"/>
         </w:rPr>
@@ -13146,353 +13334,353 @@
           <w:sz w:val="24"/>
           <w:szCs w:val="24"/>
         </w:rPr>
+        <w:t>Not much we can do to control marine debris at Hawaii scale</w:t>
+      </w:r>
+    </w:p>
+    <w:p>
+      <w:pPr>
+        <w:rPr>
+          <w:rFonts w:ascii="Arial" w:hAnsi="Arial" w:cs="Arial"/>
+          <w:sz w:val="24"/>
+          <w:szCs w:val="24"/>
+        </w:rPr>
+      </w:pPr>
+      <w:r>
+        <w:rPr>
+          <w:rFonts w:ascii="Arial" w:hAnsi="Arial" w:cs="Arial"/>
+          <w:sz w:val="24"/>
+          <w:szCs w:val="24"/>
+        </w:rPr>
+        <w:t>Marine debris as pressure layer</w:t>
+      </w:r>
+    </w:p>
+    <w:p>
+      <w:pPr>
+        <w:rPr>
+          <w:rFonts w:ascii="Arial" w:hAnsi="Arial" w:cs="Arial"/>
+          <w:sz w:val="24"/>
+          <w:szCs w:val="24"/>
+        </w:rPr>
+      </w:pPr>
+      <w:r>
+        <w:rPr>
+          <w:rFonts w:ascii="Arial" w:hAnsi="Arial" w:cs="Arial"/>
+          <w:sz w:val="24"/>
+          <w:szCs w:val="24"/>
+        </w:rPr>
+        <w:t>Need to stop at produc</w:t>
+      </w:r>
+      <w:r>
+        <w:rPr>
+          <w:rFonts w:ascii="Arial" w:hAnsi="Arial" w:cs="Arial"/>
+          <w:sz w:val="24"/>
+          <w:szCs w:val="24"/>
+        </w:rPr>
+        <w:t xml:space="preserve">tion, at the source. </w:t>
+      </w:r>
+    </w:p>
+    <w:p>
+      <w:pPr>
+        <w:rPr>
+          <w:rFonts w:ascii="Arial" w:hAnsi="Arial" w:cs="Arial"/>
+          <w:sz w:val="24"/>
+          <w:szCs w:val="24"/>
+        </w:rPr>
+      </w:pPr>
+      <w:r>
+        <w:rPr>
+          <w:rFonts w:ascii="Arial" w:hAnsi="Arial" w:cs="Arial"/>
+          <w:sz w:val="24"/>
+          <w:szCs w:val="24"/>
+        </w:rPr>
+        <w:t xml:space="preserve">Temporal and Spatial Analysis of Marine Debris </w:t>
+      </w:r>
+    </w:p>
+    <w:p>
+      <w:pPr>
+        <w:rPr>
+          <w:rFonts w:ascii="Arial" w:hAnsi="Arial" w:cs="Arial"/>
+          <w:sz w:val="24"/>
+          <w:szCs w:val="24"/>
+        </w:rPr>
+      </w:pPr>
+      <w:r>
+        <w:rPr>
+          <w:rFonts w:ascii="Arial" w:hAnsi="Arial" w:cs="Arial"/>
+          <w:sz w:val="24"/>
+          <w:szCs w:val="24"/>
+        </w:rPr>
+        <w:t xml:space="preserve">Jordan </w:t>
+      </w:r>
+      <w:proofErr w:type="spellStart"/>
+      <w:r>
+        <w:rPr>
+          <w:rFonts w:ascii="Arial" w:hAnsi="Arial" w:cs="Arial"/>
+          <w:sz w:val="24"/>
+          <w:szCs w:val="24"/>
+        </w:rPr>
+        <w:t>Toshimasa</w:t>
+      </w:r>
+      <w:proofErr w:type="spellEnd"/>
+      <w:r>
+        <w:rPr>
+          <w:rFonts w:ascii="Arial" w:hAnsi="Arial" w:cs="Arial"/>
+          <w:sz w:val="24"/>
+          <w:szCs w:val="24"/>
+        </w:rPr>
+        <w:t xml:space="preserve"> </w:t>
+      </w:r>
+      <w:proofErr w:type="spellStart"/>
+      <w:r>
+        <w:rPr>
+          <w:rFonts w:ascii="Arial" w:hAnsi="Arial" w:cs="Arial"/>
+          <w:sz w:val="24"/>
+          <w:szCs w:val="24"/>
+        </w:rPr>
+        <w:t>Muratsuchi</w:t>
+      </w:r>
+      <w:proofErr w:type="spellEnd"/>
+    </w:p>
+    <w:p>
+      <w:pPr>
+        <w:rPr>
+          <w:rFonts w:ascii="Arial" w:hAnsi="Arial" w:cs="Arial"/>
+          <w:sz w:val="24"/>
+          <w:szCs w:val="24"/>
+        </w:rPr>
+      </w:pPr>
+      <w:r>
+        <w:rPr>
+          <w:rFonts w:ascii="Arial" w:hAnsi="Arial" w:cs="Arial"/>
+          <w:sz w:val="24"/>
+          <w:szCs w:val="24"/>
+        </w:rPr>
+        <w:t>International coastal cleanup was annual event now year round</w:t>
+      </w:r>
+      <w:r>
+        <w:rPr>
+          <w:rFonts w:ascii="Arial" w:hAnsi="Arial" w:cs="Arial"/>
+          <w:sz w:val="24"/>
+          <w:szCs w:val="24"/>
+        </w:rPr>
+        <w:t xml:space="preserve"> post 2016</w:t>
+      </w:r>
+    </w:p>
+    <w:p>
+      <w:pPr>
+        <w:rPr>
+          <w:rFonts w:ascii="Arial" w:hAnsi="Arial" w:cs="Arial"/>
+          <w:sz w:val="24"/>
+          <w:szCs w:val="24"/>
+        </w:rPr>
+      </w:pPr>
+      <w:r>
+        <w:rPr>
+          <w:rFonts w:ascii="Arial" w:hAnsi="Arial" w:cs="Arial"/>
+          <w:sz w:val="24"/>
+          <w:szCs w:val="24"/>
+        </w:rPr>
+        <w:t>Data good from 2008 to 2016</w:t>
+      </w:r>
+    </w:p>
+    <w:p>
+      <w:pPr>
+        <w:rPr>
+          <w:rFonts w:ascii="Arial" w:hAnsi="Arial" w:cs="Arial"/>
+          <w:sz w:val="24"/>
+          <w:szCs w:val="24"/>
+        </w:rPr>
+      </w:pPr>
+      <w:r>
+        <w:rPr>
+          <w:rFonts w:ascii="Arial" w:hAnsi="Arial" w:cs="Arial"/>
+          <w:sz w:val="24"/>
+          <w:szCs w:val="24"/>
+        </w:rPr>
+        <w:t>Methods:</w:t>
+      </w:r>
+    </w:p>
+    <w:p>
+      <w:pPr>
+        <w:rPr>
+          <w:rFonts w:ascii="Arial" w:hAnsi="Arial" w:cs="Arial"/>
+          <w:sz w:val="24"/>
+          <w:szCs w:val="24"/>
+        </w:rPr>
+      </w:pPr>
+      <w:proofErr w:type="gramStart"/>
+      <w:r>
+        <w:rPr>
+          <w:rFonts w:ascii="Arial" w:hAnsi="Arial" w:cs="Arial"/>
+          <w:sz w:val="24"/>
+          <w:szCs w:val="24"/>
+        </w:rPr>
+        <w:t>Debris per person per mile as reference.</w:t>
+      </w:r>
+      <w:proofErr w:type="gramEnd"/>
+      <w:r>
+        <w:rPr>
+          <w:rFonts w:ascii="Arial" w:hAnsi="Arial" w:cs="Arial"/>
+          <w:sz w:val="24"/>
+          <w:szCs w:val="24"/>
+        </w:rPr>
+        <w:t xml:space="preserve"> Per person cleaning up</w:t>
+      </w:r>
+    </w:p>
+    <w:p>
+      <w:pPr>
+        <w:rPr>
+          <w:rFonts w:ascii="Arial" w:hAnsi="Arial" w:cs="Arial"/>
+          <w:sz w:val="24"/>
+          <w:szCs w:val="24"/>
+        </w:rPr>
+      </w:pPr>
+      <w:r>
+        <w:rPr>
+          <w:rFonts w:ascii="Arial" w:hAnsi="Arial" w:cs="Arial"/>
+          <w:sz w:val="24"/>
+          <w:szCs w:val="24"/>
+        </w:rPr>
+        <w:t>Is debris on Hawaii increasing?</w:t>
+      </w:r>
+    </w:p>
+    <w:p>
+      <w:pPr>
+        <w:rPr>
+          <w:rFonts w:ascii="Arial" w:hAnsi="Arial" w:cs="Arial"/>
+          <w:sz w:val="24"/>
+          <w:szCs w:val="24"/>
+        </w:rPr>
+      </w:pPr>
+      <w:r>
+        <w:rPr>
+          <w:rFonts w:ascii="Arial" w:hAnsi="Arial" w:cs="Arial"/>
+          <w:sz w:val="24"/>
+          <w:szCs w:val="24"/>
+        </w:rPr>
+        <w:t xml:space="preserve">Declining slightly since 2008 – how much </w:t>
+      </w:r>
+    </w:p>
+    <w:p>
+      <w:pPr>
+        <w:rPr>
+          <w:rFonts w:ascii="Arial" w:hAnsi="Arial" w:cs="Arial"/>
+          <w:sz w:val="24"/>
+          <w:szCs w:val="24"/>
+        </w:rPr>
+      </w:pPr>
+    </w:p>
+    <w:p>
+      <w:pPr>
+        <w:rPr>
+          <w:rFonts w:ascii="Arial" w:hAnsi="Arial" w:cs="Arial"/>
+          <w:sz w:val="24"/>
+          <w:szCs w:val="24"/>
+        </w:rPr>
+      </w:pPr>
+      <w:r>
+        <w:rPr>
+          <w:rFonts w:ascii="Arial" w:hAnsi="Arial" w:cs="Arial"/>
+          <w:sz w:val="24"/>
+          <w:szCs w:val="24"/>
+        </w:rPr>
+        <w:t>References</w:t>
+      </w:r>
+    </w:p>
+    <w:p>
+      <w:pPr>
+        <w:rPr>
+          <w:rFonts w:ascii="Arial" w:hAnsi="Arial" w:cs="Arial"/>
+          <w:sz w:val="24"/>
+          <w:szCs w:val="24"/>
+        </w:rPr>
+      </w:pPr>
+      <w:proofErr w:type="spellStart"/>
+      <w:r>
+        <w:rPr>
+          <w:rFonts w:ascii="Arial" w:hAnsi="Arial" w:cs="Arial"/>
+          <w:sz w:val="24"/>
+          <w:szCs w:val="24"/>
+        </w:rPr>
+        <w:t>Jambeck</w:t>
+      </w:r>
+      <w:proofErr w:type="spellEnd"/>
+      <w:r>
+        <w:rPr>
+          <w:rFonts w:ascii="Arial" w:hAnsi="Arial" w:cs="Arial"/>
+          <w:sz w:val="24"/>
+          <w:szCs w:val="24"/>
+        </w:rPr>
+        <w:t xml:space="preserve"> et al 2015 </w:t>
+      </w:r>
+    </w:p>
+    <w:p>
+      <w:pPr>
+        <w:rPr>
+          <w:rFonts w:ascii="Arial" w:hAnsi="Arial" w:cs="Arial"/>
+          <w:sz w:val="24"/>
+          <w:szCs w:val="24"/>
+        </w:rPr>
+      </w:pPr>
+      <w:r>
+        <w:rPr>
+          <w:rFonts w:ascii="Arial" w:hAnsi="Arial" w:cs="Arial"/>
+          <w:sz w:val="24"/>
+          <w:szCs w:val="24"/>
+        </w:rPr>
+        <w:t xml:space="preserve">What proportion is Hawaii based vs external sources? </w:t>
+      </w:r>
+      <w:proofErr w:type="gramStart"/>
+      <w:r>
+        <w:rPr>
+          <w:rFonts w:ascii="Arial" w:hAnsi="Arial" w:cs="Arial"/>
+          <w:sz w:val="24"/>
+          <w:szCs w:val="24"/>
+        </w:rPr>
+        <w:t>Tsunami marine debris?</w:t>
+      </w:r>
+      <w:proofErr w:type="gramEnd"/>
+      <w:r>
+        <w:rPr>
+          <w:rFonts w:ascii="Arial" w:hAnsi="Arial" w:cs="Arial"/>
+          <w:sz w:val="24"/>
+          <w:szCs w:val="24"/>
+        </w:rPr>
+        <w:t xml:space="preserve"> </w:t>
+      </w:r>
+    </w:p>
+    <w:p>
+      <w:pPr>
+        <w:rPr>
+          <w:rFonts w:ascii="Arial" w:hAnsi="Arial" w:cs="Arial"/>
+          <w:sz w:val="24"/>
+          <w:szCs w:val="24"/>
+        </w:rPr>
+      </w:pPr>
+      <w:r>
+        <w:rPr>
+          <w:rFonts w:ascii="Arial" w:hAnsi="Arial" w:cs="Arial"/>
+          <w:sz w:val="24"/>
+          <w:szCs w:val="24"/>
+        </w:rPr>
+        <w:t>If Hawaii ends single use plastics what present reduction in marine debris would you expect?</w:t>
+      </w:r>
+    </w:p>
+    <w:p>
+      <w:pPr>
+        <w:rPr>
+          <w:rFonts w:ascii="Arial" w:hAnsi="Arial" w:cs="Arial"/>
+          <w:sz w:val="24"/>
+          <w:szCs w:val="24"/>
+        </w:rPr>
+      </w:pPr>
+      <w:r>
+        <w:rPr>
+          <w:rFonts w:ascii="Arial" w:hAnsi="Arial" w:cs="Arial"/>
+          <w:sz w:val="24"/>
+          <w:szCs w:val="24"/>
+        </w:rPr>
         <w:lastRenderedPageBreak/>
-        <w:t>Not much we can do to control marine debris at Hawaii scale</w:t>
-      </w:r>
-    </w:p>
-    <w:p>
-      <w:pPr>
-        <w:rPr>
-          <w:rFonts w:ascii="Arial" w:hAnsi="Arial" w:cs="Arial"/>
-          <w:sz w:val="24"/>
-          <w:szCs w:val="24"/>
-        </w:rPr>
-      </w:pPr>
-      <w:r>
-        <w:rPr>
-          <w:rFonts w:ascii="Arial" w:hAnsi="Arial" w:cs="Arial"/>
-          <w:sz w:val="24"/>
-          <w:szCs w:val="24"/>
-        </w:rPr>
-        <w:t>Marine debris as pressure layer</w:t>
-      </w:r>
-    </w:p>
-    <w:p>
-      <w:pPr>
-        <w:rPr>
-          <w:rFonts w:ascii="Arial" w:hAnsi="Arial" w:cs="Arial"/>
-          <w:sz w:val="24"/>
-          <w:szCs w:val="24"/>
-        </w:rPr>
-      </w:pPr>
-      <w:r>
-        <w:rPr>
-          <w:rFonts w:ascii="Arial" w:hAnsi="Arial" w:cs="Arial"/>
-          <w:sz w:val="24"/>
-          <w:szCs w:val="24"/>
-        </w:rPr>
-        <w:t>Need to stop at produc</w:t>
-      </w:r>
-      <w:r>
-        <w:rPr>
-          <w:rFonts w:ascii="Arial" w:hAnsi="Arial" w:cs="Arial"/>
-          <w:sz w:val="24"/>
-          <w:szCs w:val="24"/>
-        </w:rPr>
-        <w:t xml:space="preserve">tion, at the source. </w:t>
-      </w:r>
-    </w:p>
-    <w:p>
-      <w:pPr>
-        <w:rPr>
-          <w:rFonts w:ascii="Arial" w:hAnsi="Arial" w:cs="Arial"/>
-          <w:sz w:val="24"/>
-          <w:szCs w:val="24"/>
-        </w:rPr>
-      </w:pPr>
-      <w:r>
-        <w:rPr>
-          <w:rFonts w:ascii="Arial" w:hAnsi="Arial" w:cs="Arial"/>
-          <w:sz w:val="24"/>
-          <w:szCs w:val="24"/>
-        </w:rPr>
-        <w:t xml:space="preserve">Temporal and Spatial Analysis of Marine Debris </w:t>
-      </w:r>
-    </w:p>
-    <w:p>
-      <w:pPr>
-        <w:rPr>
-          <w:rFonts w:ascii="Arial" w:hAnsi="Arial" w:cs="Arial"/>
-          <w:sz w:val="24"/>
-          <w:szCs w:val="24"/>
-        </w:rPr>
-      </w:pPr>
-      <w:r>
-        <w:rPr>
-          <w:rFonts w:ascii="Arial" w:hAnsi="Arial" w:cs="Arial"/>
-          <w:sz w:val="24"/>
-          <w:szCs w:val="24"/>
-        </w:rPr>
-        <w:t xml:space="preserve">Jordan </w:t>
-      </w:r>
-      <w:proofErr w:type="spellStart"/>
-      <w:r>
-        <w:rPr>
-          <w:rFonts w:ascii="Arial" w:hAnsi="Arial" w:cs="Arial"/>
-          <w:sz w:val="24"/>
-          <w:szCs w:val="24"/>
-        </w:rPr>
-        <w:t>Toshimasa</w:t>
-      </w:r>
-      <w:proofErr w:type="spellEnd"/>
-      <w:r>
-        <w:rPr>
-          <w:rFonts w:ascii="Arial" w:hAnsi="Arial" w:cs="Arial"/>
-          <w:sz w:val="24"/>
-          <w:szCs w:val="24"/>
-        </w:rPr>
-        <w:t xml:space="preserve"> </w:t>
-      </w:r>
-      <w:proofErr w:type="spellStart"/>
-      <w:r>
-        <w:rPr>
-          <w:rFonts w:ascii="Arial" w:hAnsi="Arial" w:cs="Arial"/>
-          <w:sz w:val="24"/>
-          <w:szCs w:val="24"/>
-        </w:rPr>
-        <w:t>Muratsuchi</w:t>
-      </w:r>
-      <w:proofErr w:type="spellEnd"/>
-    </w:p>
-    <w:p>
-      <w:pPr>
-        <w:rPr>
-          <w:rFonts w:ascii="Arial" w:hAnsi="Arial" w:cs="Arial"/>
-          <w:sz w:val="24"/>
-          <w:szCs w:val="24"/>
-        </w:rPr>
-      </w:pPr>
-      <w:r>
-        <w:rPr>
-          <w:rFonts w:ascii="Arial" w:hAnsi="Arial" w:cs="Arial"/>
-          <w:sz w:val="24"/>
-          <w:szCs w:val="24"/>
-        </w:rPr>
-        <w:t>International coastal cleanup was annual event now year round</w:t>
-      </w:r>
-      <w:r>
-        <w:rPr>
-          <w:rFonts w:ascii="Arial" w:hAnsi="Arial" w:cs="Arial"/>
-          <w:sz w:val="24"/>
-          <w:szCs w:val="24"/>
-        </w:rPr>
-        <w:t xml:space="preserve"> post 2016</w:t>
-      </w:r>
-    </w:p>
-    <w:p>
-      <w:pPr>
-        <w:rPr>
-          <w:rFonts w:ascii="Arial" w:hAnsi="Arial" w:cs="Arial"/>
-          <w:sz w:val="24"/>
-          <w:szCs w:val="24"/>
-        </w:rPr>
-      </w:pPr>
-      <w:r>
-        <w:rPr>
-          <w:rFonts w:ascii="Arial" w:hAnsi="Arial" w:cs="Arial"/>
-          <w:sz w:val="24"/>
-          <w:szCs w:val="24"/>
-        </w:rPr>
-        <w:t>Data good from 2008 to 2016</w:t>
-      </w:r>
-    </w:p>
-    <w:p>
-      <w:pPr>
-        <w:rPr>
-          <w:rFonts w:ascii="Arial" w:hAnsi="Arial" w:cs="Arial"/>
-          <w:sz w:val="24"/>
-          <w:szCs w:val="24"/>
-        </w:rPr>
-      </w:pPr>
-      <w:r>
-        <w:rPr>
-          <w:rFonts w:ascii="Arial" w:hAnsi="Arial" w:cs="Arial"/>
-          <w:sz w:val="24"/>
-          <w:szCs w:val="24"/>
-        </w:rPr>
-        <w:t>Methods:</w:t>
-      </w:r>
-    </w:p>
-    <w:p>
-      <w:pPr>
-        <w:rPr>
-          <w:rFonts w:ascii="Arial" w:hAnsi="Arial" w:cs="Arial"/>
-          <w:sz w:val="24"/>
-          <w:szCs w:val="24"/>
-        </w:rPr>
-      </w:pPr>
-      <w:proofErr w:type="gramStart"/>
-      <w:r>
-        <w:rPr>
-          <w:rFonts w:ascii="Arial" w:hAnsi="Arial" w:cs="Arial"/>
-          <w:sz w:val="24"/>
-          <w:szCs w:val="24"/>
-        </w:rPr>
-        <w:t>Debris per person per mile as reference.</w:t>
-      </w:r>
-      <w:proofErr w:type="gramEnd"/>
-      <w:r>
-        <w:rPr>
-          <w:rFonts w:ascii="Arial" w:hAnsi="Arial" w:cs="Arial"/>
-          <w:sz w:val="24"/>
-          <w:szCs w:val="24"/>
-        </w:rPr>
-        <w:t xml:space="preserve"> Per person cleaning up</w:t>
-      </w:r>
-    </w:p>
-    <w:p>
-      <w:pPr>
-        <w:rPr>
-          <w:rFonts w:ascii="Arial" w:hAnsi="Arial" w:cs="Arial"/>
-          <w:sz w:val="24"/>
-          <w:szCs w:val="24"/>
-        </w:rPr>
-      </w:pPr>
-      <w:r>
-        <w:rPr>
-          <w:rFonts w:ascii="Arial" w:hAnsi="Arial" w:cs="Arial"/>
-          <w:sz w:val="24"/>
-          <w:szCs w:val="24"/>
-        </w:rPr>
-        <w:t>Is debris on Hawaii increasing?</w:t>
-      </w:r>
-    </w:p>
-    <w:p>
-      <w:pPr>
-        <w:rPr>
-          <w:rFonts w:ascii="Arial" w:hAnsi="Arial" w:cs="Arial"/>
-          <w:sz w:val="24"/>
-          <w:szCs w:val="24"/>
-        </w:rPr>
-      </w:pPr>
-      <w:r>
-        <w:rPr>
-          <w:rFonts w:ascii="Arial" w:hAnsi="Arial" w:cs="Arial"/>
-          <w:sz w:val="24"/>
-          <w:szCs w:val="24"/>
-        </w:rPr>
-        <w:t xml:space="preserve">Declining slightly since 2008 – how much </w:t>
-      </w:r>
-    </w:p>
-    <w:p>
-      <w:pPr>
-        <w:rPr>
-          <w:rFonts w:ascii="Arial" w:hAnsi="Arial" w:cs="Arial"/>
-          <w:sz w:val="24"/>
-          <w:szCs w:val="24"/>
-        </w:rPr>
-      </w:pPr>
-    </w:p>
-    <w:p>
-      <w:pPr>
-        <w:rPr>
-          <w:rFonts w:ascii="Arial" w:hAnsi="Arial" w:cs="Arial"/>
-          <w:sz w:val="24"/>
-          <w:szCs w:val="24"/>
-        </w:rPr>
-      </w:pPr>
-      <w:r>
-        <w:rPr>
-          <w:rFonts w:ascii="Arial" w:hAnsi="Arial" w:cs="Arial"/>
-          <w:sz w:val="24"/>
-          <w:szCs w:val="24"/>
-        </w:rPr>
-        <w:t>References</w:t>
-      </w:r>
-    </w:p>
-    <w:p>
-      <w:pPr>
-        <w:rPr>
-          <w:rFonts w:ascii="Arial" w:hAnsi="Arial" w:cs="Arial"/>
-          <w:sz w:val="24"/>
-          <w:szCs w:val="24"/>
-        </w:rPr>
-      </w:pPr>
-      <w:proofErr w:type="spellStart"/>
-      <w:r>
-        <w:rPr>
-          <w:rFonts w:ascii="Arial" w:hAnsi="Arial" w:cs="Arial"/>
-          <w:sz w:val="24"/>
-          <w:szCs w:val="24"/>
-        </w:rPr>
-        <w:t>Jambeck</w:t>
-      </w:r>
-      <w:proofErr w:type="spellEnd"/>
-      <w:r>
-        <w:rPr>
-          <w:rFonts w:ascii="Arial" w:hAnsi="Arial" w:cs="Arial"/>
-          <w:sz w:val="24"/>
-          <w:szCs w:val="24"/>
-        </w:rPr>
-        <w:t xml:space="preserve"> et al 2015 </w:t>
-      </w:r>
-    </w:p>
-    <w:p>
-      <w:pPr>
-        <w:rPr>
-          <w:rFonts w:ascii="Arial" w:hAnsi="Arial" w:cs="Arial"/>
-          <w:sz w:val="24"/>
-          <w:szCs w:val="24"/>
-        </w:rPr>
-      </w:pPr>
-      <w:r>
-        <w:rPr>
-          <w:rFonts w:ascii="Arial" w:hAnsi="Arial" w:cs="Arial"/>
-          <w:sz w:val="24"/>
-          <w:szCs w:val="24"/>
-        </w:rPr>
-        <w:t xml:space="preserve">What proportion is Hawaii based vs external sources? </w:t>
-      </w:r>
-      <w:proofErr w:type="gramStart"/>
-      <w:r>
-        <w:rPr>
-          <w:rFonts w:ascii="Arial" w:hAnsi="Arial" w:cs="Arial"/>
-          <w:sz w:val="24"/>
-          <w:szCs w:val="24"/>
-        </w:rPr>
-        <w:t>Tsunami marine debris?</w:t>
-      </w:r>
-      <w:proofErr w:type="gramEnd"/>
-      <w:r>
-        <w:rPr>
-          <w:rFonts w:ascii="Arial" w:hAnsi="Arial" w:cs="Arial"/>
-          <w:sz w:val="24"/>
-          <w:szCs w:val="24"/>
-        </w:rPr>
-        <w:t xml:space="preserve"> </w:t>
-      </w:r>
-    </w:p>
-    <w:p>
-      <w:pPr>
-        <w:rPr>
-          <w:rFonts w:ascii="Arial" w:hAnsi="Arial" w:cs="Arial"/>
-          <w:sz w:val="24"/>
-          <w:szCs w:val="24"/>
-        </w:rPr>
-      </w:pPr>
-      <w:r>
-        <w:rPr>
-          <w:rFonts w:ascii="Arial" w:hAnsi="Arial" w:cs="Arial"/>
-          <w:sz w:val="24"/>
-          <w:szCs w:val="24"/>
-        </w:rPr>
-        <w:t>If Hawaii ends single use plastics what present reduction in marine debris would you expect?</w:t>
-      </w:r>
-    </w:p>
-    <w:p>
-      <w:pPr>
-        <w:rPr>
-          <w:rFonts w:ascii="Arial" w:hAnsi="Arial" w:cs="Arial"/>
-          <w:sz w:val="24"/>
-          <w:szCs w:val="24"/>
-        </w:rPr>
-      </w:pPr>
-      <w:r>
-        <w:rPr>
-          <w:rFonts w:ascii="Arial" w:hAnsi="Arial" w:cs="Arial"/>
-          <w:sz w:val="24"/>
-          <w:szCs w:val="24"/>
-        </w:rPr>
         <w:t>Windward vs leeward affects?</w:t>
       </w:r>
     </w:p>
@@ -13568,6 +13756,7 @@
         <w:rPr>
           <w:rFonts w:ascii="Arial" w:hAnsi="Arial" w:cs="Arial"/>
           <w:b/>
+          <w:color w:val="4F81BD" w:themeColor="accent1"/>
           <w:sz w:val="24"/>
           <w:szCs w:val="24"/>
         </w:rPr>
@@ -13576,6 +13765,7 @@
         <w:rPr>
           <w:rFonts w:ascii="Arial" w:hAnsi="Arial" w:cs="Arial"/>
           <w:b/>
+          <w:color w:val="4F81BD" w:themeColor="accent1"/>
           <w:sz w:val="24"/>
           <w:szCs w:val="24"/>
         </w:rPr>
@@ -14059,7 +14249,6 @@
           <w:sz w:val="24"/>
           <w:szCs w:val="24"/>
         </w:rPr>
-        <w:lastRenderedPageBreak/>
         <w:t>C is the condition at current (c) and reference (r) time points, w is the rank of protective ability, and A is the area within the EEZ for each habitat type.</w:t>
       </w:r>
     </w:p>
@@ -14431,6 +14620,7 @@
           <w:sz w:val="24"/>
           <w:szCs w:val="24"/>
         </w:rPr>
+        <w:lastRenderedPageBreak/>
         <w:t xml:space="preserve">To our knowledge data on wetland condition is not available for all wetlands. Condition of wetlands would ideally include prior extend and habitat condition including water quality, percent native species (absence of harmful invasive species), and protection or conservation status. To estimate condition we looked for prior wetland extent estimates. </w:t>
       </w:r>
       <w:r>
@@ -14528,441 +14718,443 @@
           <w:sz w:val="24"/>
           <w:szCs w:val="24"/>
         </w:rPr>
+        <w:t>Trend in coastal wetlands was assessed as the difference in area f</w:t>
+      </w:r>
+      <w:r>
+        <w:rPr>
+          <w:rFonts w:ascii="Arial" w:hAnsi="Arial" w:cs="Arial"/>
+          <w:sz w:val="24"/>
+          <w:szCs w:val="24"/>
+        </w:rPr>
+        <w:t>rom 2010/2011 to 1992</w:t>
+      </w:r>
+      <w:r>
+        <w:rPr>
+          <w:rFonts w:ascii="Arial" w:hAnsi="Arial" w:cs="Arial"/>
+          <w:sz w:val="24"/>
+          <w:szCs w:val="24"/>
+        </w:rPr>
+        <w:t xml:space="preserve"> NOAA CCAP wetlands </w:t>
+      </w:r>
+      <w:r>
+        <w:rPr>
+          <w:rFonts w:ascii="Arial" w:hAnsi="Arial" w:cs="Arial"/>
+          <w:sz w:val="24"/>
+          <w:szCs w:val="24"/>
+        </w:rPr>
+        <w:t xml:space="preserve">extent </w:t>
+      </w:r>
+      <w:r>
+        <w:rPr>
+          <w:rFonts w:ascii="Arial" w:hAnsi="Arial" w:cs="Arial"/>
+          <w:sz w:val="24"/>
+          <w:szCs w:val="24"/>
+        </w:rPr>
+        <w:t>within 1 km of the coastline.</w:t>
+      </w:r>
+      <w:r>
+        <w:rPr>
+          <w:rFonts w:ascii="Arial" w:hAnsi="Arial" w:cs="Arial"/>
+          <w:sz w:val="24"/>
+          <w:szCs w:val="24"/>
+        </w:rPr>
+        <w:t xml:space="preserve"> Spatial resolution changed fro</w:t>
+      </w:r>
+      <w:r>
+        <w:rPr>
+          <w:rFonts w:ascii="Arial" w:hAnsi="Arial" w:cs="Arial"/>
+          <w:sz w:val="24"/>
+          <w:szCs w:val="24"/>
+        </w:rPr>
+        <w:t>m 30 meter to 3 meters from 1992</w:t>
+      </w:r>
+      <w:r>
+        <w:rPr>
+          <w:rFonts w:ascii="Arial" w:hAnsi="Arial" w:cs="Arial"/>
+          <w:sz w:val="24"/>
+          <w:szCs w:val="24"/>
+        </w:rPr>
+        <w:t xml:space="preserve"> to 2010. </w:t>
+      </w:r>
+      <w:r>
+        <w:rPr>
+          <w:rFonts w:ascii="Arial" w:hAnsi="Arial" w:cs="Arial"/>
+          <w:sz w:val="24"/>
+          <w:szCs w:val="24"/>
+        </w:rPr>
+        <w:t xml:space="preserve"> </w:t>
+      </w:r>
+    </w:p>
+    <w:p>
+      <w:pPr>
+        <w:rPr>
+          <w:rFonts w:ascii="Arial" w:hAnsi="Arial" w:cs="Arial"/>
+          <w:b/>
+          <w:sz w:val="24"/>
+          <w:szCs w:val="24"/>
+        </w:rPr>
+      </w:pPr>
+    </w:p>
+    <w:p>
+      <w:pPr>
+        <w:rPr>
+          <w:rFonts w:ascii="Arial" w:hAnsi="Arial" w:cs="Arial"/>
+          <w:b/>
+          <w:color w:val="4F81BD" w:themeColor="accent1"/>
+          <w:sz w:val="24"/>
+          <w:szCs w:val="24"/>
+        </w:rPr>
+      </w:pPr>
+      <w:r>
+        <w:rPr>
+          <w:rFonts w:ascii="Arial" w:hAnsi="Arial" w:cs="Arial"/>
+          <w:b/>
+          <w:color w:val="4F81BD" w:themeColor="accent1"/>
+          <w:sz w:val="24"/>
+          <w:szCs w:val="24"/>
+        </w:rPr>
+        <w:t xml:space="preserve">Biodiversity </w:t>
+      </w:r>
+    </w:p>
+    <w:p>
+      <w:pPr>
+        <w:rPr>
+          <w:rFonts w:ascii="Arial" w:hAnsi="Arial" w:cs="Arial"/>
+          <w:i/>
+          <w:sz w:val="24"/>
+          <w:szCs w:val="24"/>
+        </w:rPr>
+      </w:pPr>
+      <w:proofErr w:type="spellStart"/>
+      <w:r>
+        <w:rPr>
+          <w:rFonts w:ascii="Arial" w:hAnsi="Arial" w:cs="Arial"/>
+          <w:i/>
+          <w:sz w:val="24"/>
+          <w:szCs w:val="24"/>
+        </w:rPr>
+        <w:t>Opihi</w:t>
+      </w:r>
+      <w:proofErr w:type="spellEnd"/>
+      <w:r>
+        <w:rPr>
+          <w:rFonts w:ascii="Arial" w:hAnsi="Arial" w:cs="Arial"/>
+          <w:i/>
+          <w:sz w:val="24"/>
+          <w:szCs w:val="24"/>
+        </w:rPr>
+        <w:t xml:space="preserve"> data important – rest areas</w:t>
+      </w:r>
+    </w:p>
+    <w:p>
+      <w:pPr>
+        <w:rPr>
+          <w:rFonts w:ascii="Arial" w:hAnsi="Arial" w:cs="Arial"/>
+          <w:i/>
+          <w:sz w:val="24"/>
+          <w:szCs w:val="24"/>
+        </w:rPr>
+      </w:pPr>
+    </w:p>
+    <w:p>
+      <w:pPr>
+        <w:rPr>
+          <w:rFonts w:ascii="Arial" w:hAnsi="Arial" w:cs="Arial"/>
+          <w:i/>
+          <w:sz w:val="24"/>
+          <w:szCs w:val="24"/>
+        </w:rPr>
+      </w:pPr>
+      <w:r>
+        <w:rPr>
+          <w:rFonts w:ascii="Arial" w:hAnsi="Arial" w:cs="Arial"/>
+          <w:i/>
+          <w:sz w:val="24"/>
+          <w:szCs w:val="24"/>
+        </w:rPr>
+        <w:t xml:space="preserve">TNC </w:t>
+      </w:r>
+      <w:proofErr w:type="spellStart"/>
+      <w:r>
+        <w:rPr>
+          <w:rFonts w:ascii="Arial" w:hAnsi="Arial" w:cs="Arial"/>
+          <w:i/>
+          <w:sz w:val="24"/>
+          <w:szCs w:val="24"/>
+        </w:rPr>
+        <w:t>ecoregional</w:t>
+      </w:r>
+      <w:proofErr w:type="spellEnd"/>
+      <w:r>
+        <w:rPr>
+          <w:rFonts w:ascii="Arial" w:hAnsi="Arial" w:cs="Arial"/>
+          <w:i/>
+          <w:sz w:val="24"/>
+          <w:szCs w:val="24"/>
+        </w:rPr>
+        <w:t xml:space="preserve"> </w:t>
+      </w:r>
+      <w:proofErr w:type="gramStart"/>
+      <w:r>
+        <w:rPr>
+          <w:rFonts w:ascii="Arial" w:hAnsi="Arial" w:cs="Arial"/>
+          <w:i/>
+          <w:sz w:val="24"/>
+          <w:szCs w:val="24"/>
+        </w:rPr>
+        <w:t>assessment  -</w:t>
+      </w:r>
+      <w:proofErr w:type="gramEnd"/>
+      <w:r>
+        <w:rPr>
+          <w:rFonts w:ascii="Arial" w:hAnsi="Arial" w:cs="Arial"/>
+          <w:i/>
+          <w:sz w:val="24"/>
+          <w:szCs w:val="24"/>
+        </w:rPr>
+        <w:t xml:space="preserve">Joey got from NOAA – Joey steward of the database - </w:t>
+      </w:r>
+      <w:r>
+        <w:rPr>
+          <w:rFonts w:ascii="Arial" w:hAnsi="Arial" w:cs="Arial"/>
+          <w:i/>
+          <w:sz w:val="24"/>
+          <w:szCs w:val="24"/>
+        </w:rPr>
+        <w:t xml:space="preserve"> wetlands layer </w:t>
+      </w:r>
+      <w:r>
+        <w:rPr>
+          <w:rFonts w:ascii="Arial" w:hAnsi="Arial" w:cs="Arial"/>
+          <w:i/>
+          <w:sz w:val="24"/>
+          <w:szCs w:val="24"/>
+        </w:rPr>
+        <w:t>–</w:t>
+      </w:r>
+      <w:r>
+        <w:rPr>
+          <w:rFonts w:ascii="Arial" w:hAnsi="Arial" w:cs="Arial"/>
+          <w:i/>
+          <w:sz w:val="24"/>
+          <w:szCs w:val="24"/>
+        </w:rPr>
+        <w:t xml:space="preserve"> </w:t>
+      </w:r>
+    </w:p>
+    <w:p>
+      <w:pPr>
+        <w:rPr>
+          <w:rFonts w:ascii="Arial" w:hAnsi="Arial" w:cs="Arial"/>
+          <w:i/>
+          <w:sz w:val="24"/>
+          <w:szCs w:val="24"/>
+        </w:rPr>
+      </w:pPr>
+      <w:r>
+        <w:rPr>
+          <w:rFonts w:ascii="Arial" w:hAnsi="Arial" w:cs="Arial"/>
+          <w:i/>
+          <w:sz w:val="24"/>
+          <w:szCs w:val="24"/>
+        </w:rPr>
+        <w:t>Wetlands layer from TNC Reference – where got data from -</w:t>
+      </w:r>
+      <w:proofErr w:type="spellStart"/>
+      <w:r>
+        <w:rPr>
+          <w:rFonts w:ascii="Arial" w:hAnsi="Arial" w:cs="Arial"/>
+          <w:i/>
+          <w:sz w:val="24"/>
+          <w:szCs w:val="24"/>
+        </w:rPr>
+        <w:t>Merp</w:t>
+      </w:r>
+      <w:proofErr w:type="spellEnd"/>
+      <w:r>
+        <w:rPr>
+          <w:rFonts w:ascii="Arial" w:hAnsi="Arial" w:cs="Arial"/>
+          <w:i/>
+          <w:sz w:val="24"/>
+          <w:szCs w:val="24"/>
+        </w:rPr>
+        <w:t xml:space="preserve"> – </w:t>
+      </w:r>
+    </w:p>
+    <w:p>
+      <w:pPr>
+        <w:rPr>
+          <w:rFonts w:ascii="Arial" w:hAnsi="Arial" w:cs="Arial"/>
+          <w:i/>
+          <w:sz w:val="24"/>
+          <w:szCs w:val="24"/>
+        </w:rPr>
+      </w:pPr>
+      <w:r>
+        <w:rPr>
+          <w:rFonts w:ascii="Arial" w:hAnsi="Arial" w:cs="Arial"/>
+          <w:i/>
+          <w:sz w:val="24"/>
+          <w:szCs w:val="24"/>
+        </w:rPr>
+        <w:t xml:space="preserve">Run </w:t>
+      </w:r>
+      <w:proofErr w:type="spellStart"/>
+      <w:r>
+        <w:rPr>
+          <w:rFonts w:ascii="Arial" w:hAnsi="Arial" w:cs="Arial"/>
+          <w:i/>
+          <w:sz w:val="24"/>
+          <w:szCs w:val="24"/>
+        </w:rPr>
+        <w:t>marxsan</w:t>
+      </w:r>
+      <w:proofErr w:type="spellEnd"/>
+      <w:r>
+        <w:rPr>
+          <w:rFonts w:ascii="Arial" w:hAnsi="Arial" w:cs="Arial"/>
+          <w:i/>
+          <w:sz w:val="24"/>
+          <w:szCs w:val="24"/>
+        </w:rPr>
+        <w:t xml:space="preserve"> analysis for priority areas to work in conservation</w:t>
+      </w:r>
+    </w:p>
+    <w:p>
+      <w:pPr>
+        <w:rPr>
+          <w:rFonts w:ascii="Arial" w:hAnsi="Arial" w:cs="Arial"/>
+          <w:i/>
+          <w:sz w:val="24"/>
+          <w:szCs w:val="24"/>
+        </w:rPr>
+      </w:pPr>
+      <w:r>
+        <w:rPr>
+          <w:rFonts w:ascii="Arial" w:hAnsi="Arial" w:cs="Arial"/>
+          <w:i/>
+          <w:sz w:val="24"/>
+          <w:szCs w:val="24"/>
+        </w:rPr>
+        <w:t xml:space="preserve">Targets – conservation targets </w:t>
+      </w:r>
+    </w:p>
+    <w:p>
+      <w:pPr>
+        <w:rPr>
+          <w:rFonts w:ascii="Arial" w:hAnsi="Arial" w:cs="Arial"/>
+          <w:i/>
+          <w:sz w:val="24"/>
+          <w:szCs w:val="24"/>
+        </w:rPr>
+      </w:pPr>
+      <w:r>
+        <w:rPr>
+          <w:rFonts w:ascii="Arial" w:hAnsi="Arial" w:cs="Arial"/>
+          <w:i/>
+          <w:sz w:val="24"/>
+          <w:szCs w:val="24"/>
+        </w:rPr>
+        <w:t>Original – more information in attribute tables</w:t>
+      </w:r>
+    </w:p>
+    <w:p>
+      <w:pPr>
+        <w:rPr>
+          <w:rFonts w:ascii="Arial" w:hAnsi="Arial" w:cs="Arial"/>
+          <w:i/>
+          <w:sz w:val="24"/>
+          <w:szCs w:val="24"/>
+        </w:rPr>
+      </w:pPr>
+      <w:r>
+        <w:rPr>
+          <w:rFonts w:ascii="Arial" w:hAnsi="Arial" w:cs="Arial"/>
+          <w:i/>
+          <w:sz w:val="24"/>
+          <w:szCs w:val="24"/>
+        </w:rPr>
+        <w:t>Targets-</w:t>
+      </w:r>
+      <w:proofErr w:type="spellStart"/>
+      <w:r>
+        <w:rPr>
+          <w:rFonts w:ascii="Arial" w:hAnsi="Arial" w:cs="Arial"/>
+          <w:i/>
+          <w:sz w:val="24"/>
+          <w:szCs w:val="24"/>
+        </w:rPr>
+        <w:t>marxan</w:t>
+      </w:r>
+      <w:proofErr w:type="spellEnd"/>
+    </w:p>
+    <w:p>
+      <w:pPr>
+        <w:rPr>
+          <w:rFonts w:ascii="Arial" w:hAnsi="Arial" w:cs="Arial"/>
+          <w:i/>
+          <w:sz w:val="24"/>
+          <w:szCs w:val="24"/>
+        </w:rPr>
+      </w:pPr>
+      <w:r>
+        <w:rPr>
+          <w:rFonts w:ascii="Arial" w:hAnsi="Arial" w:cs="Arial"/>
+          <w:i/>
+          <w:sz w:val="24"/>
+          <w:szCs w:val="24"/>
+        </w:rPr>
+        <w:t xml:space="preserve">Conservation areas is the output of the </w:t>
+      </w:r>
+      <w:proofErr w:type="spellStart"/>
+      <w:r>
+        <w:rPr>
+          <w:rFonts w:ascii="Arial" w:hAnsi="Arial" w:cs="Arial"/>
+          <w:i/>
+          <w:sz w:val="24"/>
+          <w:szCs w:val="24"/>
+        </w:rPr>
+        <w:t>marxan</w:t>
+      </w:r>
+      <w:proofErr w:type="spellEnd"/>
+    </w:p>
+    <w:p>
+      <w:pPr>
+        <w:rPr>
+          <w:rFonts w:ascii="Arial" w:hAnsi="Arial" w:cs="Arial"/>
+          <w:b/>
+          <w:sz w:val="24"/>
+          <w:szCs w:val="24"/>
+        </w:rPr>
+      </w:pPr>
+    </w:p>
+    <w:p>
+      <w:pPr>
+        <w:rPr>
+          <w:rFonts w:ascii="Arial" w:hAnsi="Arial" w:cs="Arial"/>
+          <w:b/>
+          <w:sz w:val="24"/>
+          <w:szCs w:val="24"/>
+        </w:rPr>
+      </w:pPr>
+    </w:p>
+    <w:p>
+      <w:pPr>
+        <w:rPr>
+          <w:rFonts w:ascii="Arial" w:hAnsi="Arial" w:cs="Arial"/>
+          <w:b/>
+          <w:sz w:val="24"/>
+          <w:szCs w:val="24"/>
+        </w:rPr>
+      </w:pPr>
+      <w:r>
+        <w:rPr>
+          <w:rFonts w:ascii="Arial" w:hAnsi="Arial" w:cs="Arial"/>
+          <w:b/>
+          <w:sz w:val="24"/>
+          <w:szCs w:val="24"/>
+        </w:rPr>
         <w:lastRenderedPageBreak/>
-        <w:t>Trend in coastal wetlands was assessed as the difference in area f</w:t>
-      </w:r>
-      <w:r>
-        <w:rPr>
-          <w:rFonts w:ascii="Arial" w:hAnsi="Arial" w:cs="Arial"/>
-          <w:sz w:val="24"/>
-          <w:szCs w:val="24"/>
-        </w:rPr>
-        <w:t>rom 2010/2011 to 1992</w:t>
-      </w:r>
-      <w:r>
-        <w:rPr>
-          <w:rFonts w:ascii="Arial" w:hAnsi="Arial" w:cs="Arial"/>
-          <w:sz w:val="24"/>
-          <w:szCs w:val="24"/>
-        </w:rPr>
-        <w:t xml:space="preserve"> NOAA CCAP wetlands </w:t>
-      </w:r>
-      <w:r>
-        <w:rPr>
-          <w:rFonts w:ascii="Arial" w:hAnsi="Arial" w:cs="Arial"/>
-          <w:sz w:val="24"/>
-          <w:szCs w:val="24"/>
-        </w:rPr>
-        <w:t xml:space="preserve">extent </w:t>
-      </w:r>
-      <w:r>
-        <w:rPr>
-          <w:rFonts w:ascii="Arial" w:hAnsi="Arial" w:cs="Arial"/>
-          <w:sz w:val="24"/>
-          <w:szCs w:val="24"/>
-        </w:rPr>
-        <w:t>within 1 km of the coastline.</w:t>
-      </w:r>
-      <w:r>
-        <w:rPr>
-          <w:rFonts w:ascii="Arial" w:hAnsi="Arial" w:cs="Arial"/>
-          <w:sz w:val="24"/>
-          <w:szCs w:val="24"/>
-        </w:rPr>
-        <w:t xml:space="preserve"> Spatial resolution changed fro</w:t>
-      </w:r>
-      <w:r>
-        <w:rPr>
-          <w:rFonts w:ascii="Arial" w:hAnsi="Arial" w:cs="Arial"/>
-          <w:sz w:val="24"/>
-          <w:szCs w:val="24"/>
-        </w:rPr>
-        <w:t>m 30 meter to 3 meters from 1992</w:t>
-      </w:r>
-      <w:r>
-        <w:rPr>
-          <w:rFonts w:ascii="Arial" w:hAnsi="Arial" w:cs="Arial"/>
-          <w:sz w:val="24"/>
-          <w:szCs w:val="24"/>
-        </w:rPr>
-        <w:t xml:space="preserve"> to 2010. </w:t>
-      </w:r>
-      <w:r>
-        <w:rPr>
-          <w:rFonts w:ascii="Arial" w:hAnsi="Arial" w:cs="Arial"/>
-          <w:sz w:val="24"/>
-          <w:szCs w:val="24"/>
-        </w:rPr>
-        <w:t xml:space="preserve"> </w:t>
-      </w:r>
-    </w:p>
-    <w:p>
-      <w:pPr>
-        <w:rPr>
-          <w:rFonts w:ascii="Arial" w:hAnsi="Arial" w:cs="Arial"/>
-          <w:b/>
-          <w:sz w:val="24"/>
-          <w:szCs w:val="24"/>
-        </w:rPr>
-      </w:pPr>
-    </w:p>
-    <w:p>
-      <w:pPr>
-        <w:rPr>
-          <w:rFonts w:ascii="Arial" w:hAnsi="Arial" w:cs="Arial"/>
-          <w:b/>
-          <w:sz w:val="24"/>
-          <w:szCs w:val="24"/>
-        </w:rPr>
-      </w:pPr>
-      <w:r>
-        <w:rPr>
-          <w:rFonts w:ascii="Arial" w:hAnsi="Arial" w:cs="Arial"/>
-          <w:b/>
-          <w:sz w:val="24"/>
-          <w:szCs w:val="24"/>
-        </w:rPr>
-        <w:t xml:space="preserve">Biodiversity </w:t>
-      </w:r>
-    </w:p>
-    <w:p>
-      <w:pPr>
-        <w:rPr>
-          <w:rFonts w:ascii="Arial" w:hAnsi="Arial" w:cs="Arial"/>
-          <w:i/>
-          <w:sz w:val="24"/>
-          <w:szCs w:val="24"/>
-        </w:rPr>
-      </w:pPr>
-      <w:proofErr w:type="spellStart"/>
-      <w:r>
-        <w:rPr>
-          <w:rFonts w:ascii="Arial" w:hAnsi="Arial" w:cs="Arial"/>
-          <w:i/>
-          <w:sz w:val="24"/>
-          <w:szCs w:val="24"/>
-        </w:rPr>
-        <w:t>Opihi</w:t>
-      </w:r>
-      <w:proofErr w:type="spellEnd"/>
-      <w:r>
-        <w:rPr>
-          <w:rFonts w:ascii="Arial" w:hAnsi="Arial" w:cs="Arial"/>
-          <w:i/>
-          <w:sz w:val="24"/>
-          <w:szCs w:val="24"/>
-        </w:rPr>
-        <w:t xml:space="preserve"> data important – rest areas</w:t>
-      </w:r>
-    </w:p>
-    <w:p>
-      <w:pPr>
-        <w:rPr>
-          <w:rFonts w:ascii="Arial" w:hAnsi="Arial" w:cs="Arial"/>
-          <w:i/>
-          <w:sz w:val="24"/>
-          <w:szCs w:val="24"/>
-        </w:rPr>
-      </w:pPr>
-    </w:p>
-    <w:p>
-      <w:pPr>
-        <w:rPr>
-          <w:rFonts w:ascii="Arial" w:hAnsi="Arial" w:cs="Arial"/>
-          <w:i/>
-          <w:sz w:val="24"/>
-          <w:szCs w:val="24"/>
-        </w:rPr>
-      </w:pPr>
-      <w:r>
-        <w:rPr>
-          <w:rFonts w:ascii="Arial" w:hAnsi="Arial" w:cs="Arial"/>
-          <w:i/>
-          <w:sz w:val="24"/>
-          <w:szCs w:val="24"/>
-        </w:rPr>
-        <w:t xml:space="preserve">TNC </w:t>
-      </w:r>
-      <w:proofErr w:type="spellStart"/>
-      <w:r>
-        <w:rPr>
-          <w:rFonts w:ascii="Arial" w:hAnsi="Arial" w:cs="Arial"/>
-          <w:i/>
-          <w:sz w:val="24"/>
-          <w:szCs w:val="24"/>
-        </w:rPr>
-        <w:t>ecoregional</w:t>
-      </w:r>
-      <w:proofErr w:type="spellEnd"/>
-      <w:r>
-        <w:rPr>
-          <w:rFonts w:ascii="Arial" w:hAnsi="Arial" w:cs="Arial"/>
-          <w:i/>
-          <w:sz w:val="24"/>
-          <w:szCs w:val="24"/>
-        </w:rPr>
-        <w:t xml:space="preserve"> </w:t>
-      </w:r>
-      <w:proofErr w:type="gramStart"/>
-      <w:r>
-        <w:rPr>
-          <w:rFonts w:ascii="Arial" w:hAnsi="Arial" w:cs="Arial"/>
-          <w:i/>
-          <w:sz w:val="24"/>
-          <w:szCs w:val="24"/>
-        </w:rPr>
-        <w:t>assessment  -</w:t>
-      </w:r>
-      <w:proofErr w:type="gramEnd"/>
-      <w:r>
-        <w:rPr>
-          <w:rFonts w:ascii="Arial" w:hAnsi="Arial" w:cs="Arial"/>
-          <w:i/>
-          <w:sz w:val="24"/>
-          <w:szCs w:val="24"/>
-        </w:rPr>
-        <w:t xml:space="preserve">Joey got from NOAA – Joey steward of the database - </w:t>
-      </w:r>
-      <w:r>
-        <w:rPr>
-          <w:rFonts w:ascii="Arial" w:hAnsi="Arial" w:cs="Arial"/>
-          <w:i/>
-          <w:sz w:val="24"/>
-          <w:szCs w:val="24"/>
-        </w:rPr>
-        <w:t xml:space="preserve"> wetlands layer </w:t>
-      </w:r>
-      <w:r>
-        <w:rPr>
-          <w:rFonts w:ascii="Arial" w:hAnsi="Arial" w:cs="Arial"/>
-          <w:i/>
-          <w:sz w:val="24"/>
-          <w:szCs w:val="24"/>
-        </w:rPr>
-        <w:t>–</w:t>
-      </w:r>
-      <w:r>
-        <w:rPr>
-          <w:rFonts w:ascii="Arial" w:hAnsi="Arial" w:cs="Arial"/>
-          <w:i/>
-          <w:sz w:val="24"/>
-          <w:szCs w:val="24"/>
-        </w:rPr>
-        <w:t xml:space="preserve"> </w:t>
-      </w:r>
-    </w:p>
-    <w:p>
-      <w:pPr>
-        <w:rPr>
-          <w:rFonts w:ascii="Arial" w:hAnsi="Arial" w:cs="Arial"/>
-          <w:i/>
-          <w:sz w:val="24"/>
-          <w:szCs w:val="24"/>
-        </w:rPr>
-      </w:pPr>
-      <w:r>
-        <w:rPr>
-          <w:rFonts w:ascii="Arial" w:hAnsi="Arial" w:cs="Arial"/>
-          <w:i/>
-          <w:sz w:val="24"/>
-          <w:szCs w:val="24"/>
-        </w:rPr>
-        <w:t>Wetlands layer from TNC Reference – where got data from -</w:t>
-      </w:r>
-      <w:proofErr w:type="spellStart"/>
-      <w:r>
-        <w:rPr>
-          <w:rFonts w:ascii="Arial" w:hAnsi="Arial" w:cs="Arial"/>
-          <w:i/>
-          <w:sz w:val="24"/>
-          <w:szCs w:val="24"/>
-        </w:rPr>
-        <w:t>Merp</w:t>
-      </w:r>
-      <w:proofErr w:type="spellEnd"/>
-      <w:r>
-        <w:rPr>
-          <w:rFonts w:ascii="Arial" w:hAnsi="Arial" w:cs="Arial"/>
-          <w:i/>
-          <w:sz w:val="24"/>
-          <w:szCs w:val="24"/>
-        </w:rPr>
-        <w:t xml:space="preserve"> – </w:t>
-      </w:r>
-    </w:p>
-    <w:p>
-      <w:pPr>
-        <w:rPr>
-          <w:rFonts w:ascii="Arial" w:hAnsi="Arial" w:cs="Arial"/>
-          <w:i/>
-          <w:sz w:val="24"/>
-          <w:szCs w:val="24"/>
-        </w:rPr>
-      </w:pPr>
-      <w:r>
-        <w:rPr>
-          <w:rFonts w:ascii="Arial" w:hAnsi="Arial" w:cs="Arial"/>
-          <w:i/>
-          <w:sz w:val="24"/>
-          <w:szCs w:val="24"/>
-        </w:rPr>
-        <w:t xml:space="preserve">Run </w:t>
-      </w:r>
-      <w:proofErr w:type="spellStart"/>
-      <w:r>
-        <w:rPr>
-          <w:rFonts w:ascii="Arial" w:hAnsi="Arial" w:cs="Arial"/>
-          <w:i/>
-          <w:sz w:val="24"/>
-          <w:szCs w:val="24"/>
-        </w:rPr>
-        <w:t>marxsan</w:t>
-      </w:r>
-      <w:proofErr w:type="spellEnd"/>
-      <w:r>
-        <w:rPr>
-          <w:rFonts w:ascii="Arial" w:hAnsi="Arial" w:cs="Arial"/>
-          <w:i/>
-          <w:sz w:val="24"/>
-          <w:szCs w:val="24"/>
-        </w:rPr>
-        <w:t xml:space="preserve"> analysis for priority areas to work in conservation</w:t>
-      </w:r>
-    </w:p>
-    <w:p>
-      <w:pPr>
-        <w:rPr>
-          <w:rFonts w:ascii="Arial" w:hAnsi="Arial" w:cs="Arial"/>
-          <w:i/>
-          <w:sz w:val="24"/>
-          <w:szCs w:val="24"/>
-        </w:rPr>
-      </w:pPr>
-      <w:r>
-        <w:rPr>
-          <w:rFonts w:ascii="Arial" w:hAnsi="Arial" w:cs="Arial"/>
-          <w:i/>
-          <w:sz w:val="24"/>
-          <w:szCs w:val="24"/>
-        </w:rPr>
-        <w:t xml:space="preserve">Targets – conservation targets </w:t>
-      </w:r>
-    </w:p>
-    <w:p>
-      <w:pPr>
-        <w:rPr>
-          <w:rFonts w:ascii="Arial" w:hAnsi="Arial" w:cs="Arial"/>
-          <w:i/>
-          <w:sz w:val="24"/>
-          <w:szCs w:val="24"/>
-        </w:rPr>
-      </w:pPr>
-      <w:r>
-        <w:rPr>
-          <w:rFonts w:ascii="Arial" w:hAnsi="Arial" w:cs="Arial"/>
-          <w:i/>
-          <w:sz w:val="24"/>
-          <w:szCs w:val="24"/>
-        </w:rPr>
-        <w:t>Original – more information in attribute tables</w:t>
-      </w:r>
-    </w:p>
-    <w:p>
-      <w:pPr>
-        <w:rPr>
-          <w:rFonts w:ascii="Arial" w:hAnsi="Arial" w:cs="Arial"/>
-          <w:i/>
-          <w:sz w:val="24"/>
-          <w:szCs w:val="24"/>
-        </w:rPr>
-      </w:pPr>
-      <w:r>
-        <w:rPr>
-          <w:rFonts w:ascii="Arial" w:hAnsi="Arial" w:cs="Arial"/>
-          <w:i/>
-          <w:sz w:val="24"/>
-          <w:szCs w:val="24"/>
-        </w:rPr>
-        <w:t>Targets-</w:t>
-      </w:r>
-      <w:proofErr w:type="spellStart"/>
-      <w:r>
-        <w:rPr>
-          <w:rFonts w:ascii="Arial" w:hAnsi="Arial" w:cs="Arial"/>
-          <w:i/>
-          <w:sz w:val="24"/>
-          <w:szCs w:val="24"/>
-        </w:rPr>
-        <w:t>marxan</w:t>
-      </w:r>
-      <w:proofErr w:type="spellEnd"/>
-    </w:p>
-    <w:p>
-      <w:pPr>
-        <w:rPr>
-          <w:rFonts w:ascii="Arial" w:hAnsi="Arial" w:cs="Arial"/>
-          <w:i/>
-          <w:sz w:val="24"/>
-          <w:szCs w:val="24"/>
-        </w:rPr>
-      </w:pPr>
-      <w:r>
-        <w:rPr>
-          <w:rFonts w:ascii="Arial" w:hAnsi="Arial" w:cs="Arial"/>
-          <w:i/>
-          <w:sz w:val="24"/>
-          <w:szCs w:val="24"/>
-        </w:rPr>
-        <w:t xml:space="preserve">Conservation areas is the output of the </w:t>
-      </w:r>
-      <w:proofErr w:type="spellStart"/>
-      <w:r>
-        <w:rPr>
-          <w:rFonts w:ascii="Arial" w:hAnsi="Arial" w:cs="Arial"/>
-          <w:i/>
-          <w:sz w:val="24"/>
-          <w:szCs w:val="24"/>
-        </w:rPr>
-        <w:t>marxan</w:t>
-      </w:r>
-      <w:proofErr w:type="spellEnd"/>
-    </w:p>
-    <w:p>
-      <w:pPr>
-        <w:rPr>
-          <w:rFonts w:ascii="Arial" w:hAnsi="Arial" w:cs="Arial"/>
-          <w:b/>
-          <w:sz w:val="24"/>
-          <w:szCs w:val="24"/>
-        </w:rPr>
-      </w:pPr>
-    </w:p>
-    <w:p>
-      <w:pPr>
-        <w:rPr>
-          <w:rFonts w:ascii="Arial" w:hAnsi="Arial" w:cs="Arial"/>
-          <w:b/>
-          <w:sz w:val="24"/>
-          <w:szCs w:val="24"/>
-        </w:rPr>
-      </w:pPr>
-    </w:p>
-    <w:p>
-      <w:pPr>
-        <w:rPr>
-          <w:rFonts w:ascii="Arial" w:hAnsi="Arial" w:cs="Arial"/>
-          <w:b/>
-          <w:sz w:val="24"/>
-          <w:szCs w:val="24"/>
-        </w:rPr>
-      </w:pPr>
-      <w:r>
-        <w:rPr>
-          <w:rFonts w:ascii="Arial" w:hAnsi="Arial" w:cs="Arial"/>
-          <w:b/>
-          <w:sz w:val="24"/>
-          <w:szCs w:val="24"/>
-        </w:rPr>
         <w:t xml:space="preserve">Mangroves are invasive in Hawaii and pose several negative </w:t>
       </w:r>
       <w:r>
@@ -15154,7 +15346,7 @@
           <w:sz w:val="24"/>
           <w:szCs w:val="24"/>
         </w:rPr>
-        <w:t xml:space="preserve">used to develop </w:t>
+        <w:t>used to develop measurements of reef status and trends to support reef management decisions statewide, and; measure our progress toward the Sustainable Hawaii Initiative goal to effectively manage 30% of our nearshore ocean waters by 2030.</w:t>
       </w:r>
       <w:r>
         <w:rPr>
@@ -15163,13 +15355,602 @@
           <w:sz w:val="24"/>
           <w:szCs w:val="24"/>
         </w:rPr>
+        <w:t xml:space="preserve"> </w:t>
+      </w:r>
+    </w:p>
+    <w:p>
+      <w:pPr>
+        <w:rPr>
+          <w:rFonts w:ascii="Arial" w:hAnsi="Arial" w:cs="Arial"/>
+          <w:sz w:val="24"/>
+          <w:szCs w:val="24"/>
+        </w:rPr>
+      </w:pPr>
+      <w:r>
+        <w:rPr>
+          <w:rFonts w:ascii="Arial" w:hAnsi="Arial" w:cs="Arial"/>
+          <w:sz w:val="24"/>
+          <w:szCs w:val="24"/>
+        </w:rPr>
+        <w:t>Coral reef condition</w:t>
+      </w:r>
+      <w:r>
+        <w:rPr>
+          <w:rFonts w:ascii="Arial" w:hAnsi="Arial" w:cs="Arial"/>
+          <w:sz w:val="24"/>
+          <w:szCs w:val="24"/>
+        </w:rPr>
+        <w:t xml:space="preserve"> is assessed as the coral reef index, a measure of coral reef health from </w:t>
+      </w:r>
+      <w:r>
+        <w:rPr>
+          <w:rFonts w:ascii="Arial" w:hAnsi="Arial" w:cs="Arial"/>
+          <w:sz w:val="24"/>
+          <w:szCs w:val="24"/>
+        </w:rPr>
+        <w:t xml:space="preserve">combined indicators for % coral cover, </w:t>
+      </w:r>
+      <w:r>
+        <w:rPr>
+          <w:rFonts w:ascii="Arial" w:hAnsi="Arial" w:cs="Arial"/>
+          <w:sz w:val="24"/>
+          <w:szCs w:val="24"/>
+        </w:rPr>
+        <w:t xml:space="preserve">%macroalgae, % coralline algae,  and the ratio of </w:t>
+      </w:r>
+      <w:proofErr w:type="spellStart"/>
+      <w:r>
+        <w:rPr>
+          <w:rFonts w:ascii="Arial" w:hAnsi="Arial" w:cs="Arial"/>
+          <w:sz w:val="24"/>
+          <w:szCs w:val="24"/>
+        </w:rPr>
+        <w:t>calcifiers</w:t>
+      </w:r>
+      <w:proofErr w:type="spellEnd"/>
+      <w:r>
+        <w:rPr>
+          <w:rFonts w:ascii="Arial" w:hAnsi="Arial" w:cs="Arial"/>
+          <w:sz w:val="24"/>
+          <w:szCs w:val="24"/>
+        </w:rPr>
+        <w:t xml:space="preserve"> to non </w:t>
+      </w:r>
+      <w:proofErr w:type="spellStart"/>
+      <w:r>
+        <w:rPr>
+          <w:rFonts w:ascii="Arial" w:hAnsi="Arial" w:cs="Arial"/>
+          <w:sz w:val="24"/>
+          <w:szCs w:val="24"/>
+        </w:rPr>
+        <w:t>calcifiers</w:t>
+      </w:r>
+      <w:proofErr w:type="spellEnd"/>
+      <w:r>
+        <w:rPr>
+          <w:rFonts w:ascii="Arial" w:hAnsi="Arial" w:cs="Arial"/>
+          <w:sz w:val="24"/>
+          <w:szCs w:val="24"/>
+        </w:rPr>
+        <w:t xml:space="preserve">, all fish biomass,  resource fish biomass, parrotfish biomass, total fish biomass no sharks and jacks. </w:t>
+      </w:r>
+      <w:r>
+        <w:rPr>
+          <w:rFonts w:ascii="Arial" w:hAnsi="Arial" w:cs="Arial"/>
+          <w:sz w:val="24"/>
+          <w:szCs w:val="24"/>
+        </w:rPr>
+        <w:t xml:space="preserve">The coral reef index scores are a rank assessment among the </w:t>
+      </w:r>
+      <w:r>
+        <w:rPr>
+          <w:rFonts w:ascii="Arial" w:hAnsi="Arial" w:cs="Arial"/>
+          <w:sz w:val="24"/>
+          <w:szCs w:val="24"/>
+        </w:rPr>
+        <w:t xml:space="preserve">42 </w:t>
+      </w:r>
+      <w:proofErr w:type="spellStart"/>
+      <w:r>
+        <w:rPr>
+          <w:rFonts w:ascii="Arial" w:hAnsi="Arial" w:cs="Arial"/>
+          <w:sz w:val="24"/>
+          <w:szCs w:val="24"/>
+        </w:rPr>
+        <w:t>Mokus</w:t>
+      </w:r>
+      <w:proofErr w:type="spellEnd"/>
+      <w:r>
+        <w:rPr>
+          <w:rFonts w:ascii="Arial" w:hAnsi="Arial" w:cs="Arial"/>
+          <w:sz w:val="24"/>
+          <w:szCs w:val="24"/>
+        </w:rPr>
+        <w:t xml:space="preserve"> (traditional land management areas).</w:t>
+      </w:r>
+    </w:p>
+    <w:p>
+      <w:pPr>
+        <w:rPr>
+          <w:rFonts w:ascii="Arial" w:hAnsi="Arial" w:cs="Arial"/>
+          <w:sz w:val="24"/>
+          <w:szCs w:val="24"/>
+        </w:rPr>
+      </w:pPr>
+      <w:r>
+        <w:rPr>
+          <w:rFonts w:ascii="Arial" w:hAnsi="Arial" w:cs="Arial"/>
+          <w:sz w:val="24"/>
+          <w:szCs w:val="24"/>
+        </w:rPr>
+        <w:t xml:space="preserve">What do the </w:t>
+      </w:r>
+      <w:proofErr w:type="gramStart"/>
+      <w:r>
+        <w:rPr>
+          <w:rFonts w:ascii="Arial" w:hAnsi="Arial" w:cs="Arial"/>
+          <w:sz w:val="24"/>
+          <w:szCs w:val="24"/>
+        </w:rPr>
+        <w:t>number  units</w:t>
+      </w:r>
+      <w:proofErr w:type="gramEnd"/>
+      <w:r>
+        <w:rPr>
+          <w:rFonts w:ascii="Arial" w:hAnsi="Arial" w:cs="Arial"/>
+          <w:sz w:val="24"/>
+          <w:szCs w:val="24"/>
+        </w:rPr>
+        <w:t xml:space="preserve"> represent – biomass calculated as ?</w:t>
+      </w:r>
+    </w:p>
+    <w:p>
+      <w:pPr>
+        <w:rPr>
+          <w:rFonts w:ascii="Arial" w:hAnsi="Arial" w:cs="Arial"/>
+          <w:sz w:val="24"/>
+          <w:szCs w:val="24"/>
+        </w:rPr>
+      </w:pPr>
+      <w:r>
+        <w:rPr>
+          <w:rFonts w:ascii="Arial" w:hAnsi="Arial" w:cs="Arial"/>
+          <w:sz w:val="24"/>
+          <w:szCs w:val="24"/>
+        </w:rPr>
+        <w:t xml:space="preserve">Notes on coral reef health number form HMRC </w:t>
+      </w:r>
+    </w:p>
+    <w:p>
+      <w:pPr>
+        <w:rPr>
+          <w:rFonts w:ascii="Arial" w:hAnsi="Arial" w:cs="Arial"/>
+          <w:sz w:val="24"/>
+          <w:szCs w:val="24"/>
+        </w:rPr>
+      </w:pPr>
+      <w:r>
+        <w:rPr>
+          <w:rFonts w:ascii="Arial" w:hAnsi="Arial" w:cs="Arial"/>
+          <w:sz w:val="24"/>
+          <w:szCs w:val="24"/>
+        </w:rPr>
+        <w:t xml:space="preserve"> </w:t>
+      </w:r>
+      <w:proofErr w:type="spellStart"/>
+      <w:r>
+        <w:rPr>
+          <w:rFonts w:ascii="Arial" w:hAnsi="Arial" w:cs="Arial"/>
+          <w:sz w:val="24"/>
+          <w:szCs w:val="24"/>
+        </w:rPr>
+        <w:t>Niʻihau</w:t>
+      </w:r>
+      <w:proofErr w:type="spellEnd"/>
+      <w:r>
+        <w:rPr>
+          <w:rFonts w:ascii="Arial" w:hAnsi="Arial" w:cs="Arial"/>
+          <w:sz w:val="24"/>
+          <w:szCs w:val="24"/>
+        </w:rPr>
+        <w:t xml:space="preserve"> combined with Kauai</w:t>
+      </w:r>
+    </w:p>
+    <w:p>
+      <w:pPr>
+        <w:rPr>
+          <w:rFonts w:ascii="Arial" w:hAnsi="Arial" w:cs="Arial"/>
+          <w:sz w:val="24"/>
+          <w:szCs w:val="24"/>
+        </w:rPr>
+      </w:pPr>
+      <w:proofErr w:type="spellStart"/>
+      <w:r>
+        <w:rPr>
+          <w:rFonts w:ascii="Arial" w:hAnsi="Arial" w:cs="Arial"/>
+          <w:sz w:val="24"/>
+          <w:szCs w:val="24"/>
+        </w:rPr>
+        <w:t>Koalawae</w:t>
+      </w:r>
+      <w:proofErr w:type="spellEnd"/>
+      <w:r>
+        <w:rPr>
+          <w:rFonts w:ascii="Arial" w:hAnsi="Arial" w:cs="Arial"/>
+          <w:sz w:val="24"/>
+          <w:szCs w:val="24"/>
+        </w:rPr>
+        <w:t xml:space="preserve"> combined with Maui Nui</w:t>
+      </w:r>
+    </w:p>
+    <w:p>
+      <w:pPr>
+        <w:rPr>
+          <w:rFonts w:ascii="Arial" w:hAnsi="Arial" w:cs="Arial"/>
+          <w:sz w:val="24"/>
+          <w:szCs w:val="24"/>
+        </w:rPr>
+      </w:pPr>
+      <w:r>
+        <w:rPr>
+          <w:rFonts w:ascii="Arial" w:hAnsi="Arial" w:cs="Arial"/>
+          <w:sz w:val="24"/>
+          <w:szCs w:val="24"/>
+        </w:rPr>
+        <w:t>Coral Reef trend – to be determined</w:t>
+      </w:r>
+      <w:r>
+        <w:rPr>
+          <w:rFonts w:ascii="Arial" w:hAnsi="Arial" w:cs="Arial"/>
+          <w:sz w:val="24"/>
+          <w:szCs w:val="24"/>
+        </w:rPr>
+        <w:t xml:space="preserve"> at later date, from HIMARC but for now used data from CREP 2016 Report on change in % coral cover from 2011-2012 to 2016 surveys from the Main Hawaiian Islands.</w:t>
+      </w:r>
+    </w:p>
+    <w:p>
+      <w:pPr>
+        <w:rPr>
+          <w:rFonts w:ascii="Arial" w:hAnsi="Arial" w:cs="Arial"/>
+          <w:i/>
+          <w:sz w:val="24"/>
+          <w:szCs w:val="24"/>
+        </w:rPr>
+      </w:pPr>
+      <w:r>
+        <w:rPr>
+          <w:rFonts w:ascii="Arial" w:hAnsi="Arial" w:cs="Arial"/>
+          <w:i/>
+          <w:sz w:val="24"/>
+          <w:szCs w:val="24"/>
+        </w:rPr>
+        <w:t>Beaches</w:t>
+      </w:r>
+    </w:p>
+    <w:p>
+      <w:pPr>
+        <w:rPr>
+          <w:rFonts w:ascii="Arial" w:hAnsi="Arial" w:cs="Arial"/>
+          <w:sz w:val="24"/>
+          <w:szCs w:val="24"/>
+        </w:rPr>
+      </w:pPr>
+      <w:r>
+        <w:rPr>
+          <w:rFonts w:ascii="Arial" w:hAnsi="Arial" w:cs="Arial"/>
+          <w:sz w:val="24"/>
+          <w:szCs w:val="24"/>
+        </w:rPr>
+        <w:t>Beach extent, condition, and trend data comes from Romine and Fletcher 2013).</w:t>
+      </w:r>
+      <w:r>
+        <w:rPr>
+          <w:rFonts w:ascii="Arial" w:hAnsi="Arial" w:cs="Arial"/>
+          <w:sz w:val="24"/>
+          <w:szCs w:val="24"/>
+        </w:rPr>
+        <w:t xml:space="preserve"> Beach erosion is expected to increase with sea level rise. This i</w:t>
+      </w:r>
+      <w:r>
+        <w:rPr>
+          <w:rFonts w:ascii="Arial" w:hAnsi="Arial" w:cs="Arial"/>
+          <w:sz w:val="24"/>
+          <w:szCs w:val="24"/>
+        </w:rPr>
+        <w:t xml:space="preserve">s a large pressure on this goal. Extent is average beach length- ask Romine. Beach condition is the percent of beaches remaining stable (not eroding). The </w:t>
+      </w:r>
+      <w:r>
+        <w:rPr>
+          <w:rFonts w:ascii="Arial" w:hAnsi="Arial" w:cs="Arial"/>
+          <w:sz w:val="24"/>
+          <w:szCs w:val="24"/>
+        </w:rPr>
+        <w:t xml:space="preserve">beach trend is the </w:t>
+      </w:r>
+      <w:r>
+        <w:rPr>
+          <w:rFonts w:ascii="Arial" w:hAnsi="Arial" w:cs="Arial"/>
+          <w:sz w:val="24"/>
+          <w:szCs w:val="24"/>
+        </w:rPr>
+        <w:t xml:space="preserve">long term erosion rate (past </w:t>
+      </w:r>
+      <w:r>
+        <w:rPr>
+          <w:rFonts w:ascii="Arial" w:hAnsi="Arial" w:cs="Arial"/>
+          <w:sz w:val="24"/>
+          <w:szCs w:val="24"/>
+        </w:rPr>
         <w:lastRenderedPageBreak/>
-        <w:t>measurements of reef status and trends to support reef management decisions statewide, and; measure our progress toward the Sustainable Hawaii Initiative goal to effectively manage 30% of our nearshore ocean waters by 2030.</w:t>
-      </w:r>
-      <w:r>
-        <w:rPr>
-          <w:rFonts w:ascii="Arial" w:eastAsia="Times New Roman" w:hAnsi="Arial" w:cs="Arial"/>
-          <w:color w:val="222222"/>
+        <w:t xml:space="preserve">century) calculated from Romine and Fletcher 2013. </w:t>
+      </w:r>
+      <w:r>
+        <w:rPr>
+          <w:rFonts w:ascii="Arial" w:hAnsi="Arial" w:cs="Arial"/>
+          <w:sz w:val="24"/>
+          <w:szCs w:val="24"/>
+        </w:rPr>
+        <w:t xml:space="preserve">This data may be updated as </w:t>
+      </w:r>
+      <w:r>
+        <w:rPr>
+          <w:rFonts w:ascii="Arial" w:hAnsi="Arial" w:cs="Arial"/>
+          <w:sz w:val="24"/>
+          <w:szCs w:val="24"/>
+        </w:rPr>
+        <w:t>USGS plans to assess the beach erosional rate every 5-10 years</w:t>
+      </w:r>
+      <w:r>
+        <w:rPr>
+          <w:rFonts w:ascii="Arial" w:hAnsi="Arial" w:cs="Arial"/>
+          <w:sz w:val="24"/>
+          <w:szCs w:val="24"/>
+        </w:rPr>
+        <w:t xml:space="preserve"> (REF)</w:t>
+      </w:r>
+      <w:r>
+        <w:rPr>
+          <w:rFonts w:ascii="Arial" w:hAnsi="Arial" w:cs="Arial"/>
+          <w:sz w:val="24"/>
+          <w:szCs w:val="24"/>
+        </w:rPr>
+        <w:t xml:space="preserve">. </w:t>
+      </w:r>
+    </w:p>
+    <w:p>
+      <w:pPr>
+        <w:rPr>
+          <w:rFonts w:ascii="Arial" w:hAnsi="Arial" w:cs="Arial"/>
+          <w:i/>
+          <w:sz w:val="24"/>
+          <w:szCs w:val="24"/>
+        </w:rPr>
+      </w:pPr>
+      <w:r>
+        <w:rPr>
+          <w:rFonts w:ascii="Arial" w:hAnsi="Arial" w:cs="Arial"/>
+          <w:i/>
+          <w:sz w:val="24"/>
+          <w:szCs w:val="24"/>
+        </w:rPr>
+        <w:t>Wetlands &amp; Estuaries</w:t>
+      </w:r>
+    </w:p>
+    <w:p>
+      <w:pPr>
+        <w:rPr>
+          <w:rFonts w:ascii="Arial" w:hAnsi="Arial" w:cs="Arial"/>
+          <w:i/>
+          <w:sz w:val="24"/>
+          <w:szCs w:val="24"/>
+        </w:rPr>
+      </w:pPr>
+      <w:r>
+        <w:rPr>
+          <w:rFonts w:ascii="Arial" w:hAnsi="Arial" w:cs="Arial"/>
+          <w:i/>
+          <w:sz w:val="24"/>
+          <w:szCs w:val="24"/>
+        </w:rPr>
+        <w:t>Wetlands</w:t>
+      </w:r>
+    </w:p>
+    <w:p>
+      <w:pPr>
+        <w:rPr>
+          <w:rFonts w:ascii="Arial" w:hAnsi="Arial" w:cs="Arial"/>
+          <w:sz w:val="24"/>
+          <w:szCs w:val="24"/>
+        </w:rPr>
+      </w:pPr>
+      <w:r>
+        <w:rPr>
+          <w:rFonts w:ascii="Arial" w:hAnsi="Arial" w:cs="Arial"/>
+          <w:sz w:val="24"/>
+          <w:szCs w:val="24"/>
+        </w:rPr>
+        <w:t>Refer to Coastal Protection Goal</w:t>
+      </w:r>
+    </w:p>
+    <w:p>
+      <w:pPr>
+        <w:rPr>
+          <w:rFonts w:ascii="Arial" w:hAnsi="Arial" w:cs="Arial"/>
+          <w:sz w:val="24"/>
+          <w:szCs w:val="24"/>
+        </w:rPr>
+      </w:pPr>
+    </w:p>
+    <w:p>
+      <w:pPr>
+        <w:rPr>
+          <w:rFonts w:ascii="Arial" w:hAnsi="Arial" w:cs="Arial"/>
+          <w:i/>
+          <w:sz w:val="24"/>
+          <w:szCs w:val="24"/>
+        </w:rPr>
+      </w:pPr>
+      <w:r>
+        <w:rPr>
+          <w:rFonts w:ascii="Arial" w:hAnsi="Arial" w:cs="Arial"/>
+          <w:i/>
+          <w:sz w:val="24"/>
+          <w:szCs w:val="24"/>
+        </w:rPr>
+        <w:t>Estuaries</w:t>
+      </w:r>
+    </w:p>
+    <w:p>
+      <w:pPr>
+        <w:rPr>
+          <w:rFonts w:ascii="Arial" w:hAnsi="Arial" w:cs="Arial"/>
+          <w:sz w:val="24"/>
+          <w:szCs w:val="24"/>
+        </w:rPr>
+      </w:pPr>
+      <w:r>
+        <w:rPr>
+          <w:rFonts w:ascii="Arial" w:hAnsi="Arial" w:cs="Arial"/>
+          <w:sz w:val="24"/>
+          <w:szCs w:val="24"/>
+        </w:rPr>
+        <w:t xml:space="preserve">There is not a complete database for estuaries in Hawaii. The database form TNC ERA has estuaries however it needs to be updated and estuary classifications assigned. </w:t>
+      </w:r>
+    </w:p>
+    <w:p>
+      <w:pPr>
+        <w:rPr>
+          <w:rFonts w:ascii="Arial" w:hAnsi="Arial" w:cs="Arial"/>
+          <w:sz w:val="24"/>
+          <w:szCs w:val="24"/>
+        </w:rPr>
+      </w:pPr>
+      <w:r>
+        <w:rPr>
+          <w:rFonts w:ascii="Arial" w:hAnsi="Arial" w:cs="Arial"/>
+          <w:sz w:val="24"/>
+          <w:szCs w:val="24"/>
+        </w:rPr>
+        <w:t xml:space="preserve">Only shallow water wetlands were used from the National Wetlands Inventory and clipped to 1km inland extent from the coastline (excludes deeper water areas such as estuaries which are included in the Habitats </w:t>
+      </w:r>
+      <w:proofErr w:type="spellStart"/>
+      <w:r>
+        <w:rPr>
+          <w:rFonts w:ascii="Arial" w:hAnsi="Arial" w:cs="Arial"/>
+          <w:sz w:val="24"/>
+          <w:szCs w:val="24"/>
+        </w:rPr>
+        <w:t>subgoal</w:t>
+      </w:r>
+      <w:proofErr w:type="spellEnd"/>
+      <w:r>
+        <w:rPr>
+          <w:rFonts w:ascii="Arial" w:hAnsi="Arial" w:cs="Arial"/>
+          <w:sz w:val="24"/>
+          <w:szCs w:val="24"/>
+        </w:rPr>
+        <w:t xml:space="preserve"> of Biodiversity). </w:t>
+      </w:r>
+    </w:p>
+    <w:p>
+      <w:pPr>
+        <w:rPr>
+          <w:rFonts w:ascii="Arial" w:hAnsi="Arial" w:cs="Arial"/>
+          <w:sz w:val="24"/>
+          <w:szCs w:val="24"/>
+        </w:rPr>
+      </w:pPr>
+    </w:p>
+    <w:p>
+      <w:pPr>
+        <w:rPr>
+          <w:rFonts w:ascii="Arial" w:hAnsi="Arial" w:cs="Arial"/>
+          <w:i/>
+          <w:sz w:val="24"/>
+          <w:szCs w:val="24"/>
+        </w:rPr>
+      </w:pPr>
+    </w:p>
+    <w:p>
+      <w:pPr>
+        <w:rPr>
+          <w:rFonts w:ascii="Arial" w:hAnsi="Arial" w:cs="Arial"/>
+          <w:i/>
+          <w:sz w:val="24"/>
+          <w:szCs w:val="24"/>
+        </w:rPr>
+      </w:pPr>
+      <w:r>
+        <w:rPr>
+          <w:rFonts w:ascii="Arial" w:hAnsi="Arial" w:cs="Arial"/>
+          <w:i/>
+          <w:sz w:val="24"/>
+          <w:szCs w:val="24"/>
+        </w:rPr>
+        <w:t xml:space="preserve">Intertidal – Chris Bird – </w:t>
+      </w:r>
+      <w:proofErr w:type="gramStart"/>
+      <w:r>
+        <w:rPr>
+          <w:rFonts w:ascii="Arial" w:hAnsi="Arial" w:cs="Arial"/>
+          <w:i/>
+          <w:sz w:val="24"/>
+          <w:szCs w:val="24"/>
+        </w:rPr>
+        <w:t xml:space="preserve">definition </w:t>
+      </w:r>
+      <w:r>
+        <w:rPr>
+          <w:rFonts w:ascii="Arial" w:hAnsi="Arial" w:cs="Arial"/>
+          <w:i/>
+          <w:sz w:val="24"/>
+          <w:szCs w:val="24"/>
+        </w:rPr>
+        <w:t xml:space="preserve"> -</w:t>
+      </w:r>
+      <w:proofErr w:type="gramEnd"/>
+      <w:r>
+        <w:rPr>
+          <w:rFonts w:ascii="Arial" w:hAnsi="Arial" w:cs="Arial"/>
+          <w:i/>
+          <w:sz w:val="24"/>
+          <w:szCs w:val="24"/>
+        </w:rPr>
+        <w:t xml:space="preserve"> rocky intertidal – length – shorelines rocky from ESI data layers – just extent </w:t>
+      </w:r>
+    </w:p>
+    <w:p>
+      <w:pPr>
+        <w:rPr>
+          <w:rFonts w:ascii="Arial" w:hAnsi="Arial" w:cs="Arial"/>
+          <w:i/>
+          <w:sz w:val="24"/>
+          <w:szCs w:val="24"/>
+        </w:rPr>
+      </w:pPr>
+    </w:p>
+    <w:p>
+      <w:pPr>
+        <w:rPr>
+          <w:rFonts w:ascii="Arial" w:hAnsi="Arial" w:cs="Arial"/>
+          <w:i/>
+          <w:sz w:val="24"/>
+          <w:szCs w:val="24"/>
+        </w:rPr>
+      </w:pPr>
+      <w:r>
+        <w:rPr>
+          <w:rFonts w:ascii="Arial" w:hAnsi="Arial" w:cs="Arial"/>
+          <w:i/>
+          <w:sz w:val="24"/>
+          <w:szCs w:val="24"/>
+        </w:rPr>
+        <w:t>Species</w:t>
+      </w:r>
+      <w:r>
+        <w:rPr>
+          <w:rFonts w:ascii="Arial" w:hAnsi="Arial" w:cs="Arial"/>
+          <w:i/>
           <w:sz w:val="24"/>
           <w:szCs w:val="24"/>
         </w:rPr>
@@ -15190,31 +15971,7 @@
           <w:sz w:val="24"/>
           <w:szCs w:val="24"/>
         </w:rPr>
-        <w:t>Coral reef condition</w:t>
-      </w:r>
-      <w:r>
-        <w:rPr>
-          <w:rFonts w:ascii="Arial" w:hAnsi="Arial" w:cs="Arial"/>
-          <w:sz w:val="24"/>
-          <w:szCs w:val="24"/>
-        </w:rPr>
-        <w:t xml:space="preserve"> is assessed as the coral reef index, a measure of coral reef health from </w:t>
-      </w:r>
-      <w:r>
-        <w:rPr>
-          <w:rFonts w:ascii="Arial" w:hAnsi="Arial" w:cs="Arial"/>
-          <w:sz w:val="24"/>
-          <w:szCs w:val="24"/>
-        </w:rPr>
-        <w:t xml:space="preserve">combined indicators for % coral cover, </w:t>
-      </w:r>
-      <w:r>
-        <w:rPr>
-          <w:rFonts w:ascii="Arial" w:hAnsi="Arial" w:cs="Arial"/>
-          <w:sz w:val="24"/>
-          <w:szCs w:val="24"/>
-        </w:rPr>
-        <w:t xml:space="preserve">%macroalgae, % coralline algae,  and the ratio of </w:t>
+        <w:t xml:space="preserve">Hawaiʻi has a high rate of endemic species. The latest assessment lists 501 Endangered species (77 animal) (Environmental Conservation Online System 02/13/2015). The Endangered Species Act (ESA) was established in 1973 provides for the conservation of species that are endangered or threatened (likely to become endangered in the near future without protection) throughout all or a significant portion of their range, and the conservation of the ecosystems on which they depend. To assess species status we combined information on local reef fish species status indicators (NOAA report card/ HMARC), and ESA status of marine mammals (cetacean table), turtles, and coastal plants. We incorporated reef fish indicators even though many of </w:t>
       </w:r>
       <w:proofErr w:type="spellStart"/>
       <w:r>
@@ -15223,7 +15980,7 @@
           <w:sz w:val="24"/>
           <w:szCs w:val="24"/>
         </w:rPr>
-        <w:t>calcifiers</w:t>
+        <w:t>Hawaiʻiʻs</w:t>
       </w:r>
       <w:proofErr w:type="spellEnd"/>
       <w:r>
@@ -15232,198 +15989,7 @@
           <w:sz w:val="24"/>
           <w:szCs w:val="24"/>
         </w:rPr>
-        <w:t xml:space="preserve"> to non </w:t>
-      </w:r>
-      <w:proofErr w:type="spellStart"/>
-      <w:r>
-        <w:rPr>
-          <w:rFonts w:ascii="Arial" w:hAnsi="Arial" w:cs="Arial"/>
-          <w:sz w:val="24"/>
-          <w:szCs w:val="24"/>
-        </w:rPr>
-        <w:t>calcifiers</w:t>
-      </w:r>
-      <w:proofErr w:type="spellEnd"/>
-      <w:r>
-        <w:rPr>
-          <w:rFonts w:ascii="Arial" w:hAnsi="Arial" w:cs="Arial"/>
-          <w:sz w:val="24"/>
-          <w:szCs w:val="24"/>
-        </w:rPr>
-        <w:t xml:space="preserve">, all fish biomass,  resource fish biomass, parrotfish biomass, total fish biomass no sharks and jacks. </w:t>
-      </w:r>
-      <w:r>
-        <w:rPr>
-          <w:rFonts w:ascii="Arial" w:hAnsi="Arial" w:cs="Arial"/>
-          <w:sz w:val="24"/>
-          <w:szCs w:val="24"/>
-        </w:rPr>
-        <w:t xml:space="preserve">The coral reef index scores are a rank assessment among the </w:t>
-      </w:r>
-      <w:r>
-        <w:rPr>
-          <w:rFonts w:ascii="Arial" w:hAnsi="Arial" w:cs="Arial"/>
-          <w:sz w:val="24"/>
-          <w:szCs w:val="24"/>
-        </w:rPr>
-        <w:t xml:space="preserve">42 </w:t>
-      </w:r>
-      <w:proofErr w:type="spellStart"/>
-      <w:r>
-        <w:rPr>
-          <w:rFonts w:ascii="Arial" w:hAnsi="Arial" w:cs="Arial"/>
-          <w:sz w:val="24"/>
-          <w:szCs w:val="24"/>
-        </w:rPr>
-        <w:t>Mokus</w:t>
-      </w:r>
-      <w:proofErr w:type="spellEnd"/>
-      <w:r>
-        <w:rPr>
-          <w:rFonts w:ascii="Arial" w:hAnsi="Arial" w:cs="Arial"/>
-          <w:sz w:val="24"/>
-          <w:szCs w:val="24"/>
-        </w:rPr>
-        <w:t xml:space="preserve"> (traditional land management areas).</w:t>
-      </w:r>
-    </w:p>
-    <w:p>
-      <w:pPr>
-        <w:rPr>
-          <w:rFonts w:ascii="Arial" w:hAnsi="Arial" w:cs="Arial"/>
-          <w:sz w:val="24"/>
-          <w:szCs w:val="24"/>
-        </w:rPr>
-      </w:pPr>
-      <w:r>
-        <w:rPr>
-          <w:rFonts w:ascii="Arial" w:hAnsi="Arial" w:cs="Arial"/>
-          <w:sz w:val="24"/>
-          <w:szCs w:val="24"/>
-        </w:rPr>
-        <w:t xml:space="preserve">What do the </w:t>
-      </w:r>
-      <w:proofErr w:type="gramStart"/>
-      <w:r>
-        <w:rPr>
-          <w:rFonts w:ascii="Arial" w:hAnsi="Arial" w:cs="Arial"/>
-          <w:sz w:val="24"/>
-          <w:szCs w:val="24"/>
-        </w:rPr>
-        <w:t>number  units</w:t>
-      </w:r>
-      <w:proofErr w:type="gramEnd"/>
-      <w:r>
-        <w:rPr>
-          <w:rFonts w:ascii="Arial" w:hAnsi="Arial" w:cs="Arial"/>
-          <w:sz w:val="24"/>
-          <w:szCs w:val="24"/>
-        </w:rPr>
-        <w:t xml:space="preserve"> represent – biomass calculated as ?</w:t>
-      </w:r>
-    </w:p>
-    <w:p>
-      <w:pPr>
-        <w:rPr>
-          <w:rFonts w:ascii="Arial" w:hAnsi="Arial" w:cs="Arial"/>
-          <w:sz w:val="24"/>
-          <w:szCs w:val="24"/>
-        </w:rPr>
-      </w:pPr>
-      <w:r>
-        <w:rPr>
-          <w:rFonts w:ascii="Arial" w:hAnsi="Arial" w:cs="Arial"/>
-          <w:sz w:val="24"/>
-          <w:szCs w:val="24"/>
-        </w:rPr>
-        <w:t xml:space="preserve">Notes on coral reef health number form HMRC </w:t>
-      </w:r>
-    </w:p>
-    <w:p>
-      <w:pPr>
-        <w:rPr>
-          <w:rFonts w:ascii="Arial" w:hAnsi="Arial" w:cs="Arial"/>
-          <w:sz w:val="24"/>
-          <w:szCs w:val="24"/>
-        </w:rPr>
-      </w:pPr>
-      <w:r>
-        <w:rPr>
-          <w:rFonts w:ascii="Arial" w:hAnsi="Arial" w:cs="Arial"/>
-          <w:sz w:val="24"/>
-          <w:szCs w:val="24"/>
-        </w:rPr>
-        <w:t xml:space="preserve"> </w:t>
-      </w:r>
-      <w:proofErr w:type="spellStart"/>
-      <w:r>
-        <w:rPr>
-          <w:rFonts w:ascii="Arial" w:hAnsi="Arial" w:cs="Arial"/>
-          <w:sz w:val="24"/>
-          <w:szCs w:val="24"/>
-        </w:rPr>
-        <w:t>Niʻihau</w:t>
-      </w:r>
-      <w:proofErr w:type="spellEnd"/>
-      <w:r>
-        <w:rPr>
-          <w:rFonts w:ascii="Arial" w:hAnsi="Arial" w:cs="Arial"/>
-          <w:sz w:val="24"/>
-          <w:szCs w:val="24"/>
-        </w:rPr>
-        <w:t xml:space="preserve"> combined with Kauai</w:t>
-      </w:r>
-    </w:p>
-    <w:p>
-      <w:pPr>
-        <w:rPr>
-          <w:rFonts w:ascii="Arial" w:hAnsi="Arial" w:cs="Arial"/>
-          <w:sz w:val="24"/>
-          <w:szCs w:val="24"/>
-        </w:rPr>
-      </w:pPr>
-      <w:proofErr w:type="spellStart"/>
-      <w:r>
-        <w:rPr>
-          <w:rFonts w:ascii="Arial" w:hAnsi="Arial" w:cs="Arial"/>
-          <w:sz w:val="24"/>
-          <w:szCs w:val="24"/>
-        </w:rPr>
-        <w:t>Koalawae</w:t>
-      </w:r>
-      <w:proofErr w:type="spellEnd"/>
-      <w:r>
-        <w:rPr>
-          <w:rFonts w:ascii="Arial" w:hAnsi="Arial" w:cs="Arial"/>
-          <w:sz w:val="24"/>
-          <w:szCs w:val="24"/>
-        </w:rPr>
-        <w:t xml:space="preserve"> combined with Maui Nui</w:t>
-      </w:r>
-    </w:p>
-    <w:p>
-      <w:pPr>
-        <w:rPr>
-          <w:rFonts w:ascii="Arial" w:hAnsi="Arial" w:cs="Arial"/>
-          <w:sz w:val="24"/>
-          <w:szCs w:val="24"/>
-        </w:rPr>
-      </w:pPr>
-      <w:r>
-        <w:rPr>
-          <w:rFonts w:ascii="Arial" w:hAnsi="Arial" w:cs="Arial"/>
-          <w:sz w:val="24"/>
-          <w:szCs w:val="24"/>
-        </w:rPr>
-        <w:t>Coral Reef trend – to be determined</w:t>
-      </w:r>
-      <w:r>
-        <w:rPr>
-          <w:rFonts w:ascii="Arial" w:hAnsi="Arial" w:cs="Arial"/>
-          <w:sz w:val="24"/>
-          <w:szCs w:val="24"/>
-        </w:rPr>
-        <w:t xml:space="preserve"> at later date, from HIMARC but for now used data from CREP 2016 Report on change in % coral cover from 2011-2012 to 2016 surveys from the Main Hawaiian Islands.</w:t>
+        <w:t xml:space="preserve"> reef fish are not considered threatened or endangered. Local indicators of reef fish populations and status are important for understanding the health of coral reefs and biodiversity and therefore were included along with reef fish species richness.</w:t>
       </w:r>
     </w:p>
     <w:p>
@@ -15442,382 +16008,7 @@
           <w:sz w:val="24"/>
           <w:szCs w:val="24"/>
         </w:rPr>
-        <w:t>Beaches</w:t>
-      </w:r>
-    </w:p>
-    <w:p>
-      <w:pPr>
-        <w:rPr>
-          <w:rFonts w:ascii="Arial" w:hAnsi="Arial" w:cs="Arial"/>
-          <w:sz w:val="24"/>
-          <w:szCs w:val="24"/>
-        </w:rPr>
-      </w:pPr>
-      <w:r>
-        <w:rPr>
-          <w:rFonts w:ascii="Arial" w:hAnsi="Arial" w:cs="Arial"/>
-          <w:sz w:val="24"/>
-          <w:szCs w:val="24"/>
-        </w:rPr>
-        <w:t>Beach extent, condition, and trend data comes from Romine and Fletcher 2013).</w:t>
-      </w:r>
-      <w:r>
-        <w:rPr>
-          <w:rFonts w:ascii="Arial" w:hAnsi="Arial" w:cs="Arial"/>
-          <w:sz w:val="24"/>
-          <w:szCs w:val="24"/>
-        </w:rPr>
-        <w:t xml:space="preserve"> Beach erosion is expected to increase with sea level rise. This i</w:t>
-      </w:r>
-      <w:r>
-        <w:rPr>
-          <w:rFonts w:ascii="Arial" w:hAnsi="Arial" w:cs="Arial"/>
-          <w:sz w:val="24"/>
-          <w:szCs w:val="24"/>
-        </w:rPr>
-        <w:t xml:space="preserve">s a large pressure on this goal. Extent is average beach length- ask Romine. Beach condition is the percent of beaches remaining stable (not eroding). The </w:t>
-      </w:r>
-      <w:r>
-        <w:rPr>
-          <w:rFonts w:ascii="Arial" w:hAnsi="Arial" w:cs="Arial"/>
-          <w:sz w:val="24"/>
-          <w:szCs w:val="24"/>
-        </w:rPr>
-        <w:t xml:space="preserve">beach trend is the </w:t>
-      </w:r>
-      <w:r>
-        <w:rPr>
-          <w:rFonts w:ascii="Arial" w:hAnsi="Arial" w:cs="Arial"/>
-          <w:sz w:val="24"/>
-          <w:szCs w:val="24"/>
-        </w:rPr>
-        <w:t xml:space="preserve">long term erosion rate (past century) calculated from Romine and Fletcher 2013. </w:t>
-      </w:r>
-      <w:r>
-        <w:rPr>
-          <w:rFonts w:ascii="Arial" w:hAnsi="Arial" w:cs="Arial"/>
-          <w:sz w:val="24"/>
-          <w:szCs w:val="24"/>
-        </w:rPr>
-        <w:t xml:space="preserve">This data may be updated as </w:t>
-      </w:r>
-      <w:r>
-        <w:rPr>
-          <w:rFonts w:ascii="Arial" w:hAnsi="Arial" w:cs="Arial"/>
-          <w:sz w:val="24"/>
-          <w:szCs w:val="24"/>
-        </w:rPr>
-        <w:t>USGS plans to assess the beach erosional rate every 5-10 years</w:t>
-      </w:r>
-      <w:r>
-        <w:rPr>
-          <w:rFonts w:ascii="Arial" w:hAnsi="Arial" w:cs="Arial"/>
-          <w:sz w:val="24"/>
-          <w:szCs w:val="24"/>
-        </w:rPr>
-        <w:t xml:space="preserve"> (REF)</w:t>
-      </w:r>
-      <w:r>
-        <w:rPr>
-          <w:rFonts w:ascii="Arial" w:hAnsi="Arial" w:cs="Arial"/>
-          <w:sz w:val="24"/>
-          <w:szCs w:val="24"/>
-        </w:rPr>
-        <w:t xml:space="preserve">. </w:t>
-      </w:r>
-    </w:p>
-    <w:p>
-      <w:pPr>
-        <w:rPr>
-          <w:rFonts w:ascii="Arial" w:hAnsi="Arial" w:cs="Arial"/>
-          <w:i/>
-          <w:sz w:val="24"/>
-          <w:szCs w:val="24"/>
-        </w:rPr>
-      </w:pPr>
-      <w:r>
-        <w:rPr>
-          <w:rFonts w:ascii="Arial" w:hAnsi="Arial" w:cs="Arial"/>
-          <w:i/>
-          <w:sz w:val="24"/>
-          <w:szCs w:val="24"/>
-        </w:rPr>
-        <w:t>Wetlands &amp; Estuaries</w:t>
-      </w:r>
-    </w:p>
-    <w:p>
-      <w:pPr>
-        <w:rPr>
-          <w:rFonts w:ascii="Arial" w:hAnsi="Arial" w:cs="Arial"/>
-          <w:i/>
-          <w:sz w:val="24"/>
-          <w:szCs w:val="24"/>
-        </w:rPr>
-      </w:pPr>
-      <w:r>
-        <w:rPr>
-          <w:rFonts w:ascii="Arial" w:hAnsi="Arial" w:cs="Arial"/>
-          <w:i/>
-          <w:sz w:val="24"/>
-          <w:szCs w:val="24"/>
-        </w:rPr>
-        <w:t>Wetlands</w:t>
-      </w:r>
-    </w:p>
-    <w:p>
-      <w:pPr>
-        <w:rPr>
-          <w:rFonts w:ascii="Arial" w:hAnsi="Arial" w:cs="Arial"/>
-          <w:sz w:val="24"/>
-          <w:szCs w:val="24"/>
-        </w:rPr>
-      </w:pPr>
-      <w:r>
-        <w:rPr>
-          <w:rFonts w:ascii="Arial" w:hAnsi="Arial" w:cs="Arial"/>
-          <w:sz w:val="24"/>
-          <w:szCs w:val="24"/>
-        </w:rPr>
-        <w:t>Refer to Coastal Protection Goal</w:t>
-      </w:r>
-    </w:p>
-    <w:p>
-      <w:pPr>
-        <w:rPr>
-          <w:rFonts w:ascii="Arial" w:hAnsi="Arial" w:cs="Arial"/>
-          <w:sz w:val="24"/>
-          <w:szCs w:val="24"/>
-        </w:rPr>
-      </w:pPr>
-    </w:p>
-    <w:p>
-      <w:pPr>
-        <w:rPr>
-          <w:rFonts w:ascii="Arial" w:hAnsi="Arial" w:cs="Arial"/>
-          <w:i/>
-          <w:sz w:val="24"/>
-          <w:szCs w:val="24"/>
-        </w:rPr>
-      </w:pPr>
-      <w:r>
-        <w:rPr>
-          <w:rFonts w:ascii="Arial" w:hAnsi="Arial" w:cs="Arial"/>
-          <w:i/>
-          <w:sz w:val="24"/>
-          <w:szCs w:val="24"/>
-        </w:rPr>
-        <w:t>Estuaries</w:t>
-      </w:r>
-    </w:p>
-    <w:p>
-      <w:pPr>
-        <w:rPr>
-          <w:rFonts w:ascii="Arial" w:hAnsi="Arial" w:cs="Arial"/>
-          <w:sz w:val="24"/>
-          <w:szCs w:val="24"/>
-        </w:rPr>
-      </w:pPr>
-      <w:r>
-        <w:rPr>
-          <w:rFonts w:ascii="Arial" w:hAnsi="Arial" w:cs="Arial"/>
-          <w:sz w:val="24"/>
-          <w:szCs w:val="24"/>
-        </w:rPr>
-        <w:t xml:space="preserve">There is not a complete database for estuaries in Hawaii. The database form TNC ERA has estuaries however it needs to be updated and estuary classifications assigned. </w:t>
-      </w:r>
-    </w:p>
-    <w:p>
-      <w:pPr>
-        <w:rPr>
-          <w:rFonts w:ascii="Arial" w:hAnsi="Arial" w:cs="Arial"/>
-          <w:sz w:val="24"/>
-          <w:szCs w:val="24"/>
-        </w:rPr>
-      </w:pPr>
-      <w:r>
-        <w:rPr>
-          <w:rFonts w:ascii="Arial" w:hAnsi="Arial" w:cs="Arial"/>
-          <w:sz w:val="24"/>
-          <w:szCs w:val="24"/>
-        </w:rPr>
         <w:lastRenderedPageBreak/>
-        <w:t xml:space="preserve">Only shallow water wetlands were used from the National Wetlands Inventory and clipped to 1km inland extent from the coastline (excludes deeper water areas such as estuaries which are included in the Habitats </w:t>
-      </w:r>
-      <w:proofErr w:type="spellStart"/>
-      <w:r>
-        <w:rPr>
-          <w:rFonts w:ascii="Arial" w:hAnsi="Arial" w:cs="Arial"/>
-          <w:sz w:val="24"/>
-          <w:szCs w:val="24"/>
-        </w:rPr>
-        <w:t>subgoal</w:t>
-      </w:r>
-      <w:proofErr w:type="spellEnd"/>
-      <w:r>
-        <w:rPr>
-          <w:rFonts w:ascii="Arial" w:hAnsi="Arial" w:cs="Arial"/>
-          <w:sz w:val="24"/>
-          <w:szCs w:val="24"/>
-        </w:rPr>
-        <w:t xml:space="preserve"> of Biodiversity). </w:t>
-      </w:r>
-    </w:p>
-    <w:p>
-      <w:pPr>
-        <w:rPr>
-          <w:rFonts w:ascii="Arial" w:hAnsi="Arial" w:cs="Arial"/>
-          <w:sz w:val="24"/>
-          <w:szCs w:val="24"/>
-        </w:rPr>
-      </w:pPr>
-    </w:p>
-    <w:p>
-      <w:pPr>
-        <w:rPr>
-          <w:rFonts w:ascii="Arial" w:hAnsi="Arial" w:cs="Arial"/>
-          <w:i/>
-          <w:sz w:val="24"/>
-          <w:szCs w:val="24"/>
-        </w:rPr>
-      </w:pPr>
-    </w:p>
-    <w:p>
-      <w:pPr>
-        <w:rPr>
-          <w:rFonts w:ascii="Arial" w:hAnsi="Arial" w:cs="Arial"/>
-          <w:i/>
-          <w:sz w:val="24"/>
-          <w:szCs w:val="24"/>
-        </w:rPr>
-      </w:pPr>
-      <w:r>
-        <w:rPr>
-          <w:rFonts w:ascii="Arial" w:hAnsi="Arial" w:cs="Arial"/>
-          <w:i/>
-          <w:sz w:val="24"/>
-          <w:szCs w:val="24"/>
-        </w:rPr>
-        <w:t xml:space="preserve">Intertidal – Chris Bird – </w:t>
-      </w:r>
-      <w:proofErr w:type="gramStart"/>
-      <w:r>
-        <w:rPr>
-          <w:rFonts w:ascii="Arial" w:hAnsi="Arial" w:cs="Arial"/>
-          <w:i/>
-          <w:sz w:val="24"/>
-          <w:szCs w:val="24"/>
-        </w:rPr>
-        <w:t xml:space="preserve">definition </w:t>
-      </w:r>
-      <w:r>
-        <w:rPr>
-          <w:rFonts w:ascii="Arial" w:hAnsi="Arial" w:cs="Arial"/>
-          <w:i/>
-          <w:sz w:val="24"/>
-          <w:szCs w:val="24"/>
-        </w:rPr>
-        <w:t xml:space="preserve"> -</w:t>
-      </w:r>
-      <w:proofErr w:type="gramEnd"/>
-      <w:r>
-        <w:rPr>
-          <w:rFonts w:ascii="Arial" w:hAnsi="Arial" w:cs="Arial"/>
-          <w:i/>
-          <w:sz w:val="24"/>
-          <w:szCs w:val="24"/>
-        </w:rPr>
-        <w:t xml:space="preserve"> rocky intertidal – length – shorelines rocky from ESI data layers – just extent </w:t>
-      </w:r>
-    </w:p>
-    <w:p>
-      <w:pPr>
-        <w:rPr>
-          <w:rFonts w:ascii="Arial" w:hAnsi="Arial" w:cs="Arial"/>
-          <w:i/>
-          <w:sz w:val="24"/>
-          <w:szCs w:val="24"/>
-        </w:rPr>
-      </w:pPr>
-    </w:p>
-    <w:p>
-      <w:pPr>
-        <w:rPr>
-          <w:rFonts w:ascii="Arial" w:hAnsi="Arial" w:cs="Arial"/>
-          <w:i/>
-          <w:sz w:val="24"/>
-          <w:szCs w:val="24"/>
-        </w:rPr>
-      </w:pPr>
-      <w:r>
-        <w:rPr>
-          <w:rFonts w:ascii="Arial" w:hAnsi="Arial" w:cs="Arial"/>
-          <w:i/>
-          <w:sz w:val="24"/>
-          <w:szCs w:val="24"/>
-        </w:rPr>
-        <w:t>Species</w:t>
-      </w:r>
-      <w:r>
-        <w:rPr>
-          <w:rFonts w:ascii="Arial" w:hAnsi="Arial" w:cs="Arial"/>
-          <w:i/>
-          <w:sz w:val="24"/>
-          <w:szCs w:val="24"/>
-        </w:rPr>
-        <w:t xml:space="preserve"> </w:t>
-      </w:r>
-    </w:p>
-    <w:p>
-      <w:pPr>
-        <w:rPr>
-          <w:rFonts w:ascii="Arial" w:hAnsi="Arial" w:cs="Arial"/>
-          <w:sz w:val="24"/>
-          <w:szCs w:val="24"/>
-        </w:rPr>
-      </w:pPr>
-      <w:r>
-        <w:rPr>
-          <w:rFonts w:ascii="Arial" w:hAnsi="Arial" w:cs="Arial"/>
-          <w:sz w:val="24"/>
-          <w:szCs w:val="24"/>
-        </w:rPr>
-        <w:t xml:space="preserve">Hawaiʻi has a high rate of endemic species. The latest assessment lists 501 Endangered species (77 animal) (Environmental Conservation Online System 02/13/2015). The Endangered Species Act (ESA) was established in 1973 provides for the conservation of species that are endangered or threatened (likely to become endangered in the near future without protection) throughout all or a significant portion of their range, and the conservation of the ecosystems on which they depend. To assess species status we combined information on local reef fish species status indicators (NOAA report card/ HMARC), and ESA status of marine mammals (cetacean table), turtles, and coastal plants. We incorporated reef fish indicators even though many of </w:t>
-      </w:r>
-      <w:proofErr w:type="spellStart"/>
-      <w:r>
-        <w:rPr>
-          <w:rFonts w:ascii="Arial" w:hAnsi="Arial" w:cs="Arial"/>
-          <w:sz w:val="24"/>
-          <w:szCs w:val="24"/>
-        </w:rPr>
-        <w:t>Hawaiʻiʻs</w:t>
-      </w:r>
-      <w:proofErr w:type="spellEnd"/>
-      <w:r>
-        <w:rPr>
-          <w:rFonts w:ascii="Arial" w:hAnsi="Arial" w:cs="Arial"/>
-          <w:sz w:val="24"/>
-          <w:szCs w:val="24"/>
-        </w:rPr>
-        <w:t xml:space="preserve"> reef fish are not considered threatened or endangered. Local indicators of reef fish populations and status are important for understanding the health of coral reefs and biodiversity and therefore were included along with reef fish species richness.</w:t>
-      </w:r>
-    </w:p>
-    <w:p>
-      <w:pPr>
-        <w:rPr>
-          <w:rFonts w:ascii="Arial" w:hAnsi="Arial" w:cs="Arial"/>
-          <w:i/>
-          <w:sz w:val="24"/>
-          <w:szCs w:val="24"/>
-        </w:rPr>
-      </w:pPr>
-      <w:r>
-        <w:rPr>
-          <w:rFonts w:ascii="Arial" w:hAnsi="Arial" w:cs="Arial"/>
-          <w:i/>
-          <w:sz w:val="24"/>
-          <w:szCs w:val="24"/>
-        </w:rPr>
         <w:t>Fish</w:t>
       </w:r>
       <w:r>
@@ -16022,17 +16213,7 @@
           <w:sz w:val="24"/>
           <w:szCs w:val="24"/>
         </w:rPr>
-        <w:t xml:space="preserve">components: ‘reef sharks’ and </w:t>
-      </w:r>
-      <w:r>
-        <w:rPr>
-          <w:rFonts w:ascii="Arial" w:eastAsia="Times New Roman" w:hAnsi="Arial" w:cs="Arial"/>
-          <w:color w:val="212121"/>
-          <w:sz w:val="24"/>
-          <w:szCs w:val="24"/>
-        </w:rPr>
-        <w:lastRenderedPageBreak/>
-        <w:t>‘</w:t>
+        <w:t>components: ‘reef sharks’ and ‘</w:t>
       </w:r>
       <w:r>
         <w:rPr>
@@ -17143,6 +17324,7 @@
                 <w:sz w:val="24"/>
                 <w:szCs w:val="24"/>
               </w:rPr>
+              <w:lastRenderedPageBreak/>
               <w:t>Common bottlenose dolphin</w:t>
             </w:r>
           </w:p>
@@ -18888,7 +19070,6 @@
                 <w:sz w:val="24"/>
                 <w:szCs w:val="24"/>
               </w:rPr>
-              <w:lastRenderedPageBreak/>
               <w:t>Longman’s beaked whale</w:t>
             </w:r>
           </w:p>
@@ -20904,6 +21085,163 @@
         </w:tc>
       </w:tr>
     </w:tbl>
+    <w:p>
+      <w:pPr>
+        <w:autoSpaceDE w:val="0"/>
+        <w:autoSpaceDN w:val="0"/>
+        <w:adjustRightInd w:val="0"/>
+        <w:spacing w:after="0" w:line="240" w:lineRule="auto"/>
+        <w:rPr>
+          <w:rFonts w:ascii="Arial" w:hAnsi="Arial" w:cs="Arial"/>
+          <w:sz w:val="24"/>
+          <w:szCs w:val="24"/>
+        </w:rPr>
+      </w:pPr>
+    </w:p>
+    <w:p>
+      <w:pPr>
+        <w:autoSpaceDE w:val="0"/>
+        <w:autoSpaceDN w:val="0"/>
+        <w:adjustRightInd w:val="0"/>
+        <w:spacing w:after="0" w:line="240" w:lineRule="auto"/>
+        <w:rPr>
+          <w:rFonts w:ascii="Arial" w:hAnsi="Arial" w:cs="Arial"/>
+          <w:sz w:val="24"/>
+          <w:szCs w:val="24"/>
+        </w:rPr>
+      </w:pPr>
+    </w:p>
+    <w:p>
+      <w:pPr>
+        <w:autoSpaceDE w:val="0"/>
+        <w:autoSpaceDN w:val="0"/>
+        <w:adjustRightInd w:val="0"/>
+        <w:spacing w:after="0" w:line="240" w:lineRule="auto"/>
+        <w:rPr>
+          <w:rFonts w:ascii="Arial" w:hAnsi="Arial" w:cs="Arial"/>
+          <w:color w:val="4F81BD" w:themeColor="accent1"/>
+          <w:sz w:val="24"/>
+          <w:szCs w:val="24"/>
+        </w:rPr>
+      </w:pPr>
+    </w:p>
+    <w:p>
+      <w:pPr>
+        <w:autoSpaceDE w:val="0"/>
+        <w:autoSpaceDN w:val="0"/>
+        <w:adjustRightInd w:val="0"/>
+        <w:spacing w:after="0" w:line="240" w:lineRule="auto"/>
+        <w:rPr>
+          <w:rFonts w:ascii="Arial" w:hAnsi="Arial" w:cs="Arial"/>
+          <w:b/>
+          <w:color w:val="4F81BD" w:themeColor="accent1"/>
+          <w:sz w:val="24"/>
+          <w:szCs w:val="24"/>
+        </w:rPr>
+      </w:pPr>
+      <w:r>
+        <w:rPr>
+          <w:rFonts w:ascii="Arial" w:hAnsi="Arial" w:cs="Arial"/>
+          <w:b/>
+          <w:color w:val="4F81BD" w:themeColor="accent1"/>
+          <w:sz w:val="24"/>
+          <w:szCs w:val="24"/>
+        </w:rPr>
+        <w:t>Carbon Storage</w:t>
+      </w:r>
+    </w:p>
+    <w:p>
+      <w:pPr>
+        <w:autoSpaceDE w:val="0"/>
+        <w:autoSpaceDN w:val="0"/>
+        <w:adjustRightInd w:val="0"/>
+        <w:spacing w:after="0" w:line="240" w:lineRule="auto"/>
+        <w:rPr>
+          <w:rFonts w:ascii="Arial" w:hAnsi="Arial" w:cs="Arial"/>
+          <w:sz w:val="24"/>
+          <w:szCs w:val="24"/>
+        </w:rPr>
+      </w:pPr>
+      <w:r>
+        <w:rPr>
+          <w:rFonts w:ascii="Arial" w:hAnsi="Arial" w:cs="Arial"/>
+          <w:sz w:val="24"/>
+          <w:szCs w:val="24"/>
+        </w:rPr>
+        <w:t xml:space="preserve">Carbon storage was calculated as the condition and area of coastal wetland habitat </w:t>
+      </w:r>
+      <w:r>
+        <w:rPr>
+          <w:rFonts w:ascii="Arial" w:hAnsi="Arial" w:cs="Arial"/>
+          <w:sz w:val="24"/>
+          <w:szCs w:val="24"/>
+        </w:rPr>
+        <w:t>weighted by the estimated carbon storage capacity of wetlands</w:t>
+      </w:r>
+      <w:proofErr w:type="gramStart"/>
+      <w:r>
+        <w:rPr>
+          <w:rFonts w:ascii="Arial" w:hAnsi="Arial" w:cs="Arial"/>
+          <w:sz w:val="24"/>
+          <w:szCs w:val="24"/>
+        </w:rPr>
+        <w:t>.</w:t>
+      </w:r>
+      <w:r>
+        <w:rPr>
+          <w:rFonts w:ascii="Arial" w:hAnsi="Arial" w:cs="Arial"/>
+          <w:sz w:val="24"/>
+          <w:szCs w:val="24"/>
+        </w:rPr>
+        <w:t>(</w:t>
+      </w:r>
+      <w:proofErr w:type="gramEnd"/>
+      <w:r>
+        <w:rPr>
+          <w:rFonts w:ascii="Arial" w:hAnsi="Arial" w:cs="Arial"/>
+          <w:sz w:val="24"/>
+          <w:szCs w:val="24"/>
+        </w:rPr>
+        <w:t>NOAA_CCAP 2011</w:t>
+      </w:r>
+      <w:r>
+        <w:rPr>
+          <w:rFonts w:ascii="Arial" w:hAnsi="Arial" w:cs="Arial"/>
+          <w:sz w:val="24"/>
+          <w:szCs w:val="24"/>
+        </w:rPr>
+        <w:t>; REF</w:t>
+      </w:r>
+      <w:r>
+        <w:rPr>
+          <w:rFonts w:ascii="Arial" w:hAnsi="Arial" w:cs="Arial"/>
+          <w:sz w:val="24"/>
+          <w:szCs w:val="24"/>
+        </w:rPr>
+        <w:t>).</w:t>
+      </w:r>
+    </w:p>
+    <w:p>
+      <w:pPr>
+        <w:autoSpaceDE w:val="0"/>
+        <w:autoSpaceDN w:val="0"/>
+        <w:adjustRightInd w:val="0"/>
+        <w:spacing w:after="0" w:line="240" w:lineRule="auto"/>
+        <w:rPr>
+          <w:rFonts w:ascii="Arial" w:hAnsi="Arial" w:cs="Arial"/>
+          <w:sz w:val="24"/>
+          <w:szCs w:val="24"/>
+        </w:rPr>
+      </w:pPr>
+      <w:r>
+        <w:rPr>
+          <w:rFonts w:ascii="Arial" w:hAnsi="Arial" w:cs="Arial"/>
+          <w:sz w:val="24"/>
+          <w:szCs w:val="24"/>
+        </w:rPr>
+        <w:t xml:space="preserve">Seagrass area has been estimated to be less than 0.02% of the Hawaiian Island benthic cover (NOAA Coral Reef Habitat Assessment 2009). </w:t>
+      </w:r>
+    </w:p>
     <w:p>
       <w:pPr>
         <w:autoSpaceDE w:val="0"/>
@@ -20974,6 +21312,7 @@
           <w:sz w:val="24"/>
           <w:szCs w:val="24"/>
         </w:rPr>
+        <w:lastRenderedPageBreak/>
         <w:t>Dahl, T. 1990.</w:t>
       </w:r>
       <w:proofErr w:type="gramEnd"/>

</xml_diff>

<commit_message>
Updated functions and removed scores for CS, CW, and Connection to Place for only presenting draft framework with modified goals
</commit_message>
<xml_diff>
--- a/prep/documentation.docx
+++ b/prep/documentation.docx
@@ -204,7 +204,7 @@
           <w:sz w:val="24"/>
           <w:szCs w:val="24"/>
         </w:rPr>
-        <w:t xml:space="preserve">This model has proven to be successful in Hawaiʻi such as the Promise to Paeʻāina, a collaboration of # agencies </w:t>
+        <w:t xml:space="preserve">This model has proven to be </w:t>
       </w:r>
       <w:proofErr w:type="gramStart"/>
       <w:r>
@@ -213,7 +213,7 @@
           <w:sz w:val="24"/>
           <w:szCs w:val="24"/>
         </w:rPr>
-        <w:t>and</w:t>
+        <w:t>successful</w:t>
       </w:r>
       <w:proofErr w:type="gramEnd"/>
       <w:r>
@@ -222,7 +222,7 @@
           <w:sz w:val="24"/>
           <w:szCs w:val="24"/>
         </w:rPr>
-        <w:t xml:space="preserve"> nonprofits to that set targets to achieve to make Hawaiʻi a better place before </w:t>
+        <w:t xml:space="preserve"> in Hawaiʻi such as the Promise to Paeʻāina, a collaboration of # agencies and nonprofits to that set targets to achieve to make Hawaiʻi a better place before </w:t>
       </w:r>
       <w:proofErr w:type="spellStart"/>
       <w:r>
@@ -801,7 +801,23 @@
           <w:sz w:val="24"/>
           <w:szCs w:val="24"/>
         </w:rPr>
-        <w:t>. Bottom fish stock assessment was for the aggregated species complex for the Hawaiʻi deep 7 and used B/</w:t>
+        <w:t>. Bottom fish stock assessment</w:t>
+      </w:r>
+      <w:r>
+        <w:rPr>
+          <w:rFonts w:ascii="Arial" w:hAnsi="Arial" w:cs="Arial"/>
+          <w:sz w:val="24"/>
+          <w:szCs w:val="24"/>
+        </w:rPr>
+        <w:t>s were</w:t>
+      </w:r>
+      <w:r>
+        <w:rPr>
+          <w:rFonts w:ascii="Arial" w:hAnsi="Arial" w:cs="Arial"/>
+          <w:sz w:val="24"/>
+          <w:szCs w:val="24"/>
+        </w:rPr>
+        <w:t xml:space="preserve"> for the aggregated species complex for the Hawaiʻi deep 7 and used B/</w:t>
       </w:r>
       <w:proofErr w:type="spellStart"/>
       <w:r>
@@ -1858,7 +1874,15 @@
                   <w:sz w:val="24"/>
                   <w:szCs w:val="24"/>
                 </w:rPr>
-                <m:t>Operations*area allocated+Fishponds*fishpond area</m:t>
+                <m:t>Aquaculture</m:t>
+              </m:r>
+              <m:r>
+                <w:rPr>
+                  <w:rFonts w:ascii="Cambria Math" w:hAnsi="Cambria Math" w:cs="Arial"/>
+                  <w:sz w:val="24"/>
+                  <w:szCs w:val="24"/>
+                </w:rPr>
+                <m:t>+Fishponds</m:t>
               </m:r>
               <m:ctrlPr>
                 <w:rPr>
@@ -1876,7 +1900,7 @@
                   <w:sz w:val="24"/>
                   <w:szCs w:val="24"/>
                 </w:rPr>
-                <m:t>total area</m:t>
+                <m:t>2</m:t>
               </m:r>
             </m:den>
           </m:f>
@@ -1908,7 +1932,15 @@
               <w:sz w:val="24"/>
               <w:szCs w:val="24"/>
             </w:rPr>
-            <m:t>Operations=</m:t>
+            <m:t>Aquaculture</m:t>
+          </m:r>
+          <m:r>
+            <w:rPr>
+              <w:rFonts w:ascii="Cambria Math" w:hAnsi="Cambria Math" w:cs="Arial"/>
+              <w:sz w:val="24"/>
+              <w:szCs w:val="24"/>
+            </w:rPr>
+            <m:t>=</m:t>
           </m:r>
           <m:f>
             <m:fPr>
@@ -1928,7 +1960,7 @@
                   <w:sz w:val="24"/>
                   <w:szCs w:val="24"/>
                 </w:rPr>
-                <m:t>harvest</m:t>
+                <m:t>yield</m:t>
               </m:r>
             </m:num>
             <m:den>
@@ -1938,7 +1970,23 @@
                   <w:sz w:val="24"/>
                   <w:szCs w:val="24"/>
                 </w:rPr>
-                <m:t xml:space="preserve">maximum harvest </m:t>
+                <m:t xml:space="preserve">maximum </m:t>
+              </m:r>
+              <m:r>
+                <w:rPr>
+                  <w:rFonts w:ascii="Cambria Math" w:hAnsi="Cambria Math" w:cs="Arial"/>
+                  <w:sz w:val="24"/>
+                  <w:szCs w:val="24"/>
+                </w:rPr>
+                <m:t>yield</m:t>
+              </m:r>
+              <m:r>
+                <w:rPr>
+                  <w:rFonts w:ascii="Cambria Math" w:hAnsi="Cambria Math" w:cs="Arial"/>
+                  <w:sz w:val="24"/>
+                  <w:szCs w:val="24"/>
+                </w:rPr>
+                <m:t xml:space="preserve"> </m:t>
               </m:r>
             </m:den>
           </m:f>
@@ -1967,68 +2015,16 @@
           <w:sz w:val="24"/>
           <w:szCs w:val="24"/>
         </w:rPr>
-        <w:t xml:space="preserve">Reference is temporal maximum harvest? </w:t>
-      </w:r>
-    </w:p>
-    <w:p>
-      <w:pPr>
+        <w:t>Referen</w:t>
+      </w:r>
+      <w:r>
         <w:rPr>
           <w:rFonts w:ascii="Arial" w:eastAsiaTheme="minorEastAsia" w:hAnsi="Arial" w:cs="Arial"/>
           <w:sz w:val="24"/>
           <w:szCs w:val="24"/>
         </w:rPr>
-      </w:pPr>
-      <w:r>
-        <w:rPr>
-          <w:rFonts w:ascii="Arial" w:eastAsiaTheme="minorEastAsia" w:hAnsi="Arial" w:cs="Arial"/>
-          <w:sz w:val="24"/>
-          <w:szCs w:val="24"/>
-        </w:rPr>
-        <w:t xml:space="preserve">What would completely sustainable </w:t>
-      </w:r>
-      <w:proofErr w:type="spellStart"/>
-      <w:r>
-        <w:rPr>
-          <w:rFonts w:ascii="Arial" w:eastAsiaTheme="minorEastAsia" w:hAnsi="Arial" w:cs="Arial"/>
-          <w:sz w:val="24"/>
-          <w:szCs w:val="24"/>
-        </w:rPr>
-        <w:t>mariculture</w:t>
-      </w:r>
-      <w:proofErr w:type="spellEnd"/>
-      <w:r>
-        <w:rPr>
-          <w:rFonts w:ascii="Arial" w:eastAsiaTheme="minorEastAsia" w:hAnsi="Arial" w:cs="Arial"/>
-          <w:sz w:val="24"/>
-          <w:szCs w:val="24"/>
-        </w:rPr>
-        <w:t xml:space="preserve"> look like for what we can control – local and sustainable feed production, native species or biosecurity threat.</w:t>
-      </w:r>
-      <w:r>
-        <w:rPr>
-          <w:rFonts w:ascii="Arial" w:eastAsiaTheme="minorEastAsia" w:hAnsi="Arial" w:cs="Arial"/>
-          <w:sz w:val="24"/>
-          <w:szCs w:val="24"/>
-        </w:rPr>
-        <w:t xml:space="preserve"> Maximum score when risk is alleviated (risk = 1) and </w:t>
-      </w:r>
-      <w:r>
-        <w:rPr>
-          <w:rFonts w:ascii="Arial" w:eastAsiaTheme="minorEastAsia" w:hAnsi="Arial" w:cs="Arial"/>
-          <w:sz w:val="24"/>
-          <w:szCs w:val="24"/>
-        </w:rPr>
-        <w:t>(NELHA as best?)</w:t>
-      </w:r>
-    </w:p>
-    <w:p>
-      <w:pPr>
-        <w:rPr>
-          <w:rFonts w:ascii="Arial" w:hAnsi="Arial" w:cs="Arial"/>
-          <w:sz w:val="24"/>
-          <w:szCs w:val="24"/>
-        </w:rPr>
-      </w:pPr>
+        <w:t xml:space="preserve">ce is maximum harvest across regions.  </w:t>
+      </w:r>
     </w:p>
     <w:p>
       <w:pPr>
@@ -2046,7 +2042,146 @@
               <w:sz w:val="24"/>
               <w:szCs w:val="24"/>
             </w:rPr>
-            <m:t>Fishponds=area of fishponds restored / current area of fishponds</m:t>
+            <m:t>Fishponds</m:t>
+          </m:r>
+          <m:r>
+            <w:rPr>
+              <w:rFonts w:ascii="Cambria Math" w:hAnsi="Cambria Math" w:cs="Arial"/>
+              <w:sz w:val="24"/>
+              <w:szCs w:val="24"/>
+            </w:rPr>
+            <m:t>=</m:t>
+          </m:r>
+          <m:f>
+            <m:fPr>
+              <m:ctrlPr>
+                <w:rPr>
+                  <w:rFonts w:ascii="Cambria Math" w:hAnsi="Cambria Math" w:cs="Arial"/>
+                  <w:i/>
+                  <w:sz w:val="24"/>
+                  <w:szCs w:val="24"/>
+                </w:rPr>
+              </m:ctrlPr>
+            </m:fPr>
+            <m:num>
+              <m:r>
+                <w:rPr>
+                  <w:rFonts w:ascii="Cambria Math" w:hAnsi="Cambria Math" w:cs="Arial"/>
+                  <w:sz w:val="24"/>
+                  <w:szCs w:val="24"/>
+                </w:rPr>
+                <m:t>% of historical fishponds</m:t>
+              </m:r>
+            </m:num>
+            <m:den>
+              <m:r>
+                <w:rPr>
+                  <w:rFonts w:ascii="Cambria Math" w:hAnsi="Cambria Math" w:cs="Arial"/>
+                  <w:sz w:val="24"/>
+                  <w:szCs w:val="24"/>
+                </w:rPr>
+                <m:t>0.3</m:t>
+              </m:r>
+            </m:den>
+          </m:f>
+        </m:oMath>
+      </m:oMathPara>
+    </w:p>
+    <w:p>
+      <w:pPr>
+        <w:rPr>
+          <w:rFonts w:ascii="Arial" w:eastAsiaTheme="minorEastAsia" w:hAnsi="Arial" w:cs="Arial"/>
+          <w:sz w:val="24"/>
+          <w:szCs w:val="24"/>
+        </w:rPr>
+      </w:pPr>
+    </w:p>
+    <w:p>
+      <w:pPr>
+        <w:rPr>
+          <w:rFonts w:ascii="Arial" w:eastAsiaTheme="minorEastAsia" w:hAnsi="Arial" w:cs="Arial"/>
+          <w:sz w:val="24"/>
+          <w:szCs w:val="24"/>
+        </w:rPr>
+      </w:pPr>
+      <w:r>
+        <w:rPr>
+          <w:rFonts w:ascii="Arial" w:eastAsiaTheme="minorEastAsia" w:hAnsi="Arial" w:cs="Arial"/>
+          <w:sz w:val="24"/>
+          <w:szCs w:val="24"/>
+        </w:rPr>
+        <w:lastRenderedPageBreak/>
+        <w:t xml:space="preserve">What would completely sustainable </w:t>
+      </w:r>
+      <w:proofErr w:type="spellStart"/>
+      <w:r>
+        <w:rPr>
+          <w:rFonts w:ascii="Arial" w:eastAsiaTheme="minorEastAsia" w:hAnsi="Arial" w:cs="Arial"/>
+          <w:sz w:val="24"/>
+          <w:szCs w:val="24"/>
+        </w:rPr>
+        <w:t>mariculture</w:t>
+      </w:r>
+      <w:proofErr w:type="spellEnd"/>
+      <w:r>
+        <w:rPr>
+          <w:rFonts w:ascii="Arial" w:eastAsiaTheme="minorEastAsia" w:hAnsi="Arial" w:cs="Arial"/>
+          <w:sz w:val="24"/>
+          <w:szCs w:val="24"/>
+        </w:rPr>
+        <w:t xml:space="preserve"> look like for what we can control – local and sustainable feed production, native species or biosecurity threat.</w:t>
+      </w:r>
+      <w:r>
+        <w:rPr>
+          <w:rFonts w:ascii="Arial" w:eastAsiaTheme="minorEastAsia" w:hAnsi="Arial" w:cs="Arial"/>
+          <w:sz w:val="24"/>
+          <w:szCs w:val="24"/>
+        </w:rPr>
+        <w:t xml:space="preserve"> Maximum score when risk is alleviated (risk = 1) and </w:t>
+      </w:r>
+      <w:r>
+        <w:rPr>
+          <w:rFonts w:ascii="Arial" w:eastAsiaTheme="minorEastAsia" w:hAnsi="Arial" w:cs="Arial"/>
+          <w:sz w:val="24"/>
+          <w:szCs w:val="24"/>
+        </w:rPr>
+        <w:t>(NELHA as best?)</w:t>
+      </w:r>
+    </w:p>
+    <w:p>
+      <w:pPr>
+        <w:rPr>
+          <w:rFonts w:ascii="Arial" w:hAnsi="Arial" w:cs="Arial"/>
+          <w:sz w:val="24"/>
+          <w:szCs w:val="24"/>
+        </w:rPr>
+      </w:pPr>
+    </w:p>
+    <w:p>
+      <w:pPr>
+        <w:rPr>
+          <w:rFonts w:ascii="Arial" w:eastAsiaTheme="minorEastAsia" w:hAnsi="Arial" w:cs="Arial"/>
+          <w:sz w:val="24"/>
+          <w:szCs w:val="24"/>
+        </w:rPr>
+      </w:pPr>
+      <m:oMathPara>
+        <m:oMath>
+          <m:r>
+            <w:rPr>
+              <w:rFonts w:ascii="Cambria Math" w:hAnsi="Cambria Math" w:cs="Arial"/>
+              <w:sz w:val="24"/>
+              <w:szCs w:val="24"/>
+            </w:rPr>
+            <m:t>Fishponds=area of fishpo</m:t>
+          </m:r>
+          <m:r>
+            <w:rPr>
+              <w:rFonts w:ascii="Cambria Math" w:hAnsi="Cambria Math" w:cs="Arial"/>
+              <w:sz w:val="24"/>
+              <w:szCs w:val="24"/>
+            </w:rPr>
+            <m:t>nds restored / current area of fishponds</m:t>
           </m:r>
         </m:oMath>
       </m:oMathPara>
@@ -11103,6 +11238,488 @@
         </w:rPr>
         <w:t>2</w:t>
       </w:r>
+    </w:p>
+    <w:p>
+      <w:pPr>
+        <w:rPr>
+          <w:rFonts w:ascii="Arial" w:hAnsi="Arial" w:cs="Arial"/>
+          <w:b/>
+          <w:color w:val="4F81BD" w:themeColor="accent1"/>
+          <w:sz w:val="24"/>
+          <w:szCs w:val="24"/>
+        </w:rPr>
+      </w:pPr>
+    </w:p>
+    <w:p>
+      <w:pPr>
+        <w:rPr>
+          <w:rFonts w:ascii="Arial" w:hAnsi="Arial" w:cs="Arial"/>
+          <w:b/>
+          <w:color w:val="4F81BD" w:themeColor="accent1"/>
+          <w:sz w:val="24"/>
+          <w:szCs w:val="24"/>
+        </w:rPr>
+      </w:pPr>
+      <w:r>
+        <w:rPr>
+          <w:rFonts w:ascii="Arial" w:hAnsi="Arial" w:cs="Arial"/>
+          <w:b/>
+          <w:color w:val="4F81BD" w:themeColor="accent1"/>
+          <w:sz w:val="24"/>
+          <w:szCs w:val="24"/>
+        </w:rPr>
+        <w:t>Sense of Place</w:t>
+      </w:r>
+    </w:p>
+    <w:p>
+      <w:pPr>
+        <w:rPr>
+          <w:rFonts w:ascii="Arial" w:hAnsi="Arial" w:cs="Arial"/>
+          <w:b/>
+          <w:color w:val="4F81BD" w:themeColor="accent1"/>
+          <w:sz w:val="24"/>
+          <w:szCs w:val="24"/>
+        </w:rPr>
+      </w:pPr>
+      <w:r>
+        <w:rPr>
+          <w:rFonts w:ascii="Arial" w:hAnsi="Arial" w:cs="Arial"/>
+          <w:b/>
+          <w:color w:val="4F81BD" w:themeColor="accent1"/>
+          <w:sz w:val="24"/>
+          <w:szCs w:val="24"/>
+        </w:rPr>
+        <w:t>Lasting Special Places</w:t>
+      </w:r>
+    </w:p>
+    <w:p>
+      <w:pPr>
+        <w:rPr>
+          <w:rFonts w:ascii="Arial" w:hAnsi="Arial" w:cs="Arial"/>
+          <w:sz w:val="24"/>
+          <w:szCs w:val="24"/>
+        </w:rPr>
+      </w:pPr>
+      <w:proofErr w:type="gramStart"/>
+      <w:r>
+        <w:rPr>
+          <w:rFonts w:ascii="Arial" w:hAnsi="Arial" w:cs="Arial"/>
+          <w:sz w:val="24"/>
+          <w:szCs w:val="24"/>
+        </w:rPr>
+        <w:t>Clipped NOAA MPA inventory layer to 3nm offshore.</w:t>
+      </w:r>
+      <w:proofErr w:type="gramEnd"/>
+      <w:r>
+        <w:rPr>
+          <w:rFonts w:ascii="Arial" w:hAnsi="Arial" w:cs="Arial"/>
+          <w:sz w:val="24"/>
+          <w:szCs w:val="24"/>
+        </w:rPr>
+        <w:t xml:space="preserve"> MPAs classified by no take, no access, zoned with no take, and zoned with multiple </w:t>
+      </w:r>
+      <w:proofErr w:type="gramStart"/>
+      <w:r>
+        <w:rPr>
+          <w:rFonts w:ascii="Arial" w:hAnsi="Arial" w:cs="Arial"/>
+          <w:sz w:val="24"/>
+          <w:szCs w:val="24"/>
+        </w:rPr>
+        <w:t>use</w:t>
+      </w:r>
+      <w:proofErr w:type="gramEnd"/>
+      <w:r>
+        <w:rPr>
+          <w:rFonts w:ascii="Arial" w:hAnsi="Arial" w:cs="Arial"/>
+          <w:sz w:val="24"/>
+          <w:szCs w:val="24"/>
+        </w:rPr>
+        <w:t xml:space="preserve"> and zoned with uniform use. All MPAs with no </w:t>
+      </w:r>
+      <w:proofErr w:type="gramStart"/>
+      <w:r>
+        <w:rPr>
+          <w:rFonts w:ascii="Arial" w:hAnsi="Arial" w:cs="Arial"/>
+          <w:sz w:val="24"/>
+          <w:szCs w:val="24"/>
+        </w:rPr>
+        <w:t>take,</w:t>
+      </w:r>
+      <w:proofErr w:type="gramEnd"/>
+      <w:r>
+        <w:rPr>
+          <w:rFonts w:ascii="Arial" w:hAnsi="Arial" w:cs="Arial"/>
+          <w:sz w:val="24"/>
+          <w:szCs w:val="24"/>
+        </w:rPr>
+        <w:t xml:space="preserve"> no access or zoned with no take were given a weight of 1 and all other MPA classifications were given a weight of 0.5. The score of lasting special places was assessed as the ratio of the total area protected to the total area within 3nm from shore. </w:t>
+      </w:r>
+    </w:p>
+    <w:p>
+      <w:pPr>
+        <w:rPr>
+          <w:rFonts w:ascii="Arial" w:hAnsi="Arial" w:cs="Arial"/>
+          <w:sz w:val="24"/>
+          <w:szCs w:val="24"/>
+        </w:rPr>
+      </w:pPr>
+    </w:p>
+    <w:p>
+      <w:pPr>
+        <w:rPr>
+          <w:rFonts w:ascii="Arial" w:hAnsi="Arial" w:cs="Arial"/>
+          <w:sz w:val="24"/>
+          <w:szCs w:val="24"/>
+        </w:rPr>
+      </w:pPr>
+      <m:oMathPara>
+        <m:oMathParaPr>
+          <m:jc m:val="centerGroup"/>
+        </m:oMathParaPr>
+        <m:oMath>
+          <m:sSub>
+            <m:sSubPr>
+              <m:ctrlPr>
+                <w:rPr>
+                  <w:rFonts w:ascii="Cambria Math" w:hAnsi="Cambria Math" w:cs="Arial"/>
+                  <w:i/>
+                  <w:iCs/>
+                  <w:sz w:val="24"/>
+                  <w:szCs w:val="24"/>
+                </w:rPr>
+              </m:ctrlPr>
+            </m:sSubPr>
+            <m:e>
+              <m:r>
+                <w:rPr>
+                  <w:rFonts w:ascii="Cambria Math" w:hAnsi="Cambria Math" w:cs="Arial"/>
+                  <w:sz w:val="24"/>
+                  <w:szCs w:val="24"/>
+                </w:rPr>
+                <m:t>X</m:t>
+              </m:r>
+            </m:e>
+            <m:sub>
+              <m:r>
+                <w:rPr>
+                  <w:rFonts w:ascii="Cambria Math" w:hAnsi="Cambria Math" w:cs="Arial"/>
+                  <w:sz w:val="24"/>
+                  <w:szCs w:val="24"/>
+                </w:rPr>
+                <m:t>LSP</m:t>
+              </m:r>
+            </m:sub>
+          </m:sSub>
+          <m:r>
+            <w:rPr>
+              <w:rFonts w:ascii="Cambria Math" w:hAnsi="Cambria Math" w:cs="Arial"/>
+              <w:sz w:val="24"/>
+              <w:szCs w:val="24"/>
+            </w:rPr>
+            <m:t>=</m:t>
+          </m:r>
+          <m:f>
+            <m:fPr>
+              <m:ctrlPr>
+                <w:rPr>
+                  <w:rFonts w:ascii="Cambria Math" w:hAnsi="Cambria Math" w:cs="Arial"/>
+                  <w:i/>
+                  <w:iCs/>
+                  <w:sz w:val="24"/>
+                  <w:szCs w:val="24"/>
+                </w:rPr>
+              </m:ctrlPr>
+            </m:fPr>
+            <m:num>
+              <m:f>
+                <m:fPr>
+                  <m:ctrlPr>
+                    <w:rPr>
+                      <w:rFonts w:ascii="Cambria Math" w:hAnsi="Cambria Math" w:cs="Arial"/>
+                      <w:i/>
+                      <w:iCs/>
+                      <w:sz w:val="24"/>
+                      <w:szCs w:val="24"/>
+                    </w:rPr>
+                  </m:ctrlPr>
+                </m:fPr>
+                <m:num>
+                  <m:sSub>
+                    <m:sSubPr>
+                      <m:ctrlPr>
+                        <w:rPr>
+                          <w:rFonts w:ascii="Cambria Math" w:hAnsi="Cambria Math" w:cs="Arial"/>
+                          <w:i/>
+                          <w:iCs/>
+                          <w:sz w:val="24"/>
+                          <w:szCs w:val="24"/>
+                        </w:rPr>
+                      </m:ctrlPr>
+                    </m:sSubPr>
+                    <m:e>
+                      <m:r>
+                        <w:rPr>
+                          <w:rFonts w:ascii="Cambria Math" w:hAnsi="Cambria Math" w:cs="Arial"/>
+                          <w:sz w:val="24"/>
+                          <w:szCs w:val="24"/>
+                        </w:rPr>
+                        <m:t>MPA</m:t>
+                      </m:r>
+                    </m:e>
+                    <m:sub>
+                      <m:r>
+                        <w:rPr>
+                          <w:rFonts w:ascii="Cambria Math" w:hAnsi="Cambria Math" w:cs="Arial"/>
+                          <w:sz w:val="24"/>
+                          <w:szCs w:val="24"/>
+                        </w:rPr>
+                        <m:t>3nm</m:t>
+                      </m:r>
+                    </m:sub>
+                  </m:sSub>
+                </m:num>
+                <m:den>
+                  <m:r>
+                    <w:rPr>
+                      <w:rFonts w:ascii="Cambria Math" w:hAnsi="Cambria Math" w:cs="Arial"/>
+                      <w:sz w:val="24"/>
+                      <w:szCs w:val="24"/>
+                    </w:rPr>
+                    <m:t>0.3*</m:t>
+                  </m:r>
+                  <m:sSub>
+                    <m:sSubPr>
+                      <m:ctrlPr>
+                        <w:rPr>
+                          <w:rFonts w:ascii="Cambria Math" w:hAnsi="Cambria Math" w:cs="Arial"/>
+                          <w:i/>
+                          <w:iCs/>
+                          <w:sz w:val="24"/>
+                          <w:szCs w:val="24"/>
+                        </w:rPr>
+                      </m:ctrlPr>
+                    </m:sSubPr>
+                    <m:e>
+                      <m:r>
+                        <w:rPr>
+                          <w:rFonts w:ascii="Cambria Math" w:hAnsi="Cambria Math" w:cs="Arial"/>
+                          <w:sz w:val="24"/>
+                          <w:szCs w:val="24"/>
+                        </w:rPr>
+                        <m:t>A</m:t>
+                      </m:r>
+                    </m:e>
+                    <m:sub>
+                      <m:r>
+                        <w:rPr>
+                          <w:rFonts w:ascii="Cambria Math" w:hAnsi="Cambria Math" w:cs="Arial"/>
+                          <w:sz w:val="24"/>
+                          <w:szCs w:val="24"/>
+                        </w:rPr>
+                        <m:t>3nm</m:t>
+                      </m:r>
+                    </m:sub>
+                  </m:sSub>
+                </m:den>
+              </m:f>
+              <m:r>
+                <w:rPr>
+                  <w:rFonts w:ascii="Cambria Math" w:hAnsi="Cambria Math" w:cs="Arial"/>
+                  <w:sz w:val="24"/>
+                  <w:szCs w:val="24"/>
+                </w:rPr>
+                <m:t>+</m:t>
+              </m:r>
+              <m:f>
+                <m:fPr>
+                  <m:ctrlPr>
+                    <w:rPr>
+                      <w:rFonts w:ascii="Cambria Math" w:hAnsi="Cambria Math" w:cs="Arial"/>
+                      <w:i/>
+                      <w:iCs/>
+                      <w:sz w:val="24"/>
+                      <w:szCs w:val="24"/>
+                    </w:rPr>
+                  </m:ctrlPr>
+                </m:fPr>
+                <m:num>
+                  <m:sSub>
+                    <m:sSubPr>
+                      <m:ctrlPr>
+                        <w:rPr>
+                          <w:rFonts w:ascii="Cambria Math" w:hAnsi="Cambria Math" w:cs="Arial"/>
+                          <w:i/>
+                          <w:iCs/>
+                          <w:sz w:val="24"/>
+                          <w:szCs w:val="24"/>
+                        </w:rPr>
+                      </m:ctrlPr>
+                    </m:sSubPr>
+                    <m:e>
+                      <m:r>
+                        <w:rPr>
+                          <w:rFonts w:ascii="Cambria Math" w:hAnsi="Cambria Math" w:cs="Arial"/>
+                          <w:sz w:val="24"/>
+                          <w:szCs w:val="24"/>
+                        </w:rPr>
+                        <m:t>MPA</m:t>
+                      </m:r>
+                    </m:e>
+                    <m:sub>
+                      <m:r>
+                        <w:rPr>
+                          <w:rFonts w:ascii="Cambria Math" w:hAnsi="Cambria Math" w:cs="Arial"/>
+                          <w:sz w:val="24"/>
+                          <w:szCs w:val="24"/>
+                        </w:rPr>
+                        <m:t>eez</m:t>
+                      </m:r>
+                    </m:sub>
+                  </m:sSub>
+                </m:num>
+                <m:den>
+                  <m:r>
+                    <w:rPr>
+                      <w:rFonts w:ascii="Cambria Math" w:hAnsi="Cambria Math" w:cs="Arial"/>
+                      <w:sz w:val="24"/>
+                      <w:szCs w:val="24"/>
+                    </w:rPr>
+                    <m:t>0.3*</m:t>
+                  </m:r>
+                  <m:sSub>
+                    <m:sSubPr>
+                      <m:ctrlPr>
+                        <w:rPr>
+                          <w:rFonts w:ascii="Cambria Math" w:hAnsi="Cambria Math" w:cs="Arial"/>
+                          <w:i/>
+                          <w:iCs/>
+                          <w:sz w:val="24"/>
+                          <w:szCs w:val="24"/>
+                        </w:rPr>
+                      </m:ctrlPr>
+                    </m:sSubPr>
+                    <m:e>
+                      <m:r>
+                        <w:rPr>
+                          <w:rFonts w:ascii="Cambria Math" w:hAnsi="Cambria Math" w:cs="Arial"/>
+                          <w:sz w:val="24"/>
+                          <w:szCs w:val="24"/>
+                        </w:rPr>
+                        <m:t>A</m:t>
+                      </m:r>
+                    </m:e>
+                    <m:sub>
+                      <m:r>
+                        <w:rPr>
+                          <w:rFonts w:ascii="Cambria Math" w:hAnsi="Cambria Math" w:cs="Arial"/>
+                          <w:sz w:val="24"/>
+                          <w:szCs w:val="24"/>
+                        </w:rPr>
+                        <m:t>eez</m:t>
+                      </m:r>
+                    </m:sub>
+                  </m:sSub>
+                </m:den>
+              </m:f>
+              <m:r>
+                <w:rPr>
+                  <w:rFonts w:ascii="Cambria Math" w:hAnsi="Cambria Math" w:cs="Arial"/>
+                  <w:sz w:val="24"/>
+                  <w:szCs w:val="24"/>
+                </w:rPr>
+                <m:t>+</m:t>
+              </m:r>
+              <m:f>
+                <m:fPr>
+                  <m:ctrlPr>
+                    <w:rPr>
+                      <w:rFonts w:ascii="Cambria Math" w:hAnsi="Cambria Math" w:cs="Arial"/>
+                      <w:i/>
+                      <w:iCs/>
+                      <w:sz w:val="24"/>
+                      <w:szCs w:val="24"/>
+                    </w:rPr>
+                  </m:ctrlPr>
+                </m:fPr>
+                <m:num>
+                  <m:r>
+                    <w:rPr>
+                      <w:rFonts w:ascii="Cambria Math" w:hAnsi="Cambria Math" w:cs="Arial"/>
+                      <w:sz w:val="24"/>
+                      <w:szCs w:val="24"/>
+                    </w:rPr>
+                    <m:t>TA*PA</m:t>
+                  </m:r>
+                </m:num>
+                <m:den>
+                  <m:r>
+                    <w:rPr>
+                      <w:rFonts w:ascii="Cambria Math" w:hAnsi="Cambria Math" w:cs="Arial"/>
+                      <w:sz w:val="24"/>
+                      <w:szCs w:val="24"/>
+                    </w:rPr>
+                    <m:t>0.3*TA</m:t>
+                  </m:r>
+                </m:den>
+              </m:f>
+            </m:num>
+            <m:den>
+              <m:r>
+                <w:rPr>
+                  <w:rFonts w:ascii="Cambria Math" w:hAnsi="Cambria Math" w:cs="Arial"/>
+                  <w:sz w:val="24"/>
+                  <w:szCs w:val="24"/>
+                </w:rPr>
+                <m:t>2</m:t>
+              </m:r>
+            </m:den>
+          </m:f>
+        </m:oMath>
+      </m:oMathPara>
+    </w:p>
+    <w:p>
+      <w:pPr>
+        <w:rPr>
+          <w:rFonts w:ascii="Arial" w:hAnsi="Arial" w:cs="Arial"/>
+          <w:sz w:val="24"/>
+          <w:szCs w:val="24"/>
+        </w:rPr>
+      </w:pPr>
+      <w:r>
+        <w:rPr>
+          <w:rFonts w:ascii="Arial" w:hAnsi="Arial" w:cs="Arial"/>
+          <w:sz w:val="24"/>
+          <w:szCs w:val="24"/>
+        </w:rPr>
+        <w:t xml:space="preserve">Currently – </w:t>
+      </w:r>
+      <w:proofErr w:type="spellStart"/>
+      <w:r>
+        <w:rPr>
+          <w:rFonts w:ascii="Arial" w:hAnsi="Arial" w:cs="Arial"/>
+          <w:sz w:val="24"/>
+          <w:szCs w:val="24"/>
+        </w:rPr>
+        <w:t>eez</w:t>
+      </w:r>
+      <w:proofErr w:type="spellEnd"/>
+      <w:r>
+        <w:rPr>
+          <w:rFonts w:ascii="Arial" w:hAnsi="Arial" w:cs="Arial"/>
+          <w:sz w:val="24"/>
+          <w:szCs w:val="24"/>
+        </w:rPr>
+        <w:t xml:space="preserve"> not included in calculation </w:t>
+      </w:r>
+    </w:p>
+    <w:p>
+      <w:pPr>
+        <w:rPr>
+          <w:rFonts w:ascii="Arial" w:hAnsi="Arial" w:cs="Arial"/>
+          <w:sz w:val="24"/>
+          <w:szCs w:val="24"/>
+        </w:rPr>
+      </w:pPr>
       <w:bookmarkStart w:id="0" w:name="_GoBack"/>
       <w:bookmarkEnd w:id="0"/>
     </w:p>
@@ -11111,130 +11728,14 @@
         <w:rPr>
           <w:rFonts w:ascii="Arial" w:hAnsi="Arial" w:cs="Arial"/>
           <w:b/>
-          <w:color w:val="4F81BD" w:themeColor="accent1"/>
-          <w:sz w:val="24"/>
-          <w:szCs w:val="24"/>
-        </w:rPr>
-      </w:pPr>
-    </w:p>
-    <w:p>
-      <w:pPr>
+          <w:sz w:val="24"/>
+          <w:szCs w:val="24"/>
+        </w:rPr>
+      </w:pPr>
+      <w:r>
         <w:rPr>
           <w:rFonts w:ascii="Arial" w:hAnsi="Arial" w:cs="Arial"/>
           <w:b/>
-          <w:color w:val="4F81BD" w:themeColor="accent1"/>
-          <w:sz w:val="24"/>
-          <w:szCs w:val="24"/>
-        </w:rPr>
-      </w:pPr>
-      <w:r>
-        <w:rPr>
-          <w:rFonts w:ascii="Arial" w:hAnsi="Arial" w:cs="Arial"/>
-          <w:b/>
-          <w:color w:val="4F81BD" w:themeColor="accent1"/>
-          <w:sz w:val="24"/>
-          <w:szCs w:val="24"/>
-        </w:rPr>
-        <w:t>Sense of Place</w:t>
-      </w:r>
-    </w:p>
-    <w:p>
-      <w:pPr>
-        <w:rPr>
-          <w:rFonts w:ascii="Arial" w:hAnsi="Arial" w:cs="Arial"/>
-          <w:b/>
-          <w:color w:val="4F81BD" w:themeColor="accent1"/>
-          <w:sz w:val="24"/>
-          <w:szCs w:val="24"/>
-        </w:rPr>
-      </w:pPr>
-      <w:r>
-        <w:rPr>
-          <w:rFonts w:ascii="Arial" w:hAnsi="Arial" w:cs="Arial"/>
-          <w:b/>
-          <w:color w:val="4F81BD" w:themeColor="accent1"/>
-          <w:sz w:val="24"/>
-          <w:szCs w:val="24"/>
-        </w:rPr>
-        <w:t>Lasting Special Places</w:t>
-      </w:r>
-    </w:p>
-    <w:p>
-      <w:pPr>
-        <w:rPr>
-          <w:rFonts w:ascii="Arial" w:hAnsi="Arial" w:cs="Arial"/>
-          <w:sz w:val="24"/>
-          <w:szCs w:val="24"/>
-        </w:rPr>
-      </w:pPr>
-      <w:proofErr w:type="gramStart"/>
-      <w:r>
-        <w:rPr>
-          <w:rFonts w:ascii="Arial" w:hAnsi="Arial" w:cs="Arial"/>
-          <w:sz w:val="24"/>
-          <w:szCs w:val="24"/>
-        </w:rPr>
-        <w:t>Clipped NOAA MPA inventory layer to 3nm offshore.</w:t>
-      </w:r>
-      <w:proofErr w:type="gramEnd"/>
-      <w:r>
-        <w:rPr>
-          <w:rFonts w:ascii="Arial" w:hAnsi="Arial" w:cs="Arial"/>
-          <w:sz w:val="24"/>
-          <w:szCs w:val="24"/>
-        </w:rPr>
-        <w:t xml:space="preserve"> MPAs classified by no take, no access, zoned with no take, and zoned with multiple </w:t>
-      </w:r>
-      <w:proofErr w:type="gramStart"/>
-      <w:r>
-        <w:rPr>
-          <w:rFonts w:ascii="Arial" w:hAnsi="Arial" w:cs="Arial"/>
-          <w:sz w:val="24"/>
-          <w:szCs w:val="24"/>
-        </w:rPr>
-        <w:t>use</w:t>
-      </w:r>
-      <w:proofErr w:type="gramEnd"/>
-      <w:r>
-        <w:rPr>
-          <w:rFonts w:ascii="Arial" w:hAnsi="Arial" w:cs="Arial"/>
-          <w:sz w:val="24"/>
-          <w:szCs w:val="24"/>
-        </w:rPr>
-        <w:t xml:space="preserve"> and zoned with uniform use. All MPAs with no </w:t>
-      </w:r>
-      <w:proofErr w:type="gramStart"/>
-      <w:r>
-        <w:rPr>
-          <w:rFonts w:ascii="Arial" w:hAnsi="Arial" w:cs="Arial"/>
-          <w:sz w:val="24"/>
-          <w:szCs w:val="24"/>
-        </w:rPr>
-        <w:t>take,</w:t>
-      </w:r>
-      <w:proofErr w:type="gramEnd"/>
-      <w:r>
-        <w:rPr>
-          <w:rFonts w:ascii="Arial" w:hAnsi="Arial" w:cs="Arial"/>
-          <w:sz w:val="24"/>
-          <w:szCs w:val="24"/>
-        </w:rPr>
-        <w:t xml:space="preserve"> no access or zoned with no take were given a weight of 1 and all other MPA classifications were given a weight of 0.5. The score of lasting special places was assessed as the ratio of the total area protected to the total area within 3nm from shore. </w:t>
-      </w:r>
-    </w:p>
-    <w:p>
-      <w:pPr>
-        <w:rPr>
-          <w:rFonts w:ascii="Arial" w:hAnsi="Arial" w:cs="Arial"/>
-          <w:b/>
-          <w:sz w:val="24"/>
-          <w:szCs w:val="24"/>
-        </w:rPr>
-      </w:pPr>
-      <w:r>
-        <w:rPr>
-          <w:rFonts w:ascii="Arial" w:hAnsi="Arial" w:cs="Arial"/>
-          <w:b/>
           <w:sz w:val="24"/>
           <w:szCs w:val="24"/>
         </w:rPr>
@@ -11272,7 +11773,6 @@
           <w:sz w:val="24"/>
           <w:szCs w:val="24"/>
         </w:rPr>
-        <w:lastRenderedPageBreak/>
         <w:t xml:space="preserve">% of development projects that support green infrastructure or ocean/watershed health DDP </w:t>
       </w:r>
     </w:p>
@@ -11751,6 +12251,7 @@
           <w:sz w:val="24"/>
           <w:szCs w:val="24"/>
         </w:rPr>
+        <w:lastRenderedPageBreak/>
         <w:t>Longevity in a place = stronger sense of place, increased health of place or ability for the place to provide resources</w:t>
       </w:r>
     </w:p>
@@ -11811,7 +12312,6 @@
           <w:sz w:val="24"/>
           <w:szCs w:val="24"/>
         </w:rPr>
-        <w:lastRenderedPageBreak/>
         <w:t>HCA Conservation</w:t>
       </w:r>
       <w:r>
@@ -12046,6 +12546,7 @@
           <w:sz w:val="24"/>
           <w:szCs w:val="24"/>
         </w:rPr>
+        <w:lastRenderedPageBreak/>
         <w:t>Table 1.</w:t>
       </w:r>
       <w:proofErr w:type="gramEnd"/>
@@ -13213,16 +13714,7 @@
           <w:sz w:val="24"/>
           <w:szCs w:val="24"/>
         </w:rPr>
-        <w:t xml:space="preserve">The State of Hawaiʻi defines historic preservation as “the research, protection, restoration, rehabilitation, and interpretation of buildings, structures, objects, districts, </w:t>
-      </w:r>
-      <w:r>
-        <w:rPr>
-          <w:rFonts w:ascii="Arial" w:hAnsi="Arial" w:cs="Arial"/>
-          <w:sz w:val="24"/>
-          <w:szCs w:val="24"/>
-        </w:rPr>
-        <w:lastRenderedPageBreak/>
-        <w:t xml:space="preserve">areas, and sites, including underwater sites and burial sites, significant to the history, architecture, archaeology, or culture of this State, its communities, or the nation.” The definition of historic property means any building, structure, object, district, area, or site, including </w:t>
+        <w:t xml:space="preserve">The State of Hawaiʻi defines historic preservation as “the research, protection, restoration, rehabilitation, and interpretation of buildings, structures, objects, districts, areas, and sites, including underwater sites and burial sites, significant to the history, architecture, archaeology, or culture of this State, its communities, or the nation.” The definition of historic property means any building, structure, object, district, area, or site, including </w:t>
       </w:r>
       <w:proofErr w:type="spellStart"/>
       <w:r>
@@ -13541,6 +14033,7 @@
           <w:sz w:val="24"/>
           <w:szCs w:val="24"/>
         </w:rPr>
+        <w:lastRenderedPageBreak/>
         <w:t>Is debris on Hawaii increasing?</w:t>
       </w:r>
     </w:p>
@@ -13680,7 +14173,6 @@
           <w:sz w:val="24"/>
           <w:szCs w:val="24"/>
         </w:rPr>
-        <w:lastRenderedPageBreak/>
         <w:t>Windward vs leeward affects?</w:t>
       </w:r>
     </w:p>
@@ -14453,7 +14945,20 @@
             <w:szCs w:val="24"/>
             <w:u w:val="none"/>
           </w:rPr>
-          <w:t>National Oceanic and Atmospheric Administration</w:t>
+          <w:t xml:space="preserve">National Oceanic and Atmospheric </w:t>
+        </w:r>
+        <w:r>
+          <w:rPr>
+            <w:rStyle w:val="Hyperlink"/>
+            <w:rFonts w:ascii="Arial" w:hAnsi="Arial" w:cs="Arial"/>
+            <w:noProof/>
+            <w:color w:val="auto"/>
+            <w:sz w:val="24"/>
+            <w:szCs w:val="24"/>
+            <w:u w:val="none"/>
+          </w:rPr>
+          <w:lastRenderedPageBreak/>
+          <w:t>Administration</w:t>
         </w:r>
       </w:hyperlink>
       <w:r>
@@ -14620,7 +15125,6 @@
           <w:sz w:val="24"/>
           <w:szCs w:val="24"/>
         </w:rPr>
-        <w:lastRenderedPageBreak/>
         <w:t xml:space="preserve">To our knowledge data on wetland condition is not available for all wetlands. Condition of wetlands would ideally include prior extend and habitat condition including water quality, percent native species (absence of harmful invasive species), and protection or conservation status. To estimate condition we looked for prior wetland extent estimates. </w:t>
       </w:r>
       <w:r>
@@ -15036,6 +15540,7 @@
           <w:sz w:val="24"/>
           <w:szCs w:val="24"/>
         </w:rPr>
+        <w:lastRenderedPageBreak/>
         <w:t xml:space="preserve">Targets – conservation targets </w:t>
       </w:r>
     </w:p>
@@ -15154,7 +15659,6 @@
           <w:sz w:val="24"/>
           <w:szCs w:val="24"/>
         </w:rPr>
-        <w:lastRenderedPageBreak/>
         <w:t xml:space="preserve">Mangroves are invasive in Hawaii and pose several negative </w:t>
       </w:r>
       <w:r>
@@ -15597,6 +16101,7 @@
           <w:sz w:val="24"/>
           <w:szCs w:val="24"/>
         </w:rPr>
+        <w:lastRenderedPageBreak/>
         <w:t>Coral Reef trend – to be determined</w:t>
       </w:r>
       <w:r>
@@ -15673,7 +16178,296 @@
           <w:sz w:val="24"/>
           <w:szCs w:val="24"/>
         </w:rPr>
-        <w:t xml:space="preserve">long term erosion rate (past </w:t>
+        <w:t xml:space="preserve">long term erosion rate (past century) calculated from Romine and Fletcher 2013. </w:t>
+      </w:r>
+      <w:r>
+        <w:rPr>
+          <w:rFonts w:ascii="Arial" w:hAnsi="Arial" w:cs="Arial"/>
+          <w:sz w:val="24"/>
+          <w:szCs w:val="24"/>
+        </w:rPr>
+        <w:t xml:space="preserve">This data may be updated as </w:t>
+      </w:r>
+      <w:r>
+        <w:rPr>
+          <w:rFonts w:ascii="Arial" w:hAnsi="Arial" w:cs="Arial"/>
+          <w:sz w:val="24"/>
+          <w:szCs w:val="24"/>
+        </w:rPr>
+        <w:t>USGS plans to assess the beach erosional rate every 5-10 years</w:t>
+      </w:r>
+      <w:r>
+        <w:rPr>
+          <w:rFonts w:ascii="Arial" w:hAnsi="Arial" w:cs="Arial"/>
+          <w:sz w:val="24"/>
+          <w:szCs w:val="24"/>
+        </w:rPr>
+        <w:t xml:space="preserve"> (REF)</w:t>
+      </w:r>
+      <w:r>
+        <w:rPr>
+          <w:rFonts w:ascii="Arial" w:hAnsi="Arial" w:cs="Arial"/>
+          <w:sz w:val="24"/>
+          <w:szCs w:val="24"/>
+        </w:rPr>
+        <w:t xml:space="preserve">. </w:t>
+      </w:r>
+    </w:p>
+    <w:p>
+      <w:pPr>
+        <w:rPr>
+          <w:rFonts w:ascii="Arial" w:hAnsi="Arial" w:cs="Arial"/>
+          <w:i/>
+          <w:sz w:val="24"/>
+          <w:szCs w:val="24"/>
+        </w:rPr>
+      </w:pPr>
+      <w:r>
+        <w:rPr>
+          <w:rFonts w:ascii="Arial" w:hAnsi="Arial" w:cs="Arial"/>
+          <w:i/>
+          <w:sz w:val="24"/>
+          <w:szCs w:val="24"/>
+        </w:rPr>
+        <w:t>Wetlands &amp; Estuaries</w:t>
+      </w:r>
+    </w:p>
+    <w:p>
+      <w:pPr>
+        <w:rPr>
+          <w:rFonts w:ascii="Arial" w:hAnsi="Arial" w:cs="Arial"/>
+          <w:i/>
+          <w:sz w:val="24"/>
+          <w:szCs w:val="24"/>
+        </w:rPr>
+      </w:pPr>
+      <w:r>
+        <w:rPr>
+          <w:rFonts w:ascii="Arial" w:hAnsi="Arial" w:cs="Arial"/>
+          <w:i/>
+          <w:sz w:val="24"/>
+          <w:szCs w:val="24"/>
+        </w:rPr>
+        <w:t>Wetlands</w:t>
+      </w:r>
+    </w:p>
+    <w:p>
+      <w:pPr>
+        <w:rPr>
+          <w:rFonts w:ascii="Arial" w:hAnsi="Arial" w:cs="Arial"/>
+          <w:sz w:val="24"/>
+          <w:szCs w:val="24"/>
+        </w:rPr>
+      </w:pPr>
+      <w:r>
+        <w:rPr>
+          <w:rFonts w:ascii="Arial" w:hAnsi="Arial" w:cs="Arial"/>
+          <w:sz w:val="24"/>
+          <w:szCs w:val="24"/>
+        </w:rPr>
+        <w:t>Refer to Coastal Protection Goal</w:t>
+      </w:r>
+    </w:p>
+    <w:p>
+      <w:pPr>
+        <w:rPr>
+          <w:rFonts w:ascii="Arial" w:hAnsi="Arial" w:cs="Arial"/>
+          <w:sz w:val="24"/>
+          <w:szCs w:val="24"/>
+        </w:rPr>
+      </w:pPr>
+    </w:p>
+    <w:p>
+      <w:pPr>
+        <w:rPr>
+          <w:rFonts w:ascii="Arial" w:hAnsi="Arial" w:cs="Arial"/>
+          <w:i/>
+          <w:sz w:val="24"/>
+          <w:szCs w:val="24"/>
+        </w:rPr>
+      </w:pPr>
+      <w:r>
+        <w:rPr>
+          <w:rFonts w:ascii="Arial" w:hAnsi="Arial" w:cs="Arial"/>
+          <w:i/>
+          <w:sz w:val="24"/>
+          <w:szCs w:val="24"/>
+        </w:rPr>
+        <w:t>Estuaries</w:t>
+      </w:r>
+    </w:p>
+    <w:p>
+      <w:pPr>
+        <w:rPr>
+          <w:rFonts w:ascii="Arial" w:hAnsi="Arial" w:cs="Arial"/>
+          <w:sz w:val="24"/>
+          <w:szCs w:val="24"/>
+        </w:rPr>
+      </w:pPr>
+      <w:r>
+        <w:rPr>
+          <w:rFonts w:ascii="Arial" w:hAnsi="Arial" w:cs="Arial"/>
+          <w:sz w:val="24"/>
+          <w:szCs w:val="24"/>
+        </w:rPr>
+        <w:t xml:space="preserve">There is not a complete database for estuaries in Hawaii. The database form TNC ERA has estuaries however it needs to be updated and estuary classifications assigned. </w:t>
+      </w:r>
+    </w:p>
+    <w:p>
+      <w:pPr>
+        <w:rPr>
+          <w:rFonts w:ascii="Arial" w:hAnsi="Arial" w:cs="Arial"/>
+          <w:sz w:val="24"/>
+          <w:szCs w:val="24"/>
+        </w:rPr>
+      </w:pPr>
+      <w:r>
+        <w:rPr>
+          <w:rFonts w:ascii="Arial" w:hAnsi="Arial" w:cs="Arial"/>
+          <w:sz w:val="24"/>
+          <w:szCs w:val="24"/>
+        </w:rPr>
+        <w:t xml:space="preserve">Only shallow water wetlands were used from the National Wetlands Inventory and clipped to 1km inland extent from the coastline (excludes deeper water areas such as estuaries which are included in the Habitats </w:t>
+      </w:r>
+      <w:proofErr w:type="spellStart"/>
+      <w:r>
+        <w:rPr>
+          <w:rFonts w:ascii="Arial" w:hAnsi="Arial" w:cs="Arial"/>
+          <w:sz w:val="24"/>
+          <w:szCs w:val="24"/>
+        </w:rPr>
+        <w:t>subgoal</w:t>
+      </w:r>
+      <w:proofErr w:type="spellEnd"/>
+      <w:r>
+        <w:rPr>
+          <w:rFonts w:ascii="Arial" w:hAnsi="Arial" w:cs="Arial"/>
+          <w:sz w:val="24"/>
+          <w:szCs w:val="24"/>
+        </w:rPr>
+        <w:t xml:space="preserve"> of Biodiversity). </w:t>
+      </w:r>
+    </w:p>
+    <w:p>
+      <w:pPr>
+        <w:rPr>
+          <w:rFonts w:ascii="Arial" w:hAnsi="Arial" w:cs="Arial"/>
+          <w:sz w:val="24"/>
+          <w:szCs w:val="24"/>
+        </w:rPr>
+      </w:pPr>
+    </w:p>
+    <w:p>
+      <w:pPr>
+        <w:rPr>
+          <w:rFonts w:ascii="Arial" w:hAnsi="Arial" w:cs="Arial"/>
+          <w:i/>
+          <w:sz w:val="24"/>
+          <w:szCs w:val="24"/>
+        </w:rPr>
+      </w:pPr>
+    </w:p>
+    <w:p>
+      <w:pPr>
+        <w:rPr>
+          <w:rFonts w:ascii="Arial" w:hAnsi="Arial" w:cs="Arial"/>
+          <w:i/>
+          <w:sz w:val="24"/>
+          <w:szCs w:val="24"/>
+        </w:rPr>
+      </w:pPr>
+      <w:r>
+        <w:rPr>
+          <w:rFonts w:ascii="Arial" w:hAnsi="Arial" w:cs="Arial"/>
+          <w:i/>
+          <w:sz w:val="24"/>
+          <w:szCs w:val="24"/>
+        </w:rPr>
+        <w:t xml:space="preserve">Intertidal – Chris Bird – </w:t>
+      </w:r>
+      <w:proofErr w:type="gramStart"/>
+      <w:r>
+        <w:rPr>
+          <w:rFonts w:ascii="Arial" w:hAnsi="Arial" w:cs="Arial"/>
+          <w:i/>
+          <w:sz w:val="24"/>
+          <w:szCs w:val="24"/>
+        </w:rPr>
+        <w:t xml:space="preserve">definition </w:t>
+      </w:r>
+      <w:r>
+        <w:rPr>
+          <w:rFonts w:ascii="Arial" w:hAnsi="Arial" w:cs="Arial"/>
+          <w:i/>
+          <w:sz w:val="24"/>
+          <w:szCs w:val="24"/>
+        </w:rPr>
+        <w:t xml:space="preserve"> -</w:t>
+      </w:r>
+      <w:proofErr w:type="gramEnd"/>
+      <w:r>
+        <w:rPr>
+          <w:rFonts w:ascii="Arial" w:hAnsi="Arial" w:cs="Arial"/>
+          <w:i/>
+          <w:sz w:val="24"/>
+          <w:szCs w:val="24"/>
+        </w:rPr>
+        <w:t xml:space="preserve"> rocky intertidal – length – shorelines rocky from ESI data layers – just extent </w:t>
+      </w:r>
+    </w:p>
+    <w:p>
+      <w:pPr>
+        <w:rPr>
+          <w:rFonts w:ascii="Arial" w:hAnsi="Arial" w:cs="Arial"/>
+          <w:i/>
+          <w:sz w:val="24"/>
+          <w:szCs w:val="24"/>
+        </w:rPr>
+      </w:pPr>
+    </w:p>
+    <w:p>
+      <w:pPr>
+        <w:rPr>
+          <w:rFonts w:ascii="Arial" w:hAnsi="Arial" w:cs="Arial"/>
+          <w:i/>
+          <w:sz w:val="24"/>
+          <w:szCs w:val="24"/>
+        </w:rPr>
+      </w:pPr>
+      <w:r>
+        <w:rPr>
+          <w:rFonts w:ascii="Arial" w:hAnsi="Arial" w:cs="Arial"/>
+          <w:i/>
+          <w:sz w:val="24"/>
+          <w:szCs w:val="24"/>
+        </w:rPr>
+        <w:t>Species</w:t>
+      </w:r>
+      <w:r>
+        <w:rPr>
+          <w:rFonts w:ascii="Arial" w:hAnsi="Arial" w:cs="Arial"/>
+          <w:i/>
+          <w:sz w:val="24"/>
+          <w:szCs w:val="24"/>
+        </w:rPr>
+        <w:t xml:space="preserve"> </w:t>
+      </w:r>
+    </w:p>
+    <w:p>
+      <w:pPr>
+        <w:rPr>
+          <w:rFonts w:ascii="Arial" w:hAnsi="Arial" w:cs="Arial"/>
+          <w:sz w:val="24"/>
+          <w:szCs w:val="24"/>
+        </w:rPr>
+      </w:pPr>
+      <w:r>
+        <w:rPr>
+          <w:rFonts w:ascii="Arial" w:hAnsi="Arial" w:cs="Arial"/>
+          <w:sz w:val="24"/>
+          <w:szCs w:val="24"/>
+        </w:rPr>
+        <w:t xml:space="preserve">Hawaiʻi has a high rate of endemic species. The latest assessment lists 501 Endangered species (77 animal) (Environmental Conservation Online System 02/13/2015). The Endangered Species Act (ESA) was established in 1973 provides for the conservation of species that are endangered or threatened (likely to become endangered in the near future without protection) throughout all or a significant portion </w:t>
       </w:r>
       <w:r>
         <w:rPr>
@@ -15682,39 +16476,25 @@
           <w:szCs w:val="24"/>
         </w:rPr>
         <w:lastRenderedPageBreak/>
-        <w:t xml:space="preserve">century) calculated from Romine and Fletcher 2013. </w:t>
-      </w:r>
-      <w:r>
-        <w:rPr>
-          <w:rFonts w:ascii="Arial" w:hAnsi="Arial" w:cs="Arial"/>
-          <w:sz w:val="24"/>
-          <w:szCs w:val="24"/>
-        </w:rPr>
-        <w:t xml:space="preserve">This data may be updated as </w:t>
-      </w:r>
-      <w:r>
-        <w:rPr>
-          <w:rFonts w:ascii="Arial" w:hAnsi="Arial" w:cs="Arial"/>
-          <w:sz w:val="24"/>
-          <w:szCs w:val="24"/>
-        </w:rPr>
-        <w:t>USGS plans to assess the beach erosional rate every 5-10 years</w:t>
-      </w:r>
-      <w:r>
-        <w:rPr>
-          <w:rFonts w:ascii="Arial" w:hAnsi="Arial" w:cs="Arial"/>
-          <w:sz w:val="24"/>
-          <w:szCs w:val="24"/>
-        </w:rPr>
-        <w:t xml:space="preserve"> (REF)</w:t>
-      </w:r>
-      <w:r>
-        <w:rPr>
-          <w:rFonts w:ascii="Arial" w:hAnsi="Arial" w:cs="Arial"/>
-          <w:sz w:val="24"/>
-          <w:szCs w:val="24"/>
-        </w:rPr>
-        <w:t xml:space="preserve">. </w:t>
+        <w:t xml:space="preserve">of their range, and the conservation of the ecosystems on which they depend. To assess species status we combined information on local reef fish species status indicators (NOAA report card/ HMARC), and ESA status of marine mammals (cetacean table), turtles, and coastal plants. We incorporated reef fish indicators even though many of </w:t>
+      </w:r>
+      <w:proofErr w:type="spellStart"/>
+      <w:r>
+        <w:rPr>
+          <w:rFonts w:ascii="Arial" w:hAnsi="Arial" w:cs="Arial"/>
+          <w:sz w:val="24"/>
+          <w:szCs w:val="24"/>
+        </w:rPr>
+        <w:t>Hawaiʻiʻs</w:t>
+      </w:r>
+      <w:proofErr w:type="spellEnd"/>
+      <w:r>
+        <w:rPr>
+          <w:rFonts w:ascii="Arial" w:hAnsi="Arial" w:cs="Arial"/>
+          <w:sz w:val="24"/>
+          <w:szCs w:val="24"/>
+        </w:rPr>
+        <w:t xml:space="preserve"> reef fish are not considered threatened or endangered. Local indicators of reef fish populations and status are important for understanding the health of coral reefs and biodiversity and therefore were included along with reef fish species richness.</w:t>
       </w:r>
     </w:p>
     <w:p>
@@ -15733,282 +16513,6 @@
           <w:sz w:val="24"/>
           <w:szCs w:val="24"/>
         </w:rPr>
-        <w:t>Wetlands &amp; Estuaries</w:t>
-      </w:r>
-    </w:p>
-    <w:p>
-      <w:pPr>
-        <w:rPr>
-          <w:rFonts w:ascii="Arial" w:hAnsi="Arial" w:cs="Arial"/>
-          <w:i/>
-          <w:sz w:val="24"/>
-          <w:szCs w:val="24"/>
-        </w:rPr>
-      </w:pPr>
-      <w:r>
-        <w:rPr>
-          <w:rFonts w:ascii="Arial" w:hAnsi="Arial" w:cs="Arial"/>
-          <w:i/>
-          <w:sz w:val="24"/>
-          <w:szCs w:val="24"/>
-        </w:rPr>
-        <w:t>Wetlands</w:t>
-      </w:r>
-    </w:p>
-    <w:p>
-      <w:pPr>
-        <w:rPr>
-          <w:rFonts w:ascii="Arial" w:hAnsi="Arial" w:cs="Arial"/>
-          <w:sz w:val="24"/>
-          <w:szCs w:val="24"/>
-        </w:rPr>
-      </w:pPr>
-      <w:r>
-        <w:rPr>
-          <w:rFonts w:ascii="Arial" w:hAnsi="Arial" w:cs="Arial"/>
-          <w:sz w:val="24"/>
-          <w:szCs w:val="24"/>
-        </w:rPr>
-        <w:t>Refer to Coastal Protection Goal</w:t>
-      </w:r>
-    </w:p>
-    <w:p>
-      <w:pPr>
-        <w:rPr>
-          <w:rFonts w:ascii="Arial" w:hAnsi="Arial" w:cs="Arial"/>
-          <w:sz w:val="24"/>
-          <w:szCs w:val="24"/>
-        </w:rPr>
-      </w:pPr>
-    </w:p>
-    <w:p>
-      <w:pPr>
-        <w:rPr>
-          <w:rFonts w:ascii="Arial" w:hAnsi="Arial" w:cs="Arial"/>
-          <w:i/>
-          <w:sz w:val="24"/>
-          <w:szCs w:val="24"/>
-        </w:rPr>
-      </w:pPr>
-      <w:r>
-        <w:rPr>
-          <w:rFonts w:ascii="Arial" w:hAnsi="Arial" w:cs="Arial"/>
-          <w:i/>
-          <w:sz w:val="24"/>
-          <w:szCs w:val="24"/>
-        </w:rPr>
-        <w:t>Estuaries</w:t>
-      </w:r>
-    </w:p>
-    <w:p>
-      <w:pPr>
-        <w:rPr>
-          <w:rFonts w:ascii="Arial" w:hAnsi="Arial" w:cs="Arial"/>
-          <w:sz w:val="24"/>
-          <w:szCs w:val="24"/>
-        </w:rPr>
-      </w:pPr>
-      <w:r>
-        <w:rPr>
-          <w:rFonts w:ascii="Arial" w:hAnsi="Arial" w:cs="Arial"/>
-          <w:sz w:val="24"/>
-          <w:szCs w:val="24"/>
-        </w:rPr>
-        <w:t xml:space="preserve">There is not a complete database for estuaries in Hawaii. The database form TNC ERA has estuaries however it needs to be updated and estuary classifications assigned. </w:t>
-      </w:r>
-    </w:p>
-    <w:p>
-      <w:pPr>
-        <w:rPr>
-          <w:rFonts w:ascii="Arial" w:hAnsi="Arial" w:cs="Arial"/>
-          <w:sz w:val="24"/>
-          <w:szCs w:val="24"/>
-        </w:rPr>
-      </w:pPr>
-      <w:r>
-        <w:rPr>
-          <w:rFonts w:ascii="Arial" w:hAnsi="Arial" w:cs="Arial"/>
-          <w:sz w:val="24"/>
-          <w:szCs w:val="24"/>
-        </w:rPr>
-        <w:t xml:space="preserve">Only shallow water wetlands were used from the National Wetlands Inventory and clipped to 1km inland extent from the coastline (excludes deeper water areas such as estuaries which are included in the Habitats </w:t>
-      </w:r>
-      <w:proofErr w:type="spellStart"/>
-      <w:r>
-        <w:rPr>
-          <w:rFonts w:ascii="Arial" w:hAnsi="Arial" w:cs="Arial"/>
-          <w:sz w:val="24"/>
-          <w:szCs w:val="24"/>
-        </w:rPr>
-        <w:t>subgoal</w:t>
-      </w:r>
-      <w:proofErr w:type="spellEnd"/>
-      <w:r>
-        <w:rPr>
-          <w:rFonts w:ascii="Arial" w:hAnsi="Arial" w:cs="Arial"/>
-          <w:sz w:val="24"/>
-          <w:szCs w:val="24"/>
-        </w:rPr>
-        <w:t xml:space="preserve"> of Biodiversity). </w:t>
-      </w:r>
-    </w:p>
-    <w:p>
-      <w:pPr>
-        <w:rPr>
-          <w:rFonts w:ascii="Arial" w:hAnsi="Arial" w:cs="Arial"/>
-          <w:sz w:val="24"/>
-          <w:szCs w:val="24"/>
-        </w:rPr>
-      </w:pPr>
-    </w:p>
-    <w:p>
-      <w:pPr>
-        <w:rPr>
-          <w:rFonts w:ascii="Arial" w:hAnsi="Arial" w:cs="Arial"/>
-          <w:i/>
-          <w:sz w:val="24"/>
-          <w:szCs w:val="24"/>
-        </w:rPr>
-      </w:pPr>
-    </w:p>
-    <w:p>
-      <w:pPr>
-        <w:rPr>
-          <w:rFonts w:ascii="Arial" w:hAnsi="Arial" w:cs="Arial"/>
-          <w:i/>
-          <w:sz w:val="24"/>
-          <w:szCs w:val="24"/>
-        </w:rPr>
-      </w:pPr>
-      <w:r>
-        <w:rPr>
-          <w:rFonts w:ascii="Arial" w:hAnsi="Arial" w:cs="Arial"/>
-          <w:i/>
-          <w:sz w:val="24"/>
-          <w:szCs w:val="24"/>
-        </w:rPr>
-        <w:t xml:space="preserve">Intertidal – Chris Bird – </w:t>
-      </w:r>
-      <w:proofErr w:type="gramStart"/>
-      <w:r>
-        <w:rPr>
-          <w:rFonts w:ascii="Arial" w:hAnsi="Arial" w:cs="Arial"/>
-          <w:i/>
-          <w:sz w:val="24"/>
-          <w:szCs w:val="24"/>
-        </w:rPr>
-        <w:t xml:space="preserve">definition </w:t>
-      </w:r>
-      <w:r>
-        <w:rPr>
-          <w:rFonts w:ascii="Arial" w:hAnsi="Arial" w:cs="Arial"/>
-          <w:i/>
-          <w:sz w:val="24"/>
-          <w:szCs w:val="24"/>
-        </w:rPr>
-        <w:t xml:space="preserve"> -</w:t>
-      </w:r>
-      <w:proofErr w:type="gramEnd"/>
-      <w:r>
-        <w:rPr>
-          <w:rFonts w:ascii="Arial" w:hAnsi="Arial" w:cs="Arial"/>
-          <w:i/>
-          <w:sz w:val="24"/>
-          <w:szCs w:val="24"/>
-        </w:rPr>
-        <w:t xml:space="preserve"> rocky intertidal – length – shorelines rocky from ESI data layers – just extent </w:t>
-      </w:r>
-    </w:p>
-    <w:p>
-      <w:pPr>
-        <w:rPr>
-          <w:rFonts w:ascii="Arial" w:hAnsi="Arial" w:cs="Arial"/>
-          <w:i/>
-          <w:sz w:val="24"/>
-          <w:szCs w:val="24"/>
-        </w:rPr>
-      </w:pPr>
-    </w:p>
-    <w:p>
-      <w:pPr>
-        <w:rPr>
-          <w:rFonts w:ascii="Arial" w:hAnsi="Arial" w:cs="Arial"/>
-          <w:i/>
-          <w:sz w:val="24"/>
-          <w:szCs w:val="24"/>
-        </w:rPr>
-      </w:pPr>
-      <w:r>
-        <w:rPr>
-          <w:rFonts w:ascii="Arial" w:hAnsi="Arial" w:cs="Arial"/>
-          <w:i/>
-          <w:sz w:val="24"/>
-          <w:szCs w:val="24"/>
-        </w:rPr>
-        <w:t>Species</w:t>
-      </w:r>
-      <w:r>
-        <w:rPr>
-          <w:rFonts w:ascii="Arial" w:hAnsi="Arial" w:cs="Arial"/>
-          <w:i/>
-          <w:sz w:val="24"/>
-          <w:szCs w:val="24"/>
-        </w:rPr>
-        <w:t xml:space="preserve"> </w:t>
-      </w:r>
-    </w:p>
-    <w:p>
-      <w:pPr>
-        <w:rPr>
-          <w:rFonts w:ascii="Arial" w:hAnsi="Arial" w:cs="Arial"/>
-          <w:sz w:val="24"/>
-          <w:szCs w:val="24"/>
-        </w:rPr>
-      </w:pPr>
-      <w:r>
-        <w:rPr>
-          <w:rFonts w:ascii="Arial" w:hAnsi="Arial" w:cs="Arial"/>
-          <w:sz w:val="24"/>
-          <w:szCs w:val="24"/>
-        </w:rPr>
-        <w:t xml:space="preserve">Hawaiʻi has a high rate of endemic species. The latest assessment lists 501 Endangered species (77 animal) (Environmental Conservation Online System 02/13/2015). The Endangered Species Act (ESA) was established in 1973 provides for the conservation of species that are endangered or threatened (likely to become endangered in the near future without protection) throughout all or a significant portion of their range, and the conservation of the ecosystems on which they depend. To assess species status we combined information on local reef fish species status indicators (NOAA report card/ HMARC), and ESA status of marine mammals (cetacean table), turtles, and coastal plants. We incorporated reef fish indicators even though many of </w:t>
-      </w:r>
-      <w:proofErr w:type="spellStart"/>
-      <w:r>
-        <w:rPr>
-          <w:rFonts w:ascii="Arial" w:hAnsi="Arial" w:cs="Arial"/>
-          <w:sz w:val="24"/>
-          <w:szCs w:val="24"/>
-        </w:rPr>
-        <w:t>Hawaiʻiʻs</w:t>
-      </w:r>
-      <w:proofErr w:type="spellEnd"/>
-      <w:r>
-        <w:rPr>
-          <w:rFonts w:ascii="Arial" w:hAnsi="Arial" w:cs="Arial"/>
-          <w:sz w:val="24"/>
-          <w:szCs w:val="24"/>
-        </w:rPr>
-        <w:t xml:space="preserve"> reef fish are not considered threatened or endangered. Local indicators of reef fish populations and status are important for understanding the health of coral reefs and biodiversity and therefore were included along with reef fish species richness.</w:t>
-      </w:r>
-    </w:p>
-    <w:p>
-      <w:pPr>
-        <w:rPr>
-          <w:rFonts w:ascii="Arial" w:hAnsi="Arial" w:cs="Arial"/>
-          <w:i/>
-          <w:sz w:val="24"/>
-          <w:szCs w:val="24"/>
-        </w:rPr>
-      </w:pPr>
-      <w:r>
-        <w:rPr>
-          <w:rFonts w:ascii="Arial" w:hAnsi="Arial" w:cs="Arial"/>
-          <w:i/>
-          <w:sz w:val="24"/>
-          <w:szCs w:val="24"/>
-        </w:rPr>
-        <w:lastRenderedPageBreak/>
         <w:t>Fish</w:t>
       </w:r>
       <w:r>
@@ -16710,6 +17214,7 @@
           <w:sz w:val="24"/>
           <w:szCs w:val="24"/>
         </w:rPr>
+        <w:lastRenderedPageBreak/>
         <w:t>A</w:t>
       </w:r>
       <w:r>
@@ -17324,7 +17829,6 @@
                 <w:sz w:val="24"/>
                 <w:szCs w:val="24"/>
               </w:rPr>
-              <w:lastRenderedPageBreak/>
               <w:t>Common bottlenose dolphin</w:t>
             </w:r>
           </w:p>
@@ -21147,6 +21651,7 @@
           <w:sz w:val="24"/>
           <w:szCs w:val="24"/>
         </w:rPr>
+        <w:lastRenderedPageBreak/>
         <w:t>Carbon Storage</w:t>
       </w:r>
     </w:p>
@@ -21312,7 +21817,6 @@
           <w:sz w:val="24"/>
           <w:szCs w:val="24"/>
         </w:rPr>
-        <w:lastRenderedPageBreak/>
         <w:t>Dahl, T. 1990.</w:t>
       </w:r>
       <w:proofErr w:type="gramEnd"/>
@@ -21851,7 +22355,6 @@
   <w:style w:type="character" w:default="1" w:styleId="DefaultParagraphFont">
     <w:name w:val="Default Paragraph Font"/>
     <w:uiPriority w:val="1"/>
-    <w:semiHidden/>
     <w:unhideWhenUsed/>
   </w:style>
   <w:style w:type="table" w:default="1" w:styleId="TableNormal">
@@ -22103,7 +22606,6 @@
   <w:style w:type="character" w:default="1" w:styleId="DefaultParagraphFont">
     <w:name w:val="Default Paragraph Font"/>
     <w:uiPriority w:val="1"/>
-    <w:semiHidden/>
     <w:unhideWhenUsed/>
   </w:style>
   <w:style w:type="table" w:default="1" w:styleId="TableNormal">

</xml_diff>

<commit_message>
updated CP to have equal wieghts for each habitat and the flower plot display and documentation
</commit_message>
<xml_diff>
--- a/prep/documentation.docx
+++ b/prep/documentation.docx
@@ -2032,7 +2032,6 @@
           <w:sz w:val="24"/>
           <w:szCs w:val="24"/>
         </w:rPr>
-        <w:lastRenderedPageBreak/>
         <w:t xml:space="preserve">What would completely sustainable </w:t>
       </w:r>
       <w:proofErr w:type="spellStart"/>
@@ -2182,7 +2181,6 @@
                 <w:sz w:val="24"/>
                 <w:szCs w:val="24"/>
               </w:rPr>
-              <w:lastRenderedPageBreak/>
               <w:t>Cultured Species</w:t>
             </w:r>
           </w:p>
@@ -17414,10 +17412,97 @@
       <w:pPr>
         <w:rPr>
           <w:rFonts w:ascii="Arial" w:hAnsi="Arial" w:cs="Arial"/>
+          <w:b/>
+          <w:color w:val="4F81BD" w:themeColor="accent1"/>
           <w:sz w:val="24"/>
           <w:szCs w:val="24"/>
         </w:rPr>
       </w:pPr>
+      <w:r>
+        <w:rPr>
+          <w:rFonts w:ascii="Arial" w:hAnsi="Arial" w:cs="Arial"/>
+          <w:b/>
+          <w:color w:val="4F81BD" w:themeColor="accent1"/>
+          <w:sz w:val="24"/>
+          <w:szCs w:val="24"/>
+        </w:rPr>
+        <w:t>Connection to Place</w:t>
+      </w:r>
+    </w:p>
+    <w:p>
+      <w:pPr>
+        <w:rPr>
+          <w:rFonts w:ascii="Arial" w:hAnsi="Arial" w:cs="Arial"/>
+          <w:sz w:val="24"/>
+          <w:szCs w:val="24"/>
+        </w:rPr>
+      </w:pPr>
+      <w:r>
+        <w:rPr>
+          <w:rFonts w:ascii="Arial" w:hAnsi="Arial" w:cs="Arial"/>
+          <w:sz w:val="24"/>
+          <w:szCs w:val="24"/>
+        </w:rPr>
+        <w:t xml:space="preserve">Connection to place is the relationship or connection to places. What we do and how we value coastal and ocean areas can in part define our connection to place. There were many very valuable suggestions on how to measure Connection to Place including the use and knowledge of Hawaiian place names. Hawaiian names often reflect the activities, history, and the environment of the place. Unfortunately there was no consistent way to measure the use of Hawaiian place names. Therefore, connection to Place was assessed as the participation rate in ocean and coastal activities. This information was collected across the state by the </w:t>
+      </w:r>
+      <w:r>
+        <w:rPr>
+          <w:rFonts w:ascii="Arial" w:hAnsi="Arial" w:cs="Arial"/>
+          <w:sz w:val="24"/>
+          <w:szCs w:val="24"/>
+        </w:rPr>
+        <w:t>NOAA Coral Reef Conservation Program</w:t>
+      </w:r>
+      <w:r>
+        <w:rPr>
+          <w:rFonts w:ascii="Arial" w:hAnsi="Arial" w:cs="Arial"/>
+          <w:sz w:val="24"/>
+          <w:szCs w:val="24"/>
+        </w:rPr>
+        <w:t xml:space="preserve"> 2014 socioeconomic surveys of human use, knowledge, attitudes, and perceptions in Hawaii (NOAA 2014). Ocean Use Atlas (area of activity) </w:t>
+      </w:r>
+    </w:p>
+    <w:p>
+      <w:pPr>
+        <w:rPr>
+          <w:rFonts w:ascii="Arial" w:hAnsi="Arial" w:cs="Arial"/>
+          <w:sz w:val="24"/>
+          <w:szCs w:val="24"/>
+        </w:rPr>
+      </w:pPr>
+    </w:p>
+    <w:p>
+      <w:pPr>
+        <w:rPr>
+          <w:rFonts w:ascii="Arial" w:hAnsi="Arial" w:cs="Arial"/>
+          <w:sz w:val="24"/>
+          <w:szCs w:val="24"/>
+        </w:rPr>
+      </w:pPr>
+      <w:r>
+        <w:rPr>
+          <w:rFonts w:ascii="Arial" w:hAnsi="Arial" w:cs="Arial"/>
+          <w:sz w:val="24"/>
+          <w:szCs w:val="24"/>
+        </w:rPr>
+        <w:t xml:space="preserve">NOAA (2014) </w:t>
+      </w:r>
+      <w:r>
+        <w:rPr>
+          <w:rFonts w:ascii="Arial" w:hAnsi="Arial" w:cs="Arial"/>
+          <w:sz w:val="24"/>
+          <w:szCs w:val="24"/>
+        </w:rPr>
+        <w:t>National Coral Reef Monitoring Program: Socioeconomic surveys of human use, knowledge, attitudes, and perceptions in Hawaii from 2014-11-11 to 2014-11-26</w:t>
+      </w:r>
+      <w:r>
+        <w:rPr>
+          <w:rFonts w:ascii="Arial" w:hAnsi="Arial" w:cs="Arial"/>
+          <w:sz w:val="24"/>
+          <w:szCs w:val="24"/>
+        </w:rPr>
+        <w:t>.</w:t>
+      </w:r>
     </w:p>
     <w:p>
       <w:pPr>
@@ -19895,8 +19980,6 @@
           <w:br/>
         </m:r>
       </m:oMath>
-      <w:bookmarkStart w:id="0" w:name="_GoBack"/>
-      <w:bookmarkEnd w:id="0"/>
       <m:oMathPara>
         <m:oMath>
           <m:r>
@@ -19913,7 +19996,7 @@
     <w:p>
       <w:pPr>
         <w:rPr>
-          <w:ins w:id="1" w:author="Eva Schemmel" w:date="2017-08-28T14:42:00Z"/>
+          <w:ins w:id="0" w:author="Eva Schemmel" w:date="2017-08-28T14:42:00Z"/>
           <w:rFonts w:ascii="Arial" w:hAnsi="Arial" w:cs="Arial"/>
           <w:b/>
           <w:color w:val="4F81BD" w:themeColor="accent1"/>
@@ -19931,554 +20014,6 @@
         </w:rPr>
         <w:t>Coastal Protection</w:t>
       </w:r>
-    </w:p>
-    <w:p>
-      <w:pPr>
-        <w:rPr>
-          <w:ins w:id="2" w:author="Eva Schemmel" w:date="2017-08-28T14:42:00Z"/>
-          <w:rFonts w:ascii="Arial" w:eastAsiaTheme="minorEastAsia" w:hAnsi="Arial" w:cs="Arial"/>
-          <w:b/>
-          <w:sz w:val="24"/>
-          <w:szCs w:val="24"/>
-        </w:rPr>
-      </w:pPr>
-      <m:oMathPara>
-        <m:oMath>
-          <m:sSub>
-            <m:sSubPr>
-              <m:ctrlPr>
-                <w:ins w:id="3" w:author="Eva Schemmel" w:date="2017-08-28T14:42:00Z">
-                  <w:rPr>
-                    <w:rFonts w:ascii="Cambria Math" w:hAnsi="Cambria Math" w:cs="Arial"/>
-                    <w:b/>
-                    <w:i/>
-                    <w:sz w:val="24"/>
-                    <w:szCs w:val="24"/>
-                  </w:rPr>
-                </w:ins>
-              </m:ctrlPr>
-            </m:sSubPr>
-            <m:e>
-              <w:ins w:id="4" w:author="Eva Schemmel" w:date="2017-08-28T14:42:00Z">
-                <m:r>
-                  <m:rPr>
-                    <m:sty m:val="bi"/>
-                  </m:rPr>
-                  <w:rPr>
-                    <w:rFonts w:ascii="Cambria Math" w:hAnsi="Cambria Math" w:cs="Arial"/>
-                    <w:sz w:val="24"/>
-                    <w:szCs w:val="24"/>
-                  </w:rPr>
-                  <m:t>X</m:t>
-                </m:r>
-              </w:ins>
-            </m:e>
-            <m:sub>
-              <w:ins w:id="5" w:author="Eva Schemmel" w:date="2017-08-28T14:42:00Z">
-                <m:r>
-                  <m:rPr>
-                    <m:sty m:val="bi"/>
-                  </m:rPr>
-                  <w:rPr>
-                    <w:rFonts w:ascii="Cambria Math" w:hAnsi="Cambria Math" w:cs="Arial"/>
-                    <w:sz w:val="24"/>
-                    <w:szCs w:val="24"/>
-                  </w:rPr>
-                  <m:t>CP</m:t>
-                </m:r>
-              </w:ins>
-            </m:sub>
-          </m:sSub>
-          <w:ins w:id="6" w:author="Eva Schemmel" w:date="2017-08-28T14:42:00Z">
-            <m:r>
-              <m:rPr>
-                <m:sty m:val="bi"/>
-              </m:rPr>
-              <w:rPr>
-                <w:rFonts w:ascii="Cambria Math" w:hAnsi="Cambria Math" w:cs="Arial"/>
-                <w:sz w:val="24"/>
-                <w:szCs w:val="24"/>
-              </w:rPr>
-              <m:t>=</m:t>
-            </m:r>
-          </w:ins>
-          <m:nary>
-            <m:naryPr>
-              <m:chr m:val="∑"/>
-              <m:limLoc m:val="undOvr"/>
-              <m:ctrlPr>
-                <w:ins w:id="7" w:author="Eva Schemmel" w:date="2017-08-28T14:42:00Z">
-                  <w:rPr>
-                    <w:rFonts w:ascii="Cambria Math" w:hAnsi="Cambria Math" w:cs="Arial"/>
-                    <w:b/>
-                    <w:i/>
-                    <w:sz w:val="24"/>
-                    <w:szCs w:val="24"/>
-                  </w:rPr>
-                </w:ins>
-              </m:ctrlPr>
-            </m:naryPr>
-            <m:sub>
-              <w:ins w:id="8" w:author="Eva Schemmel" w:date="2017-08-28T14:42:00Z">
-                <m:r>
-                  <m:rPr>
-                    <m:sty m:val="bi"/>
-                  </m:rPr>
-                  <w:rPr>
-                    <w:rFonts w:ascii="Cambria Math" w:hAnsi="Cambria Math" w:cs="Arial"/>
-                    <w:sz w:val="24"/>
-                    <w:szCs w:val="24"/>
-                  </w:rPr>
-                  <m:t>i=1</m:t>
-                </m:r>
-              </w:ins>
-            </m:sub>
-            <m:sup>
-              <w:ins w:id="9" w:author="Eva Schemmel" w:date="2017-08-28T14:42:00Z">
-                <m:r>
-                  <m:rPr>
-                    <m:sty m:val="bi"/>
-                  </m:rPr>
-                  <w:rPr>
-                    <w:rFonts w:ascii="Cambria Math" w:hAnsi="Cambria Math" w:cs="Arial"/>
-                    <w:sz w:val="24"/>
-                    <w:szCs w:val="24"/>
-                  </w:rPr>
-                  <m:t>k</m:t>
-                </m:r>
-              </w:ins>
-            </m:sup>
-            <m:e>
-              <w:ins w:id="10" w:author="Eva Schemmel" w:date="2017-08-28T14:42:00Z">
-                <m:r>
-                  <m:rPr>
-                    <m:sty m:val="bi"/>
-                  </m:rPr>
-                  <w:rPr>
-                    <w:rFonts w:ascii="Cambria Math" w:hAnsi="Cambria Math" w:cs="Arial"/>
-                    <w:sz w:val="24"/>
-                    <w:szCs w:val="24"/>
-                  </w:rPr>
-                  <m:t>(</m:t>
-                </m:r>
-              </w:ins>
-              <m:f>
-                <m:fPr>
-                  <m:ctrlPr>
-                    <w:ins w:id="11" w:author="Eva Schemmel" w:date="2017-08-28T14:42:00Z">
-                      <w:rPr>
-                        <w:rFonts w:ascii="Cambria Math" w:hAnsi="Cambria Math" w:cs="Arial"/>
-                        <w:b/>
-                        <w:i/>
-                        <w:sz w:val="24"/>
-                        <w:szCs w:val="24"/>
-                      </w:rPr>
-                    </w:ins>
-                  </m:ctrlPr>
-                </m:fPr>
-                <m:num>
-                  <m:sSub>
-                    <m:sSubPr>
-                      <m:ctrlPr>
-                        <w:ins w:id="12" w:author="Eva Schemmel" w:date="2017-08-28T14:42:00Z">
-                          <w:rPr>
-                            <w:rFonts w:ascii="Cambria Math" w:hAnsi="Cambria Math" w:cs="Arial"/>
-                            <w:b/>
-                            <w:i/>
-                            <w:sz w:val="24"/>
-                            <w:szCs w:val="24"/>
-                          </w:rPr>
-                        </w:ins>
-                      </m:ctrlPr>
-                    </m:sSubPr>
-                    <m:e>
-                      <w:ins w:id="13" w:author="Eva Schemmel" w:date="2017-08-28T14:42:00Z">
-                        <m:r>
-                          <m:rPr>
-                            <m:sty m:val="bi"/>
-                          </m:rPr>
-                          <w:rPr>
-                            <w:rFonts w:ascii="Cambria Math" w:hAnsi="Cambria Math" w:cs="Arial"/>
-                            <w:sz w:val="24"/>
-                            <w:szCs w:val="24"/>
-                          </w:rPr>
-                          <m:t>C</m:t>
-                        </m:r>
-                      </w:ins>
-                    </m:e>
-                    <m:sub>
-                      <w:ins w:id="14" w:author="Eva Schemmel" w:date="2017-08-28T14:42:00Z">
-                        <m:r>
-                          <m:rPr>
-                            <m:sty m:val="bi"/>
-                          </m:rPr>
-                          <w:rPr>
-                            <w:rFonts w:ascii="Cambria Math" w:hAnsi="Cambria Math" w:cs="Arial"/>
-                            <w:sz w:val="24"/>
-                            <w:szCs w:val="24"/>
-                          </w:rPr>
-                          <m:t>c</m:t>
-                        </m:r>
-                      </w:ins>
-                    </m:sub>
-                  </m:sSub>
-                </m:num>
-                <m:den>
-                  <m:sSub>
-                    <m:sSubPr>
-                      <m:ctrlPr>
-                        <w:ins w:id="15" w:author="Eva Schemmel" w:date="2017-08-28T14:42:00Z">
-                          <w:rPr>
-                            <w:rFonts w:ascii="Cambria Math" w:hAnsi="Cambria Math" w:cs="Arial"/>
-                            <w:b/>
-                            <w:i/>
-                            <w:sz w:val="24"/>
-                            <w:szCs w:val="24"/>
-                          </w:rPr>
-                        </w:ins>
-                      </m:ctrlPr>
-                    </m:sSubPr>
-                    <m:e>
-                      <w:ins w:id="16" w:author="Eva Schemmel" w:date="2017-08-28T14:42:00Z">
-                        <m:r>
-                          <m:rPr>
-                            <m:sty m:val="bi"/>
-                          </m:rPr>
-                          <w:rPr>
-                            <w:rFonts w:ascii="Cambria Math" w:hAnsi="Cambria Math" w:cs="Arial"/>
-                            <w:sz w:val="24"/>
-                            <w:szCs w:val="24"/>
-                          </w:rPr>
-                          <m:t>C</m:t>
-                        </m:r>
-                      </w:ins>
-                    </m:e>
-                    <m:sub>
-                      <w:ins w:id="17" w:author="Eva Schemmel" w:date="2017-08-28T14:42:00Z">
-                        <m:r>
-                          <m:rPr>
-                            <m:sty m:val="bi"/>
-                          </m:rPr>
-                          <w:rPr>
-                            <w:rFonts w:ascii="Cambria Math" w:hAnsi="Cambria Math" w:cs="Arial"/>
-                            <w:sz w:val="24"/>
-                            <w:szCs w:val="24"/>
-                          </w:rPr>
-                          <m:t>r</m:t>
-                        </m:r>
-                      </w:ins>
-                    </m:sub>
-                  </m:sSub>
-                </m:den>
-              </m:f>
-              <w:ins w:id="18" w:author="Eva Schemmel" w:date="2017-08-28T14:42:00Z">
-                <m:r>
-                  <m:rPr>
-                    <m:sty m:val="bi"/>
-                  </m:rPr>
-                  <w:rPr>
-                    <w:rFonts w:ascii="Cambria Math" w:hAnsi="Cambria Math" w:cs="Arial"/>
-                    <w:sz w:val="24"/>
-                    <w:szCs w:val="24"/>
-                  </w:rPr>
-                  <m:t>*</m:t>
-                </m:r>
-              </w:ins>
-              <m:f>
-                <m:fPr>
-                  <m:ctrlPr>
-                    <w:ins w:id="19" w:author="Eva Schemmel" w:date="2017-08-28T14:42:00Z">
-                      <w:rPr>
-                        <w:rFonts w:ascii="Cambria Math" w:hAnsi="Cambria Math" w:cs="Arial"/>
-                        <w:b/>
-                        <w:i/>
-                        <w:sz w:val="24"/>
-                        <w:szCs w:val="24"/>
-                      </w:rPr>
-                    </w:ins>
-                  </m:ctrlPr>
-                </m:fPr>
-                <m:num>
-                  <m:sSub>
-                    <m:sSubPr>
-                      <m:ctrlPr>
-                        <w:ins w:id="20" w:author="Eva Schemmel" w:date="2017-08-28T14:42:00Z">
-                          <w:rPr>
-                            <w:rFonts w:ascii="Cambria Math" w:hAnsi="Cambria Math" w:cs="Arial"/>
-                            <w:b/>
-                            <w:i/>
-                            <w:sz w:val="24"/>
-                            <w:szCs w:val="24"/>
-                          </w:rPr>
-                        </w:ins>
-                      </m:ctrlPr>
-                    </m:sSubPr>
-                    <m:e>
-                      <w:ins w:id="21" w:author="Eva Schemmel" w:date="2017-08-28T14:42:00Z">
-                        <m:r>
-                          <m:rPr>
-                            <m:sty m:val="bi"/>
-                          </m:rPr>
-                          <w:rPr>
-                            <w:rFonts w:ascii="Cambria Math" w:hAnsi="Cambria Math" w:cs="Arial"/>
-                            <w:sz w:val="24"/>
-                            <w:szCs w:val="24"/>
-                          </w:rPr>
-                          <m:t>w</m:t>
-                        </m:r>
-                      </w:ins>
-                    </m:e>
-                    <m:sub>
-                      <w:ins w:id="22" w:author="Eva Schemmel" w:date="2017-08-28T14:42:00Z">
-                        <m:r>
-                          <m:rPr>
-                            <m:sty m:val="bi"/>
-                          </m:rPr>
-                          <w:rPr>
-                            <w:rFonts w:ascii="Cambria Math" w:hAnsi="Cambria Math" w:cs="Arial"/>
-                            <w:sz w:val="24"/>
-                            <w:szCs w:val="24"/>
-                          </w:rPr>
-                          <m:t>k</m:t>
-                        </m:r>
-                      </w:ins>
-                    </m:sub>
-                  </m:sSub>
-                </m:num>
-                <m:den>
-                  <m:sSub>
-                    <m:sSubPr>
-                      <m:ctrlPr>
-                        <w:ins w:id="23" w:author="Eva Schemmel" w:date="2017-08-28T14:42:00Z">
-                          <w:rPr>
-                            <w:rFonts w:ascii="Cambria Math" w:hAnsi="Cambria Math" w:cs="Arial"/>
-                            <w:b/>
-                            <w:i/>
-                            <w:sz w:val="24"/>
-                            <w:szCs w:val="24"/>
-                          </w:rPr>
-                        </w:ins>
-                      </m:ctrlPr>
-                    </m:sSubPr>
-                    <m:e>
-                      <w:ins w:id="24" w:author="Eva Schemmel" w:date="2017-08-28T14:42:00Z">
-                        <m:r>
-                          <m:rPr>
-                            <m:sty m:val="bi"/>
-                          </m:rPr>
-                          <w:rPr>
-                            <w:rFonts w:ascii="Cambria Math" w:hAnsi="Cambria Math" w:cs="Arial"/>
-                            <w:sz w:val="24"/>
-                            <w:szCs w:val="24"/>
-                          </w:rPr>
-                          <m:t>w</m:t>
-                        </m:r>
-                      </w:ins>
-                    </m:e>
-                    <m:sub>
-                      <w:ins w:id="25" w:author="Eva Schemmel" w:date="2017-08-28T14:42:00Z">
-                        <m:r>
-                          <m:rPr>
-                            <m:sty m:val="bi"/>
-                          </m:rPr>
-                          <w:rPr>
-                            <w:rFonts w:ascii="Cambria Math" w:hAnsi="Cambria Math" w:cs="Arial"/>
-                            <w:sz w:val="24"/>
-                            <w:szCs w:val="24"/>
-                          </w:rPr>
-                          <m:t>max</m:t>
-                        </m:r>
-                      </w:ins>
-                    </m:sub>
-                  </m:sSub>
-                </m:den>
-              </m:f>
-              <w:ins w:id="26" w:author="Eva Schemmel" w:date="2017-08-28T14:42:00Z">
-                <m:r>
-                  <m:rPr>
-                    <m:sty m:val="bi"/>
-                  </m:rPr>
-                  <w:rPr>
-                    <w:rFonts w:ascii="Cambria Math" w:hAnsi="Cambria Math" w:cs="Arial"/>
-                    <w:sz w:val="24"/>
-                    <w:szCs w:val="24"/>
-                  </w:rPr>
-                  <m:t>*</m:t>
-                </m:r>
-              </w:ins>
-              <m:f>
-                <m:fPr>
-                  <m:ctrlPr>
-                    <w:ins w:id="27" w:author="Eva Schemmel" w:date="2017-08-28T14:42:00Z">
-                      <w:rPr>
-                        <w:rFonts w:ascii="Cambria Math" w:hAnsi="Cambria Math" w:cs="Arial"/>
-                        <w:b/>
-                        <w:i/>
-                        <w:sz w:val="24"/>
-                        <w:szCs w:val="24"/>
-                      </w:rPr>
-                    </w:ins>
-                  </m:ctrlPr>
-                </m:fPr>
-                <m:num>
-                  <m:sSub>
-                    <m:sSubPr>
-                      <m:ctrlPr>
-                        <w:ins w:id="28" w:author="Eva Schemmel" w:date="2017-08-28T14:42:00Z">
-                          <w:rPr>
-                            <w:rFonts w:ascii="Cambria Math" w:hAnsi="Cambria Math" w:cs="Arial"/>
-                            <w:b/>
-                            <w:i/>
-                            <w:sz w:val="24"/>
-                            <w:szCs w:val="24"/>
-                          </w:rPr>
-                        </w:ins>
-                      </m:ctrlPr>
-                    </m:sSubPr>
-                    <m:e>
-                      <w:ins w:id="29" w:author="Eva Schemmel" w:date="2017-08-28T14:42:00Z">
-                        <m:r>
-                          <m:rPr>
-                            <m:sty m:val="bi"/>
-                          </m:rPr>
-                          <w:rPr>
-                            <w:rFonts w:ascii="Cambria Math" w:hAnsi="Cambria Math" w:cs="Arial"/>
-                            <w:sz w:val="24"/>
-                            <w:szCs w:val="24"/>
-                          </w:rPr>
-                          <m:t>A</m:t>
-                        </m:r>
-                      </w:ins>
-                    </m:e>
-                    <m:sub>
-                      <w:ins w:id="30" w:author="Eva Schemmel" w:date="2017-08-28T14:42:00Z">
-                        <m:r>
-                          <m:rPr>
-                            <m:sty m:val="bi"/>
-                          </m:rPr>
-                          <w:rPr>
-                            <w:rFonts w:ascii="Cambria Math" w:hAnsi="Cambria Math" w:cs="Arial"/>
-                            <w:sz w:val="24"/>
-                            <w:szCs w:val="24"/>
-                          </w:rPr>
-                          <m:t>k</m:t>
-                        </m:r>
-                      </w:ins>
-                    </m:sub>
-                  </m:sSub>
-                </m:num>
-                <m:den>
-                  <m:sSub>
-                    <m:sSubPr>
-                      <m:ctrlPr>
-                        <w:ins w:id="31" w:author="Eva Schemmel" w:date="2017-08-28T14:42:00Z">
-                          <w:rPr>
-                            <w:rFonts w:ascii="Cambria Math" w:hAnsi="Cambria Math" w:cs="Arial"/>
-                            <w:b/>
-                            <w:i/>
-                            <w:sz w:val="24"/>
-                            <w:szCs w:val="24"/>
-                          </w:rPr>
-                        </w:ins>
-                      </m:ctrlPr>
-                    </m:sSubPr>
-                    <m:e>
-                      <w:ins w:id="32" w:author="Eva Schemmel" w:date="2017-08-28T14:42:00Z">
-                        <m:r>
-                          <m:rPr>
-                            <m:sty m:val="bi"/>
-                          </m:rPr>
-                          <w:rPr>
-                            <w:rFonts w:ascii="Cambria Math" w:hAnsi="Cambria Math" w:cs="Arial"/>
-                            <w:sz w:val="24"/>
-                            <w:szCs w:val="24"/>
-                          </w:rPr>
-                          <m:t>A</m:t>
-                        </m:r>
-                      </w:ins>
-                    </m:e>
-                    <m:sub>
-                      <w:ins w:id="33" w:author="Eva Schemmel" w:date="2017-08-28T14:42:00Z">
-                        <m:r>
-                          <m:rPr>
-                            <m:sty m:val="bi"/>
-                          </m:rPr>
-                          <w:rPr>
-                            <w:rFonts w:ascii="Cambria Math" w:hAnsi="Cambria Math" w:cs="Arial"/>
-                            <w:sz w:val="24"/>
-                            <w:szCs w:val="24"/>
-                          </w:rPr>
-                          <m:t>T</m:t>
-                        </m:r>
-                      </w:ins>
-                    </m:sub>
-                  </m:sSub>
-                </m:den>
-              </m:f>
-              <w:ins w:id="34" w:author="Eva Schemmel" w:date="2017-08-28T14:42:00Z">
-                <m:r>
-                  <m:rPr>
-                    <m:sty m:val="bi"/>
-                  </m:rPr>
-                  <w:rPr>
-                    <w:rFonts w:ascii="Cambria Math" w:hAnsi="Cambria Math" w:cs="Arial"/>
-                    <w:sz w:val="24"/>
-                    <w:szCs w:val="24"/>
-                  </w:rPr>
-                  <m:t>)</m:t>
-                </m:r>
-                <m:r>
-                  <m:rPr>
-                    <m:sty m:val="p"/>
-                  </m:rPr>
-                  <w:rPr>
-                    <w:rStyle w:val="CommentReference"/>
-                  </w:rPr>
-                  <w:commentReference w:id="35"/>
-                </m:r>
-              </w:ins>
-            </m:e>
-          </m:nary>
-        </m:oMath>
-      </m:oMathPara>
-    </w:p>
-    <w:p>
-      <w:pPr>
-        <w:rPr>
-          <w:rFonts w:ascii="Arial" w:hAnsi="Arial" w:cs="Arial"/>
-          <w:b/>
-          <w:color w:val="4F81BD" w:themeColor="accent1"/>
-          <w:sz w:val="24"/>
-          <w:szCs w:val="24"/>
-        </w:rPr>
-      </w:pPr>
-    </w:p>
-    <w:p>
-      <w:pPr>
-        <w:rPr>
-          <w:rFonts w:ascii="Arial" w:hAnsi="Arial" w:cs="Arial"/>
-          <w:sz w:val="24"/>
-          <w:szCs w:val="24"/>
-        </w:rPr>
-      </w:pPr>
-      <w:r>
-        <w:rPr>
-          <w:rFonts w:ascii="Arial" w:hAnsi="Arial" w:cs="Arial"/>
-          <w:sz w:val="24"/>
-          <w:szCs w:val="24"/>
-        </w:rPr>
-        <w:t xml:space="preserve">Is the health of the habitat weighted by the protective ability of the habitat and the extent of the habitat proportional to the total area of protected </w:t>
-      </w:r>
-      <w:proofErr w:type="gramStart"/>
-      <w:r>
-        <w:rPr>
-          <w:rFonts w:ascii="Arial" w:hAnsi="Arial" w:cs="Arial"/>
-          <w:sz w:val="24"/>
-          <w:szCs w:val="24"/>
-        </w:rPr>
-        <w:t>habitats.</w:t>
-      </w:r>
-      <w:proofErr w:type="gramEnd"/>
     </w:p>
     <w:p>
       <w:pPr>
@@ -20697,218 +20232,6 @@
                   <w:sz w:val="24"/>
                   <w:szCs w:val="24"/>
                 </w:rPr>
-                <m:t>*</m:t>
-              </m:r>
-              <m:f>
-                <m:fPr>
-                  <m:ctrlPr>
-                    <w:rPr>
-                      <w:rFonts w:ascii="Cambria Math" w:hAnsi="Cambria Math" w:cs="Arial"/>
-                      <w:b/>
-                      <w:i/>
-                      <w:sz w:val="24"/>
-                      <w:szCs w:val="24"/>
-                    </w:rPr>
-                  </m:ctrlPr>
-                </m:fPr>
-                <m:num>
-                  <m:sSub>
-                    <m:sSubPr>
-                      <m:ctrlPr>
-                        <w:rPr>
-                          <w:rFonts w:ascii="Cambria Math" w:hAnsi="Cambria Math" w:cs="Arial"/>
-                          <w:b/>
-                          <w:i/>
-                          <w:sz w:val="24"/>
-                          <w:szCs w:val="24"/>
-                        </w:rPr>
-                      </m:ctrlPr>
-                    </m:sSubPr>
-                    <m:e>
-                      <m:r>
-                        <m:rPr>
-                          <m:sty m:val="bi"/>
-                        </m:rPr>
-                        <w:rPr>
-                          <w:rFonts w:ascii="Cambria Math" w:hAnsi="Cambria Math" w:cs="Arial"/>
-                          <w:sz w:val="24"/>
-                          <w:szCs w:val="24"/>
-                        </w:rPr>
-                        <m:t>w</m:t>
-                      </m:r>
-                    </m:e>
-                    <m:sub>
-                      <m:r>
-                        <m:rPr>
-                          <m:sty m:val="bi"/>
-                        </m:rPr>
-                        <w:rPr>
-                          <w:rFonts w:ascii="Cambria Math" w:hAnsi="Cambria Math" w:cs="Arial"/>
-                          <w:sz w:val="24"/>
-                          <w:szCs w:val="24"/>
-                        </w:rPr>
-                        <m:t>k</m:t>
-                      </m:r>
-                    </m:sub>
-                  </m:sSub>
-                </m:num>
-                <m:den>
-                  <m:sSub>
-                    <m:sSubPr>
-                      <m:ctrlPr>
-                        <w:rPr>
-                          <w:rFonts w:ascii="Cambria Math" w:hAnsi="Cambria Math" w:cs="Arial"/>
-                          <w:b/>
-                          <w:i/>
-                          <w:sz w:val="24"/>
-                          <w:szCs w:val="24"/>
-                        </w:rPr>
-                      </m:ctrlPr>
-                    </m:sSubPr>
-                    <m:e>
-                      <m:r>
-                        <m:rPr>
-                          <m:sty m:val="bi"/>
-                        </m:rPr>
-                        <w:rPr>
-                          <w:rFonts w:ascii="Cambria Math" w:hAnsi="Cambria Math" w:cs="Arial"/>
-                          <w:sz w:val="24"/>
-                          <w:szCs w:val="24"/>
-                        </w:rPr>
-                        <m:t>w</m:t>
-                      </m:r>
-                    </m:e>
-                    <m:sub>
-                      <m:r>
-                        <m:rPr>
-                          <m:sty m:val="bi"/>
-                        </m:rPr>
-                        <w:rPr>
-                          <w:rFonts w:ascii="Cambria Math" w:hAnsi="Cambria Math" w:cs="Arial"/>
-                          <w:sz w:val="24"/>
-                          <w:szCs w:val="24"/>
-                        </w:rPr>
-                        <m:t>max</m:t>
-                      </m:r>
-                    </m:sub>
-                  </m:sSub>
-                </m:den>
-              </m:f>
-              <m:r>
-                <m:rPr>
-                  <m:sty m:val="bi"/>
-                </m:rPr>
-                <w:rPr>
-                  <w:rFonts w:ascii="Cambria Math" w:hAnsi="Cambria Math" w:cs="Arial"/>
-                  <w:sz w:val="24"/>
-                  <w:szCs w:val="24"/>
-                </w:rPr>
-                <m:t>*</m:t>
-              </m:r>
-              <m:f>
-                <m:fPr>
-                  <m:ctrlPr>
-                    <w:rPr>
-                      <w:rFonts w:ascii="Cambria Math" w:hAnsi="Cambria Math" w:cs="Arial"/>
-                      <w:b/>
-                      <w:i/>
-                      <w:sz w:val="24"/>
-                      <w:szCs w:val="24"/>
-                    </w:rPr>
-                  </m:ctrlPr>
-                </m:fPr>
-                <m:num>
-                  <m:sSub>
-                    <m:sSubPr>
-                      <m:ctrlPr>
-                        <w:rPr>
-                          <w:rFonts w:ascii="Cambria Math" w:hAnsi="Cambria Math" w:cs="Arial"/>
-                          <w:b/>
-                          <w:i/>
-                          <w:sz w:val="24"/>
-                          <w:szCs w:val="24"/>
-                        </w:rPr>
-                      </m:ctrlPr>
-                    </m:sSubPr>
-                    <m:e>
-                      <m:r>
-                        <m:rPr>
-                          <m:sty m:val="bi"/>
-                        </m:rPr>
-                        <w:rPr>
-                          <w:rFonts w:ascii="Cambria Math" w:hAnsi="Cambria Math" w:cs="Arial"/>
-                          <w:sz w:val="24"/>
-                          <w:szCs w:val="24"/>
-                        </w:rPr>
-                        <m:t>A</m:t>
-                      </m:r>
-                    </m:e>
-                    <m:sub>
-                      <m:r>
-                        <m:rPr>
-                          <m:sty m:val="bi"/>
-                        </m:rPr>
-                        <w:rPr>
-                          <w:rFonts w:ascii="Cambria Math" w:hAnsi="Cambria Math" w:cs="Arial"/>
-                          <w:sz w:val="24"/>
-                          <w:szCs w:val="24"/>
-                        </w:rPr>
-                        <m:t>k</m:t>
-                      </m:r>
-                    </m:sub>
-                  </m:sSub>
-                </m:num>
-                <m:den>
-                  <m:sSub>
-                    <m:sSubPr>
-                      <m:ctrlPr>
-                        <w:rPr>
-                          <w:rFonts w:ascii="Cambria Math" w:hAnsi="Cambria Math" w:cs="Arial"/>
-                          <w:b/>
-                          <w:i/>
-                          <w:sz w:val="24"/>
-                          <w:szCs w:val="24"/>
-                        </w:rPr>
-                      </m:ctrlPr>
-                    </m:sSubPr>
-                    <m:e>
-                      <m:r>
-                        <m:rPr>
-                          <m:sty m:val="bi"/>
-                        </m:rPr>
-                        <w:rPr>
-                          <w:rFonts w:ascii="Cambria Math" w:hAnsi="Cambria Math" w:cs="Arial"/>
-                          <w:sz w:val="24"/>
-                          <w:szCs w:val="24"/>
-                        </w:rPr>
-                        <m:t>A</m:t>
-                      </m:r>
-                    </m:e>
-                    <m:sub>
-                      <m:r>
-                        <m:rPr>
-                          <m:sty m:val="bi"/>
-                        </m:rPr>
-                        <w:rPr>
-                          <w:rFonts w:ascii="Cambria Math" w:hAnsi="Cambria Math" w:cs="Arial"/>
-                          <w:sz w:val="24"/>
-                          <w:szCs w:val="24"/>
-                        </w:rPr>
-                        <m:t>T</m:t>
-                      </m:r>
-                    </m:sub>
-                  </m:sSub>
-                </m:den>
-              </m:f>
-              <m:r>
-                <m:rPr>
-                  <m:sty m:val="bi"/>
-                </m:rPr>
-                <w:rPr>
-                  <w:rFonts w:ascii="Cambria Math" w:hAnsi="Cambria Math" w:cs="Arial"/>
-                  <w:sz w:val="24"/>
-                  <w:szCs w:val="24"/>
-                </w:rPr>
                 <m:t>)</m:t>
               </m:r>
               <m:r>
@@ -20918,7 +20241,7 @@
                 <w:rPr>
                   <w:rStyle w:val="CommentReference"/>
                 </w:rPr>
-                <w:commentReference w:id="36"/>
+                <w:commentReference w:id="1"/>
               </m:r>
             </m:e>
           </m:nary>
@@ -20939,13 +20262,22 @@
           <w:sz w:val="24"/>
           <w:szCs w:val="24"/>
         </w:rPr>
-        <w:t>C is the condition at current (c) and reference (r) time points, w is the rank of protective ability, and A is the area within the EEZ for each habitat type.</w:t>
+        <w:t>C is the condition at current (c)</w:t>
+      </w:r>
+      <w:r>
+        <w:rPr>
+          <w:rFonts w:ascii="Arial" w:hAnsi="Arial" w:cs="Arial"/>
+          <w:sz w:val="24"/>
+          <w:szCs w:val="24"/>
+        </w:rPr>
+        <w:t xml:space="preserve"> and reference (r) extent or condition of the habitat. </w:t>
       </w:r>
     </w:p>
     <w:p>
       <w:pPr>
         <w:rPr>
           <w:rFonts w:ascii="Arial" w:hAnsi="Arial" w:cs="Arial"/>
+          <w:i/>
           <w:sz w:val="24"/>
           <w:szCs w:val="24"/>
         </w:rPr>
@@ -20953,10 +20285,11 @@
       <w:r>
         <w:rPr>
           <w:rFonts w:ascii="Arial" w:hAnsi="Arial" w:cs="Arial"/>
-          <w:sz w:val="24"/>
-          <w:szCs w:val="24"/>
-        </w:rPr>
-        <w:t>Where total area is the sum of the area of all protective habitat types (wetlands, coral reefs, beaches).</w:t>
+          <w:i/>
+          <w:sz w:val="24"/>
+          <w:szCs w:val="24"/>
+        </w:rPr>
+        <w:t>Coral reefs</w:t>
       </w:r>
     </w:p>
     <w:p>
@@ -20967,123 +20300,201 @@
           <w:szCs w:val="24"/>
         </w:rPr>
       </w:pPr>
-      <m:oMathPara>
-        <m:oMath>
-          <m:sSub>
-            <m:sSubPr>
-              <m:ctrlPr>
-                <w:rPr>
-                  <w:rFonts w:ascii="Cambria Math" w:hAnsi="Cambria Math" w:cs="Arial"/>
-                  <w:i/>
-                  <w:sz w:val="24"/>
-                  <w:szCs w:val="24"/>
-                </w:rPr>
-              </m:ctrlPr>
-            </m:sSubPr>
-            <m:e>
-              <m:r>
-                <w:rPr>
-                  <w:rFonts w:ascii="Cambria Math" w:hAnsi="Cambria Math" w:cs="Arial"/>
-                  <w:sz w:val="24"/>
-                  <w:szCs w:val="24"/>
-                </w:rPr>
-                <m:t>A</m:t>
-              </m:r>
-            </m:e>
-            <m:sub>
-              <m:r>
-                <w:rPr>
-                  <w:rFonts w:ascii="Cambria Math" w:hAnsi="Cambria Math" w:cs="Arial"/>
-                  <w:sz w:val="24"/>
-                  <w:szCs w:val="24"/>
-                </w:rPr>
-                <m:t>T</m:t>
-              </m:r>
-            </m:sub>
-          </m:sSub>
-          <m:r>
-            <w:rPr>
-              <w:rFonts w:ascii="Cambria Math" w:hAnsi="Cambria Math" w:cs="Arial"/>
-              <w:sz w:val="24"/>
-              <w:szCs w:val="24"/>
-            </w:rPr>
-            <m:t>=</m:t>
-          </m:r>
-          <m:nary>
-            <m:naryPr>
-              <m:chr m:val="∑"/>
-              <m:limLoc m:val="undOvr"/>
-              <m:ctrlPr>
-                <w:rPr>
-                  <w:rFonts w:ascii="Cambria Math" w:hAnsi="Cambria Math" w:cs="Arial"/>
-                  <w:i/>
-                  <w:sz w:val="24"/>
-                  <w:szCs w:val="24"/>
-                </w:rPr>
-              </m:ctrlPr>
-            </m:naryPr>
-            <m:sub>
-              <m:r>
-                <w:rPr>
-                  <w:rFonts w:ascii="Cambria Math" w:hAnsi="Cambria Math" w:cs="Arial"/>
-                  <w:sz w:val="24"/>
-                  <w:szCs w:val="24"/>
-                </w:rPr>
-                <m:t>i=1</m:t>
-              </m:r>
-            </m:sub>
-            <m:sup>
-              <m:r>
-                <w:rPr>
-                  <w:rFonts w:ascii="Cambria Math" w:hAnsi="Cambria Math" w:cs="Arial"/>
-                  <w:sz w:val="24"/>
-                  <w:szCs w:val="24"/>
-                </w:rPr>
-                <m:t>k</m:t>
-              </m:r>
-            </m:sup>
-            <m:e>
-              <m:sSub>
-                <m:sSubPr>
-                  <m:ctrlPr>
-                    <w:rPr>
-                      <w:rFonts w:ascii="Cambria Math" w:hAnsi="Cambria Math" w:cs="Arial"/>
-                      <w:i/>
-                      <w:sz w:val="24"/>
-                      <w:szCs w:val="24"/>
-                    </w:rPr>
-                  </m:ctrlPr>
-                </m:sSubPr>
-                <m:e>
-                  <m:r>
-                    <w:rPr>
-                      <w:rFonts w:ascii="Cambria Math" w:hAnsi="Cambria Math" w:cs="Arial"/>
-                      <w:sz w:val="24"/>
-                      <w:szCs w:val="24"/>
-                    </w:rPr>
-                    <m:t>A</m:t>
-                  </m:r>
-                </m:e>
-                <m:sub>
-                  <m:r>
-                    <w:rPr>
-                      <w:rFonts w:ascii="Cambria Math" w:hAnsi="Cambria Math" w:cs="Arial"/>
-                      <w:sz w:val="24"/>
-                      <w:szCs w:val="24"/>
-                    </w:rPr>
-                    <m:t>k</m:t>
-                  </m:r>
-                </m:sub>
-              </m:sSub>
-            </m:e>
-          </m:nary>
-        </m:oMath>
-      </m:oMathPara>
+      <w:proofErr w:type="gramStart"/>
+      <w:r>
+        <w:rPr>
+          <w:rFonts w:ascii="Arial" w:hAnsi="Arial" w:cs="Arial"/>
+          <w:sz w:val="24"/>
+          <w:szCs w:val="24"/>
+        </w:rPr>
+        <w:t>Coral reef extent from cumulative impact mapping layers that combine hard bottom and coral reef habitats to a depth of 100 meters (Lecky 2016).</w:t>
+      </w:r>
+      <w:proofErr w:type="gramEnd"/>
+      <w:r>
+        <w:rPr>
+          <w:rFonts w:ascii="Arial" w:hAnsi="Arial" w:cs="Arial"/>
+          <w:sz w:val="24"/>
+          <w:szCs w:val="24"/>
+        </w:rPr>
+        <w:t xml:space="preserve">   </w:t>
+      </w:r>
     </w:p>
     <w:p>
       <w:pPr>
         <w:rPr>
-          <w:rFonts w:ascii="Arial" w:hAnsi="Arial" w:cs="Arial"/>
+          <w:rFonts w:ascii="Arial" w:eastAsia="Times New Roman" w:hAnsi="Arial" w:cs="Arial"/>
+          <w:color w:val="222222"/>
+          <w:sz w:val="24"/>
+          <w:szCs w:val="24"/>
+        </w:rPr>
+      </w:pPr>
+      <w:r>
+        <w:rPr>
+          <w:rFonts w:ascii="Arial" w:hAnsi="Arial" w:cs="Arial"/>
+          <w:sz w:val="24"/>
+          <w:szCs w:val="24"/>
+        </w:rPr>
+        <w:t xml:space="preserve">Coral reef condition indicators come from the Hawaii Monitoring and Research Collaborative and combined coral reef monitoring database </w:t>
+      </w:r>
+      <w:r>
+        <w:rPr>
+          <w:rFonts w:ascii="Arial" w:eastAsia="Times New Roman" w:hAnsi="Arial" w:cs="Arial"/>
+          <w:color w:val="222222"/>
+          <w:sz w:val="24"/>
+          <w:szCs w:val="24"/>
+        </w:rPr>
+        <w:t xml:space="preserve">used to develop measurements of reef status and trends to support reef management decisions statewide, and; measure our progress toward the Sustainable Hawaii Initiative goal to effectively manage 30% of our </w:t>
+      </w:r>
+      <w:proofErr w:type="spellStart"/>
+      <w:r>
+        <w:rPr>
+          <w:rFonts w:ascii="Arial" w:eastAsia="Times New Roman" w:hAnsi="Arial" w:cs="Arial"/>
+          <w:color w:val="222222"/>
+          <w:sz w:val="24"/>
+          <w:szCs w:val="24"/>
+        </w:rPr>
+        <w:t>nearshore</w:t>
+      </w:r>
+      <w:proofErr w:type="spellEnd"/>
+      <w:r>
+        <w:rPr>
+          <w:rFonts w:ascii="Arial" w:eastAsia="Times New Roman" w:hAnsi="Arial" w:cs="Arial"/>
+          <w:color w:val="222222"/>
+          <w:sz w:val="24"/>
+          <w:szCs w:val="24"/>
+        </w:rPr>
+        <w:t xml:space="preserve"> ocean waters by 2030. </w:t>
+      </w:r>
+    </w:p>
+    <w:p>
+      <w:pPr>
+        <w:rPr>
+          <w:rFonts w:ascii="Arial" w:hAnsi="Arial" w:cs="Arial"/>
+          <w:sz w:val="24"/>
+          <w:szCs w:val="24"/>
+        </w:rPr>
+      </w:pPr>
+      <w:r>
+        <w:rPr>
+          <w:rFonts w:ascii="Arial" w:hAnsi="Arial" w:cs="Arial"/>
+          <w:sz w:val="24"/>
+          <w:szCs w:val="24"/>
+        </w:rPr>
+        <w:t>Coral reef condition is assessed as the coral reef index, a measure of coral reef health from combined indicators for % coral cover, %</w:t>
+      </w:r>
+      <w:proofErr w:type="spellStart"/>
+      <w:r>
+        <w:rPr>
+          <w:rFonts w:ascii="Arial" w:hAnsi="Arial" w:cs="Arial"/>
+          <w:sz w:val="24"/>
+          <w:szCs w:val="24"/>
+        </w:rPr>
+        <w:t>macroalgae</w:t>
+      </w:r>
+      <w:proofErr w:type="spellEnd"/>
+      <w:r>
+        <w:rPr>
+          <w:rFonts w:ascii="Arial" w:hAnsi="Arial" w:cs="Arial"/>
+          <w:sz w:val="24"/>
+          <w:szCs w:val="24"/>
+        </w:rPr>
+        <w:t>, % coralline algae</w:t>
+      </w:r>
+      <w:proofErr w:type="gramStart"/>
+      <w:r>
+        <w:rPr>
+          <w:rFonts w:ascii="Arial" w:hAnsi="Arial" w:cs="Arial"/>
+          <w:sz w:val="24"/>
+          <w:szCs w:val="24"/>
+        </w:rPr>
+        <w:t>,  and</w:t>
+      </w:r>
+      <w:proofErr w:type="gramEnd"/>
+      <w:r>
+        <w:rPr>
+          <w:rFonts w:ascii="Arial" w:hAnsi="Arial" w:cs="Arial"/>
+          <w:sz w:val="24"/>
+          <w:szCs w:val="24"/>
+        </w:rPr>
+        <w:t xml:space="preserve"> the ratio of </w:t>
+      </w:r>
+      <w:proofErr w:type="spellStart"/>
+      <w:r>
+        <w:rPr>
+          <w:rFonts w:ascii="Arial" w:hAnsi="Arial" w:cs="Arial"/>
+          <w:sz w:val="24"/>
+          <w:szCs w:val="24"/>
+        </w:rPr>
+        <w:t>calcifiers</w:t>
+      </w:r>
+      <w:proofErr w:type="spellEnd"/>
+      <w:r>
+        <w:rPr>
+          <w:rFonts w:ascii="Arial" w:hAnsi="Arial" w:cs="Arial"/>
+          <w:sz w:val="24"/>
+          <w:szCs w:val="24"/>
+        </w:rPr>
+        <w:t xml:space="preserve"> to non </w:t>
+      </w:r>
+      <w:proofErr w:type="spellStart"/>
+      <w:r>
+        <w:rPr>
+          <w:rFonts w:ascii="Arial" w:hAnsi="Arial" w:cs="Arial"/>
+          <w:sz w:val="24"/>
+          <w:szCs w:val="24"/>
+        </w:rPr>
+        <w:t>calcifiers</w:t>
+      </w:r>
+      <w:proofErr w:type="spellEnd"/>
+      <w:r>
+        <w:rPr>
+          <w:rFonts w:ascii="Arial" w:hAnsi="Arial" w:cs="Arial"/>
+          <w:sz w:val="24"/>
+          <w:szCs w:val="24"/>
+        </w:rPr>
+        <w:t xml:space="preserve">, all fish biomass,  resource fish biomass, parrotfish biomass, total fish biomass no sharks and jacks. The coral reef index scores are a rank assessment among the 42 </w:t>
+      </w:r>
+      <w:proofErr w:type="spellStart"/>
+      <w:r>
+        <w:rPr>
+          <w:rFonts w:ascii="Arial" w:hAnsi="Arial" w:cs="Arial"/>
+          <w:sz w:val="24"/>
+          <w:szCs w:val="24"/>
+        </w:rPr>
+        <w:t>Mokus</w:t>
+      </w:r>
+      <w:proofErr w:type="spellEnd"/>
+      <w:r>
+        <w:rPr>
+          <w:rFonts w:ascii="Arial" w:hAnsi="Arial" w:cs="Arial"/>
+          <w:sz w:val="24"/>
+          <w:szCs w:val="24"/>
+        </w:rPr>
+        <w:t xml:space="preserve"> (traditional land management areas).</w:t>
+      </w:r>
+    </w:p>
+    <w:p>
+      <w:pPr>
+        <w:rPr>
+          <w:rFonts w:ascii="Arial" w:hAnsi="Arial" w:cs="Arial"/>
+          <w:sz w:val="24"/>
+          <w:szCs w:val="24"/>
+        </w:rPr>
+      </w:pPr>
+      <w:r>
+        <w:rPr>
+          <w:rFonts w:ascii="Arial" w:hAnsi="Arial" w:cs="Arial"/>
+          <w:sz w:val="24"/>
+          <w:szCs w:val="24"/>
+        </w:rPr>
+        <w:t>Coral Reef trend – to be determined at later date, from HIMARC but for now used data from CREP 2016 Report on change in % coral cover from 2011-2012 to 2016 surveys from the Main Hawaiian Islands.</w:t>
+      </w:r>
+    </w:p>
+    <w:p>
+      <w:pPr>
+        <w:rPr>
+          <w:rFonts w:ascii="Arial" w:hAnsi="Arial" w:cs="Arial"/>
+          <w:i/>
           <w:sz w:val="24"/>
           <w:szCs w:val="24"/>
         </w:rPr>
@@ -21093,6 +20504,7 @@
       <w:pPr>
         <w:rPr>
           <w:rFonts w:ascii="Arial" w:hAnsi="Arial" w:cs="Arial"/>
+          <w:i/>
           <w:sz w:val="24"/>
           <w:szCs w:val="24"/>
         </w:rPr>
@@ -21100,6 +20512,198 @@
       <w:r>
         <w:rPr>
           <w:rFonts w:ascii="Arial" w:hAnsi="Arial" w:cs="Arial"/>
+          <w:i/>
+          <w:sz w:val="24"/>
+          <w:szCs w:val="24"/>
+        </w:rPr>
+        <w:t>Beaches</w:t>
+      </w:r>
+    </w:p>
+    <w:p>
+      <w:pPr>
+        <w:rPr>
+          <w:rFonts w:ascii="Arial" w:hAnsi="Arial" w:cs="Arial"/>
+          <w:sz w:val="24"/>
+          <w:szCs w:val="24"/>
+        </w:rPr>
+      </w:pPr>
+      <w:r>
+        <w:rPr>
+          <w:rFonts w:ascii="Arial" w:hAnsi="Arial" w:cs="Arial"/>
+          <w:sz w:val="24"/>
+          <w:szCs w:val="24"/>
+        </w:rPr>
+        <w:t xml:space="preserve">Beach </w:t>
+      </w:r>
+      <w:r>
+        <w:rPr>
+          <w:rFonts w:ascii="Arial" w:hAnsi="Arial" w:cs="Arial"/>
+          <w:sz w:val="24"/>
+          <w:szCs w:val="24"/>
+        </w:rPr>
+        <w:t>condition a</w:t>
+      </w:r>
+      <w:r>
+        <w:rPr>
+          <w:rFonts w:ascii="Arial" w:hAnsi="Arial" w:cs="Arial"/>
+          <w:sz w:val="24"/>
+          <w:szCs w:val="24"/>
+        </w:rPr>
+        <w:t xml:space="preserve">nd trend data comes from Fletcher </w:t>
+      </w:r>
+      <w:r>
+        <w:rPr>
+          <w:rFonts w:ascii="Arial" w:hAnsi="Arial" w:cs="Arial"/>
+          <w:sz w:val="24"/>
+          <w:szCs w:val="24"/>
+        </w:rPr>
+        <w:t>et al. 2012</w:t>
+      </w:r>
+      <w:r>
+        <w:rPr>
+          <w:rFonts w:ascii="Arial" w:hAnsi="Arial" w:cs="Arial"/>
+          <w:sz w:val="24"/>
+          <w:szCs w:val="24"/>
+        </w:rPr>
+        <w:t xml:space="preserve">. Beach erosion is expected to </w:t>
+      </w:r>
+      <w:r>
+        <w:rPr>
+          <w:rFonts w:ascii="Arial" w:hAnsi="Arial" w:cs="Arial"/>
+          <w:sz w:val="24"/>
+          <w:szCs w:val="24"/>
+        </w:rPr>
+        <w:t xml:space="preserve">increase with sea level rise and sea level rise acts as </w:t>
+      </w:r>
+      <w:r>
+        <w:rPr>
+          <w:rFonts w:ascii="Arial" w:hAnsi="Arial" w:cs="Arial"/>
+          <w:sz w:val="24"/>
+          <w:szCs w:val="24"/>
+        </w:rPr>
+        <w:t>a larg</w:t>
+      </w:r>
+      <w:r>
+        <w:rPr>
+          <w:rFonts w:ascii="Arial" w:hAnsi="Arial" w:cs="Arial"/>
+          <w:sz w:val="24"/>
+          <w:szCs w:val="24"/>
+        </w:rPr>
+        <w:t xml:space="preserve">e pressure on this goal. Beach extent is calculated as the total length of classifications3, 4, and 5 from the National Oceanic and Atmospheric Administration Office of Response and Restoration Environmental Sensitivity Index. </w:t>
+      </w:r>
+      <w:r>
+        <w:rPr>
+          <w:rFonts w:ascii="Arial" w:hAnsi="Arial" w:cs="Arial"/>
+          <w:sz w:val="24"/>
+          <w:szCs w:val="24"/>
+        </w:rPr>
+        <w:t xml:space="preserve">Beach condition is the percent of beaches remaining stable (not eroding). The </w:t>
+      </w:r>
+      <w:r>
+        <w:rPr>
+          <w:rFonts w:ascii="Arial" w:hAnsi="Arial" w:cs="Arial"/>
+          <w:sz w:val="24"/>
+          <w:szCs w:val="24"/>
+        </w:rPr>
+        <w:t xml:space="preserve">beach trend is the </w:t>
+      </w:r>
+      <w:proofErr w:type="gramStart"/>
+      <w:r>
+        <w:rPr>
+          <w:rFonts w:ascii="Arial" w:hAnsi="Arial" w:cs="Arial"/>
+          <w:sz w:val="24"/>
+          <w:szCs w:val="24"/>
+        </w:rPr>
+        <w:t>long term</w:t>
+      </w:r>
+      <w:proofErr w:type="gramEnd"/>
+      <w:r>
+        <w:rPr>
+          <w:rFonts w:ascii="Arial" w:hAnsi="Arial" w:cs="Arial"/>
+          <w:sz w:val="24"/>
+          <w:szCs w:val="24"/>
+        </w:rPr>
+        <w:t xml:space="preserve"> erosion rate (past century) calculated from Fletcher </w:t>
+      </w:r>
+      <w:r>
+        <w:rPr>
+          <w:rFonts w:ascii="Arial" w:hAnsi="Arial" w:cs="Arial"/>
+          <w:sz w:val="24"/>
+          <w:szCs w:val="24"/>
+        </w:rPr>
+        <w:t>et al. 2012</w:t>
+      </w:r>
+      <w:r>
+        <w:rPr>
+          <w:rFonts w:ascii="Arial" w:hAnsi="Arial" w:cs="Arial"/>
+          <w:sz w:val="24"/>
+          <w:szCs w:val="24"/>
+        </w:rPr>
+        <w:t xml:space="preserve">. </w:t>
+      </w:r>
+      <w:r>
+        <w:rPr>
+          <w:rFonts w:ascii="Arial" w:hAnsi="Arial" w:cs="Arial"/>
+          <w:sz w:val="24"/>
+          <w:szCs w:val="24"/>
+        </w:rPr>
+        <w:t xml:space="preserve">This data may be updated as </w:t>
+      </w:r>
+      <w:r>
+        <w:rPr>
+          <w:rFonts w:ascii="Arial" w:hAnsi="Arial" w:cs="Arial"/>
+          <w:sz w:val="24"/>
+          <w:szCs w:val="24"/>
+        </w:rPr>
+        <w:t>USGS plans to assess the beach erosional rate every 5-10 years</w:t>
+      </w:r>
+      <w:r>
+        <w:rPr>
+          <w:rFonts w:ascii="Arial" w:hAnsi="Arial" w:cs="Arial"/>
+          <w:sz w:val="24"/>
+          <w:szCs w:val="24"/>
+        </w:rPr>
+        <w:t xml:space="preserve"> (</w:t>
+      </w:r>
+      <w:r>
+        <w:rPr>
+          <w:rFonts w:ascii="Arial" w:hAnsi="Arial" w:cs="Arial"/>
+          <w:sz w:val="24"/>
+          <w:szCs w:val="24"/>
+        </w:rPr>
+        <w:t xml:space="preserve">Fletcher </w:t>
+      </w:r>
+      <w:r>
+        <w:rPr>
+          <w:rFonts w:ascii="Arial" w:hAnsi="Arial" w:cs="Arial"/>
+          <w:sz w:val="24"/>
+          <w:szCs w:val="24"/>
+        </w:rPr>
+        <w:t>et al. 2012).</w:t>
+      </w:r>
+    </w:p>
+    <w:p>
+      <w:pPr>
+        <w:rPr>
+          <w:rFonts w:ascii="Arial" w:hAnsi="Arial" w:cs="Arial"/>
+          <w:sz w:val="24"/>
+          <w:szCs w:val="24"/>
+        </w:rPr>
+      </w:pPr>
+    </w:p>
+    <w:p>
+      <w:pPr>
+        <w:rPr>
+          <w:rFonts w:ascii="Arial" w:hAnsi="Arial" w:cs="Arial"/>
+          <w:i/>
+          <w:sz w:val="24"/>
+          <w:szCs w:val="24"/>
+        </w:rPr>
+      </w:pPr>
+      <w:r>
+        <w:rPr>
+          <w:rFonts w:ascii="Arial" w:hAnsi="Arial" w:cs="Arial"/>
+          <w:i/>
           <w:sz w:val="24"/>
           <w:szCs w:val="24"/>
         </w:rPr>
@@ -21141,113 +20745,31 @@
             <w:szCs w:val="24"/>
             <w:u w:val="none"/>
           </w:rPr>
-          <w:t>National Oceanic and Atmospheric Administration</w:t>
+          <w:t>National Oceanic and Atmospheric Admi</w:t>
         </w:r>
-      </w:hyperlink>
-      <w:r>
-        <w:rPr>
-          <w:rFonts w:ascii="Arial" w:hAnsi="Arial" w:cs="Arial"/>
-          <w:sz w:val="24"/>
-          <w:szCs w:val="24"/>
-        </w:rPr>
-        <w:t>, USGS NRC</w:t>
-      </w:r>
-      <w:r>
-        <w:rPr>
-          <w:rFonts w:ascii="Arial" w:hAnsi="Arial" w:cs="Arial"/>
-          <w:noProof/>
-          <w:sz w:val="24"/>
-          <w:szCs w:val="24"/>
-        </w:rPr>
-        <w:t>)</w:t>
-      </w:r>
-      <w:r>
-        <w:rPr>
-          <w:rFonts w:ascii="Arial" w:hAnsi="Arial" w:cs="Arial"/>
-          <w:noProof/>
-          <w:sz w:val="24"/>
-          <w:szCs w:val="24"/>
-        </w:rPr>
-        <w:t xml:space="preserve">.  Along with providing coastal protection, wetlands are important habitats which are crtitical habitats for many endemic and endangered plants and animals. </w:t>
-      </w:r>
-      <w:r>
-        <w:rPr>
-          <w:rFonts w:ascii="Arial" w:hAnsi="Arial" w:cs="Arial"/>
-          <w:sz w:val="24"/>
-          <w:szCs w:val="24"/>
-        </w:rPr>
-        <w:t>Pressures to wetlands include invasive species (including mangroves), land</w:t>
-      </w:r>
-      <w:r>
-        <w:rPr>
-          <w:rFonts w:ascii="Arial" w:hAnsi="Arial" w:cs="Arial"/>
-          <w:sz w:val="24"/>
-          <w:szCs w:val="24"/>
-        </w:rPr>
-        <w:t xml:space="preserve"> development, and land-based sources of pollution.</w:t>
-      </w:r>
-    </w:p>
-    <w:p>
-      <w:pPr>
-        <w:rPr>
-          <w:rFonts w:ascii="Arial" w:hAnsi="Arial" w:cs="Arial"/>
-          <w:sz w:val="24"/>
-          <w:szCs w:val="24"/>
-        </w:rPr>
-      </w:pPr>
-      <w:r>
-        <w:rPr>
-          <w:rFonts w:ascii="Arial" w:hAnsi="Arial" w:cs="Arial"/>
-          <w:sz w:val="24"/>
-          <w:szCs w:val="24"/>
-        </w:rPr>
-        <w:t xml:space="preserve">The </w:t>
-      </w:r>
-      <w:proofErr w:type="gramStart"/>
-      <w:r>
-        <w:rPr>
-          <w:rFonts w:ascii="Arial" w:hAnsi="Arial" w:cs="Arial"/>
-          <w:sz w:val="24"/>
-          <w:szCs w:val="24"/>
-        </w:rPr>
-        <w:t>extent of wetlands were</w:t>
-      </w:r>
-      <w:proofErr w:type="gramEnd"/>
-      <w:r>
-        <w:rPr>
-          <w:rFonts w:ascii="Arial" w:hAnsi="Arial" w:cs="Arial"/>
-          <w:sz w:val="24"/>
-          <w:szCs w:val="24"/>
-        </w:rPr>
-        <w:t xml:space="preserve"> assessed from NOAA </w:t>
-      </w:r>
-      <w:proofErr w:type="spellStart"/>
-      <w:r>
-        <w:rPr>
-          <w:rFonts w:ascii="Arial" w:hAnsi="Arial" w:cs="Arial"/>
-          <w:sz w:val="24"/>
-          <w:szCs w:val="24"/>
-        </w:rPr>
-        <w:t>ccap</w:t>
-      </w:r>
-      <w:proofErr w:type="spellEnd"/>
-      <w:r>
-        <w:rPr>
-          <w:rFonts w:ascii="Arial" w:hAnsi="Arial" w:cs="Arial"/>
-          <w:sz w:val="24"/>
-          <w:szCs w:val="24"/>
-        </w:rPr>
-        <w:t xml:space="preserve"> data clipped to within 1 km inland from the coast to capture coastal wetlands extent. Estuary categories included in this assessment are estuarine emergent wetland, estuarine forested wetland, estuarine scrub shrub wetland (</w:t>
-      </w:r>
-      <w:hyperlink r:id="rId13" w:history="1">
         <w:r>
           <w:rPr>
             <w:rStyle w:val="Hyperlink"/>
             <w:rFonts w:ascii="Arial" w:hAnsi="Arial" w:cs="Arial"/>
+            <w:noProof/>
+            <w:color w:val="auto"/>
             <w:sz w:val="24"/>
             <w:szCs w:val="24"/>
+            <w:u w:val="none"/>
           </w:rPr>
-          <w:t>https://coast.noaa.gov/data/digitalcoast/pdf/ccap-class-scheme-regional.pdf</w:t>
+          <w:t>n</w:t>
+        </w:r>
+        <w:r>
+          <w:rPr>
+            <w:rStyle w:val="Hyperlink"/>
+            <w:rFonts w:ascii="Arial" w:hAnsi="Arial" w:cs="Arial"/>
+            <w:noProof/>
+            <w:color w:val="auto"/>
+            <w:sz w:val="24"/>
+            <w:szCs w:val="24"/>
+            <w:u w:val="none"/>
+          </w:rPr>
+          <w:t>istration</w:t>
         </w:r>
       </w:hyperlink>
       <w:r>
@@ -21256,42 +20778,50 @@
           <w:sz w:val="24"/>
           <w:szCs w:val="24"/>
         </w:rPr>
-        <w:t xml:space="preserve">). </w:t>
-      </w:r>
-      <w:proofErr w:type="gramStart"/>
-      <w:r>
-        <w:rPr>
-          <w:rFonts w:ascii="Arial" w:hAnsi="Arial" w:cs="Arial"/>
-          <w:sz w:val="24"/>
-          <w:szCs w:val="24"/>
-        </w:rPr>
-        <w:t>Spatial resolution to 2.4m</w:t>
-      </w:r>
-      <w:r>
-        <w:rPr>
-          <w:rFonts w:ascii="Arial" w:hAnsi="Arial" w:cs="Arial"/>
-          <w:sz w:val="24"/>
-          <w:szCs w:val="24"/>
-          <w:vertAlign w:val="superscript"/>
-        </w:rPr>
-        <w:t>2</w:t>
-      </w:r>
-      <w:r>
-        <w:rPr>
-          <w:rFonts w:ascii="Arial" w:hAnsi="Arial" w:cs="Arial"/>
-          <w:sz w:val="24"/>
-          <w:szCs w:val="24"/>
-        </w:rPr>
-        <w:t>.</w:t>
-      </w:r>
-      <w:proofErr w:type="gramEnd"/>
-      <w:r>
-        <w:rPr>
-          <w:rFonts w:ascii="Arial" w:hAnsi="Arial" w:cs="Arial"/>
-          <w:sz w:val="24"/>
-          <w:szCs w:val="24"/>
-        </w:rPr>
-        <w:t xml:space="preserve"> Surveys are repeated every 5 years to measure changes in land cover. </w:t>
+        <w:t>, USGS NRC</w:t>
+      </w:r>
+      <w:r>
+        <w:rPr>
+          <w:rFonts w:ascii="Arial" w:hAnsi="Arial" w:cs="Arial"/>
+          <w:noProof/>
+          <w:sz w:val="24"/>
+          <w:szCs w:val="24"/>
+        </w:rPr>
+        <w:t>)</w:t>
+      </w:r>
+      <w:r>
+        <w:rPr>
+          <w:rFonts w:ascii="Arial" w:hAnsi="Arial" w:cs="Arial"/>
+          <w:noProof/>
+          <w:sz w:val="24"/>
+          <w:szCs w:val="24"/>
+        </w:rPr>
+        <w:t xml:space="preserve">. </w:t>
+      </w:r>
+      <w:r>
+        <w:rPr>
+          <w:rFonts w:ascii="Arial" w:hAnsi="Arial" w:cs="Arial"/>
+          <w:noProof/>
+          <w:sz w:val="24"/>
+          <w:szCs w:val="24"/>
+        </w:rPr>
+        <w:t xml:space="preserve">Along with providing coastal protection, wetlands are important habitats which are crtitical habitats for many endemic and endangered plants and animals. </w:t>
+      </w:r>
+      <w:r>
+        <w:rPr>
+          <w:rFonts w:ascii="Arial" w:hAnsi="Arial" w:cs="Arial"/>
+          <w:sz w:val="24"/>
+          <w:szCs w:val="24"/>
+        </w:rPr>
+        <w:t>Pressures to wetlands include invasive species (including mangroves), land</w:t>
+      </w:r>
+      <w:r>
+        <w:rPr>
+          <w:rFonts w:ascii="Arial" w:hAnsi="Arial" w:cs="Arial"/>
+          <w:sz w:val="24"/>
+          <w:szCs w:val="24"/>
+        </w:rPr>
+        <w:t xml:space="preserve"> development, and land-based sources of pollution.</w:t>
       </w:r>
     </w:p>
     <w:p>
@@ -21308,47 +20838,67 @@
           <w:sz w:val="24"/>
           <w:szCs w:val="24"/>
         </w:rPr>
-        <w:t xml:space="preserve">To our knowledge data on wetland condition is not available for all wetlands. Condition of wetlands would ideally include prior extend and habitat condition including water quality, percent native species (absence of harmful invasive species), and protection or conservation status. To estimate condition we looked for prior wetland extent estimates. </w:t>
-      </w:r>
-      <w:r>
-        <w:rPr>
-          <w:rFonts w:ascii="Arial" w:hAnsi="Arial" w:cs="Arial"/>
-          <w:sz w:val="24"/>
-          <w:szCs w:val="24"/>
-        </w:rPr>
-        <w:t>One</w:t>
-      </w:r>
-      <w:r>
-        <w:rPr>
-          <w:rFonts w:ascii="Arial" w:hAnsi="Arial" w:cs="Arial"/>
-          <w:sz w:val="24"/>
-          <w:szCs w:val="24"/>
-        </w:rPr>
-        <w:t xml:space="preserve"> report estimates a loss of 7,000 acres of wetlands up to 1990 (Dahl 1990). Combined sources fro</w:t>
-      </w:r>
-      <w:r>
-        <w:rPr>
-          <w:rFonts w:ascii="Arial" w:hAnsi="Arial" w:cs="Arial"/>
-          <w:sz w:val="24"/>
-          <w:szCs w:val="24"/>
-        </w:rPr>
-        <w:t>m the DLNR and the above report</w:t>
-      </w:r>
-      <w:r>
-        <w:rPr>
-          <w:rFonts w:ascii="Arial" w:hAnsi="Arial" w:cs="Arial"/>
-          <w:sz w:val="24"/>
-          <w:szCs w:val="24"/>
-        </w:rPr>
-        <w:t xml:space="preserve"> estimates total wetland (upland, freshwater, and coastal wetlands) loss at 6% in Hawaii, however the greatest loss occurred in coastal wetlands, with Oahu particularly impacted</w:t>
-      </w:r>
-      <w:r>
-        <w:rPr>
-          <w:rFonts w:ascii="Arial" w:hAnsi="Arial" w:cs="Arial"/>
-          <w:sz w:val="24"/>
-          <w:szCs w:val="24"/>
-        </w:rPr>
-        <w:t xml:space="preserve"> (REF)</w:t>
+        <w:t xml:space="preserve">The extent of wetlands were assessed from </w:t>
+      </w:r>
+      <w:r>
+        <w:rPr>
+          <w:rFonts w:ascii="Arial" w:hAnsi="Arial" w:cs="Arial"/>
+          <w:sz w:val="24"/>
+          <w:szCs w:val="24"/>
+        </w:rPr>
+        <w:t xml:space="preserve">National Oceanic and Atmospheric Administration Coastal Change Analysis Program (NOAA C-CAP) </w:t>
+      </w:r>
+      <w:r>
+        <w:rPr>
+          <w:rFonts w:ascii="Arial" w:hAnsi="Arial" w:cs="Arial"/>
+          <w:sz w:val="24"/>
+          <w:szCs w:val="24"/>
+        </w:rPr>
+        <w:t xml:space="preserve">data clipped to within 1 km inland from the coast to capture coastal wetlands extent. </w:t>
+      </w:r>
+      <w:r>
+        <w:rPr>
+          <w:rFonts w:ascii="Arial" w:hAnsi="Arial" w:cs="Arial"/>
+          <w:sz w:val="24"/>
+          <w:szCs w:val="24"/>
+        </w:rPr>
+        <w:t xml:space="preserve">All estuary categories were included in this assessment that were within 1km of the coastline as these habitats within 1km of the shoreline will </w:t>
+      </w:r>
+      <w:proofErr w:type="gramStart"/>
+      <w:r>
+        <w:rPr>
+          <w:rFonts w:ascii="Arial" w:hAnsi="Arial" w:cs="Arial"/>
+          <w:sz w:val="24"/>
+          <w:szCs w:val="24"/>
+        </w:rPr>
+        <w:t>mitigate</w:t>
+      </w:r>
+      <w:proofErr w:type="gramEnd"/>
+      <w:r>
+        <w:rPr>
+          <w:rFonts w:ascii="Arial" w:hAnsi="Arial" w:cs="Arial"/>
+          <w:sz w:val="24"/>
+          <w:szCs w:val="24"/>
+        </w:rPr>
+        <w:t xml:space="preserve"> against flooding and wave inundation. </w:t>
+      </w:r>
+      <w:proofErr w:type="gramStart"/>
+      <w:r>
+        <w:rPr>
+          <w:rFonts w:ascii="Arial" w:hAnsi="Arial" w:cs="Arial"/>
+          <w:sz w:val="24"/>
+          <w:szCs w:val="24"/>
+        </w:rPr>
+        <w:t>Spatial resolution to 2.4m</w:t>
+      </w:r>
+      <w:r>
+        <w:rPr>
+          <w:rFonts w:ascii="Arial" w:hAnsi="Arial" w:cs="Arial"/>
+          <w:sz w:val="24"/>
+          <w:szCs w:val="24"/>
+          <w:vertAlign w:val="superscript"/>
+        </w:rPr>
+        <w:t>2</w:t>
       </w:r>
       <w:r>
         <w:rPr>
@@ -21358,37 +20908,14 @@
         </w:rPr>
         <w:t>.</w:t>
       </w:r>
-      <w:r>
-        <w:rPr>
-          <w:rFonts w:ascii="Arial" w:hAnsi="Arial" w:cs="Arial"/>
-          <w:sz w:val="24"/>
-          <w:szCs w:val="24"/>
-        </w:rPr>
-        <w:t xml:space="preserve"> Furthermore, the current health of wetlands is impacted by i</w:t>
-      </w:r>
-      <w:r>
-        <w:rPr>
-          <w:rFonts w:ascii="Arial" w:hAnsi="Arial" w:cs="Arial"/>
-          <w:sz w:val="24"/>
-          <w:szCs w:val="24"/>
-        </w:rPr>
-        <w:t xml:space="preserve">nvasive species and land use practices pose large threats to coastal wetlands. Because condition (historical extent of coastal wetlands) is not known as score of 0.5 or 50% was assigned to wetland condition. Historical photographs </w:t>
-      </w:r>
-      <w:r>
-        <w:rPr>
-          <w:rFonts w:ascii="Arial" w:hAnsi="Arial" w:cs="Arial"/>
-          <w:sz w:val="24"/>
-          <w:szCs w:val="24"/>
-        </w:rPr>
-        <w:t xml:space="preserve">and the proportion of invasive species or impact from invasive species could be used </w:t>
-      </w:r>
-      <w:r>
-        <w:rPr>
-          <w:rFonts w:ascii="Arial" w:hAnsi="Arial" w:cs="Arial"/>
-          <w:sz w:val="24"/>
-          <w:szCs w:val="24"/>
-        </w:rPr>
-        <w:t xml:space="preserve">to gather this information for future assessments. </w:t>
+      <w:proofErr w:type="gramEnd"/>
+      <w:r>
+        <w:rPr>
+          <w:rFonts w:ascii="Arial" w:hAnsi="Arial" w:cs="Arial"/>
+          <w:sz w:val="24"/>
+          <w:szCs w:val="24"/>
+        </w:rPr>
+        <w:t xml:space="preserve"> Surveys are repeated every 5 years to measure changes in land cover. </w:t>
       </w:r>
     </w:p>
     <w:p>
@@ -21405,78 +20932,318 @@
           <w:sz w:val="24"/>
           <w:szCs w:val="24"/>
         </w:rPr>
-        <w:t>Trend in coastal wetlands was assessed as the difference in area f</w:t>
-      </w:r>
-      <w:r>
-        <w:rPr>
-          <w:rFonts w:ascii="Arial" w:hAnsi="Arial" w:cs="Arial"/>
-          <w:sz w:val="24"/>
-          <w:szCs w:val="24"/>
-        </w:rPr>
-        <w:t>rom 2010/2011 to 1992</w:t>
-      </w:r>
-      <w:r>
-        <w:rPr>
-          <w:rFonts w:ascii="Arial" w:hAnsi="Arial" w:cs="Arial"/>
-          <w:sz w:val="24"/>
-          <w:szCs w:val="24"/>
-        </w:rPr>
-        <w:t xml:space="preserve"> NOAA CCAP wetlands </w:t>
-      </w:r>
-      <w:r>
-        <w:rPr>
-          <w:rFonts w:ascii="Arial" w:hAnsi="Arial" w:cs="Arial"/>
-          <w:sz w:val="24"/>
-          <w:szCs w:val="24"/>
-        </w:rPr>
-        <w:t xml:space="preserve">extent </w:t>
-      </w:r>
-      <w:r>
-        <w:rPr>
-          <w:rFonts w:ascii="Arial" w:hAnsi="Arial" w:cs="Arial"/>
-          <w:sz w:val="24"/>
-          <w:szCs w:val="24"/>
-        </w:rPr>
-        <w:t>within 1 km of the coastline.</w:t>
-      </w:r>
-      <w:r>
-        <w:rPr>
-          <w:rFonts w:ascii="Arial" w:hAnsi="Arial" w:cs="Arial"/>
-          <w:sz w:val="24"/>
-          <w:szCs w:val="24"/>
-        </w:rPr>
-        <w:t xml:space="preserve"> Spatial resolution changed fro</w:t>
-      </w:r>
-      <w:r>
-        <w:rPr>
-          <w:rFonts w:ascii="Arial" w:hAnsi="Arial" w:cs="Arial"/>
-          <w:sz w:val="24"/>
-          <w:szCs w:val="24"/>
-        </w:rPr>
-        <w:t>m 30 meter to 3 meters from 1992</w:t>
-      </w:r>
-      <w:r>
-        <w:rPr>
-          <w:rFonts w:ascii="Arial" w:hAnsi="Arial" w:cs="Arial"/>
-          <w:sz w:val="24"/>
-          <w:szCs w:val="24"/>
-        </w:rPr>
-        <w:t xml:space="preserve"> to 2010. </w:t>
-      </w:r>
-      <w:r>
-        <w:rPr>
-          <w:rFonts w:ascii="Arial" w:hAnsi="Arial" w:cs="Arial"/>
-          <w:sz w:val="24"/>
-          <w:szCs w:val="24"/>
-        </w:rPr>
-        <w:t xml:space="preserve"> </w:t>
+        <w:t xml:space="preserve">To our knowledge data on wetland condition is not available for all wetlands. Condition of wetlands would ideally include prior extend and habitat condition including water quality, percent native species (absence of harmful invasive species), and protection or conservation status. To estimate condition we looked for prior wetland extent estimates. </w:t>
+      </w:r>
+      <w:r>
+        <w:rPr>
+          <w:rFonts w:ascii="Arial" w:hAnsi="Arial" w:cs="Arial"/>
+          <w:sz w:val="24"/>
+          <w:szCs w:val="24"/>
+        </w:rPr>
+        <w:t>One</w:t>
+      </w:r>
+      <w:r>
+        <w:rPr>
+          <w:rFonts w:ascii="Arial" w:hAnsi="Arial" w:cs="Arial"/>
+          <w:sz w:val="24"/>
+          <w:szCs w:val="24"/>
+        </w:rPr>
+        <w:t xml:space="preserve"> report estimates a loss of 7,000 acres of wetlands up to 1990 (Dahl 1990). Combined sources fro</w:t>
+      </w:r>
+      <w:r>
+        <w:rPr>
+          <w:rFonts w:ascii="Arial" w:hAnsi="Arial" w:cs="Arial"/>
+          <w:sz w:val="24"/>
+          <w:szCs w:val="24"/>
+        </w:rPr>
+        <w:t>m the DLNR and the above report</w:t>
+      </w:r>
+      <w:r>
+        <w:rPr>
+          <w:rFonts w:ascii="Arial" w:hAnsi="Arial" w:cs="Arial"/>
+          <w:sz w:val="24"/>
+          <w:szCs w:val="24"/>
+        </w:rPr>
+        <w:t xml:space="preserve"> estimates total wetland (upland, freshwater, and coastal wetlands) loss at 6% in Hawaii, however the greatest loss occurred in coastal wetlands, with Oahu particularly impacted</w:t>
+      </w:r>
+      <w:r>
+        <w:rPr>
+          <w:rFonts w:ascii="Arial" w:hAnsi="Arial" w:cs="Arial"/>
+          <w:sz w:val="24"/>
+          <w:szCs w:val="24"/>
+        </w:rPr>
+        <w:t xml:space="preserve"> (REF)</w:t>
+      </w:r>
+      <w:r>
+        <w:rPr>
+          <w:rFonts w:ascii="Arial" w:hAnsi="Arial" w:cs="Arial"/>
+          <w:sz w:val="24"/>
+          <w:szCs w:val="24"/>
+        </w:rPr>
+        <w:t>.</w:t>
+      </w:r>
+      <w:r>
+        <w:rPr>
+          <w:rFonts w:ascii="Arial" w:hAnsi="Arial" w:cs="Arial"/>
+          <w:sz w:val="24"/>
+          <w:szCs w:val="24"/>
+        </w:rPr>
+        <w:t xml:space="preserve"> Furthermore, the current health of wetlands is impacted by i</w:t>
+      </w:r>
+      <w:r>
+        <w:rPr>
+          <w:rFonts w:ascii="Arial" w:hAnsi="Arial" w:cs="Arial"/>
+          <w:sz w:val="24"/>
+          <w:szCs w:val="24"/>
+        </w:rPr>
+        <w:t xml:space="preserve">nvasive species and land use practices pose large threats to coastal wetlands. Because condition (historical extent of coastal wetlands) is not known as score of 0.5 or 50% was assigned to wetland condition. Historical photographs </w:t>
+      </w:r>
+      <w:r>
+        <w:rPr>
+          <w:rFonts w:ascii="Arial" w:hAnsi="Arial" w:cs="Arial"/>
+          <w:sz w:val="24"/>
+          <w:szCs w:val="24"/>
+        </w:rPr>
+        <w:t xml:space="preserve">and the proportion of invasive species or impact from invasive species could be used </w:t>
+      </w:r>
+      <w:r>
+        <w:rPr>
+          <w:rFonts w:ascii="Arial" w:hAnsi="Arial" w:cs="Arial"/>
+          <w:sz w:val="24"/>
+          <w:szCs w:val="24"/>
+        </w:rPr>
+        <w:t xml:space="preserve">to gather this information for future assessments. </w:t>
       </w:r>
     </w:p>
     <w:p>
       <w:pPr>
         <w:rPr>
           <w:rFonts w:ascii="Arial" w:hAnsi="Arial" w:cs="Arial"/>
-          <w:b/>
+          <w:sz w:val="24"/>
+          <w:szCs w:val="24"/>
+        </w:rPr>
+      </w:pPr>
+      <w:r>
+        <w:rPr>
+          <w:rFonts w:ascii="Arial" w:hAnsi="Arial" w:cs="Arial"/>
+          <w:sz w:val="24"/>
+          <w:szCs w:val="24"/>
+        </w:rPr>
+        <w:t>Trend in coastal wetlands was assessed as the difference in area f</w:t>
+      </w:r>
+      <w:r>
+        <w:rPr>
+          <w:rFonts w:ascii="Arial" w:hAnsi="Arial" w:cs="Arial"/>
+          <w:sz w:val="24"/>
+          <w:szCs w:val="24"/>
+        </w:rPr>
+        <w:t>rom 2010/2011 to 1992</w:t>
+      </w:r>
+      <w:r>
+        <w:rPr>
+          <w:rFonts w:ascii="Arial" w:hAnsi="Arial" w:cs="Arial"/>
+          <w:sz w:val="24"/>
+          <w:szCs w:val="24"/>
+        </w:rPr>
+        <w:t xml:space="preserve"> NOAA CCAP wetlands </w:t>
+      </w:r>
+      <w:r>
+        <w:rPr>
+          <w:rFonts w:ascii="Arial" w:hAnsi="Arial" w:cs="Arial"/>
+          <w:sz w:val="24"/>
+          <w:szCs w:val="24"/>
+        </w:rPr>
+        <w:t xml:space="preserve">extent </w:t>
+      </w:r>
+      <w:r>
+        <w:rPr>
+          <w:rFonts w:ascii="Arial" w:hAnsi="Arial" w:cs="Arial"/>
+          <w:sz w:val="24"/>
+          <w:szCs w:val="24"/>
+        </w:rPr>
+        <w:t>within 1 km of the coastline.</w:t>
+      </w:r>
+      <w:r>
+        <w:rPr>
+          <w:rFonts w:ascii="Arial" w:hAnsi="Arial" w:cs="Arial"/>
+          <w:sz w:val="24"/>
+          <w:szCs w:val="24"/>
+        </w:rPr>
+        <w:t xml:space="preserve"> Spatial resolution changed fro</w:t>
+      </w:r>
+      <w:r>
+        <w:rPr>
+          <w:rFonts w:ascii="Arial" w:hAnsi="Arial" w:cs="Arial"/>
+          <w:sz w:val="24"/>
+          <w:szCs w:val="24"/>
+        </w:rPr>
+        <w:t>m 30 meter to 3 meters from 1992</w:t>
+      </w:r>
+      <w:r>
+        <w:rPr>
+          <w:rFonts w:ascii="Arial" w:hAnsi="Arial" w:cs="Arial"/>
+          <w:sz w:val="24"/>
+          <w:szCs w:val="24"/>
+        </w:rPr>
+        <w:t xml:space="preserve"> to 2010. </w:t>
+      </w:r>
+      <w:r>
+        <w:rPr>
+          <w:rFonts w:ascii="Arial" w:hAnsi="Arial" w:cs="Arial"/>
+          <w:sz w:val="24"/>
+          <w:szCs w:val="24"/>
+        </w:rPr>
+        <w:t xml:space="preserve"> </w:t>
+      </w:r>
+    </w:p>
+    <w:p>
+      <w:pPr>
+        <w:rPr>
+          <w:rFonts w:ascii="Arial" w:hAnsi="Arial" w:cs="Arial"/>
+          <w:i/>
+          <w:sz w:val="24"/>
+          <w:szCs w:val="24"/>
+        </w:rPr>
+      </w:pPr>
+      <w:r>
+        <w:rPr>
+          <w:rFonts w:ascii="Arial" w:hAnsi="Arial" w:cs="Arial"/>
+          <w:i/>
+          <w:sz w:val="24"/>
+          <w:szCs w:val="24"/>
+        </w:rPr>
+        <w:t xml:space="preserve">Mangroves </w:t>
+      </w:r>
+    </w:p>
+    <w:p>
+      <w:pPr>
+        <w:rPr>
+          <w:rFonts w:ascii="Arial" w:hAnsi="Arial" w:cs="Arial"/>
+          <w:sz w:val="24"/>
+          <w:szCs w:val="24"/>
+        </w:rPr>
+      </w:pPr>
+      <w:r>
+        <w:rPr>
+          <w:rFonts w:ascii="Arial" w:hAnsi="Arial" w:cs="Arial"/>
+          <w:sz w:val="24"/>
+          <w:szCs w:val="24"/>
+        </w:rPr>
+        <w:t xml:space="preserve">While mangroves are considered unique and integral ecosystem species in their native range they can be a huge threat to areas where they are introduced and invasive. </w:t>
+      </w:r>
+      <w:r>
+        <w:rPr>
+          <w:rFonts w:ascii="Arial" w:hAnsi="Arial" w:cs="Arial"/>
+          <w:sz w:val="24"/>
+          <w:szCs w:val="24"/>
+        </w:rPr>
+        <w:t>Mangroves are</w:t>
+      </w:r>
+      <w:r>
+        <w:rPr>
+          <w:rFonts w:ascii="Arial" w:hAnsi="Arial" w:cs="Arial"/>
+          <w:sz w:val="24"/>
+          <w:szCs w:val="24"/>
+        </w:rPr>
+        <w:t xml:space="preserve"> an introduced and</w:t>
+      </w:r>
+      <w:r>
+        <w:rPr>
+          <w:rFonts w:ascii="Arial" w:hAnsi="Arial" w:cs="Arial"/>
+          <w:sz w:val="24"/>
+          <w:szCs w:val="24"/>
+        </w:rPr>
+        <w:t xml:space="preserve"> invasive species in Hawaii</w:t>
+      </w:r>
+      <w:r>
+        <w:rPr>
+          <w:rFonts w:ascii="Arial" w:hAnsi="Arial" w:cs="Arial"/>
+          <w:sz w:val="24"/>
+          <w:szCs w:val="24"/>
+        </w:rPr>
+        <w:t>. While they do offer coastal protection, w</w:t>
+      </w:r>
+      <w:r>
+        <w:rPr>
+          <w:rFonts w:ascii="Arial" w:hAnsi="Arial" w:cs="Arial"/>
+          <w:sz w:val="24"/>
+          <w:szCs w:val="24"/>
+        </w:rPr>
+        <w:t xml:space="preserve">e did not include them in this assessment as they are considered to do more harm </w:t>
+      </w:r>
+      <w:r>
+        <w:rPr>
+          <w:rFonts w:ascii="Arial" w:hAnsi="Arial" w:cs="Arial"/>
+          <w:sz w:val="24"/>
+          <w:szCs w:val="24"/>
+        </w:rPr>
+        <w:t>than good. Mangroves have</w:t>
+      </w:r>
+      <w:r>
+        <w:rPr>
+          <w:rFonts w:ascii="Arial" w:hAnsi="Arial" w:cs="Arial"/>
+          <w:sz w:val="24"/>
+          <w:szCs w:val="24"/>
+        </w:rPr>
+        <w:t xml:space="preserve"> especially large impacts to native biodiversity and traditional Hawaiian fishponds (</w:t>
+      </w:r>
+      <w:proofErr w:type="spellStart"/>
+      <w:r>
+        <w:rPr>
+          <w:rFonts w:ascii="Arial" w:hAnsi="Arial" w:cs="Arial"/>
+          <w:sz w:val="24"/>
+          <w:szCs w:val="24"/>
+        </w:rPr>
+        <w:t>loko</w:t>
+      </w:r>
+      <w:proofErr w:type="spellEnd"/>
+      <w:r>
+        <w:rPr>
+          <w:rFonts w:ascii="Arial" w:hAnsi="Arial" w:cs="Arial"/>
+          <w:sz w:val="24"/>
+          <w:szCs w:val="24"/>
+        </w:rPr>
+        <w:t xml:space="preserve"> </w:t>
+      </w:r>
+      <w:proofErr w:type="spellStart"/>
+      <w:r>
+        <w:rPr>
+          <w:rFonts w:ascii="Arial" w:hAnsi="Arial" w:cs="Arial"/>
+          <w:sz w:val="24"/>
+          <w:szCs w:val="24"/>
+        </w:rPr>
+        <w:t>iʻa</w:t>
+      </w:r>
+      <w:proofErr w:type="spellEnd"/>
+      <w:r>
+        <w:rPr>
+          <w:rFonts w:ascii="Arial" w:hAnsi="Arial" w:cs="Arial"/>
+          <w:sz w:val="24"/>
+          <w:szCs w:val="24"/>
+        </w:rPr>
+        <w:t>)</w:t>
+      </w:r>
+      <w:r>
+        <w:rPr>
+          <w:rFonts w:ascii="Arial" w:hAnsi="Arial" w:cs="Arial"/>
+          <w:sz w:val="24"/>
+          <w:szCs w:val="24"/>
+        </w:rPr>
+        <w:t xml:space="preserve"> (references)</w:t>
+      </w:r>
+      <w:r>
+        <w:rPr>
+          <w:rFonts w:ascii="Arial" w:hAnsi="Arial" w:cs="Arial"/>
+          <w:sz w:val="24"/>
+          <w:szCs w:val="24"/>
+        </w:rPr>
+        <w:t>. Removal efforts are underway to remove and clear mangroves and restore native estuaries and fishponds (LINK to work).</w:t>
+      </w:r>
+    </w:p>
+    <w:p>
+      <w:pPr>
+        <w:rPr>
+          <w:rFonts w:ascii="Arial" w:hAnsi="Arial" w:cs="Arial"/>
           <w:sz w:val="24"/>
           <w:szCs w:val="24"/>
         </w:rPr>
@@ -21484,10 +21251,10 @@
     </w:p>
     <w:p>
       <w:pPr>
-        <w:rPr>
-          <w:rFonts w:ascii="Arial" w:hAnsi="Arial" w:cs="Arial"/>
-          <w:b/>
-          <w:color w:val="4F81BD" w:themeColor="accent1"/>
+        <w:spacing w:after="0" w:line="240" w:lineRule="auto"/>
+        <w:rPr>
+          <w:rFonts w:ascii="Arial" w:hAnsi="Arial" w:cs="Arial"/>
+          <w:i/>
           <w:sz w:val="24"/>
           <w:szCs w:val="24"/>
         </w:rPr>
@@ -21495,49 +21262,222 @@
       <w:r>
         <w:rPr>
           <w:rFonts w:ascii="Arial" w:hAnsi="Arial" w:cs="Arial"/>
-          <w:b/>
-          <w:color w:val="4F81BD" w:themeColor="accent1"/>
-          <w:sz w:val="24"/>
-          <w:szCs w:val="24"/>
-        </w:rPr>
-        <w:t xml:space="preserve">Biodiversity </w:t>
+          <w:i/>
+          <w:sz w:val="24"/>
+          <w:szCs w:val="24"/>
+        </w:rPr>
+        <w:t xml:space="preserve">Data Gaps </w:t>
+      </w:r>
+      <w:r>
+        <w:rPr>
+          <w:rFonts w:ascii="Arial" w:hAnsi="Arial" w:cs="Arial"/>
+          <w:i/>
+          <w:sz w:val="24"/>
+          <w:szCs w:val="24"/>
+        </w:rPr>
+        <w:t xml:space="preserve">and Priorities </w:t>
       </w:r>
     </w:p>
     <w:p>
       <w:pPr>
-        <w:rPr>
-          <w:rFonts w:ascii="Arial" w:hAnsi="Arial" w:cs="Arial"/>
-          <w:i/>
-          <w:sz w:val="24"/>
-          <w:szCs w:val="24"/>
+        <w:pStyle w:val="ListParagraph"/>
+        <w:numPr>
+          <w:ilvl w:val="0"/>
+          <w:numId w:val="2"/>
+        </w:numPr>
+        <w:spacing w:after="0" w:line="240" w:lineRule="auto"/>
+        <w:rPr>
+          <w:rFonts w:ascii="Calibri" w:eastAsia="Times New Roman" w:hAnsi="Calibri" w:cs="Times New Roman"/>
+          <w:color w:val="000000"/>
+          <w:sz w:val="24"/>
+          <w:szCs w:val="24"/>
+          <w:lang w:val="haw-US"/>
         </w:rPr>
       </w:pPr>
-      <w:proofErr w:type="spellStart"/>
-      <w:r>
-        <w:rPr>
-          <w:rFonts w:ascii="Arial" w:hAnsi="Arial" w:cs="Arial"/>
-          <w:i/>
-          <w:sz w:val="24"/>
-          <w:szCs w:val="24"/>
-        </w:rPr>
-        <w:t>Opihi</w:t>
-      </w:r>
-      <w:proofErr w:type="spellEnd"/>
-      <w:r>
-        <w:rPr>
-          <w:rFonts w:ascii="Arial" w:hAnsi="Arial" w:cs="Arial"/>
-          <w:i/>
-          <w:sz w:val="24"/>
-          <w:szCs w:val="24"/>
-        </w:rPr>
-        <w:t xml:space="preserve"> data important – rest areas</w:t>
+      <w:r>
+        <w:rPr>
+          <w:rFonts w:ascii="Calibri" w:eastAsia="Times New Roman" w:hAnsi="Calibri" w:cs="Times New Roman"/>
+          <w:color w:val="000000"/>
+          <w:sz w:val="24"/>
+          <w:szCs w:val="24"/>
+          <w:lang w:val="haw-US"/>
+        </w:rPr>
+        <w:t>Need infromation on fishpond extent and conidtion to incorperate them into the assessment of coastal protection</w:t>
       </w:r>
     </w:p>
     <w:p>
       <w:pPr>
-        <w:rPr>
-          <w:rFonts w:ascii="Arial" w:hAnsi="Arial" w:cs="Arial"/>
-          <w:i/>
+        <w:pStyle w:val="ListParagraph"/>
+        <w:numPr>
+          <w:ilvl w:val="0"/>
+          <w:numId w:val="2"/>
+        </w:numPr>
+        <w:spacing w:after="0" w:line="240" w:lineRule="auto"/>
+        <w:rPr>
+          <w:rFonts w:ascii="Calibri" w:eastAsia="Times New Roman" w:hAnsi="Calibri" w:cs="Times New Roman"/>
+          <w:color w:val="000000"/>
+          <w:sz w:val="24"/>
+          <w:szCs w:val="24"/>
+          <w:lang w:val="haw-US"/>
+        </w:rPr>
+      </w:pPr>
+      <w:r>
+        <w:rPr>
+          <w:rFonts w:ascii="Calibri" w:eastAsia="Times New Roman" w:hAnsi="Calibri" w:cs="Times New Roman"/>
+          <w:color w:val="000000"/>
+          <w:sz w:val="24"/>
+          <w:szCs w:val="24"/>
+          <w:lang w:val="haw-US"/>
+        </w:rPr>
+        <w:t>Looking into incorporating d</w:t>
+      </w:r>
+      <w:r>
+        <w:rPr>
+          <w:rFonts w:ascii="Calibri" w:eastAsia="Times New Roman" w:hAnsi="Calibri" w:cs="Times New Roman"/>
+          <w:color w:val="000000"/>
+          <w:sz w:val="24"/>
+          <w:szCs w:val="24"/>
+          <w:lang w:val="haw-US"/>
+        </w:rPr>
+        <w:t xml:space="preserve">une data as well as beach data </w:t>
+      </w:r>
+    </w:p>
+    <w:p>
+      <w:pPr>
+        <w:pStyle w:val="ListParagraph"/>
+        <w:numPr>
+          <w:ilvl w:val="0"/>
+          <w:numId w:val="2"/>
+        </w:numPr>
+        <w:spacing w:after="0" w:line="240" w:lineRule="auto"/>
+        <w:rPr>
+          <w:rFonts w:ascii="Calibri" w:eastAsia="Times New Roman" w:hAnsi="Calibri" w:cs="Times New Roman"/>
+          <w:color w:val="000000"/>
+          <w:sz w:val="24"/>
+          <w:szCs w:val="24"/>
+          <w:lang w:val="haw-US"/>
+        </w:rPr>
+      </w:pPr>
+      <w:r>
+        <w:rPr>
+          <w:rFonts w:ascii="Calibri" w:eastAsia="Times New Roman" w:hAnsi="Calibri" w:cs="Times New Roman"/>
+          <w:color w:val="000000"/>
+          <w:sz w:val="24"/>
+          <w:szCs w:val="24"/>
+          <w:lang w:val="haw-US"/>
+        </w:rPr>
+        <w:t>Looking at estimates of shoreline protective ability based on slope or shoreline relief/aspect ratios</w:t>
+      </w:r>
+    </w:p>
+    <w:p>
+      <w:pPr>
+        <w:pStyle w:val="ListParagraph"/>
+        <w:numPr>
+          <w:ilvl w:val="0"/>
+          <w:numId w:val="2"/>
+        </w:numPr>
+        <w:spacing w:after="0" w:line="240" w:lineRule="auto"/>
+        <w:rPr>
+          <w:rFonts w:ascii="Calibri" w:eastAsia="Times New Roman" w:hAnsi="Calibri" w:cs="Times New Roman"/>
+          <w:color w:val="000000"/>
+          <w:sz w:val="24"/>
+          <w:szCs w:val="24"/>
+          <w:lang w:val="haw-US"/>
+        </w:rPr>
+      </w:pPr>
+      <w:r>
+        <w:rPr>
+          <w:rFonts w:ascii="Calibri" w:eastAsia="Times New Roman" w:hAnsi="Calibri" w:cs="Times New Roman"/>
+          <w:color w:val="000000"/>
+          <w:sz w:val="24"/>
+          <w:szCs w:val="24"/>
+          <w:lang w:val="haw-US"/>
+        </w:rPr>
+        <w:t xml:space="preserve">Information on the protective ability or importance of each habitat for coastal protection in Hawaii. </w:t>
+      </w:r>
+    </w:p>
+    <w:p>
+      <w:pPr>
+        <w:pStyle w:val="ListParagraph"/>
+        <w:numPr>
+          <w:ilvl w:val="0"/>
+          <w:numId w:val="2"/>
+        </w:numPr>
+        <w:spacing w:after="0" w:line="240" w:lineRule="auto"/>
+        <w:rPr>
+          <w:rFonts w:ascii="Calibri" w:eastAsia="Times New Roman" w:hAnsi="Calibri" w:cs="Times New Roman"/>
+          <w:color w:val="000000"/>
+          <w:sz w:val="24"/>
+          <w:szCs w:val="24"/>
+          <w:lang w:val="haw-US"/>
+        </w:rPr>
+      </w:pPr>
+      <w:r>
+        <w:rPr>
+          <w:rFonts w:ascii="Calibri" w:eastAsia="Times New Roman" w:hAnsi="Calibri" w:cs="Times New Roman"/>
+          <w:color w:val="000000"/>
+          <w:sz w:val="24"/>
+          <w:szCs w:val="24"/>
+          <w:lang w:val="haw-US"/>
+        </w:rPr>
+        <w:t>Update</w:t>
+      </w:r>
+      <w:r>
+        <w:rPr>
+          <w:rFonts w:ascii="Calibri" w:eastAsia="Times New Roman" w:hAnsi="Calibri" w:cs="Times New Roman"/>
+          <w:color w:val="000000"/>
+          <w:sz w:val="24"/>
+          <w:szCs w:val="24"/>
+          <w:lang w:val="haw-US"/>
+        </w:rPr>
+        <w:t xml:space="preserve">d </w:t>
+      </w:r>
+      <w:r>
+        <w:rPr>
+          <w:rFonts w:ascii="Calibri" w:eastAsia="Times New Roman" w:hAnsi="Calibri" w:cs="Times New Roman"/>
+          <w:color w:val="000000"/>
+          <w:sz w:val="24"/>
+          <w:szCs w:val="24"/>
+          <w:lang w:val="haw-US"/>
+        </w:rPr>
+        <w:t>inventory on coastal wetlands and estuarie</w:t>
+      </w:r>
+      <w:r>
+        <w:rPr>
+          <w:rFonts w:ascii="Calibri" w:eastAsia="Times New Roman" w:hAnsi="Calibri" w:cs="Times New Roman"/>
+          <w:color w:val="000000"/>
+          <w:sz w:val="24"/>
+          <w:szCs w:val="24"/>
+          <w:lang w:val="haw-US"/>
+        </w:rPr>
+        <w:t>s</w:t>
+      </w:r>
+      <w:r>
+        <w:rPr>
+          <w:rFonts w:ascii="Calibri" w:eastAsia="Times New Roman" w:hAnsi="Calibri" w:cs="Times New Roman"/>
+          <w:color w:val="000000"/>
+          <w:sz w:val="24"/>
+          <w:szCs w:val="24"/>
+          <w:lang w:val="haw-US"/>
+        </w:rPr>
+        <w:t xml:space="preserve"> is currently being developed by the Hawaii Department of Land and Natural Resources Division of Aquatic Resources. </w:t>
+      </w:r>
+      <w:r>
+        <w:rPr>
+          <w:rFonts w:ascii="Calibri" w:eastAsia="Times New Roman" w:hAnsi="Calibri" w:cs="Times New Roman"/>
+          <w:color w:val="000000"/>
+          <w:sz w:val="24"/>
+          <w:szCs w:val="24"/>
+          <w:lang w:val="haw-US"/>
+        </w:rPr>
+        <w:br/>
+      </w:r>
+    </w:p>
+    <w:p>
+      <w:pPr>
+        <w:rPr>
+          <w:rFonts w:ascii="Arial" w:hAnsi="Arial" w:cs="Arial"/>
+          <w:b/>
           <w:sz w:val="24"/>
           <w:szCs w:val="24"/>
         </w:rPr>
@@ -21547,7 +21487,8 @@
       <w:pPr>
         <w:rPr>
           <w:rFonts w:ascii="Arial" w:hAnsi="Arial" w:cs="Arial"/>
-          <w:i/>
+          <w:b/>
+          <w:color w:val="4F81BD" w:themeColor="accent1"/>
           <w:sz w:val="24"/>
           <w:szCs w:val="24"/>
         </w:rPr>
@@ -21555,87 +21496,12 @@
       <w:r>
         <w:rPr>
           <w:rFonts w:ascii="Arial" w:hAnsi="Arial" w:cs="Arial"/>
-          <w:i/>
-          <w:sz w:val="24"/>
-          <w:szCs w:val="24"/>
-        </w:rPr>
-        <w:t xml:space="preserve">TNC </w:t>
-      </w:r>
-      <w:proofErr w:type="spellStart"/>
-      <w:r>
-        <w:rPr>
-          <w:rFonts w:ascii="Arial" w:hAnsi="Arial" w:cs="Arial"/>
-          <w:i/>
-          <w:sz w:val="24"/>
-          <w:szCs w:val="24"/>
-        </w:rPr>
-        <w:t>ecoregional</w:t>
-      </w:r>
-      <w:proofErr w:type="spellEnd"/>
-      <w:r>
-        <w:rPr>
-          <w:rFonts w:ascii="Arial" w:hAnsi="Arial" w:cs="Arial"/>
-          <w:i/>
-          <w:sz w:val="24"/>
-          <w:szCs w:val="24"/>
-        </w:rPr>
-        <w:t xml:space="preserve"> assessment  -</w:t>
-      </w:r>
-      <w:r>
-        <w:rPr>
-          <w:rFonts w:ascii="Arial" w:hAnsi="Arial" w:cs="Arial"/>
-          <w:i/>
-          <w:sz w:val="24"/>
-          <w:szCs w:val="24"/>
-        </w:rPr>
-        <w:t xml:space="preserve">Joey got from NOAA – Joey steward of the database </w:t>
-      </w:r>
-      <w:proofErr w:type="gramStart"/>
-      <w:r>
-        <w:rPr>
-          <w:rFonts w:ascii="Arial" w:hAnsi="Arial" w:cs="Arial"/>
-          <w:i/>
-          <w:sz w:val="24"/>
-          <w:szCs w:val="24"/>
-        </w:rPr>
-        <w:t xml:space="preserve">- </w:t>
-      </w:r>
-      <w:r>
-        <w:rPr>
-          <w:rFonts w:ascii="Arial" w:hAnsi="Arial" w:cs="Arial"/>
-          <w:i/>
-          <w:sz w:val="24"/>
-          <w:szCs w:val="24"/>
-        </w:rPr>
-        <w:t xml:space="preserve"> wetlands</w:t>
-      </w:r>
-      <w:proofErr w:type="gramEnd"/>
-      <w:r>
-        <w:rPr>
-          <w:rFonts w:ascii="Arial" w:hAnsi="Arial" w:cs="Arial"/>
-          <w:i/>
-          <w:sz w:val="24"/>
-          <w:szCs w:val="24"/>
-        </w:rPr>
-        <w:t xml:space="preserve"> layer </w:t>
-      </w:r>
-      <w:r>
-        <w:rPr>
-          <w:rFonts w:ascii="Arial" w:hAnsi="Arial" w:cs="Arial"/>
-          <w:i/>
-          <w:sz w:val="24"/>
-          <w:szCs w:val="24"/>
-        </w:rPr>
-        <w:t>–</w:t>
-      </w:r>
-      <w:r>
-        <w:rPr>
-          <w:rFonts w:ascii="Arial" w:hAnsi="Arial" w:cs="Arial"/>
-          <w:i/>
-          <w:sz w:val="24"/>
-          <w:szCs w:val="24"/>
-        </w:rPr>
-        <w:t xml:space="preserve"> </w:t>
+          <w:b/>
+          <w:color w:val="4F81BD" w:themeColor="accent1"/>
+          <w:sz w:val="24"/>
+          <w:szCs w:val="24"/>
+        </w:rPr>
+        <w:t xml:space="preserve">Biodiversity </w:t>
       </w:r>
     </w:p>
     <w:p>
@@ -21647,6 +21513,7 @@
           <w:szCs w:val="24"/>
         </w:rPr>
       </w:pPr>
+      <w:proofErr w:type="spellStart"/>
       <w:r>
         <w:rPr>
           <w:rFonts w:ascii="Arial" w:hAnsi="Arial" w:cs="Arial"/>
@@ -21654,9 +21521,9 @@
           <w:sz w:val="24"/>
           <w:szCs w:val="24"/>
         </w:rPr>
-        <w:t>Wetlands layer from TNC Reference – where got data from -</w:t>
-      </w:r>
-      <w:proofErr w:type="spellStart"/>
+        <w:t>Opihi</w:t>
+      </w:r>
+      <w:proofErr w:type="spellEnd"/>
       <w:r>
         <w:rPr>
           <w:rFonts w:ascii="Arial" w:hAnsi="Arial" w:cs="Arial"/>
@@ -21664,17 +21531,7 @@
           <w:sz w:val="24"/>
           <w:szCs w:val="24"/>
         </w:rPr>
-        <w:t>Merp</w:t>
-      </w:r>
-      <w:proofErr w:type="spellEnd"/>
-      <w:r>
-        <w:rPr>
-          <w:rFonts w:ascii="Arial" w:hAnsi="Arial" w:cs="Arial"/>
-          <w:i/>
-          <w:sz w:val="24"/>
-          <w:szCs w:val="24"/>
-        </w:rPr>
-        <w:t xml:space="preserve"> – </w:t>
+        <w:t xml:space="preserve"> data important – rest areas</w:t>
       </w:r>
     </w:p>
     <w:p>
@@ -21693,27 +21550,7 @@
           <w:sz w:val="24"/>
           <w:szCs w:val="24"/>
         </w:rPr>
-        <w:t xml:space="preserve">Run </w:t>
-      </w:r>
-      <w:proofErr w:type="spellStart"/>
-      <w:r>
-        <w:rPr>
-          <w:rFonts w:ascii="Arial" w:hAnsi="Arial" w:cs="Arial"/>
-          <w:i/>
-          <w:sz w:val="24"/>
-          <w:szCs w:val="24"/>
-        </w:rPr>
-        <w:t>marxsan</w:t>
-      </w:r>
-      <w:proofErr w:type="spellEnd"/>
-      <w:r>
-        <w:rPr>
-          <w:rFonts w:ascii="Arial" w:hAnsi="Arial" w:cs="Arial"/>
-          <w:i/>
-          <w:sz w:val="24"/>
-          <w:szCs w:val="24"/>
-        </w:rPr>
-        <w:t xml:space="preserve"> analysis for priority areas to work in conservation</w:t>
+        <w:t xml:space="preserve">Intertidal – Chris Bird – definition  - rocky intertidal – length – shorelines rocky from ESI data layers – just extent </w:t>
       </w:r>
     </w:p>
     <w:p>
@@ -21721,104 +21558,6 @@
         <w:rPr>
           <w:rFonts w:ascii="Arial" w:hAnsi="Arial" w:cs="Arial"/>
           <w:i/>
-          <w:sz w:val="24"/>
-          <w:szCs w:val="24"/>
-        </w:rPr>
-      </w:pPr>
-      <w:r>
-        <w:rPr>
-          <w:rFonts w:ascii="Arial" w:hAnsi="Arial" w:cs="Arial"/>
-          <w:i/>
-          <w:sz w:val="24"/>
-          <w:szCs w:val="24"/>
-        </w:rPr>
-        <w:t xml:space="preserve">Targets – conservation targets </w:t>
-      </w:r>
-    </w:p>
-    <w:p>
-      <w:pPr>
-        <w:rPr>
-          <w:rFonts w:ascii="Arial" w:hAnsi="Arial" w:cs="Arial"/>
-          <w:i/>
-          <w:sz w:val="24"/>
-          <w:szCs w:val="24"/>
-        </w:rPr>
-      </w:pPr>
-      <w:r>
-        <w:rPr>
-          <w:rFonts w:ascii="Arial" w:hAnsi="Arial" w:cs="Arial"/>
-          <w:i/>
-          <w:sz w:val="24"/>
-          <w:szCs w:val="24"/>
-        </w:rPr>
-        <w:t>Original – more information in attribute tables</w:t>
-      </w:r>
-    </w:p>
-    <w:p>
-      <w:pPr>
-        <w:rPr>
-          <w:rFonts w:ascii="Arial" w:hAnsi="Arial" w:cs="Arial"/>
-          <w:i/>
-          <w:sz w:val="24"/>
-          <w:szCs w:val="24"/>
-        </w:rPr>
-      </w:pPr>
-      <w:r>
-        <w:rPr>
-          <w:rFonts w:ascii="Arial" w:hAnsi="Arial" w:cs="Arial"/>
-          <w:i/>
-          <w:sz w:val="24"/>
-          <w:szCs w:val="24"/>
-        </w:rPr>
-        <w:t>Targets-</w:t>
-      </w:r>
-      <w:proofErr w:type="spellStart"/>
-      <w:r>
-        <w:rPr>
-          <w:rFonts w:ascii="Arial" w:hAnsi="Arial" w:cs="Arial"/>
-          <w:i/>
-          <w:sz w:val="24"/>
-          <w:szCs w:val="24"/>
-        </w:rPr>
-        <w:t>marxan</w:t>
-      </w:r>
-      <w:proofErr w:type="spellEnd"/>
-    </w:p>
-    <w:p>
-      <w:pPr>
-        <w:rPr>
-          <w:rFonts w:ascii="Arial" w:hAnsi="Arial" w:cs="Arial"/>
-          <w:i/>
-          <w:sz w:val="24"/>
-          <w:szCs w:val="24"/>
-        </w:rPr>
-      </w:pPr>
-      <w:r>
-        <w:rPr>
-          <w:rFonts w:ascii="Arial" w:hAnsi="Arial" w:cs="Arial"/>
-          <w:i/>
-          <w:sz w:val="24"/>
-          <w:szCs w:val="24"/>
-        </w:rPr>
-        <w:t xml:space="preserve">Conservation areas is the output of the </w:t>
-      </w:r>
-      <w:proofErr w:type="spellStart"/>
-      <w:r>
-        <w:rPr>
-          <w:rFonts w:ascii="Arial" w:hAnsi="Arial" w:cs="Arial"/>
-          <w:i/>
-          <w:sz w:val="24"/>
-          <w:szCs w:val="24"/>
-        </w:rPr>
-        <w:t>marxan</w:t>
-      </w:r>
-      <w:proofErr w:type="spellEnd"/>
-    </w:p>
-    <w:p>
-      <w:pPr>
-        <w:rPr>
-          <w:rFonts w:ascii="Arial" w:hAnsi="Arial" w:cs="Arial"/>
-          <w:b/>
           <w:sz w:val="24"/>
           <w:szCs w:val="24"/>
         </w:rPr>
@@ -21828,7 +21567,787 @@
       <w:pPr>
         <w:rPr>
           <w:rFonts w:ascii="Arial" w:hAnsi="Arial" w:cs="Arial"/>
-          <w:b/>
+          <w:i/>
+          <w:sz w:val="24"/>
+          <w:szCs w:val="24"/>
+        </w:rPr>
+      </w:pPr>
+      <w:r>
+        <w:rPr>
+          <w:rFonts w:ascii="Arial" w:hAnsi="Arial" w:cs="Arial"/>
+          <w:i/>
+          <w:sz w:val="24"/>
+          <w:szCs w:val="24"/>
+        </w:rPr>
+        <w:t>Coral reefs</w:t>
+      </w:r>
+    </w:p>
+    <w:p>
+      <w:pPr>
+        <w:rPr>
+          <w:rFonts w:ascii="Arial" w:hAnsi="Arial" w:cs="Arial"/>
+          <w:sz w:val="24"/>
+          <w:szCs w:val="24"/>
+        </w:rPr>
+      </w:pPr>
+      <w:proofErr w:type="gramStart"/>
+      <w:r>
+        <w:rPr>
+          <w:rFonts w:ascii="Arial" w:hAnsi="Arial" w:cs="Arial"/>
+          <w:sz w:val="24"/>
+          <w:szCs w:val="24"/>
+        </w:rPr>
+        <w:t xml:space="preserve">Coral reef extent from cumulative impact mapping layers that combine hard bottom and coral reef habitats to a depth of </w:t>
+      </w:r>
+      <w:r>
+        <w:rPr>
+          <w:rFonts w:ascii="Arial" w:hAnsi="Arial" w:cs="Arial"/>
+          <w:sz w:val="24"/>
+          <w:szCs w:val="24"/>
+        </w:rPr>
+        <w:t>100 meters (Lecky 2016).</w:t>
+      </w:r>
+      <w:proofErr w:type="gramEnd"/>
+      <w:r>
+        <w:rPr>
+          <w:rFonts w:ascii="Arial" w:hAnsi="Arial" w:cs="Arial"/>
+          <w:sz w:val="24"/>
+          <w:szCs w:val="24"/>
+        </w:rPr>
+        <w:t xml:space="preserve"> </w:t>
+      </w:r>
+      <w:r>
+        <w:rPr>
+          <w:rFonts w:ascii="Arial" w:hAnsi="Arial" w:cs="Arial"/>
+          <w:sz w:val="24"/>
+          <w:szCs w:val="24"/>
+        </w:rPr>
+        <w:t xml:space="preserve"> </w:t>
+      </w:r>
+      <w:r>
+        <w:rPr>
+          <w:rFonts w:ascii="Arial" w:hAnsi="Arial" w:cs="Arial"/>
+          <w:sz w:val="24"/>
+          <w:szCs w:val="24"/>
+        </w:rPr>
+        <w:t xml:space="preserve"> </w:t>
+      </w:r>
+    </w:p>
+    <w:p>
+      <w:pPr>
+        <w:rPr>
+          <w:rFonts w:ascii="Arial" w:eastAsia="Times New Roman" w:hAnsi="Arial" w:cs="Arial"/>
+          <w:color w:val="222222"/>
+          <w:sz w:val="24"/>
+          <w:szCs w:val="24"/>
+        </w:rPr>
+      </w:pPr>
+      <w:r>
+        <w:rPr>
+          <w:rFonts w:ascii="Arial" w:hAnsi="Arial" w:cs="Arial"/>
+          <w:sz w:val="24"/>
+          <w:szCs w:val="24"/>
+        </w:rPr>
+        <w:t>Coral reef condition indicators come from the Hawaii Monitoring and Research Colla</w:t>
+      </w:r>
+      <w:r>
+        <w:rPr>
+          <w:rFonts w:ascii="Arial" w:hAnsi="Arial" w:cs="Arial"/>
+          <w:sz w:val="24"/>
+          <w:szCs w:val="24"/>
+        </w:rPr>
+        <w:t xml:space="preserve">borative </w:t>
+      </w:r>
+      <w:r>
+        <w:rPr>
+          <w:rFonts w:ascii="Arial" w:hAnsi="Arial" w:cs="Arial"/>
+          <w:sz w:val="24"/>
+          <w:szCs w:val="24"/>
+        </w:rPr>
+        <w:t xml:space="preserve">and combined coral reef monitoring database </w:t>
+      </w:r>
+      <w:r>
+        <w:rPr>
+          <w:rFonts w:ascii="Arial" w:eastAsia="Times New Roman" w:hAnsi="Arial" w:cs="Arial"/>
+          <w:color w:val="222222"/>
+          <w:sz w:val="24"/>
+          <w:szCs w:val="24"/>
+        </w:rPr>
+        <w:t>used to develop measurements of reef status and trends to support reef management decisions statewide, and; measure our progress toward the Sustainable Hawaii Initiative goal to effectively manage 30% of our nearshore ocean waters by 2030.</w:t>
+      </w:r>
+      <w:r>
+        <w:rPr>
+          <w:rFonts w:ascii="Arial" w:eastAsia="Times New Roman" w:hAnsi="Arial" w:cs="Arial"/>
+          <w:color w:val="222222"/>
+          <w:sz w:val="24"/>
+          <w:szCs w:val="24"/>
+        </w:rPr>
+        <w:t xml:space="preserve"> </w:t>
+      </w:r>
+    </w:p>
+    <w:p>
+      <w:pPr>
+        <w:rPr>
+          <w:rFonts w:ascii="Arial" w:hAnsi="Arial" w:cs="Arial"/>
+          <w:sz w:val="24"/>
+          <w:szCs w:val="24"/>
+        </w:rPr>
+      </w:pPr>
+      <w:r>
+        <w:rPr>
+          <w:rFonts w:ascii="Arial" w:hAnsi="Arial" w:cs="Arial"/>
+          <w:sz w:val="24"/>
+          <w:szCs w:val="24"/>
+        </w:rPr>
+        <w:t>Coral reef condition</w:t>
+      </w:r>
+      <w:r>
+        <w:rPr>
+          <w:rFonts w:ascii="Arial" w:hAnsi="Arial" w:cs="Arial"/>
+          <w:sz w:val="24"/>
+          <w:szCs w:val="24"/>
+        </w:rPr>
+        <w:t xml:space="preserve"> is assessed as the coral reef index, a measure of coral reef health from </w:t>
+      </w:r>
+      <w:r>
+        <w:rPr>
+          <w:rFonts w:ascii="Arial" w:hAnsi="Arial" w:cs="Arial"/>
+          <w:sz w:val="24"/>
+          <w:szCs w:val="24"/>
+        </w:rPr>
+        <w:t xml:space="preserve">combined indicators for % coral cover, </w:t>
+      </w:r>
+      <w:r>
+        <w:rPr>
+          <w:rFonts w:ascii="Arial" w:hAnsi="Arial" w:cs="Arial"/>
+          <w:sz w:val="24"/>
+          <w:szCs w:val="24"/>
+        </w:rPr>
+        <w:t xml:space="preserve">%macroalgae, % coralline algae,  and the ratio of </w:t>
+      </w:r>
+      <w:proofErr w:type="spellStart"/>
+      <w:r>
+        <w:rPr>
+          <w:rFonts w:ascii="Arial" w:hAnsi="Arial" w:cs="Arial"/>
+          <w:sz w:val="24"/>
+          <w:szCs w:val="24"/>
+        </w:rPr>
+        <w:t>calcifiers</w:t>
+      </w:r>
+      <w:proofErr w:type="spellEnd"/>
+      <w:r>
+        <w:rPr>
+          <w:rFonts w:ascii="Arial" w:hAnsi="Arial" w:cs="Arial"/>
+          <w:sz w:val="24"/>
+          <w:szCs w:val="24"/>
+        </w:rPr>
+        <w:t xml:space="preserve"> to non </w:t>
+      </w:r>
+      <w:proofErr w:type="spellStart"/>
+      <w:r>
+        <w:rPr>
+          <w:rFonts w:ascii="Arial" w:hAnsi="Arial" w:cs="Arial"/>
+          <w:sz w:val="24"/>
+          <w:szCs w:val="24"/>
+        </w:rPr>
+        <w:t>calcifiers</w:t>
+      </w:r>
+      <w:proofErr w:type="spellEnd"/>
+      <w:r>
+        <w:rPr>
+          <w:rFonts w:ascii="Arial" w:hAnsi="Arial" w:cs="Arial"/>
+          <w:sz w:val="24"/>
+          <w:szCs w:val="24"/>
+        </w:rPr>
+        <w:t xml:space="preserve">, all fish biomass,  resource fish biomass, parrotfish biomass, total fish biomass no sharks and jacks. </w:t>
+      </w:r>
+      <w:r>
+        <w:rPr>
+          <w:rFonts w:ascii="Arial" w:hAnsi="Arial" w:cs="Arial"/>
+          <w:sz w:val="24"/>
+          <w:szCs w:val="24"/>
+        </w:rPr>
+        <w:t xml:space="preserve">The coral reef index scores are a rank assessment among the </w:t>
+      </w:r>
+      <w:r>
+        <w:rPr>
+          <w:rFonts w:ascii="Arial" w:hAnsi="Arial" w:cs="Arial"/>
+          <w:sz w:val="24"/>
+          <w:szCs w:val="24"/>
+        </w:rPr>
+        <w:t xml:space="preserve">42 </w:t>
+      </w:r>
+      <w:proofErr w:type="spellStart"/>
+      <w:r>
+        <w:rPr>
+          <w:rFonts w:ascii="Arial" w:hAnsi="Arial" w:cs="Arial"/>
+          <w:sz w:val="24"/>
+          <w:szCs w:val="24"/>
+        </w:rPr>
+        <w:t>Mokus</w:t>
+      </w:r>
+      <w:proofErr w:type="spellEnd"/>
+      <w:r>
+        <w:rPr>
+          <w:rFonts w:ascii="Arial" w:hAnsi="Arial" w:cs="Arial"/>
+          <w:sz w:val="24"/>
+          <w:szCs w:val="24"/>
+        </w:rPr>
+        <w:t xml:space="preserve"> (traditional land management areas).</w:t>
+      </w:r>
+    </w:p>
+    <w:p>
+      <w:pPr>
+        <w:rPr>
+          <w:rFonts w:ascii="Arial" w:hAnsi="Arial" w:cs="Arial"/>
+          <w:sz w:val="24"/>
+          <w:szCs w:val="24"/>
+        </w:rPr>
+      </w:pPr>
+      <w:r>
+        <w:rPr>
+          <w:rFonts w:ascii="Arial" w:hAnsi="Arial" w:cs="Arial"/>
+          <w:sz w:val="24"/>
+          <w:szCs w:val="24"/>
+        </w:rPr>
+        <w:t>Coral Reef trend – to be determined</w:t>
+      </w:r>
+      <w:r>
+        <w:rPr>
+          <w:rFonts w:ascii="Arial" w:hAnsi="Arial" w:cs="Arial"/>
+          <w:sz w:val="24"/>
+          <w:szCs w:val="24"/>
+        </w:rPr>
+        <w:t xml:space="preserve"> at later date, from HIMARC but for now used data from CREP 2016 Report on change in % coral cover from 2011-2012 to 2016 surveys from the Main Hawaiian Islands.</w:t>
+      </w:r>
+    </w:p>
+    <w:p>
+      <w:pPr>
+        <w:rPr>
+          <w:rFonts w:ascii="Arial" w:hAnsi="Arial" w:cs="Arial"/>
+          <w:i/>
+          <w:sz w:val="24"/>
+          <w:szCs w:val="24"/>
+        </w:rPr>
+      </w:pPr>
+      <w:r>
+        <w:rPr>
+          <w:rFonts w:ascii="Arial" w:hAnsi="Arial" w:cs="Arial"/>
+          <w:i/>
+          <w:sz w:val="24"/>
+          <w:szCs w:val="24"/>
+        </w:rPr>
+        <w:t>Beaches</w:t>
+      </w:r>
+    </w:p>
+    <w:p>
+      <w:pPr>
+        <w:rPr>
+          <w:rFonts w:ascii="Arial" w:hAnsi="Arial" w:cs="Arial"/>
+          <w:sz w:val="24"/>
+          <w:szCs w:val="24"/>
+        </w:rPr>
+      </w:pPr>
+      <w:r>
+        <w:rPr>
+          <w:rFonts w:ascii="Arial" w:hAnsi="Arial" w:cs="Arial"/>
+          <w:sz w:val="24"/>
+          <w:szCs w:val="24"/>
+        </w:rPr>
+        <w:t xml:space="preserve">Beach </w:t>
+      </w:r>
+      <w:r>
+        <w:rPr>
+          <w:rFonts w:ascii="Arial" w:hAnsi="Arial" w:cs="Arial"/>
+          <w:sz w:val="24"/>
+          <w:szCs w:val="24"/>
+        </w:rPr>
+        <w:t>condition a</w:t>
+      </w:r>
+      <w:r>
+        <w:rPr>
+          <w:rFonts w:ascii="Arial" w:hAnsi="Arial" w:cs="Arial"/>
+          <w:sz w:val="24"/>
+          <w:szCs w:val="24"/>
+        </w:rPr>
+        <w:t xml:space="preserve">nd trend data comes from Fletcher </w:t>
+      </w:r>
+      <w:r>
+        <w:rPr>
+          <w:rFonts w:ascii="Arial" w:hAnsi="Arial" w:cs="Arial"/>
+          <w:sz w:val="24"/>
+          <w:szCs w:val="24"/>
+        </w:rPr>
+        <w:t>et al. 2012</w:t>
+      </w:r>
+      <w:r>
+        <w:rPr>
+          <w:rFonts w:ascii="Arial" w:hAnsi="Arial" w:cs="Arial"/>
+          <w:sz w:val="24"/>
+          <w:szCs w:val="24"/>
+        </w:rPr>
+        <w:t>.</w:t>
+      </w:r>
+      <w:r>
+        <w:rPr>
+          <w:rFonts w:ascii="Arial" w:hAnsi="Arial" w:cs="Arial"/>
+          <w:sz w:val="24"/>
+          <w:szCs w:val="24"/>
+        </w:rPr>
+        <w:t xml:space="preserve"> Beach erosion is expected to </w:t>
+      </w:r>
+      <w:r>
+        <w:rPr>
+          <w:rFonts w:ascii="Arial" w:hAnsi="Arial" w:cs="Arial"/>
+          <w:sz w:val="24"/>
+          <w:szCs w:val="24"/>
+        </w:rPr>
+        <w:t xml:space="preserve">increase with sea level rise and sea level rise acts as </w:t>
+      </w:r>
+      <w:r>
+        <w:rPr>
+          <w:rFonts w:ascii="Arial" w:hAnsi="Arial" w:cs="Arial"/>
+          <w:sz w:val="24"/>
+          <w:szCs w:val="24"/>
+        </w:rPr>
+        <w:t>a larg</w:t>
+      </w:r>
+      <w:r>
+        <w:rPr>
+          <w:rFonts w:ascii="Arial" w:hAnsi="Arial" w:cs="Arial"/>
+          <w:sz w:val="24"/>
+          <w:szCs w:val="24"/>
+        </w:rPr>
+        <w:t>e pressure on this goal. Beach extent</w:t>
+      </w:r>
+      <w:r>
+        <w:rPr>
+          <w:rFonts w:ascii="Arial" w:hAnsi="Arial" w:cs="Arial"/>
+          <w:sz w:val="24"/>
+          <w:szCs w:val="24"/>
+        </w:rPr>
+        <w:t xml:space="preserve"> is </w:t>
+      </w:r>
+      <w:r>
+        <w:rPr>
+          <w:rFonts w:ascii="Arial" w:hAnsi="Arial" w:cs="Arial"/>
+          <w:sz w:val="24"/>
+          <w:szCs w:val="24"/>
+        </w:rPr>
+        <w:t xml:space="preserve">calculated as the total length of </w:t>
+      </w:r>
+      <w:r>
+        <w:rPr>
+          <w:rFonts w:ascii="Arial" w:hAnsi="Arial" w:cs="Arial"/>
+          <w:sz w:val="24"/>
+          <w:szCs w:val="24"/>
+        </w:rPr>
+        <w:t>classifications</w:t>
+      </w:r>
+      <w:r>
+        <w:rPr>
+          <w:rFonts w:ascii="Arial" w:hAnsi="Arial" w:cs="Arial"/>
+          <w:sz w:val="24"/>
+          <w:szCs w:val="24"/>
+        </w:rPr>
+        <w:t xml:space="preserve"> </w:t>
+      </w:r>
+      <w:r>
+        <w:rPr>
+          <w:rFonts w:ascii="Arial" w:hAnsi="Arial" w:cs="Arial"/>
+          <w:sz w:val="24"/>
+          <w:szCs w:val="24"/>
+        </w:rPr>
+        <w:t xml:space="preserve">3, 4, and 5 </w:t>
+      </w:r>
+      <w:r>
+        <w:rPr>
+          <w:rFonts w:ascii="Arial" w:hAnsi="Arial" w:cs="Arial"/>
+          <w:sz w:val="24"/>
+          <w:szCs w:val="24"/>
+        </w:rPr>
+        <w:t>from the</w:t>
+      </w:r>
+      <w:r>
+        <w:rPr>
+          <w:rFonts w:ascii="Arial" w:hAnsi="Arial" w:cs="Arial"/>
+          <w:sz w:val="24"/>
+          <w:szCs w:val="24"/>
+        </w:rPr>
+        <w:t xml:space="preserve"> National Oceanic and Atmospheric Administration Office of Response and Restoration</w:t>
+      </w:r>
+      <w:r>
+        <w:rPr>
+          <w:rFonts w:ascii="Arial" w:hAnsi="Arial" w:cs="Arial"/>
+          <w:sz w:val="24"/>
+          <w:szCs w:val="24"/>
+        </w:rPr>
+        <w:t xml:space="preserve"> </w:t>
+      </w:r>
+      <w:r>
+        <w:rPr>
+          <w:rFonts w:ascii="Arial" w:hAnsi="Arial" w:cs="Arial"/>
+          <w:sz w:val="24"/>
+          <w:szCs w:val="24"/>
+        </w:rPr>
+        <w:t xml:space="preserve">Environmental Sensitivity Index. </w:t>
+      </w:r>
+      <w:r>
+        <w:rPr>
+          <w:rFonts w:ascii="Arial" w:hAnsi="Arial" w:cs="Arial"/>
+          <w:sz w:val="24"/>
+          <w:szCs w:val="24"/>
+        </w:rPr>
+        <w:t xml:space="preserve">Beach condition is the percent of beaches remaining stable (not eroding). The </w:t>
+      </w:r>
+      <w:r>
+        <w:rPr>
+          <w:rFonts w:ascii="Arial" w:hAnsi="Arial" w:cs="Arial"/>
+          <w:sz w:val="24"/>
+          <w:szCs w:val="24"/>
+        </w:rPr>
+        <w:t xml:space="preserve">beach trend is the </w:t>
+      </w:r>
+      <w:proofErr w:type="gramStart"/>
+      <w:r>
+        <w:rPr>
+          <w:rFonts w:ascii="Arial" w:hAnsi="Arial" w:cs="Arial"/>
+          <w:sz w:val="24"/>
+          <w:szCs w:val="24"/>
+        </w:rPr>
+        <w:t>long term</w:t>
+      </w:r>
+      <w:proofErr w:type="gramEnd"/>
+      <w:r>
+        <w:rPr>
+          <w:rFonts w:ascii="Arial" w:hAnsi="Arial" w:cs="Arial"/>
+          <w:sz w:val="24"/>
+          <w:szCs w:val="24"/>
+        </w:rPr>
+        <w:t xml:space="preserve"> erosion rate (past century) calculated from </w:t>
+      </w:r>
+      <w:r>
+        <w:rPr>
+          <w:rFonts w:ascii="Arial" w:hAnsi="Arial" w:cs="Arial"/>
+          <w:sz w:val="24"/>
+          <w:szCs w:val="24"/>
+        </w:rPr>
+        <w:t xml:space="preserve">Fletcher </w:t>
+      </w:r>
+      <w:r>
+        <w:rPr>
+          <w:rFonts w:ascii="Arial" w:hAnsi="Arial" w:cs="Arial"/>
+          <w:sz w:val="24"/>
+          <w:szCs w:val="24"/>
+        </w:rPr>
+        <w:t>et al. 2012</w:t>
+      </w:r>
+      <w:r>
+        <w:rPr>
+          <w:rFonts w:ascii="Arial" w:hAnsi="Arial" w:cs="Arial"/>
+          <w:sz w:val="24"/>
+          <w:szCs w:val="24"/>
+        </w:rPr>
+        <w:t xml:space="preserve">. </w:t>
+      </w:r>
+      <w:r>
+        <w:rPr>
+          <w:rFonts w:ascii="Arial" w:hAnsi="Arial" w:cs="Arial"/>
+          <w:sz w:val="24"/>
+          <w:szCs w:val="24"/>
+        </w:rPr>
+        <w:t xml:space="preserve">This data may be updated as </w:t>
+      </w:r>
+      <w:r>
+        <w:rPr>
+          <w:rFonts w:ascii="Arial" w:hAnsi="Arial" w:cs="Arial"/>
+          <w:sz w:val="24"/>
+          <w:szCs w:val="24"/>
+        </w:rPr>
+        <w:t>USGS plans to assess the beach erosional rate every 5-10 years</w:t>
+      </w:r>
+      <w:r>
+        <w:rPr>
+          <w:rFonts w:ascii="Arial" w:hAnsi="Arial" w:cs="Arial"/>
+          <w:sz w:val="24"/>
+          <w:szCs w:val="24"/>
+        </w:rPr>
+        <w:t xml:space="preserve"> </w:t>
+      </w:r>
+      <w:r>
+        <w:rPr>
+          <w:rFonts w:ascii="Arial" w:hAnsi="Arial" w:cs="Arial"/>
+          <w:sz w:val="24"/>
+          <w:szCs w:val="24"/>
+        </w:rPr>
+        <w:t>(</w:t>
+      </w:r>
+      <w:r>
+        <w:rPr>
+          <w:rFonts w:ascii="Arial" w:hAnsi="Arial" w:cs="Arial"/>
+          <w:sz w:val="24"/>
+          <w:szCs w:val="24"/>
+        </w:rPr>
+        <w:t xml:space="preserve">Fletcher </w:t>
+      </w:r>
+      <w:r>
+        <w:rPr>
+          <w:rFonts w:ascii="Arial" w:hAnsi="Arial" w:cs="Arial"/>
+          <w:sz w:val="24"/>
+          <w:szCs w:val="24"/>
+        </w:rPr>
+        <w:t>et al. 2012).</w:t>
+      </w:r>
+    </w:p>
+    <w:p>
+      <w:pPr>
+        <w:rPr>
+          <w:rFonts w:ascii="Arial" w:hAnsi="Arial" w:cs="Arial"/>
+          <w:i/>
+          <w:sz w:val="24"/>
+          <w:szCs w:val="24"/>
+        </w:rPr>
+      </w:pPr>
+      <w:r>
+        <w:rPr>
+          <w:rFonts w:ascii="Arial" w:hAnsi="Arial" w:cs="Arial"/>
+          <w:i/>
+          <w:sz w:val="24"/>
+          <w:szCs w:val="24"/>
+        </w:rPr>
+        <w:t>Saltmarshes/</w:t>
+      </w:r>
+      <w:r>
+        <w:rPr>
+          <w:rFonts w:ascii="Arial" w:hAnsi="Arial" w:cs="Arial"/>
+          <w:i/>
+          <w:sz w:val="24"/>
+          <w:szCs w:val="24"/>
+        </w:rPr>
+        <w:t>Wetlands</w:t>
+      </w:r>
+    </w:p>
+    <w:p>
+      <w:pPr>
+        <w:rPr>
+          <w:rFonts w:ascii="Arial" w:hAnsi="Arial" w:cs="Arial"/>
+          <w:sz w:val="24"/>
+          <w:szCs w:val="24"/>
+        </w:rPr>
+      </w:pPr>
+      <w:r>
+        <w:rPr>
+          <w:rFonts w:ascii="Arial" w:hAnsi="Arial" w:cs="Arial"/>
+          <w:sz w:val="24"/>
+          <w:szCs w:val="24"/>
+        </w:rPr>
+        <w:t>Refer to Coastal Protection Goal</w:t>
+      </w:r>
+    </w:p>
+    <w:p>
+      <w:pPr>
+        <w:rPr>
+          <w:rFonts w:ascii="Arial" w:hAnsi="Arial" w:cs="Arial"/>
+          <w:sz w:val="24"/>
+          <w:szCs w:val="24"/>
+        </w:rPr>
+      </w:pPr>
+      <w:r>
+        <w:rPr>
+          <w:rFonts w:ascii="Arial" w:hAnsi="Arial" w:cs="Arial"/>
+          <w:sz w:val="24"/>
+          <w:szCs w:val="24"/>
+        </w:rPr>
+        <w:t>National Oceanic and Atmospheric Administration Coastal Change Analysis Program (NOAA C-CAP)</w:t>
+      </w:r>
+    </w:p>
+    <w:p>
+      <w:pPr>
+        <w:rPr>
+          <w:rFonts w:ascii="Arial" w:hAnsi="Arial" w:cs="Arial"/>
+          <w:i/>
+          <w:sz w:val="24"/>
+          <w:szCs w:val="24"/>
+        </w:rPr>
+      </w:pPr>
+      <w:r>
+        <w:rPr>
+          <w:rFonts w:ascii="Arial" w:hAnsi="Arial" w:cs="Arial"/>
+          <w:i/>
+          <w:sz w:val="24"/>
+          <w:szCs w:val="24"/>
+        </w:rPr>
+        <w:t>Estuaries</w:t>
+      </w:r>
+    </w:p>
+    <w:p>
+      <w:pPr>
+        <w:rPr>
+          <w:rFonts w:ascii="Arial" w:hAnsi="Arial" w:cs="Arial"/>
+          <w:sz w:val="24"/>
+          <w:szCs w:val="24"/>
+        </w:rPr>
+      </w:pPr>
+      <w:r>
+        <w:rPr>
+          <w:rFonts w:ascii="Arial" w:hAnsi="Arial" w:cs="Arial"/>
+          <w:sz w:val="24"/>
+          <w:szCs w:val="24"/>
+        </w:rPr>
+        <w:t xml:space="preserve">Estuaries are defined as the transition zone where fresh water from land meets and mixes with seawater creating some of the most productive ecosystems in the world (REF) There are many challenges to mapping and defining </w:t>
+      </w:r>
+      <w:r>
+        <w:rPr>
+          <w:rFonts w:ascii="Arial" w:hAnsi="Arial" w:cs="Arial"/>
+          <w:sz w:val="24"/>
+          <w:szCs w:val="24"/>
+        </w:rPr>
+        <w:t>estuary</w:t>
+      </w:r>
+      <w:r>
+        <w:rPr>
+          <w:rFonts w:ascii="Arial" w:hAnsi="Arial" w:cs="Arial"/>
+          <w:sz w:val="24"/>
+          <w:szCs w:val="24"/>
+        </w:rPr>
+        <w:t xml:space="preserve"> types. Currently, t</w:t>
+      </w:r>
+      <w:r>
+        <w:rPr>
+          <w:rFonts w:ascii="Arial" w:hAnsi="Arial" w:cs="Arial"/>
+          <w:sz w:val="24"/>
+          <w:szCs w:val="24"/>
+        </w:rPr>
+        <w:t xml:space="preserve">here is not a complete database for estuaries in Hawaii. </w:t>
+      </w:r>
+      <w:r>
+        <w:rPr>
+          <w:rFonts w:ascii="Arial" w:hAnsi="Arial" w:cs="Arial"/>
+          <w:sz w:val="24"/>
+          <w:szCs w:val="24"/>
+        </w:rPr>
+        <w:t xml:space="preserve">However </w:t>
+      </w:r>
+      <w:proofErr w:type="gramStart"/>
+      <w:r>
+        <w:rPr>
+          <w:rFonts w:ascii="Arial" w:hAnsi="Arial" w:cs="Arial"/>
+          <w:sz w:val="24"/>
+          <w:szCs w:val="24"/>
+        </w:rPr>
+        <w:t xml:space="preserve">this database is currently being developed by </w:t>
+      </w:r>
+      <w:r>
+        <w:rPr>
+          <w:rFonts w:ascii="Arial" w:eastAsia="Times New Roman" w:hAnsi="Arial" w:cs="Arial"/>
+          <w:color w:val="000000"/>
+          <w:sz w:val="24"/>
+          <w:szCs w:val="24"/>
+          <w:lang w:val="haw-US"/>
+        </w:rPr>
+        <w:t>the</w:t>
+      </w:r>
+      <w:r>
+        <w:rPr>
+          <w:rFonts w:ascii="Arial" w:eastAsia="Times New Roman" w:hAnsi="Arial" w:cs="Arial"/>
+          <w:color w:val="000000"/>
+          <w:sz w:val="24"/>
+          <w:szCs w:val="24"/>
+          <w:lang w:val="haw-US"/>
+        </w:rPr>
+        <w:t xml:space="preserve"> Hawaii Department of Land and Natural Resources Division of Aquatic Resources</w:t>
+      </w:r>
+      <w:proofErr w:type="gramEnd"/>
+      <w:r>
+        <w:rPr>
+          <w:rFonts w:ascii="Arial" w:eastAsia="Times New Roman" w:hAnsi="Arial" w:cs="Arial"/>
+          <w:color w:val="000000"/>
+          <w:sz w:val="24"/>
+          <w:szCs w:val="24"/>
+          <w:lang w:val="haw-US"/>
+        </w:rPr>
+        <w:t>.</w:t>
+      </w:r>
+      <w:r>
+        <w:rPr>
+          <w:rFonts w:ascii="Arial" w:hAnsi="Arial" w:cs="Arial"/>
+          <w:sz w:val="24"/>
+          <w:szCs w:val="24"/>
+        </w:rPr>
+        <w:t xml:space="preserve"> </w:t>
+      </w:r>
+      <w:r>
+        <w:rPr>
+          <w:rFonts w:ascii="Arial" w:hAnsi="Arial" w:cs="Arial"/>
+          <w:sz w:val="24"/>
+          <w:szCs w:val="24"/>
+        </w:rPr>
+        <w:t xml:space="preserve">For this assessment we used the </w:t>
+      </w:r>
+      <w:r>
+        <w:rPr>
+          <w:rFonts w:ascii="Arial" w:hAnsi="Arial" w:cs="Arial"/>
+          <w:sz w:val="24"/>
+          <w:szCs w:val="24"/>
+        </w:rPr>
+        <w:t xml:space="preserve">National Wetlands Inventory </w:t>
+      </w:r>
+      <w:r>
+        <w:rPr>
+          <w:rFonts w:ascii="Arial" w:hAnsi="Arial" w:cs="Arial"/>
+          <w:sz w:val="24"/>
+          <w:szCs w:val="24"/>
+        </w:rPr>
+        <w:t>with the</w:t>
+      </w:r>
+      <w:r>
+        <w:rPr>
+          <w:rFonts w:ascii="Arial" w:hAnsi="Arial" w:cs="Arial"/>
+          <w:sz w:val="24"/>
+          <w:szCs w:val="24"/>
+        </w:rPr>
+        <w:t xml:space="preserve"> deeper water </w:t>
+      </w:r>
+      <w:proofErr w:type="gramStart"/>
+      <w:r>
+        <w:rPr>
+          <w:rFonts w:ascii="Arial" w:hAnsi="Arial" w:cs="Arial"/>
+          <w:sz w:val="24"/>
+          <w:szCs w:val="24"/>
+        </w:rPr>
+        <w:t xml:space="preserve">estuaries </w:t>
+      </w:r>
+      <w:r>
+        <w:rPr>
+          <w:rFonts w:ascii="Arial" w:hAnsi="Arial" w:cs="Arial"/>
+          <w:sz w:val="24"/>
+          <w:szCs w:val="24"/>
+        </w:rPr>
+        <w:t xml:space="preserve"> </w:t>
+      </w:r>
+      <w:r>
+        <w:rPr>
+          <w:rFonts w:ascii="Arial" w:hAnsi="Arial" w:cs="Arial"/>
+          <w:sz w:val="24"/>
+          <w:szCs w:val="24"/>
+        </w:rPr>
+        <w:t>excluded</w:t>
+      </w:r>
+      <w:proofErr w:type="gramEnd"/>
+      <w:r>
+        <w:rPr>
+          <w:rFonts w:ascii="Arial" w:hAnsi="Arial" w:cs="Arial"/>
+          <w:sz w:val="24"/>
+          <w:szCs w:val="24"/>
+        </w:rPr>
+        <w:t xml:space="preserve"> as these were previously mapped out to the full near shore extent (3nm) and did not fit our classification of estuary habitats. </w:t>
+      </w:r>
+    </w:p>
+    <w:p>
+      <w:pPr>
+        <w:rPr>
+          <w:rFonts w:ascii="Arial" w:hAnsi="Arial" w:cs="Arial"/>
+          <w:i/>
           <w:sz w:val="24"/>
           <w:szCs w:val="24"/>
         </w:rPr>
@@ -21838,7 +22357,7 @@
       <w:pPr>
         <w:rPr>
           <w:rFonts w:ascii="Arial" w:hAnsi="Arial" w:cs="Arial"/>
-          <w:b/>
+          <w:i/>
           <w:sz w:val="24"/>
           <w:szCs w:val="24"/>
         </w:rPr>
@@ -21846,47 +22365,11 @@
       <w:r>
         <w:rPr>
           <w:rFonts w:ascii="Arial" w:hAnsi="Arial" w:cs="Arial"/>
-          <w:b/>
-          <w:sz w:val="24"/>
-          <w:szCs w:val="24"/>
-        </w:rPr>
-        <w:t xml:space="preserve">Mangroves are invasive in Hawaii and pose several negative </w:t>
-      </w:r>
-      <w:r>
-        <w:rPr>
-          <w:rFonts w:ascii="Arial" w:hAnsi="Arial" w:cs="Arial"/>
-          <w:b/>
-          <w:sz w:val="24"/>
-          <w:szCs w:val="24"/>
-        </w:rPr>
-        <w:t xml:space="preserve">ecological impacts </w:t>
-      </w:r>
-      <w:r>
-        <w:rPr>
-          <w:rFonts w:ascii="Arial" w:hAnsi="Arial" w:cs="Arial"/>
-          <w:b/>
-          <w:sz w:val="24"/>
-          <w:szCs w:val="24"/>
-        </w:rPr>
-        <w:t>(Allen 1998)</w:t>
-      </w:r>
-      <w:r>
-        <w:rPr>
-          <w:rFonts w:ascii="Arial" w:hAnsi="Arial" w:cs="Arial"/>
-          <w:b/>
-          <w:sz w:val="24"/>
-          <w:szCs w:val="24"/>
-        </w:rPr>
-        <w:t xml:space="preserve">, therefore they are not included in the goal models but they are included as a pressure that is applied to Biodiversity, Artisanal Fishing, Recreation, </w:t>
-      </w:r>
-      <w:r>
-        <w:rPr>
-          <w:rFonts w:ascii="Arial" w:hAnsi="Arial" w:cs="Arial"/>
-          <w:b/>
-          <w:sz w:val="24"/>
-          <w:szCs w:val="24"/>
-        </w:rPr>
-        <w:t>Sense of Place, and Food Provision.</w:t>
+          <w:i/>
+          <w:sz w:val="24"/>
+          <w:szCs w:val="24"/>
+        </w:rPr>
+        <w:t>Mangroves</w:t>
       </w:r>
     </w:p>
     <w:p>
@@ -21903,686 +22386,7 @@
           <w:sz w:val="24"/>
           <w:szCs w:val="24"/>
         </w:rPr>
-        <w:t>Habitats</w:t>
-      </w:r>
-    </w:p>
-    <w:p>
-      <w:pPr>
-        <w:rPr>
-          <w:rFonts w:ascii="Arial" w:hAnsi="Arial" w:cs="Arial"/>
-          <w:sz w:val="24"/>
-          <w:szCs w:val="24"/>
-        </w:rPr>
-      </w:pPr>
-      <w:r>
-        <w:rPr>
-          <w:rFonts w:ascii="Arial" w:hAnsi="Arial" w:cs="Arial"/>
-          <w:sz w:val="24"/>
-          <w:szCs w:val="24"/>
-        </w:rPr>
-        <w:t xml:space="preserve">Hawaii </w:t>
-      </w:r>
-      <w:r>
-        <w:rPr>
-          <w:rFonts w:ascii="Arial" w:hAnsi="Arial" w:cs="Arial"/>
-          <w:sz w:val="24"/>
-          <w:szCs w:val="24"/>
-        </w:rPr>
-        <w:t>Public Trust lands</w:t>
-      </w:r>
-    </w:p>
-    <w:p>
-      <w:pPr>
-        <w:rPr>
-          <w:rFonts w:ascii="Arial" w:hAnsi="Arial" w:cs="Arial"/>
-          <w:i/>
-          <w:sz w:val="24"/>
-          <w:szCs w:val="24"/>
-        </w:rPr>
-      </w:pPr>
-      <w:r>
-        <w:rPr>
-          <w:rFonts w:ascii="Arial" w:hAnsi="Arial" w:cs="Arial"/>
-          <w:i/>
-          <w:sz w:val="24"/>
-          <w:szCs w:val="24"/>
-        </w:rPr>
-        <w:t>Coral reefs</w:t>
-      </w:r>
-    </w:p>
-    <w:p>
-      <w:pPr>
-        <w:rPr>
-          <w:rFonts w:ascii="Arial" w:hAnsi="Arial" w:cs="Arial"/>
-          <w:sz w:val="24"/>
-          <w:szCs w:val="24"/>
-        </w:rPr>
-      </w:pPr>
-      <w:proofErr w:type="gramStart"/>
-      <w:r>
-        <w:rPr>
-          <w:rFonts w:ascii="Arial" w:hAnsi="Arial" w:cs="Arial"/>
-          <w:sz w:val="24"/>
-          <w:szCs w:val="24"/>
-        </w:rPr>
-        <w:t xml:space="preserve">Coral reef extent from cumulative impact mapping layers that combine hard bottom and coral reef habitats to a depth of </w:t>
-      </w:r>
-      <w:r>
-        <w:rPr>
-          <w:rFonts w:ascii="Arial" w:hAnsi="Arial" w:cs="Arial"/>
-          <w:sz w:val="24"/>
-          <w:szCs w:val="24"/>
-        </w:rPr>
-        <w:t>100 meters (Lecky 2016).</w:t>
-      </w:r>
-      <w:proofErr w:type="gramEnd"/>
-      <w:r>
-        <w:rPr>
-          <w:rFonts w:ascii="Arial" w:hAnsi="Arial" w:cs="Arial"/>
-          <w:sz w:val="24"/>
-          <w:szCs w:val="24"/>
-        </w:rPr>
-        <w:t xml:space="preserve"> </w:t>
-      </w:r>
-      <w:r>
-        <w:rPr>
-          <w:rFonts w:ascii="Arial" w:hAnsi="Arial" w:cs="Arial"/>
-          <w:sz w:val="24"/>
-          <w:szCs w:val="24"/>
-        </w:rPr>
-        <w:t xml:space="preserve"> </w:t>
-      </w:r>
-      <w:r>
-        <w:rPr>
-          <w:rFonts w:ascii="Arial" w:hAnsi="Arial" w:cs="Arial"/>
-          <w:sz w:val="24"/>
-          <w:szCs w:val="24"/>
-        </w:rPr>
-        <w:t xml:space="preserve"> </w:t>
-      </w:r>
-    </w:p>
-    <w:p>
-      <w:pPr>
-        <w:rPr>
-          <w:rFonts w:ascii="Arial" w:eastAsia="Times New Roman" w:hAnsi="Arial" w:cs="Arial"/>
-          <w:color w:val="222222"/>
-          <w:sz w:val="24"/>
-          <w:szCs w:val="24"/>
-        </w:rPr>
-      </w:pPr>
-      <w:r>
-        <w:rPr>
-          <w:rFonts w:ascii="Arial" w:hAnsi="Arial" w:cs="Arial"/>
-          <w:sz w:val="24"/>
-          <w:szCs w:val="24"/>
-        </w:rPr>
-        <w:t>Coral reef condition indicators come from the Hawaii Monitoring and Research Colla</w:t>
-      </w:r>
-      <w:r>
-        <w:rPr>
-          <w:rFonts w:ascii="Arial" w:hAnsi="Arial" w:cs="Arial"/>
-          <w:sz w:val="24"/>
-          <w:szCs w:val="24"/>
-        </w:rPr>
-        <w:t xml:space="preserve">borative </w:t>
-      </w:r>
-      <w:r>
-        <w:rPr>
-          <w:rFonts w:ascii="Arial" w:hAnsi="Arial" w:cs="Arial"/>
-          <w:sz w:val="24"/>
-          <w:szCs w:val="24"/>
-        </w:rPr>
-        <w:t xml:space="preserve">and combined coral reef monitoring database </w:t>
-      </w:r>
-      <w:r>
-        <w:rPr>
-          <w:rFonts w:ascii="Arial" w:eastAsia="Times New Roman" w:hAnsi="Arial" w:cs="Arial"/>
-          <w:color w:val="222222"/>
-          <w:sz w:val="24"/>
-          <w:szCs w:val="24"/>
-        </w:rPr>
-        <w:t>used to develop measurements of reef status and trends to support reef management decisions statewide, and; measure our progress toward the Sustainable Hawaii Initiative goal to effectively manage 30% of our nearshore ocean waters by 2030.</w:t>
-      </w:r>
-      <w:r>
-        <w:rPr>
-          <w:rFonts w:ascii="Arial" w:eastAsia="Times New Roman" w:hAnsi="Arial" w:cs="Arial"/>
-          <w:color w:val="222222"/>
-          <w:sz w:val="24"/>
-          <w:szCs w:val="24"/>
-        </w:rPr>
-        <w:t xml:space="preserve"> </w:t>
-      </w:r>
-    </w:p>
-    <w:p>
-      <w:pPr>
-        <w:rPr>
-          <w:rFonts w:ascii="Arial" w:hAnsi="Arial" w:cs="Arial"/>
-          <w:sz w:val="24"/>
-          <w:szCs w:val="24"/>
-        </w:rPr>
-      </w:pPr>
-      <w:r>
-        <w:rPr>
-          <w:rFonts w:ascii="Arial" w:hAnsi="Arial" w:cs="Arial"/>
-          <w:sz w:val="24"/>
-          <w:szCs w:val="24"/>
-        </w:rPr>
-        <w:t>Coral reef condition</w:t>
-      </w:r>
-      <w:r>
-        <w:rPr>
-          <w:rFonts w:ascii="Arial" w:hAnsi="Arial" w:cs="Arial"/>
-          <w:sz w:val="24"/>
-          <w:szCs w:val="24"/>
-        </w:rPr>
-        <w:t xml:space="preserve"> is assessed as the coral reef index, a measure of coral reef health from </w:t>
-      </w:r>
-      <w:r>
-        <w:rPr>
-          <w:rFonts w:ascii="Arial" w:hAnsi="Arial" w:cs="Arial"/>
-          <w:sz w:val="24"/>
-          <w:szCs w:val="24"/>
-        </w:rPr>
-        <w:t xml:space="preserve">combined indicators for % coral cover, </w:t>
-      </w:r>
-      <w:r>
-        <w:rPr>
-          <w:rFonts w:ascii="Arial" w:hAnsi="Arial" w:cs="Arial"/>
-          <w:sz w:val="24"/>
-          <w:szCs w:val="24"/>
-        </w:rPr>
-        <w:t xml:space="preserve">%macroalgae, % coralline algae,  and the ratio of </w:t>
-      </w:r>
-      <w:proofErr w:type="spellStart"/>
-      <w:r>
-        <w:rPr>
-          <w:rFonts w:ascii="Arial" w:hAnsi="Arial" w:cs="Arial"/>
-          <w:sz w:val="24"/>
-          <w:szCs w:val="24"/>
-        </w:rPr>
-        <w:t>calcifiers</w:t>
-      </w:r>
-      <w:proofErr w:type="spellEnd"/>
-      <w:r>
-        <w:rPr>
-          <w:rFonts w:ascii="Arial" w:hAnsi="Arial" w:cs="Arial"/>
-          <w:sz w:val="24"/>
-          <w:szCs w:val="24"/>
-        </w:rPr>
-        <w:t xml:space="preserve"> to non </w:t>
-      </w:r>
-      <w:proofErr w:type="spellStart"/>
-      <w:r>
-        <w:rPr>
-          <w:rFonts w:ascii="Arial" w:hAnsi="Arial" w:cs="Arial"/>
-          <w:sz w:val="24"/>
-          <w:szCs w:val="24"/>
-        </w:rPr>
-        <w:t>calcifiers</w:t>
-      </w:r>
-      <w:proofErr w:type="spellEnd"/>
-      <w:r>
-        <w:rPr>
-          <w:rFonts w:ascii="Arial" w:hAnsi="Arial" w:cs="Arial"/>
-          <w:sz w:val="24"/>
-          <w:szCs w:val="24"/>
-        </w:rPr>
-        <w:t xml:space="preserve">, all fish biomass,  resource fish biomass, parrotfish biomass, total fish biomass no sharks and jacks. </w:t>
-      </w:r>
-      <w:r>
-        <w:rPr>
-          <w:rFonts w:ascii="Arial" w:hAnsi="Arial" w:cs="Arial"/>
-          <w:sz w:val="24"/>
-          <w:szCs w:val="24"/>
-        </w:rPr>
-        <w:t xml:space="preserve">The coral reef index scores are a rank assessment among the </w:t>
-      </w:r>
-      <w:r>
-        <w:rPr>
-          <w:rFonts w:ascii="Arial" w:hAnsi="Arial" w:cs="Arial"/>
-          <w:sz w:val="24"/>
-          <w:szCs w:val="24"/>
-        </w:rPr>
-        <w:t xml:space="preserve">42 </w:t>
-      </w:r>
-      <w:proofErr w:type="spellStart"/>
-      <w:r>
-        <w:rPr>
-          <w:rFonts w:ascii="Arial" w:hAnsi="Arial" w:cs="Arial"/>
-          <w:sz w:val="24"/>
-          <w:szCs w:val="24"/>
-        </w:rPr>
-        <w:t>Mokus</w:t>
-      </w:r>
-      <w:proofErr w:type="spellEnd"/>
-      <w:r>
-        <w:rPr>
-          <w:rFonts w:ascii="Arial" w:hAnsi="Arial" w:cs="Arial"/>
-          <w:sz w:val="24"/>
-          <w:szCs w:val="24"/>
-        </w:rPr>
-        <w:t xml:space="preserve"> (traditional land management areas).</w:t>
-      </w:r>
-    </w:p>
-    <w:p>
-      <w:pPr>
-        <w:rPr>
-          <w:rFonts w:ascii="Arial" w:hAnsi="Arial" w:cs="Arial"/>
-          <w:sz w:val="24"/>
-          <w:szCs w:val="24"/>
-        </w:rPr>
-      </w:pPr>
-      <w:r>
-        <w:rPr>
-          <w:rFonts w:ascii="Arial" w:hAnsi="Arial" w:cs="Arial"/>
-          <w:sz w:val="24"/>
-          <w:szCs w:val="24"/>
-        </w:rPr>
-        <w:t xml:space="preserve">What do the </w:t>
-      </w:r>
-      <w:proofErr w:type="gramStart"/>
-      <w:r>
-        <w:rPr>
-          <w:rFonts w:ascii="Arial" w:hAnsi="Arial" w:cs="Arial"/>
-          <w:sz w:val="24"/>
-          <w:szCs w:val="24"/>
-        </w:rPr>
-        <w:t>number  units</w:t>
-      </w:r>
-      <w:proofErr w:type="gramEnd"/>
-      <w:r>
-        <w:rPr>
-          <w:rFonts w:ascii="Arial" w:hAnsi="Arial" w:cs="Arial"/>
-          <w:sz w:val="24"/>
-          <w:szCs w:val="24"/>
-        </w:rPr>
-        <w:t xml:space="preserve"> represent – biomass calculated as ?</w:t>
-      </w:r>
-    </w:p>
-    <w:p>
-      <w:pPr>
-        <w:rPr>
-          <w:rFonts w:ascii="Arial" w:hAnsi="Arial" w:cs="Arial"/>
-          <w:sz w:val="24"/>
-          <w:szCs w:val="24"/>
-        </w:rPr>
-      </w:pPr>
-      <w:r>
-        <w:rPr>
-          <w:rFonts w:ascii="Arial" w:hAnsi="Arial" w:cs="Arial"/>
-          <w:sz w:val="24"/>
-          <w:szCs w:val="24"/>
-        </w:rPr>
-        <w:t xml:space="preserve">Notes on coral reef health number form HMRC </w:t>
-      </w:r>
-    </w:p>
-    <w:p>
-      <w:pPr>
-        <w:rPr>
-          <w:rFonts w:ascii="Arial" w:hAnsi="Arial" w:cs="Arial"/>
-          <w:sz w:val="24"/>
-          <w:szCs w:val="24"/>
-        </w:rPr>
-      </w:pPr>
-      <w:r>
-        <w:rPr>
-          <w:rFonts w:ascii="Arial" w:hAnsi="Arial" w:cs="Arial"/>
-          <w:sz w:val="24"/>
-          <w:szCs w:val="24"/>
-        </w:rPr>
-        <w:t xml:space="preserve"> </w:t>
-      </w:r>
-      <w:proofErr w:type="spellStart"/>
-      <w:r>
-        <w:rPr>
-          <w:rFonts w:ascii="Arial" w:hAnsi="Arial" w:cs="Arial"/>
-          <w:sz w:val="24"/>
-          <w:szCs w:val="24"/>
-        </w:rPr>
-        <w:t>Niʻihau</w:t>
-      </w:r>
-      <w:proofErr w:type="spellEnd"/>
-      <w:r>
-        <w:rPr>
-          <w:rFonts w:ascii="Arial" w:hAnsi="Arial" w:cs="Arial"/>
-          <w:sz w:val="24"/>
-          <w:szCs w:val="24"/>
-        </w:rPr>
-        <w:t xml:space="preserve"> combined with Kauai</w:t>
-      </w:r>
-    </w:p>
-    <w:p>
-      <w:pPr>
-        <w:rPr>
-          <w:rFonts w:ascii="Arial" w:hAnsi="Arial" w:cs="Arial"/>
-          <w:sz w:val="24"/>
-          <w:szCs w:val="24"/>
-        </w:rPr>
-      </w:pPr>
-      <w:proofErr w:type="spellStart"/>
-      <w:r>
-        <w:rPr>
-          <w:rFonts w:ascii="Arial" w:hAnsi="Arial" w:cs="Arial"/>
-          <w:sz w:val="24"/>
-          <w:szCs w:val="24"/>
-        </w:rPr>
-        <w:t>Koalawae</w:t>
-      </w:r>
-      <w:proofErr w:type="spellEnd"/>
-      <w:r>
-        <w:rPr>
-          <w:rFonts w:ascii="Arial" w:hAnsi="Arial" w:cs="Arial"/>
-          <w:sz w:val="24"/>
-          <w:szCs w:val="24"/>
-        </w:rPr>
-        <w:t xml:space="preserve"> combined with Maui Nui</w:t>
-      </w:r>
-    </w:p>
-    <w:p>
-      <w:pPr>
-        <w:rPr>
-          <w:rFonts w:ascii="Arial" w:hAnsi="Arial" w:cs="Arial"/>
-          <w:sz w:val="24"/>
-          <w:szCs w:val="24"/>
-        </w:rPr>
-      </w:pPr>
-      <w:r>
-        <w:rPr>
-          <w:rFonts w:ascii="Arial" w:hAnsi="Arial" w:cs="Arial"/>
-          <w:sz w:val="24"/>
-          <w:szCs w:val="24"/>
-        </w:rPr>
-        <w:t>Coral Reef trend – to be determined</w:t>
-      </w:r>
-      <w:r>
-        <w:rPr>
-          <w:rFonts w:ascii="Arial" w:hAnsi="Arial" w:cs="Arial"/>
-          <w:sz w:val="24"/>
-          <w:szCs w:val="24"/>
-        </w:rPr>
-        <w:t xml:space="preserve"> at later date, from HIMARC but for now used data from CREP 2016 Report on change in % coral cover from 2011-2012 to 2016 surveys from the Main Hawaiian Islands.</w:t>
-      </w:r>
-    </w:p>
-    <w:p>
-      <w:pPr>
-        <w:rPr>
-          <w:rFonts w:ascii="Arial" w:hAnsi="Arial" w:cs="Arial"/>
-          <w:i/>
-          <w:sz w:val="24"/>
-          <w:szCs w:val="24"/>
-        </w:rPr>
-      </w:pPr>
-      <w:r>
-        <w:rPr>
-          <w:rFonts w:ascii="Arial" w:hAnsi="Arial" w:cs="Arial"/>
-          <w:i/>
-          <w:sz w:val="24"/>
-          <w:szCs w:val="24"/>
-        </w:rPr>
-        <w:t>Beaches</w:t>
-      </w:r>
-    </w:p>
-    <w:p>
-      <w:pPr>
-        <w:rPr>
-          <w:rFonts w:ascii="Arial" w:hAnsi="Arial" w:cs="Arial"/>
-          <w:sz w:val="24"/>
-          <w:szCs w:val="24"/>
-        </w:rPr>
-      </w:pPr>
-      <w:r>
-        <w:rPr>
-          <w:rFonts w:ascii="Arial" w:hAnsi="Arial" w:cs="Arial"/>
-          <w:sz w:val="24"/>
-          <w:szCs w:val="24"/>
-        </w:rPr>
-        <w:t>Beach extent, condition, and trend data comes from Romine and Fletcher 2013).</w:t>
-      </w:r>
-      <w:r>
-        <w:rPr>
-          <w:rFonts w:ascii="Arial" w:hAnsi="Arial" w:cs="Arial"/>
-          <w:sz w:val="24"/>
-          <w:szCs w:val="24"/>
-        </w:rPr>
-        <w:t xml:space="preserve"> Beach erosion is expected to increase with sea level rise. This i</w:t>
-      </w:r>
-      <w:r>
-        <w:rPr>
-          <w:rFonts w:ascii="Arial" w:hAnsi="Arial" w:cs="Arial"/>
-          <w:sz w:val="24"/>
-          <w:szCs w:val="24"/>
-        </w:rPr>
-        <w:t xml:space="preserve">s a large pressure on this goal. Extent is average beach length- ask Romine. Beach condition is the percent of beaches remaining stable (not eroding). The </w:t>
-      </w:r>
-      <w:r>
-        <w:rPr>
-          <w:rFonts w:ascii="Arial" w:hAnsi="Arial" w:cs="Arial"/>
-          <w:sz w:val="24"/>
-          <w:szCs w:val="24"/>
-        </w:rPr>
-        <w:t xml:space="preserve">beach trend is the </w:t>
-      </w:r>
-      <w:r>
-        <w:rPr>
-          <w:rFonts w:ascii="Arial" w:hAnsi="Arial" w:cs="Arial"/>
-          <w:sz w:val="24"/>
-          <w:szCs w:val="24"/>
-        </w:rPr>
-        <w:t xml:space="preserve">long term erosion rate (past century) calculated from Romine and Fletcher 2013. </w:t>
-      </w:r>
-      <w:r>
-        <w:rPr>
-          <w:rFonts w:ascii="Arial" w:hAnsi="Arial" w:cs="Arial"/>
-          <w:sz w:val="24"/>
-          <w:szCs w:val="24"/>
-        </w:rPr>
-        <w:t xml:space="preserve">This data may be updated as </w:t>
-      </w:r>
-      <w:r>
-        <w:rPr>
-          <w:rFonts w:ascii="Arial" w:hAnsi="Arial" w:cs="Arial"/>
-          <w:sz w:val="24"/>
-          <w:szCs w:val="24"/>
-        </w:rPr>
-        <w:t>USGS plans to assess the beach erosional rate every 5-10 years</w:t>
-      </w:r>
-      <w:r>
-        <w:rPr>
-          <w:rFonts w:ascii="Arial" w:hAnsi="Arial" w:cs="Arial"/>
-          <w:sz w:val="24"/>
-          <w:szCs w:val="24"/>
-        </w:rPr>
-        <w:t xml:space="preserve"> (REF)</w:t>
-      </w:r>
-      <w:r>
-        <w:rPr>
-          <w:rFonts w:ascii="Arial" w:hAnsi="Arial" w:cs="Arial"/>
-          <w:sz w:val="24"/>
-          <w:szCs w:val="24"/>
-        </w:rPr>
-        <w:t xml:space="preserve">. </w:t>
-      </w:r>
-    </w:p>
-    <w:p>
-      <w:pPr>
-        <w:rPr>
-          <w:rFonts w:ascii="Arial" w:hAnsi="Arial" w:cs="Arial"/>
-          <w:i/>
-          <w:sz w:val="24"/>
-          <w:szCs w:val="24"/>
-        </w:rPr>
-      </w:pPr>
-      <w:r>
-        <w:rPr>
-          <w:rFonts w:ascii="Arial" w:hAnsi="Arial" w:cs="Arial"/>
-          <w:i/>
-          <w:sz w:val="24"/>
-          <w:szCs w:val="24"/>
-        </w:rPr>
-        <w:t>Wetlands &amp; Estuaries</w:t>
-      </w:r>
-    </w:p>
-    <w:p>
-      <w:pPr>
-        <w:rPr>
-          <w:rFonts w:ascii="Arial" w:hAnsi="Arial" w:cs="Arial"/>
-          <w:i/>
-          <w:sz w:val="24"/>
-          <w:szCs w:val="24"/>
-        </w:rPr>
-      </w:pPr>
-      <w:r>
-        <w:rPr>
-          <w:rFonts w:ascii="Arial" w:hAnsi="Arial" w:cs="Arial"/>
-          <w:i/>
-          <w:sz w:val="24"/>
-          <w:szCs w:val="24"/>
-        </w:rPr>
-        <w:t>Wetlands</w:t>
-      </w:r>
-    </w:p>
-    <w:p>
-      <w:pPr>
-        <w:rPr>
-          <w:rFonts w:ascii="Arial" w:hAnsi="Arial" w:cs="Arial"/>
-          <w:sz w:val="24"/>
-          <w:szCs w:val="24"/>
-        </w:rPr>
-      </w:pPr>
-      <w:r>
-        <w:rPr>
-          <w:rFonts w:ascii="Arial" w:hAnsi="Arial" w:cs="Arial"/>
-          <w:sz w:val="24"/>
-          <w:szCs w:val="24"/>
-        </w:rPr>
-        <w:t>Refer to Coastal Protection Goal</w:t>
-      </w:r>
-    </w:p>
-    <w:p>
-      <w:pPr>
-        <w:rPr>
-          <w:rFonts w:ascii="Arial" w:hAnsi="Arial" w:cs="Arial"/>
-          <w:sz w:val="24"/>
-          <w:szCs w:val="24"/>
-        </w:rPr>
-      </w:pPr>
-    </w:p>
-    <w:p>
-      <w:pPr>
-        <w:rPr>
-          <w:rFonts w:ascii="Arial" w:hAnsi="Arial" w:cs="Arial"/>
-          <w:i/>
-          <w:sz w:val="24"/>
-          <w:szCs w:val="24"/>
-        </w:rPr>
-      </w:pPr>
-      <w:r>
-        <w:rPr>
-          <w:rFonts w:ascii="Arial" w:hAnsi="Arial" w:cs="Arial"/>
-          <w:i/>
-          <w:sz w:val="24"/>
-          <w:szCs w:val="24"/>
-        </w:rPr>
-        <w:t>Estuaries</w:t>
-      </w:r>
-    </w:p>
-    <w:p>
-      <w:pPr>
-        <w:rPr>
-          <w:rFonts w:ascii="Arial" w:hAnsi="Arial" w:cs="Arial"/>
-          <w:sz w:val="24"/>
-          <w:szCs w:val="24"/>
-        </w:rPr>
-      </w:pPr>
-      <w:r>
-        <w:rPr>
-          <w:rFonts w:ascii="Arial" w:hAnsi="Arial" w:cs="Arial"/>
-          <w:sz w:val="24"/>
-          <w:szCs w:val="24"/>
-        </w:rPr>
-        <w:t xml:space="preserve">There is not a complete database for estuaries in Hawaii. The database form TNC ERA has estuaries however it needs to be updated and estuary classifications assigned. </w:t>
-      </w:r>
-    </w:p>
-    <w:p>
-      <w:pPr>
-        <w:rPr>
-          <w:rFonts w:ascii="Arial" w:hAnsi="Arial" w:cs="Arial"/>
-          <w:sz w:val="24"/>
-          <w:szCs w:val="24"/>
-        </w:rPr>
-      </w:pPr>
-      <w:r>
-        <w:rPr>
-          <w:rFonts w:ascii="Arial" w:hAnsi="Arial" w:cs="Arial"/>
-          <w:sz w:val="24"/>
-          <w:szCs w:val="24"/>
-        </w:rPr>
-        <w:t xml:space="preserve">Only shallow water wetlands were used from the National Wetlands Inventory and clipped to 1km inland extent from the coastline (excludes deeper water areas such as estuaries which are included in the Habitats </w:t>
-      </w:r>
-      <w:proofErr w:type="spellStart"/>
-      <w:r>
-        <w:rPr>
-          <w:rFonts w:ascii="Arial" w:hAnsi="Arial" w:cs="Arial"/>
-          <w:sz w:val="24"/>
-          <w:szCs w:val="24"/>
-        </w:rPr>
-        <w:t>subgoal</w:t>
-      </w:r>
-      <w:proofErr w:type="spellEnd"/>
-      <w:r>
-        <w:rPr>
-          <w:rFonts w:ascii="Arial" w:hAnsi="Arial" w:cs="Arial"/>
-          <w:sz w:val="24"/>
-          <w:szCs w:val="24"/>
-        </w:rPr>
-        <w:t xml:space="preserve"> of Biodiversity). </w:t>
-      </w:r>
-    </w:p>
-    <w:p>
-      <w:pPr>
-        <w:rPr>
-          <w:rFonts w:ascii="Arial" w:hAnsi="Arial" w:cs="Arial"/>
-          <w:sz w:val="24"/>
-          <w:szCs w:val="24"/>
-        </w:rPr>
-      </w:pPr>
-    </w:p>
-    <w:p>
-      <w:pPr>
-        <w:rPr>
-          <w:rFonts w:ascii="Arial" w:hAnsi="Arial" w:cs="Arial"/>
-          <w:i/>
-          <w:sz w:val="24"/>
-          <w:szCs w:val="24"/>
-        </w:rPr>
-      </w:pPr>
-    </w:p>
-    <w:p>
-      <w:pPr>
-        <w:rPr>
-          <w:rFonts w:ascii="Arial" w:hAnsi="Arial" w:cs="Arial"/>
-          <w:i/>
-          <w:sz w:val="24"/>
-          <w:szCs w:val="24"/>
-        </w:rPr>
-      </w:pPr>
-      <w:r>
-        <w:rPr>
-          <w:rFonts w:ascii="Arial" w:hAnsi="Arial" w:cs="Arial"/>
-          <w:i/>
-          <w:sz w:val="24"/>
-          <w:szCs w:val="24"/>
-        </w:rPr>
-        <w:t xml:space="preserve">Intertidal – Chris Bird – definition </w:t>
-      </w:r>
-      <w:r>
-        <w:rPr>
-          <w:rFonts w:ascii="Arial" w:hAnsi="Arial" w:cs="Arial"/>
-          <w:i/>
-          <w:sz w:val="24"/>
-          <w:szCs w:val="24"/>
-        </w:rPr>
-        <w:t xml:space="preserve"> - rocky intertidal – length – shorelines rocky from ESI data layers – just extent </w:t>
+        <w:t>Mangroves are invasive in Hawaii and pose several negative ecological impacts (Allen 1998), therefore they are not included in the goal models but they are included as a pressure that is applied to Biodiversity, Artisanal Fishing, Recreation, Sense of Place, and Food Provision.</w:t>
       </w:r>
     </w:p>
     <w:p>
@@ -28121,14 +27925,109 @@
     </w:p>
     <w:p>
       <w:pPr>
+        <w:spacing w:after="0" w:line="240" w:lineRule="auto"/>
         <w:ind w:left="720" w:hanging="720"/>
         <w:rPr>
-          <w:rFonts w:ascii="Arial" w:hAnsi="Arial" w:cs="Arial"/>
+          <w:rFonts w:ascii="Times" w:eastAsia="Times New Roman" w:hAnsi="Times" w:cs="Times New Roman"/>
+          <w:sz w:val="24"/>
+          <w:szCs w:val="20"/>
+          <w:lang w:val="haw-US"/>
+        </w:rPr>
+      </w:pPr>
+      <w:r>
+        <w:rPr>
+          <w:rFonts w:ascii="Arial" w:eastAsia="Times New Roman" w:hAnsi="Arial" w:cs="Arial"/>
+          <w:color w:val="222222"/>
+          <w:sz w:val="24"/>
+          <w:szCs w:val="20"/>
+          <w:shd w:val="clear" w:color="auto" w:fill="FFFFFF"/>
+          <w:lang w:val="haw-US"/>
+        </w:rPr>
+        <w:t>Kennish, M. J. (2002). Environmental thre</w:t>
+      </w:r>
+      <w:r>
+        <w:rPr>
+          <w:rFonts w:ascii="Arial" w:eastAsia="Times New Roman" w:hAnsi="Arial" w:cs="Arial"/>
+          <w:color w:val="222222"/>
+          <w:sz w:val="24"/>
+          <w:szCs w:val="20"/>
+          <w:shd w:val="clear" w:color="auto" w:fill="FFFFFF"/>
+          <w:lang w:val="haw-US"/>
+        </w:rPr>
+        <w:t xml:space="preserve">ats and environmental future of </w:t>
+      </w:r>
+      <w:r>
+        <w:rPr>
+          <w:rFonts w:ascii="Arial" w:eastAsia="Times New Roman" w:hAnsi="Arial" w:cs="Arial"/>
+          <w:color w:val="222222"/>
+          <w:sz w:val="24"/>
+          <w:szCs w:val="20"/>
+          <w:shd w:val="clear" w:color="auto" w:fill="FFFFFF"/>
+          <w:lang w:val="haw-US"/>
+        </w:rPr>
+        <w:t>estuaries. </w:t>
+      </w:r>
+      <w:r>
+        <w:rPr>
+          <w:rFonts w:ascii="Arial" w:eastAsia="Times New Roman" w:hAnsi="Arial" w:cs="Arial"/>
           <w:i/>
+          <w:iCs/>
+          <w:color w:val="222222"/>
+          <w:sz w:val="24"/>
+          <w:szCs w:val="20"/>
+          <w:shd w:val="clear" w:color="auto" w:fill="FFFFFF"/>
+          <w:lang w:val="haw-US"/>
+        </w:rPr>
+        <w:t>Environmental conservation</w:t>
+      </w:r>
+      <w:r>
+        <w:rPr>
+          <w:rFonts w:ascii="Arial" w:eastAsia="Times New Roman" w:hAnsi="Arial" w:cs="Arial"/>
+          <w:color w:val="222222"/>
+          <w:sz w:val="24"/>
+          <w:szCs w:val="20"/>
+          <w:shd w:val="clear" w:color="auto" w:fill="FFFFFF"/>
+          <w:lang w:val="haw-US"/>
+        </w:rPr>
+        <w:t>, </w:t>
+      </w:r>
+      <w:r>
+        <w:rPr>
+          <w:rFonts w:ascii="Arial" w:eastAsia="Times New Roman" w:hAnsi="Arial" w:cs="Arial"/>
+          <w:i/>
+          <w:iCs/>
+          <w:color w:val="222222"/>
+          <w:sz w:val="24"/>
+          <w:szCs w:val="20"/>
+          <w:shd w:val="clear" w:color="auto" w:fill="FFFFFF"/>
+          <w:lang w:val="haw-US"/>
+        </w:rPr>
+        <w:t>29</w:t>
+      </w:r>
+      <w:r>
+        <w:rPr>
+          <w:rFonts w:ascii="Arial" w:eastAsia="Times New Roman" w:hAnsi="Arial" w:cs="Arial"/>
+          <w:color w:val="222222"/>
+          <w:sz w:val="24"/>
+          <w:szCs w:val="20"/>
+          <w:shd w:val="clear" w:color="auto" w:fill="FFFFFF"/>
+          <w:lang w:val="haw-US"/>
+        </w:rPr>
+        <w:t>(1), 78-107.</w:t>
+      </w:r>
+    </w:p>
+    <w:p>
+      <w:pPr>
+        <w:ind w:left="720" w:hanging="720"/>
+        <w:rPr>
+          <w:rFonts w:ascii="Arial" w:hAnsi="Arial" w:cs="Arial"/>
+          <w:i/>
           <w:sz w:val="24"/>
           <w:szCs w:val="24"/>
         </w:rPr>
       </w:pPr>
+      <w:bookmarkStart w:id="2" w:name="_GoBack"/>
+      <w:bookmarkEnd w:id="2"/>
     </w:p>
     <w:sectPr>
       <w:pgSz w:w="12240" w:h="15840"/>
@@ -28142,23 +28041,7 @@
 
 <file path=word/comments.xml><?xml version="1.0" encoding="utf-8"?>
 <w:comments xmlns:wpc="http://schemas.microsoft.com/office/word/2010/wordprocessingCanvas" xmlns:mo="http://schemas.microsoft.com/office/mac/office/2008/main" xmlns:mc="http://schemas.openxmlformats.org/markup-compatibility/2006" xmlns:mv="urn:schemas-microsoft-com:mac:vml" xmlns:o="urn:schemas-microsoft-com:office:office" xmlns:r="http://schemas.openxmlformats.org/officeDocument/2006/relationships" xmlns:m="http://schemas.openxmlformats.org/officeDocument/2006/math" xmlns:v="urn:schemas-microsoft-com:vml" xmlns:wp14="http://schemas.microsoft.com/office/word/2010/wordprocessingDrawing" xmlns:wp="http://schemas.openxmlformats.org/drawingml/2006/wordprocessingDrawing" xmlns:w10="urn:schemas-microsoft-com:office:word" xmlns:w="http://schemas.openxmlformats.org/wordprocessingml/2006/main" xmlns:w14="http://schemas.microsoft.com/office/word/2010/wordml" xmlns:wpg="http://schemas.microsoft.com/office/word/2010/wordprocessingGroup" xmlns:wpi="http://schemas.microsoft.com/office/word/2010/wordprocessingInk" xmlns:wne="http://schemas.microsoft.com/office/word/2006/wordml" xmlns:wps="http://schemas.microsoft.com/office/word/2010/wordprocessingShape" mc:Ignorable="w14 wp14">
-  <w:comment w:id="35" w:author="Eva Schemmel" w:date="2017-08-28T14:42:00Z" w:initials="ES">
-    <w:p>
-      <w:pPr>
-        <w:pStyle w:val="CommentText"/>
-      </w:pPr>
-      <w:r>
-        <w:rPr>
-          <w:rStyle w:val="CommentReference"/>
-        </w:rPr>
-        <w:annotationRef/>
-      </w:r>
-      <w:r>
-        <w:t xml:space="preserve">Update to make equal weights </w:t>
-      </w:r>
-    </w:p>
-  </w:comment>
-  <w:comment w:id="36" w:author="Eva Schemmel" w:date="2017-08-28T14:06:00Z" w:initials="ES">
+  <w:comment w:id="1" w:author="Eva Schemmel" w:date="2017-08-28T14:06:00Z" w:initials="ES">
     <w:p>
       <w:pPr>
         <w:pStyle w:val="CommentText"/>
@@ -28268,8 +28151,124 @@
       </w:pPr>
     </w:lvl>
   </w:abstractNum>
+  <w:abstractNum w:abstractNumId="1">
+    <w:nsid w:val="770841B3"/>
+    <w:multiLevelType w:val="hybridMultilevel"/>
+    <w:tmpl w:val="4BBCCF6A"/>
+    <w:lvl w:ilvl="0" w:tplc="04090001">
+      <w:start w:val="1"/>
+      <w:numFmt w:val="bullet"/>
+      <w:lvlText w:val=""/>
+      <w:lvlJc w:val="left"/>
+      <w:pPr>
+        <w:ind w:left="720" w:hanging="360"/>
+      </w:pPr>
+      <w:rPr>
+        <w:rFonts w:ascii="Symbol" w:hAnsi="Symbol" w:hint="default"/>
+      </w:rPr>
+    </w:lvl>
+    <w:lvl w:ilvl="1" w:tplc="04090003" w:tentative="1">
+      <w:start w:val="1"/>
+      <w:numFmt w:val="bullet"/>
+      <w:lvlText w:val="o"/>
+      <w:lvlJc w:val="left"/>
+      <w:pPr>
+        <w:ind w:left="1440" w:hanging="360"/>
+      </w:pPr>
+      <w:rPr>
+        <w:rFonts w:ascii="Courier New" w:hAnsi="Courier New" w:hint="default"/>
+      </w:rPr>
+    </w:lvl>
+    <w:lvl w:ilvl="2" w:tplc="04090005" w:tentative="1">
+      <w:start w:val="1"/>
+      <w:numFmt w:val="bullet"/>
+      <w:lvlText w:val=""/>
+      <w:lvlJc w:val="left"/>
+      <w:pPr>
+        <w:ind w:left="2160" w:hanging="360"/>
+      </w:pPr>
+      <w:rPr>
+        <w:rFonts w:ascii="Wingdings" w:hAnsi="Wingdings" w:hint="default"/>
+      </w:rPr>
+    </w:lvl>
+    <w:lvl w:ilvl="3" w:tplc="04090001" w:tentative="1">
+      <w:start w:val="1"/>
+      <w:numFmt w:val="bullet"/>
+      <w:lvlText w:val=""/>
+      <w:lvlJc w:val="left"/>
+      <w:pPr>
+        <w:ind w:left="2880" w:hanging="360"/>
+      </w:pPr>
+      <w:rPr>
+        <w:rFonts w:ascii="Symbol" w:hAnsi="Symbol" w:hint="default"/>
+      </w:rPr>
+    </w:lvl>
+    <w:lvl w:ilvl="4" w:tplc="04090003" w:tentative="1">
+      <w:start w:val="1"/>
+      <w:numFmt w:val="bullet"/>
+      <w:lvlText w:val="o"/>
+      <w:lvlJc w:val="left"/>
+      <w:pPr>
+        <w:ind w:left="3600" w:hanging="360"/>
+      </w:pPr>
+      <w:rPr>
+        <w:rFonts w:ascii="Courier New" w:hAnsi="Courier New" w:hint="default"/>
+      </w:rPr>
+    </w:lvl>
+    <w:lvl w:ilvl="5" w:tplc="04090005" w:tentative="1">
+      <w:start w:val="1"/>
+      <w:numFmt w:val="bullet"/>
+      <w:lvlText w:val=""/>
+      <w:lvlJc w:val="left"/>
+      <w:pPr>
+        <w:ind w:left="4320" w:hanging="360"/>
+      </w:pPr>
+      <w:rPr>
+        <w:rFonts w:ascii="Wingdings" w:hAnsi="Wingdings" w:hint="default"/>
+      </w:rPr>
+    </w:lvl>
+    <w:lvl w:ilvl="6" w:tplc="04090001" w:tentative="1">
+      <w:start w:val="1"/>
+      <w:numFmt w:val="bullet"/>
+      <w:lvlText w:val=""/>
+      <w:lvlJc w:val="left"/>
+      <w:pPr>
+        <w:ind w:left="5040" w:hanging="360"/>
+      </w:pPr>
+      <w:rPr>
+        <w:rFonts w:ascii="Symbol" w:hAnsi="Symbol" w:hint="default"/>
+      </w:rPr>
+    </w:lvl>
+    <w:lvl w:ilvl="7" w:tplc="04090003" w:tentative="1">
+      <w:start w:val="1"/>
+      <w:numFmt w:val="bullet"/>
+      <w:lvlText w:val="o"/>
+      <w:lvlJc w:val="left"/>
+      <w:pPr>
+        <w:ind w:left="5760" w:hanging="360"/>
+      </w:pPr>
+      <w:rPr>
+        <w:rFonts w:ascii="Courier New" w:hAnsi="Courier New" w:hint="default"/>
+      </w:rPr>
+    </w:lvl>
+    <w:lvl w:ilvl="8" w:tplc="04090005" w:tentative="1">
+      <w:start w:val="1"/>
+      <w:numFmt w:val="bullet"/>
+      <w:lvlText w:val=""/>
+      <w:lvlJc w:val="left"/>
+      <w:pPr>
+        <w:ind w:left="6480" w:hanging="360"/>
+      </w:pPr>
+      <w:rPr>
+        <w:rFonts w:ascii="Wingdings" w:hAnsi="Wingdings" w:hint="default"/>
+      </w:rPr>
+    </w:lvl>
+  </w:abstractNum>
   <w:num w:numId="1">
     <w:abstractNumId w:val="0"/>
+  </w:num>
+  <w:num w:numId="2">
+    <w:abstractNumId w:val="1"/>
   </w:num>
 </w:numbering>
 </file>

</xml_diff>

<commit_message>
updating documentation of goals in report and on web
</commit_message>
<xml_diff>
--- a/prep/documentation.docx
+++ b/prep/documentation.docx
@@ -284,33 +284,23 @@
           <w:sz w:val="24"/>
           <w:szCs w:val="24"/>
         </w:rPr>
-        <w:t xml:space="preserve">communities and our environment is intertwined. Healthy communities are more equipped to be stewards of their environment and a health environment supports community wellbeing.  </w:t>
-      </w:r>
-      <w:proofErr w:type="gramStart"/>
-      <w:r>
-        <w:rPr>
-          <w:rFonts w:ascii="Times New Roman" w:hAnsi="Times New Roman" w:cs="Times New Roman"/>
-          <w:sz w:val="24"/>
-          <w:szCs w:val="24"/>
-        </w:rPr>
-        <w:t>Therefore</w:t>
-      </w:r>
-      <w:proofErr w:type="gramEnd"/>
-      <w:r>
-        <w:rPr>
-          <w:rFonts w:ascii="Times New Roman" w:hAnsi="Times New Roman" w:cs="Times New Roman"/>
-          <w:sz w:val="24"/>
-          <w:szCs w:val="24"/>
-        </w:rPr>
-        <w:t xml:space="preserve"> </w:t>
-      </w:r>
-      <w:r>
-        <w:rPr>
-          <w:rFonts w:ascii="Times New Roman" w:hAnsi="Times New Roman" w:cs="Times New Roman"/>
-          <w:sz w:val="24"/>
-          <w:szCs w:val="24"/>
-        </w:rPr>
-        <w:t xml:space="preserve">at </w:t>
+        <w:t xml:space="preserve">communities and our environment is intertwined. Healthy communities are more equipped to be stewards of their environment and a health environment supports community wellbeing. </w:t>
+      </w:r>
+      <w:r>
+        <w:rPr>
+          <w:rFonts w:ascii="Times New Roman" w:hAnsi="Times New Roman" w:cs="Times New Roman"/>
+          <w:sz w:val="24"/>
+          <w:szCs w:val="24"/>
+        </w:rPr>
+        <w:t>A</w:t>
+      </w:r>
+      <w:r>
+        <w:rPr>
+          <w:rFonts w:ascii="Times New Roman" w:hAnsi="Times New Roman" w:cs="Times New Roman"/>
+          <w:sz w:val="24"/>
+          <w:szCs w:val="24"/>
+        </w:rPr>
+        <w:t xml:space="preserve">t </w:t>
       </w:r>
       <w:r>
         <w:rPr>
@@ -3512,6 +3502,7 @@
       <w:pPr>
         <w:rPr>
           <w:rFonts w:ascii="Times New Roman" w:hAnsi="Times New Roman" w:cs="Times New Roman"/>
+          <w:color w:val="000000" w:themeColor="text1"/>
           <w:sz w:val="24"/>
           <w:szCs w:val="24"/>
         </w:rPr>
@@ -3519,120 +3510,68 @@
       <w:r>
         <w:rPr>
           <w:rFonts w:ascii="Times New Roman" w:hAnsi="Times New Roman" w:cs="Times New Roman"/>
-          <w:sz w:val="24"/>
-          <w:szCs w:val="24"/>
-        </w:rPr>
-        <w:t xml:space="preserve">Stock assessment from pelagic, bottom fish, and reef fish. Stock assessments did not over-lap with the most recent catch data. The most recent stock assessments were 2012-2013 for most species. I used the last ten years of stock assessment data to run a linear regression model to predict stock status to 2016. If stock status was non-linear then the ten </w:t>
+          <w:color w:val="000000" w:themeColor="text1"/>
+          <w:sz w:val="24"/>
+          <w:szCs w:val="24"/>
+        </w:rPr>
+        <w:t>This</w:t>
+      </w:r>
+      <w:r>
+        <w:rPr>
+          <w:rFonts w:ascii="Times New Roman" w:hAnsi="Times New Roman" w:cs="Times New Roman"/>
+          <w:color w:val="000000" w:themeColor="text1"/>
+          <w:sz w:val="24"/>
+          <w:szCs w:val="24"/>
+        </w:rPr>
+        <w:t xml:space="preserve"> sub-goal describes the amount harvested and sustainability of </w:t>
+      </w:r>
+      <w:proofErr w:type="spellStart"/>
+      <w:r>
+        <w:rPr>
+          <w:rFonts w:ascii="Times New Roman" w:hAnsi="Times New Roman" w:cs="Times New Roman"/>
+          <w:color w:val="000000" w:themeColor="text1"/>
+          <w:sz w:val="24"/>
+          <w:szCs w:val="24"/>
+        </w:rPr>
+        <w:t>Hawaiʻi's</w:t>
+      </w:r>
+      <w:proofErr w:type="spellEnd"/>
+      <w:r>
+        <w:rPr>
+          <w:rFonts w:ascii="Times New Roman" w:hAnsi="Times New Roman" w:cs="Times New Roman"/>
+          <w:color w:val="000000" w:themeColor="text1"/>
+          <w:sz w:val="24"/>
+          <w:szCs w:val="24"/>
+        </w:rPr>
+        <w:t xml:space="preserve"> fisheries. The model generally compares landings with Maximum Sustainable Yield. A score of 100 means that the region is harvesting seafood in </w:t>
       </w:r>
       <w:proofErr w:type="gramStart"/>
       <w:r>
         <w:rPr>
           <w:rFonts w:ascii="Times New Roman" w:hAnsi="Times New Roman" w:cs="Times New Roman"/>
-          <w:sz w:val="24"/>
-          <w:szCs w:val="24"/>
-        </w:rPr>
-        <w:t>year</w:t>
+          <w:color w:val="000000" w:themeColor="text1"/>
+          <w:sz w:val="24"/>
+          <w:szCs w:val="24"/>
+        </w:rPr>
+        <w:t>an</w:t>
       </w:r>
       <w:proofErr w:type="gramEnd"/>
       <w:r>
         <w:rPr>
           <w:rFonts w:ascii="Times New Roman" w:hAnsi="Times New Roman" w:cs="Times New Roman"/>
-          <w:sz w:val="24"/>
-          <w:szCs w:val="24"/>
-        </w:rPr>
-        <w:t xml:space="preserve"> mean stock status was used. The stock indicat</w:t>
-      </w:r>
-      <w:r>
-        <w:rPr>
-          <w:rFonts w:ascii="Times New Roman" w:hAnsi="Times New Roman" w:cs="Times New Roman"/>
-          <w:sz w:val="24"/>
-          <w:szCs w:val="24"/>
-        </w:rPr>
-        <w:t>or for pelagic species was SB/</w:t>
-      </w:r>
-      <w:proofErr w:type="spellStart"/>
-      <w:r>
-        <w:rPr>
-          <w:rFonts w:ascii="Times New Roman" w:hAnsi="Times New Roman" w:cs="Times New Roman"/>
-          <w:sz w:val="24"/>
-          <w:szCs w:val="24"/>
-        </w:rPr>
-        <w:t>SB</w:t>
-      </w:r>
-      <w:r>
-        <w:rPr>
-          <w:rFonts w:ascii="Times New Roman" w:hAnsi="Times New Roman" w:cs="Times New Roman"/>
-          <w:sz w:val="24"/>
-          <w:szCs w:val="24"/>
-        </w:rPr>
-        <w:t>msy</w:t>
-      </w:r>
-      <w:proofErr w:type="spellEnd"/>
-      <w:r>
-        <w:rPr>
-          <w:rFonts w:ascii="Times New Roman" w:hAnsi="Times New Roman" w:cs="Times New Roman"/>
-          <w:sz w:val="24"/>
-          <w:szCs w:val="24"/>
-        </w:rPr>
-        <w:t>. Bottom fish stock assessment</w:t>
-      </w:r>
-      <w:r>
-        <w:rPr>
-          <w:rFonts w:ascii="Times New Roman" w:hAnsi="Times New Roman" w:cs="Times New Roman"/>
-          <w:sz w:val="24"/>
-          <w:szCs w:val="24"/>
-        </w:rPr>
-        <w:t>s were</w:t>
-      </w:r>
-      <w:r>
-        <w:rPr>
-          <w:rFonts w:ascii="Times New Roman" w:hAnsi="Times New Roman" w:cs="Times New Roman"/>
-          <w:sz w:val="24"/>
-          <w:szCs w:val="24"/>
-        </w:rPr>
-        <w:t xml:space="preserve"> for the aggregated species complex for the </w:t>
-      </w:r>
-      <w:proofErr w:type="spellStart"/>
-      <w:r>
-        <w:rPr>
-          <w:rFonts w:ascii="Times New Roman" w:hAnsi="Times New Roman" w:cs="Times New Roman"/>
-          <w:sz w:val="24"/>
-          <w:szCs w:val="24"/>
-        </w:rPr>
-        <w:t>Hawaiʻi</w:t>
-      </w:r>
-      <w:proofErr w:type="spellEnd"/>
-      <w:r>
-        <w:rPr>
-          <w:rFonts w:ascii="Times New Roman" w:hAnsi="Times New Roman" w:cs="Times New Roman"/>
-          <w:sz w:val="24"/>
-          <w:szCs w:val="24"/>
-        </w:rPr>
-        <w:t xml:space="preserve"> deep 7 and used B/</w:t>
-      </w:r>
-      <w:proofErr w:type="spellStart"/>
-      <w:r>
-        <w:rPr>
-          <w:rFonts w:ascii="Times New Roman" w:hAnsi="Times New Roman" w:cs="Times New Roman"/>
-          <w:sz w:val="24"/>
-          <w:szCs w:val="24"/>
-        </w:rPr>
-        <w:t>Bmsy</w:t>
-      </w:r>
-      <w:proofErr w:type="spellEnd"/>
-      <w:r>
-        <w:rPr>
-          <w:rFonts w:ascii="Times New Roman" w:hAnsi="Times New Roman" w:cs="Times New Roman"/>
-          <w:sz w:val="24"/>
-          <w:szCs w:val="24"/>
-        </w:rPr>
-        <w:t xml:space="preserve"> as the stock indicator. Reef fish stock assessment used the spawning potential ratio (SPR) as the stock indicator the reef fish spawning stock was compared to the Northwest Hawaiian Islands and the stock assessment is not reported by year so the stock status was held constant over the 5 assessment years. Used median scores for each group (pelagic, bottom, and reef to gap fill for species that lack formal stock assessments. </w:t>
+          <w:color w:val="000000" w:themeColor="text1"/>
+          <w:sz w:val="24"/>
+          <w:szCs w:val="24"/>
+        </w:rPr>
+        <w:t xml:space="preserve"> sustainable manner. </w:t>
       </w:r>
     </w:p>
     <w:p>
       <w:pPr>
         <w:rPr>
           <w:rFonts w:ascii="Times New Roman" w:hAnsi="Times New Roman" w:cs="Times New Roman"/>
+          <w:i/>
+          <w:color w:val="000000" w:themeColor="text1"/>
           <w:sz w:val="24"/>
           <w:szCs w:val="24"/>
         </w:rPr>
@@ -3640,16 +3579,19 @@
       <w:r>
         <w:rPr>
           <w:rFonts w:ascii="Times New Roman" w:hAnsi="Times New Roman" w:cs="Times New Roman"/>
-          <w:sz w:val="24"/>
-          <w:szCs w:val="24"/>
-        </w:rPr>
-        <w:t>Data layers used:</w:t>
+          <w:i/>
+          <w:color w:val="000000" w:themeColor="text1"/>
+          <w:sz w:val="24"/>
+          <w:szCs w:val="24"/>
+        </w:rPr>
+        <w:t>model</w:t>
       </w:r>
     </w:p>
     <w:p>
       <w:pPr>
         <w:rPr>
           <w:rFonts w:ascii="Times New Roman" w:hAnsi="Times New Roman" w:cs="Times New Roman"/>
+          <w:color w:val="000000" w:themeColor="text1"/>
           <w:sz w:val="24"/>
           <w:szCs w:val="24"/>
         </w:rPr>
@@ -3657,16 +3599,221 @@
       <w:r>
         <w:rPr>
           <w:rFonts w:ascii="Times New Roman" w:hAnsi="Times New Roman" w:cs="Times New Roman"/>
-          <w:sz w:val="24"/>
-          <w:szCs w:val="24"/>
-        </w:rPr>
-        <w:t>Commercial catch data (2012-2016)</w:t>
+          <w:color w:val="000000" w:themeColor="text1"/>
+          <w:sz w:val="24"/>
+          <w:szCs w:val="24"/>
+        </w:rPr>
+        <w:t xml:space="preserve">The model </w:t>
+      </w:r>
+      <w:r>
+        <w:rPr>
+          <w:rFonts w:ascii="Times New Roman" w:hAnsi="Times New Roman" w:cs="Times New Roman"/>
+          <w:color w:val="000000" w:themeColor="text1"/>
+          <w:sz w:val="24"/>
+          <w:szCs w:val="24"/>
+        </w:rPr>
+        <w:t>assesses</w:t>
+      </w:r>
+      <w:r>
+        <w:rPr>
+          <w:rFonts w:ascii="Times New Roman" w:hAnsi="Times New Roman" w:cs="Times New Roman"/>
+          <w:color w:val="000000" w:themeColor="text1"/>
+          <w:sz w:val="24"/>
+          <w:szCs w:val="24"/>
+        </w:rPr>
+        <w:t xml:space="preserve"> the amount of wild-caught seafood that can be sustainably harvested, with sustainability based on </w:t>
+      </w:r>
+      <w:r>
+        <w:rPr>
+          <w:rFonts w:ascii="Times New Roman" w:hAnsi="Times New Roman" w:cs="Times New Roman"/>
+          <w:color w:val="000000" w:themeColor="text1"/>
+          <w:sz w:val="24"/>
+          <w:szCs w:val="24"/>
+        </w:rPr>
+        <w:t>formal</w:t>
+      </w:r>
+      <w:r>
+        <w:rPr>
+          <w:rFonts w:ascii="Times New Roman" w:hAnsi="Times New Roman" w:cs="Times New Roman"/>
+          <w:color w:val="000000" w:themeColor="text1"/>
+          <w:sz w:val="24"/>
+          <w:szCs w:val="24"/>
+        </w:rPr>
+        <w:t xml:space="preserve"> stock assessments. Each fish species is assessed separately based on sustainability ratios (Biomass at maximum sustainable </w:t>
+      </w:r>
+      <w:r>
+        <w:rPr>
+          <w:rFonts w:ascii="Times New Roman" w:hAnsi="Times New Roman" w:cs="Times New Roman"/>
+          <w:color w:val="000000" w:themeColor="text1"/>
+          <w:sz w:val="24"/>
+          <w:szCs w:val="24"/>
+        </w:rPr>
+        <w:t>yield</w:t>
+      </w:r>
+      <w:r>
+        <w:rPr>
+          <w:rFonts w:ascii="Times New Roman" w:hAnsi="Times New Roman" w:cs="Times New Roman"/>
+          <w:color w:val="000000" w:themeColor="text1"/>
+          <w:sz w:val="24"/>
+          <w:szCs w:val="24"/>
+        </w:rPr>
+        <w:t>: B/</w:t>
+      </w:r>
+      <w:proofErr w:type="spellStart"/>
+      <w:r>
+        <w:rPr>
+          <w:rFonts w:ascii="Times New Roman" w:hAnsi="Times New Roman" w:cs="Times New Roman"/>
+          <w:color w:val="000000" w:themeColor="text1"/>
+          <w:sz w:val="24"/>
+          <w:szCs w:val="24"/>
+        </w:rPr>
+        <w:t>Bmsy</w:t>
+      </w:r>
+      <w:proofErr w:type="spellEnd"/>
+      <w:r>
+        <w:rPr>
+          <w:rFonts w:ascii="Times New Roman" w:hAnsi="Times New Roman" w:cs="Times New Roman"/>
+          <w:color w:val="000000" w:themeColor="text1"/>
+          <w:sz w:val="24"/>
+          <w:szCs w:val="24"/>
+        </w:rPr>
+        <w:t>; Spawning biomass at maximum sustainable yield: SB/</w:t>
+      </w:r>
+      <w:proofErr w:type="spellStart"/>
+      <w:r>
+        <w:rPr>
+          <w:rFonts w:ascii="Times New Roman" w:hAnsi="Times New Roman" w:cs="Times New Roman"/>
+          <w:color w:val="000000" w:themeColor="text1"/>
+          <w:sz w:val="24"/>
+          <w:szCs w:val="24"/>
+        </w:rPr>
+        <w:t>SBmsy</w:t>
+      </w:r>
+      <w:proofErr w:type="spellEnd"/>
+      <w:r>
+        <w:rPr>
+          <w:rFonts w:ascii="Times New Roman" w:hAnsi="Times New Roman" w:cs="Times New Roman"/>
+          <w:color w:val="000000" w:themeColor="text1"/>
+          <w:sz w:val="24"/>
+          <w:szCs w:val="24"/>
+        </w:rPr>
+        <w:t xml:space="preserve">; and Spawning Potential Ratio: SPR) and weighted by its relative contribution to overall catch. The goal status score for each region in each year was calculated as average scores from each fishery calculated as the geometric mean of the all stock status scores for each fishery (pelagic: tuna, swordfish, </w:t>
+      </w:r>
+      <w:proofErr w:type="spellStart"/>
+      <w:r>
+        <w:rPr>
+          <w:rFonts w:ascii="Times New Roman" w:hAnsi="Times New Roman" w:cs="Times New Roman"/>
+          <w:color w:val="000000" w:themeColor="text1"/>
+          <w:sz w:val="24"/>
+          <w:szCs w:val="24"/>
+        </w:rPr>
+        <w:t>mahimahi</w:t>
+      </w:r>
+      <w:proofErr w:type="spellEnd"/>
+      <w:r>
+        <w:rPr>
+          <w:rFonts w:ascii="Times New Roman" w:hAnsi="Times New Roman" w:cs="Times New Roman"/>
+          <w:color w:val="000000" w:themeColor="text1"/>
+          <w:sz w:val="24"/>
+          <w:szCs w:val="24"/>
+        </w:rPr>
+        <w:t xml:space="preserve">, etc.; </w:t>
+      </w:r>
+      <w:proofErr w:type="spellStart"/>
+      <w:r>
+        <w:rPr>
+          <w:rFonts w:ascii="Times New Roman" w:hAnsi="Times New Roman" w:cs="Times New Roman"/>
+          <w:color w:val="000000" w:themeColor="text1"/>
+          <w:sz w:val="24"/>
+          <w:szCs w:val="24"/>
+        </w:rPr>
+        <w:t>bottomfish</w:t>
+      </w:r>
+      <w:proofErr w:type="spellEnd"/>
+      <w:r>
+        <w:rPr>
+          <w:rFonts w:ascii="Times New Roman" w:hAnsi="Times New Roman" w:cs="Times New Roman"/>
+          <w:color w:val="000000" w:themeColor="text1"/>
+          <w:sz w:val="24"/>
+          <w:szCs w:val="24"/>
+        </w:rPr>
+        <w:t xml:space="preserve">: deep seven species mainly groupers and snappers; coastal </w:t>
+      </w:r>
+      <w:proofErr w:type="spellStart"/>
+      <w:r>
+        <w:rPr>
+          <w:rFonts w:ascii="Times New Roman" w:hAnsi="Times New Roman" w:cs="Times New Roman"/>
+          <w:color w:val="000000" w:themeColor="text1"/>
+          <w:sz w:val="24"/>
+          <w:szCs w:val="24"/>
+        </w:rPr>
+        <w:t>pelagics</w:t>
+      </w:r>
+      <w:proofErr w:type="spellEnd"/>
+      <w:r>
+        <w:rPr>
+          <w:rFonts w:ascii="Times New Roman" w:hAnsi="Times New Roman" w:cs="Times New Roman"/>
+          <w:color w:val="000000" w:themeColor="text1"/>
+          <w:sz w:val="24"/>
+          <w:szCs w:val="24"/>
+        </w:rPr>
+        <w:t xml:space="preserve">: jacks, </w:t>
+      </w:r>
+      <w:proofErr w:type="spellStart"/>
+      <w:r>
+        <w:rPr>
+          <w:rFonts w:ascii="Times New Roman" w:hAnsi="Times New Roman" w:cs="Times New Roman"/>
+          <w:color w:val="000000" w:themeColor="text1"/>
+          <w:sz w:val="24"/>
+          <w:szCs w:val="24"/>
+        </w:rPr>
+        <w:t>akule</w:t>
+      </w:r>
+      <w:proofErr w:type="spellEnd"/>
+      <w:r>
+        <w:rPr>
+          <w:rFonts w:ascii="Times New Roman" w:hAnsi="Times New Roman" w:cs="Times New Roman"/>
+          <w:color w:val="000000" w:themeColor="text1"/>
+          <w:sz w:val="24"/>
+          <w:szCs w:val="24"/>
+        </w:rPr>
+        <w:t xml:space="preserve">, </w:t>
+      </w:r>
+      <w:proofErr w:type="spellStart"/>
+      <w:r>
+        <w:rPr>
+          <w:rFonts w:ascii="Times New Roman" w:hAnsi="Times New Roman" w:cs="Times New Roman"/>
+          <w:color w:val="000000" w:themeColor="text1"/>
+          <w:sz w:val="24"/>
+          <w:szCs w:val="24"/>
+        </w:rPr>
+        <w:t>opelu</w:t>
+      </w:r>
+      <w:proofErr w:type="spellEnd"/>
+      <w:r>
+        <w:rPr>
+          <w:rFonts w:ascii="Times New Roman" w:hAnsi="Times New Roman" w:cs="Times New Roman"/>
+          <w:color w:val="000000" w:themeColor="text1"/>
+          <w:sz w:val="24"/>
+          <w:szCs w:val="24"/>
+        </w:rPr>
+        <w:t>, etc.; nearshore: surgeonfish, parrotfish, etc.)</w:t>
+      </w:r>
+      <w:r>
+        <w:rPr>
+          <w:rFonts w:ascii="Times New Roman" w:hAnsi="Times New Roman" w:cs="Times New Roman"/>
+          <w:color w:val="000000" w:themeColor="text1"/>
+          <w:sz w:val="24"/>
+          <w:szCs w:val="24"/>
+        </w:rPr>
+        <w:t xml:space="preserve"> </w:t>
       </w:r>
     </w:p>
     <w:p>
       <w:pPr>
         <w:rPr>
           <w:rFonts w:ascii="Times New Roman" w:hAnsi="Times New Roman" w:cs="Times New Roman"/>
+          <w:color w:val="000000" w:themeColor="text1"/>
           <w:sz w:val="24"/>
           <w:szCs w:val="24"/>
         </w:rPr>
@@ -3674,10 +3821,424 @@
       <w:r>
         <w:rPr>
           <w:rFonts w:ascii="Times New Roman" w:hAnsi="Times New Roman" w:cs="Times New Roman"/>
-          <w:sz w:val="24"/>
-          <w:szCs w:val="24"/>
-        </w:rPr>
-        <w:t>Non-commercial catch data (used as a multiplier for commercial catch data)</w:t>
+          <w:color w:val="000000" w:themeColor="text1"/>
+          <w:sz w:val="24"/>
+          <w:szCs w:val="24"/>
+        </w:rPr>
+        <w:t xml:space="preserve">Sustainability </w:t>
+      </w:r>
+      <w:r>
+        <w:rPr>
+          <w:rFonts w:ascii="Times New Roman" w:hAnsi="Times New Roman" w:cs="Times New Roman"/>
+          <w:color w:val="000000" w:themeColor="text1"/>
+          <w:sz w:val="24"/>
+          <w:szCs w:val="24"/>
+        </w:rPr>
+        <w:t>reference</w:t>
+      </w:r>
+      <w:r>
+        <w:rPr>
+          <w:rFonts w:ascii="Times New Roman" w:hAnsi="Times New Roman" w:cs="Times New Roman"/>
+          <w:color w:val="000000" w:themeColor="text1"/>
+          <w:sz w:val="24"/>
+          <w:szCs w:val="24"/>
+        </w:rPr>
+        <w:t xml:space="preserve"> points typically used in formal stock assessments vary </w:t>
+      </w:r>
+      <w:r>
+        <w:rPr>
+          <w:rFonts w:ascii="Times New Roman" w:hAnsi="Times New Roman" w:cs="Times New Roman"/>
+          <w:color w:val="000000" w:themeColor="text1"/>
+          <w:sz w:val="24"/>
+          <w:szCs w:val="24"/>
+        </w:rPr>
+        <w:t xml:space="preserve">by the fishery type in </w:t>
+      </w:r>
+      <w:proofErr w:type="spellStart"/>
+      <w:r>
+        <w:rPr>
+          <w:rFonts w:ascii="Times New Roman" w:hAnsi="Times New Roman" w:cs="Times New Roman"/>
+          <w:color w:val="000000" w:themeColor="text1"/>
+          <w:sz w:val="24"/>
+          <w:szCs w:val="24"/>
+        </w:rPr>
+        <w:t>Hawaiʻi</w:t>
+      </w:r>
+      <w:proofErr w:type="spellEnd"/>
+      <w:r>
+        <w:rPr>
+          <w:rFonts w:ascii="Times New Roman" w:hAnsi="Times New Roman" w:cs="Times New Roman"/>
+          <w:color w:val="000000" w:themeColor="text1"/>
+          <w:sz w:val="24"/>
+          <w:szCs w:val="24"/>
+        </w:rPr>
+        <w:t xml:space="preserve">. </w:t>
+      </w:r>
+      <w:r>
+        <w:rPr>
+          <w:rFonts w:ascii="Times New Roman" w:hAnsi="Times New Roman" w:cs="Times New Roman"/>
+          <w:color w:val="000000" w:themeColor="text1"/>
+          <w:sz w:val="24"/>
+          <w:szCs w:val="24"/>
+        </w:rPr>
+        <w:t>Pelagic fish sustainability reference point is SB/</w:t>
+      </w:r>
+      <w:proofErr w:type="spellStart"/>
+      <w:r>
+        <w:rPr>
+          <w:rFonts w:ascii="Times New Roman" w:hAnsi="Times New Roman" w:cs="Times New Roman"/>
+          <w:color w:val="000000" w:themeColor="text1"/>
+          <w:sz w:val="24"/>
+          <w:szCs w:val="24"/>
+        </w:rPr>
+        <w:t>SBmsy</w:t>
+      </w:r>
+      <w:proofErr w:type="spellEnd"/>
+      <w:r>
+        <w:rPr>
+          <w:rFonts w:ascii="Times New Roman" w:hAnsi="Times New Roman" w:cs="Times New Roman"/>
+          <w:color w:val="000000" w:themeColor="text1"/>
+          <w:sz w:val="24"/>
+          <w:szCs w:val="24"/>
+        </w:rPr>
+        <w:t xml:space="preserve"> set to 1.0.</w:t>
+      </w:r>
+      <w:r>
+        <w:rPr>
+          <w:rFonts w:ascii="Times New Roman" w:hAnsi="Times New Roman" w:cs="Times New Roman"/>
+          <w:color w:val="000000" w:themeColor="text1"/>
+          <w:sz w:val="24"/>
+          <w:szCs w:val="24"/>
+        </w:rPr>
+        <w:t xml:space="preserve"> </w:t>
+      </w:r>
+      <w:proofErr w:type="spellStart"/>
+      <w:r>
+        <w:rPr>
+          <w:rFonts w:ascii="Times New Roman" w:hAnsi="Times New Roman" w:cs="Times New Roman"/>
+          <w:color w:val="000000" w:themeColor="text1"/>
+          <w:sz w:val="24"/>
+          <w:szCs w:val="24"/>
+        </w:rPr>
+        <w:t>Bottomfish</w:t>
+      </w:r>
+      <w:proofErr w:type="spellEnd"/>
+      <w:r>
+        <w:rPr>
+          <w:rFonts w:ascii="Times New Roman" w:hAnsi="Times New Roman" w:cs="Times New Roman"/>
+          <w:color w:val="000000" w:themeColor="text1"/>
+          <w:sz w:val="24"/>
+          <w:szCs w:val="24"/>
+        </w:rPr>
+        <w:t xml:space="preserve"> species sustainability reference point is B/BMSY set to 1.0.</w:t>
+      </w:r>
+      <w:r>
+        <w:rPr>
+          <w:rFonts w:ascii="Times New Roman" w:hAnsi="Times New Roman" w:cs="Times New Roman"/>
+          <w:color w:val="000000" w:themeColor="text1"/>
+          <w:sz w:val="24"/>
+          <w:szCs w:val="24"/>
+        </w:rPr>
+        <w:t xml:space="preserve"> </w:t>
+      </w:r>
+      <w:r>
+        <w:rPr>
+          <w:rFonts w:ascii="Times New Roman" w:hAnsi="Times New Roman" w:cs="Times New Roman"/>
+          <w:color w:val="000000" w:themeColor="text1"/>
+          <w:sz w:val="24"/>
+          <w:szCs w:val="24"/>
+        </w:rPr>
+        <w:t>Reef fish sustainability reference point is the spawning potential ratio (SPR) set to 0.30.</w:t>
+      </w:r>
+      <w:r>
+        <w:rPr>
+          <w:rFonts w:ascii="Times New Roman" w:hAnsi="Times New Roman" w:cs="Times New Roman"/>
+          <w:color w:val="000000" w:themeColor="text1"/>
+          <w:sz w:val="24"/>
+          <w:szCs w:val="24"/>
+        </w:rPr>
+        <w:t xml:space="preserve"> </w:t>
+      </w:r>
+      <w:r>
+        <w:rPr>
+          <w:rFonts w:ascii="Times New Roman" w:hAnsi="Times New Roman" w:cs="Times New Roman"/>
+          <w:sz w:val="24"/>
+          <w:szCs w:val="24"/>
+        </w:rPr>
+        <w:t>The most recent stock assessments</w:t>
+      </w:r>
+      <w:r>
+        <w:rPr>
+          <w:rFonts w:ascii="Times New Roman" w:hAnsi="Times New Roman" w:cs="Times New Roman"/>
+          <w:sz w:val="24"/>
+          <w:szCs w:val="24"/>
+        </w:rPr>
+        <w:t xml:space="preserve"> for pelagic fish species </w:t>
+      </w:r>
+      <w:r>
+        <w:rPr>
+          <w:rFonts w:ascii="Times New Roman" w:hAnsi="Times New Roman" w:cs="Times New Roman"/>
+          <w:sz w:val="24"/>
+          <w:szCs w:val="24"/>
+        </w:rPr>
+        <w:t>we</w:t>
+      </w:r>
+      <w:r>
+        <w:rPr>
+          <w:rFonts w:ascii="Times New Roman" w:hAnsi="Times New Roman" w:cs="Times New Roman"/>
+          <w:sz w:val="24"/>
+          <w:szCs w:val="24"/>
+        </w:rPr>
+        <w:t>re 2012-2013 for most species. The</w:t>
+      </w:r>
+      <w:r>
+        <w:rPr>
+          <w:rFonts w:ascii="Times New Roman" w:hAnsi="Times New Roman" w:cs="Times New Roman"/>
+          <w:sz w:val="24"/>
+          <w:szCs w:val="24"/>
+        </w:rPr>
+        <w:t xml:space="preserve"> ten</w:t>
+      </w:r>
+      <w:r>
+        <w:rPr>
+          <w:rFonts w:ascii="Times New Roman" w:hAnsi="Times New Roman" w:cs="Times New Roman"/>
+          <w:sz w:val="24"/>
+          <w:szCs w:val="24"/>
+        </w:rPr>
+        <w:t xml:space="preserve"> most recent</w:t>
+      </w:r>
+      <w:r>
+        <w:rPr>
+          <w:rFonts w:ascii="Times New Roman" w:hAnsi="Times New Roman" w:cs="Times New Roman"/>
+          <w:sz w:val="24"/>
+          <w:szCs w:val="24"/>
+        </w:rPr>
+        <w:t xml:space="preserve"> </w:t>
+      </w:r>
+      <w:r>
+        <w:rPr>
+          <w:rFonts w:ascii="Times New Roman" w:hAnsi="Times New Roman" w:cs="Times New Roman"/>
+          <w:sz w:val="24"/>
+          <w:szCs w:val="24"/>
+        </w:rPr>
+        <w:t>years of stock assessment data</w:t>
+      </w:r>
+      <w:r>
+        <w:rPr>
+          <w:rFonts w:ascii="Times New Roman" w:hAnsi="Times New Roman" w:cs="Times New Roman"/>
+          <w:sz w:val="24"/>
+          <w:szCs w:val="24"/>
+        </w:rPr>
+        <w:t xml:space="preserve"> was used</w:t>
+      </w:r>
+      <w:r>
+        <w:rPr>
+          <w:rFonts w:ascii="Times New Roman" w:hAnsi="Times New Roman" w:cs="Times New Roman"/>
+          <w:sz w:val="24"/>
+          <w:szCs w:val="24"/>
+        </w:rPr>
+        <w:t xml:space="preserve"> to run a linear regression model to predict stock status to 2016. If stock status was non-linear then the mean stock status was used. The stock indicat</w:t>
+      </w:r>
+      <w:r>
+        <w:rPr>
+          <w:rFonts w:ascii="Times New Roman" w:hAnsi="Times New Roman" w:cs="Times New Roman"/>
+          <w:sz w:val="24"/>
+          <w:szCs w:val="24"/>
+        </w:rPr>
+        <w:t>or for pelagic species was SB/</w:t>
+      </w:r>
+      <w:proofErr w:type="spellStart"/>
+      <w:r>
+        <w:rPr>
+          <w:rFonts w:ascii="Times New Roman" w:hAnsi="Times New Roman" w:cs="Times New Roman"/>
+          <w:sz w:val="24"/>
+          <w:szCs w:val="24"/>
+        </w:rPr>
+        <w:t>SB</w:t>
+      </w:r>
+      <w:r>
+        <w:rPr>
+          <w:rFonts w:ascii="Times New Roman" w:hAnsi="Times New Roman" w:cs="Times New Roman"/>
+          <w:sz w:val="24"/>
+          <w:szCs w:val="24"/>
+        </w:rPr>
+        <w:t>msy</w:t>
+      </w:r>
+      <w:proofErr w:type="spellEnd"/>
+      <w:r>
+        <w:rPr>
+          <w:rFonts w:ascii="Times New Roman" w:hAnsi="Times New Roman" w:cs="Times New Roman"/>
+          <w:sz w:val="24"/>
+          <w:szCs w:val="24"/>
+        </w:rPr>
+        <w:t>. Bottom fish stock assessment</w:t>
+      </w:r>
+      <w:r>
+        <w:rPr>
+          <w:rFonts w:ascii="Times New Roman" w:hAnsi="Times New Roman" w:cs="Times New Roman"/>
+          <w:sz w:val="24"/>
+          <w:szCs w:val="24"/>
+        </w:rPr>
+        <w:t>s were</w:t>
+      </w:r>
+      <w:r>
+        <w:rPr>
+          <w:rFonts w:ascii="Times New Roman" w:hAnsi="Times New Roman" w:cs="Times New Roman"/>
+          <w:sz w:val="24"/>
+          <w:szCs w:val="24"/>
+        </w:rPr>
+        <w:t xml:space="preserve"> for the aggregated species complex for the </w:t>
+      </w:r>
+      <w:proofErr w:type="spellStart"/>
+      <w:r>
+        <w:rPr>
+          <w:rFonts w:ascii="Times New Roman" w:hAnsi="Times New Roman" w:cs="Times New Roman"/>
+          <w:sz w:val="24"/>
+          <w:szCs w:val="24"/>
+        </w:rPr>
+        <w:t>Hawaiʻi</w:t>
+      </w:r>
+      <w:proofErr w:type="spellEnd"/>
+      <w:r>
+        <w:rPr>
+          <w:rFonts w:ascii="Times New Roman" w:hAnsi="Times New Roman" w:cs="Times New Roman"/>
+          <w:sz w:val="24"/>
+          <w:szCs w:val="24"/>
+        </w:rPr>
+        <w:t xml:space="preserve"> deep 7 and used B/</w:t>
+      </w:r>
+      <w:proofErr w:type="spellStart"/>
+      <w:r>
+        <w:rPr>
+          <w:rFonts w:ascii="Times New Roman" w:hAnsi="Times New Roman" w:cs="Times New Roman"/>
+          <w:sz w:val="24"/>
+          <w:szCs w:val="24"/>
+        </w:rPr>
+        <w:t>Bmsy</w:t>
+      </w:r>
+      <w:proofErr w:type="spellEnd"/>
+      <w:r>
+        <w:rPr>
+          <w:rFonts w:ascii="Times New Roman" w:hAnsi="Times New Roman" w:cs="Times New Roman"/>
+          <w:sz w:val="24"/>
+          <w:szCs w:val="24"/>
+        </w:rPr>
+        <w:t xml:space="preserve"> as the stock indicator. Reef fish stock assessment used the spawning potential ratio (SPR) as the stock indicator </w:t>
+      </w:r>
+      <w:r>
+        <w:rPr>
+          <w:rFonts w:ascii="Times New Roman" w:hAnsi="Times New Roman" w:cs="Times New Roman"/>
+          <w:sz w:val="24"/>
+          <w:szCs w:val="24"/>
+        </w:rPr>
+        <w:t>and is only one assessment is available</w:t>
+      </w:r>
+      <w:r>
+        <w:rPr>
+          <w:rFonts w:ascii="Times New Roman" w:hAnsi="Times New Roman" w:cs="Times New Roman"/>
+          <w:sz w:val="24"/>
+          <w:szCs w:val="24"/>
+        </w:rPr>
+        <w:t xml:space="preserve"> so the stock status was held constant over the 5 assessment years. Used median scores for each group (pelagic, bottom,</w:t>
+      </w:r>
+      <w:r>
+        <w:rPr>
+          <w:rFonts w:ascii="Times New Roman" w:hAnsi="Times New Roman" w:cs="Times New Roman"/>
+          <w:sz w:val="24"/>
+          <w:szCs w:val="24"/>
+        </w:rPr>
+        <w:t xml:space="preserve"> coastal pelagic,</w:t>
+      </w:r>
+      <w:r>
+        <w:rPr>
+          <w:rFonts w:ascii="Times New Roman" w:hAnsi="Times New Roman" w:cs="Times New Roman"/>
+          <w:sz w:val="24"/>
+          <w:szCs w:val="24"/>
+        </w:rPr>
+        <w:t xml:space="preserve"> and reef</w:t>
+      </w:r>
+      <w:r>
+        <w:rPr>
+          <w:rFonts w:ascii="Times New Roman" w:hAnsi="Times New Roman" w:cs="Times New Roman"/>
+          <w:sz w:val="24"/>
+          <w:szCs w:val="24"/>
+        </w:rPr>
+        <w:t>)</w:t>
+      </w:r>
+      <w:r>
+        <w:rPr>
+          <w:rFonts w:ascii="Times New Roman" w:hAnsi="Times New Roman" w:cs="Times New Roman"/>
+          <w:sz w:val="24"/>
+          <w:szCs w:val="24"/>
+        </w:rPr>
+        <w:t xml:space="preserve"> to gap fill for species that lack formal stock assessments. </w:t>
+      </w:r>
+      <w:r>
+        <w:rPr>
+          <w:rFonts w:ascii="Times New Roman" w:hAnsi="Times New Roman" w:cs="Times New Roman"/>
+          <w:color w:val="000000" w:themeColor="text1"/>
+          <w:sz w:val="24"/>
+          <w:szCs w:val="24"/>
+        </w:rPr>
+        <w:t>To include these important fishery species, we made the assumption that the unassessed species within each f</w:t>
+      </w:r>
+      <w:r>
+        <w:rPr>
+          <w:rFonts w:ascii="Times New Roman" w:hAnsi="Times New Roman" w:cs="Times New Roman"/>
+          <w:color w:val="000000" w:themeColor="text1"/>
+          <w:sz w:val="24"/>
+          <w:szCs w:val="24"/>
+        </w:rPr>
+        <w:t>i</w:t>
+      </w:r>
+      <w:r>
+        <w:rPr>
+          <w:rFonts w:ascii="Times New Roman" w:hAnsi="Times New Roman" w:cs="Times New Roman"/>
+          <w:color w:val="000000" w:themeColor="text1"/>
+          <w:sz w:val="24"/>
+          <w:szCs w:val="24"/>
+        </w:rPr>
+        <w:t xml:space="preserve">shery (pelagic, </w:t>
+      </w:r>
+      <w:proofErr w:type="spellStart"/>
+      <w:r>
+        <w:rPr>
+          <w:rFonts w:ascii="Times New Roman" w:hAnsi="Times New Roman" w:cs="Times New Roman"/>
+          <w:color w:val="000000" w:themeColor="text1"/>
+          <w:sz w:val="24"/>
+          <w:szCs w:val="24"/>
+        </w:rPr>
+        <w:t>bottomfish</w:t>
+      </w:r>
+      <w:proofErr w:type="spellEnd"/>
+      <w:r>
+        <w:rPr>
+          <w:rFonts w:ascii="Times New Roman" w:hAnsi="Times New Roman" w:cs="Times New Roman"/>
+          <w:color w:val="000000" w:themeColor="text1"/>
+          <w:sz w:val="24"/>
+          <w:szCs w:val="24"/>
+        </w:rPr>
+        <w:t xml:space="preserve">, nearshore/reef, coastal </w:t>
+      </w:r>
+      <w:proofErr w:type="spellStart"/>
+      <w:r>
+        <w:rPr>
+          <w:rFonts w:ascii="Times New Roman" w:hAnsi="Times New Roman" w:cs="Times New Roman"/>
+          <w:color w:val="000000" w:themeColor="text1"/>
+          <w:sz w:val="24"/>
+          <w:szCs w:val="24"/>
+        </w:rPr>
+        <w:t>pelagics</w:t>
+      </w:r>
+      <w:proofErr w:type="spellEnd"/>
+      <w:r>
+        <w:rPr>
+          <w:rFonts w:ascii="Times New Roman" w:hAnsi="Times New Roman" w:cs="Times New Roman"/>
+          <w:color w:val="000000" w:themeColor="text1"/>
+          <w:sz w:val="24"/>
+          <w:szCs w:val="24"/>
+        </w:rPr>
+        <w:t xml:space="preserve">) are faring similarly to the assessed fish species.  </w:t>
       </w:r>
     </w:p>
     <w:p>
@@ -3693,6 +4254,117 @@
       <w:pPr>
         <w:rPr>
           <w:rFonts w:ascii="Times New Roman" w:hAnsi="Times New Roman" w:cs="Times New Roman"/>
+          <w:sz w:val="24"/>
+          <w:szCs w:val="24"/>
+        </w:rPr>
+      </w:pPr>
+      <w:r>
+        <w:rPr>
+          <w:rFonts w:ascii="Times New Roman" w:hAnsi="Times New Roman" w:cs="Times New Roman"/>
+          <w:sz w:val="24"/>
+          <w:szCs w:val="24"/>
+        </w:rPr>
+        <w:t>Data layers used:</w:t>
+      </w:r>
+    </w:p>
+    <w:p>
+      <w:pPr>
+        <w:rPr>
+          <w:rFonts w:ascii="Times New Roman" w:hAnsi="Times New Roman" w:cs="Times New Roman"/>
+          <w:sz w:val="24"/>
+          <w:szCs w:val="24"/>
+        </w:rPr>
+      </w:pPr>
+      <w:r>
+        <w:rPr>
+          <w:rFonts w:ascii="Times New Roman" w:hAnsi="Times New Roman" w:cs="Times New Roman"/>
+          <w:sz w:val="24"/>
+          <w:szCs w:val="24"/>
+        </w:rPr>
+        <w:lastRenderedPageBreak/>
+        <w:t xml:space="preserve">Commercial </w:t>
+      </w:r>
+      <w:r>
+        <w:rPr>
+          <w:rFonts w:ascii="Times New Roman" w:hAnsi="Times New Roman" w:cs="Times New Roman"/>
+          <w:sz w:val="24"/>
+          <w:szCs w:val="24"/>
+        </w:rPr>
+        <w:t xml:space="preserve">(pelagic, </w:t>
+      </w:r>
+      <w:proofErr w:type="spellStart"/>
+      <w:r>
+        <w:rPr>
+          <w:rFonts w:ascii="Times New Roman" w:hAnsi="Times New Roman" w:cs="Times New Roman"/>
+          <w:sz w:val="24"/>
+          <w:szCs w:val="24"/>
+        </w:rPr>
+        <w:t>bottomfish</w:t>
+      </w:r>
+      <w:proofErr w:type="spellEnd"/>
+      <w:r>
+        <w:rPr>
+          <w:rFonts w:ascii="Times New Roman" w:hAnsi="Times New Roman" w:cs="Times New Roman"/>
+          <w:sz w:val="24"/>
+          <w:szCs w:val="24"/>
+        </w:rPr>
+        <w:t>, coastal pelagic, reef) catch data (2012-2016, DLNR-</w:t>
+      </w:r>
+      <w:commentRangeStart w:id="0"/>
+      <w:r>
+        <w:rPr>
+          <w:rFonts w:ascii="Times New Roman" w:hAnsi="Times New Roman" w:cs="Times New Roman"/>
+          <w:sz w:val="24"/>
+          <w:szCs w:val="24"/>
+        </w:rPr>
+        <w:t>DAR</w:t>
+      </w:r>
+      <w:commentRangeEnd w:id="0"/>
+      <w:r>
+        <w:rPr>
+          <w:rStyle w:val="CommentReference"/>
+        </w:rPr>
+        <w:commentReference w:id="0"/>
+      </w:r>
+      <w:r>
+        <w:rPr>
+          <w:rFonts w:ascii="Times New Roman" w:hAnsi="Times New Roman" w:cs="Times New Roman"/>
+          <w:sz w:val="24"/>
+          <w:szCs w:val="24"/>
+        </w:rPr>
+        <w:t xml:space="preserve">) </w:t>
+      </w:r>
+    </w:p>
+    <w:p>
+      <w:pPr>
+        <w:rPr>
+          <w:rFonts w:ascii="Times New Roman" w:hAnsi="Times New Roman" w:cs="Times New Roman"/>
+          <w:sz w:val="24"/>
+          <w:szCs w:val="24"/>
+        </w:rPr>
+      </w:pPr>
+      <w:r>
+        <w:rPr>
+          <w:rFonts w:ascii="Times New Roman" w:hAnsi="Times New Roman" w:cs="Times New Roman"/>
+          <w:sz w:val="24"/>
+          <w:szCs w:val="24"/>
+        </w:rPr>
+        <w:t>Non-commercial catch data (used as a multiplier for commercial catch data)</w:t>
+      </w:r>
+    </w:p>
+    <w:p>
+      <w:pPr>
+        <w:rPr>
+          <w:rFonts w:ascii="Times New Roman" w:hAnsi="Times New Roman" w:cs="Times New Roman"/>
+          <w:sz w:val="24"/>
+          <w:szCs w:val="24"/>
+        </w:rPr>
+      </w:pPr>
+    </w:p>
+    <w:p>
+      <w:pPr>
+        <w:rPr>
+          <w:rFonts w:ascii="Times New Roman" w:hAnsi="Times New Roman" w:cs="Times New Roman"/>
           <w:b/>
           <w:color w:val="4F81BD" w:themeColor="accent1"/>
           <w:sz w:val="24"/>
@@ -3720,6 +4392,14 @@
           <w:szCs w:val="24"/>
         </w:rPr>
       </w:pPr>
+      <w:r>
+        <w:rPr>
+          <w:rFonts w:ascii="Times New Roman" w:hAnsi="Times New Roman" w:cs="Times New Roman"/>
+          <w:sz w:val="24"/>
+          <w:szCs w:val="24"/>
+        </w:rPr>
+        <w:t xml:space="preserve">This </w:t>
+      </w:r>
       <w:proofErr w:type="spellStart"/>
       <w:r>
         <w:rPr>
@@ -3727,7 +4407,7 @@
           <w:sz w:val="24"/>
           <w:szCs w:val="24"/>
         </w:rPr>
-        <w:t>Mariculture</w:t>
+        <w:t>subgoal</w:t>
       </w:r>
       <w:proofErr w:type="spellEnd"/>
       <w:r>
@@ -3736,7 +4416,7 @@
           <w:sz w:val="24"/>
           <w:szCs w:val="24"/>
         </w:rPr>
-        <w:t xml:space="preserve"> is measures as the local production/harvest of seafood for consumption and the production potential from local fishponds known as </w:t>
+        <w:t xml:space="preserve"> measures the sustainable production potential of seafood from fishponds, known locally as </w:t>
       </w:r>
       <w:proofErr w:type="spellStart"/>
       <w:r>
@@ -3763,7 +4443,7 @@
           <w:sz w:val="24"/>
           <w:szCs w:val="24"/>
         </w:rPr>
-        <w:t>ia.</w:t>
+        <w:t>ʻia</w:t>
       </w:r>
       <w:proofErr w:type="spellEnd"/>
       <w:r>
@@ -3772,7 +4452,15 @@
           <w:sz w:val="24"/>
           <w:szCs w:val="24"/>
         </w:rPr>
-        <w:t xml:space="preserve"> </w:t>
+        <w:t>, and current production of seafood weig</w:t>
+      </w:r>
+      <w:r>
+        <w:rPr>
+          <w:rFonts w:ascii="Times New Roman" w:hAnsi="Times New Roman" w:cs="Times New Roman"/>
+          <w:sz w:val="24"/>
+          <w:szCs w:val="24"/>
+        </w:rPr>
+        <w:t>hted by a sustainability score.</w:t>
       </w:r>
     </w:p>
     <w:p>
@@ -3789,7 +4477,23 @@
           <w:sz w:val="24"/>
           <w:szCs w:val="24"/>
         </w:rPr>
-        <w:t xml:space="preserve">Commercial </w:t>
+        <w:t>The value of aquaculture products ($39,970,000 in 2011 USD)</w:t>
+      </w:r>
+      <w:r>
+        <w:rPr>
+          <w:rFonts w:ascii="Times New Roman" w:hAnsi="Times New Roman" w:cs="Times New Roman"/>
+          <w:sz w:val="24"/>
+          <w:szCs w:val="24"/>
+        </w:rPr>
+        <w:t>,</w:t>
+      </w:r>
+      <w:r>
+        <w:rPr>
+          <w:rFonts w:ascii="Times New Roman" w:hAnsi="Times New Roman" w:cs="Times New Roman"/>
+          <w:sz w:val="24"/>
+          <w:szCs w:val="24"/>
+        </w:rPr>
+        <w:t xml:space="preserve"> natural products and seafood is ranked 4th in the state following seed crops, flowers and nursery products, and cattle (USDA Annual Statistics Bulletin 2011). However, revenue from </w:t>
       </w:r>
       <w:proofErr w:type="spellStart"/>
       <w:r>
@@ -3807,33 +4511,15 @@
           <w:sz w:val="24"/>
           <w:szCs w:val="24"/>
         </w:rPr>
-        <w:t xml:space="preserve"> production is a small fraction of the total seafood production potential of fishponds in Hawaii and thus represents a small percentage of the overall </w:t>
-      </w:r>
-      <w:proofErr w:type="spellStart"/>
-      <w:r>
-        <w:rPr>
-          <w:rFonts w:ascii="Times New Roman" w:hAnsi="Times New Roman" w:cs="Times New Roman"/>
-          <w:sz w:val="24"/>
-          <w:szCs w:val="24"/>
-        </w:rPr>
-        <w:t>mariculture</w:t>
-      </w:r>
-      <w:proofErr w:type="spellEnd"/>
-      <w:r>
-        <w:rPr>
-          <w:rFonts w:ascii="Times New Roman" w:hAnsi="Times New Roman" w:cs="Times New Roman"/>
-          <w:sz w:val="24"/>
-          <w:szCs w:val="24"/>
-        </w:rPr>
-        <w:t xml:space="preserve"> score. </w:t>
-      </w:r>
-      <w:r>
-        <w:rPr>
-          <w:rFonts w:ascii="Times New Roman" w:hAnsi="Times New Roman" w:cs="Times New Roman"/>
-          <w:sz w:val="24"/>
-          <w:szCs w:val="24"/>
-        </w:rPr>
-        <w:t>ADD section on importance of fishponds here.</w:t>
+        <w:t xml:space="preserve"> is incorporated into Livelihoods and Economies goal</w:t>
+      </w:r>
+      <w:r>
+        <w:rPr>
+          <w:rFonts w:ascii="Times New Roman" w:hAnsi="Times New Roman" w:cs="Times New Roman"/>
+          <w:sz w:val="24"/>
+          <w:szCs w:val="24"/>
+        </w:rPr>
+        <w:t>.</w:t>
       </w:r>
     </w:p>
     <w:p>
@@ -3845,64 +4531,45 @@
           <w:szCs w:val="24"/>
         </w:rPr>
       </w:pPr>
-      <w:proofErr w:type="gramStart"/>
-      <w:r>
-        <w:rPr>
-          <w:rFonts w:ascii="Times New Roman" w:hAnsi="Times New Roman" w:cs="Times New Roman"/>
-          <w:sz w:val="24"/>
-          <w:szCs w:val="24"/>
-        </w:rPr>
-        <w:t>However</w:t>
-      </w:r>
-      <w:proofErr w:type="gramEnd"/>
-      <w:r>
-        <w:rPr>
-          <w:rFonts w:ascii="Times New Roman" w:hAnsi="Times New Roman" w:cs="Times New Roman"/>
-          <w:sz w:val="24"/>
-          <w:szCs w:val="24"/>
-        </w:rPr>
-        <w:t xml:space="preserve"> the value of aquaculture products (</w:t>
-      </w:r>
-      <w:r>
-        <w:rPr>
-          <w:rFonts w:ascii="Times New Roman" w:hAnsi="Times New Roman" w:cs="Times New Roman"/>
-          <w:sz w:val="24"/>
-          <w:szCs w:val="24"/>
-        </w:rPr>
-        <w:t xml:space="preserve">$39,970,000 in 2011 USD) </w:t>
-      </w:r>
-      <w:r>
-        <w:rPr>
-          <w:rFonts w:ascii="Times New Roman" w:hAnsi="Times New Roman" w:cs="Times New Roman"/>
-          <w:sz w:val="24"/>
-          <w:szCs w:val="24"/>
-        </w:rPr>
-        <w:t>natural products and seafood is ranked 4</w:t>
-      </w:r>
-      <w:r>
-        <w:rPr>
-          <w:rFonts w:ascii="Times New Roman" w:hAnsi="Times New Roman" w:cs="Times New Roman"/>
-          <w:sz w:val="24"/>
-          <w:szCs w:val="24"/>
-          <w:vertAlign w:val="superscript"/>
-        </w:rPr>
-        <w:t>th</w:t>
-      </w:r>
-      <w:r>
-        <w:rPr>
-          <w:rFonts w:ascii="Times New Roman" w:hAnsi="Times New Roman" w:cs="Times New Roman"/>
-          <w:sz w:val="24"/>
-          <w:szCs w:val="24"/>
-        </w:rPr>
-        <w:t xml:space="preserve"> in the state following seed crops, flowers and nursery products, and cattle (USDA Annual Statistics Bulletin 2011).</w:t>
-      </w:r>
-      <w:r>
-        <w:rPr>
-          <w:rFonts w:ascii="Times New Roman" w:hAnsi="Times New Roman" w:cs="Times New Roman"/>
-          <w:sz w:val="24"/>
-          <w:szCs w:val="24"/>
-        </w:rPr>
-        <w:t xml:space="preserve"> Revenue from </w:t>
+      <w:r>
+        <w:rPr>
+          <w:rFonts w:ascii="Times New Roman" w:hAnsi="Times New Roman" w:cs="Times New Roman"/>
+          <w:sz w:val="24"/>
+          <w:szCs w:val="24"/>
+        </w:rPr>
+        <w:t xml:space="preserve">The scores </w:t>
+      </w:r>
+      <w:r>
+        <w:rPr>
+          <w:rFonts w:ascii="Times New Roman" w:hAnsi="Times New Roman" w:cs="Times New Roman"/>
+          <w:sz w:val="24"/>
+          <w:szCs w:val="24"/>
+        </w:rPr>
+        <w:t>are</w:t>
+      </w:r>
+      <w:r>
+        <w:rPr>
+          <w:rFonts w:ascii="Times New Roman" w:hAnsi="Times New Roman" w:cs="Times New Roman"/>
+          <w:sz w:val="24"/>
+          <w:szCs w:val="24"/>
+        </w:rPr>
+        <w:t xml:space="preserve"> an average of the state reported seafood </w:t>
+      </w:r>
+      <w:r>
+        <w:rPr>
+          <w:rFonts w:ascii="Times New Roman" w:hAnsi="Times New Roman" w:cs="Times New Roman"/>
+          <w:sz w:val="24"/>
+          <w:szCs w:val="24"/>
+        </w:rPr>
+        <w:t>production</w:t>
+      </w:r>
+      <w:r>
+        <w:rPr>
+          <w:rFonts w:ascii="Times New Roman" w:hAnsi="Times New Roman" w:cs="Times New Roman"/>
+          <w:sz w:val="24"/>
+          <w:szCs w:val="24"/>
+        </w:rPr>
+        <w:t xml:space="preserve"> (</w:t>
       </w:r>
       <w:proofErr w:type="spellStart"/>
       <w:r>
@@ -3920,755 +4587,9 @@
           <w:sz w:val="24"/>
           <w:szCs w:val="24"/>
         </w:rPr>
-        <w:t xml:space="preserve"> is incorporated into Livelihoods and Economies.</w:t>
+        <w:t>) and fishpond potential.</w:t>
       </w:r>
     </w:p>
-    <w:p>
-      <w:pPr>
-        <w:rPr>
-          <w:rFonts w:ascii="Times New Roman" w:hAnsi="Times New Roman" w:cs="Times New Roman"/>
-          <w:sz w:val="24"/>
-          <w:szCs w:val="24"/>
-        </w:rPr>
-      </w:pPr>
-      <w:bookmarkStart w:id="0" w:name="_GoBack"/>
-      <w:r>
-        <w:rPr>
-          <w:rFonts w:ascii="Times New Roman" w:hAnsi="Times New Roman" w:cs="Times New Roman"/>
-          <w:sz w:val="24"/>
-          <w:szCs w:val="24"/>
-        </w:rPr>
-        <w:t xml:space="preserve">The species that are produced locally for </w:t>
-      </w:r>
-      <w:r>
-        <w:rPr>
-          <w:rFonts w:ascii="Times New Roman" w:hAnsi="Times New Roman" w:cs="Times New Roman"/>
-          <w:sz w:val="24"/>
-          <w:szCs w:val="24"/>
-        </w:rPr>
-        <w:t xml:space="preserve">seafood </w:t>
-      </w:r>
-      <w:r>
-        <w:rPr>
-          <w:rFonts w:ascii="Times New Roman" w:hAnsi="Times New Roman" w:cs="Times New Roman"/>
-          <w:sz w:val="24"/>
-          <w:szCs w:val="24"/>
-        </w:rPr>
-        <w:t xml:space="preserve">consumption include: </w:t>
-      </w:r>
-    </w:p>
-    <w:p>
-      <w:pPr>
-        <w:spacing w:before="240"/>
-        <w:rPr>
-          <w:rFonts w:ascii="Times New Roman" w:hAnsi="Times New Roman" w:cs="Times New Roman"/>
-          <w:sz w:val="24"/>
-          <w:szCs w:val="24"/>
-        </w:rPr>
-      </w:pPr>
-      <w:r>
-        <w:rPr>
-          <w:rFonts w:ascii="Times New Roman" w:hAnsi="Times New Roman" w:cs="Times New Roman"/>
-          <w:sz w:val="24"/>
-          <w:szCs w:val="24"/>
-        </w:rPr>
-        <w:lastRenderedPageBreak/>
-        <w:t>Abalone (</w:t>
-      </w:r>
-      <w:proofErr w:type="spellStart"/>
-      <w:r>
-        <w:rPr>
-          <w:rFonts w:ascii="Times New Roman" w:hAnsi="Times New Roman" w:cs="Times New Roman"/>
-          <w:i/>
-          <w:sz w:val="24"/>
-          <w:szCs w:val="24"/>
-        </w:rPr>
-        <w:t>Haliotus</w:t>
-      </w:r>
-      <w:proofErr w:type="spellEnd"/>
-      <w:r>
-        <w:rPr>
-          <w:rFonts w:ascii="Times New Roman" w:hAnsi="Times New Roman" w:cs="Times New Roman"/>
-          <w:i/>
-          <w:sz w:val="24"/>
-          <w:szCs w:val="24"/>
-        </w:rPr>
-        <w:t xml:space="preserve"> </w:t>
-      </w:r>
-      <w:proofErr w:type="spellStart"/>
-      <w:r>
-        <w:rPr>
-          <w:rFonts w:ascii="Times New Roman" w:hAnsi="Times New Roman" w:cs="Times New Roman"/>
-          <w:i/>
-          <w:sz w:val="24"/>
-          <w:szCs w:val="24"/>
-        </w:rPr>
-        <w:t>sp</w:t>
-      </w:r>
-      <w:proofErr w:type="spellEnd"/>
-      <w:r>
-        <w:rPr>
-          <w:rFonts w:ascii="Times New Roman" w:hAnsi="Times New Roman" w:cs="Times New Roman"/>
-          <w:i/>
-          <w:sz w:val="24"/>
-          <w:szCs w:val="24"/>
-        </w:rPr>
-        <w:t>)</w:t>
-      </w:r>
-      <w:r>
-        <w:rPr>
-          <w:rFonts w:ascii="Times New Roman" w:hAnsi="Times New Roman" w:cs="Times New Roman"/>
-          <w:sz w:val="24"/>
-          <w:szCs w:val="24"/>
-        </w:rPr>
-        <w:t>, oysters (</w:t>
-      </w:r>
-      <w:proofErr w:type="spellStart"/>
-      <w:r>
-        <w:rPr>
-          <w:rFonts w:ascii="Times New Roman" w:hAnsi="Times New Roman" w:cs="Times New Roman"/>
-          <w:i/>
-          <w:sz w:val="24"/>
-          <w:szCs w:val="24"/>
-        </w:rPr>
-        <w:t>Crassostrea</w:t>
-      </w:r>
-      <w:proofErr w:type="spellEnd"/>
-      <w:r>
-        <w:rPr>
-          <w:rFonts w:ascii="Times New Roman" w:hAnsi="Times New Roman" w:cs="Times New Roman"/>
-          <w:i/>
-          <w:sz w:val="24"/>
-          <w:szCs w:val="24"/>
-        </w:rPr>
-        <w:t xml:space="preserve"> </w:t>
-      </w:r>
-      <w:proofErr w:type="spellStart"/>
-      <w:r>
-        <w:rPr>
-          <w:rFonts w:ascii="Times New Roman" w:hAnsi="Times New Roman" w:cs="Times New Roman"/>
-          <w:i/>
-          <w:sz w:val="24"/>
-          <w:szCs w:val="24"/>
-        </w:rPr>
-        <w:t>gigas</w:t>
-      </w:r>
-      <w:proofErr w:type="spellEnd"/>
-      <w:r>
-        <w:rPr>
-          <w:rFonts w:ascii="Times New Roman" w:hAnsi="Times New Roman" w:cs="Times New Roman"/>
-          <w:i/>
-          <w:sz w:val="24"/>
-          <w:szCs w:val="24"/>
-        </w:rPr>
-        <w:t xml:space="preserve"> </w:t>
-      </w:r>
-      <w:r>
-        <w:rPr>
-          <w:rFonts w:ascii="Times New Roman" w:hAnsi="Times New Roman" w:cs="Times New Roman"/>
-          <w:sz w:val="24"/>
-          <w:szCs w:val="24"/>
-        </w:rPr>
-        <w:t xml:space="preserve">and </w:t>
-      </w:r>
-      <w:proofErr w:type="spellStart"/>
-      <w:r>
-        <w:rPr>
-          <w:rFonts w:ascii="Times New Roman" w:hAnsi="Times New Roman" w:cs="Times New Roman"/>
-          <w:i/>
-          <w:sz w:val="24"/>
-          <w:szCs w:val="24"/>
-        </w:rPr>
-        <w:t>Crassostrea</w:t>
-      </w:r>
-      <w:proofErr w:type="spellEnd"/>
-      <w:r>
-        <w:rPr>
-          <w:rFonts w:ascii="Times New Roman" w:hAnsi="Times New Roman" w:cs="Times New Roman"/>
-          <w:i/>
-          <w:sz w:val="24"/>
-          <w:szCs w:val="24"/>
-        </w:rPr>
-        <w:t xml:space="preserve"> </w:t>
-      </w:r>
-      <w:proofErr w:type="spellStart"/>
-      <w:r>
-        <w:rPr>
-          <w:rFonts w:ascii="Times New Roman" w:hAnsi="Times New Roman" w:cs="Times New Roman"/>
-          <w:i/>
-          <w:sz w:val="24"/>
-          <w:szCs w:val="24"/>
-        </w:rPr>
-        <w:t>sikamea</w:t>
-      </w:r>
-      <w:proofErr w:type="spellEnd"/>
-      <w:r>
-        <w:rPr>
-          <w:rFonts w:ascii="Times New Roman" w:hAnsi="Times New Roman" w:cs="Times New Roman"/>
-          <w:sz w:val="24"/>
-          <w:szCs w:val="24"/>
-        </w:rPr>
-        <w:t>), clams (</w:t>
-      </w:r>
-      <w:proofErr w:type="spellStart"/>
-      <w:r>
-        <w:rPr>
-          <w:rFonts w:ascii="Times New Roman" w:hAnsi="Times New Roman" w:cs="Times New Roman"/>
-          <w:i/>
-          <w:sz w:val="24"/>
-          <w:szCs w:val="24"/>
-        </w:rPr>
-        <w:t>Venerupis</w:t>
-      </w:r>
-      <w:proofErr w:type="spellEnd"/>
-      <w:r>
-        <w:rPr>
-          <w:rFonts w:ascii="Times New Roman" w:hAnsi="Times New Roman" w:cs="Times New Roman"/>
-          <w:i/>
-          <w:sz w:val="24"/>
-          <w:szCs w:val="24"/>
-        </w:rPr>
-        <w:t xml:space="preserve"> </w:t>
-      </w:r>
-      <w:proofErr w:type="spellStart"/>
-      <w:r>
-        <w:rPr>
-          <w:rFonts w:ascii="Times New Roman" w:hAnsi="Times New Roman" w:cs="Times New Roman"/>
-          <w:i/>
-          <w:sz w:val="24"/>
-          <w:szCs w:val="24"/>
-        </w:rPr>
-        <w:t>philippinarum</w:t>
-      </w:r>
-      <w:proofErr w:type="spellEnd"/>
-      <w:r>
-        <w:rPr>
-          <w:rFonts w:ascii="Times New Roman" w:hAnsi="Times New Roman" w:cs="Times New Roman"/>
-          <w:sz w:val="24"/>
-          <w:szCs w:val="24"/>
-        </w:rPr>
-        <w:t>)</w:t>
-      </w:r>
-      <w:r>
-        <w:rPr>
-          <w:rFonts w:ascii="Times New Roman" w:hAnsi="Times New Roman" w:cs="Times New Roman"/>
-          <w:sz w:val="24"/>
-          <w:szCs w:val="24"/>
-        </w:rPr>
-        <w:t xml:space="preserve">, </w:t>
-      </w:r>
-      <w:proofErr w:type="spellStart"/>
-      <w:r>
-        <w:rPr>
-          <w:rFonts w:ascii="Times New Roman" w:hAnsi="Times New Roman" w:cs="Times New Roman"/>
-          <w:sz w:val="24"/>
-          <w:szCs w:val="24"/>
-        </w:rPr>
-        <w:t>kahala</w:t>
-      </w:r>
-      <w:proofErr w:type="spellEnd"/>
-      <w:r>
-        <w:rPr>
-          <w:rFonts w:ascii="Times New Roman" w:hAnsi="Times New Roman" w:cs="Times New Roman"/>
-          <w:sz w:val="24"/>
-          <w:szCs w:val="24"/>
-        </w:rPr>
-        <w:t xml:space="preserve"> (</w:t>
-      </w:r>
-      <w:proofErr w:type="spellStart"/>
-      <w:r>
-        <w:rPr>
-          <w:rFonts w:ascii="Times New Roman" w:hAnsi="Times New Roman" w:cs="Times New Roman"/>
-          <w:i/>
-          <w:sz w:val="24"/>
-          <w:szCs w:val="24"/>
-        </w:rPr>
-        <w:t>Seriola</w:t>
-      </w:r>
-      <w:proofErr w:type="spellEnd"/>
-      <w:r>
-        <w:rPr>
-          <w:rFonts w:ascii="Times New Roman" w:hAnsi="Times New Roman" w:cs="Times New Roman"/>
-          <w:i/>
-          <w:sz w:val="24"/>
-          <w:szCs w:val="24"/>
-        </w:rPr>
-        <w:t xml:space="preserve"> </w:t>
-      </w:r>
-      <w:proofErr w:type="spellStart"/>
-      <w:r>
-        <w:rPr>
-          <w:rFonts w:ascii="Times New Roman" w:hAnsi="Times New Roman" w:cs="Times New Roman"/>
-          <w:i/>
-          <w:sz w:val="24"/>
-          <w:szCs w:val="24"/>
-        </w:rPr>
-        <w:t>dumerili</w:t>
-      </w:r>
-      <w:proofErr w:type="spellEnd"/>
-      <w:r>
-        <w:rPr>
-          <w:rFonts w:ascii="Times New Roman" w:hAnsi="Times New Roman" w:cs="Times New Roman"/>
-          <w:sz w:val="24"/>
-          <w:szCs w:val="24"/>
-        </w:rPr>
-        <w:t>), Pacific White Shrimp</w:t>
-      </w:r>
-      <w:r>
-        <w:rPr>
-          <w:rFonts w:ascii="Times New Roman" w:hAnsi="Times New Roman" w:cs="Times New Roman"/>
-          <w:sz w:val="24"/>
-          <w:szCs w:val="24"/>
-        </w:rPr>
-        <w:t xml:space="preserve"> (</w:t>
-      </w:r>
-      <w:proofErr w:type="spellStart"/>
-      <w:r>
-        <w:rPr>
-          <w:rFonts w:ascii="Times New Roman" w:hAnsi="Times New Roman" w:cs="Times New Roman"/>
-          <w:i/>
-          <w:sz w:val="24"/>
-          <w:szCs w:val="24"/>
-        </w:rPr>
-        <w:t>Penaeus</w:t>
-      </w:r>
-      <w:proofErr w:type="spellEnd"/>
-      <w:r>
-        <w:rPr>
-          <w:rFonts w:ascii="Times New Roman" w:hAnsi="Times New Roman" w:cs="Times New Roman"/>
-          <w:i/>
-          <w:sz w:val="24"/>
-          <w:szCs w:val="24"/>
-        </w:rPr>
-        <w:t xml:space="preserve"> </w:t>
-      </w:r>
-      <w:proofErr w:type="spellStart"/>
-      <w:r>
-        <w:rPr>
-          <w:rFonts w:ascii="Times New Roman" w:hAnsi="Times New Roman" w:cs="Times New Roman"/>
-          <w:i/>
-          <w:sz w:val="24"/>
-          <w:szCs w:val="24"/>
-        </w:rPr>
-        <w:t>vannamei</w:t>
-      </w:r>
-      <w:proofErr w:type="spellEnd"/>
-      <w:r>
-        <w:rPr>
-          <w:rFonts w:ascii="Times New Roman" w:hAnsi="Times New Roman" w:cs="Times New Roman"/>
-          <w:sz w:val="24"/>
-          <w:szCs w:val="24"/>
-        </w:rPr>
-        <w:t>)</w:t>
-      </w:r>
-      <w:r>
-        <w:rPr>
-          <w:rFonts w:ascii="Times New Roman" w:hAnsi="Times New Roman" w:cs="Times New Roman"/>
-          <w:sz w:val="24"/>
-          <w:szCs w:val="24"/>
-        </w:rPr>
-        <w:t xml:space="preserve">, and </w:t>
-      </w:r>
-      <w:proofErr w:type="spellStart"/>
-      <w:r>
-        <w:rPr>
-          <w:rFonts w:ascii="Times New Roman" w:hAnsi="Times New Roman" w:cs="Times New Roman"/>
-          <w:sz w:val="24"/>
-          <w:szCs w:val="24"/>
-        </w:rPr>
-        <w:t>limu</w:t>
-      </w:r>
-      <w:proofErr w:type="spellEnd"/>
-      <w:r>
-        <w:rPr>
-          <w:rFonts w:ascii="Times New Roman" w:hAnsi="Times New Roman" w:cs="Times New Roman"/>
-          <w:sz w:val="24"/>
-          <w:szCs w:val="24"/>
-        </w:rPr>
-        <w:t xml:space="preserve"> (</w:t>
-      </w:r>
-      <w:proofErr w:type="spellStart"/>
-      <w:r>
-        <w:rPr>
-          <w:rFonts w:ascii="Times New Roman" w:hAnsi="Times New Roman" w:cs="Times New Roman"/>
-          <w:sz w:val="24"/>
-          <w:szCs w:val="24"/>
-        </w:rPr>
-        <w:t>Gracilaria</w:t>
-      </w:r>
-      <w:proofErr w:type="spellEnd"/>
-      <w:r>
-        <w:rPr>
-          <w:rFonts w:ascii="Times New Roman" w:hAnsi="Times New Roman" w:cs="Times New Roman"/>
-          <w:sz w:val="24"/>
-          <w:szCs w:val="24"/>
-        </w:rPr>
-        <w:t xml:space="preserve"> sp.).</w:t>
-      </w:r>
-      <w:r>
-        <w:rPr>
-          <w:rFonts w:ascii="Times New Roman" w:hAnsi="Times New Roman" w:cs="Times New Roman"/>
-          <w:sz w:val="24"/>
-          <w:szCs w:val="24"/>
-        </w:rPr>
-        <w:t xml:space="preserve"> </w:t>
-      </w:r>
-      <w:proofErr w:type="spellStart"/>
-      <w:r>
-        <w:rPr>
-          <w:rFonts w:ascii="Times New Roman" w:hAnsi="Times New Roman" w:cs="Times New Roman"/>
-          <w:sz w:val="24"/>
-          <w:szCs w:val="24"/>
-        </w:rPr>
-        <w:t>Moi</w:t>
-      </w:r>
-      <w:proofErr w:type="spellEnd"/>
-      <w:r>
-        <w:rPr>
-          <w:rFonts w:ascii="Times New Roman" w:hAnsi="Times New Roman" w:cs="Times New Roman"/>
-          <w:sz w:val="24"/>
-          <w:szCs w:val="24"/>
-        </w:rPr>
-        <w:t xml:space="preserve"> </w:t>
-      </w:r>
-      <w:r>
-        <w:rPr>
-          <w:rFonts w:ascii="Times New Roman" w:hAnsi="Times New Roman" w:cs="Times New Roman"/>
-          <w:sz w:val="24"/>
-          <w:szCs w:val="24"/>
-        </w:rPr>
-        <w:t>(</w:t>
-      </w:r>
-      <w:r>
-        <w:rPr>
-          <w:rFonts w:ascii="Times New Roman" w:hAnsi="Times New Roman" w:cs="Times New Roman"/>
-          <w:sz w:val="24"/>
-          <w:szCs w:val="24"/>
-        </w:rPr>
-        <w:t>Pacific Threadfin</w:t>
-      </w:r>
-      <w:r>
-        <w:rPr>
-          <w:rFonts w:ascii="Times New Roman" w:hAnsi="Times New Roman" w:cs="Times New Roman"/>
-          <w:sz w:val="24"/>
-          <w:szCs w:val="24"/>
-        </w:rPr>
-        <w:t>) is</w:t>
-      </w:r>
-      <w:r>
-        <w:rPr>
-          <w:rFonts w:ascii="Times New Roman" w:hAnsi="Times New Roman" w:cs="Times New Roman"/>
-          <w:sz w:val="24"/>
-          <w:szCs w:val="24"/>
-        </w:rPr>
-        <w:t xml:space="preserve"> </w:t>
-      </w:r>
-      <w:r>
-        <w:rPr>
-          <w:rFonts w:ascii="Times New Roman" w:hAnsi="Times New Roman" w:cs="Times New Roman"/>
-          <w:sz w:val="24"/>
-          <w:szCs w:val="24"/>
-        </w:rPr>
-        <w:t>not on the State of Hawaii Department of Agriculture list but it is produced locally for out planting in fishponds.</w:t>
-      </w:r>
-      <w:r>
-        <w:rPr>
-          <w:rFonts w:ascii="Times New Roman" w:hAnsi="Times New Roman" w:cs="Times New Roman"/>
-          <w:sz w:val="24"/>
-          <w:szCs w:val="24"/>
-        </w:rPr>
-        <w:t xml:space="preserve"> </w:t>
-      </w:r>
-      <w:r>
-        <w:rPr>
-          <w:rFonts w:ascii="Times New Roman" w:hAnsi="Times New Roman" w:cs="Times New Roman"/>
-          <w:sz w:val="24"/>
-          <w:szCs w:val="24"/>
-        </w:rPr>
-        <w:t xml:space="preserve"> The sustainability of the </w:t>
-      </w:r>
-      <w:r>
-        <w:rPr>
-          <w:rFonts w:ascii="Times New Roman" w:hAnsi="Times New Roman" w:cs="Times New Roman"/>
-          <w:sz w:val="24"/>
-          <w:szCs w:val="24"/>
-        </w:rPr>
-        <w:t>species produced was assessed as the average of the feed sustainability score</w:t>
-      </w:r>
-      <w:r>
-        <w:rPr>
-          <w:rFonts w:ascii="Times New Roman" w:hAnsi="Times New Roman" w:cs="Times New Roman"/>
-          <w:sz w:val="24"/>
-          <w:szCs w:val="24"/>
-        </w:rPr>
-        <w:t xml:space="preserve"> (0 protein based, </w:t>
-      </w:r>
-      <w:r>
-        <w:rPr>
-          <w:rFonts w:ascii="Times New Roman" w:hAnsi="Times New Roman" w:cs="Times New Roman"/>
-          <w:sz w:val="24"/>
-          <w:szCs w:val="24"/>
-        </w:rPr>
-        <w:t>1</w:t>
-      </w:r>
-      <w:r>
-        <w:rPr>
-          <w:rFonts w:ascii="Times New Roman" w:hAnsi="Times New Roman" w:cs="Times New Roman"/>
-          <w:sz w:val="24"/>
-          <w:szCs w:val="24"/>
-        </w:rPr>
-        <w:t xml:space="preserve"> plant based; 0 imported feed, 1 local feed)</w:t>
-      </w:r>
-      <w:r>
-        <w:rPr>
-          <w:rFonts w:ascii="Times New Roman" w:hAnsi="Times New Roman" w:cs="Times New Roman"/>
-          <w:sz w:val="24"/>
-          <w:szCs w:val="24"/>
-        </w:rPr>
-        <w:t xml:space="preserve"> and</w:t>
-      </w:r>
-      <w:r>
-        <w:rPr>
-          <w:rFonts w:ascii="Times New Roman" w:hAnsi="Times New Roman" w:cs="Times New Roman"/>
-          <w:sz w:val="24"/>
-          <w:szCs w:val="24"/>
-        </w:rPr>
-        <w:t xml:space="preserve"> the biosecurity risk </w:t>
-      </w:r>
-      <w:r>
-        <w:rPr>
-          <w:rFonts w:ascii="Times New Roman" w:hAnsi="Times New Roman" w:cs="Times New Roman"/>
-          <w:sz w:val="24"/>
-          <w:szCs w:val="24"/>
-        </w:rPr>
-        <w:t>scored as</w:t>
-      </w:r>
-      <w:r>
-        <w:rPr>
-          <w:rFonts w:ascii="Times New Roman" w:hAnsi="Times New Roman" w:cs="Times New Roman"/>
-          <w:sz w:val="24"/>
-          <w:szCs w:val="24"/>
-        </w:rPr>
-        <w:t xml:space="preserve"> </w:t>
-      </w:r>
-      <w:r>
-        <w:rPr>
-          <w:rFonts w:ascii="Times New Roman" w:hAnsi="Times New Roman" w:cs="Times New Roman"/>
-          <w:sz w:val="24"/>
-          <w:szCs w:val="24"/>
-        </w:rPr>
-        <w:t>species status (</w:t>
-      </w:r>
-      <w:r>
-        <w:rPr>
-          <w:rFonts w:ascii="Times New Roman" w:hAnsi="Times New Roman" w:cs="Times New Roman"/>
-          <w:sz w:val="24"/>
-          <w:szCs w:val="24"/>
-        </w:rPr>
-        <w:t xml:space="preserve">1 </w:t>
-      </w:r>
-      <w:r>
-        <w:rPr>
-          <w:rFonts w:ascii="Times New Roman" w:hAnsi="Times New Roman" w:cs="Times New Roman"/>
-          <w:sz w:val="24"/>
-          <w:szCs w:val="24"/>
-        </w:rPr>
-        <w:t xml:space="preserve">native, </w:t>
-      </w:r>
-      <w:r>
-        <w:rPr>
-          <w:rFonts w:ascii="Times New Roman" w:hAnsi="Times New Roman" w:cs="Times New Roman"/>
-          <w:sz w:val="24"/>
-          <w:szCs w:val="24"/>
-        </w:rPr>
-        <w:t xml:space="preserve">0.75 </w:t>
-      </w:r>
-      <w:r>
-        <w:rPr>
-          <w:rFonts w:ascii="Times New Roman" w:hAnsi="Times New Roman" w:cs="Times New Roman"/>
-          <w:sz w:val="24"/>
-          <w:szCs w:val="24"/>
-        </w:rPr>
-        <w:t>introduced, or</w:t>
-      </w:r>
-      <w:r>
-        <w:rPr>
-          <w:rFonts w:ascii="Times New Roman" w:hAnsi="Times New Roman" w:cs="Times New Roman"/>
-          <w:sz w:val="24"/>
-          <w:szCs w:val="24"/>
-        </w:rPr>
-        <w:t xml:space="preserve"> 0</w:t>
-      </w:r>
-      <w:r>
-        <w:rPr>
-          <w:rFonts w:ascii="Times New Roman" w:hAnsi="Times New Roman" w:cs="Times New Roman"/>
-          <w:sz w:val="24"/>
-          <w:szCs w:val="24"/>
-        </w:rPr>
-        <w:t xml:space="preserve"> invasive</w:t>
-      </w:r>
-      <w:r>
-        <w:rPr>
-          <w:rFonts w:ascii="Times New Roman" w:hAnsi="Times New Roman" w:cs="Times New Roman"/>
-          <w:sz w:val="24"/>
-          <w:szCs w:val="24"/>
-        </w:rPr>
-        <w:t>)</w:t>
-      </w:r>
-      <w:r>
-        <w:rPr>
-          <w:rFonts w:ascii="Times New Roman" w:hAnsi="Times New Roman" w:cs="Times New Roman"/>
-          <w:sz w:val="24"/>
-          <w:szCs w:val="24"/>
-        </w:rPr>
-        <w:t xml:space="preserve"> and the pathogen and virus susceptibility</w:t>
-      </w:r>
-      <w:r>
-        <w:rPr>
-          <w:rFonts w:ascii="Times New Roman" w:hAnsi="Times New Roman" w:cs="Times New Roman"/>
-          <w:sz w:val="24"/>
-          <w:szCs w:val="24"/>
-        </w:rPr>
-        <w:t xml:space="preserve"> (0 highly susceptible, 0.5 susceptible but preventative measures in place</w:t>
-      </w:r>
-      <w:r>
-        <w:rPr>
-          <w:rFonts w:ascii="Times New Roman" w:hAnsi="Times New Roman" w:cs="Times New Roman"/>
-          <w:sz w:val="24"/>
-          <w:szCs w:val="24"/>
-        </w:rPr>
-        <w:t xml:space="preserve"> </w:t>
-      </w:r>
-      <w:r>
-        <w:rPr>
-          <w:rFonts w:ascii="Times New Roman" w:hAnsi="Times New Roman" w:cs="Times New Roman"/>
-          <w:sz w:val="24"/>
-          <w:szCs w:val="24"/>
-        </w:rPr>
-        <w:t>(</w:t>
-      </w:r>
-      <w:r>
-        <w:rPr>
-          <w:rFonts w:ascii="Times New Roman" w:hAnsi="Times New Roman" w:cs="Times New Roman"/>
-          <w:sz w:val="24"/>
-          <w:szCs w:val="24"/>
-        </w:rPr>
-        <w:t>biosecurity</w:t>
-      </w:r>
-      <w:r>
-        <w:rPr>
-          <w:rFonts w:ascii="Times New Roman" w:hAnsi="Times New Roman" w:cs="Times New Roman"/>
-          <w:sz w:val="24"/>
-          <w:szCs w:val="24"/>
-        </w:rPr>
-        <w:t xml:space="preserve"> practices such as sterilization and wastewater treatment practices)</w:t>
-      </w:r>
-      <w:r>
-        <w:rPr>
-          <w:rFonts w:ascii="Times New Roman" w:hAnsi="Times New Roman" w:cs="Times New Roman"/>
-          <w:sz w:val="24"/>
-          <w:szCs w:val="24"/>
-        </w:rPr>
-        <w:t xml:space="preserve">. </w:t>
-      </w:r>
-    </w:p>
-    <w:p>
-      <w:pPr>
-        <w:rPr>
-          <w:rFonts w:ascii="Times New Roman" w:hAnsi="Times New Roman" w:cs="Times New Roman"/>
-          <w:sz w:val="24"/>
-          <w:szCs w:val="24"/>
-        </w:rPr>
-      </w:pPr>
-      <w:r>
-        <w:rPr>
-          <w:rFonts w:ascii="Times New Roman" w:hAnsi="Times New Roman" w:cs="Times New Roman"/>
-          <w:sz w:val="24"/>
-          <w:szCs w:val="24"/>
-        </w:rPr>
-        <w:t>The production (</w:t>
-      </w:r>
-      <w:proofErr w:type="spellStart"/>
-      <w:r>
-        <w:rPr>
-          <w:rFonts w:ascii="Times New Roman" w:hAnsi="Times New Roman" w:cs="Times New Roman"/>
-          <w:sz w:val="24"/>
-          <w:szCs w:val="24"/>
-        </w:rPr>
-        <w:t>lbs</w:t>
-      </w:r>
-      <w:proofErr w:type="spellEnd"/>
-      <w:r>
-        <w:rPr>
-          <w:rFonts w:ascii="Times New Roman" w:hAnsi="Times New Roman" w:cs="Times New Roman"/>
-          <w:sz w:val="24"/>
-          <w:szCs w:val="24"/>
-        </w:rPr>
-        <w:t xml:space="preserve"> of seafood) is reported at the state level to prevent disclosure of sensitive information. To get county level estimates of production the </w:t>
-      </w:r>
-      <w:proofErr w:type="spellStart"/>
-      <w:r>
-        <w:rPr>
-          <w:rFonts w:ascii="Times New Roman" w:hAnsi="Times New Roman" w:cs="Times New Roman"/>
-          <w:sz w:val="24"/>
-          <w:szCs w:val="24"/>
-        </w:rPr>
-        <w:t>lbs</w:t>
-      </w:r>
-      <w:proofErr w:type="spellEnd"/>
-      <w:r>
-        <w:rPr>
-          <w:rFonts w:ascii="Times New Roman" w:hAnsi="Times New Roman" w:cs="Times New Roman"/>
-          <w:sz w:val="24"/>
-          <w:szCs w:val="24"/>
-        </w:rPr>
-        <w:t xml:space="preserve"> of finfish and shellfish produced at the state level were multiplied by the estimated number of finfish and shellfish operators by county. The number of operators are reported to USDA via census every 5 years</w:t>
-      </w:r>
-      <w:r>
-        <w:rPr>
-          <w:rFonts w:ascii="Times New Roman" w:hAnsi="Times New Roman" w:cs="Times New Roman"/>
-          <w:sz w:val="24"/>
-          <w:szCs w:val="24"/>
-        </w:rPr>
-        <w:t xml:space="preserve"> (2002, 2007, 2012)</w:t>
-      </w:r>
-      <w:r>
-        <w:rPr>
-          <w:rFonts w:ascii="Times New Roman" w:hAnsi="Times New Roman" w:cs="Times New Roman"/>
-          <w:sz w:val="24"/>
-          <w:szCs w:val="24"/>
-        </w:rPr>
-        <w:t xml:space="preserve"> (</w:t>
-      </w:r>
-      <w:hyperlink r:id="rId7" w:history="1">
-        <w:r>
-          <w:rPr>
-            <w:rStyle w:val="Hyperlink"/>
-            <w:rFonts w:ascii="Times New Roman" w:hAnsi="Times New Roman" w:cs="Times New Roman"/>
-            <w:sz w:val="24"/>
-            <w:szCs w:val="24"/>
-          </w:rPr>
-          <w:t>https://www.nass.usda.gov/Statistics_by_State/Hawaii/</w:t>
-        </w:r>
-      </w:hyperlink>
-      <w:r>
-        <w:rPr>
-          <w:rFonts w:ascii="Times New Roman" w:hAnsi="Times New Roman" w:cs="Times New Roman"/>
-          <w:sz w:val="24"/>
-          <w:szCs w:val="24"/>
-        </w:rPr>
-        <w:t xml:space="preserve"> </w:t>
-      </w:r>
-      <w:r>
-        <w:rPr>
-          <w:rFonts w:ascii="Times New Roman" w:hAnsi="Times New Roman" w:cs="Times New Roman"/>
-          <w:sz w:val="24"/>
-          <w:szCs w:val="24"/>
-        </w:rPr>
-        <w:t xml:space="preserve">). To fill in annual data gaps linear regression models were used. </w:t>
-      </w:r>
-    </w:p>
-    <w:bookmarkEnd w:id="0"/>
     <w:p>
       <w:pPr>
         <w:rPr>
@@ -4795,7 +4716,15 @@
               <w:sz w:val="24"/>
               <w:szCs w:val="24"/>
             </w:rPr>
-            <m:t>*risk</m:t>
+            <m:t>*</m:t>
+          </m:r>
+          <m:r>
+            <w:rPr>
+              <w:rFonts w:ascii="Cambria Math" w:hAnsi="Cambria Math" w:cs="Times New Roman"/>
+              <w:sz w:val="24"/>
+              <w:szCs w:val="24"/>
+            </w:rPr>
+            <m:t>sustainability score</m:t>
           </m:r>
         </m:oMath>
       </m:oMathPara>
@@ -4808,22 +4737,6 @@
           <w:szCs w:val="24"/>
         </w:rPr>
       </w:pPr>
-      <w:r>
-        <w:rPr>
-          <w:rFonts w:ascii="Times New Roman" w:eastAsiaTheme="minorEastAsia" w:hAnsi="Times New Roman" w:cs="Times New Roman"/>
-          <w:sz w:val="24"/>
-          <w:szCs w:val="24"/>
-        </w:rPr>
-        <w:t>Referen</w:t>
-      </w:r>
-      <w:r>
-        <w:rPr>
-          <w:rFonts w:ascii="Times New Roman" w:eastAsiaTheme="minorEastAsia" w:hAnsi="Times New Roman" w:cs="Times New Roman"/>
-          <w:sz w:val="24"/>
-          <w:szCs w:val="24"/>
-        </w:rPr>
-        <w:t xml:space="preserve">ce is maximum harvest across regions.  </w:t>
-      </w:r>
     </w:p>
     <w:p>
       <w:pPr>
@@ -4861,23 +4774,7 @@
                   <w:sz w:val="24"/>
                   <w:szCs w:val="24"/>
                 </w:rPr>
-                <m:t>% of historical fish</m:t>
-              </m:r>
-              <m:r>
-                <w:rPr>
-                  <w:rFonts w:ascii="Times New Roman" w:hAnsi="Times New Roman" w:cs="Times New Roman"/>
-                  <w:sz w:val="24"/>
-                  <w:szCs w:val="24"/>
-                </w:rPr>
-                <m:t>p</m:t>
-              </m:r>
-              <m:r>
-                <w:rPr>
-                  <w:rFonts w:ascii="Cambria Math" w:hAnsi="Cambria Math" w:cs="Times New Roman"/>
-                  <w:sz w:val="24"/>
-                  <w:szCs w:val="24"/>
-                </w:rPr>
-                <m:t>onds</m:t>
+                <m:t>% of historical fishponds</m:t>
               </m:r>
             </m:num>
             <m:den>
@@ -4887,17 +4784,20 @@
                   <w:sz w:val="24"/>
                   <w:szCs w:val="24"/>
                 </w:rPr>
-                <m:t>0.3</m:t>
+                <m:t>30%</m:t>
               </m:r>
             </m:den>
           </m:f>
         </m:oMath>
       </m:oMathPara>
+      <w:bookmarkStart w:id="1" w:name="_GoBack"/>
+      <w:bookmarkEnd w:id="1"/>
     </w:p>
     <w:p>
       <w:pPr>
-        <w:rPr>
-          <w:rFonts w:ascii="Times New Roman" w:eastAsiaTheme="minorEastAsia" w:hAnsi="Times New Roman" w:cs="Times New Roman"/>
+        <w:spacing w:before="240"/>
+        <w:rPr>
+          <w:rFonts w:ascii="Times New Roman" w:hAnsi="Times New Roman" w:cs="Times New Roman"/>
           <w:sz w:val="24"/>
           <w:szCs w:val="24"/>
         </w:rPr>
@@ -4905,53 +4805,729 @@
     </w:p>
     <w:p>
       <w:pPr>
-        <w:rPr>
-          <w:rFonts w:ascii="Times New Roman" w:eastAsiaTheme="minorEastAsia" w:hAnsi="Times New Roman" w:cs="Times New Roman"/>
+        <w:spacing w:before="240"/>
+        <w:rPr>
+          <w:rFonts w:ascii="Times New Roman" w:hAnsi="Times New Roman" w:cs="Times New Roman"/>
           <w:sz w:val="24"/>
           <w:szCs w:val="24"/>
         </w:rPr>
       </w:pPr>
       <w:r>
         <w:rPr>
-          <w:rFonts w:ascii="Times New Roman" w:eastAsiaTheme="minorEastAsia" w:hAnsi="Times New Roman" w:cs="Times New Roman"/>
-          <w:sz w:val="24"/>
-          <w:szCs w:val="24"/>
-        </w:rPr>
-        <w:t xml:space="preserve">What would completely sustainable </w:t>
+          <w:rFonts w:ascii="Times New Roman" w:hAnsi="Times New Roman" w:cs="Times New Roman"/>
+          <w:sz w:val="24"/>
+          <w:szCs w:val="24"/>
+        </w:rPr>
+        <w:t>The species that are reported on the State Department of Land and Natural Resources Division of Aquatic Resources that are produced locally for seafood consumption include:</w:t>
+      </w:r>
+      <w:r>
+        <w:rPr>
+          <w:rFonts w:ascii="Times New Roman" w:hAnsi="Times New Roman" w:cs="Times New Roman"/>
+          <w:sz w:val="24"/>
+          <w:szCs w:val="24"/>
+        </w:rPr>
+        <w:t xml:space="preserve"> </w:t>
+      </w:r>
+      <w:r>
+        <w:rPr>
+          <w:rFonts w:ascii="Times New Roman" w:hAnsi="Times New Roman" w:cs="Times New Roman"/>
+          <w:sz w:val="24"/>
+          <w:szCs w:val="24"/>
+        </w:rPr>
+        <w:t>Abalone (</w:t>
       </w:r>
       <w:proofErr w:type="spellStart"/>
       <w:r>
         <w:rPr>
-          <w:rFonts w:ascii="Times New Roman" w:eastAsiaTheme="minorEastAsia" w:hAnsi="Times New Roman" w:cs="Times New Roman"/>
-          <w:sz w:val="24"/>
-          <w:szCs w:val="24"/>
-        </w:rPr>
-        <w:t>mariculture</w:t>
+          <w:rFonts w:ascii="Times New Roman" w:hAnsi="Times New Roman" w:cs="Times New Roman"/>
+          <w:i/>
+          <w:sz w:val="24"/>
+          <w:szCs w:val="24"/>
+        </w:rPr>
+        <w:t>Haliotus</w:t>
       </w:r>
       <w:proofErr w:type="spellEnd"/>
       <w:r>
         <w:rPr>
-          <w:rFonts w:ascii="Times New Roman" w:eastAsiaTheme="minorEastAsia" w:hAnsi="Times New Roman" w:cs="Times New Roman"/>
-          <w:sz w:val="24"/>
-          <w:szCs w:val="24"/>
-        </w:rPr>
-        <w:t xml:space="preserve"> look like for what we can control – local and sustainable feed production, native species or biosecurity threat.</w:t>
-      </w:r>
-      <w:r>
-        <w:rPr>
-          <w:rFonts w:ascii="Times New Roman" w:eastAsiaTheme="minorEastAsia" w:hAnsi="Times New Roman" w:cs="Times New Roman"/>
-          <w:sz w:val="24"/>
-          <w:szCs w:val="24"/>
-        </w:rPr>
-        <w:t xml:space="preserve"> Maximum score when risk is alleviated (risk = 1) and </w:t>
-      </w:r>
-      <w:r>
-        <w:rPr>
-          <w:rFonts w:ascii="Times New Roman" w:eastAsiaTheme="minorEastAsia" w:hAnsi="Times New Roman" w:cs="Times New Roman"/>
-          <w:sz w:val="24"/>
-          <w:szCs w:val="24"/>
-        </w:rPr>
-        <w:t>(NELHA as best?)</w:t>
+          <w:rFonts w:ascii="Times New Roman" w:hAnsi="Times New Roman" w:cs="Times New Roman"/>
+          <w:i/>
+          <w:sz w:val="24"/>
+          <w:szCs w:val="24"/>
+        </w:rPr>
+        <w:t xml:space="preserve"> </w:t>
+      </w:r>
+      <w:proofErr w:type="spellStart"/>
+      <w:r>
+        <w:rPr>
+          <w:rFonts w:ascii="Times New Roman" w:hAnsi="Times New Roman" w:cs="Times New Roman"/>
+          <w:i/>
+          <w:sz w:val="24"/>
+          <w:szCs w:val="24"/>
+        </w:rPr>
+        <w:t>sp</w:t>
+      </w:r>
+      <w:proofErr w:type="spellEnd"/>
+      <w:r>
+        <w:rPr>
+          <w:rFonts w:ascii="Times New Roman" w:hAnsi="Times New Roman" w:cs="Times New Roman"/>
+          <w:i/>
+          <w:sz w:val="24"/>
+          <w:szCs w:val="24"/>
+        </w:rPr>
+        <w:t>)</w:t>
+      </w:r>
+      <w:r>
+        <w:rPr>
+          <w:rFonts w:ascii="Times New Roman" w:hAnsi="Times New Roman" w:cs="Times New Roman"/>
+          <w:sz w:val="24"/>
+          <w:szCs w:val="24"/>
+        </w:rPr>
+        <w:t>, oysters (</w:t>
+      </w:r>
+      <w:proofErr w:type="spellStart"/>
+      <w:r>
+        <w:rPr>
+          <w:rFonts w:ascii="Times New Roman" w:hAnsi="Times New Roman" w:cs="Times New Roman"/>
+          <w:i/>
+          <w:sz w:val="24"/>
+          <w:szCs w:val="24"/>
+        </w:rPr>
+        <w:t>Crassostrea</w:t>
+      </w:r>
+      <w:proofErr w:type="spellEnd"/>
+      <w:r>
+        <w:rPr>
+          <w:rFonts w:ascii="Times New Roman" w:hAnsi="Times New Roman" w:cs="Times New Roman"/>
+          <w:i/>
+          <w:sz w:val="24"/>
+          <w:szCs w:val="24"/>
+        </w:rPr>
+        <w:t xml:space="preserve"> </w:t>
+      </w:r>
+      <w:proofErr w:type="spellStart"/>
+      <w:r>
+        <w:rPr>
+          <w:rFonts w:ascii="Times New Roman" w:hAnsi="Times New Roman" w:cs="Times New Roman"/>
+          <w:i/>
+          <w:sz w:val="24"/>
+          <w:szCs w:val="24"/>
+        </w:rPr>
+        <w:t>gigas</w:t>
+      </w:r>
+      <w:proofErr w:type="spellEnd"/>
+      <w:r>
+        <w:rPr>
+          <w:rFonts w:ascii="Times New Roman" w:hAnsi="Times New Roman" w:cs="Times New Roman"/>
+          <w:i/>
+          <w:sz w:val="24"/>
+          <w:szCs w:val="24"/>
+        </w:rPr>
+        <w:t xml:space="preserve"> </w:t>
+      </w:r>
+      <w:r>
+        <w:rPr>
+          <w:rFonts w:ascii="Times New Roman" w:hAnsi="Times New Roman" w:cs="Times New Roman"/>
+          <w:sz w:val="24"/>
+          <w:szCs w:val="24"/>
+        </w:rPr>
+        <w:t xml:space="preserve">and </w:t>
+      </w:r>
+      <w:proofErr w:type="spellStart"/>
+      <w:r>
+        <w:rPr>
+          <w:rFonts w:ascii="Times New Roman" w:hAnsi="Times New Roman" w:cs="Times New Roman"/>
+          <w:i/>
+          <w:sz w:val="24"/>
+          <w:szCs w:val="24"/>
+        </w:rPr>
+        <w:t>Crassostrea</w:t>
+      </w:r>
+      <w:proofErr w:type="spellEnd"/>
+      <w:r>
+        <w:rPr>
+          <w:rFonts w:ascii="Times New Roman" w:hAnsi="Times New Roman" w:cs="Times New Roman"/>
+          <w:i/>
+          <w:sz w:val="24"/>
+          <w:szCs w:val="24"/>
+        </w:rPr>
+        <w:t xml:space="preserve"> </w:t>
+      </w:r>
+      <w:proofErr w:type="spellStart"/>
+      <w:r>
+        <w:rPr>
+          <w:rFonts w:ascii="Times New Roman" w:hAnsi="Times New Roman" w:cs="Times New Roman"/>
+          <w:i/>
+          <w:sz w:val="24"/>
+          <w:szCs w:val="24"/>
+        </w:rPr>
+        <w:t>sikamea</w:t>
+      </w:r>
+      <w:proofErr w:type="spellEnd"/>
+      <w:r>
+        <w:rPr>
+          <w:rFonts w:ascii="Times New Roman" w:hAnsi="Times New Roman" w:cs="Times New Roman"/>
+          <w:sz w:val="24"/>
+          <w:szCs w:val="24"/>
+        </w:rPr>
+        <w:t>), clams (</w:t>
+      </w:r>
+      <w:proofErr w:type="spellStart"/>
+      <w:r>
+        <w:rPr>
+          <w:rFonts w:ascii="Times New Roman" w:hAnsi="Times New Roman" w:cs="Times New Roman"/>
+          <w:i/>
+          <w:sz w:val="24"/>
+          <w:szCs w:val="24"/>
+        </w:rPr>
+        <w:t>Venerupis</w:t>
+      </w:r>
+      <w:proofErr w:type="spellEnd"/>
+      <w:r>
+        <w:rPr>
+          <w:rFonts w:ascii="Times New Roman" w:hAnsi="Times New Roman" w:cs="Times New Roman"/>
+          <w:i/>
+          <w:sz w:val="24"/>
+          <w:szCs w:val="24"/>
+        </w:rPr>
+        <w:t xml:space="preserve"> </w:t>
+      </w:r>
+      <w:proofErr w:type="spellStart"/>
+      <w:r>
+        <w:rPr>
+          <w:rFonts w:ascii="Times New Roman" w:hAnsi="Times New Roman" w:cs="Times New Roman"/>
+          <w:i/>
+          <w:sz w:val="24"/>
+          <w:szCs w:val="24"/>
+        </w:rPr>
+        <w:t>philippinarum</w:t>
+      </w:r>
+      <w:proofErr w:type="spellEnd"/>
+      <w:r>
+        <w:rPr>
+          <w:rFonts w:ascii="Times New Roman" w:hAnsi="Times New Roman" w:cs="Times New Roman"/>
+          <w:sz w:val="24"/>
+          <w:szCs w:val="24"/>
+        </w:rPr>
+        <w:t>)</w:t>
+      </w:r>
+      <w:r>
+        <w:rPr>
+          <w:rFonts w:ascii="Times New Roman" w:hAnsi="Times New Roman" w:cs="Times New Roman"/>
+          <w:sz w:val="24"/>
+          <w:szCs w:val="24"/>
+        </w:rPr>
+        <w:t xml:space="preserve">, </w:t>
+      </w:r>
+      <w:proofErr w:type="spellStart"/>
+      <w:r>
+        <w:rPr>
+          <w:rFonts w:ascii="Times New Roman" w:hAnsi="Times New Roman" w:cs="Times New Roman"/>
+          <w:sz w:val="24"/>
+          <w:szCs w:val="24"/>
+        </w:rPr>
+        <w:t>kahala</w:t>
+      </w:r>
+      <w:proofErr w:type="spellEnd"/>
+      <w:r>
+        <w:rPr>
+          <w:rFonts w:ascii="Times New Roman" w:hAnsi="Times New Roman" w:cs="Times New Roman"/>
+          <w:sz w:val="24"/>
+          <w:szCs w:val="24"/>
+        </w:rPr>
+        <w:t xml:space="preserve"> (</w:t>
+      </w:r>
+      <w:proofErr w:type="spellStart"/>
+      <w:r>
+        <w:rPr>
+          <w:rFonts w:ascii="Times New Roman" w:hAnsi="Times New Roman" w:cs="Times New Roman"/>
+          <w:i/>
+          <w:sz w:val="24"/>
+          <w:szCs w:val="24"/>
+        </w:rPr>
+        <w:t>Seriola</w:t>
+      </w:r>
+      <w:proofErr w:type="spellEnd"/>
+      <w:r>
+        <w:rPr>
+          <w:rFonts w:ascii="Times New Roman" w:hAnsi="Times New Roman" w:cs="Times New Roman"/>
+          <w:i/>
+          <w:sz w:val="24"/>
+          <w:szCs w:val="24"/>
+        </w:rPr>
+        <w:t xml:space="preserve"> </w:t>
+      </w:r>
+      <w:proofErr w:type="spellStart"/>
+      <w:r>
+        <w:rPr>
+          <w:rFonts w:ascii="Times New Roman" w:hAnsi="Times New Roman" w:cs="Times New Roman"/>
+          <w:i/>
+          <w:sz w:val="24"/>
+          <w:szCs w:val="24"/>
+        </w:rPr>
+        <w:t>dumerili</w:t>
+      </w:r>
+      <w:proofErr w:type="spellEnd"/>
+      <w:r>
+        <w:rPr>
+          <w:rFonts w:ascii="Times New Roman" w:hAnsi="Times New Roman" w:cs="Times New Roman"/>
+          <w:sz w:val="24"/>
+          <w:szCs w:val="24"/>
+        </w:rPr>
+        <w:t>), Pacific White Shrimp</w:t>
+      </w:r>
+      <w:r>
+        <w:rPr>
+          <w:rFonts w:ascii="Times New Roman" w:hAnsi="Times New Roman" w:cs="Times New Roman"/>
+          <w:sz w:val="24"/>
+          <w:szCs w:val="24"/>
+        </w:rPr>
+        <w:t xml:space="preserve"> (</w:t>
+      </w:r>
+      <w:proofErr w:type="spellStart"/>
+      <w:r>
+        <w:rPr>
+          <w:rFonts w:ascii="Times New Roman" w:hAnsi="Times New Roman" w:cs="Times New Roman"/>
+          <w:i/>
+          <w:sz w:val="24"/>
+          <w:szCs w:val="24"/>
+        </w:rPr>
+        <w:t>Penaeus</w:t>
+      </w:r>
+      <w:proofErr w:type="spellEnd"/>
+      <w:r>
+        <w:rPr>
+          <w:rFonts w:ascii="Times New Roman" w:hAnsi="Times New Roman" w:cs="Times New Roman"/>
+          <w:i/>
+          <w:sz w:val="24"/>
+          <w:szCs w:val="24"/>
+        </w:rPr>
+        <w:t xml:space="preserve"> </w:t>
+      </w:r>
+      <w:proofErr w:type="spellStart"/>
+      <w:r>
+        <w:rPr>
+          <w:rFonts w:ascii="Times New Roman" w:hAnsi="Times New Roman" w:cs="Times New Roman"/>
+          <w:i/>
+          <w:sz w:val="24"/>
+          <w:szCs w:val="24"/>
+        </w:rPr>
+        <w:t>vannamei</w:t>
+      </w:r>
+      <w:proofErr w:type="spellEnd"/>
+      <w:r>
+        <w:rPr>
+          <w:rFonts w:ascii="Times New Roman" w:hAnsi="Times New Roman" w:cs="Times New Roman"/>
+          <w:sz w:val="24"/>
+          <w:szCs w:val="24"/>
+        </w:rPr>
+        <w:t>)</w:t>
+      </w:r>
+      <w:r>
+        <w:rPr>
+          <w:rFonts w:ascii="Times New Roman" w:hAnsi="Times New Roman" w:cs="Times New Roman"/>
+          <w:sz w:val="24"/>
+          <w:szCs w:val="24"/>
+        </w:rPr>
+        <w:t xml:space="preserve">, and </w:t>
+      </w:r>
+      <w:proofErr w:type="spellStart"/>
+      <w:r>
+        <w:rPr>
+          <w:rFonts w:ascii="Times New Roman" w:hAnsi="Times New Roman" w:cs="Times New Roman"/>
+          <w:sz w:val="24"/>
+          <w:szCs w:val="24"/>
+        </w:rPr>
+        <w:t>limu</w:t>
+      </w:r>
+      <w:proofErr w:type="spellEnd"/>
+      <w:r>
+        <w:rPr>
+          <w:rFonts w:ascii="Times New Roman" w:hAnsi="Times New Roman" w:cs="Times New Roman"/>
+          <w:sz w:val="24"/>
+          <w:szCs w:val="24"/>
+        </w:rPr>
+        <w:t xml:space="preserve"> (</w:t>
+      </w:r>
+      <w:proofErr w:type="spellStart"/>
+      <w:r>
+        <w:rPr>
+          <w:rFonts w:ascii="Times New Roman" w:hAnsi="Times New Roman" w:cs="Times New Roman"/>
+          <w:sz w:val="24"/>
+          <w:szCs w:val="24"/>
+        </w:rPr>
+        <w:t>Gracilaria</w:t>
+      </w:r>
+      <w:proofErr w:type="spellEnd"/>
+      <w:r>
+        <w:rPr>
+          <w:rFonts w:ascii="Times New Roman" w:hAnsi="Times New Roman" w:cs="Times New Roman"/>
+          <w:sz w:val="24"/>
+          <w:szCs w:val="24"/>
+        </w:rPr>
+        <w:t xml:space="preserve"> sp.).</w:t>
+      </w:r>
+      <w:r>
+        <w:rPr>
+          <w:rFonts w:ascii="Times New Roman" w:hAnsi="Times New Roman" w:cs="Times New Roman"/>
+          <w:sz w:val="24"/>
+          <w:szCs w:val="24"/>
+        </w:rPr>
+        <w:t xml:space="preserve"> </w:t>
+      </w:r>
+      <w:proofErr w:type="spellStart"/>
+      <w:r>
+        <w:rPr>
+          <w:rFonts w:ascii="Times New Roman" w:hAnsi="Times New Roman" w:cs="Times New Roman"/>
+          <w:sz w:val="24"/>
+          <w:szCs w:val="24"/>
+        </w:rPr>
+        <w:t>Moi</w:t>
+      </w:r>
+      <w:proofErr w:type="spellEnd"/>
+      <w:r>
+        <w:rPr>
+          <w:rFonts w:ascii="Times New Roman" w:hAnsi="Times New Roman" w:cs="Times New Roman"/>
+          <w:sz w:val="24"/>
+          <w:szCs w:val="24"/>
+        </w:rPr>
+        <w:t xml:space="preserve"> </w:t>
+      </w:r>
+      <w:r>
+        <w:rPr>
+          <w:rFonts w:ascii="Times New Roman" w:hAnsi="Times New Roman" w:cs="Times New Roman"/>
+          <w:sz w:val="24"/>
+          <w:szCs w:val="24"/>
+        </w:rPr>
+        <w:t>(</w:t>
+      </w:r>
+      <w:r>
+        <w:rPr>
+          <w:rFonts w:ascii="Times New Roman" w:hAnsi="Times New Roman" w:cs="Times New Roman"/>
+          <w:sz w:val="24"/>
+          <w:szCs w:val="24"/>
+        </w:rPr>
+        <w:t>Pacific Threadfin</w:t>
+      </w:r>
+      <w:r>
+        <w:rPr>
+          <w:rFonts w:ascii="Times New Roman" w:hAnsi="Times New Roman" w:cs="Times New Roman"/>
+          <w:sz w:val="24"/>
+          <w:szCs w:val="24"/>
+        </w:rPr>
+        <w:t>) is</w:t>
+      </w:r>
+      <w:r>
+        <w:rPr>
+          <w:rFonts w:ascii="Times New Roman" w:hAnsi="Times New Roman" w:cs="Times New Roman"/>
+          <w:sz w:val="24"/>
+          <w:szCs w:val="24"/>
+        </w:rPr>
+        <w:t xml:space="preserve"> </w:t>
+      </w:r>
+      <w:r>
+        <w:rPr>
+          <w:rFonts w:ascii="Times New Roman" w:hAnsi="Times New Roman" w:cs="Times New Roman"/>
+          <w:sz w:val="24"/>
+          <w:szCs w:val="24"/>
+        </w:rPr>
+        <w:t>not on the State of Hawaii Department of Agriculture list but it is produced locally for out planting in fishponds.</w:t>
+      </w:r>
+      <w:r>
+        <w:rPr>
+          <w:rFonts w:ascii="Times New Roman" w:hAnsi="Times New Roman" w:cs="Times New Roman"/>
+          <w:sz w:val="24"/>
+          <w:szCs w:val="24"/>
+        </w:rPr>
+        <w:t xml:space="preserve"> </w:t>
+      </w:r>
+      <w:r>
+        <w:rPr>
+          <w:rFonts w:ascii="Times New Roman" w:hAnsi="Times New Roman" w:cs="Times New Roman"/>
+          <w:sz w:val="24"/>
+          <w:szCs w:val="24"/>
+        </w:rPr>
+        <w:t xml:space="preserve"> The sustainability of the </w:t>
+      </w:r>
+      <w:r>
+        <w:rPr>
+          <w:rFonts w:ascii="Times New Roman" w:hAnsi="Times New Roman" w:cs="Times New Roman"/>
+          <w:sz w:val="24"/>
+          <w:szCs w:val="24"/>
+        </w:rPr>
+        <w:t>species produced was assessed as the average of the feed sustainability score</w:t>
+      </w:r>
+      <w:r>
+        <w:rPr>
+          <w:rFonts w:ascii="Times New Roman" w:hAnsi="Times New Roman" w:cs="Times New Roman"/>
+          <w:sz w:val="24"/>
+          <w:szCs w:val="24"/>
+        </w:rPr>
+        <w:t xml:space="preserve"> (0 protein based, </w:t>
+      </w:r>
+      <w:r>
+        <w:rPr>
+          <w:rFonts w:ascii="Times New Roman" w:hAnsi="Times New Roman" w:cs="Times New Roman"/>
+          <w:sz w:val="24"/>
+          <w:szCs w:val="24"/>
+        </w:rPr>
+        <w:t>1</w:t>
+      </w:r>
+      <w:r>
+        <w:rPr>
+          <w:rFonts w:ascii="Times New Roman" w:hAnsi="Times New Roman" w:cs="Times New Roman"/>
+          <w:sz w:val="24"/>
+          <w:szCs w:val="24"/>
+        </w:rPr>
+        <w:t xml:space="preserve"> plant based; 0 imported feed, 1 local feed)</w:t>
+      </w:r>
+      <w:r>
+        <w:rPr>
+          <w:rFonts w:ascii="Times New Roman" w:hAnsi="Times New Roman" w:cs="Times New Roman"/>
+          <w:sz w:val="24"/>
+          <w:szCs w:val="24"/>
+        </w:rPr>
+        <w:t xml:space="preserve"> and</w:t>
+      </w:r>
+      <w:r>
+        <w:rPr>
+          <w:rFonts w:ascii="Times New Roman" w:hAnsi="Times New Roman" w:cs="Times New Roman"/>
+          <w:sz w:val="24"/>
+          <w:szCs w:val="24"/>
+        </w:rPr>
+        <w:t xml:space="preserve"> the biosecurity risk </w:t>
+      </w:r>
+      <w:r>
+        <w:rPr>
+          <w:rFonts w:ascii="Times New Roman" w:hAnsi="Times New Roman" w:cs="Times New Roman"/>
+          <w:sz w:val="24"/>
+          <w:szCs w:val="24"/>
+        </w:rPr>
+        <w:t>scored as</w:t>
+      </w:r>
+      <w:r>
+        <w:rPr>
+          <w:rFonts w:ascii="Times New Roman" w:hAnsi="Times New Roman" w:cs="Times New Roman"/>
+          <w:sz w:val="24"/>
+          <w:szCs w:val="24"/>
+        </w:rPr>
+        <w:t xml:space="preserve"> </w:t>
+      </w:r>
+      <w:r>
+        <w:rPr>
+          <w:rFonts w:ascii="Times New Roman" w:hAnsi="Times New Roman" w:cs="Times New Roman"/>
+          <w:sz w:val="24"/>
+          <w:szCs w:val="24"/>
+        </w:rPr>
+        <w:t>species status (</w:t>
+      </w:r>
+      <w:r>
+        <w:rPr>
+          <w:rFonts w:ascii="Times New Roman" w:hAnsi="Times New Roman" w:cs="Times New Roman"/>
+          <w:sz w:val="24"/>
+          <w:szCs w:val="24"/>
+        </w:rPr>
+        <w:t xml:space="preserve">1 </w:t>
+      </w:r>
+      <w:r>
+        <w:rPr>
+          <w:rFonts w:ascii="Times New Roman" w:hAnsi="Times New Roman" w:cs="Times New Roman"/>
+          <w:sz w:val="24"/>
+          <w:szCs w:val="24"/>
+        </w:rPr>
+        <w:t xml:space="preserve">native, </w:t>
+      </w:r>
+      <w:r>
+        <w:rPr>
+          <w:rFonts w:ascii="Times New Roman" w:hAnsi="Times New Roman" w:cs="Times New Roman"/>
+          <w:sz w:val="24"/>
+          <w:szCs w:val="24"/>
+        </w:rPr>
+        <w:t xml:space="preserve">0.75 </w:t>
+      </w:r>
+      <w:r>
+        <w:rPr>
+          <w:rFonts w:ascii="Times New Roman" w:hAnsi="Times New Roman" w:cs="Times New Roman"/>
+          <w:sz w:val="24"/>
+          <w:szCs w:val="24"/>
+        </w:rPr>
+        <w:t>introduced, or</w:t>
+      </w:r>
+      <w:r>
+        <w:rPr>
+          <w:rFonts w:ascii="Times New Roman" w:hAnsi="Times New Roman" w:cs="Times New Roman"/>
+          <w:sz w:val="24"/>
+          <w:szCs w:val="24"/>
+        </w:rPr>
+        <w:t xml:space="preserve"> 0</w:t>
+      </w:r>
+      <w:r>
+        <w:rPr>
+          <w:rFonts w:ascii="Times New Roman" w:hAnsi="Times New Roman" w:cs="Times New Roman"/>
+          <w:sz w:val="24"/>
+          <w:szCs w:val="24"/>
+        </w:rPr>
+        <w:t xml:space="preserve"> invasive</w:t>
+      </w:r>
+      <w:r>
+        <w:rPr>
+          <w:rFonts w:ascii="Times New Roman" w:hAnsi="Times New Roman" w:cs="Times New Roman"/>
+          <w:sz w:val="24"/>
+          <w:szCs w:val="24"/>
+        </w:rPr>
+        <w:t>)</w:t>
+      </w:r>
+      <w:r>
+        <w:rPr>
+          <w:rFonts w:ascii="Times New Roman" w:hAnsi="Times New Roman" w:cs="Times New Roman"/>
+          <w:sz w:val="24"/>
+          <w:szCs w:val="24"/>
+        </w:rPr>
+        <w:t xml:space="preserve"> and the pathogen and virus susceptibility</w:t>
+      </w:r>
+      <w:r>
+        <w:rPr>
+          <w:rFonts w:ascii="Times New Roman" w:hAnsi="Times New Roman" w:cs="Times New Roman"/>
+          <w:sz w:val="24"/>
+          <w:szCs w:val="24"/>
+        </w:rPr>
+        <w:t xml:space="preserve"> (0 highly susceptible, 0.5 susceptible but preventative measures in place</w:t>
+      </w:r>
+      <w:r>
+        <w:rPr>
+          <w:rFonts w:ascii="Times New Roman" w:hAnsi="Times New Roman" w:cs="Times New Roman"/>
+          <w:sz w:val="24"/>
+          <w:szCs w:val="24"/>
+        </w:rPr>
+        <w:t xml:space="preserve"> </w:t>
+      </w:r>
+      <w:r>
+        <w:rPr>
+          <w:rFonts w:ascii="Times New Roman" w:hAnsi="Times New Roman" w:cs="Times New Roman"/>
+          <w:sz w:val="24"/>
+          <w:szCs w:val="24"/>
+        </w:rPr>
+        <w:t>(</w:t>
+      </w:r>
+      <w:r>
+        <w:rPr>
+          <w:rFonts w:ascii="Times New Roman" w:hAnsi="Times New Roman" w:cs="Times New Roman"/>
+          <w:sz w:val="24"/>
+          <w:szCs w:val="24"/>
+        </w:rPr>
+        <w:t>biosecurity</w:t>
+      </w:r>
+      <w:r>
+        <w:rPr>
+          <w:rFonts w:ascii="Times New Roman" w:hAnsi="Times New Roman" w:cs="Times New Roman"/>
+          <w:sz w:val="24"/>
+          <w:szCs w:val="24"/>
+        </w:rPr>
+        <w:t xml:space="preserve"> practices such as sterilization and wastewater treatment practices)</w:t>
+      </w:r>
+      <w:r>
+        <w:rPr>
+          <w:rFonts w:ascii="Times New Roman" w:hAnsi="Times New Roman" w:cs="Times New Roman"/>
+          <w:sz w:val="24"/>
+          <w:szCs w:val="24"/>
+        </w:rPr>
+        <w:t xml:space="preserve">. </w:t>
+      </w:r>
+    </w:p>
+    <w:p>
+      <w:pPr>
+        <w:rPr>
+          <w:rFonts w:ascii="Times New Roman" w:hAnsi="Times New Roman" w:cs="Times New Roman"/>
+          <w:sz w:val="24"/>
+          <w:szCs w:val="24"/>
+        </w:rPr>
+      </w:pPr>
+      <w:r>
+        <w:rPr>
+          <w:rFonts w:ascii="Times New Roman" w:hAnsi="Times New Roman" w:cs="Times New Roman"/>
+          <w:sz w:val="24"/>
+          <w:szCs w:val="24"/>
+        </w:rPr>
+        <w:lastRenderedPageBreak/>
+        <w:t>The production (</w:t>
+      </w:r>
+      <w:proofErr w:type="spellStart"/>
+      <w:r>
+        <w:rPr>
+          <w:rFonts w:ascii="Times New Roman" w:hAnsi="Times New Roman" w:cs="Times New Roman"/>
+          <w:sz w:val="24"/>
+          <w:szCs w:val="24"/>
+        </w:rPr>
+        <w:t>lbs</w:t>
+      </w:r>
+      <w:proofErr w:type="spellEnd"/>
+      <w:r>
+        <w:rPr>
+          <w:rFonts w:ascii="Times New Roman" w:hAnsi="Times New Roman" w:cs="Times New Roman"/>
+          <w:sz w:val="24"/>
+          <w:szCs w:val="24"/>
+        </w:rPr>
+        <w:t xml:space="preserve"> of seafood) is reported at the state level to prevent disclosure of sensitive information. To get county level estimates of production the </w:t>
+      </w:r>
+      <w:proofErr w:type="spellStart"/>
+      <w:r>
+        <w:rPr>
+          <w:rFonts w:ascii="Times New Roman" w:hAnsi="Times New Roman" w:cs="Times New Roman"/>
+          <w:sz w:val="24"/>
+          <w:szCs w:val="24"/>
+        </w:rPr>
+        <w:t>lbs</w:t>
+      </w:r>
+      <w:proofErr w:type="spellEnd"/>
+      <w:r>
+        <w:rPr>
+          <w:rFonts w:ascii="Times New Roman" w:hAnsi="Times New Roman" w:cs="Times New Roman"/>
+          <w:sz w:val="24"/>
+          <w:szCs w:val="24"/>
+        </w:rPr>
+        <w:t xml:space="preserve"> of finfish and shellfish produced at the state level were multiplied by the estimated number of finfish and shellfish operators by county. The number of operators are reported to USDA via census every 5 years</w:t>
+      </w:r>
+      <w:r>
+        <w:rPr>
+          <w:rFonts w:ascii="Times New Roman" w:hAnsi="Times New Roman" w:cs="Times New Roman"/>
+          <w:sz w:val="24"/>
+          <w:szCs w:val="24"/>
+        </w:rPr>
+        <w:t xml:space="preserve"> (2002, 2007, 2012)</w:t>
+      </w:r>
+      <w:r>
+        <w:rPr>
+          <w:rFonts w:ascii="Times New Roman" w:hAnsi="Times New Roman" w:cs="Times New Roman"/>
+          <w:sz w:val="24"/>
+          <w:szCs w:val="24"/>
+        </w:rPr>
+        <w:t xml:space="preserve"> (</w:t>
+      </w:r>
+      <w:hyperlink r:id="rId9" w:history="1">
+        <w:r>
+          <w:rPr>
+            <w:rStyle w:val="Hyperlink"/>
+            <w:rFonts w:ascii="Times New Roman" w:hAnsi="Times New Roman" w:cs="Times New Roman"/>
+            <w:sz w:val="24"/>
+            <w:szCs w:val="24"/>
+          </w:rPr>
+          <w:t>https://www.nass.usda.gov/Statistics_by_State/Hawaii/</w:t>
+        </w:r>
+      </w:hyperlink>
+      <w:r>
+        <w:rPr>
+          <w:rFonts w:ascii="Times New Roman" w:hAnsi="Times New Roman" w:cs="Times New Roman"/>
+          <w:sz w:val="24"/>
+          <w:szCs w:val="24"/>
+        </w:rPr>
+        <w:t xml:space="preserve"> </w:t>
+      </w:r>
+      <w:r>
+        <w:rPr>
+          <w:rFonts w:ascii="Times New Roman" w:hAnsi="Times New Roman" w:cs="Times New Roman"/>
+          <w:sz w:val="24"/>
+          <w:szCs w:val="24"/>
+        </w:rPr>
+        <w:t xml:space="preserve">). To fill in annual data gaps linear regression models were used. </w:t>
       </w:r>
     </w:p>
     <w:p>
@@ -4971,34 +5547,6 @@
           <w:szCs w:val="24"/>
         </w:rPr>
       </w:pPr>
-      <m:oMathPara>
-        <m:oMath>
-          <m:r>
-            <w:rPr>
-              <w:rFonts w:ascii="Cambria Math" w:hAnsi="Cambria Math" w:cs="Times New Roman"/>
-              <w:sz w:val="24"/>
-              <w:szCs w:val="24"/>
-            </w:rPr>
-            <m:t>Fishp</m:t>
-          </m:r>
-          <m:r>
-            <w:rPr>
-              <w:rFonts w:ascii="Times New Roman" w:hAnsi="Times New Roman" w:cs="Times New Roman"/>
-              <w:sz w:val="24"/>
-              <w:szCs w:val="24"/>
-            </w:rPr>
-            <m:t>o</m:t>
-          </m:r>
-          <m:r>
-            <w:rPr>
-              <w:rFonts w:ascii="Cambria Math" w:hAnsi="Cambria Math" w:cs="Times New Roman"/>
-              <w:sz w:val="24"/>
-              <w:szCs w:val="24"/>
-            </w:rPr>
-            <m:t>nds=area of fishponds restored / current area of fishponds</m:t>
-          </m:r>
-        </m:oMath>
-      </m:oMathPara>
     </w:p>
     <w:p>
       <w:pPr>
@@ -8588,7 +9136,7 @@
         </w:rPr>
         <w:t xml:space="preserve"> Marine Recreational Fishing Survey (</w:t>
       </w:r>
-      <w:hyperlink r:id="rId8" w:history="1">
+      <w:hyperlink r:id="rId10" w:history="1">
         <w:r>
           <w:rPr>
             <w:rStyle w:val="Hyperlink"/>
@@ -8736,7 +9284,7 @@
         </w:rPr>
         <w:t xml:space="preserve">The poverty level in Hawaii is 10.6% in 2015 (DEBET </w:t>
       </w:r>
-      <w:hyperlink r:id="rId9" w:history="1">
+      <w:hyperlink r:id="rId11" w:history="1">
         <w:r>
           <w:rPr>
             <w:rStyle w:val="Hyperlink"/>
@@ -17844,7 +18392,7 @@
         </w:rPr>
         <w:t>(</w:t>
       </w:r>
-      <w:hyperlink r:id="rId10" w:history="1">
+      <w:hyperlink r:id="rId12" w:history="1">
         <w:r>
           <w:rPr>
             <w:rStyle w:val="Hyperlink"/>
@@ -18247,7 +18795,7 @@
         </w:rPr>
         <w:t xml:space="preserve"> (</w:t>
       </w:r>
-      <w:hyperlink r:id="rId11" w:history="1">
+      <w:hyperlink r:id="rId13" w:history="1">
         <w:r>
           <w:rPr>
             <w:rStyle w:val="Hyperlink"/>
@@ -22435,7 +22983,7 @@
     <w:p>
       <w:pPr>
         <w:rPr>
-          <w:ins w:id="1" w:author="Eva Schemmel" w:date="2017-08-28T14:42:00Z"/>
+          <w:ins w:id="2" w:author="Eva Schemmel" w:date="2017-08-28T14:42:00Z"/>
           <w:rFonts w:ascii="Times New Roman" w:hAnsi="Times New Roman" w:cs="Times New Roman"/>
           <w:b/>
           <w:color w:val="4F81BD" w:themeColor="accent1"/>
@@ -23029,7 +23577,7 @@
         </w:rPr>
         <w:t>Wetlands are classified based on soil saturation, percent of herbaceous vegetation, trees and shrubs, locality (riverine), and salinity (</w:t>
       </w:r>
-      <w:hyperlink r:id="rId12" w:anchor="_ENREF_15" w:tooltip="National Oceanic and Atmospheric Administration,  #551" w:history="1">
+      <w:hyperlink r:id="rId14" w:anchor="_ENREF_15" w:tooltip="National Oceanic and Atmospheric Administration,  #551" w:history="1">
         <w:r>
           <w:rPr>
             <w:rStyle w:val="Hyperlink"/>
@@ -24900,10 +25448,8 @@
           <w:sz w:val="24"/>
           <w:szCs w:val="24"/>
         </w:rPr>
-        <w:t xml:space="preserve">mponents of the breeding </w:t>
-      </w:r>
-      <w:proofErr w:type="spellStart"/>
-      <w:proofErr w:type="gramStart"/>
+        <w:t>mponents of the breeding stock.</w:t>
+      </w:r>
       <w:r>
         <w:rPr>
           <w:rFonts w:ascii="Times New Roman" w:eastAsia="Times New Roman" w:hAnsi="Times New Roman" w:cs="Times New Roman"/>
@@ -24911,7 +25457,7 @@
           <w:sz w:val="24"/>
           <w:szCs w:val="24"/>
         </w:rPr>
-        <w:t>stock.</w:t>
+        <w:t xml:space="preserve"> </w:t>
       </w:r>
       <w:r>
         <w:rPr>
@@ -24920,18 +25466,7 @@
           <w:sz w:val="24"/>
           <w:szCs w:val="24"/>
         </w:rPr>
-        <w:t>Reef</w:t>
-      </w:r>
-      <w:proofErr w:type="spellEnd"/>
-      <w:proofErr w:type="gramEnd"/>
-      <w:r>
-        <w:rPr>
-          <w:rFonts w:ascii="Times New Roman" w:eastAsia="Times New Roman" w:hAnsi="Times New Roman" w:cs="Times New Roman"/>
-          <w:color w:val="212121"/>
-          <w:sz w:val="24"/>
-          <w:szCs w:val="24"/>
-        </w:rPr>
-        <w:t xml:space="preserve"> Fish Predators. This indicator is made up of 2 </w:t>
+        <w:t xml:space="preserve">Reef Fish Predators. This indicator is made up of 2 </w:t>
       </w:r>
       <w:r>
         <w:rPr>
@@ -30289,6 +30824,33 @@
     </w:sectPr>
   </w:body>
 </w:document>
+</file>
+
+<file path=word/comments.xml><?xml version="1.0" encoding="utf-8"?>
+<w:comments xmlns:wpc="http://schemas.microsoft.com/office/word/2010/wordprocessingCanvas" xmlns:mo="http://schemas.microsoft.com/office/mac/office/2008/main" xmlns:mc="http://schemas.openxmlformats.org/markup-compatibility/2006" xmlns:mv="urn:schemas-microsoft-com:mac:vml" xmlns:o="urn:schemas-microsoft-com:office:office" xmlns:r="http://schemas.openxmlformats.org/officeDocument/2006/relationships" xmlns:m="http://schemas.openxmlformats.org/officeDocument/2006/math" xmlns:v="urn:schemas-microsoft-com:vml" xmlns:wp14="http://schemas.microsoft.com/office/word/2010/wordprocessingDrawing" xmlns:wp="http://schemas.openxmlformats.org/drawingml/2006/wordprocessingDrawing" xmlns:w10="urn:schemas-microsoft-com:office:word" xmlns:w="http://schemas.openxmlformats.org/wordprocessingml/2006/main" xmlns:w14="http://schemas.microsoft.com/office/word/2010/wordml" xmlns:w15="http://schemas.microsoft.com/office/word/2012/wordml" xmlns:wpg="http://schemas.microsoft.com/office/word/2010/wordprocessingGroup" xmlns:wpi="http://schemas.microsoft.com/office/word/2010/wordprocessingInk" xmlns:wne="http://schemas.microsoft.com/office/word/2006/wordml" xmlns:wps="http://schemas.microsoft.com/office/word/2010/wordprocessingShape" mc:Ignorable="w14 w15 wp14">
+  <w:comment w:id="0" w:author="Eva Schemmel" w:date="2017-10-25T12:57:00Z" w:initials="ES">
+    <w:p>
+      <w:pPr>
+        <w:pStyle w:val="CommentText"/>
+      </w:pPr>
+      <w:r>
+        <w:rPr>
+          <w:rStyle w:val="CommentReference"/>
+        </w:rPr>
+        <w:annotationRef/>
+      </w:r>
+      <w:r>
+        <w:t>Look up how to cite properly</w:t>
+      </w:r>
+    </w:p>
+  </w:comment>
+</w:comments>
+</file>
+
+<file path=word/commentsExtended.xml><?xml version="1.0" encoding="utf-8"?>
+<w15:commentsEx xmlns:wpc="http://schemas.microsoft.com/office/word/2010/wordprocessingCanvas" xmlns:mo="http://schemas.microsoft.com/office/mac/office/2008/main" xmlns:mc="http://schemas.openxmlformats.org/markup-compatibility/2006" xmlns:mv="urn:schemas-microsoft-com:mac:vml" xmlns:o="urn:schemas-microsoft-com:office:office" xmlns:r="http://schemas.openxmlformats.org/officeDocument/2006/relationships" xmlns:m="http://schemas.openxmlformats.org/officeDocument/2006/math" xmlns:v="urn:schemas-microsoft-com:vml" xmlns:wp14="http://schemas.microsoft.com/office/word/2010/wordprocessingDrawing" xmlns:wp="http://schemas.openxmlformats.org/drawingml/2006/wordprocessingDrawing" xmlns:w10="urn:schemas-microsoft-com:office:word" xmlns:w="http://schemas.openxmlformats.org/wordprocessingml/2006/main" xmlns:w14="http://schemas.microsoft.com/office/word/2010/wordml" xmlns:w15="http://schemas.microsoft.com/office/word/2012/wordml" xmlns:wpg="http://schemas.microsoft.com/office/word/2010/wordprocessingGroup" xmlns:wpi="http://schemas.microsoft.com/office/word/2010/wordprocessingInk" xmlns:wne="http://schemas.microsoft.com/office/word/2006/wordml" xmlns:wps="http://schemas.microsoft.com/office/word/2010/wordprocessingShape" mc:Ignorable="w14 w15 wp14">
+  <w15:commentEx w15:paraId="5AB461B4" w15:done="0"/>
+</w15:commentsEx>
 </file>
 
 <file path=word/numbering.xml><?xml version="1.0" encoding="utf-8"?>
@@ -30591,6 +31153,14 @@
     <w:abstractNumId w:val="1"/>
   </w:num>
 </w:numbering>
+</file>
+
+<file path=word/people.xml><?xml version="1.0" encoding="utf-8"?>
+<w15:people xmlns:wpc="http://schemas.microsoft.com/office/word/2010/wordprocessingCanvas" xmlns:mo="http://schemas.microsoft.com/office/mac/office/2008/main" xmlns:mc="http://schemas.openxmlformats.org/markup-compatibility/2006" xmlns:mv="urn:schemas-microsoft-com:mac:vml" xmlns:o="urn:schemas-microsoft-com:office:office" xmlns:r="http://schemas.openxmlformats.org/officeDocument/2006/relationships" xmlns:m="http://schemas.openxmlformats.org/officeDocument/2006/math" xmlns:v="urn:schemas-microsoft-com:vml" xmlns:wp14="http://schemas.microsoft.com/office/word/2010/wordprocessingDrawing" xmlns:wp="http://schemas.openxmlformats.org/drawingml/2006/wordprocessingDrawing" xmlns:w10="urn:schemas-microsoft-com:office:word" xmlns:w="http://schemas.openxmlformats.org/wordprocessingml/2006/main" xmlns:w14="http://schemas.microsoft.com/office/word/2010/wordml" xmlns:w15="http://schemas.microsoft.com/office/word/2012/wordml" xmlns:wpg="http://schemas.microsoft.com/office/word/2010/wordprocessingGroup" xmlns:wpi="http://schemas.microsoft.com/office/word/2010/wordprocessingInk" xmlns:wne="http://schemas.microsoft.com/office/word/2006/wordml" xmlns:wps="http://schemas.microsoft.com/office/word/2010/wordprocessingShape" mc:Ignorable="w14 w15 wp14">
+  <w15:person w15:author="Eva Schemmel">
+    <w15:presenceInfo w15:providerId="None" w15:userId="Eva Schemmel"/>
+  </w15:person>
+</w15:people>
 </file>
 
 <file path=word/styles.xml><?xml version="1.0" encoding="utf-8"?>

</xml_diff>

<commit_message>
Updated Data-Layers for website and documentation
</commit_message>
<xml_diff>
--- a/prep/documentation.docx
+++ b/prep/documentation.docx
@@ -284,31 +284,23 @@
           <w:sz w:val="24"/>
           <w:szCs w:val="24"/>
         </w:rPr>
-        <w:t xml:space="preserve">communities and our environment is intertwined. Healthy communities are more equipped to be stewards of their environment and a health environment supports community wellbeing. </w:t>
-      </w:r>
-      <w:r>
-        <w:rPr>
-          <w:rFonts w:ascii="Times New Roman" w:hAnsi="Times New Roman" w:cs="Times New Roman"/>
-          <w:sz w:val="24"/>
-          <w:szCs w:val="24"/>
-        </w:rPr>
-        <w:t>A</w:t>
-      </w:r>
-      <w:r>
-        <w:rPr>
-          <w:rFonts w:ascii="Times New Roman" w:hAnsi="Times New Roman" w:cs="Times New Roman"/>
-          <w:sz w:val="24"/>
-          <w:szCs w:val="24"/>
-        </w:rPr>
-        <w:t xml:space="preserve">t </w:t>
-      </w:r>
-      <w:r>
-        <w:rPr>
-          <w:rFonts w:ascii="Times New Roman" w:hAnsi="Times New Roman" w:cs="Times New Roman"/>
-          <w:sz w:val="24"/>
-          <w:szCs w:val="24"/>
-        </w:rPr>
-        <w:t xml:space="preserve">the core of </w:t>
+        <w:t>communities and our environment is intertwined. Healthy communities are more equipped to be stewards of their environment and a health environmen</w:t>
+      </w:r>
+      <w:r>
+        <w:rPr>
+          <w:rFonts w:ascii="Times New Roman" w:hAnsi="Times New Roman" w:cs="Times New Roman"/>
+          <w:sz w:val="24"/>
+          <w:szCs w:val="24"/>
+        </w:rPr>
+        <w:t>t supports community wellbeing. T</w:t>
+      </w:r>
+      <w:r>
+        <w:rPr>
+          <w:rFonts w:ascii="Times New Roman" w:hAnsi="Times New Roman" w:cs="Times New Roman"/>
+          <w:sz w:val="24"/>
+          <w:szCs w:val="24"/>
+        </w:rPr>
+        <w:t xml:space="preserve">he core of </w:t>
       </w:r>
       <w:proofErr w:type="spellStart"/>
       <w:r>
@@ -4718,7 +4710,7 @@
           <w:sz w:val="24"/>
           <w:szCs w:val="24"/>
         </w:rPr>
-        <w:t xml:space="preserve"> species, we made the assumption that the </w:t>
+        <w:t xml:space="preserve"> species, we made the assumption that the unassessed species within each f</w:t>
       </w:r>
       <w:r>
         <w:rPr>
@@ -4727,8 +4719,64 @@
           <w:sz w:val="24"/>
           <w:szCs w:val="24"/>
         </w:rPr>
+        <w:t>i</w:t>
+      </w:r>
+      <w:r>
+        <w:rPr>
+          <w:rFonts w:ascii="Times New Roman" w:hAnsi="Times New Roman" w:cs="Times New Roman"/>
+          <w:color w:val="000000" w:themeColor="text1"/>
+          <w:sz w:val="24"/>
+          <w:szCs w:val="24"/>
+        </w:rPr>
+        <w:t xml:space="preserve">shery (pelagic, </w:t>
+      </w:r>
+      <w:proofErr w:type="spellStart"/>
+      <w:r>
+        <w:rPr>
+          <w:rFonts w:ascii="Times New Roman" w:hAnsi="Times New Roman" w:cs="Times New Roman"/>
+          <w:color w:val="000000" w:themeColor="text1"/>
+          <w:sz w:val="24"/>
+          <w:szCs w:val="24"/>
+        </w:rPr>
+        <w:t>bottomfish</w:t>
+      </w:r>
+      <w:proofErr w:type="spellEnd"/>
+      <w:r>
+        <w:rPr>
+          <w:rFonts w:ascii="Times New Roman" w:hAnsi="Times New Roman" w:cs="Times New Roman"/>
+          <w:color w:val="000000" w:themeColor="text1"/>
+          <w:sz w:val="24"/>
+          <w:szCs w:val="24"/>
+        </w:rPr>
+        <w:t xml:space="preserve">, nearshore/reef, coastal </w:t>
+      </w:r>
+      <w:r>
+        <w:rPr>
+          <w:rFonts w:ascii="Times New Roman" w:hAnsi="Times New Roman" w:cs="Times New Roman"/>
+          <w:color w:val="000000" w:themeColor="text1"/>
+          <w:sz w:val="24"/>
+          <w:szCs w:val="24"/>
+        </w:rPr>
+        <w:t>pelagic</w:t>
+      </w:r>
+      <w:r>
+        <w:rPr>
+          <w:rFonts w:ascii="Times New Roman" w:hAnsi="Times New Roman" w:cs="Times New Roman"/>
+          <w:color w:val="000000" w:themeColor="text1"/>
+          <w:sz w:val="24"/>
+          <w:szCs w:val="24"/>
+        </w:rPr>
+        <w:t xml:space="preserve">) are </w:t>
+      </w:r>
+      <w:r>
+        <w:rPr>
+          <w:rFonts w:ascii="Times New Roman" w:hAnsi="Times New Roman" w:cs="Times New Roman"/>
+          <w:color w:val="000000" w:themeColor="text1"/>
+          <w:sz w:val="24"/>
+          <w:szCs w:val="24"/>
+        </w:rPr>
         <w:lastRenderedPageBreak/>
-        <w:t>unassessed species within each f</w:t>
+        <w:t xml:space="preserve">faring </w:t>
       </w:r>
       <w:r>
         <w:rPr>
@@ -4737,7 +4785,7 @@
           <w:sz w:val="24"/>
           <w:szCs w:val="24"/>
         </w:rPr>
-        <w:t>i</w:t>
+        <w:t>similarly to the assessed fish stocks</w:t>
       </w:r>
       <w:r>
         <w:rPr>
@@ -4746,9 +4794,9 @@
           <w:sz w:val="24"/>
           <w:szCs w:val="24"/>
         </w:rPr>
-        <w:t xml:space="preserve">shery (pelagic, </w:t>
-      </w:r>
-      <w:proofErr w:type="spellStart"/>
+        <w:t xml:space="preserve">. There were no current formal stock assessments for coastal pelagic species and therefore they are not incorporated into the score for </w:t>
+      </w:r>
+      <w:bookmarkStart w:id="0" w:name="_GoBack"/>
       <w:r>
         <w:rPr>
           <w:rFonts w:ascii="Times New Roman" w:hAnsi="Times New Roman" w:cs="Times New Roman"/>
@@ -4756,9 +4804,9 @@
           <w:sz w:val="24"/>
           <w:szCs w:val="24"/>
         </w:rPr>
-        <w:t>bottomfish</w:t>
-      </w:r>
-      <w:proofErr w:type="spellEnd"/>
+        <w:t xml:space="preserve">this goal but are included in the catch data for reference, comprising </w:t>
+      </w:r>
+      <w:commentRangeStart w:id="1"/>
       <w:r>
         <w:rPr>
           <w:rFonts w:ascii="Times New Roman" w:hAnsi="Times New Roman" w:cs="Times New Roman"/>
@@ -4766,9 +4814,8 @@
           <w:sz w:val="24"/>
           <w:szCs w:val="24"/>
         </w:rPr>
-        <w:t xml:space="preserve">, nearshore/reef, coastal </w:t>
-      </w:r>
-      <w:proofErr w:type="spellStart"/>
+        <w:t>5%</w:t>
+      </w:r>
       <w:r>
         <w:rPr>
           <w:rFonts w:ascii="Times New Roman" w:hAnsi="Times New Roman" w:cs="Times New Roman"/>
@@ -4776,9 +4823,15 @@
           <w:sz w:val="24"/>
           <w:szCs w:val="24"/>
         </w:rPr>
-        <w:t>pelagics</w:t>
-      </w:r>
-      <w:proofErr w:type="spellEnd"/>
+        <w:t xml:space="preserve"> </w:t>
+      </w:r>
+      <w:commentRangeEnd w:id="1"/>
+      <w:r>
+        <w:rPr>
+          <w:rStyle w:val="CommentReference"/>
+        </w:rPr>
+        <w:commentReference w:id="1"/>
+      </w:r>
       <w:r>
         <w:rPr>
           <w:rFonts w:ascii="Times New Roman" w:hAnsi="Times New Roman" w:cs="Times New Roman"/>
@@ -4786,8 +4839,9 @@
           <w:sz w:val="24"/>
           <w:szCs w:val="24"/>
         </w:rPr>
-        <w:t xml:space="preserve">) are faring </w:t>
-      </w:r>
+        <w:t>of commercial catch. Howe</w:t>
+      </w:r>
+      <w:bookmarkEnd w:id="0"/>
       <w:r>
         <w:rPr>
           <w:rFonts w:ascii="Times New Roman" w:hAnsi="Times New Roman" w:cs="Times New Roman"/>
@@ -4795,7 +4849,7 @@
           <w:sz w:val="24"/>
           <w:szCs w:val="24"/>
         </w:rPr>
-        <w:t>similarly to the assessed fish stocks</w:t>
+        <w:t>ver</w:t>
       </w:r>
       <w:r>
         <w:rPr>
@@ -4804,7 +4858,34 @@
           <w:sz w:val="24"/>
           <w:szCs w:val="24"/>
         </w:rPr>
-        <w:t xml:space="preserve">.  </w:t>
+        <w:t>,</w:t>
+      </w:r>
+      <w:r>
+        <w:rPr>
+          <w:rFonts w:ascii="Times New Roman" w:hAnsi="Times New Roman" w:cs="Times New Roman"/>
+          <w:color w:val="000000" w:themeColor="text1"/>
+          <w:sz w:val="24"/>
+          <w:szCs w:val="24"/>
+        </w:rPr>
+        <w:t xml:space="preserve"> it is important to note that </w:t>
+      </w:r>
+      <w:r>
+        <w:rPr>
+          <w:rFonts w:ascii="Times New Roman" w:hAnsi="Times New Roman" w:cs="Times New Roman"/>
+          <w:color w:val="000000" w:themeColor="text1"/>
+          <w:sz w:val="24"/>
+          <w:szCs w:val="24"/>
+        </w:rPr>
+        <w:t xml:space="preserve">the status of </w:t>
+      </w:r>
+      <w:r>
+        <w:rPr>
+          <w:rFonts w:ascii="Times New Roman" w:hAnsi="Times New Roman" w:cs="Times New Roman"/>
+          <w:color w:val="000000" w:themeColor="text1"/>
+          <w:sz w:val="24"/>
+          <w:szCs w:val="24"/>
+        </w:rPr>
+        <w:t>many of these species are tracked in the Artisanal Fishing Opportunities goal.</w:t>
       </w:r>
     </w:p>
     <w:p>
@@ -4875,7 +4956,7 @@
         </w:rPr>
         <w:t>, coastal pelagic, reef) catch data (2012-2016, DLNR-</w:t>
       </w:r>
-      <w:commentRangeStart w:id="0"/>
+      <w:commentRangeStart w:id="2"/>
       <w:r>
         <w:rPr>
           <w:rFonts w:ascii="Times New Roman" w:hAnsi="Times New Roman" w:cs="Times New Roman"/>
@@ -4884,12 +4965,12 @@
         </w:rPr>
         <w:t>DAR</w:t>
       </w:r>
-      <w:commentRangeEnd w:id="0"/>
+      <w:commentRangeEnd w:id="2"/>
       <w:r>
         <w:rPr>
           <w:rStyle w:val="CommentReference"/>
         </w:rPr>
-        <w:commentReference w:id="0"/>
+        <w:commentReference w:id="2"/>
       </w:r>
       <w:r>
         <w:rPr>
@@ -5357,7 +5438,16 @@
           <w:sz w:val="24"/>
           <w:szCs w:val="24"/>
         </w:rPr>
-        <w:t>Abalone (</w:t>
+        <w:t xml:space="preserve">Abalone </w:t>
+      </w:r>
+      <w:r>
+        <w:rPr>
+          <w:rFonts w:ascii="Times New Roman" w:hAnsi="Times New Roman" w:cs="Times New Roman"/>
+          <w:sz w:val="24"/>
+          <w:szCs w:val="24"/>
+        </w:rPr>
+        <w:lastRenderedPageBreak/>
+        <w:t>(</w:t>
       </w:r>
       <w:proofErr w:type="spellStart"/>
       <w:r>
@@ -5753,16 +5843,7 @@
           <w:sz w:val="24"/>
           <w:szCs w:val="24"/>
         </w:rPr>
-        <w:t xml:space="preserve">not on the State of Hawaii Department of Agriculture </w:t>
-      </w:r>
-      <w:r>
-        <w:rPr>
-          <w:rFonts w:ascii="Times New Roman" w:hAnsi="Times New Roman" w:cs="Times New Roman"/>
-          <w:sz w:val="24"/>
-          <w:szCs w:val="24"/>
-        </w:rPr>
-        <w:lastRenderedPageBreak/>
-        <w:t>list but it is produced locally for out planting in fishponds.</w:t>
+        <w:t>not on the State of Hawaii Department of Agriculture list but it is produced locally for out planting in fishponds.</w:t>
       </w:r>
       <w:r>
         <w:rPr>
@@ -17409,8 +17490,6 @@
           <w:szCs w:val="24"/>
         </w:rPr>
       </w:pPr>
-      <w:bookmarkStart w:id="1" w:name="_GoBack"/>
-      <w:bookmarkEnd w:id="1"/>
     </w:p>
     <w:p>
       <w:pPr>
@@ -24367,7 +24446,7 @@
     <w:p>
       <w:pPr>
         <w:rPr>
-          <w:ins w:id="2" w:author="Eva Schemmel" w:date="2017-08-28T14:42:00Z"/>
+          <w:ins w:id="3" w:author="Eva Schemmel" w:date="2017-08-28T14:42:00Z"/>
           <w:rFonts w:ascii="Times New Roman" w:hAnsi="Times New Roman" w:cs="Times New Roman"/>
           <w:b/>
           <w:color w:val="4F81BD" w:themeColor="accent1"/>
@@ -24798,7 +24877,7 @@
           <w:szCs w:val="24"/>
         </w:rPr>
       </w:pPr>
-      <w:commentRangeStart w:id="3"/>
+      <w:commentRangeStart w:id="4"/>
       <w:r>
         <w:rPr>
           <w:rFonts w:ascii="Times New Roman" w:hAnsi="Times New Roman" w:cs="Times New Roman"/>
@@ -24922,7 +25001,7 @@
         <w:t xml:space="preserve"> (traditional land management areas).</w:t>
       </w:r>
     </w:p>
-    <w:commentRangeEnd w:id="3"/>
+    <w:commentRangeEnd w:id="4"/>
     <w:p>
       <w:pPr>
         <w:rPr>
@@ -24935,7 +25014,7 @@
         <w:rPr>
           <w:rStyle w:val="CommentReference"/>
         </w:rPr>
-        <w:commentReference w:id="3"/>
+        <w:commentReference w:id="4"/>
       </w:r>
       <w:r>
         <w:rPr>
@@ -25858,7 +25937,7 @@
           <w:szCs w:val="24"/>
         </w:rPr>
       </w:pPr>
-      <w:commentRangeStart w:id="4"/>
+      <w:commentRangeStart w:id="5"/>
       <w:r>
         <w:rPr>
           <w:rFonts w:ascii="Times New Roman" w:hAnsi="Times New Roman" w:cs="Times New Roman"/>
@@ -26049,7 +26128,7 @@
         <w:t xml:space="preserve"> (traditional land management areas).</w:t>
       </w:r>
     </w:p>
-    <w:commentRangeEnd w:id="4"/>
+    <w:commentRangeEnd w:id="5"/>
     <w:p>
       <w:pPr>
         <w:rPr>
@@ -26062,7 +26141,7 @@
         <w:rPr>
           <w:rStyle w:val="CommentReference"/>
         </w:rPr>
-        <w:commentReference w:id="4"/>
+        <w:commentReference w:id="5"/>
       </w:r>
       <w:r>
         <w:rPr>
@@ -26441,7 +26520,7 @@
           <w:szCs w:val="24"/>
         </w:rPr>
       </w:pPr>
-      <w:commentRangeStart w:id="5"/>
+      <w:commentRangeStart w:id="6"/>
       <w:r>
         <w:rPr>
           <w:rFonts w:ascii="Times New Roman" w:hAnsi="Times New Roman" w:cs="Times New Roman"/>
@@ -26644,7 +26723,7 @@
         <w:t xml:space="preserve"> as these were previously mapped out to the full near shore extent (3nm) and did not fit our classification of estuary habitats. </w:t>
       </w:r>
     </w:p>
-    <w:commentRangeEnd w:id="5"/>
+    <w:commentRangeEnd w:id="6"/>
     <w:p>
       <w:pPr>
         <w:rPr>
@@ -26658,7 +26737,7 @@
         <w:rPr>
           <w:rStyle w:val="CommentReference"/>
         </w:rPr>
-        <w:commentReference w:id="5"/>
+        <w:commentReference w:id="6"/>
       </w:r>
     </w:p>
     <w:p>
@@ -32280,7 +32359,7 @@
 
 <file path=word/comments.xml><?xml version="1.0" encoding="utf-8"?>
 <w:comments xmlns:wpc="http://schemas.microsoft.com/office/word/2010/wordprocessingCanvas" xmlns:mo="http://schemas.microsoft.com/office/mac/office/2008/main" xmlns:mc="http://schemas.openxmlformats.org/markup-compatibility/2006" xmlns:mv="urn:schemas-microsoft-com:mac:vml" xmlns:o="urn:schemas-microsoft-com:office:office" xmlns:r="http://schemas.openxmlformats.org/officeDocument/2006/relationships" xmlns:m="http://schemas.openxmlformats.org/officeDocument/2006/math" xmlns:v="urn:schemas-microsoft-com:vml" xmlns:wp14="http://schemas.microsoft.com/office/word/2010/wordprocessingDrawing" xmlns:wp="http://schemas.openxmlformats.org/drawingml/2006/wordprocessingDrawing" xmlns:w10="urn:schemas-microsoft-com:office:word" xmlns:w="http://schemas.openxmlformats.org/wordprocessingml/2006/main" xmlns:w14="http://schemas.microsoft.com/office/word/2010/wordml" xmlns:w15="http://schemas.microsoft.com/office/word/2012/wordml" xmlns:wpg="http://schemas.microsoft.com/office/word/2010/wordprocessingGroup" xmlns:wpi="http://schemas.microsoft.com/office/word/2010/wordprocessingInk" xmlns:wne="http://schemas.microsoft.com/office/word/2006/wordml" xmlns:wps="http://schemas.microsoft.com/office/word/2010/wordprocessingShape" mc:Ignorable="w14 w15 wp14">
-  <w:comment w:id="0" w:author="Eva Schemmel" w:date="2017-10-25T12:57:00Z" w:initials="ES">
+  <w:comment w:id="1" w:author="Eva Schemmel" w:date="2017-10-31T16:01:00Z" w:initials="ES">
     <w:p>
       <w:pPr>
         <w:pStyle w:val="CommentText"/>
@@ -32292,11 +32371,19 @@
         <w:annotationRef/>
       </w:r>
       <w:r>
-        <w:t>Look up how to cite properly</w:t>
+        <w:t xml:space="preserve">This number needs to be updated after you get the catch of </w:t>
+      </w:r>
+      <w:proofErr w:type="spellStart"/>
+      <w:r>
+        <w:t>pelagics</w:t>
+      </w:r>
+      <w:proofErr w:type="spellEnd"/>
+      <w:r>
+        <w:t xml:space="preserve"> updated</w:t>
       </w:r>
     </w:p>
   </w:comment>
-  <w:comment w:id="3" w:author="Eva Schemmel" w:date="2017-10-26T06:36:00Z" w:initials="ES">
+  <w:comment w:id="2" w:author="Eva Schemmel" w:date="2017-10-25T12:57:00Z" w:initials="ES">
     <w:p>
       <w:pPr>
         <w:pStyle w:val="CommentText"/>
@@ -32308,11 +32395,11 @@
         <w:annotationRef/>
       </w:r>
       <w:r>
-        <w:t>Need to change to NOAA report card so update to HIMARC</w:t>
+        <w:t>Look up how to cite properly</w:t>
       </w:r>
     </w:p>
   </w:comment>
-  <w:comment w:id="4" w:author="Eva Schemmel" w:date="2017-10-26T06:39:00Z" w:initials="ES">
+  <w:comment w:id="4" w:author="Eva Schemmel" w:date="2017-10-26T06:36:00Z" w:initials="ES">
     <w:p>
       <w:pPr>
         <w:pStyle w:val="CommentText"/>
@@ -32324,11 +32411,27 @@
         <w:annotationRef/>
       </w:r>
       <w:r>
-        <w:t>Change to NOAA report card or update assessment with HIMARC data</w:t>
+        <w:t>Need to change to NOAA report card so update to HIMARC</w:t>
       </w:r>
     </w:p>
   </w:comment>
-  <w:comment w:id="5" w:author="Eva Schemmel" w:date="2017-10-26T06:40:00Z" w:initials="ES">
+  <w:comment w:id="5" w:author="Eva Schemmel" w:date="2017-10-26T06:39:00Z" w:initials="ES">
+    <w:p>
+      <w:pPr>
+        <w:pStyle w:val="CommentText"/>
+      </w:pPr>
+      <w:r>
+        <w:rPr>
+          <w:rStyle w:val="CommentReference"/>
+        </w:rPr>
+        <w:annotationRef/>
+      </w:r>
+      <w:r>
+        <w:t>Change to NOAA report card or update assessment with HIMARC data</w:t>
+      </w:r>
+    </w:p>
+  </w:comment>
+  <w:comment w:id="6" w:author="Eva Schemmel" w:date="2017-10-26T06:40:00Z" w:initials="ES">
     <w:p>
       <w:pPr>
         <w:pStyle w:val="CommentText"/>
@@ -32349,6 +32452,7 @@
 
 <file path=word/commentsExtended.xml><?xml version="1.0" encoding="utf-8"?>
 <w15:commentsEx xmlns:wpc="http://schemas.microsoft.com/office/word/2010/wordprocessingCanvas" xmlns:mo="http://schemas.microsoft.com/office/mac/office/2008/main" xmlns:mc="http://schemas.openxmlformats.org/markup-compatibility/2006" xmlns:mv="urn:schemas-microsoft-com:mac:vml" xmlns:o="urn:schemas-microsoft-com:office:office" xmlns:r="http://schemas.openxmlformats.org/officeDocument/2006/relationships" xmlns:m="http://schemas.openxmlformats.org/officeDocument/2006/math" xmlns:v="urn:schemas-microsoft-com:vml" xmlns:wp14="http://schemas.microsoft.com/office/word/2010/wordprocessingDrawing" xmlns:wp="http://schemas.openxmlformats.org/drawingml/2006/wordprocessingDrawing" xmlns:w10="urn:schemas-microsoft-com:office:word" xmlns:w="http://schemas.openxmlformats.org/wordprocessingml/2006/main" xmlns:w14="http://schemas.microsoft.com/office/word/2010/wordml" xmlns:w15="http://schemas.microsoft.com/office/word/2012/wordml" xmlns:wpg="http://schemas.microsoft.com/office/word/2010/wordprocessingGroup" xmlns:wpi="http://schemas.microsoft.com/office/word/2010/wordprocessingInk" xmlns:wne="http://schemas.microsoft.com/office/word/2006/wordml" xmlns:wps="http://schemas.microsoft.com/office/word/2010/wordprocessingShape" mc:Ignorable="w14 w15 wp14">
+  <w15:commentEx w15:paraId="629CEAB7" w15:done="0"/>
   <w15:commentEx w15:paraId="5AB461B4" w15:done="0"/>
   <w15:commentEx w15:paraId="2177666D" w15:done="0"/>
   <w15:commentEx w15:paraId="51C9E52F" w15:done="0"/>

</xml_diff>

<commit_message>
updating layers information after adding new pressure layers
</commit_message>
<xml_diff>
--- a/prep/documentation.docx
+++ b/prep/documentation.docx
@@ -83,189 +83,136 @@
     </w:p>
     <w:p>
       <w:r>
-        <w:t xml:space="preserve">While </w:t>
+        <w:t>Hawaiians have a long history of sustainable management and resourc</w:t>
+      </w:r>
+      <w:r>
+        <w:t>e use. They recognized that their wellbeing and</w:t>
+      </w:r>
+      <w:r>
+        <w:t xml:space="preserve"> health relied on the status or availability of the resource. </w:t>
+      </w:r>
+      <w:r>
+        <w:t>Today, the same is true; t</w:t>
+      </w:r>
+      <w:r>
+        <w:t xml:space="preserve">he health of </w:t>
+      </w:r>
+      <w:r>
+        <w:t xml:space="preserve">our </w:t>
+      </w:r>
+      <w:r>
+        <w:t>communities and our environment is intertwined. Healthy communities are more equipped to be stewards of their environment and a health environmen</w:t>
+      </w:r>
+      <w:r>
+        <w:t>t supports community wellbeing. T</w:t>
+      </w:r>
+      <w:r>
+        <w:t xml:space="preserve">he core of </w:t>
       </w:r>
       <w:proofErr w:type="spellStart"/>
       <w:r>
+        <w:t>m</w:t>
+      </w:r>
+      <w:r>
+        <w:t>ā</w:t>
+      </w:r>
+      <w:r>
+        <w:t>lama</w:t>
+      </w:r>
+      <w:proofErr w:type="spellEnd"/>
+      <w:r>
+        <w:t xml:space="preserve"> </w:t>
+      </w:r>
+      <w:proofErr w:type="spellStart"/>
+      <w:r>
+        <w:t>aina</w:t>
+      </w:r>
+      <w:proofErr w:type="spellEnd"/>
+      <w:r>
+        <w:t xml:space="preserve"> and ocean health</w:t>
+      </w:r>
+      <w:r>
+        <w:t xml:space="preserve"> is through</w:t>
+      </w:r>
+      <w:r>
+        <w:t xml:space="preserve"> supporting community wellbeing and healt</w:t>
+      </w:r>
+      <w:r>
+        <w:t>h. The strong sense of place or connection to the place</w:t>
+      </w:r>
+      <w:r>
+        <w:t xml:space="preserve"> that we have in Hawaii drives conservation and sustainability in </w:t>
+      </w:r>
+      <w:proofErr w:type="spellStart"/>
+      <w:r>
+        <w:t>Hawai</w:t>
+      </w:r>
+      <w:r>
+        <w:t>ʻ</w:t>
+      </w:r>
+      <w:r>
+        <w:t>i</w:t>
+      </w:r>
+      <w:proofErr w:type="spellEnd"/>
+      <w:r>
+        <w:t xml:space="preserve"> and is a model for the rest of the world. </w:t>
+      </w:r>
+      <w:r>
+        <w:t xml:space="preserve">This sense of place and social awareness can be seen in every goal assessed in the </w:t>
+      </w:r>
+      <w:proofErr w:type="spellStart"/>
+      <w:r>
         <w:t>Hawaiʻi</w:t>
       </w:r>
       <w:proofErr w:type="spellEnd"/>
       <w:r>
-        <w:t xml:space="preserve"> has a wealth of information, research, and management, there is a need for collaboration, communication, and common goals. </w:t>
-      </w:r>
-      <w:r>
-        <w:t xml:space="preserve">This model has proven to be successful in </w:t>
+        <w:t xml:space="preserve"> </w:t>
+      </w:r>
+      <w:r>
+        <w:t xml:space="preserve">Ocean Health Index, from the restoration of traditional Hawaiian fishponds as a means to sustainably provide seafood under the Food Provision Goal to the added goal on Sustainable Tourism. </w:t>
       </w:r>
       <w:proofErr w:type="spellStart"/>
       <w:r>
-        <w:t>Hawaiʻi</w:t>
+        <w:t>Hawaiʻiʻs</w:t>
       </w:r>
       <w:proofErr w:type="spellEnd"/>
       <w:r>
-        <w:t xml:space="preserve"> such as the Promise to </w:t>
+        <w:t xml:space="preserve"> unique s</w:t>
+      </w:r>
+      <w:r>
+        <w:t>ocial and cultural practices a</w:t>
+      </w:r>
+      <w:r>
+        <w:t>nd values are the foundation for the development of every</w:t>
+      </w:r>
+      <w:r>
+        <w:t xml:space="preserve"> goal and are also tracked in </w:t>
+      </w:r>
+      <w:r>
+        <w:t>their own goal, Sense of Place (</w:t>
+      </w:r>
+      <w:r>
+        <w:t>The Sense of Place Goal account</w:t>
+      </w:r>
+      <w:r>
+        <w:t>s</w:t>
+      </w:r>
+      <w:r>
+        <w:t xml:space="preserve"> for the importance of the relationship between people and </w:t>
       </w:r>
       <w:proofErr w:type="spellStart"/>
       <w:r>
-        <w:t>Paeʻāina</w:t>
+        <w:t>aina</w:t>
       </w:r>
       <w:proofErr w:type="spellEnd"/>
       <w:r>
-        <w:t xml:space="preserve">, a collaboration of # agencies and nonprofits to that set targets to achieve to make </w:t>
-      </w:r>
-      <w:proofErr w:type="spellStart"/>
-      <w:r>
-        <w:t>Hawaiʻi</w:t>
-      </w:r>
-      <w:proofErr w:type="spellEnd"/>
-      <w:r>
-        <w:t xml:space="preserve"> a better place before </w:t>
-      </w:r>
-      <w:proofErr w:type="spellStart"/>
-      <w:r>
-        <w:t>Hōkūleia</w:t>
-      </w:r>
-      <w:proofErr w:type="spellEnd"/>
-      <w:r>
-        <w:t xml:space="preserve"> returns from its worldwide voyage. These </w:t>
-      </w:r>
-      <w:r>
-        <w:t>cross-sector</w:t>
-      </w:r>
-      <w:r>
-        <w:t xml:space="preserve"> collaborations are needed to build resilience between our social, economic, and environmental needs.</w:t>
+        <w:t xml:space="preserve"> and relationships among people with regards </w:t>
+      </w:r>
+      <w:r>
+        <w:t>to the past, present and future).</w:t>
       </w:r>
     </w:p>
-    <w:p>
-      <w:r>
-        <w:t>Hawaiians have a long history of sustainable management and resourc</w:t>
-      </w:r>
-      <w:r>
-        <w:t>e use. They recognized that their wellbeing and</w:t>
-      </w:r>
-      <w:r>
-        <w:t xml:space="preserve"> health relied on the status or availability of the resource. </w:t>
-      </w:r>
-      <w:r>
-        <w:t>Today, the same is true; t</w:t>
-      </w:r>
-      <w:r>
-        <w:t xml:space="preserve">he health of </w:t>
-      </w:r>
-      <w:r>
-        <w:t xml:space="preserve">our </w:t>
-      </w:r>
-      <w:r>
-        <w:t>communities and our environment is intertwined. Healthy communities are more equipped to be stewards of their environment and a health environmen</w:t>
-      </w:r>
-      <w:r>
-        <w:t>t supports community wellbeing. T</w:t>
-      </w:r>
-      <w:r>
-        <w:t xml:space="preserve">he core of </w:t>
-      </w:r>
-      <w:proofErr w:type="spellStart"/>
-      <w:r>
-        <w:t>m</w:t>
-      </w:r>
-      <w:r>
-        <w:t>ā</w:t>
-      </w:r>
-      <w:r>
-        <w:t>lama</w:t>
-      </w:r>
-      <w:proofErr w:type="spellEnd"/>
-      <w:r>
-        <w:t xml:space="preserve"> </w:t>
-      </w:r>
-      <w:proofErr w:type="spellStart"/>
-      <w:r>
-        <w:t>aina</w:t>
-      </w:r>
-      <w:proofErr w:type="spellEnd"/>
-      <w:r>
-        <w:t xml:space="preserve"> and ocean health</w:t>
-      </w:r>
-      <w:r>
-        <w:t xml:space="preserve"> is through</w:t>
-      </w:r>
-      <w:r>
-        <w:t xml:space="preserve"> supporting community wellbeing and healt</w:t>
-      </w:r>
-      <w:r>
-        <w:t>h. The strong sense of place or connection to the place</w:t>
-      </w:r>
-      <w:r>
-        <w:t xml:space="preserve"> that we have in Hawaii drives conservation and sustainability in </w:t>
-      </w:r>
-      <w:proofErr w:type="spellStart"/>
-      <w:r>
-        <w:t>Hawai</w:t>
-      </w:r>
-      <w:r>
-        <w:t>ʻ</w:t>
-      </w:r>
-      <w:r>
-        <w:t>i</w:t>
-      </w:r>
-      <w:proofErr w:type="spellEnd"/>
-      <w:r>
-        <w:t xml:space="preserve"> and is a model for the rest of the world. </w:t>
-      </w:r>
-      <w:r>
-        <w:t xml:space="preserve">This sense of place and social awareness can be seen in every goal assessed in the </w:t>
-      </w:r>
-      <w:proofErr w:type="spellStart"/>
-      <w:r>
-        <w:t>Hawaiʻi</w:t>
-      </w:r>
-      <w:proofErr w:type="spellEnd"/>
-      <w:r>
-        <w:t xml:space="preserve"> </w:t>
-      </w:r>
-      <w:r>
-        <w:t xml:space="preserve">Ocean Health Index, from the restoration of traditional Hawaiian fishponds as a means to sustainably provide seafood under the Food Provision Goal to the added goal on Sustainable Tourism. </w:t>
-      </w:r>
-      <w:proofErr w:type="spellStart"/>
-      <w:r>
-        <w:t>Hawaiʻiʻs</w:t>
-      </w:r>
-      <w:proofErr w:type="spellEnd"/>
-      <w:r>
-        <w:t xml:space="preserve"> unique s</w:t>
-      </w:r>
-      <w:r>
-        <w:t>ocial and cultural practices a</w:t>
-      </w:r>
-      <w:r>
-        <w:t>nd values are the foundation for the development of every</w:t>
-      </w:r>
-      <w:r>
-        <w:t xml:space="preserve"> goal and are also tracked in </w:t>
-      </w:r>
-      <w:r>
-        <w:t>their own goal, Sense of Place (</w:t>
-      </w:r>
-      <w:r>
-        <w:t>The Sense of Place Goal account</w:t>
-      </w:r>
-      <w:r>
-        <w:t>s</w:t>
-      </w:r>
-      <w:r>
-        <w:t xml:space="preserve"> for the importance of the relationship between people and </w:t>
-      </w:r>
-      <w:proofErr w:type="spellStart"/>
-      <w:r>
-        <w:t>aina</w:t>
-      </w:r>
-      <w:proofErr w:type="spellEnd"/>
-      <w:r>
-        <w:t xml:space="preserve"> and relationships among people with regards </w:t>
-      </w:r>
-      <w:r>
-        <w:t>to the past, present and future).</w:t>
-      </w:r>
-    </w:p>
+    <w:p/>
     <w:p>
       <w:r>
         <w:t>Goals</w:t>
@@ -786,7 +733,6 @@
           <w:b/>
           <w:color w:val="4F81BD" w:themeColor="accent1"/>
         </w:rPr>
-        <w:lastRenderedPageBreak/>
         <w:t>Scale</w:t>
       </w:r>
     </w:p>
@@ -870,6 +816,7 @@
         <w:rPr>
           <w:color w:val="595959" w:themeColor="text1" w:themeTint="A6"/>
         </w:rPr>
+        <w:lastRenderedPageBreak/>
         <w:t>Statewide, for coastal waters</w:t>
       </w:r>
     </w:p>
@@ -2943,6 +2890,7 @@
           <w:color w:val="4F81BD" w:themeColor="accent1"/>
         </w:rPr>
       </w:pPr>
+      <w:bookmarkStart w:id="0" w:name="_GoBack"/>
       <w:r>
         <w:rPr>
           <w:b/>
@@ -3976,12 +3924,18 @@
           <w:rFonts w:eastAsia="Times New Roman"/>
         </w:rPr>
       </w:pPr>
+      <w:r>
+        <w:rPr>
+          <w:rFonts w:eastAsia="Times New Roman"/>
+        </w:rPr>
+        <w:lastRenderedPageBreak/>
+        <w:t xml:space="preserve">Reef fish stock assessment: </w:t>
+      </w:r>
       <w:proofErr w:type="spellStart"/>
       <w:r>
         <w:rPr>
           <w:rFonts w:eastAsia="Times New Roman"/>
         </w:rPr>
-        <w:lastRenderedPageBreak/>
         <w:t>Nadon</w:t>
       </w:r>
       <w:proofErr w:type="spellEnd"/>
@@ -4014,6 +3968,20 @@
           <w:numId w:val="12"/>
         </w:numPr>
       </w:pPr>
+      <w:proofErr w:type="spellStart"/>
+      <w:r>
+        <w:rPr>
+          <w:rFonts w:eastAsia="Times New Roman"/>
+        </w:rPr>
+        <w:t>Bottomfish</w:t>
+      </w:r>
+      <w:proofErr w:type="spellEnd"/>
+      <w:r>
+        <w:rPr>
+          <w:rFonts w:eastAsia="Times New Roman"/>
+        </w:rPr>
+        <w:t xml:space="preserve"> stock assessment: </w:t>
+      </w:r>
       <w:proofErr w:type="spellStart"/>
       <w:r>
         <w:rPr>
@@ -4892,6 +4860,7 @@
         <w:t xml:space="preserve">). To fill in annual data gaps linear regression models were used. </w:t>
       </w:r>
     </w:p>
+    <w:p/>
     <w:p>
       <w:pPr>
         <w:rPr>
@@ -7827,6 +7796,7 @@
         </w:sectPr>
       </w:pPr>
     </w:p>
+    <w:bookmarkEnd w:id="0"/>
     <w:p>
       <w:pPr>
         <w:rPr>
@@ -18461,7 +18431,7 @@
     <w:p>
       <w:pPr>
         <w:rPr>
-          <w:ins w:id="0" w:author="Eva Schemmel" w:date="2017-08-28T14:42:00Z"/>
+          <w:ins w:id="1" w:author="Eva Schemmel" w:date="2017-08-28T14:42:00Z"/>
           <w:b/>
           <w:color w:val="4F81BD" w:themeColor="accent1"/>
         </w:rPr>
@@ -18755,7 +18725,7 @@
           <w:color w:val="222222"/>
         </w:rPr>
       </w:pPr>
-      <w:commentRangeStart w:id="1"/>
+      <w:commentRangeStart w:id="2"/>
       <w:r>
         <w:t xml:space="preserve">Coral reef condition indicators come from the Hawaii Monitoring and Research Collaborative and combined coral reef monitoring database </w:t>
       </w:r>
@@ -18810,13 +18780,13 @@
         <w:t xml:space="preserve"> (traditional land management areas).</w:t>
       </w:r>
     </w:p>
-    <w:commentRangeEnd w:id="1"/>
+    <w:commentRangeEnd w:id="2"/>
     <w:p>
       <w:r>
         <w:rPr>
           <w:rStyle w:val="CommentReference"/>
         </w:rPr>
-        <w:commentReference w:id="1"/>
+        <w:commentReference w:id="2"/>
       </w:r>
       <w:r>
         <w:t>Coral Reef trend – to be determined at later date, from HIMARC but for now used data from CREP 2016 Report on change in % coral cover from 2011-2012 to 2016 surveys from the Main Hawaiian Islands.</w:t>
@@ -20207,7 +20177,7 @@
           <w:color w:val="222222"/>
         </w:rPr>
       </w:pPr>
-      <w:commentRangeStart w:id="2"/>
+      <w:commentRangeStart w:id="3"/>
       <w:r>
         <w:t>Coral reef condition indicators come from the Hawaii Monitoring and Research Colla</w:t>
       </w:r>
@@ -20279,12 +20249,7 @@
         <w:t xml:space="preserve"> resource fish biomass, parrotfish biomass, total fish biomass no sharks and jacks. </w:t>
       </w:r>
       <w:r>
-        <w:t>The coral reef index sco</w:t>
-      </w:r>
-      <w:bookmarkStart w:id="3" w:name="_GoBack"/>
-      <w:bookmarkEnd w:id="3"/>
-      <w:r>
-        <w:t xml:space="preserve">res are a rank assessment among the </w:t>
+        <w:t xml:space="preserve">The coral reef index scores are a rank assessment among the </w:t>
       </w:r>
       <w:r>
         <w:t xml:space="preserve">42 </w:t>
@@ -20298,13 +20263,13 @@
         <w:t xml:space="preserve"> (traditional land management areas).</w:t>
       </w:r>
     </w:p>
-    <w:commentRangeEnd w:id="2"/>
+    <w:commentRangeEnd w:id="3"/>
     <w:p>
       <w:r>
         <w:rPr>
           <w:rStyle w:val="CommentReference"/>
         </w:rPr>
-        <w:commentReference w:id="2"/>
+        <w:commentReference w:id="3"/>
       </w:r>
       <w:r>
         <w:t>Coral Reef trend – to be determined</w:t>
@@ -21012,7 +20977,7 @@
         </w:rPr>
         <w:t xml:space="preserve">Ocean Tipping Points </w:t>
       </w:r>
-      <w:hyperlink r:id="rId34" w:history="1">
+      <w:hyperlink r:id="rId34" w:anchor="data" w:history="1">
         <w:r>
           <w:rPr>
             <w:rStyle w:val="Hyperlink"/>
@@ -21351,13 +21316,7 @@
         <w:rPr>
           <w:color w:val="000000" w:themeColor="text1"/>
         </w:rPr>
-        <w:t xml:space="preserve"> species lists were from</w:t>
-      </w:r>
-      <w:r>
-        <w:rPr>
-          <w:color w:val="000000" w:themeColor="text1"/>
-        </w:rPr>
-        <w:t xml:space="preserve"> the Marine Biogeographic assessment for the Main Hawaiian Islands</w:t>
+        <w:t xml:space="preserve"> species lists were from the Marine Biogeographic assessment for the Main Hawaiian Islands</w:t>
       </w:r>
       <w:r>
         <w:rPr>
@@ -40824,7 +40783,7 @@
         </w:rPr>
         <w:t xml:space="preserve">Marine mammal and turtle status: NOAA </w:t>
       </w:r>
-      <w:hyperlink r:id="rId38" w:history="1">
+      <w:hyperlink r:id="rId38" w:anchor="largewhales" w:history="1">
         <w:r>
           <w:rPr>
             <w:rStyle w:val="Hyperlink"/>
@@ -41427,7 +41386,7 @@
 
 <file path=word/comments.xml><?xml version="1.0" encoding="utf-8"?>
 <w:comments xmlns:wpc="http://schemas.microsoft.com/office/word/2010/wordprocessingCanvas" xmlns:mo="http://schemas.microsoft.com/office/mac/office/2008/main" xmlns:mc="http://schemas.openxmlformats.org/markup-compatibility/2006" xmlns:mv="urn:schemas-microsoft-com:mac:vml" xmlns:o="urn:schemas-microsoft-com:office:office" xmlns:r="http://schemas.openxmlformats.org/officeDocument/2006/relationships" xmlns:m="http://schemas.openxmlformats.org/officeDocument/2006/math" xmlns:v="urn:schemas-microsoft-com:vml" xmlns:wp14="http://schemas.microsoft.com/office/word/2010/wordprocessingDrawing" xmlns:wp="http://schemas.openxmlformats.org/drawingml/2006/wordprocessingDrawing" xmlns:w10="urn:schemas-microsoft-com:office:word" xmlns:w="http://schemas.openxmlformats.org/wordprocessingml/2006/main" xmlns:w14="http://schemas.microsoft.com/office/word/2010/wordml" xmlns:w15="http://schemas.microsoft.com/office/word/2012/wordml" xmlns:wpg="http://schemas.microsoft.com/office/word/2010/wordprocessingGroup" xmlns:wpi="http://schemas.microsoft.com/office/word/2010/wordprocessingInk" xmlns:wne="http://schemas.microsoft.com/office/word/2006/wordml" xmlns:wps="http://schemas.microsoft.com/office/word/2010/wordprocessingShape" mc:Ignorable="w14 w15 wp14">
-  <w:comment w:id="1" w:author="Eva Schemmel" w:date="2017-10-26T06:36:00Z" w:initials="ES">
+  <w:comment w:id="2" w:author="Eva Schemmel" w:date="2017-10-26T06:36:00Z" w:initials="ES">
     <w:p>
       <w:pPr>
         <w:pStyle w:val="CommentText"/>
@@ -41443,7 +41402,7 @@
       </w:r>
     </w:p>
   </w:comment>
-  <w:comment w:id="2" w:author="Eva Schemmel" w:date="2017-10-26T06:39:00Z" w:initials="ES">
+  <w:comment w:id="3" w:author="Eva Schemmel" w:date="2017-10-26T06:39:00Z" w:initials="ES">
     <w:p>
       <w:pPr>
         <w:pStyle w:val="CommentText"/>

</xml_diff>